<commit_message>
singleton pattern afsnit tilføjet
</commit_message>
<xml_diff>
--- a/modeller, dokumenter/proj. mgt/Rapport.docx
+++ b/modeller, dokumenter/proj. mgt/Rapport.docx
@@ -12,6 +12,7 @@
           <w:docPartUnique/>
         </w:docPartObj>
       </w:sdtPr>
+      <w:sdtEndPr/>
       <w:sdtContent>
         <w:p>
           <w:pPr>
@@ -50,6 +51,7 @@
                 <w:dataBinding w:prefixMappings="xmlns:ns0='http://schemas.openxmlformats.org/officeDocument/2006/extended-properties'" w:xpath="/ns0:Properties[1]/ns0:Company[1]" w:storeItemID="{6668398D-A668-4E3E-A5EB-62B293D839F1}"/>
                 <w:text/>
               </w:sdtPr>
+              <w:sdtEndPr/>
               <w:sdtContent>
                 <w:tc>
                   <w:tcPr>
@@ -102,6 +104,7 @@
                   <w:dataBinding w:prefixMappings="xmlns:ns0='http://schemas.openxmlformats.org/package/2006/metadata/core-properties' xmlns:ns1='http://purl.org/dc/elements/1.1/'" w:xpath="/ns0:coreProperties[1]/ns1:title[1]" w:storeItemID="{6C3C8BC8-F283-45AE-878A-BAB7291924A1}"/>
                   <w:text/>
                 </w:sdtPr>
+                <w:sdtEndPr/>
                 <w:sdtContent>
                   <w:p>
                     <w:pPr>
@@ -163,6 +166,7 @@
                 <w:dataBinding w:prefixMappings="xmlns:ns0='http://schemas.openxmlformats.org/package/2006/metadata/core-properties' xmlns:ns1='http://purl.org/dc/elements/1.1/'" w:xpath="/ns0:coreProperties[1]/ns1:subject[1]" w:storeItemID="{6C3C8BC8-F283-45AE-878A-BAB7291924A1}"/>
                 <w:text/>
               </w:sdtPr>
+              <w:sdtEndPr/>
               <w:sdtContent>
                 <w:tc>
                   <w:tcPr>
@@ -226,6 +230,7 @@
                   <w:dataBinding w:prefixMappings="xmlns:ns0='http://schemas.openxmlformats.org/package/2006/metadata/core-properties' xmlns:ns1='http://purl.org/dc/elements/1.1/'" w:xpath="/ns0:coreProperties[1]/ns1:creator[1]" w:storeItemID="{6C3C8BC8-F283-45AE-878A-BAB7291924A1}"/>
                   <w:text/>
                 </w:sdtPr>
+                <w:sdtEndPr/>
                 <w:sdtContent>
                   <w:p>
                     <w:pPr>
@@ -284,6 +289,7 @@
                     <w:calendar w:val="gregorian"/>
                   </w:date>
                 </w:sdtPr>
+                <w:sdtEndPr/>
                 <w:sdtContent>
                   <w:p>
                     <w:pPr>
@@ -375,7 +381,6 @@
               <w:rFonts w:asciiTheme="minorHAnsi" w:hAnsiTheme="minorHAnsi"/>
               <w:noProof/>
               <w:sz w:val="22"/>
-              <w:lang w:eastAsia="da-DK"/>
             </w:rPr>
           </w:pPr>
           <w:r>
@@ -387,7 +392,7 @@
           <w:r>
             <w:fldChar w:fldCharType="separate"/>
           </w:r>
-          <w:hyperlink w:anchor="_Toc514076680" w:history="1">
+          <w:hyperlink w:anchor="_Toc514152976" w:history="1">
             <w:r>
               <w:rPr>
                 <w:rStyle w:val="Hyperlink"/>
@@ -414,7 +419,7 @@
                 <w:noProof/>
                 <w:webHidden/>
               </w:rPr>
-              <w:instrText xml:space="preserve"> PAGEREF _Toc514076680 \h </w:instrText>
+              <w:instrText xml:space="preserve"> PAGEREF _Toc514152976 \h </w:instrText>
             </w:r>
             <w:r>
               <w:rPr>
@@ -455,10 +460,9 @@
               <w:rFonts w:asciiTheme="minorHAnsi" w:hAnsiTheme="minorHAnsi"/>
               <w:noProof/>
               <w:sz w:val="22"/>
-              <w:lang w:eastAsia="da-DK"/>
             </w:rPr>
           </w:pPr>
-          <w:hyperlink w:anchor="_Toc514076681" w:history="1">
+          <w:hyperlink w:anchor="_Toc514152977" w:history="1">
             <w:r>
               <w:rPr>
                 <w:rStyle w:val="Hyperlink"/>
@@ -485,7 +489,7 @@
                 <w:noProof/>
                 <w:webHidden/>
               </w:rPr>
-              <w:instrText xml:space="preserve"> PAGEREF _Toc514076681 \h </w:instrText>
+              <w:instrText xml:space="preserve"> PAGEREF _Toc514152977 \h </w:instrText>
             </w:r>
             <w:r>
               <w:rPr>
@@ -526,10 +530,9 @@
               <w:rFonts w:asciiTheme="minorHAnsi" w:hAnsiTheme="minorHAnsi"/>
               <w:noProof/>
               <w:sz w:val="22"/>
-              <w:lang w:eastAsia="da-DK"/>
             </w:rPr>
           </w:pPr>
-          <w:hyperlink w:anchor="_Toc514076682" w:history="1">
+          <w:hyperlink w:anchor="_Toc514152978" w:history="1">
             <w:r>
               <w:rPr>
                 <w:rStyle w:val="Hyperlink"/>
@@ -556,7 +559,7 @@
                 <w:noProof/>
                 <w:webHidden/>
               </w:rPr>
-              <w:instrText xml:space="preserve"> PAGEREF _Toc514076682 \h </w:instrText>
+              <w:instrText xml:space="preserve"> PAGEREF _Toc514152978 \h </w:instrText>
             </w:r>
             <w:r>
               <w:rPr>
@@ -597,10 +600,9 @@
               <w:rFonts w:asciiTheme="minorHAnsi" w:hAnsiTheme="minorHAnsi"/>
               <w:noProof/>
               <w:sz w:val="22"/>
-              <w:lang w:eastAsia="da-DK"/>
             </w:rPr>
           </w:pPr>
-          <w:hyperlink w:anchor="_Toc514076683" w:history="1">
+          <w:hyperlink w:anchor="_Toc514152979" w:history="1">
             <w:r>
               <w:rPr>
                 <w:rStyle w:val="Hyperlink"/>
@@ -627,7 +629,7 @@
                 <w:noProof/>
                 <w:webHidden/>
               </w:rPr>
-              <w:instrText xml:space="preserve"> PAGEREF _Toc514076683 \h </w:instrText>
+              <w:instrText xml:space="preserve"> PAGEREF _Toc514152979 \h </w:instrText>
             </w:r>
             <w:r>
               <w:rPr>
@@ -668,10 +670,9 @@
               <w:rFonts w:asciiTheme="minorHAnsi" w:hAnsiTheme="minorHAnsi"/>
               <w:noProof/>
               <w:sz w:val="22"/>
-              <w:lang w:eastAsia="da-DK"/>
             </w:rPr>
           </w:pPr>
-          <w:hyperlink w:anchor="_Toc514076684" w:history="1">
+          <w:hyperlink w:anchor="_Toc514152980" w:history="1">
             <w:r>
               <w:rPr>
                 <w:rStyle w:val="Hyperlink"/>
@@ -698,7 +699,7 @@
                 <w:noProof/>
                 <w:webHidden/>
               </w:rPr>
-              <w:instrText xml:space="preserve"> PAGEREF _Toc514076684 \h </w:instrText>
+              <w:instrText xml:space="preserve"> PAGEREF _Toc514152980 \h </w:instrText>
             </w:r>
             <w:r>
               <w:rPr>
@@ -739,10 +740,9 @@
               <w:rFonts w:asciiTheme="minorHAnsi" w:hAnsiTheme="minorHAnsi"/>
               <w:noProof/>
               <w:sz w:val="22"/>
-              <w:lang w:eastAsia="da-DK"/>
             </w:rPr>
           </w:pPr>
-          <w:hyperlink w:anchor="_Toc514076685" w:history="1">
+          <w:hyperlink w:anchor="_Toc514152981" w:history="1">
             <w:r>
               <w:rPr>
                 <w:rStyle w:val="Hyperlink"/>
@@ -769,7 +769,7 @@
                 <w:noProof/>
                 <w:webHidden/>
               </w:rPr>
-              <w:instrText xml:space="preserve"> PAGEREF _Toc514076685 \h </w:instrText>
+              <w:instrText xml:space="preserve"> PAGEREF _Toc514152981 \h </w:instrText>
             </w:r>
             <w:r>
               <w:rPr>
@@ -810,10 +810,9 @@
               <w:rFonts w:asciiTheme="minorHAnsi" w:hAnsiTheme="minorHAnsi"/>
               <w:noProof/>
               <w:sz w:val="22"/>
-              <w:lang w:eastAsia="da-DK"/>
             </w:rPr>
           </w:pPr>
-          <w:hyperlink w:anchor="_Toc514076686" w:history="1">
+          <w:hyperlink w:anchor="_Toc514152982" w:history="1">
             <w:r>
               <w:rPr>
                 <w:rStyle w:val="Hyperlink"/>
@@ -840,7 +839,7 @@
                 <w:noProof/>
                 <w:webHidden/>
               </w:rPr>
-              <w:instrText xml:space="preserve"> PAGEREF _Toc514076686 \h </w:instrText>
+              <w:instrText xml:space="preserve"> PAGEREF _Toc514152982 \h </w:instrText>
             </w:r>
             <w:r>
               <w:rPr>
@@ -881,10 +880,9 @@
               <w:rFonts w:asciiTheme="minorHAnsi" w:hAnsiTheme="minorHAnsi"/>
               <w:noProof/>
               <w:sz w:val="22"/>
-              <w:lang w:eastAsia="da-DK"/>
             </w:rPr>
           </w:pPr>
-          <w:hyperlink w:anchor="_Toc514076687" w:history="1">
+          <w:hyperlink w:anchor="_Toc514152983" w:history="1">
             <w:r>
               <w:rPr>
                 <w:rStyle w:val="Hyperlink"/>
@@ -911,7 +909,7 @@
                 <w:noProof/>
                 <w:webHidden/>
               </w:rPr>
-              <w:instrText xml:space="preserve"> PAGEREF _Toc514076687 \h </w:instrText>
+              <w:instrText xml:space="preserve"> PAGEREF _Toc514152983 \h </w:instrText>
             </w:r>
             <w:r>
               <w:rPr>
@@ -952,10 +950,9 @@
               <w:rFonts w:asciiTheme="minorHAnsi" w:hAnsiTheme="minorHAnsi"/>
               <w:noProof/>
               <w:sz w:val="22"/>
-              <w:lang w:eastAsia="da-DK"/>
             </w:rPr>
           </w:pPr>
-          <w:hyperlink w:anchor="_Toc514076688" w:history="1">
+          <w:hyperlink w:anchor="_Toc514152984" w:history="1">
             <w:r>
               <w:rPr>
                 <w:rStyle w:val="Hyperlink"/>
@@ -982,7 +979,7 @@
                 <w:noProof/>
                 <w:webHidden/>
               </w:rPr>
-              <w:instrText xml:space="preserve"> PAGEREF _Toc514076688 \h </w:instrText>
+              <w:instrText xml:space="preserve"> PAGEREF _Toc514152984 \h </w:instrText>
             </w:r>
             <w:r>
               <w:rPr>
@@ -1023,10 +1020,9 @@
               <w:rFonts w:asciiTheme="minorHAnsi" w:hAnsiTheme="minorHAnsi"/>
               <w:noProof/>
               <w:sz w:val="22"/>
-              <w:lang w:eastAsia="da-DK"/>
             </w:rPr>
           </w:pPr>
-          <w:hyperlink w:anchor="_Toc514076689" w:history="1">
+          <w:hyperlink w:anchor="_Toc514152985" w:history="1">
             <w:r>
               <w:rPr>
                 <w:rStyle w:val="Hyperlink"/>
@@ -1053,7 +1049,7 @@
                 <w:noProof/>
                 <w:webHidden/>
               </w:rPr>
-              <w:instrText xml:space="preserve"> PAGEREF _Toc514076689 \h </w:instrText>
+              <w:instrText xml:space="preserve"> PAGEREF _Toc514152985 \h </w:instrText>
             </w:r>
             <w:r>
               <w:rPr>
@@ -1094,10 +1090,9 @@
               <w:rFonts w:asciiTheme="minorHAnsi" w:hAnsiTheme="minorHAnsi"/>
               <w:noProof/>
               <w:sz w:val="22"/>
-              <w:lang w:eastAsia="da-DK"/>
             </w:rPr>
           </w:pPr>
-          <w:hyperlink w:anchor="_Toc514076690" w:history="1">
+          <w:hyperlink w:anchor="_Toc514152986" w:history="1">
             <w:r>
               <w:rPr>
                 <w:rStyle w:val="Hyperlink"/>
@@ -1124,7 +1119,7 @@
                 <w:noProof/>
                 <w:webHidden/>
               </w:rPr>
-              <w:instrText xml:space="preserve"> PAGEREF _Toc514076690 \h </w:instrText>
+              <w:instrText xml:space="preserve"> PAGEREF _Toc514152986 \h </w:instrText>
             </w:r>
             <w:r>
               <w:rPr>
@@ -1165,10 +1160,9 @@
               <w:rFonts w:asciiTheme="minorHAnsi" w:hAnsiTheme="minorHAnsi"/>
               <w:noProof/>
               <w:sz w:val="22"/>
-              <w:lang w:eastAsia="da-DK"/>
             </w:rPr>
           </w:pPr>
-          <w:hyperlink w:anchor="_Toc514076691" w:history="1">
+          <w:hyperlink w:anchor="_Toc514152987" w:history="1">
             <w:r>
               <w:rPr>
                 <w:rStyle w:val="Hyperlink"/>
@@ -1195,7 +1189,7 @@
                 <w:noProof/>
                 <w:webHidden/>
               </w:rPr>
-              <w:instrText xml:space="preserve"> PAGEREF _Toc514076691 \h </w:instrText>
+              <w:instrText xml:space="preserve"> PAGEREF _Toc514152987 \h </w:instrText>
             </w:r>
             <w:r>
               <w:rPr>
@@ -1236,10 +1230,9 @@
               <w:rFonts w:asciiTheme="minorHAnsi" w:hAnsiTheme="minorHAnsi"/>
               <w:noProof/>
               <w:sz w:val="22"/>
-              <w:lang w:eastAsia="da-DK"/>
             </w:rPr>
           </w:pPr>
-          <w:hyperlink w:anchor="_Toc514076692" w:history="1">
+          <w:hyperlink w:anchor="_Toc514152988" w:history="1">
             <w:r>
               <w:rPr>
                 <w:rStyle w:val="Hyperlink"/>
@@ -1267,7 +1260,7 @@
                 <w:noProof/>
                 <w:webHidden/>
               </w:rPr>
-              <w:instrText xml:space="preserve"> PAGEREF _Toc514076692 \h </w:instrText>
+              <w:instrText xml:space="preserve"> PAGEREF _Toc514152988 \h </w:instrText>
             </w:r>
             <w:r>
               <w:rPr>
@@ -1308,10 +1301,9 @@
               <w:rFonts w:asciiTheme="minorHAnsi" w:hAnsiTheme="minorHAnsi"/>
               <w:noProof/>
               <w:sz w:val="22"/>
-              <w:lang w:eastAsia="da-DK"/>
             </w:rPr>
           </w:pPr>
-          <w:hyperlink w:anchor="_Toc514076693" w:history="1">
+          <w:hyperlink w:anchor="_Toc514152989" w:history="1">
             <w:r>
               <w:rPr>
                 <w:rStyle w:val="Hyperlink"/>
@@ -1339,7 +1331,7 @@
                 <w:noProof/>
                 <w:webHidden/>
               </w:rPr>
-              <w:instrText xml:space="preserve"> PAGEREF _Toc514076693 \h </w:instrText>
+              <w:instrText xml:space="preserve"> PAGEREF _Toc514152989 \h </w:instrText>
             </w:r>
             <w:r>
               <w:rPr>
@@ -1380,10 +1372,9 @@
               <w:rFonts w:asciiTheme="minorHAnsi" w:hAnsiTheme="minorHAnsi"/>
               <w:noProof/>
               <w:sz w:val="22"/>
-              <w:lang w:eastAsia="da-DK"/>
             </w:rPr>
           </w:pPr>
-          <w:hyperlink w:anchor="_Toc514076694" w:history="1">
+          <w:hyperlink w:anchor="_Toc514152990" w:history="1">
             <w:r>
               <w:rPr>
                 <w:rStyle w:val="Hyperlink"/>
@@ -1410,7 +1401,7 @@
                 <w:noProof/>
                 <w:webHidden/>
               </w:rPr>
-              <w:instrText xml:space="preserve"> PAGEREF _Toc514076694 \h </w:instrText>
+              <w:instrText xml:space="preserve"> PAGEREF _Toc514152990 \h </w:instrText>
             </w:r>
             <w:r>
               <w:rPr>
@@ -1451,10 +1442,9 @@
               <w:rFonts w:asciiTheme="minorHAnsi" w:hAnsiTheme="minorHAnsi"/>
               <w:noProof/>
               <w:sz w:val="22"/>
-              <w:lang w:eastAsia="da-DK"/>
             </w:rPr>
           </w:pPr>
-          <w:hyperlink w:anchor="_Toc514076695" w:history="1">
+          <w:hyperlink w:anchor="_Toc514152991" w:history="1">
             <w:r>
               <w:rPr>
                 <w:rStyle w:val="Hyperlink"/>
@@ -1481,7 +1471,7 @@
                 <w:noProof/>
                 <w:webHidden/>
               </w:rPr>
-              <w:instrText xml:space="preserve"> PAGEREF _Toc514076695 \h </w:instrText>
+              <w:instrText xml:space="preserve"> PAGEREF _Toc514152991 \h </w:instrText>
             </w:r>
             <w:r>
               <w:rPr>
@@ -1522,10 +1512,9 @@
               <w:rFonts w:asciiTheme="minorHAnsi" w:hAnsiTheme="minorHAnsi"/>
               <w:noProof/>
               <w:sz w:val="22"/>
-              <w:lang w:eastAsia="da-DK"/>
             </w:rPr>
           </w:pPr>
-          <w:hyperlink w:anchor="_Toc514076696" w:history="1">
+          <w:hyperlink w:anchor="_Toc514152992" w:history="1">
             <w:r>
               <w:rPr>
                 <w:rStyle w:val="Hyperlink"/>
@@ -1552,7 +1541,7 @@
                 <w:noProof/>
                 <w:webHidden/>
               </w:rPr>
-              <w:instrText xml:space="preserve"> PAGEREF _Toc514076696 \h </w:instrText>
+              <w:instrText xml:space="preserve"> PAGEREF _Toc514152992 \h </w:instrText>
             </w:r>
             <w:r>
               <w:rPr>
@@ -1593,10 +1582,9 @@
               <w:rFonts w:asciiTheme="minorHAnsi" w:hAnsiTheme="minorHAnsi"/>
               <w:noProof/>
               <w:sz w:val="22"/>
-              <w:lang w:eastAsia="da-DK"/>
             </w:rPr>
           </w:pPr>
-          <w:hyperlink w:anchor="_Toc514076697" w:history="1">
+          <w:hyperlink w:anchor="_Toc514152993" w:history="1">
             <w:r>
               <w:rPr>
                 <w:rStyle w:val="Hyperlink"/>
@@ -1623,7 +1611,7 @@
                 <w:noProof/>
                 <w:webHidden/>
               </w:rPr>
-              <w:instrText xml:space="preserve"> PAGEREF _Toc514076697 \h </w:instrText>
+              <w:instrText xml:space="preserve"> PAGEREF _Toc514152993 \h </w:instrText>
             </w:r>
             <w:r>
               <w:rPr>
@@ -1664,10 +1652,9 @@
               <w:rFonts w:asciiTheme="minorHAnsi" w:hAnsiTheme="minorHAnsi"/>
               <w:noProof/>
               <w:sz w:val="22"/>
-              <w:lang w:eastAsia="da-DK"/>
             </w:rPr>
           </w:pPr>
-          <w:hyperlink w:anchor="_Toc514076698" w:history="1">
+          <w:hyperlink w:anchor="_Toc514152994" w:history="1">
             <w:r>
               <w:rPr>
                 <w:rStyle w:val="Hyperlink"/>
@@ -1694,7 +1681,7 @@
                 <w:noProof/>
                 <w:webHidden/>
               </w:rPr>
-              <w:instrText xml:space="preserve"> PAGEREF _Toc514076698 \h </w:instrText>
+              <w:instrText xml:space="preserve"> PAGEREF _Toc514152994 \h </w:instrText>
             </w:r>
             <w:r>
               <w:rPr>
@@ -1735,10 +1722,9 @@
               <w:rFonts w:asciiTheme="minorHAnsi" w:hAnsiTheme="minorHAnsi"/>
               <w:noProof/>
               <w:sz w:val="22"/>
-              <w:lang w:eastAsia="da-DK"/>
             </w:rPr>
           </w:pPr>
-          <w:hyperlink w:anchor="_Toc514076699" w:history="1">
+          <w:hyperlink w:anchor="_Toc514152995" w:history="1">
             <w:r>
               <w:rPr>
                 <w:rStyle w:val="Hyperlink"/>
@@ -1765,7 +1751,7 @@
                 <w:noProof/>
                 <w:webHidden/>
               </w:rPr>
-              <w:instrText xml:space="preserve"> PAGEREF _Toc514076699 \h </w:instrText>
+              <w:instrText xml:space="preserve"> PAGEREF _Toc514152995 \h </w:instrText>
             </w:r>
             <w:r>
               <w:rPr>
@@ -1806,10 +1792,9 @@
               <w:rFonts w:asciiTheme="minorHAnsi" w:hAnsiTheme="minorHAnsi"/>
               <w:noProof/>
               <w:sz w:val="22"/>
-              <w:lang w:eastAsia="da-DK"/>
             </w:rPr>
           </w:pPr>
-          <w:hyperlink w:anchor="_Toc514076700" w:history="1">
+          <w:hyperlink w:anchor="_Toc514152996" w:history="1">
             <w:r>
               <w:rPr>
                 <w:rStyle w:val="Hyperlink"/>
@@ -1836,7 +1821,7 @@
                 <w:noProof/>
                 <w:webHidden/>
               </w:rPr>
-              <w:instrText xml:space="preserve"> PAGEREF _Toc514076700 \h </w:instrText>
+              <w:instrText xml:space="preserve"> PAGEREF _Toc514152996 \h </w:instrText>
             </w:r>
             <w:r>
               <w:rPr>
@@ -1877,10 +1862,9 @@
               <w:rFonts w:asciiTheme="minorHAnsi" w:hAnsiTheme="minorHAnsi"/>
               <w:noProof/>
               <w:sz w:val="22"/>
-              <w:lang w:eastAsia="da-DK"/>
             </w:rPr>
           </w:pPr>
-          <w:hyperlink w:anchor="_Toc514076701" w:history="1">
+          <w:hyperlink w:anchor="_Toc514152997" w:history="1">
             <w:r>
               <w:rPr>
                 <w:rStyle w:val="Hyperlink"/>
@@ -1908,7 +1892,7 @@
                 <w:noProof/>
                 <w:webHidden/>
               </w:rPr>
-              <w:instrText xml:space="preserve"> PAGEREF _Toc514076701 \h </w:instrText>
+              <w:instrText xml:space="preserve"> PAGEREF _Toc514152997 \h </w:instrText>
             </w:r>
             <w:r>
               <w:rPr>
@@ -1949,10 +1933,9 @@
               <w:rFonts w:asciiTheme="minorHAnsi" w:hAnsiTheme="minorHAnsi"/>
               <w:noProof/>
               <w:sz w:val="22"/>
-              <w:lang w:eastAsia="da-DK"/>
             </w:rPr>
           </w:pPr>
-          <w:hyperlink w:anchor="_Toc514076702" w:history="1">
+          <w:hyperlink w:anchor="_Toc514152998" w:history="1">
             <w:r>
               <w:rPr>
                 <w:rStyle w:val="Hyperlink"/>
@@ -1979,7 +1962,7 @@
                 <w:noProof/>
                 <w:webHidden/>
               </w:rPr>
-              <w:instrText xml:space="preserve"> PAGEREF _Toc514076702 \h </w:instrText>
+              <w:instrText xml:space="preserve"> PAGEREF _Toc514152998 \h </w:instrText>
             </w:r>
             <w:r>
               <w:rPr>
@@ -2020,10 +2003,9 @@
               <w:rFonts w:asciiTheme="minorHAnsi" w:hAnsiTheme="minorHAnsi"/>
               <w:noProof/>
               <w:sz w:val="22"/>
-              <w:lang w:eastAsia="da-DK"/>
             </w:rPr>
           </w:pPr>
-          <w:hyperlink w:anchor="_Toc514076703" w:history="1">
+          <w:hyperlink w:anchor="_Toc514152999" w:history="1">
             <w:r>
               <w:rPr>
                 <w:rStyle w:val="Hyperlink"/>
@@ -2050,7 +2032,7 @@
                 <w:noProof/>
                 <w:webHidden/>
               </w:rPr>
-              <w:instrText xml:space="preserve"> PAGEREF _Toc514076703 \h </w:instrText>
+              <w:instrText xml:space="preserve"> PAGEREF _Toc514152999 \h </w:instrText>
             </w:r>
             <w:r>
               <w:rPr>
@@ -2091,10 +2073,9 @@
               <w:rFonts w:asciiTheme="minorHAnsi" w:hAnsiTheme="minorHAnsi"/>
               <w:noProof/>
               <w:sz w:val="22"/>
-              <w:lang w:eastAsia="da-DK"/>
             </w:rPr>
           </w:pPr>
-          <w:hyperlink w:anchor="_Toc514076704" w:history="1">
+          <w:hyperlink w:anchor="_Toc514153000" w:history="1">
             <w:r>
               <w:rPr>
                 <w:rStyle w:val="Hyperlink"/>
@@ -2121,7 +2102,7 @@
                 <w:noProof/>
                 <w:webHidden/>
               </w:rPr>
-              <w:instrText xml:space="preserve"> PAGEREF _Toc514076704 \h </w:instrText>
+              <w:instrText xml:space="preserve"> PAGEREF _Toc514153000 \h </w:instrText>
             </w:r>
             <w:r>
               <w:rPr>
@@ -2162,16 +2143,15 @@
               <w:rFonts w:asciiTheme="minorHAnsi" w:hAnsiTheme="minorHAnsi"/>
               <w:noProof/>
               <w:sz w:val="22"/>
-              <w:lang w:eastAsia="da-DK"/>
             </w:rPr>
           </w:pPr>
-          <w:hyperlink w:anchor="_Toc514076705" w:history="1">
+          <w:hyperlink w:anchor="_Toc514153001" w:history="1">
             <w:r>
               <w:rPr>
                 <w:rStyle w:val="Hyperlink"/>
                 <w:noProof/>
               </w:rPr>
-              <w:t>Singletonpatten</w:t>
+              <w:t>Singleton pattern</w:t>
             </w:r>
             <w:r>
               <w:rPr>
@@ -2192,7 +2172,7 @@
                 <w:noProof/>
                 <w:webHidden/>
               </w:rPr>
-              <w:instrText xml:space="preserve"> PAGEREF _Toc514076705 \h </w:instrText>
+              <w:instrText xml:space="preserve"> PAGEREF _Toc514153001 \h </w:instrText>
             </w:r>
             <w:r>
               <w:rPr>
@@ -2212,7 +2192,7 @@
                 <w:noProof/>
                 <w:webHidden/>
               </w:rPr>
-              <w:t>17</w:t>
+              <w:t>18</w:t>
             </w:r>
             <w:r>
               <w:rPr>
@@ -2233,10 +2213,9 @@
               <w:rFonts w:asciiTheme="minorHAnsi" w:hAnsiTheme="minorHAnsi"/>
               <w:noProof/>
               <w:sz w:val="22"/>
-              <w:lang w:eastAsia="da-DK"/>
             </w:rPr>
           </w:pPr>
-          <w:hyperlink w:anchor="_Toc514076706" w:history="1">
+          <w:hyperlink w:anchor="_Toc514153002" w:history="1">
             <w:r>
               <w:rPr>
                 <w:rStyle w:val="Hyperlink"/>
@@ -2263,7 +2242,7 @@
                 <w:noProof/>
                 <w:webHidden/>
               </w:rPr>
-              <w:instrText xml:space="preserve"> PAGEREF _Toc514076706 \h </w:instrText>
+              <w:instrText xml:space="preserve"> PAGEREF _Toc514153002 \h </w:instrText>
             </w:r>
             <w:r>
               <w:rPr>
@@ -2283,7 +2262,7 @@
                 <w:noProof/>
                 <w:webHidden/>
               </w:rPr>
-              <w:t>17</w:t>
+              <w:t>19</w:t>
             </w:r>
             <w:r>
               <w:rPr>
@@ -2304,10 +2283,9 @@
               <w:rFonts w:asciiTheme="minorHAnsi" w:hAnsiTheme="minorHAnsi"/>
               <w:noProof/>
               <w:sz w:val="22"/>
-              <w:lang w:eastAsia="da-DK"/>
             </w:rPr>
           </w:pPr>
-          <w:hyperlink w:anchor="_Toc514076707" w:history="1">
+          <w:hyperlink w:anchor="_Toc514153003" w:history="1">
             <w:r>
               <w:rPr>
                 <w:rStyle w:val="Hyperlink"/>
@@ -2334,7 +2312,7 @@
                 <w:noProof/>
                 <w:webHidden/>
               </w:rPr>
-              <w:instrText xml:space="preserve"> PAGEREF _Toc514076707 \h </w:instrText>
+              <w:instrText xml:space="preserve"> PAGEREF _Toc514153003 \h </w:instrText>
             </w:r>
             <w:r>
               <w:rPr>
@@ -2354,7 +2332,7 @@
                 <w:noProof/>
                 <w:webHidden/>
               </w:rPr>
-              <w:t>17</w:t>
+              <w:t>19</w:t>
             </w:r>
             <w:r>
               <w:rPr>
@@ -2375,10 +2353,9 @@
               <w:rFonts w:asciiTheme="minorHAnsi" w:hAnsiTheme="minorHAnsi"/>
               <w:noProof/>
               <w:sz w:val="22"/>
-              <w:lang w:eastAsia="da-DK"/>
             </w:rPr>
           </w:pPr>
-          <w:hyperlink w:anchor="_Toc514076708" w:history="1">
+          <w:hyperlink w:anchor="_Toc514153004" w:history="1">
             <w:r>
               <w:rPr>
                 <w:rStyle w:val="Hyperlink"/>
@@ -2405,7 +2382,7 @@
                 <w:noProof/>
                 <w:webHidden/>
               </w:rPr>
-              <w:instrText xml:space="preserve"> PAGEREF _Toc514076708 \h </w:instrText>
+              <w:instrText xml:space="preserve"> PAGEREF _Toc514153004 \h </w:instrText>
             </w:r>
             <w:r>
               <w:rPr>
@@ -2425,7 +2402,7 @@
                 <w:noProof/>
                 <w:webHidden/>
               </w:rPr>
-              <w:t>18</w:t>
+              <w:t>20</w:t>
             </w:r>
             <w:r>
               <w:rPr>
@@ -2446,10 +2423,9 @@
               <w:rFonts w:asciiTheme="minorHAnsi" w:hAnsiTheme="minorHAnsi"/>
               <w:noProof/>
               <w:sz w:val="22"/>
-              <w:lang w:eastAsia="da-DK"/>
             </w:rPr>
           </w:pPr>
-          <w:hyperlink w:anchor="_Toc514076709" w:history="1">
+          <w:hyperlink w:anchor="_Toc514153005" w:history="1">
             <w:r>
               <w:rPr>
                 <w:rStyle w:val="Hyperlink"/>
@@ -2476,7 +2452,7 @@
                 <w:noProof/>
                 <w:webHidden/>
               </w:rPr>
-              <w:instrText xml:space="preserve"> PAGEREF _Toc514076709 \h </w:instrText>
+              <w:instrText xml:space="preserve"> PAGEREF _Toc514153005 \h </w:instrText>
             </w:r>
             <w:r>
               <w:rPr>
@@ -2496,7 +2472,7 @@
                 <w:noProof/>
                 <w:webHidden/>
               </w:rPr>
-              <w:t>19</w:t>
+              <w:t>21</w:t>
             </w:r>
             <w:r>
               <w:rPr>
@@ -2517,10 +2493,9 @@
               <w:rFonts w:asciiTheme="minorHAnsi" w:hAnsiTheme="minorHAnsi"/>
               <w:noProof/>
               <w:sz w:val="22"/>
-              <w:lang w:eastAsia="da-DK"/>
             </w:rPr>
           </w:pPr>
-          <w:hyperlink w:anchor="_Toc514076710" w:history="1">
+          <w:hyperlink w:anchor="_Toc514153006" w:history="1">
             <w:r>
               <w:rPr>
                 <w:rStyle w:val="Hyperlink"/>
@@ -2547,7 +2522,7 @@
                 <w:noProof/>
                 <w:webHidden/>
               </w:rPr>
-              <w:instrText xml:space="preserve"> PAGEREF _Toc514076710 \h </w:instrText>
+              <w:instrText xml:space="preserve"> PAGEREF _Toc514153006 \h </w:instrText>
             </w:r>
             <w:r>
               <w:rPr>
@@ -2567,7 +2542,7 @@
                 <w:noProof/>
                 <w:webHidden/>
               </w:rPr>
-              <w:t>20</w:t>
+              <w:t>22</w:t>
             </w:r>
             <w:r>
               <w:rPr>
@@ -2588,10 +2563,9 @@
               <w:rFonts w:asciiTheme="minorHAnsi" w:hAnsiTheme="minorHAnsi"/>
               <w:noProof/>
               <w:sz w:val="22"/>
-              <w:lang w:eastAsia="da-DK"/>
             </w:rPr>
           </w:pPr>
-          <w:hyperlink w:anchor="_Toc514076711" w:history="1">
+          <w:hyperlink w:anchor="_Toc514153007" w:history="1">
             <w:r>
               <w:rPr>
                 <w:rStyle w:val="Hyperlink"/>
@@ -2618,7 +2592,7 @@
                 <w:noProof/>
                 <w:webHidden/>
               </w:rPr>
-              <w:instrText xml:space="preserve"> PAGEREF _Toc514076711 \h </w:instrText>
+              <w:instrText xml:space="preserve"> PAGEREF _Toc514153007 \h </w:instrText>
             </w:r>
             <w:r>
               <w:rPr>
@@ -2638,7 +2612,7 @@
                 <w:noProof/>
                 <w:webHidden/>
               </w:rPr>
-              <w:t>20</w:t>
+              <w:t>22</w:t>
             </w:r>
             <w:r>
               <w:rPr>
@@ -2659,10 +2633,9 @@
               <w:rFonts w:asciiTheme="minorHAnsi" w:hAnsiTheme="minorHAnsi"/>
               <w:noProof/>
               <w:sz w:val="22"/>
-              <w:lang w:eastAsia="da-DK"/>
             </w:rPr>
           </w:pPr>
-          <w:hyperlink w:anchor="_Toc514076712" w:history="1">
+          <w:hyperlink w:anchor="_Toc514153008" w:history="1">
             <w:r>
               <w:rPr>
                 <w:rStyle w:val="Hyperlink"/>
@@ -2689,7 +2662,7 @@
                 <w:noProof/>
                 <w:webHidden/>
               </w:rPr>
-              <w:instrText xml:space="preserve"> PAGEREF _Toc514076712 \h </w:instrText>
+              <w:instrText xml:space="preserve"> PAGEREF _Toc514153008 \h </w:instrText>
             </w:r>
             <w:r>
               <w:rPr>
@@ -2709,7 +2682,7 @@
                 <w:noProof/>
                 <w:webHidden/>
               </w:rPr>
-              <w:t>21</w:t>
+              <w:t>23</w:t>
             </w:r>
             <w:r>
               <w:rPr>
@@ -2730,10 +2703,9 @@
               <w:rFonts w:asciiTheme="minorHAnsi" w:hAnsiTheme="minorHAnsi"/>
               <w:noProof/>
               <w:sz w:val="22"/>
-              <w:lang w:eastAsia="da-DK"/>
             </w:rPr>
           </w:pPr>
-          <w:hyperlink w:anchor="_Toc514076713" w:history="1">
+          <w:hyperlink w:anchor="_Toc514153009" w:history="1">
             <w:r>
               <w:rPr>
                 <w:rStyle w:val="Hyperlink"/>
@@ -2760,7 +2732,7 @@
                 <w:noProof/>
                 <w:webHidden/>
               </w:rPr>
-              <w:instrText xml:space="preserve"> PAGEREF _Toc514076713 \h </w:instrText>
+              <w:instrText xml:space="preserve"> PAGEREF _Toc514153009 \h </w:instrText>
             </w:r>
             <w:r>
               <w:rPr>
@@ -2780,7 +2752,7 @@
                 <w:noProof/>
                 <w:webHidden/>
               </w:rPr>
-              <w:t>21</w:t>
+              <w:t>23</w:t>
             </w:r>
             <w:r>
               <w:rPr>
@@ -2801,10 +2773,9 @@
               <w:rFonts w:asciiTheme="minorHAnsi" w:hAnsiTheme="minorHAnsi"/>
               <w:noProof/>
               <w:sz w:val="22"/>
-              <w:lang w:eastAsia="da-DK"/>
             </w:rPr>
           </w:pPr>
-          <w:hyperlink w:anchor="_Toc514076714" w:history="1">
+          <w:hyperlink w:anchor="_Toc514153010" w:history="1">
             <w:r>
               <w:rPr>
                 <w:rStyle w:val="Hyperlink"/>
@@ -2831,7 +2802,7 @@
                 <w:noProof/>
                 <w:webHidden/>
               </w:rPr>
-              <w:instrText xml:space="preserve"> PAGEREF _Toc514076714 \h </w:instrText>
+              <w:instrText xml:space="preserve"> PAGEREF _Toc514153010 \h </w:instrText>
             </w:r>
             <w:r>
               <w:rPr>
@@ -2851,7 +2822,7 @@
                 <w:noProof/>
                 <w:webHidden/>
               </w:rPr>
-              <w:t>21</w:t>
+              <w:t>23</w:t>
             </w:r>
             <w:r>
               <w:rPr>
@@ -2872,10 +2843,9 @@
               <w:rFonts w:asciiTheme="minorHAnsi" w:hAnsiTheme="minorHAnsi"/>
               <w:noProof/>
               <w:sz w:val="22"/>
-              <w:lang w:eastAsia="da-DK"/>
             </w:rPr>
           </w:pPr>
-          <w:hyperlink w:anchor="_Toc514076715" w:history="1">
+          <w:hyperlink w:anchor="_Toc514153011" w:history="1">
             <w:r>
               <w:rPr>
                 <w:rStyle w:val="Hyperlink"/>
@@ -2902,7 +2872,7 @@
                 <w:noProof/>
                 <w:webHidden/>
               </w:rPr>
-              <w:instrText xml:space="preserve"> PAGEREF _Toc514076715 \h </w:instrText>
+              <w:instrText xml:space="preserve"> PAGEREF _Toc514153011 \h </w:instrText>
             </w:r>
             <w:r>
               <w:rPr>
@@ -2922,7 +2892,7 @@
                 <w:noProof/>
                 <w:webHidden/>
               </w:rPr>
-              <w:t>21</w:t>
+              <w:t>23</w:t>
             </w:r>
             <w:r>
               <w:rPr>
@@ -2943,10 +2913,9 @@
               <w:rFonts w:asciiTheme="minorHAnsi" w:hAnsiTheme="minorHAnsi"/>
               <w:noProof/>
               <w:sz w:val="22"/>
-              <w:lang w:eastAsia="da-DK"/>
             </w:rPr>
           </w:pPr>
-          <w:hyperlink w:anchor="_Toc514076716" w:history="1">
+          <w:hyperlink w:anchor="_Toc514153012" w:history="1">
             <w:r>
               <w:rPr>
                 <w:rStyle w:val="Hyperlink"/>
@@ -2973,7 +2942,7 @@
                 <w:noProof/>
                 <w:webHidden/>
               </w:rPr>
-              <w:instrText xml:space="preserve"> PAGEREF _Toc514076716 \h </w:instrText>
+              <w:instrText xml:space="preserve"> PAGEREF _Toc514153012 \h </w:instrText>
             </w:r>
             <w:r>
               <w:rPr>
@@ -2993,7 +2962,7 @@
                 <w:noProof/>
                 <w:webHidden/>
               </w:rPr>
-              <w:t>22</w:t>
+              <w:t>24</w:t>
             </w:r>
             <w:r>
               <w:rPr>
@@ -3014,10 +2983,9 @@
               <w:rFonts w:asciiTheme="minorHAnsi" w:hAnsiTheme="minorHAnsi"/>
               <w:noProof/>
               <w:sz w:val="22"/>
-              <w:lang w:eastAsia="da-DK"/>
             </w:rPr>
           </w:pPr>
-          <w:hyperlink w:anchor="_Toc514076717" w:history="1">
+          <w:hyperlink w:anchor="_Toc514153013" w:history="1">
             <w:r>
               <w:rPr>
                 <w:rStyle w:val="Hyperlink"/>
@@ -3044,7 +3012,7 @@
                 <w:noProof/>
                 <w:webHidden/>
               </w:rPr>
-              <w:instrText xml:space="preserve"> PAGEREF _Toc514076717 \h </w:instrText>
+              <w:instrText xml:space="preserve"> PAGEREF _Toc514153013 \h </w:instrText>
             </w:r>
             <w:r>
               <w:rPr>
@@ -3064,7 +3032,7 @@
                 <w:noProof/>
                 <w:webHidden/>
               </w:rPr>
-              <w:t>23</w:t>
+              <w:t>25</w:t>
             </w:r>
             <w:r>
               <w:rPr>
@@ -3085,10 +3053,9 @@
               <w:rFonts w:asciiTheme="minorHAnsi" w:hAnsiTheme="minorHAnsi"/>
               <w:noProof/>
               <w:sz w:val="22"/>
-              <w:lang w:eastAsia="da-DK"/>
             </w:rPr>
           </w:pPr>
-          <w:hyperlink w:anchor="_Toc514076718" w:history="1">
+          <w:hyperlink w:anchor="_Toc514153014" w:history="1">
             <w:r>
               <w:rPr>
                 <w:rStyle w:val="Hyperlink"/>
@@ -3115,7 +3082,7 @@
                 <w:noProof/>
                 <w:webHidden/>
               </w:rPr>
-              <w:instrText xml:space="preserve"> PAGEREF _Toc514076718 \h </w:instrText>
+              <w:instrText xml:space="preserve"> PAGEREF _Toc514153014 \h </w:instrText>
             </w:r>
             <w:r>
               <w:rPr>
@@ -3135,7 +3102,7 @@
                 <w:noProof/>
                 <w:webHidden/>
               </w:rPr>
-              <w:t>24</w:t>
+              <w:t>26</w:t>
             </w:r>
             <w:r>
               <w:rPr>
@@ -3156,10 +3123,9 @@
               <w:rFonts w:asciiTheme="minorHAnsi" w:hAnsiTheme="minorHAnsi"/>
               <w:noProof/>
               <w:sz w:val="22"/>
-              <w:lang w:eastAsia="da-DK"/>
             </w:rPr>
           </w:pPr>
-          <w:hyperlink w:anchor="_Toc514076719" w:history="1">
+          <w:hyperlink w:anchor="_Toc514153015" w:history="1">
             <w:r>
               <w:rPr>
                 <w:rStyle w:val="Hyperlink"/>
@@ -3186,7 +3152,7 @@
                 <w:noProof/>
                 <w:webHidden/>
               </w:rPr>
-              <w:instrText xml:space="preserve"> PAGEREF _Toc514076719 \h </w:instrText>
+              <w:instrText xml:space="preserve"> PAGEREF _Toc514153015 \h </w:instrText>
             </w:r>
             <w:r>
               <w:rPr>
@@ -3206,7 +3172,7 @@
                 <w:noProof/>
                 <w:webHidden/>
               </w:rPr>
-              <w:t>25</w:t>
+              <w:t>27</w:t>
             </w:r>
             <w:r>
               <w:rPr>
@@ -3227,10 +3193,9 @@
               <w:rFonts w:asciiTheme="minorHAnsi" w:hAnsiTheme="minorHAnsi"/>
               <w:noProof/>
               <w:sz w:val="22"/>
-              <w:lang w:eastAsia="da-DK"/>
             </w:rPr>
           </w:pPr>
-          <w:hyperlink w:anchor="_Toc514076720" w:history="1">
+          <w:hyperlink w:anchor="_Toc514153016" w:history="1">
             <w:r>
               <w:rPr>
                 <w:rStyle w:val="Hyperlink"/>
@@ -3257,7 +3222,7 @@
                 <w:noProof/>
                 <w:webHidden/>
               </w:rPr>
-              <w:instrText xml:space="preserve"> PAGEREF _Toc514076720 \h </w:instrText>
+              <w:instrText xml:space="preserve"> PAGEREF _Toc514153016 \h </w:instrText>
             </w:r>
             <w:r>
               <w:rPr>
@@ -3277,7 +3242,7 @@
                 <w:noProof/>
                 <w:webHidden/>
               </w:rPr>
-              <w:t>26</w:t>
+              <w:t>28</w:t>
             </w:r>
             <w:r>
               <w:rPr>
@@ -3298,10 +3263,9 @@
               <w:rFonts w:asciiTheme="minorHAnsi" w:hAnsiTheme="minorHAnsi"/>
               <w:noProof/>
               <w:sz w:val="22"/>
-              <w:lang w:eastAsia="da-DK"/>
             </w:rPr>
           </w:pPr>
-          <w:hyperlink w:anchor="_Toc514076721" w:history="1">
+          <w:hyperlink w:anchor="_Toc514153017" w:history="1">
             <w:r>
               <w:rPr>
                 <w:rStyle w:val="Hyperlink"/>
@@ -3328,7 +3292,7 @@
                 <w:noProof/>
                 <w:webHidden/>
               </w:rPr>
-              <w:instrText xml:space="preserve"> PAGEREF _Toc514076721 \h </w:instrText>
+              <w:instrText xml:space="preserve"> PAGEREF _Toc514153017 \h </w:instrText>
             </w:r>
             <w:r>
               <w:rPr>
@@ -3348,7 +3312,7 @@
                 <w:noProof/>
                 <w:webHidden/>
               </w:rPr>
-              <w:t>27</w:t>
+              <w:t>29</w:t>
             </w:r>
             <w:r>
               <w:rPr>
@@ -3369,10 +3333,9 @@
               <w:rFonts w:asciiTheme="minorHAnsi" w:hAnsiTheme="minorHAnsi"/>
               <w:noProof/>
               <w:sz w:val="22"/>
-              <w:lang w:eastAsia="da-DK"/>
             </w:rPr>
           </w:pPr>
-          <w:hyperlink w:anchor="_Toc514076722" w:history="1">
+          <w:hyperlink w:anchor="_Toc514153018" w:history="1">
             <w:r>
               <w:rPr>
                 <w:rStyle w:val="Hyperlink"/>
@@ -3399,7 +3362,7 @@
                 <w:noProof/>
                 <w:webHidden/>
               </w:rPr>
-              <w:instrText xml:space="preserve"> PAGEREF _Toc514076722 \h </w:instrText>
+              <w:instrText xml:space="preserve"> PAGEREF _Toc514153018 \h </w:instrText>
             </w:r>
             <w:r>
               <w:rPr>
@@ -3419,7 +3382,7 @@
                 <w:noProof/>
                 <w:webHidden/>
               </w:rPr>
-              <w:t>29</w:t>
+              <w:t>31</w:t>
             </w:r>
             <w:r>
               <w:rPr>
@@ -3440,10 +3403,9 @@
               <w:rFonts w:asciiTheme="minorHAnsi" w:hAnsiTheme="minorHAnsi"/>
               <w:noProof/>
               <w:sz w:val="22"/>
-              <w:lang w:eastAsia="da-DK"/>
             </w:rPr>
           </w:pPr>
-          <w:hyperlink w:anchor="_Toc514076723" w:history="1">
+          <w:hyperlink w:anchor="_Toc514153019" w:history="1">
             <w:r>
               <w:rPr>
                 <w:rStyle w:val="Hyperlink"/>
@@ -3470,7 +3432,7 @@
                 <w:noProof/>
                 <w:webHidden/>
               </w:rPr>
-              <w:instrText xml:space="preserve"> PAGEREF _Toc514076723 \h </w:instrText>
+              <w:instrText xml:space="preserve"> PAGEREF _Toc514153019 \h </w:instrText>
             </w:r>
             <w:r>
               <w:rPr>
@@ -3490,7 +3452,7 @@
                 <w:noProof/>
                 <w:webHidden/>
               </w:rPr>
-              <w:t>30</w:t>
+              <w:t>32</w:t>
             </w:r>
             <w:r>
               <w:rPr>
@@ -3539,18 +3501,20 @@
           <w:docGrid w:linePitch="360"/>
         </w:sectPr>
       </w:pPr>
+      <w:bookmarkStart w:id="1" w:name="_GoBack"/>
+      <w:bookmarkEnd w:id="1"/>
     </w:p>
     <w:p>
       <w:pPr>
         <w:pStyle w:val="Overskrift1"/>
         <w:jc w:val="both"/>
       </w:pPr>
-      <w:bookmarkStart w:id="1" w:name="_Toc514076680"/>
+      <w:bookmarkStart w:id="2" w:name="_Toc514152976"/>
       <w:r>
         <w:lastRenderedPageBreak/>
         <w:t>Indledning</w:t>
       </w:r>
-      <w:bookmarkEnd w:id="1"/>
+      <w:bookmarkEnd w:id="2"/>
     </w:p>
     <w:p>
       <w:pPr>
@@ -3562,11 +3526,11 @@
         <w:pStyle w:val="Overskrift2"/>
         <w:jc w:val="both"/>
       </w:pPr>
-      <w:bookmarkStart w:id="2" w:name="_Toc514076681"/>
+      <w:bookmarkStart w:id="3" w:name="_Toc514152977"/>
       <w:r>
         <w:t>Problemstilling</w:t>
       </w:r>
-      <w:bookmarkEnd w:id="2"/>
+      <w:bookmarkEnd w:id="3"/>
       <w:r>
         <w:t xml:space="preserve"> </w:t>
       </w:r>
@@ -3586,7 +3550,7 @@
         <w:pStyle w:val="Overskrift1"/>
         <w:jc w:val="both"/>
       </w:pPr>
-      <w:bookmarkStart w:id="3" w:name="_Toc514076682"/>
+      <w:bookmarkStart w:id="4" w:name="_Toc514152978"/>
       <w:r>
         <w:t>MUST (</w:t>
       </w:r>
@@ -3596,7 +3560,7 @@
       <w:r>
         <w:t>)</w:t>
       </w:r>
-      <w:bookmarkEnd w:id="3"/>
+      <w:bookmarkEnd w:id="4"/>
     </w:p>
     <w:p>
       <w:r>
@@ -3641,21 +3605,21 @@
       <w:pPr>
         <w:pStyle w:val="Overskrift1"/>
       </w:pPr>
-      <w:bookmarkStart w:id="4" w:name="_Toc514076683"/>
+      <w:bookmarkStart w:id="5" w:name="_Toc514152979"/>
       <w:r>
         <w:t>Project management</w:t>
       </w:r>
-      <w:bookmarkEnd w:id="4"/>
+      <w:bookmarkEnd w:id="5"/>
     </w:p>
     <w:p>
       <w:pPr>
         <w:pStyle w:val="Overskrift2"/>
       </w:pPr>
-      <w:bookmarkStart w:id="5" w:name="_Toc514076684"/>
+      <w:bookmarkStart w:id="6" w:name="_Toc514152980"/>
       <w:r>
         <w:t>Udviklingsmiljø</w:t>
       </w:r>
-      <w:bookmarkEnd w:id="5"/>
+      <w:bookmarkEnd w:id="6"/>
       <w:r>
         <w:t xml:space="preserve"> </w:t>
       </w:r>
@@ -3669,11 +3633,11 @@
       <w:pPr>
         <w:pStyle w:val="Overskrift2"/>
       </w:pPr>
-      <w:bookmarkStart w:id="6" w:name="_Toc514076685"/>
+      <w:bookmarkStart w:id="7" w:name="_Toc514152981"/>
       <w:r>
         <w:t>Iterations- og faseplan (Sofie)</w:t>
       </w:r>
-      <w:bookmarkEnd w:id="6"/>
+      <w:bookmarkEnd w:id="7"/>
     </w:p>
     <w:p>
       <w:pPr>
@@ -3718,7 +3682,7 @@
       <w:r>
         <w:br w:type="page"/>
       </w:r>
-      <w:bookmarkStart w:id="7" w:name="_Toc514076686"/>
+      <w:bookmarkStart w:id="8" w:name="_Toc514152982"/>
       <w:r>
         <w:lastRenderedPageBreak/>
         <w:t xml:space="preserve">Fase 1: </w:t>
@@ -3727,7 +3691,7 @@
       <w:r>
         <w:t>Inception</w:t>
       </w:r>
-      <w:bookmarkEnd w:id="7"/>
+      <w:bookmarkEnd w:id="8"/>
       <w:proofErr w:type="spellEnd"/>
       <w:r>
         <w:t xml:space="preserve"> </w:t>
@@ -3737,7 +3701,7 @@
       <w:pPr>
         <w:pStyle w:val="Overskrift2"/>
       </w:pPr>
-      <w:bookmarkStart w:id="8" w:name="_Toc514076687"/>
+      <w:bookmarkStart w:id="9" w:name="_Toc514152983"/>
       <w:r>
         <w:t>Iterat</w:t>
       </w:r>
@@ -3750,14 +3714,14 @@
       <w:r>
         <w:t>1</w:t>
       </w:r>
-      <w:bookmarkEnd w:id="8"/>
+      <w:bookmarkEnd w:id="9"/>
     </w:p>
     <w:p>
       <w:pPr>
         <w:pStyle w:val="Overskrift3"/>
         <w:jc w:val="both"/>
       </w:pPr>
-      <w:bookmarkStart w:id="9" w:name="_Toc514076688"/>
+      <w:bookmarkStart w:id="10" w:name="_Toc514152984"/>
       <w:r>
         <w:t xml:space="preserve">Visionsdokument </w:t>
       </w:r>
@@ -3775,7 +3739,7 @@
       <w:r>
         <w:t xml:space="preserve"> Martin)</w:t>
       </w:r>
-      <w:bookmarkEnd w:id="9"/>
+      <w:bookmarkEnd w:id="10"/>
     </w:p>
     <w:p>
       <w:pPr>
@@ -4254,10 +4218,10 @@
         </w:rPr>
         <w:t>.</w:t>
       </w:r>
-      <w:bookmarkStart w:id="10" w:name="_Toc513104697"/>
-      <w:bookmarkStart w:id="11" w:name="_Toc513105027"/>
-      <w:bookmarkEnd w:id="10"/>
+      <w:bookmarkStart w:id="11" w:name="_Toc513104697"/>
+      <w:bookmarkStart w:id="12" w:name="_Toc513105027"/>
       <w:bookmarkEnd w:id="11"/>
+      <w:bookmarkEnd w:id="12"/>
     </w:p>
     <w:p>
       <w:pPr>
@@ -4272,7 +4236,7 @@
       <w:pPr>
         <w:pStyle w:val="Overskrift3"/>
       </w:pPr>
-      <w:bookmarkStart w:id="12" w:name="_Toc514076689"/>
+      <w:bookmarkStart w:id="13" w:name="_Toc514152985"/>
       <w:r>
         <w:t xml:space="preserve">Supplerende </w:t>
       </w:r>
@@ -4288,7 +4252,7 @@
       <w:r>
         <w:t>)</w:t>
       </w:r>
-      <w:bookmarkEnd w:id="12"/>
+      <w:bookmarkEnd w:id="13"/>
     </w:p>
     <w:p>
       <w:pPr>
@@ -4380,8 +4344,8 @@
                   <w:pPr>
                     <w:jc w:val="center"/>
                   </w:pPr>
-                  <w:bookmarkStart w:id="13" w:name="_Hlk513463409"/>
-                  <w:bookmarkEnd w:id="13"/>
+                  <w:bookmarkStart w:id="14" w:name="_Hlk513463409"/>
+                  <w:bookmarkEnd w:id="14"/>
                   <w:r>
                     <w:rPr>
                       <w:noProof/>
@@ -4465,14 +4429,14 @@
       <w:pPr>
         <w:pStyle w:val="Overskrift3"/>
       </w:pPr>
-      <w:bookmarkStart w:id="14" w:name="_Toc514076690"/>
+      <w:bookmarkStart w:id="15" w:name="_Toc514152986"/>
       <w:r>
         <w:t>Risiko Analyse</w:t>
       </w:r>
       <w:r>
         <w:t>(Shahnaz)</w:t>
       </w:r>
-      <w:bookmarkEnd w:id="14"/>
+      <w:bookmarkEnd w:id="15"/>
       <w:r>
         <w:t xml:space="preserve"> </w:t>
       </w:r>
@@ -4612,7 +4576,7 @@
       <w:pPr>
         <w:pStyle w:val="Overskrift3"/>
       </w:pPr>
-      <w:bookmarkStart w:id="15" w:name="_Toc514076691"/>
+      <w:bookmarkStart w:id="16" w:name="_Toc514152987"/>
       <w:r>
         <w:t xml:space="preserve">Domænemodel </w:t>
       </w:r>
@@ -4627,7 +4591,7 @@
       <w:r>
         <w:t xml:space="preserve"> Martin)</w:t>
       </w:r>
-      <w:bookmarkEnd w:id="15"/>
+      <w:bookmarkEnd w:id="16"/>
     </w:p>
     <w:p>
       <w:pPr>
@@ -5151,7 +5115,7 @@
           <w:lang w:val="en-US"/>
         </w:rPr>
       </w:pPr>
-      <w:bookmarkStart w:id="16" w:name="_Toc514076692"/>
+      <w:bookmarkStart w:id="17" w:name="_Toc514152988"/>
       <w:r>
         <w:rPr>
           <w:lang w:val="en-US"/>
@@ -5170,7 +5134,7 @@
         </w:rPr>
         <w:t>eview Martin)</w:t>
       </w:r>
-      <w:bookmarkEnd w:id="16"/>
+      <w:bookmarkEnd w:id="17"/>
     </w:p>
     <w:p>
       <w:pPr>
@@ -5723,15 +5687,7 @@
       </w:r>
       <w:proofErr w:type="spellEnd"/>
       <w:r>
-        <w:t xml:space="preserve"> (</w:t>
-      </w:r>
-      <w:proofErr w:type="spellStart"/>
-      <w:r>
-        <w:t>EBP</w:t>
-      </w:r>
-      <w:proofErr w:type="spellEnd"/>
-      <w:r>
-        <w:t xml:space="preserve">), hvilket </w:t>
+        <w:t xml:space="preserve"> (EBP), hvilket </w:t>
       </w:r>
       <w:r>
         <w:t xml:space="preserve">repræsenterer en virksomheds aktiviteter på det mest elementære niveau. </w:t>
@@ -6023,15 +5979,15 @@
           <w:lang w:val="en-US"/>
         </w:rPr>
       </w:pPr>
-      <w:bookmarkStart w:id="17" w:name="_Toc513105030"/>
-      <w:bookmarkStart w:id="18" w:name="_Toc514076693"/>
+      <w:bookmarkStart w:id="18" w:name="_Toc513105030"/>
+      <w:bookmarkStart w:id="19" w:name="_Toc514152989"/>
       <w:r>
         <w:rPr>
           <w:lang w:val="en-US"/>
         </w:rPr>
         <w:t>Use cases</w:t>
       </w:r>
-      <w:bookmarkEnd w:id="17"/>
+      <w:bookmarkEnd w:id="18"/>
       <w:r>
         <w:rPr>
           <w:lang w:val="en-US"/>
@@ -6044,7 +6000,7 @@
         </w:rPr>
         <w:t>ofie)</w:t>
       </w:r>
-      <w:bookmarkEnd w:id="18"/>
+      <w:bookmarkEnd w:id="19"/>
     </w:p>
     <w:p>
       <w:pPr>
@@ -6320,7 +6276,7 @@
         <w:pStyle w:val="Overskrift3"/>
         <w:jc w:val="both"/>
       </w:pPr>
-      <w:bookmarkStart w:id="19" w:name="_Toc514076694"/>
+      <w:bookmarkStart w:id="20" w:name="_Toc514152990"/>
       <w:r>
         <w:t>Klassediagram</w:t>
       </w:r>
@@ -6344,7 +6300,7 @@
       <w:r>
         <w:t>)</w:t>
       </w:r>
-      <w:bookmarkEnd w:id="19"/>
+      <w:bookmarkEnd w:id="20"/>
     </w:p>
     <w:p>
       <w:pPr>
@@ -6784,7 +6740,7 @@
         <w:pStyle w:val="Overskrift3"/>
         <w:jc w:val="both"/>
       </w:pPr>
-      <w:bookmarkStart w:id="20" w:name="_Toc514076695"/>
+      <w:bookmarkStart w:id="21" w:name="_Toc514152991"/>
       <w:proofErr w:type="spellStart"/>
       <w:r>
         <w:t>Mocke_ups</w:t>
@@ -6793,7 +6749,7 @@
       <w:r>
         <w:t>(Shahnaz)</w:t>
       </w:r>
-      <w:bookmarkEnd w:id="20"/>
+      <w:bookmarkEnd w:id="21"/>
     </w:p>
     <w:p>
       <w:pPr>
@@ -6963,7 +6919,7 @@
       <w:pPr>
         <w:pStyle w:val="Overskrift2"/>
       </w:pPr>
-      <w:bookmarkStart w:id="21" w:name="_Toc514076696"/>
+      <w:bookmarkStart w:id="22" w:name="_Toc514152992"/>
       <w:r>
         <w:lastRenderedPageBreak/>
         <w:t xml:space="preserve">Fase 2: </w:t>
@@ -6972,14 +6928,14 @@
       <w:r>
         <w:t>Elaboration</w:t>
       </w:r>
-      <w:bookmarkEnd w:id="21"/>
+      <w:bookmarkEnd w:id="22"/>
       <w:proofErr w:type="spellEnd"/>
     </w:p>
     <w:p>
       <w:pPr>
         <w:pStyle w:val="Overskrift2"/>
       </w:pPr>
-      <w:bookmarkStart w:id="22" w:name="_Toc514076697"/>
+      <w:bookmarkStart w:id="23" w:name="_Toc514152993"/>
       <w:r>
         <w:t xml:space="preserve">Iteration </w:t>
       </w:r>
@@ -6989,13 +6945,13 @@
       <w:r>
         <w:t>1</w:t>
       </w:r>
-      <w:bookmarkEnd w:id="22"/>
+      <w:bookmarkEnd w:id="23"/>
     </w:p>
     <w:p>
       <w:pPr>
         <w:pStyle w:val="Overskrift3"/>
       </w:pPr>
-      <w:bookmarkStart w:id="23" w:name="_Toc514076698"/>
+      <w:bookmarkStart w:id="24" w:name="_Toc514152994"/>
       <w:r>
         <w:t>Systemsekvensdiagrammer</w:t>
       </w:r>
@@ -7010,7 +6966,7 @@
       <w:r>
         <w:t xml:space="preserve"> Sofie)</w:t>
       </w:r>
-      <w:bookmarkEnd w:id="23"/>
+      <w:bookmarkEnd w:id="24"/>
     </w:p>
     <w:p>
       <w:pPr>
@@ -7101,12 +7057,12 @@
       <w:pPr>
         <w:pStyle w:val="Overskrift3"/>
       </w:pPr>
-      <w:bookmarkStart w:id="24" w:name="_Toc513191687"/>
-      <w:bookmarkStart w:id="25" w:name="_Toc514076699"/>
+      <w:bookmarkStart w:id="25" w:name="_Toc513191687"/>
+      <w:bookmarkStart w:id="26" w:name="_Toc514152995"/>
       <w:r>
         <w:t>Operationskontrakter</w:t>
       </w:r>
-      <w:bookmarkEnd w:id="24"/>
+      <w:bookmarkEnd w:id="25"/>
       <w:r>
         <w:t xml:space="preserve"> (Martin</w:t>
       </w:r>
@@ -7116,7 +7072,7 @@
       <w:r>
         <w:t>)</w:t>
       </w:r>
-      <w:bookmarkEnd w:id="25"/>
+      <w:bookmarkEnd w:id="26"/>
     </w:p>
     <w:p>
       <w:pPr>
@@ -7235,14 +7191,14 @@
       <w:pPr>
         <w:pStyle w:val="Overskrift3"/>
       </w:pPr>
-      <w:bookmarkStart w:id="26" w:name="_Toc514076700"/>
+      <w:bookmarkStart w:id="27" w:name="_Toc514152996"/>
       <w:r>
         <w:t>Dataordbog</w:t>
       </w:r>
       <w:r>
         <w:t>(Shahnaz)</w:t>
       </w:r>
-      <w:bookmarkEnd w:id="26"/>
+      <w:bookmarkEnd w:id="27"/>
     </w:p>
     <w:p>
       <w:r>
@@ -7284,7 +7240,7 @@
           <w:lang w:val="en-US"/>
         </w:rPr>
       </w:pPr>
-      <w:bookmarkStart w:id="27" w:name="_Toc514076701"/>
+      <w:bookmarkStart w:id="28" w:name="_Toc514152997"/>
       <w:r>
         <w:rPr>
           <w:lang w:val="en-US"/>
@@ -7303,7 +7259,7 @@
         </w:rPr>
         <w:t>Shahnaz review Sofie)</w:t>
       </w:r>
-      <w:bookmarkEnd w:id="27"/>
+      <w:bookmarkEnd w:id="28"/>
       <w:r>
         <w:rPr>
           <w:lang w:val="en-US"/>
@@ -7541,7 +7497,7 @@
       <w:pPr>
         <w:pStyle w:val="Overskrift3"/>
       </w:pPr>
-      <w:bookmarkStart w:id="28" w:name="_Toc514076702"/>
+      <w:bookmarkStart w:id="29" w:name="_Toc514152998"/>
       <w:r>
         <w:lastRenderedPageBreak/>
         <w:t>Normalisering(Shahnaz</w:t>
@@ -7560,7 +7516,7 @@
       <w:r>
         <w:t>)</w:t>
       </w:r>
-      <w:bookmarkEnd w:id="28"/>
+      <w:bookmarkEnd w:id="29"/>
     </w:p>
     <w:p>
       <w:pPr>
@@ -7576,7 +7532,7 @@
           <w:noProof/>
         </w:rPr>
         <w:pict w14:anchorId="557BB1D0">
-          <v:shape id="_x0000_s1031" type="#_x0000_t202" style="position:absolute;left:0;text-align:left;margin-left:1045.6pt;margin-top:286.35pt;width:137.4pt;height:385.2pt;z-index:251661312;visibility:visible;mso-wrap-distance-top:3.6pt;mso-wrap-distance-bottom:3.6pt;mso-position-horizontal:right;mso-position-horizontal-relative:margin;mso-position-vertical-relative:margin;mso-width-relative:margin;mso-height-relative:margin" o:gfxdata="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" stroked="f">
+          <v:shape id="_x0000_s1031" type="#_x0000_t202" style="position:absolute;left:0;text-align:left;margin-left:1131.8pt;margin-top:286.35pt;width:137.4pt;height:385.2pt;z-index:251661312;visibility:visible;mso-wrap-distance-top:3.6pt;mso-wrap-distance-bottom:3.6pt;mso-position-horizontal:right;mso-position-horizontal-relative:margin;mso-position-vertical-relative:margin;mso-width-relative:margin;mso-height-relative:margin" o:gfxdata="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" stroked="f">
             <v:textbox>
               <w:txbxContent>
                 <w:p>
@@ -8174,7 +8130,7 @@
       <w:pPr>
         <w:pStyle w:val="Overskrift3"/>
       </w:pPr>
-      <w:bookmarkStart w:id="29" w:name="_Toc514076703"/>
+      <w:bookmarkStart w:id="30" w:name="_Toc514152999"/>
       <w:r>
         <w:lastRenderedPageBreak/>
         <w:t>facade-</w:t>
@@ -8188,7 +8144,7 @@
       <w:r>
         <w:t>Facade patten)</w:t>
       </w:r>
-      <w:bookmarkEnd w:id="29"/>
+      <w:bookmarkEnd w:id="30"/>
     </w:p>
     <w:p>
       <w:pPr>
@@ -8204,14 +8160,14 @@
       <w:pPr>
         <w:pStyle w:val="Overskrift3"/>
       </w:pPr>
-      <w:bookmarkStart w:id="30" w:name="_Toc514076704"/>
+      <w:bookmarkStart w:id="31" w:name="_Toc514153000"/>
       <w:r>
         <w:t>Aktivitetsdiagrammer</w:t>
       </w:r>
       <w:r>
         <w:t>(Shahnaz)</w:t>
       </w:r>
-      <w:bookmarkEnd w:id="30"/>
+      <w:bookmarkEnd w:id="31"/>
     </w:p>
     <w:p>
       <w:pPr>
@@ -8249,7 +8205,6 @@
           </v:shape>
         </w:pict>
       </w:r>
-      <w:bookmarkStart w:id="31" w:name="_GoBack"/>
       <w:r>
         <w:rPr>
           <w:noProof/>
@@ -8325,7 +8280,6 @@
           </wp:anchor>
         </w:drawing>
       </w:r>
-      <w:bookmarkEnd w:id="31"/>
       <w:r>
         <w:rPr>
           <w:noProof/>
@@ -8541,13 +8495,7 @@
                     </w:rPr>
                   </w:pPr>
                   <w:r>
-                    <w:t xml:space="preserve">Figur 8- </w:t>
-                  </w:r>
-                  <w:r>
-                    <w:t xml:space="preserve">Aktivitetsdiagram </w:t>
-                  </w:r>
-                  <w:r>
-                    <w:t>redskab som viser p</w:t>
+                    <w:t>Figur 8- Aktivitetsdiagram redskab som viser p</w:t>
                   </w:r>
                   <w:r>
                     <w:t>arallelit</w:t>
@@ -8586,22 +8534,13 @@
       </w:r>
       <w:proofErr w:type="spellEnd"/>
       <w:r>
-        <w:t xml:space="preserve"> (</w:t>
-      </w:r>
-      <w:r>
-        <w:t>figur 8</w:t>
-      </w:r>
-      <w:r>
-        <w:t xml:space="preserve">) dem alle når de færdig med arbejde. Ud over det kan men bruge </w:t>
+        <w:t xml:space="preserve"> (figur 8) dem alle når de færdig med arbejde. Ud over det kan men bruge </w:t>
       </w:r>
       <w:r>
         <w:t>Decision (</w:t>
       </w:r>
       <w:r>
-        <w:t>figur 8</w:t>
-      </w:r>
-      <w:r>
-        <w:t>)</w:t>
+        <w:t>figur 8)</w:t>
       </w:r>
       <w:r>
         <w:t xml:space="preserve"> </w:t>
@@ -8613,27 +8552,13 @@
         <w:t>for</w:t>
       </w:r>
       <w:r>
-        <w:t xml:space="preserve"> eksempel i vores </w:t>
-      </w:r>
-      <w:r>
-        <w:t>Aktivitets diagram</w:t>
-      </w:r>
-      <w:r>
-        <w:t xml:space="preserve"> vi viser</w:t>
+        <w:t xml:space="preserve"> eksempel i vores Aktivitets diagram vi viser</w:t>
       </w:r>
       <w:r>
         <w:t>,</w:t>
       </w:r>
       <w:r>
-        <w:t xml:space="preserve"> at hvis kommer ikke svær fra </w:t>
-      </w:r>
-      <w:proofErr w:type="spellStart"/>
-      <w:r>
-        <w:t>RKI</w:t>
-      </w:r>
-      <w:proofErr w:type="spellEnd"/>
-      <w:r>
-        <w:t xml:space="preserve"> </w:t>
+        <w:t xml:space="preserve"> at hvis kommer ikke svær fra RKI </w:t>
       </w:r>
       <w:r>
         <w:t xml:space="preserve">en </w:t>
@@ -8748,18 +8673,104 @@
       <w:pPr>
         <w:pStyle w:val="Overskrift3"/>
       </w:pPr>
-      <w:bookmarkStart w:id="32" w:name="_Toc514076705"/>
-      <w:r>
-        <w:t>Singletonpatten</w:t>
+      <w:bookmarkStart w:id="32" w:name="_Toc514153001"/>
+      <w:r>
+        <w:t>Singleton pattern</w:t>
       </w:r>
       <w:bookmarkEnd w:id="32"/>
     </w:p>
+    <w:p>
+      <w:pPr>
+        <w:jc w:val="both"/>
+      </w:pPr>
+      <w:r>
+        <w:t>I vores implementation har vi valgt at benytte det design</w:t>
+      </w:r>
+      <w:r>
+        <w:t xml:space="preserve"> </w:t>
+      </w:r>
+      <w:r>
+        <w:t>pattern der hedder ’Singleton’. Dette pattern bruges når man kun ønsker at tillade, at der bliver lavet én instans af en bestemt klasse. Til gengæld skal denne instans også være tilgængelig udefra. Vi bruger singleton pattern i forbindelse med vores klasser ”RKI” og ”Bank”</w:t>
+      </w:r>
+      <w:r>
+        <w:rPr>
+          <w:rStyle w:val="Fodnotehenvisning"/>
+        </w:rPr>
+        <w:footnoteReference w:id="15"/>
+      </w:r>
+      <w:r>
+        <w:t xml:space="preserve">. Vi har valgt at bruge dette pattern, fordi det må formodes, at forretningen kun har forbindelse til én bank, og ét RKI register. Det er derfor logisk at gøre de klasser, der repræsenterer disse domæneobjekter, til singletons. </w:t>
+      </w:r>
+    </w:p>
+    <w:p>
+      <w:pPr>
+        <w:ind w:firstLine="284"/>
+        <w:jc w:val="both"/>
+      </w:pPr>
+      <w:r>
+        <w:t xml:space="preserve">Der indgår flere elementer i implementationen af en singletonklasse. For at være sikker på, at der ikke kan laves flere instanser af klassen, vil vi først sørge for at give constructoren ’private’ som access modifier. På den måde er det kun klassen selv, der får lov til at invoke constructoren. Som sagt ønsker vi dog samtidig, at den ene instans, der findes af klassen, også er tilgængelig. Her indfører vi derfor en instance-metode, der skal returnere denne instans, som naturligvis vil være public. Metoden her vil altså først tjekke, om der er lavet en instans af klassen i forvejen. Hvis der ikke er, så invoker den constructoren og returnerer en ny instans. Hvis instansen allerede findes, vil den selvsagt blot returnere den. Instance-metoden gøres </w:t>
+      </w:r>
+      <w:proofErr w:type="spellStart"/>
+      <w:r>
+        <w:t>static</w:t>
+      </w:r>
+      <w:proofErr w:type="spellEnd"/>
+      <w:r>
+        <w:t>, således at vi kan kalde den på klassen, frem for en instans af klassen. Instansen vil altså blive skabt, første gang instance-metoden kaldes. Vi gemmer instansen som en privat instansvariabel til klassen.</w:t>
+      </w:r>
+    </w:p>
+    <w:p>
+      <w:pPr>
+        <w:ind w:firstLine="284"/>
+        <w:jc w:val="both"/>
+      </w:pPr>
+      <w:r>
+        <w:t xml:space="preserve">Hvor godt og anbefalelsesværdigt det er, at benytte singletonmønsteret er meget omdiskuteret, og det er også blevet kaldt for et </w:t>
+      </w:r>
+      <w:proofErr w:type="spellStart"/>
+      <w:r>
+        <w:t>anti</w:t>
+      </w:r>
+      <w:proofErr w:type="spellEnd"/>
+      <w:r>
+        <w:t>-pattern</w:t>
+      </w:r>
+      <w:r>
+        <w:rPr>
+          <w:rStyle w:val="Fodnotehenvisning"/>
+        </w:rPr>
+        <w:footnoteReference w:id="16"/>
+      </w:r>
+      <w:r>
+        <w:t xml:space="preserve">. For eksempel kan en singleton være svær at håndtere i forbindelse med test-scenarier. Det skyldes, at instansen af klassen ikke reelt kan slettes, eftersom klassen selv altid vil holde fast i instansen, og dermed ikke giver plads til, at </w:t>
+      </w:r>
+      <w:proofErr w:type="spellStart"/>
+      <w:r>
+        <w:t>garbage</w:t>
+      </w:r>
+      <w:proofErr w:type="spellEnd"/>
+      <w:r>
+        <w:t xml:space="preserve"> </w:t>
+      </w:r>
+      <w:proofErr w:type="spellStart"/>
+      <w:r>
+        <w:t>col</w:t>
+      </w:r>
+      <w:r>
+        <w:lastRenderedPageBreak/>
+        <w:t>lectoren</w:t>
+      </w:r>
+      <w:proofErr w:type="spellEnd"/>
+      <w:r>
+        <w:t xml:space="preserve"> kan komme og gøre sit arbejde. Hvis en singleton indeholder meget information, vil det således skabe problemer, i det tilfælde at man har behov for at ”nulstille” tilstanden på den i forbindelse med hver test. Vi har i vores implementation ikke gemt meget information i vores singletonklasser. Klasserne har ikke andre instansvariable end den der er nødvendig for en singleton, og funktionaliteten er også begrænset til få metoder. Derfor har vi ikke behov for at nulstille deres tilstand i forbindelse med vores tests. Vi undgår på den måde mange af de problemer, singletonmønsteret giver, og derfor kan vi benytte det med god samvittighed. </w:t>
+      </w:r>
+    </w:p>
     <w:p/>
     <w:p>
       <w:pPr>
         <w:pStyle w:val="Overskrift3"/>
       </w:pPr>
-      <w:bookmarkStart w:id="33" w:name="_Toc514076706"/>
+      <w:bookmarkStart w:id="33" w:name="_Toc514153002"/>
       <w:r>
         <w:t>Tråde</w:t>
       </w:r>
@@ -8773,7 +8784,7 @@
       <w:pPr>
         <w:pStyle w:val="Overskrift3"/>
       </w:pPr>
-      <w:bookmarkStart w:id="34" w:name="_Toc514076707"/>
+      <w:bookmarkStart w:id="34" w:name="_Toc514153003"/>
       <w:r>
         <w:t>Unit-test</w:t>
       </w:r>
@@ -8799,7 +8810,7 @@
         <w:pStyle w:val="Overskrift1"/>
         <w:jc w:val="both"/>
       </w:pPr>
-      <w:bookmarkStart w:id="35" w:name="_Toc514076708"/>
+      <w:bookmarkStart w:id="35" w:name="_Toc514153004"/>
       <w:r>
         <w:lastRenderedPageBreak/>
         <w:t>Konklusion</w:t>
@@ -8833,7 +8844,7 @@
         <w:pStyle w:val="Overskrift1"/>
         <w:jc w:val="both"/>
       </w:pPr>
-      <w:bookmarkStart w:id="36" w:name="_Toc514076709"/>
+      <w:bookmarkStart w:id="36" w:name="_Toc514153005"/>
       <w:r>
         <w:lastRenderedPageBreak/>
         <w:t>Litteraturliste</w:t>
@@ -8867,7 +8878,7 @@
         <w:pStyle w:val="Overskrift1"/>
         <w:jc w:val="both"/>
       </w:pPr>
-      <w:bookmarkStart w:id="37" w:name="_Toc514076710"/>
+      <w:bookmarkStart w:id="37" w:name="_Toc514153006"/>
       <w:r>
         <w:lastRenderedPageBreak/>
         <w:t>Bilag</w:t>
@@ -8881,7 +8892,7 @@
       <w:pPr>
         <w:pStyle w:val="Overskrift2"/>
       </w:pPr>
-      <w:bookmarkStart w:id="38" w:name="_Toc514076711"/>
+      <w:bookmarkStart w:id="38" w:name="_Toc514153007"/>
       <w:r>
         <w:t xml:space="preserve">Bilag 1 </w:t>
       </w:r>
@@ -8903,7 +8914,7 @@
       <w:pPr>
         <w:pStyle w:val="Overskrift2"/>
       </w:pPr>
-      <w:bookmarkStart w:id="39" w:name="_Toc514076712"/>
+      <w:bookmarkStart w:id="39" w:name="_Toc514153008"/>
       <w:r>
         <w:lastRenderedPageBreak/>
         <w:t xml:space="preserve">Bilag </w:t>
@@ -8923,7 +8934,7 @@
       <w:pPr>
         <w:pStyle w:val="Overskrift3"/>
       </w:pPr>
-      <w:bookmarkStart w:id="40" w:name="_Toc514076713"/>
+      <w:bookmarkStart w:id="40" w:name="_Toc514153009"/>
       <w:r>
         <w:t>Visionen</w:t>
       </w:r>
@@ -8952,7 +8963,7 @@
       <w:pPr>
         <w:pStyle w:val="Overskrift3"/>
       </w:pPr>
-      <w:bookmarkStart w:id="41" w:name="_Toc514076714"/>
+      <w:bookmarkStart w:id="41" w:name="_Toc514153010"/>
       <w:r>
         <w:t>Interessentanalyse</w:t>
       </w:r>
@@ -9165,7 +9176,7 @@
       <w:pPr>
         <w:pStyle w:val="Overskrift3"/>
       </w:pPr>
-      <w:bookmarkStart w:id="42" w:name="_Toc514076715"/>
+      <w:bookmarkStart w:id="42" w:name="_Toc514153011"/>
       <w:r>
         <w:t>Feature</w:t>
       </w:r>
@@ -9251,7 +9262,7 @@
       <w:pPr>
         <w:pStyle w:val="Overskrift2"/>
       </w:pPr>
-      <w:bookmarkStart w:id="43" w:name="_Toc514076716"/>
+      <w:bookmarkStart w:id="43" w:name="_Toc514153012"/>
       <w:r>
         <w:t xml:space="preserve">Bilag 3 </w:t>
       </w:r>
@@ -9326,7 +9337,7 @@
         <w:pStyle w:val="Overskrift2"/>
       </w:pPr>
       <w:bookmarkStart w:id="44" w:name="_Toc513462462"/>
-      <w:bookmarkStart w:id="45" w:name="_Toc514076717"/>
+      <w:bookmarkStart w:id="45" w:name="_Toc514153013"/>
       <w:r>
         <w:lastRenderedPageBreak/>
         <w:t xml:space="preserve">Bilag 4 – </w:t>
@@ -9984,7 +9995,7 @@
         <w:pStyle w:val="Overskrift2"/>
       </w:pPr>
       <w:bookmarkStart w:id="46" w:name="_Toc513462463"/>
-      <w:bookmarkStart w:id="47" w:name="_Toc514076718"/>
+      <w:bookmarkStart w:id="47" w:name="_Toc514153014"/>
       <w:r>
         <w:lastRenderedPageBreak/>
         <w:t xml:space="preserve">Bilag 5 – </w:t>
@@ -10571,7 +10582,7 @@
         <w:pStyle w:val="Overskrift2"/>
       </w:pPr>
       <w:bookmarkStart w:id="48" w:name="_Toc513462464"/>
-      <w:bookmarkStart w:id="49" w:name="_Toc514076719"/>
+      <w:bookmarkStart w:id="49" w:name="_Toc514153015"/>
       <w:r>
         <w:lastRenderedPageBreak/>
         <w:t xml:space="preserve">Bilag 6 – </w:t>
@@ -11316,7 +11327,7 @@
           <w:rFonts w:asciiTheme="minorHAnsi" w:hAnsiTheme="minorHAnsi"/>
           <w:szCs w:val="24"/>
         </w:rPr>
-        <w:t xml:space="preserve">Systemet samarbejder med </w:t>
+        <w:t xml:space="preserve">Systemet samarbejder med RKI og bankens </w:t>
       </w:r>
       <w:proofErr w:type="spellStart"/>
       <w:r>
@@ -11324,25 +11335,9 @@
           <w:rFonts w:asciiTheme="minorHAnsi" w:hAnsiTheme="minorHAnsi"/>
           <w:szCs w:val="24"/>
         </w:rPr>
-        <w:t>RKI</w:t>
+        <w:t>API’er</w:t>
       </w:r>
       <w:proofErr w:type="spellEnd"/>
-      <w:r>
-        <w:rPr>
-          <w:rFonts w:asciiTheme="minorHAnsi" w:hAnsiTheme="minorHAnsi"/>
-          <w:szCs w:val="24"/>
-        </w:rPr>
-        <w:t xml:space="preserve"> og bankens </w:t>
-      </w:r>
-      <w:proofErr w:type="spellStart"/>
-      <w:r>
-        <w:rPr>
-          <w:rFonts w:asciiTheme="minorHAnsi" w:hAnsiTheme="minorHAnsi"/>
-          <w:szCs w:val="24"/>
-        </w:rPr>
-        <w:t>API’er</w:t>
-      </w:r>
-      <w:proofErr w:type="spellEnd"/>
     </w:p>
     <w:p>
       <w:pPr>
@@ -11429,7 +11424,7 @@
       <w:pPr>
         <w:pStyle w:val="Overskrift2"/>
       </w:pPr>
-      <w:bookmarkStart w:id="50" w:name="_Toc514076720"/>
+      <w:bookmarkStart w:id="50" w:name="_Toc514153016"/>
       <w:r>
         <w:t xml:space="preserve">Bilag </w:t>
       </w:r>
@@ -11510,7 +11505,7 @@
         <w:pStyle w:val="Overskrift2"/>
       </w:pPr>
       <w:bookmarkStart w:id="51" w:name="_Toc513462466"/>
-      <w:bookmarkStart w:id="52" w:name="_Toc514076721"/>
+      <w:bookmarkStart w:id="52" w:name="_Toc514153017"/>
       <w:r>
         <w:rPr>
           <w:noProof/>
@@ -12244,7 +12239,7 @@
       <w:pPr>
         <w:pStyle w:val="Overskrift2"/>
       </w:pPr>
-      <w:bookmarkStart w:id="53" w:name="_Toc514076722"/>
+      <w:bookmarkStart w:id="53" w:name="_Toc514153018"/>
       <w:r>
         <w:t xml:space="preserve">Bilag </w:t>
       </w:r>
@@ -12320,7 +12315,7 @@
       <w:pPr>
         <w:pStyle w:val="Overskrift2"/>
       </w:pPr>
-      <w:bookmarkStart w:id="54" w:name="_Toc514076723"/>
+      <w:bookmarkStart w:id="54" w:name="_Toc514153019"/>
       <w:r>
         <w:t>Bilag 10 risiko analyse</w:t>
       </w:r>
@@ -12493,6 +12488,7 @@
         <w:docPartUnique/>
       </w:docPartObj>
     </w:sdtPr>
+    <w:sdtEndPr/>
     <w:sdtContent>
       <w:p>
         <w:pPr>
@@ -12556,6 +12552,7 @@
         <w:docPartUnique/>
       </w:docPartObj>
     </w:sdtPr>
+    <w:sdtEndPr/>
     <w:sdtContent>
       <w:p>
         <w:pPr>
@@ -12854,6 +12851,43 @@
       </w:r>
       <w:r>
         <w:t xml:space="preserve"> Fremover kaldt OC2</w:t>
+      </w:r>
+    </w:p>
+  </w:footnote>
+  <w:footnote w:id="15">
+    <w:p>
+      <w:pPr>
+        <w:pStyle w:val="Fodnotetekst"/>
+      </w:pPr>
+      <w:r>
+        <w:rPr>
+          <w:rStyle w:val="Fodnotehenvisning"/>
+        </w:rPr>
+        <w:footnoteRef/>
+      </w:r>
+      <w:r>
+        <w:t xml:space="preserve"> Se klassediagrammet, </w:t>
+      </w:r>
+      <w:proofErr w:type="gramStart"/>
+      <w:r>
+        <w:t>bilag ?????????????</w:t>
+      </w:r>
+      <w:proofErr w:type="gramEnd"/>
+    </w:p>
+  </w:footnote>
+  <w:footnote w:id="16">
+    <w:p>
+      <w:pPr>
+        <w:pStyle w:val="Fodnotetekst"/>
+      </w:pPr>
+      <w:r>
+        <w:rPr>
+          <w:rStyle w:val="Fodnotehenvisning"/>
+        </w:rPr>
+        <w:footnoteRef/>
+      </w:r>
+      <w:r>
+        <w:t xml:space="preserve"> Med andre ord: en dårlig løsning på et designproblem.</w:t>
       </w:r>
     </w:p>
   </w:footnote>
@@ -15784,8 +15818,8 @@
   </m:mathPr>
   <w:themeFontLang w:val="da-DK" w:eastAsia="ko-KR"/>
   <w:clrSchemeMapping w:bg1="light1" w:t1="dark1" w:bg2="light2" w:t2="dark2" w:accent1="accent1" w:accent2="accent2" w:accent3="accent3" w:accent4="accent4" w:accent5="accent5" w:accent6="accent6" w:hyperlink="hyperlink" w:followedHyperlink="followedHyperlink"/>
-  <w:decimalSymbol w:val="."/>
-  <w:listSeparator w:val=","/>
+  <w:decimalSymbol w:val=","/>
+  <w:listSeparator w:val=";"/>
 </w:settings>
 </file>
 
@@ -16546,7 +16580,7 @@
 </file>
 
 <file path=customXml/itemProps2.xml><?xml version="1.0" encoding="utf-8"?>
-<ds:datastoreItem xmlns:ds="http://schemas.openxmlformats.org/officeDocument/2006/customXml" ds:itemID="{5771A439-9647-45B8-B059-39C282BC73C4}">
+<ds:datastoreItem xmlns:ds="http://schemas.openxmlformats.org/officeDocument/2006/customXml" ds:itemID="{7F214998-ADEC-474F-9B2D-2765653DE7D8}">
   <ds:schemaRefs>
     <ds:schemaRef ds:uri="http://schemas.openxmlformats.org/officeDocument/2006/bibliography"/>
   </ds:schemaRefs>

</xml_diff>

<commit_message>
review af afsnit om aktivitetsdiagram
</commit_message>
<xml_diff>
--- a/modeller, dokumenter/proj. mgt/Rapport.docx
+++ b/modeller, dokumenter/proj. mgt/Rapport.docx
@@ -3501,20 +3501,18 @@
           <w:docGrid w:linePitch="360"/>
         </w:sectPr>
       </w:pPr>
-      <w:bookmarkStart w:id="1" w:name="_GoBack"/>
-      <w:bookmarkEnd w:id="1"/>
     </w:p>
     <w:p>
       <w:pPr>
         <w:pStyle w:val="Overskrift1"/>
         <w:jc w:val="both"/>
       </w:pPr>
-      <w:bookmarkStart w:id="2" w:name="_Toc514152976"/>
+      <w:bookmarkStart w:id="1" w:name="_Toc514152976"/>
       <w:r>
         <w:lastRenderedPageBreak/>
         <w:t>Indledning</w:t>
       </w:r>
-      <w:bookmarkEnd w:id="2"/>
+      <w:bookmarkEnd w:id="1"/>
     </w:p>
     <w:p>
       <w:pPr>
@@ -3526,11 +3524,11 @@
         <w:pStyle w:val="Overskrift2"/>
         <w:jc w:val="both"/>
       </w:pPr>
-      <w:bookmarkStart w:id="3" w:name="_Toc514152977"/>
+      <w:bookmarkStart w:id="2" w:name="_Toc514152977"/>
       <w:r>
         <w:t>Problemstilling</w:t>
       </w:r>
-      <w:bookmarkEnd w:id="3"/>
+      <w:bookmarkEnd w:id="2"/>
       <w:r>
         <w:t xml:space="preserve"> </w:t>
       </w:r>
@@ -3550,7 +3548,7 @@
         <w:pStyle w:val="Overskrift1"/>
         <w:jc w:val="both"/>
       </w:pPr>
-      <w:bookmarkStart w:id="4" w:name="_Toc514152978"/>
+      <w:bookmarkStart w:id="3" w:name="_Toc514152978"/>
       <w:r>
         <w:t>MUST (</w:t>
       </w:r>
@@ -3560,40 +3558,68 @@
       <w:r>
         <w:t>)</w:t>
       </w:r>
+      <w:bookmarkEnd w:id="3"/>
+    </w:p>
+    <w:p>
+      <w:r>
+        <w:t xml:space="preserve">Vi </w:t>
+      </w:r>
+      <w:r>
+        <w:t>hat brugt MUST til at identificere mulige risici for vores system og finde nogle løsninger til dem. De risici kunne være mange ting som mangle</w:t>
+      </w:r>
+      <w:r>
+        <w:t>n</w:t>
+      </w:r>
+      <w:r>
+        <w:t>de viden eller forket forståelse til det færdige produkt.</w:t>
+      </w:r>
+    </w:p>
+    <w:p>
+      <w:r>
+        <w:t>Derudover MUST kan brugt til at lave en IT-forundersøgelse af Ferrari bil forhandler til at giver dem, det bedste produkt, og undgås misforståelser. Vi skulle forstå hvad forventninger til systemet og hvad koster systemet til sidste, fordi det skal være acceptable til vores kunder.</w:t>
+      </w:r>
+    </w:p>
+    <w:p>
+      <w:r>
+        <w:t>Vi har også vælger at arbejder med hinanden fordi vi alle sammen præcise og vi har arbejder sammen før.</w:t>
+      </w:r>
+    </w:p>
+    <w:p>
+      <w:r>
+        <w:t xml:space="preserve"> Vi har lavet en projektplan også sammen, fordi vi synes at den er rigtig godt hjælpemiddel til at give os et øjeblik over hver skal arbejde med hver dag, og beskriver netop hvordan projekten skal forløbe. </w:t>
+      </w:r>
+    </w:p>
+    <w:p>
+      <w:r>
+        <w:t xml:space="preserve">Vi planlægger også hvordan og hvornår skal mødes hver dag. </w:t>
+      </w:r>
+    </w:p>
+    <w:p>
+      <w:pPr>
+        <w:jc w:val="both"/>
+      </w:pPr>
+    </w:p>
+    <w:p>
+      <w:pPr>
+        <w:pStyle w:val="Overskrift1"/>
+      </w:pPr>
+      <w:bookmarkStart w:id="4" w:name="_Toc514152979"/>
+      <w:r>
+        <w:t>Project management</w:t>
+      </w:r>
       <w:bookmarkEnd w:id="4"/>
     </w:p>
     <w:p>
-      <w:r>
-        <w:t xml:space="preserve">Vi </w:t>
-      </w:r>
-      <w:r>
-        <w:t>hat brugt MUST til at identificere mulige risici for vores system og finde nogle løsninger til dem. De risici kunne være mange ting som mangle</w:t>
-      </w:r>
-      <w:r>
-        <w:t>n</w:t>
-      </w:r>
-      <w:r>
-        <w:t>de viden eller forket forståelse til det færdige produkt.</w:t>
-      </w:r>
-    </w:p>
-    <w:p>
-      <w:r>
-        <w:t>Derudover MUST kan brugt til at lave en IT-forundersøgelse af Ferrari bil forhandler til at giver dem, det bedste produkt, og undgås misforståelser. Vi skulle forstå hvad forventninger til systemet og hvad koster systemet til sidste, fordi det skal være acceptable til vores kunder.</w:t>
-      </w:r>
-    </w:p>
-    <w:p>
-      <w:r>
-        <w:t>Vi har også vælger at arbejder med hinanden fordi vi alle sammen præcise og vi har arbejder sammen før.</w:t>
-      </w:r>
-    </w:p>
-    <w:p>
-      <w:r>
-        <w:t xml:space="preserve"> Vi har lavet en projektplan også sammen, fordi vi synes at den er rigtig godt hjælpemiddel til at give os et øjeblik over hver skal arbejde med hver dag, og beskriver netop hvordan projekten skal forløbe. </w:t>
-      </w:r>
-    </w:p>
-    <w:p>
-      <w:r>
-        <w:t xml:space="preserve">Vi planlægger også hvordan og hvornår skal mødes hver dag. </w:t>
+      <w:pPr>
+        <w:pStyle w:val="Overskrift2"/>
+      </w:pPr>
+      <w:bookmarkStart w:id="5" w:name="_Toc514152980"/>
+      <w:r>
+        <w:t>Udviklingsmiljø</w:t>
+      </w:r>
+      <w:bookmarkEnd w:id="5"/>
+      <w:r>
+        <w:t xml:space="preserve"> </w:t>
       </w:r>
     </w:p>
     <w:p>
@@ -3603,41 +3629,13 @@
     </w:p>
     <w:p>
       <w:pPr>
-        <w:pStyle w:val="Overskrift1"/>
-      </w:pPr>
-      <w:bookmarkStart w:id="5" w:name="_Toc514152979"/>
-      <w:r>
-        <w:t>Project management</w:t>
-      </w:r>
-      <w:bookmarkEnd w:id="5"/>
-    </w:p>
-    <w:p>
-      <w:pPr>
         <w:pStyle w:val="Overskrift2"/>
       </w:pPr>
-      <w:bookmarkStart w:id="6" w:name="_Toc514152980"/>
-      <w:r>
-        <w:t>Udviklingsmiljø</w:t>
+      <w:bookmarkStart w:id="6" w:name="_Toc514152981"/>
+      <w:r>
+        <w:t>Iterations- og faseplan (Sofie)</w:t>
       </w:r>
       <w:bookmarkEnd w:id="6"/>
-      <w:r>
-        <w:t xml:space="preserve"> </w:t>
-      </w:r>
-    </w:p>
-    <w:p>
-      <w:pPr>
-        <w:jc w:val="both"/>
-      </w:pPr>
-    </w:p>
-    <w:p>
-      <w:pPr>
-        <w:pStyle w:val="Overskrift2"/>
-      </w:pPr>
-      <w:bookmarkStart w:id="7" w:name="_Toc514152981"/>
-      <w:r>
-        <w:t>Iterations- og faseplan (Sofie)</w:t>
-      </w:r>
-      <w:bookmarkEnd w:id="7"/>
     </w:p>
     <w:p>
       <w:pPr>
@@ -3682,7 +3680,7 @@
       <w:r>
         <w:br w:type="page"/>
       </w:r>
-      <w:bookmarkStart w:id="8" w:name="_Toc514152982"/>
+      <w:bookmarkStart w:id="7" w:name="_Toc514152982"/>
       <w:r>
         <w:lastRenderedPageBreak/>
         <w:t xml:space="preserve">Fase 1: </w:t>
@@ -3691,37 +3689,37 @@
       <w:r>
         <w:t>Inception</w:t>
       </w:r>
+      <w:bookmarkEnd w:id="7"/>
+      <w:proofErr w:type="spellEnd"/>
+      <w:r>
+        <w:t xml:space="preserve"> </w:t>
+      </w:r>
+    </w:p>
+    <w:p>
+      <w:pPr>
+        <w:pStyle w:val="Overskrift2"/>
+      </w:pPr>
+      <w:bookmarkStart w:id="8" w:name="_Toc514152983"/>
+      <w:r>
+        <w:t>Iterat</w:t>
+      </w:r>
+      <w:r>
+        <w:t xml:space="preserve">ion </w:t>
+      </w:r>
+      <w:r>
+        <w:t>I</w:t>
+      </w:r>
+      <w:r>
+        <w:t>1</w:t>
+      </w:r>
       <w:bookmarkEnd w:id="8"/>
-      <w:proofErr w:type="spellEnd"/>
-      <w:r>
-        <w:t xml:space="preserve"> </w:t>
-      </w:r>
-    </w:p>
-    <w:p>
-      <w:pPr>
-        <w:pStyle w:val="Overskrift2"/>
-      </w:pPr>
-      <w:bookmarkStart w:id="9" w:name="_Toc514152983"/>
-      <w:r>
-        <w:t>Iterat</w:t>
-      </w:r>
-      <w:r>
-        <w:t xml:space="preserve">ion </w:t>
-      </w:r>
-      <w:r>
-        <w:t>I</w:t>
-      </w:r>
-      <w:r>
-        <w:t>1</w:t>
-      </w:r>
-      <w:bookmarkEnd w:id="9"/>
     </w:p>
     <w:p>
       <w:pPr>
         <w:pStyle w:val="Overskrift3"/>
         <w:jc w:val="both"/>
       </w:pPr>
-      <w:bookmarkStart w:id="10" w:name="_Toc514152984"/>
+      <w:bookmarkStart w:id="9" w:name="_Toc514152984"/>
       <w:r>
         <w:t xml:space="preserve">Visionsdokument </w:t>
       </w:r>
@@ -3739,7 +3737,7 @@
       <w:r>
         <w:t xml:space="preserve"> Martin)</w:t>
       </w:r>
-      <w:bookmarkEnd w:id="10"/>
+      <w:bookmarkEnd w:id="9"/>
     </w:p>
     <w:p>
       <w:pPr>
@@ -4218,10 +4216,10 @@
         </w:rPr>
         <w:t>.</w:t>
       </w:r>
-      <w:bookmarkStart w:id="11" w:name="_Toc513104697"/>
-      <w:bookmarkStart w:id="12" w:name="_Toc513105027"/>
+      <w:bookmarkStart w:id="10" w:name="_Toc513104697"/>
+      <w:bookmarkStart w:id="11" w:name="_Toc513105027"/>
+      <w:bookmarkEnd w:id="10"/>
       <w:bookmarkEnd w:id="11"/>
-      <w:bookmarkEnd w:id="12"/>
     </w:p>
     <w:p>
       <w:pPr>
@@ -4236,7 +4234,7 @@
       <w:pPr>
         <w:pStyle w:val="Overskrift3"/>
       </w:pPr>
-      <w:bookmarkStart w:id="13" w:name="_Toc514152985"/>
+      <w:bookmarkStart w:id="12" w:name="_Toc514152985"/>
       <w:r>
         <w:t xml:space="preserve">Supplerende </w:t>
       </w:r>
@@ -4252,7 +4250,7 @@
       <w:r>
         <w:t>)</w:t>
       </w:r>
-      <w:bookmarkEnd w:id="13"/>
+      <w:bookmarkEnd w:id="12"/>
     </w:p>
     <w:p>
       <w:pPr>
@@ -4344,8 +4342,8 @@
                   <w:pPr>
                     <w:jc w:val="center"/>
                   </w:pPr>
-                  <w:bookmarkStart w:id="14" w:name="_Hlk513463409"/>
-                  <w:bookmarkEnd w:id="14"/>
+                  <w:bookmarkStart w:id="13" w:name="_Hlk513463409"/>
+                  <w:bookmarkEnd w:id="13"/>
                   <w:r>
                     <w:rPr>
                       <w:noProof/>
@@ -4429,14 +4427,14 @@
       <w:pPr>
         <w:pStyle w:val="Overskrift3"/>
       </w:pPr>
-      <w:bookmarkStart w:id="15" w:name="_Toc514152986"/>
+      <w:bookmarkStart w:id="14" w:name="_Toc514152986"/>
       <w:r>
         <w:t>Risiko Analyse</w:t>
       </w:r>
       <w:r>
         <w:t>(Shahnaz)</w:t>
       </w:r>
-      <w:bookmarkEnd w:id="15"/>
+      <w:bookmarkEnd w:id="14"/>
       <w:r>
         <w:t xml:space="preserve"> </w:t>
       </w:r>
@@ -4576,7 +4574,7 @@
       <w:pPr>
         <w:pStyle w:val="Overskrift3"/>
       </w:pPr>
-      <w:bookmarkStart w:id="16" w:name="_Toc514152987"/>
+      <w:bookmarkStart w:id="15" w:name="_Toc514152987"/>
       <w:r>
         <w:t xml:space="preserve">Domænemodel </w:t>
       </w:r>
@@ -4591,7 +4589,7 @@
       <w:r>
         <w:t xml:space="preserve"> Martin)</w:t>
       </w:r>
-      <w:bookmarkEnd w:id="16"/>
+      <w:bookmarkEnd w:id="15"/>
     </w:p>
     <w:p>
       <w:pPr>
@@ -5115,7 +5113,7 @@
           <w:lang w:val="en-US"/>
         </w:rPr>
       </w:pPr>
-      <w:bookmarkStart w:id="17" w:name="_Toc514152988"/>
+      <w:bookmarkStart w:id="16" w:name="_Toc514152988"/>
       <w:r>
         <w:rPr>
           <w:lang w:val="en-US"/>
@@ -5134,7 +5132,7 @@
         </w:rPr>
         <w:t>eview Martin)</w:t>
       </w:r>
-      <w:bookmarkEnd w:id="17"/>
+      <w:bookmarkEnd w:id="16"/>
     </w:p>
     <w:p>
       <w:pPr>
@@ -5979,28 +5977,28 @@
           <w:lang w:val="en-US"/>
         </w:rPr>
       </w:pPr>
-      <w:bookmarkStart w:id="18" w:name="_Toc513105030"/>
-      <w:bookmarkStart w:id="19" w:name="_Toc514152989"/>
+      <w:bookmarkStart w:id="17" w:name="_Toc513105030"/>
+      <w:bookmarkStart w:id="18" w:name="_Toc514152989"/>
       <w:r>
         <w:rPr>
           <w:lang w:val="en-US"/>
         </w:rPr>
         <w:t>Use cases</w:t>
       </w:r>
+      <w:bookmarkEnd w:id="17"/>
+      <w:r>
+        <w:rPr>
+          <w:lang w:val="en-US"/>
+        </w:rPr>
+        <w:t xml:space="preserve"> (Martin, review S</w:t>
+      </w:r>
+      <w:r>
+        <w:rPr>
+          <w:lang w:val="en-US"/>
+        </w:rPr>
+        <w:t>ofie)</w:t>
+      </w:r>
       <w:bookmarkEnd w:id="18"/>
-      <w:r>
-        <w:rPr>
-          <w:lang w:val="en-US"/>
-        </w:rPr>
-        <w:t xml:space="preserve"> (Martin, review S</w:t>
-      </w:r>
-      <w:r>
-        <w:rPr>
-          <w:lang w:val="en-US"/>
-        </w:rPr>
-        <w:t>ofie)</w:t>
-      </w:r>
-      <w:bookmarkEnd w:id="19"/>
     </w:p>
     <w:p>
       <w:pPr>
@@ -6276,7 +6274,7 @@
         <w:pStyle w:val="Overskrift3"/>
         <w:jc w:val="both"/>
       </w:pPr>
-      <w:bookmarkStart w:id="20" w:name="_Toc514152990"/>
+      <w:bookmarkStart w:id="19" w:name="_Toc514152990"/>
       <w:r>
         <w:t>Klassediagram</w:t>
       </w:r>
@@ -6300,7 +6298,7 @@
       <w:r>
         <w:t>)</w:t>
       </w:r>
-      <w:bookmarkEnd w:id="20"/>
+      <w:bookmarkEnd w:id="19"/>
     </w:p>
     <w:p>
       <w:pPr>
@@ -6740,7 +6738,7 @@
         <w:pStyle w:val="Overskrift3"/>
         <w:jc w:val="both"/>
       </w:pPr>
-      <w:bookmarkStart w:id="21" w:name="_Toc514152991"/>
+      <w:bookmarkStart w:id="20" w:name="_Toc514152991"/>
       <w:proofErr w:type="spellStart"/>
       <w:r>
         <w:t>Mocke_ups</w:t>
@@ -6749,7 +6747,7 @@
       <w:r>
         <w:t>(Shahnaz)</w:t>
       </w:r>
-      <w:bookmarkEnd w:id="21"/>
+      <w:bookmarkEnd w:id="20"/>
     </w:p>
     <w:p>
       <w:pPr>
@@ -6919,7 +6917,7 @@
       <w:pPr>
         <w:pStyle w:val="Overskrift2"/>
       </w:pPr>
-      <w:bookmarkStart w:id="22" w:name="_Toc514152992"/>
+      <w:bookmarkStart w:id="21" w:name="_Toc514152992"/>
       <w:r>
         <w:lastRenderedPageBreak/>
         <w:t xml:space="preserve">Fase 2: </w:t>
@@ -6928,151 +6926,151 @@
       <w:r>
         <w:t>Elaboration</w:t>
       </w:r>
+      <w:bookmarkEnd w:id="21"/>
+      <w:proofErr w:type="spellEnd"/>
+    </w:p>
+    <w:p>
+      <w:pPr>
+        <w:pStyle w:val="Overskrift2"/>
+      </w:pPr>
+      <w:bookmarkStart w:id="22" w:name="_Toc514152993"/>
+      <w:r>
+        <w:t xml:space="preserve">Iteration </w:t>
+      </w:r>
+      <w:r>
+        <w:t>E</w:t>
+      </w:r>
+      <w:r>
+        <w:t>1</w:t>
+      </w:r>
       <w:bookmarkEnd w:id="22"/>
+    </w:p>
+    <w:p>
+      <w:pPr>
+        <w:pStyle w:val="Overskrift3"/>
+      </w:pPr>
+      <w:bookmarkStart w:id="23" w:name="_Toc514152994"/>
+      <w:r>
+        <w:t>Systemsekvensdiagrammer</w:t>
+      </w:r>
+      <w:r>
+        <w:t xml:space="preserve"> (Shahnaz </w:t>
+      </w:r>
+      <w:proofErr w:type="spellStart"/>
+      <w:r>
+        <w:t>review</w:t>
+      </w:r>
       <w:proofErr w:type="spellEnd"/>
-    </w:p>
-    <w:p>
-      <w:pPr>
-        <w:pStyle w:val="Overskrift2"/>
-      </w:pPr>
-      <w:bookmarkStart w:id="23" w:name="_Toc514152993"/>
-      <w:r>
-        <w:t xml:space="preserve">Iteration </w:t>
-      </w:r>
-      <w:r>
-        <w:t>E</w:t>
-      </w:r>
-      <w:r>
-        <w:t>1</w:t>
+      <w:r>
+        <w:t xml:space="preserve"> Sofie)</w:t>
       </w:r>
       <w:bookmarkEnd w:id="23"/>
     </w:p>
     <w:p>
       <w:pPr>
+        <w:jc w:val="both"/>
+      </w:pPr>
+      <w:r>
+        <w:t xml:space="preserve">Systemsekvensdiagrammer viser hvordan en bruger kommunikerer med systemet i forhold til en konkrete use case scenarier. Den fokuserer også på hvad systemets respons er i forbindelse med bestemte stimuli fra brugeren. I udarbejdelsen af systemsekvensdiagrammer kigger vi på systemet ligesom en </w:t>
+      </w:r>
+      <w:proofErr w:type="spellStart"/>
+      <w:r>
+        <w:t>black</w:t>
+      </w:r>
+      <w:proofErr w:type="spellEnd"/>
+      <w:r>
+        <w:t xml:space="preserve"> </w:t>
+      </w:r>
+      <w:proofErr w:type="spellStart"/>
+      <w:r>
+        <w:t>box</w:t>
+      </w:r>
+      <w:proofErr w:type="spellEnd"/>
+      <w:r>
+        <w:t xml:space="preserve">, og vi viser alle de funktioner som kommer fra en use case over systemet. Systemsekvensdiagrammer er virkningsfulde til at analysere systemet, og de viser hvad systemet egentlig gør. De er også meget gode til at illustrere rollerne(aktør) i systemet. Vi bruger systemsekvensdiagrammer til at identificere systemoperationer. </w:t>
+      </w:r>
+      <w:r>
+        <w:t xml:space="preserve">Vi har lavet SSD1 og SSD2 som handler om at hvordan </w:t>
+      </w:r>
+      <w:r>
+        <w:t>vores</w:t>
+      </w:r>
+      <w:r>
+        <w:t xml:space="preserve"> system </w:t>
+      </w:r>
+      <w:proofErr w:type="spellStart"/>
+      <w:r>
+        <w:t>ko</w:t>
+      </w:r>
+      <w:r>
+        <w:t>mmene</w:t>
+      </w:r>
+      <w:r>
+        <w:t>kere</w:t>
+      </w:r>
+      <w:proofErr w:type="spellEnd"/>
+      <w:r>
+        <w:t xml:space="preserve"> med banken til at henter renteset og RKI til at vurdere </w:t>
+      </w:r>
+      <w:r>
+        <w:t xml:space="preserve">       </w:t>
+      </w:r>
+      <w:r>
+        <w:t xml:space="preserve">kreditværdighed til en kunde og den 3. </w:t>
+      </w:r>
+      <w:r>
+        <w:t>SSD handler</w:t>
+      </w:r>
+      <w:r>
+        <w:t xml:space="preserve"> om at hvordan bilsælger som er </w:t>
+      </w:r>
+      <w:r>
+        <w:t>primære</w:t>
+      </w:r>
+      <w:r>
+        <w:t xml:space="preserve"> aktør i </w:t>
+      </w:r>
+      <w:r>
+        <w:t>vores</w:t>
+      </w:r>
+      <w:r>
+        <w:t xml:space="preserve"> system </w:t>
+      </w:r>
+      <w:r>
+        <w:t>kommunikere med systeme</w:t>
+      </w:r>
+      <w:r>
+        <w:t>t</w:t>
+      </w:r>
+      <w:r>
+        <w:t xml:space="preserve"> giver det nogle oplysninger og får udregnet låne tilbuddet til kunden og til sidste bekræfter informationer til.</w:t>
+      </w:r>
+    </w:p>
+    <w:p>
+      <w:pPr>
+        <w:jc w:val="both"/>
+      </w:pPr>
+    </w:p>
+    <w:p>
+      <w:pPr>
         <w:pStyle w:val="Overskrift3"/>
       </w:pPr>
-      <w:bookmarkStart w:id="24" w:name="_Toc514152994"/>
-      <w:r>
-        <w:t>Systemsekvensdiagrammer</w:t>
-      </w:r>
-      <w:r>
-        <w:t xml:space="preserve"> (Shahnaz </w:t>
-      </w:r>
-      <w:proofErr w:type="spellStart"/>
-      <w:r>
-        <w:t>review</w:t>
-      </w:r>
-      <w:proofErr w:type="spellEnd"/>
-      <w:r>
-        <w:t xml:space="preserve"> Sofie)</w:t>
+      <w:bookmarkStart w:id="24" w:name="_Toc513191687"/>
+      <w:bookmarkStart w:id="25" w:name="_Toc514152995"/>
+      <w:r>
+        <w:t>Operationskontrakter</w:t>
       </w:r>
       <w:bookmarkEnd w:id="24"/>
-    </w:p>
-    <w:p>
-      <w:pPr>
-        <w:jc w:val="both"/>
-      </w:pPr>
-      <w:r>
-        <w:t xml:space="preserve">Systemsekvensdiagrammer viser hvordan en bruger kommunikerer med systemet i forhold til en konkrete use case scenarier. Den fokuserer også på hvad systemets respons er i forbindelse med bestemte stimuli fra brugeren. I udarbejdelsen af systemsekvensdiagrammer kigger vi på systemet ligesom en </w:t>
-      </w:r>
-      <w:proofErr w:type="spellStart"/>
-      <w:r>
-        <w:t>black</w:t>
-      </w:r>
-      <w:proofErr w:type="spellEnd"/>
-      <w:r>
-        <w:t xml:space="preserve"> </w:t>
-      </w:r>
-      <w:proofErr w:type="spellStart"/>
-      <w:r>
-        <w:t>box</w:t>
-      </w:r>
-      <w:proofErr w:type="spellEnd"/>
-      <w:r>
-        <w:t xml:space="preserve">, og vi viser alle de funktioner som kommer fra en use case over systemet. Systemsekvensdiagrammer er virkningsfulde til at analysere systemet, og de viser hvad systemet egentlig gør. De er også meget gode til at illustrere rollerne(aktør) i systemet. Vi bruger systemsekvensdiagrammer til at identificere systemoperationer. </w:t>
-      </w:r>
-      <w:r>
-        <w:t xml:space="preserve">Vi har lavet SSD1 og SSD2 som handler om at hvordan </w:t>
-      </w:r>
-      <w:r>
-        <w:t>vores</w:t>
-      </w:r>
-      <w:r>
-        <w:t xml:space="preserve"> system </w:t>
-      </w:r>
-      <w:proofErr w:type="spellStart"/>
-      <w:r>
-        <w:t>ko</w:t>
-      </w:r>
-      <w:r>
-        <w:t>mmene</w:t>
-      </w:r>
-      <w:r>
-        <w:t>kere</w:t>
-      </w:r>
-      <w:proofErr w:type="spellEnd"/>
-      <w:r>
-        <w:t xml:space="preserve"> med banken til at henter renteset og RKI til at vurdere </w:t>
-      </w:r>
-      <w:r>
-        <w:t xml:space="preserve">       </w:t>
-      </w:r>
-      <w:r>
-        <w:t xml:space="preserve">kreditværdighed til en kunde og den 3. </w:t>
-      </w:r>
-      <w:r>
-        <w:t>SSD handler</w:t>
-      </w:r>
-      <w:r>
-        <w:t xml:space="preserve"> om at hvordan bilsælger som er </w:t>
-      </w:r>
-      <w:r>
-        <w:t>primære</w:t>
-      </w:r>
-      <w:r>
-        <w:t xml:space="preserve"> aktør i </w:t>
-      </w:r>
-      <w:r>
-        <w:t>vores</w:t>
-      </w:r>
-      <w:r>
-        <w:t xml:space="preserve"> system </w:t>
-      </w:r>
-      <w:r>
-        <w:t>kommunikere med systeme</w:t>
-      </w:r>
-      <w:r>
-        <w:t>t</w:t>
-      </w:r>
-      <w:r>
-        <w:t xml:space="preserve"> giver det nogle oplysninger og får udregnet låne tilbuddet til kunden og til sidste bekræfter informationer til.</w:t>
-      </w:r>
-    </w:p>
-    <w:p>
-      <w:pPr>
-        <w:jc w:val="both"/>
-      </w:pPr>
-    </w:p>
-    <w:p>
-      <w:pPr>
-        <w:pStyle w:val="Overskrift3"/>
-      </w:pPr>
-      <w:bookmarkStart w:id="25" w:name="_Toc513191687"/>
-      <w:bookmarkStart w:id="26" w:name="_Toc514152995"/>
-      <w:r>
-        <w:t>Operationskontrakter</w:t>
+      <w:r>
+        <w:t xml:space="preserve"> (Martin</w:t>
+      </w:r>
+      <w:r>
+        <w:t xml:space="preserve"> Review Shahnaz</w:t>
+      </w:r>
+      <w:r>
+        <w:t>)</w:t>
       </w:r>
       <w:bookmarkEnd w:id="25"/>
-      <w:r>
-        <w:t xml:space="preserve"> (Martin</w:t>
-      </w:r>
-      <w:r>
-        <w:t xml:space="preserve"> Review Shahnaz</w:t>
-      </w:r>
-      <w:r>
-        <w:t>)</w:t>
-      </w:r>
-      <w:bookmarkEnd w:id="26"/>
     </w:p>
     <w:p>
       <w:pPr>
@@ -7191,313 +7189,313 @@
       <w:pPr>
         <w:pStyle w:val="Overskrift3"/>
       </w:pPr>
-      <w:bookmarkStart w:id="27" w:name="_Toc514152996"/>
+      <w:bookmarkStart w:id="26" w:name="_Toc514152996"/>
       <w:r>
         <w:t>Dataordbog</w:t>
       </w:r>
       <w:r>
         <w:t>(Shahnaz)</w:t>
       </w:r>
+      <w:bookmarkEnd w:id="26"/>
+    </w:p>
+    <w:p>
+      <w:r>
+        <w:t xml:space="preserve">Data ordbog beskriver alle væsentlige termer og forkortelser i problemdomænet. Den er også giver eksempler på dem. På den måde </w:t>
+      </w:r>
+      <w:r>
+        <w:t>systemudvikler</w:t>
+      </w:r>
+      <w:r>
+        <w:t xml:space="preserve"> kan forstå </w:t>
+      </w:r>
+      <w:r>
+        <w:t>forretning</w:t>
+      </w:r>
+      <w:r>
+        <w:t xml:space="preserve"> sprog og forstå bedre </w:t>
+      </w:r>
+      <w:r>
+        <w:t>hvad</w:t>
+      </w:r>
+      <w:r>
+        <w:t xml:space="preserve"> </w:t>
+      </w:r>
+      <w:r>
+        <w:t>henleder</w:t>
+      </w:r>
+      <w:r>
+        <w:t xml:space="preserve"> systemet om</w:t>
+      </w:r>
+      <w:r>
+        <w:t>. Den beskriver en general beskrivelse om en koncept og beskriver også en konkrete eksempler på den.</w:t>
+      </w:r>
+    </w:p>
+    <w:p/>
+    <w:p>
+      <w:pPr>
+        <w:pStyle w:val="Overskrift3"/>
+        <w:rPr>
+          <w:lang w:val="en-US"/>
+        </w:rPr>
+      </w:pPr>
+      <w:bookmarkStart w:id="27" w:name="_Toc514152997"/>
+      <w:r>
+        <w:rPr>
+          <w:lang w:val="en-US"/>
+        </w:rPr>
+        <w:t xml:space="preserve">Data </w:t>
+      </w:r>
+      <w:r>
+        <w:rPr>
+          <w:lang w:val="en-US"/>
+        </w:rPr>
+        <w:t>Model (</w:t>
+      </w:r>
+      <w:r>
+        <w:rPr>
+          <w:lang w:val="en-US"/>
+        </w:rPr>
+        <w:t>Shahnaz review Sofie)</w:t>
+      </w:r>
       <w:bookmarkEnd w:id="27"/>
-    </w:p>
-    <w:p>
-      <w:r>
-        <w:t xml:space="preserve">Data ordbog beskriver alle væsentlige termer og forkortelser i problemdomænet. Den er også giver eksempler på dem. På den måde </w:t>
-      </w:r>
-      <w:r>
-        <w:t>systemudvikler</w:t>
-      </w:r>
-      <w:r>
-        <w:t xml:space="preserve"> kan forstå </w:t>
-      </w:r>
-      <w:r>
-        <w:t>forretning</w:t>
-      </w:r>
-      <w:r>
-        <w:t xml:space="preserve"> sprog og forstå bedre </w:t>
-      </w:r>
-      <w:r>
-        <w:t>hvad</w:t>
+      <w:r>
+        <w:rPr>
+          <w:lang w:val="en-US"/>
+        </w:rPr>
+        <w:tab/>
+      </w:r>
+    </w:p>
+    <w:p>
+      <w:pPr>
+        <w:jc w:val="both"/>
+      </w:pPr>
+      <w:r>
+        <w:t>Data modellering er en proces, der bruges til at definere og analysere datakrav, der er nødvendige for at understøtte forretningsprocesserne inden for rammerne af tilsvarende informationssystemer i organisationer</w:t>
+      </w:r>
+      <w:r>
+        <w:t xml:space="preserve"> som men kan finde </w:t>
+      </w:r>
+      <w:r>
+        <w:t>dem.</w:t>
+      </w:r>
+    </w:p>
+    <w:p>
+      <w:pPr>
+        <w:jc w:val="both"/>
+      </w:pPr>
+      <w:r>
+        <w:t>N</w:t>
+      </w:r>
+      <w:r>
+        <w:t xml:space="preserve">år man analyserer præcise hvilken koncepter </w:t>
+      </w:r>
+      <w:r>
+        <w:t>man</w:t>
+      </w:r>
+      <w:r>
+        <w:t xml:space="preserve"> har i </w:t>
+      </w:r>
+      <w:r>
+        <w:t xml:space="preserve">sit system, laver en domænemodel og bagefter laver en </w:t>
+      </w:r>
+      <w:r>
+        <w:t>datamodel</w:t>
+      </w:r>
+      <w:r>
+        <w:t xml:space="preserve"> er de koncepter som kan alle objekter i systemet arbejde med.</w:t>
+      </w:r>
+    </w:p>
+    <w:p>
+      <w:pPr>
+        <w:jc w:val="both"/>
+      </w:pPr>
+      <w:r>
+        <w:t>Man</w:t>
+      </w:r>
+      <w:r>
+        <w:t xml:space="preserve"> har bruger dokument </w:t>
+      </w:r>
+      <w:r>
+        <w:t>analyse</w:t>
+      </w:r>
+      <w:r>
+        <w:t xml:space="preserve"> til at kommer med noget </w:t>
+      </w:r>
+      <w:r>
+        <w:t>koncepter</w:t>
+      </w:r>
+      <w:r>
+        <w:t xml:space="preserve"> til at forstå hvad er enlige </w:t>
+      </w:r>
+      <w:r>
+        <w:t>vores</w:t>
       </w:r>
       <w:r>
         <w:t xml:space="preserve"> </w:t>
       </w:r>
       <w:r>
-        <w:t>henleder</w:t>
-      </w:r>
-      <w:r>
-        <w:t xml:space="preserve"> systemet om</w:t>
-      </w:r>
-      <w:r>
-        <w:t>. Den beskriver en general beskrivelse om en koncept og beskriver også en konkrete eksempler på den.</w:t>
-      </w:r>
-    </w:p>
-    <w:p/>
+        <w:t>verden</w:t>
+      </w:r>
+      <w:r>
+        <w:t xml:space="preserve"> i systemet skal være</w:t>
+      </w:r>
+      <w:r>
+        <w:t>,</w:t>
+      </w:r>
+      <w:r>
+        <w:t xml:space="preserve"> men nogle er de </w:t>
+      </w:r>
+      <w:r>
+        <w:t>koncepter</w:t>
+      </w:r>
+      <w:r>
+        <w:t xml:space="preserve"> skal men bruges til at </w:t>
+      </w:r>
+      <w:r>
+        <w:t>forbinder</w:t>
+      </w:r>
+      <w:r>
+        <w:t xml:space="preserve"> de </w:t>
+      </w:r>
+      <w:proofErr w:type="spellStart"/>
+      <w:r>
+        <w:t>use</w:t>
+      </w:r>
+      <w:proofErr w:type="spellEnd"/>
+      <w:r>
+        <w:t xml:space="preserve"> </w:t>
+      </w:r>
+      <w:proofErr w:type="spellStart"/>
+      <w:r>
+        <w:t>caser</w:t>
+      </w:r>
+      <w:proofErr w:type="spellEnd"/>
+      <w:r>
+        <w:t xml:space="preserve"> sammen med noget oplysninger som vi </w:t>
+      </w:r>
+      <w:r>
+        <w:t>analysere</w:t>
+      </w:r>
+      <w:r>
+        <w:t xml:space="preserve"> ud fra </w:t>
+      </w:r>
+      <w:r>
+        <w:t>data model</w:t>
+      </w:r>
+      <w:r>
+        <w:t>.</w:t>
+      </w:r>
+    </w:p>
+    <w:p>
+      <w:pPr>
+        <w:jc w:val="both"/>
+      </w:pPr>
+      <w:r>
+        <w:t xml:space="preserve"> </w:t>
+      </w:r>
+      <w:r>
+        <w:t xml:space="preserve"> </w:t>
+      </w:r>
+      <w:r>
+        <w:t xml:space="preserve">Data modellering kan udføres under forskellige typer projekter og i flere faser af projekter. </w:t>
+      </w:r>
+    </w:p>
+    <w:p>
+      <w:pPr>
+        <w:jc w:val="both"/>
+      </w:pPr>
+      <w:r>
+        <w:t xml:space="preserve">Datamodellerne er </w:t>
+      </w:r>
+      <w:r>
+        <w:rPr>
+          <w:rFonts w:cs="Calibri"/>
+          <w:szCs w:val="24"/>
+        </w:rPr>
+        <w:t>fremadskridende</w:t>
+      </w:r>
+      <w:r>
+        <w:rPr>
+          <w:rFonts w:cs="Calibri"/>
+          <w:szCs w:val="24"/>
+        </w:rPr>
+        <w:t xml:space="preserve">. </w:t>
+      </w:r>
+      <w:r>
+        <w:t>Det vil sige,</w:t>
+      </w:r>
+      <w:r>
+        <w:t xml:space="preserve"> skal en datamodel betragtes som et levende dokument, som vil ændre sig som </w:t>
+      </w:r>
+      <w:r>
+        <w:t>gennem systemudvikling af et system gennem tid</w:t>
+      </w:r>
+      <w:r>
+        <w:t xml:space="preserve">. </w:t>
+      </w:r>
+    </w:p>
+    <w:p>
+      <w:pPr>
+        <w:jc w:val="both"/>
+      </w:pPr>
+      <w:r>
+        <w:tab/>
+      </w:r>
+      <w:r>
+        <w:t xml:space="preserve">Vi har brugt datamodel til at </w:t>
+      </w:r>
+      <w:r>
+        <w:t xml:space="preserve">finde vores </w:t>
+      </w:r>
+      <w:r>
+        <w:t xml:space="preserve">entities </w:t>
+      </w:r>
+      <w:r>
+        <w:t xml:space="preserve">og alle attributter </w:t>
+      </w:r>
+      <w:r>
+        <w:t>som den</w:t>
+      </w:r>
+      <w:r>
+        <w:t xml:space="preserve"> </w:t>
+      </w:r>
+      <w:r>
+        <w:t xml:space="preserve">entities </w:t>
+      </w:r>
+      <w:r>
+        <w:t xml:space="preserve">har, og vi også vi fundet ud af det at hvilke </w:t>
+      </w:r>
+      <w:r>
+        <w:t>de</w:t>
+      </w:r>
+      <w:r>
+        <w:t xml:space="preserve"> oplysninger som vi har endelig en entities eller bare en attribut som hører under en entities.</w:t>
+      </w:r>
+      <w:r>
+        <w:t xml:space="preserve"> Vores datamodel findes i bilag </w:t>
+      </w:r>
+      <w:r>
+        <w:t>9</w:t>
+      </w:r>
+      <w:r>
+        <w:t xml:space="preserve"> </w:t>
+      </w:r>
+    </w:p>
+    <w:p>
+      <w:pPr>
+        <w:jc w:val="both"/>
+      </w:pPr>
+    </w:p>
+    <w:p>
+      <w:pPr>
+        <w:jc w:val="both"/>
+      </w:pPr>
+    </w:p>
     <w:p>
       <w:pPr>
         <w:pStyle w:val="Overskrift3"/>
-        <w:rPr>
-          <w:lang w:val="en-US"/>
-        </w:rPr>
-      </w:pPr>
-      <w:bookmarkStart w:id="28" w:name="_Toc514152997"/>
-      <w:r>
-        <w:rPr>
-          <w:lang w:val="en-US"/>
-        </w:rPr>
-        <w:t xml:space="preserve">Data </w:t>
-      </w:r>
-      <w:r>
-        <w:rPr>
-          <w:lang w:val="en-US"/>
-        </w:rPr>
-        <w:t>Model (</w:t>
-      </w:r>
-      <w:r>
-        <w:rPr>
-          <w:lang w:val="en-US"/>
-        </w:rPr>
-        <w:t>Shahnaz review Sofie)</w:t>
-      </w:r>
-      <w:bookmarkEnd w:id="28"/>
-      <w:r>
-        <w:rPr>
-          <w:lang w:val="en-US"/>
-        </w:rPr>
-        <w:tab/>
-      </w:r>
-    </w:p>
-    <w:p>
-      <w:pPr>
-        <w:jc w:val="both"/>
-      </w:pPr>
-      <w:r>
-        <w:t>Data modellering er en proces, der bruges til at definere og analysere datakrav, der er nødvendige for at understøtte forretningsprocesserne inden for rammerne af tilsvarende informationssystemer i organisationer</w:t>
-      </w:r>
-      <w:r>
-        <w:t xml:space="preserve"> som men kan finde </w:t>
-      </w:r>
-      <w:r>
-        <w:t>dem.</w:t>
-      </w:r>
-    </w:p>
-    <w:p>
-      <w:pPr>
-        <w:jc w:val="both"/>
-      </w:pPr>
-      <w:r>
-        <w:t>N</w:t>
-      </w:r>
-      <w:r>
-        <w:t xml:space="preserve">år man analyserer præcise hvilken koncepter </w:t>
-      </w:r>
-      <w:r>
-        <w:t>man</w:t>
-      </w:r>
-      <w:r>
-        <w:t xml:space="preserve"> har i </w:t>
-      </w:r>
-      <w:r>
-        <w:t xml:space="preserve">sit system, laver en domænemodel og bagefter laver en </w:t>
-      </w:r>
-      <w:r>
-        <w:t>datamodel</w:t>
-      </w:r>
-      <w:r>
-        <w:t xml:space="preserve"> er de koncepter som kan alle objekter i systemet arbejde med.</w:t>
-      </w:r>
-    </w:p>
-    <w:p>
-      <w:pPr>
-        <w:jc w:val="both"/>
-      </w:pPr>
-      <w:r>
-        <w:t>Man</w:t>
-      </w:r>
-      <w:r>
-        <w:t xml:space="preserve"> har bruger dokument </w:t>
-      </w:r>
-      <w:r>
-        <w:t>analyse</w:t>
-      </w:r>
-      <w:r>
-        <w:t xml:space="preserve"> til at kommer med noget </w:t>
-      </w:r>
-      <w:r>
-        <w:t>koncepter</w:t>
-      </w:r>
-      <w:r>
-        <w:t xml:space="preserve"> til at forstå hvad er enlige </w:t>
-      </w:r>
-      <w:r>
-        <w:t>vores</w:t>
-      </w:r>
-      <w:r>
-        <w:t xml:space="preserve"> </w:t>
-      </w:r>
-      <w:r>
-        <w:t>verden</w:t>
-      </w:r>
-      <w:r>
-        <w:t xml:space="preserve"> i systemet skal være</w:t>
-      </w:r>
-      <w:r>
-        <w:t>,</w:t>
-      </w:r>
-      <w:r>
-        <w:t xml:space="preserve"> men nogle er de </w:t>
-      </w:r>
-      <w:r>
-        <w:t>koncepter</w:t>
-      </w:r>
-      <w:r>
-        <w:t xml:space="preserve"> skal men bruges til at </w:t>
-      </w:r>
-      <w:r>
-        <w:t>forbinder</w:t>
-      </w:r>
-      <w:r>
-        <w:t xml:space="preserve"> de </w:t>
-      </w:r>
-      <w:proofErr w:type="spellStart"/>
-      <w:r>
-        <w:t>use</w:t>
-      </w:r>
-      <w:proofErr w:type="spellEnd"/>
-      <w:r>
-        <w:t xml:space="preserve"> </w:t>
-      </w:r>
-      <w:proofErr w:type="spellStart"/>
-      <w:r>
-        <w:t>caser</w:t>
-      </w:r>
-      <w:proofErr w:type="spellEnd"/>
-      <w:r>
-        <w:t xml:space="preserve"> sammen med noget oplysninger som vi </w:t>
-      </w:r>
-      <w:r>
-        <w:t>analysere</w:t>
-      </w:r>
-      <w:r>
-        <w:t xml:space="preserve"> ud fra </w:t>
-      </w:r>
-      <w:r>
-        <w:t>data model</w:t>
-      </w:r>
-      <w:r>
-        <w:t>.</w:t>
-      </w:r>
-    </w:p>
-    <w:p>
-      <w:pPr>
-        <w:jc w:val="both"/>
-      </w:pPr>
-      <w:r>
-        <w:t xml:space="preserve"> </w:t>
-      </w:r>
-      <w:r>
-        <w:t xml:space="preserve"> </w:t>
-      </w:r>
-      <w:r>
-        <w:t xml:space="preserve">Data modellering kan udføres under forskellige typer projekter og i flere faser af projekter. </w:t>
-      </w:r>
-    </w:p>
-    <w:p>
-      <w:pPr>
-        <w:jc w:val="both"/>
-      </w:pPr>
-      <w:r>
-        <w:t xml:space="preserve">Datamodellerne er </w:t>
-      </w:r>
-      <w:r>
-        <w:rPr>
-          <w:rFonts w:cs="Calibri"/>
-          <w:szCs w:val="24"/>
-        </w:rPr>
-        <w:t>fremadskridende</w:t>
-      </w:r>
-      <w:r>
-        <w:rPr>
-          <w:rFonts w:cs="Calibri"/>
-          <w:szCs w:val="24"/>
-        </w:rPr>
-        <w:t xml:space="preserve">. </w:t>
-      </w:r>
-      <w:r>
-        <w:t>Det vil sige,</w:t>
-      </w:r>
-      <w:r>
-        <w:t xml:space="preserve"> skal en datamodel betragtes som et levende dokument, som vil ændre sig som </w:t>
-      </w:r>
-      <w:r>
-        <w:t>gennem systemudvikling af et system gennem tid</w:t>
-      </w:r>
-      <w:r>
-        <w:t xml:space="preserve">. </w:t>
-      </w:r>
-    </w:p>
-    <w:p>
-      <w:pPr>
-        <w:jc w:val="both"/>
-      </w:pPr>
-      <w:r>
-        <w:tab/>
-      </w:r>
-      <w:r>
-        <w:t xml:space="preserve">Vi har brugt datamodel til at </w:t>
-      </w:r>
-      <w:r>
-        <w:t xml:space="preserve">finde vores </w:t>
-      </w:r>
-      <w:r>
-        <w:t xml:space="preserve">entities </w:t>
-      </w:r>
-      <w:r>
-        <w:t xml:space="preserve">og alle attributter </w:t>
-      </w:r>
-      <w:r>
-        <w:t>som den</w:t>
-      </w:r>
-      <w:r>
-        <w:t xml:space="preserve"> </w:t>
-      </w:r>
-      <w:r>
-        <w:t xml:space="preserve">entities </w:t>
-      </w:r>
-      <w:r>
-        <w:t xml:space="preserve">har, og vi også vi fundet ud af det at hvilke </w:t>
-      </w:r>
-      <w:r>
-        <w:t>de</w:t>
-      </w:r>
-      <w:r>
-        <w:t xml:space="preserve"> oplysninger som vi har endelig en entities eller bare en attribut som hører under en entities.</w:t>
-      </w:r>
-      <w:r>
-        <w:t xml:space="preserve"> Vores datamodel findes i bilag </w:t>
-      </w:r>
-      <w:r>
-        <w:t>9</w:t>
-      </w:r>
-      <w:r>
-        <w:t xml:space="preserve"> </w:t>
-      </w:r>
-    </w:p>
-    <w:p>
-      <w:pPr>
-        <w:jc w:val="both"/>
-      </w:pPr>
-    </w:p>
-    <w:p>
-      <w:pPr>
-        <w:jc w:val="both"/>
-      </w:pPr>
-    </w:p>
-    <w:p>
-      <w:pPr>
-        <w:pStyle w:val="Overskrift3"/>
-      </w:pPr>
-      <w:bookmarkStart w:id="29" w:name="_Toc514152998"/>
+      </w:pPr>
+      <w:bookmarkStart w:id="28" w:name="_Toc514152998"/>
       <w:r>
         <w:lastRenderedPageBreak/>
         <w:t>Normalisering(Shahnaz</w:t>
@@ -7516,7 +7514,7 @@
       <w:r>
         <w:t>)</w:t>
       </w:r>
-      <w:bookmarkEnd w:id="29"/>
+      <w:bookmarkEnd w:id="28"/>
     </w:p>
     <w:p>
       <w:pPr>
@@ -7532,7 +7530,7 @@
           <w:noProof/>
         </w:rPr>
         <w:pict w14:anchorId="557BB1D0">
-          <v:shape id="_x0000_s1031" type="#_x0000_t202" style="position:absolute;left:0;text-align:left;margin-left:1131.8pt;margin-top:286.35pt;width:137.4pt;height:385.2pt;z-index:251661312;visibility:visible;mso-wrap-distance-top:3.6pt;mso-wrap-distance-bottom:3.6pt;mso-position-horizontal:right;mso-position-horizontal-relative:margin;mso-position-vertical-relative:margin;mso-width-relative:margin;mso-height-relative:margin" o:gfxdata="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" stroked="f">
+          <v:shape id="_x0000_s1031" type="#_x0000_t202" style="position:absolute;left:0;text-align:left;margin-left:1218pt;margin-top:286.35pt;width:137.4pt;height:385.2pt;z-index:251661312;visibility:visible;mso-wrap-distance-top:3.6pt;mso-wrap-distance-bottom:3.6pt;mso-position-horizontal:right;mso-position-horizontal-relative:margin;mso-position-vertical-relative:margin;mso-width-relative:margin;mso-height-relative:margin" o:gfxdata="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" stroked="f">
             <v:textbox>
               <w:txbxContent>
                 <w:p>
@@ -8130,400 +8128,572 @@
       <w:pPr>
         <w:pStyle w:val="Overskrift3"/>
       </w:pPr>
-      <w:bookmarkStart w:id="30" w:name="_Toc514152999"/>
-      <w:r>
+      <w:bookmarkStart w:id="29" w:name="_Toc514152999"/>
+      <w:r>
+        <w:rPr>
+          <w:noProof/>
+        </w:rPr>
         <w:lastRenderedPageBreak/>
-        <w:t>facade-</w:t>
-      </w:r>
-      <w:r>
-        <w:t>controller</w:t>
-      </w:r>
-      <w:r>
-        <w:t xml:space="preserve"> (</w:t>
-      </w:r>
-      <w:r>
-        <w:t>Facade patten)</w:t>
-      </w:r>
-      <w:bookmarkEnd w:id="30"/>
-    </w:p>
-    <w:p>
-      <w:pPr>
-        <w:pStyle w:val="Overskrift3"/>
-      </w:pPr>
-    </w:p>
-    <w:p>
-      <w:pPr>
-        <w:pStyle w:val="Overskrift3"/>
-      </w:pPr>
-    </w:p>
-    <w:p>
-      <w:pPr>
-        <w:pStyle w:val="Overskrift3"/>
-      </w:pPr>
-      <w:bookmarkStart w:id="31" w:name="_Toc514153000"/>
-      <w:r>
-        <w:t>Aktivitetsdiagrammer</w:t>
-      </w:r>
-      <w:r>
-        <w:t>(Shahnaz)</w:t>
-      </w:r>
-      <w:bookmarkEnd w:id="31"/>
-    </w:p>
-    <w:p>
-      <w:pPr>
-        <w:jc w:val="both"/>
-      </w:pPr>
-      <w:r>
-        <w:rPr>
-          <w:noProof/>
-        </w:rPr>
-        <w:pict w14:anchorId="2F206787">
-          <v:shape id="_x0000_s1050" type="#_x0000_t202" style="position:absolute;left:0;text-align:left;margin-left:254.6pt;margin-top:204.75pt;width:243.95pt;height:21pt;z-index:251664384;mso-position-horizontal-relative:text;mso-position-vertical-relative:text" wrapcoords="-60 0 -60 20855 21600 20855 21600 0 -60 0" stroked="f">
-            <v:textbox style="mso-next-textbox:#_x0000_s1050;mso-fit-shape-to-text:t" inset="0,0,0,0">
+        <w:pict w14:anchorId="17754A5C">
+          <v:shape id="_x0000_s1054" type="#_x0000_t202" style="position:absolute;margin-left:219.1pt;margin-top:.3pt;width:262.2pt;height:533.35pt;z-index:251668480;visibility:visible;mso-wrap-distance-left:9pt;mso-wrap-distance-top:3.6pt;mso-wrap-distance-right:9pt;mso-wrap-distance-bottom:3.6pt;mso-position-horizontal-relative:text;mso-position-vertical-relative:text;mso-width-relative:margin;mso-height-relative:margin;v-text-anchor:top" stroked="f">
+            <v:textbox>
               <w:txbxContent>
+                <w:p>
+                  <w:r>
+                    <w:rPr>
+                      <w:noProof/>
+                    </w:rPr>
+                    <w:drawing>
+                      <wp:inline distT="0" distB="0" distL="0" distR="0" wp14:anchorId="574D493E" wp14:editId="312409ED">
+                        <wp:extent cx="3115733" cy="2438400"/>
+                        <wp:effectExtent l="0" t="0" r="0" b="0"/>
+                        <wp:docPr id="4114" name="Billede 4114" descr="Et billede, der indeholder skærmbillede&#10;&#10;Beskrivelse, der er oprettet med meget høj sikkerhed"/>
+                        <wp:cNvGraphicFramePr/>
+                        <a:graphic xmlns:a="http://schemas.openxmlformats.org/drawingml/2006/main">
+                          <a:graphicData uri="http://schemas.openxmlformats.org/drawingml/2006/picture">
+                            <pic:pic xmlns:pic="http://schemas.openxmlformats.org/drawingml/2006/picture">
+                              <pic:nvPicPr>
+                                <pic:cNvPr id="4114" name="Billede 4114" descr="Et billede, der indeholder skærmbillede&#10;&#10;Beskrivelse, der er oprettet med meget høj sikkerhed"/>
+                                <pic:cNvPicPr/>
+                              </pic:nvPicPr>
+                              <pic:blipFill rotWithShape="1">
+                                <a:blip r:embed="rId22">
+                                  <a:extLst>
+                                    <a:ext uri="{28A0092B-C50C-407E-A947-70E740481C1C}">
+                                      <a14:useLocalDpi xmlns:a14="http://schemas.microsoft.com/office/drawing/2010/main" val="0"/>
+                                    </a:ext>
+                                  </a:extLst>
+                                </a:blip>
+                                <a:srcRect r="59604" b="44163"/>
+                                <a:stretch/>
+                              </pic:blipFill>
+                              <pic:spPr bwMode="auto">
+                                <a:xfrm>
+                                  <a:off x="0" y="0"/>
+                                  <a:ext cx="3200819" cy="2504989"/>
+                                </a:xfrm>
+                                <a:prstGeom prst="rect">
+                                  <a:avLst/>
+                                </a:prstGeom>
+                                <a:ln>
+                                  <a:noFill/>
+                                </a:ln>
+                                <a:extLst>
+                                  <a:ext uri="{53640926-AAD7-44D8-BBD7-CCE9431645EC}">
+                                    <a14:shadowObscured xmlns:a14="http://schemas.microsoft.com/office/drawing/2010/main"/>
+                                  </a:ext>
+                                </a:extLst>
+                              </pic:spPr>
+                            </pic:pic>
+                          </a:graphicData>
+                        </a:graphic>
+                      </wp:inline>
+                    </w:drawing>
+                  </w:r>
+                </w:p>
                 <w:p>
                   <w:pPr>
                     <w:pStyle w:val="Billedtekst"/>
                     <w:rPr>
-                      <w:noProof/>
-                      <w:sz w:val="24"/>
+                      <w:rStyle w:val="Svagfremhvning"/>
+                      <w:i/>
                     </w:rPr>
                   </w:pPr>
                   <w:r>
+                    <w:rPr>
+                      <w:rStyle w:val="Svagfremhvning"/>
+                      <w:i/>
+                    </w:rPr>
                     <w:t xml:space="preserve">Figur 7 – </w:t>
                   </w:r>
+                  <w:proofErr w:type="spellStart"/>
                   <w:r>
-                    <w:t xml:space="preserve">nogle </w:t>
+                    <w:rPr>
+                      <w:rStyle w:val="Svagfremhvning"/>
+                      <w:i/>
+                    </w:rPr>
+                    <w:t>Aktivitetsdragramnotation</w:t>
                   </w:r>
+                  <w:proofErr w:type="spellEnd"/>
+                </w:p>
+                <w:p/>
+                <w:p>
                   <w:r>
-                    <w:t>Aktivitetsdiagram redskaber</w:t>
+                    <w:rPr>
+                      <w:noProof/>
+                    </w:rPr>
+                    <w:drawing>
+                      <wp:inline distT="0" distB="0" distL="0" distR="0" wp14:anchorId="4916D87F" wp14:editId="75387976">
+                        <wp:extent cx="3137535" cy="3081655"/>
+                        <wp:effectExtent l="0" t="0" r="0" b="0"/>
+                        <wp:docPr id="4" name="Billede 4"/>
+                        <wp:cNvGraphicFramePr/>
+                        <a:graphic xmlns:a="http://schemas.openxmlformats.org/drawingml/2006/main">
+                          <a:graphicData uri="http://schemas.openxmlformats.org/drawingml/2006/picture">
+                            <pic:pic xmlns:pic="http://schemas.openxmlformats.org/drawingml/2006/picture">
+                              <pic:nvPicPr>
+                                <pic:cNvPr id="4" name="Billede 4"/>
+                                <pic:cNvPicPr/>
+                              </pic:nvPicPr>
+                              <pic:blipFill rotWithShape="1">
+                                <a:blip r:embed="rId23">
+                                  <a:extLst>
+                                    <a:ext uri="{28A0092B-C50C-407E-A947-70E740481C1C}">
+                                      <a14:useLocalDpi xmlns:a14="http://schemas.microsoft.com/office/drawing/2010/main" val="0"/>
+                                    </a:ext>
+                                  </a:extLst>
+                                </a:blip>
+                                <a:srcRect r="67905" b="33339"/>
+                                <a:stretch/>
+                              </pic:blipFill>
+                              <pic:spPr bwMode="auto">
+                                <a:xfrm>
+                                  <a:off x="0" y="0"/>
+                                  <a:ext cx="3137535" cy="3081655"/>
+                                </a:xfrm>
+                                <a:prstGeom prst="rect">
+                                  <a:avLst/>
+                                </a:prstGeom>
+                                <a:ln>
+                                  <a:noFill/>
+                                </a:ln>
+                                <a:extLst>
+                                  <a:ext uri="{53640926-AAD7-44D8-BBD7-CCE9431645EC}">
+                                    <a14:shadowObscured xmlns:a14="http://schemas.microsoft.com/office/drawing/2010/main"/>
+                                  </a:ext>
+                                </a:extLst>
+                              </pic:spPr>
+                            </pic:pic>
+                          </a:graphicData>
+                        </a:graphic>
+                      </wp:inline>
+                    </w:drawing>
                   </w:r>
                 </w:p>
-              </w:txbxContent>
-            </v:textbox>
-            <w10:wrap type="tight"/>
-          </v:shape>
-        </w:pict>
-      </w:r>
-      <w:r>
-        <w:rPr>
-          <w:noProof/>
-        </w:rPr>
-        <w:drawing>
-          <wp:anchor distT="0" distB="0" distL="114300" distR="114300" simplePos="0" relativeHeight="251666432" behindDoc="1" locked="0" layoutInCell="1" allowOverlap="1" wp14:anchorId="4ADEE326" wp14:editId="31448883">
-            <wp:simplePos x="0" y="0"/>
-            <wp:positionH relativeFrom="column">
-              <wp:posOffset>2903220</wp:posOffset>
-            </wp:positionH>
-            <wp:positionV relativeFrom="paragraph">
-              <wp:posOffset>3049270</wp:posOffset>
-            </wp:positionV>
-            <wp:extent cx="3318510" cy="3259455"/>
-            <wp:effectExtent l="0" t="0" r="0" b="0"/>
-            <wp:wrapTight wrapText="bothSides">
-              <wp:wrapPolygon edited="0">
-                <wp:start x="0" y="0"/>
-                <wp:lineTo x="0" y="21487"/>
-                <wp:lineTo x="21489" y="21487"/>
-                <wp:lineTo x="21489" y="0"/>
-                <wp:lineTo x="0" y="0"/>
-              </wp:wrapPolygon>
-            </wp:wrapTight>
-            <wp:docPr id="4" name="Billede 4"/>
-            <wp:cNvGraphicFramePr>
-              <a:graphicFrameLocks xmlns:a="http://schemas.openxmlformats.org/drawingml/2006/main" noChangeAspect="1"/>
-            </wp:cNvGraphicFramePr>
-            <a:graphic xmlns:a="http://schemas.openxmlformats.org/drawingml/2006/main">
-              <a:graphicData uri="http://schemas.openxmlformats.org/drawingml/2006/picture">
-                <pic:pic xmlns:pic="http://schemas.openxmlformats.org/drawingml/2006/picture">
-                  <pic:nvPicPr>
-                    <pic:cNvPr id="4" name="New Bitmap Image.bmp"/>
-                    <pic:cNvPicPr/>
-                  </pic:nvPicPr>
-                  <pic:blipFill rotWithShape="1">
-                    <a:blip r:embed="rId22">
-                      <a:extLst>
-                        <a:ext uri="{28A0092B-C50C-407E-A947-70E740481C1C}">
-                          <a14:useLocalDpi xmlns:a14="http://schemas.microsoft.com/office/drawing/2010/main" val="0"/>
-                        </a:ext>
-                      </a:extLst>
-                    </a:blip>
-                    <a:srcRect r="67905" b="33339"/>
-                    <a:stretch/>
-                  </pic:blipFill>
-                  <pic:spPr bwMode="auto">
-                    <a:xfrm>
-                      <a:off x="0" y="0"/>
-                      <a:ext cx="3318510" cy="3259455"/>
-                    </a:xfrm>
-                    <a:prstGeom prst="rect">
-                      <a:avLst/>
-                    </a:prstGeom>
-                    <a:ln>
-                      <a:noFill/>
-                    </a:ln>
-                    <a:extLst>
-                      <a:ext uri="{53640926-AAD7-44D8-BBD7-CCE9431645EC}">
-                        <a14:shadowObscured xmlns:a14="http://schemas.microsoft.com/office/drawing/2010/main"/>
-                      </a:ext>
-                    </a:extLst>
-                  </pic:spPr>
-                </pic:pic>
-              </a:graphicData>
-            </a:graphic>
-            <wp14:sizeRelH relativeFrom="margin">
-              <wp14:pctWidth>0</wp14:pctWidth>
-            </wp14:sizeRelH>
-            <wp14:sizeRelV relativeFrom="margin">
-              <wp14:pctHeight>0</wp14:pctHeight>
-            </wp14:sizeRelV>
-          </wp:anchor>
-        </w:drawing>
-      </w:r>
-      <w:r>
-        <w:rPr>
-          <w:noProof/>
-        </w:rPr>
-        <w:drawing>
-          <wp:anchor distT="0" distB="0" distL="114300" distR="114300" simplePos="0" relativeHeight="251655168" behindDoc="1" locked="0" layoutInCell="1" allowOverlap="1" wp14:anchorId="61EE5C3F" wp14:editId="4301E530">
-            <wp:simplePos x="0" y="0"/>
-            <wp:positionH relativeFrom="column">
-              <wp:posOffset>3001222</wp:posOffset>
-            </wp:positionH>
-            <wp:positionV relativeFrom="paragraph">
-              <wp:posOffset>9525</wp:posOffset>
-            </wp:positionV>
-            <wp:extent cx="3437255" cy="2616200"/>
-            <wp:effectExtent l="0" t="0" r="0" b="0"/>
-            <wp:wrapTight wrapText="bothSides">
-              <wp:wrapPolygon edited="0">
-                <wp:start x="0" y="0"/>
-                <wp:lineTo x="0" y="21390"/>
-                <wp:lineTo x="21428" y="21390"/>
-                <wp:lineTo x="21428" y="0"/>
-                <wp:lineTo x="0" y="0"/>
-              </wp:wrapPolygon>
-            </wp:wrapTight>
-            <wp:docPr id="4114" name="Billede 4114" descr="Et billede, der indeholder skærmbillede&#10;&#10;Beskrivelse, der er oprettet med meget høj sikkerhed"/>
-            <wp:cNvGraphicFramePr>
-              <a:graphicFrameLocks xmlns:a="http://schemas.openxmlformats.org/drawingml/2006/main" noChangeAspect="1"/>
-            </wp:cNvGraphicFramePr>
-            <a:graphic xmlns:a="http://schemas.openxmlformats.org/drawingml/2006/main">
-              <a:graphicData uri="http://schemas.openxmlformats.org/drawingml/2006/picture">
-                <pic:pic xmlns:pic="http://schemas.openxmlformats.org/drawingml/2006/picture">
-                  <pic:nvPicPr>
-                    <pic:cNvPr id="4114" name="New Bitmap Image.bmp"/>
-                    <pic:cNvPicPr/>
-                  </pic:nvPicPr>
-                  <pic:blipFill rotWithShape="1">
-                    <a:blip r:embed="rId23">
-                      <a:extLst>
-                        <a:ext uri="{28A0092B-C50C-407E-A947-70E740481C1C}">
-                          <a14:useLocalDpi xmlns:a14="http://schemas.microsoft.com/office/drawing/2010/main" val="0"/>
-                        </a:ext>
-                      </a:extLst>
-                    </a:blip>
-                    <a:srcRect r="59604" b="44163"/>
-                    <a:stretch/>
-                  </pic:blipFill>
-                  <pic:spPr bwMode="auto">
-                    <a:xfrm>
-                      <a:off x="0" y="0"/>
-                      <a:ext cx="3437255" cy="2616200"/>
-                    </a:xfrm>
-                    <a:prstGeom prst="rect">
-                      <a:avLst/>
-                    </a:prstGeom>
-                    <a:ln>
-                      <a:noFill/>
-                    </a:ln>
-                    <a:extLst>
-                      <a:ext uri="{53640926-AAD7-44D8-BBD7-CCE9431645EC}">
-                        <a14:shadowObscured xmlns:a14="http://schemas.microsoft.com/office/drawing/2010/main"/>
-                      </a:ext>
-                    </a:extLst>
-                  </pic:spPr>
-                </pic:pic>
-              </a:graphicData>
-            </a:graphic>
-          </wp:anchor>
-        </w:drawing>
-      </w:r>
-      <w:r>
-        <w:t>Når men vil visualisere en proces kan men bruge aktivitets diagrammer. Man kan bruge dem til at visualiserer alle deler i vores arbejder proces.</w:t>
-      </w:r>
-      <w:r>
-        <w:t xml:space="preserve"> For eksempel vi kan bruge den til en </w:t>
-      </w:r>
-      <w:proofErr w:type="spellStart"/>
-      <w:r>
-        <w:t>use</w:t>
-      </w:r>
-      <w:proofErr w:type="spellEnd"/>
-      <w:r>
-        <w:t xml:space="preserve"> case til at lægge fokus på første omgang når vi begynder og arbejder med </w:t>
-      </w:r>
-      <w:r>
-        <w:t>projekten,</w:t>
-      </w:r>
-      <w:r>
-        <w:t xml:space="preserve"> eller laver noget forretning processer som vi kan finde ud at hvordan </w:t>
-      </w:r>
-      <w:r>
-        <w:t>et nuværende system fungere</w:t>
-      </w:r>
-      <w:r>
-        <w:t xml:space="preserve"> og hvordan kan vi </w:t>
-      </w:r>
-      <w:r>
-        <w:t>udviklere</w:t>
-      </w:r>
-      <w:r>
-        <w:t xml:space="preserve"> </w:t>
-      </w:r>
-      <w:r>
-        <w:t>den,</w:t>
-      </w:r>
-      <w:r>
-        <w:t xml:space="preserve"> med em meget </w:t>
-      </w:r>
-      <w:r>
-        <w:t>komplekse</w:t>
-      </w:r>
-      <w:r>
-        <w:t xml:space="preserve"> </w:t>
-      </w:r>
-      <w:r>
-        <w:t>proces</w:t>
-      </w:r>
-      <w:r>
-        <w:t xml:space="preserve"> </w:t>
-      </w:r>
-      <w:r>
-        <w:t>som men kan endelig rigtig</w:t>
-      </w:r>
-      <w:r>
-        <w:t xml:space="preserve"> god finder ud af det hvordan </w:t>
-      </w:r>
-      <w:r>
-        <w:t>udstyre</w:t>
-      </w:r>
-      <w:r>
-        <w:t>s</w:t>
-      </w:r>
-      <w:r>
-        <w:t>.</w:t>
-      </w:r>
-    </w:p>
-    <w:p>
-      <w:pPr>
-        <w:jc w:val="both"/>
-      </w:pPr>
-      <w:r>
-        <w:t>Men bruger Action</w:t>
-      </w:r>
-      <w:r>
-        <w:t xml:space="preserve"> </w:t>
-      </w:r>
-      <w:r>
-        <w:t>(figur</w:t>
-      </w:r>
-      <w:r>
-        <w:t>7</w:t>
-      </w:r>
-      <w:r>
-        <w:t>) til at angiver en handling, o</w:t>
-      </w:r>
-      <w:r>
-        <w:t>g Transition (figur</w:t>
-      </w:r>
-      <w:r>
-        <w:t>7</w:t>
-      </w:r>
-      <w:r>
-        <w:t>) til at viser flowet mellem handlinger og/eller objekter, start og End(figur</w:t>
-      </w:r>
-      <w:r>
-        <w:t>7</w:t>
-      </w:r>
-      <w:r>
-        <w:t>) angiver aktivitetens begyndelse og slutning, Object Node(figur</w:t>
-      </w:r>
-      <w:r>
-        <w:t>7</w:t>
-      </w:r>
-      <w:r>
-        <w:t>) angiver</w:t>
-      </w:r>
-      <w:r>
-        <w:t xml:space="preserve"> objekter eller data og benyttes til at vise data </w:t>
-      </w:r>
-      <w:r>
-        <w:t>flowdiagram</w:t>
-      </w:r>
-      <w:r>
-        <w:t xml:space="preserve"> og Partition (figur</w:t>
-      </w:r>
-      <w:r>
-        <w:t>7</w:t>
-      </w:r>
-      <w:r>
-        <w:t>) deler</w:t>
-      </w:r>
-      <w:r>
-        <w:t xml:space="preserve"> diagrammet mellem forskellige aktører.</w:t>
-      </w:r>
-    </w:p>
-    <w:p>
-      <w:pPr>
-        <w:jc w:val="both"/>
-      </w:pPr>
-      <w:r>
-        <w:rPr>
-          <w:noProof/>
-        </w:rPr>
-        <w:pict w14:anchorId="2615AEDA">
-          <v:shape id="_x0000_s1052" type="#_x0000_t202" style="position:absolute;left:0;text-align:left;margin-left:259.9pt;margin-top:28.6pt;width:211.3pt;height:21pt;z-index:251665408;mso-position-horizontal-relative:text;mso-position-vertical-relative:text" wrapcoords="-77 0 -77 20855 21600 20855 21600 0 -77 0" stroked="f">
-            <v:textbox style="mso-fit-shape-to-text:t" inset="0,0,0,0">
-              <w:txbxContent>
                 <w:p>
                   <w:pPr>
                     <w:pStyle w:val="Billedtekst"/>
                     <w:rPr>
-                      <w:noProof/>
-                      <w:sz w:val="24"/>
+                      <w:rStyle w:val="Svagfremhvning"/>
+                      <w:i/>
                     </w:rPr>
                   </w:pPr>
                   <w:r>
-                    <w:t>Figur 8- Aktivitetsdiagram redskab som viser p</w:t>
+                    <w:rPr>
+                      <w:rStyle w:val="Svagfremhvning"/>
+                      <w:i/>
+                    </w:rPr>
+                    <w:t>Figur 8 - Aktivitetsdiagram</w:t>
                   </w:r>
                   <w:r>
-                    <w:t>arallelit</w:t>
+                    <w:rPr>
+                      <w:rStyle w:val="Svagfremhvning"/>
+                      <w:i/>
+                    </w:rPr>
+                    <w:t>notation</w:t>
                   </w:r>
                   <w:r>
-                    <w:t>et</w:t>
+                    <w:rPr>
+                      <w:rStyle w:val="Svagfremhvning"/>
+                      <w:i/>
+                    </w:rPr>
+                    <w:t xml:space="preserve"> som viser parallelitet</w:t>
                   </w:r>
                 </w:p>
+                <w:p/>
               </w:txbxContent>
             </v:textbox>
-            <w10:wrap type="tight"/>
+            <w10:wrap type="square"/>
           </v:shape>
         </w:pict>
       </w:r>
       <w:r>
-        <w:t xml:space="preserve">Men kan vise to eller flere aktiviteter som arbejder sammen med </w:t>
-      </w:r>
-      <w:r>
-        <w:t>Fork (</w:t>
-      </w:r>
-      <w:r>
-        <w:t xml:space="preserve">figur </w:t>
-      </w:r>
-      <w:r>
-        <w:t>8</w:t>
-      </w:r>
-      <w:r>
-        <w:t xml:space="preserve">) som opdeling af aktiviteter som afvikles </w:t>
+        <w:t>facade-</w:t>
+      </w:r>
+      <w:r>
+        <w:t>controller</w:t>
+      </w:r>
+      <w:r>
+        <w:t xml:space="preserve"> (</w:t>
+      </w:r>
+      <w:r>
+        <w:t>Facade patten)</w:t>
+      </w:r>
+      <w:bookmarkEnd w:id="29"/>
+    </w:p>
+    <w:p>
+      <w:pPr>
+        <w:pStyle w:val="Overskrift3"/>
+      </w:pPr>
+    </w:p>
+    <w:p>
+      <w:pPr>
+        <w:pStyle w:val="Overskrift3"/>
+      </w:pPr>
+    </w:p>
+    <w:p>
+      <w:pPr>
+        <w:pStyle w:val="Overskrift3"/>
+      </w:pPr>
+      <w:bookmarkStart w:id="30" w:name="_Toc514153000"/>
+      <w:r>
+        <w:t>Aktivitetsdiagram</w:t>
+      </w:r>
+      <w:r>
+        <w:t xml:space="preserve"> (</w:t>
+      </w:r>
+      <w:r>
+        <w:t>Shahnaz</w:t>
+      </w:r>
+      <w:r>
+        <w:t xml:space="preserve"> </w:t>
+      </w:r>
+      <w:proofErr w:type="spellStart"/>
+      <w:r>
+        <w:t>review</w:t>
+      </w:r>
+      <w:proofErr w:type="spellEnd"/>
+      <w:r>
+        <w:t xml:space="preserve"> Sofie</w:t>
+      </w:r>
+      <w:r>
+        <w:t>)</w:t>
+      </w:r>
+      <w:bookmarkEnd w:id="30"/>
+    </w:p>
+    <w:p>
+      <w:pPr>
+        <w:jc w:val="both"/>
+        <w:rPr>
+          <w:color w:val="FF0000"/>
+        </w:rPr>
+      </w:pPr>
+      <w:r>
+        <w:t>Når m</w:t>
+      </w:r>
+      <w:r>
+        <w:t>a</w:t>
+      </w:r>
+      <w:r>
+        <w:t xml:space="preserve">n vil visualisere en </w:t>
+      </w:r>
+      <w:r>
+        <w:t>proces,</w:t>
+      </w:r>
+      <w:r>
+        <w:t xml:space="preserve"> kan m</w:t>
+      </w:r>
+      <w:r>
+        <w:t>a</w:t>
+      </w:r>
+      <w:r>
+        <w:t>n bruge aktivitetsdiagrammer. Man kan bruge dem til at visualisere alle dele i vores arbejd</w:t>
+      </w:r>
+      <w:r>
+        <w:t>s</w:t>
+      </w:r>
+      <w:r>
+        <w:t>proces.</w:t>
+      </w:r>
+      <w:r>
+        <w:t xml:space="preserve"> </w:t>
+      </w:r>
+      <w:r>
+        <w:rPr>
+          <w:color w:val="FF0000"/>
+        </w:rPr>
+        <w:t xml:space="preserve">For eksempel vi kan bruge den til en </w:t>
+      </w:r>
+      <w:proofErr w:type="spellStart"/>
+      <w:r>
+        <w:rPr>
+          <w:color w:val="FF0000"/>
+        </w:rPr>
+        <w:t>use</w:t>
+      </w:r>
+      <w:proofErr w:type="spellEnd"/>
+      <w:r>
+        <w:rPr>
+          <w:color w:val="FF0000"/>
+        </w:rPr>
+        <w:t xml:space="preserve"> case til at lægge fokus på første omgang når vi begynder og arbejder med </w:t>
+      </w:r>
+      <w:r>
+        <w:rPr>
+          <w:color w:val="FF0000"/>
+        </w:rPr>
+        <w:t>projekte</w:t>
+      </w:r>
+      <w:r>
+        <w:rPr>
+          <w:color w:val="FF0000"/>
+        </w:rPr>
+        <w:t>t</w:t>
+      </w:r>
+      <w:r>
+        <w:rPr>
+          <w:color w:val="FF0000"/>
+        </w:rPr>
+        <w:t>,</w:t>
+      </w:r>
+      <w:r>
+        <w:rPr>
+          <w:color w:val="FF0000"/>
+        </w:rPr>
+        <w:t xml:space="preserve"> eller laver noget forretning processer som vi kan finde ud at hvordan </w:t>
+      </w:r>
+      <w:r>
+        <w:rPr>
+          <w:color w:val="FF0000"/>
+        </w:rPr>
+        <w:t>et nuværende system fungere</w:t>
+      </w:r>
+      <w:r>
+        <w:rPr>
+          <w:color w:val="FF0000"/>
+        </w:rPr>
+        <w:t xml:space="preserve"> og hvordan kan vi </w:t>
+      </w:r>
+      <w:r>
+        <w:rPr>
+          <w:color w:val="FF0000"/>
+        </w:rPr>
+        <w:t>udviklere</w:t>
+      </w:r>
+      <w:r>
+        <w:rPr>
+          <w:color w:val="FF0000"/>
+        </w:rPr>
+        <w:t xml:space="preserve"> </w:t>
+      </w:r>
+      <w:r>
+        <w:rPr>
+          <w:color w:val="FF0000"/>
+        </w:rPr>
+        <w:t>den,</w:t>
+      </w:r>
+      <w:r>
+        <w:rPr>
+          <w:color w:val="FF0000"/>
+        </w:rPr>
+        <w:t xml:space="preserve"> med em meget </w:t>
+      </w:r>
+      <w:r>
+        <w:rPr>
+          <w:color w:val="FF0000"/>
+        </w:rPr>
+        <w:t>komplekse</w:t>
+      </w:r>
+      <w:r>
+        <w:rPr>
+          <w:color w:val="FF0000"/>
+        </w:rPr>
+        <w:t xml:space="preserve"> </w:t>
+      </w:r>
+      <w:r>
+        <w:rPr>
+          <w:color w:val="FF0000"/>
+        </w:rPr>
+        <w:t>proces</w:t>
+      </w:r>
+      <w:r>
+        <w:rPr>
+          <w:color w:val="FF0000"/>
+        </w:rPr>
+        <w:t xml:space="preserve"> </w:t>
+      </w:r>
+      <w:r>
+        <w:rPr>
+          <w:color w:val="FF0000"/>
+        </w:rPr>
+        <w:t>som men kan endelig rigtig</w:t>
+      </w:r>
+      <w:r>
+        <w:rPr>
+          <w:color w:val="FF0000"/>
+        </w:rPr>
+        <w:t xml:space="preserve"> god finder ud af det hvordan </w:t>
+      </w:r>
+      <w:r>
+        <w:rPr>
+          <w:color w:val="FF0000"/>
+        </w:rPr>
+        <w:t>udstyre</w:t>
+      </w:r>
+      <w:r>
+        <w:rPr>
+          <w:color w:val="FF0000"/>
+        </w:rPr>
+        <w:t>s</w:t>
+      </w:r>
+      <w:r>
+        <w:rPr>
+          <w:color w:val="FF0000"/>
+        </w:rPr>
+        <w:t>.</w:t>
+      </w:r>
+    </w:p>
+    <w:p>
+      <w:pPr>
+        <w:jc w:val="both"/>
+      </w:pPr>
+    </w:p>
+    <w:p>
+      <w:pPr>
+        <w:jc w:val="both"/>
+      </w:pPr>
+      <w:r>
+        <w:t>For eksempel kan vi</w:t>
+      </w:r>
+      <w:r>
+        <w:t>, mens vi stadig befinder os i begyndelsen af projektet</w:t>
+      </w:r>
+      <w:r>
+        <w:t>,</w:t>
+      </w:r>
+      <w:r>
+        <w:t xml:space="preserve"> udarbejde aktivitetsdiagram ud fra en </w:t>
+      </w:r>
+      <w:proofErr w:type="spellStart"/>
+      <w:r>
+        <w:t>use</w:t>
+      </w:r>
+      <w:proofErr w:type="spellEnd"/>
+      <w:r>
+        <w:t xml:space="preserve"> case, for at lægge fokus </w:t>
+      </w:r>
+      <w:r>
+        <w:t>på hvordan det nuværende system fungerer og hvordan vi kan udvikle det.</w:t>
+      </w:r>
+      <w:r>
+        <w:t xml:space="preserve"> Processen er meget kompleks, gør det det nemmere for os at danne overblik over arbejdsgangen.</w:t>
+      </w:r>
+      <w:r>
+        <w:t xml:space="preserve"> </w:t>
+      </w:r>
+    </w:p>
+    <w:p>
+      <w:pPr>
+        <w:jc w:val="both"/>
+      </w:pPr>
+    </w:p>
+    <w:p>
+      <w:pPr>
+        <w:jc w:val="both"/>
+      </w:pPr>
+    </w:p>
+    <w:p>
+      <w:pPr>
+        <w:jc w:val="both"/>
+      </w:pPr>
+    </w:p>
+    <w:p>
+      <w:pPr>
+        <w:jc w:val="both"/>
+      </w:pPr>
+    </w:p>
+    <w:p>
+      <w:pPr>
+        <w:jc w:val="both"/>
+      </w:pPr>
+      <w:r>
+        <w:lastRenderedPageBreak/>
+        <w:t>M</w:t>
+      </w:r>
+      <w:r>
+        <w:t>a</w:t>
+      </w:r>
+      <w:r>
+        <w:t>n bruger Action</w:t>
+      </w:r>
+      <w:r>
+        <w:rPr>
+          <w:rStyle w:val="Fodnotehenvisning"/>
+        </w:rPr>
+        <w:footnoteReference w:id="15"/>
+      </w:r>
+      <w:r>
+        <w:t xml:space="preserve"> </w:t>
+      </w:r>
+      <w:r>
+        <w:t>til at angive en handling, o</w:t>
+      </w:r>
+      <w:r>
+        <w:t>g Transition til at vise flowet mellem handlinger</w:t>
+      </w:r>
+      <w:r>
+        <w:t xml:space="preserve"> </w:t>
+      </w:r>
+      <w:r>
+        <w:t>og/eller objekter</w:t>
+      </w:r>
+      <w:r>
+        <w:t>.</w:t>
+      </w:r>
+      <w:r>
+        <w:t xml:space="preserve"> </w:t>
+      </w:r>
+      <w:r>
+        <w:t>S</w:t>
+      </w:r>
+      <w:r>
+        <w:t xml:space="preserve">tart og </w:t>
+      </w:r>
+      <w:r>
+        <w:t xml:space="preserve">End </w:t>
+      </w:r>
+      <w:r>
+        <w:t>angiver aktivitetens begyndelse og slutning, Object Node</w:t>
+      </w:r>
+      <w:r>
+        <w:t xml:space="preserve"> </w:t>
+      </w:r>
+      <w:r>
+        <w:t>angiver</w:t>
+      </w:r>
+      <w:r>
+        <w:t xml:space="preserve"> objekter eller data og benyttes til at vise data </w:t>
+      </w:r>
+      <w:r>
+        <w:t>flowdiagram</w:t>
+      </w:r>
+      <w:r>
+        <w:t xml:space="preserve"> og Partition </w:t>
+      </w:r>
+      <w:r>
+        <w:t>deler</w:t>
+      </w:r>
+      <w:r>
+        <w:t xml:space="preserve"> diagrammet mellem forskellige aktører.</w:t>
+      </w:r>
+    </w:p>
+    <w:p>
+      <w:pPr>
+        <w:jc w:val="both"/>
+      </w:pPr>
+      <w:r>
+        <w:t>Men kan vise to eller flere aktiviteter som arbejder sam</w:t>
+      </w:r>
+      <w:r>
+        <w:t>tidig</w:t>
+      </w:r>
+      <w:r>
+        <w:t xml:space="preserve"> med </w:t>
+      </w:r>
+      <w:r>
+        <w:t>Fork</w:t>
+      </w:r>
+      <w:r>
+        <w:rPr>
+          <w:rStyle w:val="Fodnotehenvisning"/>
+        </w:rPr>
+        <w:footnoteReference w:id="16"/>
+      </w:r>
+      <w:r>
+        <w:t xml:space="preserve"> </w:t>
+      </w:r>
+      <w:r>
+        <w:t xml:space="preserve">som opdeling af aktiviteter som afvikles </w:t>
       </w:r>
       <w:r>
         <w:t xml:space="preserve">samtidigt og </w:t>
@@ -8534,169 +8704,347 @@
       </w:r>
       <w:proofErr w:type="spellEnd"/>
       <w:r>
-        <w:t xml:space="preserve"> (figur 8) dem alle når de færdig med arbejde. Ud over det kan men bruge </w:t>
-      </w:r>
-      <w:r>
-        <w:t>Decision (</w:t>
-      </w:r>
-      <w:r>
-        <w:t>figur 8)</w:t>
+        <w:t xml:space="preserve"> dem alle når de færdig med arbejde. Ud over det kan m</w:t>
+      </w:r>
+      <w:r>
+        <w:t>a</w:t>
+      </w:r>
+      <w:r>
+        <w:t xml:space="preserve">n bruge </w:t>
+      </w:r>
+      <w:r>
+        <w:t xml:space="preserve">Decision </w:t>
+      </w:r>
+      <w:r>
+        <w:t>når m</w:t>
+      </w:r>
+      <w:r>
+        <w:t>a</w:t>
+      </w:r>
+      <w:r>
+        <w:t xml:space="preserve">n </w:t>
+      </w:r>
+      <w:r>
+        <w:t>står i en situation hvor processen kan gå to veje. F</w:t>
+      </w:r>
+      <w:r>
+        <w:t>or</w:t>
+      </w:r>
+      <w:r>
+        <w:t xml:space="preserve"> eksempel </w:t>
+      </w:r>
+      <w:r>
+        <w:t xml:space="preserve">viser vi </w:t>
+      </w:r>
+      <w:r>
+        <w:t>i vores Aktivitets diagram</w:t>
+      </w:r>
+      <w:r>
+        <w:t>,</w:t>
+      </w:r>
+      <w:r>
+        <w:t xml:space="preserve"> at hvis</w:t>
+      </w:r>
+      <w:r>
+        <w:t xml:space="preserve"> der </w:t>
+      </w:r>
+      <w:r>
+        <w:t>ikke</w:t>
+      </w:r>
+      <w:r>
+        <w:t xml:space="preserve"> kommer sv</w:t>
+      </w:r>
+      <w:r>
+        <w:t>a</w:t>
+      </w:r>
+      <w:r>
+        <w:t>r fra RKI</w:t>
       </w:r>
       <w:r>
         <w:t xml:space="preserve"> </w:t>
       </w:r>
       <w:r>
-        <w:t xml:space="preserve">når men skærer nogle tinge versioner og vil viser dem, </w:t>
-      </w:r>
-      <w:r>
-        <w:t>for</w:t>
-      </w:r>
-      <w:r>
-        <w:t xml:space="preserve"> eksempel i vores Aktivitets diagram vi viser</w:t>
+        <w:t>eller banken</w:t>
+      </w:r>
+      <w:r>
+        <w:t xml:space="preserve">, </w:t>
+      </w:r>
+      <w:r>
+        <w:t>skal</w:t>
+      </w:r>
+      <w:r>
+        <w:t xml:space="preserve"> bilsælger</w:t>
+      </w:r>
+      <w:r>
+        <w:t xml:space="preserve"> enten</w:t>
+      </w:r>
+      <w:r>
+        <w:t xml:space="preserve"> begynde forfra</w:t>
+      </w:r>
+      <w:r>
+        <w:t xml:space="preserve"> eller </w:t>
+      </w:r>
+      <w:proofErr w:type="spellStart"/>
+      <w:r>
+        <w:t>terminere</w:t>
+      </w:r>
+      <w:proofErr w:type="spellEnd"/>
+      <w:r>
+        <w:t xml:space="preserve"> processen</w:t>
+      </w:r>
+      <w:r>
+        <w:rPr>
+          <w:rStyle w:val="Fodnotehenvisning"/>
+        </w:rPr>
+        <w:footnoteReference w:id="17"/>
+      </w:r>
+      <w:r>
+        <w:t xml:space="preserve">. </w:t>
+      </w:r>
+    </w:p>
+    <w:p>
+      <w:pPr>
+        <w:jc w:val="both"/>
+      </w:pPr>
+      <w:r>
+        <w:t>Aktivite</w:t>
+      </w:r>
+      <w:r>
+        <w:t>tsdiagrammer er rigtig god</w:t>
+      </w:r>
+      <w:r>
+        <w:t>e</w:t>
+      </w:r>
+      <w:r>
+        <w:t xml:space="preserve"> til at vise </w:t>
+      </w:r>
+      <w:r>
+        <w:t>p</w:t>
+      </w:r>
+      <w:r>
+        <w:t>arallelle</w:t>
+      </w:r>
+      <w:r>
+        <w:t xml:space="preserve"> </w:t>
+      </w:r>
+      <w:r>
+        <w:t>aktiviteter i</w:t>
+      </w:r>
+      <w:r>
+        <w:t xml:space="preserve"> forhold til Sekvensdiagram, derfor vi har brug</w:t>
+      </w:r>
+      <w:r>
+        <w:t>t</w:t>
+      </w:r>
+      <w:r>
+        <w:t xml:space="preserve"> den til at </w:t>
+      </w:r>
+      <w:r>
+        <w:t>vise vores aktiv</w:t>
+      </w:r>
+      <w:r>
+        <w:t>iteter</w:t>
+      </w:r>
+      <w:r>
+        <w:t xml:space="preserve"> i UC</w:t>
+      </w:r>
+      <w:r>
+        <w:t>3</w:t>
+      </w:r>
+      <w:r>
+        <w:rPr>
+          <w:rStyle w:val="Fodnotehenvisning"/>
+        </w:rPr>
+        <w:footnoteReference w:id="18"/>
       </w:r>
       <w:r>
         <w:t>,</w:t>
       </w:r>
       <w:r>
-        <w:t xml:space="preserve"> at hvis kommer ikke svær fra RKI </w:t>
-      </w:r>
-      <w:r>
-        <w:t xml:space="preserve">en </w:t>
-      </w:r>
-      <w:r>
-        <w:t>eller banken bilsælger skal begynder for fra.</w:t>
-      </w:r>
+        <w:t xml:space="preserve"> der</w:t>
+      </w:r>
+      <w:r>
+        <w:t xml:space="preserve"> har tråde</w:t>
+      </w:r>
+      <w:r>
+        <w:t xml:space="preserve"> med som en del af </w:t>
+      </w:r>
+      <w:r>
+        <w:t>casens udførelse</w:t>
+      </w:r>
+      <w:r>
+        <w:t>.</w:t>
+      </w:r>
+      <w:r>
+        <w:t xml:space="preserve"> I forhold til </w:t>
+      </w:r>
+      <w:r>
+        <w:t>vores UC</w:t>
+      </w:r>
+      <w:r>
+        <w:t xml:space="preserve">3, </w:t>
+      </w:r>
+      <w:r>
+        <w:t>AD (</w:t>
+      </w:r>
+      <w:r>
+        <w:t>Aktivitetsdiagram)</w:t>
+      </w:r>
+      <w:r>
+        <w:rPr>
+          <w:vertAlign w:val="superscript"/>
+        </w:rPr>
+        <w:t>17</w:t>
+      </w:r>
+      <w:r>
+        <w:t xml:space="preserve"> </w:t>
+      </w:r>
+      <w:r>
+        <w:t>begynder med</w:t>
+      </w:r>
+      <w:r>
+        <w:t xml:space="preserve"> at</w:t>
+      </w:r>
+      <w:r>
+        <w:t xml:space="preserve"> </w:t>
+      </w:r>
+      <w:r>
+        <w:t>bilsælger</w:t>
+      </w:r>
+      <w:r>
+        <w:t>en</w:t>
+      </w:r>
+      <w:r>
+        <w:t xml:space="preserve"> anmoder </w:t>
+      </w:r>
+      <w:r>
+        <w:t>om et</w:t>
+      </w:r>
+      <w:r>
+        <w:t xml:space="preserve"> lånetilbud</w:t>
+      </w:r>
+      <w:r>
+        <w:t>,</w:t>
+      </w:r>
+      <w:r>
+        <w:t xml:space="preserve"> og AD viser at på samme tid som UC2</w:t>
+      </w:r>
+      <w:r>
+        <w:rPr>
+          <w:rStyle w:val="Fodnotehenvisning"/>
+        </w:rPr>
+        <w:footnoteReference w:id="19"/>
+      </w:r>
+      <w:r>
+        <w:t xml:space="preserve"> kommer med dagens</w:t>
+      </w:r>
+      <w:r>
+        <w:t xml:space="preserve"> rentesats</w:t>
+      </w:r>
+      <w:r>
+        <w:t xml:space="preserve"> og UC1</w:t>
+      </w:r>
+      <w:r>
+        <w:rPr>
+          <w:rStyle w:val="Fodnotehenvisning"/>
+        </w:rPr>
+        <w:footnoteReference w:id="20"/>
+      </w:r>
+      <w:r>
+        <w:t xml:space="preserve"> s</w:t>
+      </w:r>
+      <w:r>
+        <w:t>æ</w:t>
+      </w:r>
+      <w:r>
+        <w:t>tter kreditværdighed til en kunde</w:t>
+      </w:r>
+      <w:r>
+        <w:t>,</w:t>
+      </w:r>
+      <w:r>
+        <w:t xml:space="preserve"> </w:t>
+      </w:r>
+      <w:r>
+        <w:t xml:space="preserve">angiver </w:t>
+      </w:r>
+      <w:r>
+        <w:t>bilsælger</w:t>
+      </w:r>
+      <w:r>
+        <w:t>en</w:t>
+      </w:r>
+      <w:r>
+        <w:t xml:space="preserve"> </w:t>
+      </w:r>
+      <w:r>
+        <w:t>lånets</w:t>
+      </w:r>
+      <w:r>
+        <w:t xml:space="preserve"> oplysninger til systemet</w:t>
+      </w:r>
+      <w:r>
+        <w:t>.</w:t>
+      </w:r>
+      <w:r>
+        <w:t xml:space="preserve"> </w:t>
+      </w:r>
+      <w:r>
+        <w:t>N</w:t>
+      </w:r>
+      <w:bookmarkStart w:id="31" w:name="_GoBack"/>
+      <w:bookmarkEnd w:id="31"/>
+      <w:r>
+        <w:t>år systemet får alle informationer som skal bruges</w:t>
+      </w:r>
+      <w:r>
+        <w:t xml:space="preserve">, </w:t>
+      </w:r>
+      <w:r>
+        <w:t>kan</w:t>
+      </w:r>
+      <w:r>
+        <w:t xml:space="preserve"> </w:t>
+      </w:r>
+      <w:r>
+        <w:t>bilsælger</w:t>
+      </w:r>
+      <w:r>
+        <w:t>en</w:t>
+      </w:r>
+      <w:r>
+        <w:t xml:space="preserve"> bekræfte dem</w:t>
+      </w:r>
+      <w:r>
+        <w:t xml:space="preserve">, hvorefter systemet til sidst vil gemme </w:t>
+      </w:r>
+      <w:r>
+        <w:t>dem i databasen.</w:t>
+      </w:r>
+    </w:p>
+    <w:p/>
+    <w:p>
+      <w:pPr>
+        <w:pStyle w:val="Overskrift3"/>
+      </w:pPr>
+      <w:bookmarkStart w:id="32" w:name="_Toc514153001"/>
+      <w:r>
+        <w:t>Singleton pattern</w:t>
+      </w:r>
+      <w:bookmarkEnd w:id="32"/>
     </w:p>
     <w:p>
       <w:pPr>
         <w:jc w:val="both"/>
       </w:pPr>
       <w:r>
-        <w:lastRenderedPageBreak/>
-        <w:t>Aktivite</w:t>
-      </w:r>
-      <w:r>
-        <w:t xml:space="preserve">tsdiagrammer er rigtig godt til at vise </w:t>
-      </w:r>
-      <w:r>
-        <w:t>p</w:t>
-      </w:r>
-      <w:r>
-        <w:t>arallelle</w:t>
-      </w:r>
-      <w:r>
-        <w:t xml:space="preserve"> </w:t>
-      </w:r>
-      <w:r>
-        <w:t>aktiviteter i</w:t>
-      </w:r>
-      <w:r>
-        <w:t xml:space="preserve"> for hold til Sekvens diagram, derfor vi har bruge den til at </w:t>
-      </w:r>
-      <w:r>
-        <w:t>vise vores aktiverer i UC</w:t>
-      </w:r>
-      <w:r>
-        <w:t>3</w:t>
-      </w:r>
-      <w:r>
-        <w:t xml:space="preserve"> (udregn lånetilbud)</w:t>
-      </w:r>
-      <w:r>
-        <w:t>,</w:t>
-      </w:r>
-      <w:r>
-        <w:t xml:space="preserve"> som har tråde med at hjælpe den </w:t>
-      </w:r>
-      <w:proofErr w:type="spellStart"/>
-      <w:r>
-        <w:t>use</w:t>
-      </w:r>
-      <w:proofErr w:type="spellEnd"/>
-      <w:r>
-        <w:t xml:space="preserve"> case udføre</w:t>
-      </w:r>
-      <w:r>
-        <w:t>s</w:t>
-      </w:r>
-      <w:r>
-        <w:t>.</w:t>
-      </w:r>
-      <w:r>
-        <w:t xml:space="preserve">  I for hold til </w:t>
-      </w:r>
-      <w:r>
-        <w:t>vores UC</w:t>
-      </w:r>
-      <w:r>
-        <w:t xml:space="preserve">3, </w:t>
-      </w:r>
-      <w:r>
-        <w:t>AD (</w:t>
-      </w:r>
-      <w:r>
-        <w:t>Aktivitets diagram) begynder med</w:t>
-      </w:r>
-      <w:r>
-        <w:t xml:space="preserve">      </w:t>
-      </w:r>
-      <w:r>
-        <w:t xml:space="preserve"> bilsælger anmoder en lånetilbud</w:t>
-      </w:r>
-      <w:r>
-        <w:t>,</w:t>
-      </w:r>
-      <w:r>
-        <w:t xml:space="preserve"> og AD viser at på samme tid som UC2 kommer med dagens </w:t>
-      </w:r>
-      <w:r>
-        <w:t xml:space="preserve">    </w:t>
-      </w:r>
-      <w:r>
-        <w:t>renteset og UC1 setter kreditværdighed til en kunde</w:t>
-      </w:r>
-      <w:r>
-        <w:t>,</w:t>
-      </w:r>
-      <w:r>
-        <w:t xml:space="preserve"> bilsælger angiver kundes oplysninger til systemet og når systemet får alle informationer som skal bruges </w:t>
-      </w:r>
-      <w:r>
-        <w:t>bilsælger,</w:t>
-      </w:r>
-      <w:r>
-        <w:t xml:space="preserve"> kan godt bekræfte dem og gemmer dem i databasen.</w:t>
-      </w:r>
-    </w:p>
-    <w:p/>
-    <w:p>
-      <w:pPr>
-        <w:pStyle w:val="Overskrift3"/>
-      </w:pPr>
-      <w:bookmarkStart w:id="32" w:name="_Toc514153001"/>
-      <w:r>
-        <w:t>Singleton pattern</w:t>
-      </w:r>
-      <w:bookmarkEnd w:id="32"/>
-    </w:p>
-    <w:p>
-      <w:pPr>
-        <w:jc w:val="both"/>
-      </w:pPr>
-      <w:r>
-        <w:t>I vores implementation har vi valgt at benytte det design</w:t>
-      </w:r>
-      <w:r>
-        <w:t xml:space="preserve"> </w:t>
-      </w:r>
-      <w:r>
-        <w:t>pattern der hedder ’Singleton’. Dette pattern bruges når man kun ønsker at tillade, at der bliver lavet én instans af en bestemt klasse. Til gengæld skal denne instans også være tilgængelig udefra. Vi bruger singleton pattern i forbindelse med vores klasser ”RKI” og ”Bank”</w:t>
+        <w:t>I vores implementation har vi valgt at benytte det design pattern der hedder ’Singleton’. Dette pattern bruges når man kun ønsker at tillade, at der bliver lavet én instans af en bestemt klasse. Til gengæld skal denne instans også være tilgængelig udefra. Vi bruger singleton pattern i forbindelse med vores klasser ”RKI” og ”Bank”</w:t>
       </w:r>
       <w:r>
         <w:rPr>
           <w:rStyle w:val="Fodnotehenvisning"/>
         </w:rPr>
-        <w:footnoteReference w:id="15"/>
+        <w:footnoteReference w:id="21"/>
       </w:r>
       <w:r>
         <w:t xml:space="preserve">. Vi har valgt at bruge dette pattern, fordi det må formodes, at forretningen kun har forbindelse til én bank, og ét RKI register. Det er derfor logisk at gøre de klasser, der repræsenterer disse domæneobjekter, til singletons. </w:t>
@@ -8708,7 +9056,11 @@
         <w:jc w:val="both"/>
       </w:pPr>
       <w:r>
-        <w:t xml:space="preserve">Der indgår flere elementer i implementationen af en singletonklasse. For at være sikker på, at der ikke kan laves flere instanser af klassen, vil vi først sørge for at give constructoren ’private’ som access modifier. På den måde er det kun klassen selv, der får lov til at invoke constructoren. Som sagt ønsker vi dog samtidig, at den ene instans, der findes af klassen, også er tilgængelig. Her indfører vi derfor en instance-metode, der skal returnere denne instans, som naturligvis vil være public. Metoden her vil altså først tjekke, om der er lavet en instans af klassen i forvejen. Hvis der ikke er, så invoker den constructoren og returnerer en ny instans. Hvis instansen allerede findes, vil den selvsagt blot returnere den. Instance-metoden gøres </w:t>
+        <w:t xml:space="preserve">Der indgår flere elementer i implementationen af en singletonklasse. For at være sikker på, at der ikke kan laves flere instanser af klassen, vil vi først sørge for at give constructoren ’private’ </w:t>
+      </w:r>
+      <w:r>
+        <w:lastRenderedPageBreak/>
+        <w:t xml:space="preserve">som access modifier. På den måde er det kun klassen selv, der får lov til at invoke constructoren. Som sagt ønsker vi dog samtidig, at den ene instans, der findes af klassen, også er tilgængelig. Her indfører vi derfor en instance-metode, der skal returnere denne instans, som naturligvis vil være public. Metoden her vil altså først tjekke, om der er lavet en instans af klassen i forvejen. Hvis der ikke er, så invoker den constructoren og returnerer en ny instans. Hvis instansen allerede findes, vil den selvsagt blot returnere den. Instance-metoden gøres </w:t>
       </w:r>
       <w:proofErr w:type="spellStart"/>
       <w:r>
@@ -8739,7 +9091,7 @@
         <w:rPr>
           <w:rStyle w:val="Fodnotehenvisning"/>
         </w:rPr>
-        <w:footnoteReference w:id="16"/>
+        <w:footnoteReference w:id="22"/>
       </w:r>
       <w:r>
         <w:t xml:space="preserve">. For eksempel kan en singleton være svær at håndtere i forbindelse med test-scenarier. Det skyldes, at instansen af klassen ikke reelt kan slettes, eftersom klassen selv altid vil holde fast i instansen, og dermed ikke giver plads til, at </w:t>
@@ -8754,11 +9106,7 @@
       </w:r>
       <w:proofErr w:type="spellStart"/>
       <w:r>
-        <w:t>col</w:t>
-      </w:r>
-      <w:r>
-        <w:lastRenderedPageBreak/>
-        <w:t>lectoren</w:t>
+        <w:t>collectoren</w:t>
       </w:r>
       <w:proofErr w:type="spellEnd"/>
       <w:r>
@@ -12866,16 +13214,148 @@
         <w:footnoteRef/>
       </w:r>
       <w:r>
-        <w:t xml:space="preserve"> Se klassediagrammet, </w:t>
-      </w:r>
-      <w:proofErr w:type="gramStart"/>
-      <w:r>
-        <w:t>bilag ?????????????</w:t>
-      </w:r>
-      <w:proofErr w:type="gramEnd"/>
+        <w:t xml:space="preserve"> Se </w:t>
+      </w:r>
+      <w:r>
+        <w:t xml:space="preserve">al notation i </w:t>
+      </w:r>
+      <w:r>
+        <w:rPr>
+          <w:i/>
+        </w:rPr>
+        <w:t>figur 7</w:t>
+      </w:r>
     </w:p>
   </w:footnote>
   <w:footnote w:id="16">
+    <w:p>
+      <w:pPr>
+        <w:pStyle w:val="Fodnotetekst"/>
+        <w:rPr>
+          <w:i/>
+        </w:rPr>
+      </w:pPr>
+      <w:r>
+        <w:rPr>
+          <w:rStyle w:val="Fodnotehenvisning"/>
+        </w:rPr>
+        <w:footnoteRef/>
+      </w:r>
+      <w:r>
+        <w:t xml:space="preserve"> Se al notation vedrørende parallelitet i </w:t>
+      </w:r>
+      <w:r>
+        <w:rPr>
+          <w:i/>
+        </w:rPr>
+        <w:t>figur 8</w:t>
+      </w:r>
+    </w:p>
+  </w:footnote>
+  <w:footnote w:id="17">
+    <w:p>
+      <w:pPr>
+        <w:pStyle w:val="Fodnotetekst"/>
+      </w:pPr>
+      <w:r>
+        <w:rPr>
+          <w:rStyle w:val="Fodnotehenvisning"/>
+        </w:rPr>
+        <w:footnoteRef/>
+      </w:r>
+      <w:r>
+        <w:t xml:space="preserve"> Se aktivitetsdiagram</w:t>
+      </w:r>
+      <w:r>
+        <w:t xml:space="preserve">met, </w:t>
+      </w:r>
+      <w:proofErr w:type="gramStart"/>
+      <w:r>
+        <w:t>bilag ???????????????</w:t>
+      </w:r>
+      <w:proofErr w:type="gramEnd"/>
+    </w:p>
+  </w:footnote>
+  <w:footnote w:id="18">
+    <w:p>
+      <w:pPr>
+        <w:pStyle w:val="Fodnotetekst"/>
+      </w:pPr>
+      <w:r>
+        <w:rPr>
+          <w:rStyle w:val="Fodnotehenvisning"/>
+        </w:rPr>
+        <w:footnoteRef/>
+      </w:r>
+      <w:r>
+        <w:t xml:space="preserve"> Se bilag??????????</w:t>
+      </w:r>
+    </w:p>
+  </w:footnote>
+  <w:footnote w:id="19">
+    <w:p>
+      <w:pPr>
+        <w:pStyle w:val="Fodnotetekst"/>
+      </w:pPr>
+      <w:r>
+        <w:rPr>
+          <w:rStyle w:val="Fodnotehenvisning"/>
+        </w:rPr>
+        <w:footnoteRef/>
+      </w:r>
+      <w:r>
+        <w:t xml:space="preserve"> Se </w:t>
+      </w:r>
+      <w:proofErr w:type="gramStart"/>
+      <w:r>
+        <w:t>bilag ???????????</w:t>
+      </w:r>
+      <w:proofErr w:type="gramEnd"/>
+    </w:p>
+  </w:footnote>
+  <w:footnote w:id="20">
+    <w:p>
+      <w:pPr>
+        <w:pStyle w:val="Fodnotetekst"/>
+      </w:pPr>
+      <w:r>
+        <w:rPr>
+          <w:rStyle w:val="Fodnotehenvisning"/>
+        </w:rPr>
+        <w:footnoteRef/>
+      </w:r>
+      <w:r>
+        <w:t xml:space="preserve"> Se </w:t>
+      </w:r>
+      <w:proofErr w:type="gramStart"/>
+      <w:r>
+        <w:t>bilag ???????????</w:t>
+      </w:r>
+      <w:proofErr w:type="gramEnd"/>
+    </w:p>
+  </w:footnote>
+  <w:footnote w:id="21">
+    <w:p>
+      <w:pPr>
+        <w:pStyle w:val="Fodnotetekst"/>
+      </w:pPr>
+      <w:r>
+        <w:rPr>
+          <w:rStyle w:val="Fodnotehenvisning"/>
+        </w:rPr>
+        <w:footnoteRef/>
+      </w:r>
+      <w:r>
+        <w:t xml:space="preserve"> Se klassediagrammet, </w:t>
+      </w:r>
+      <w:proofErr w:type="gramStart"/>
+      <w:r>
+        <w:t>bilag ?????????????</w:t>
+      </w:r>
+      <w:proofErr w:type="gramEnd"/>
+    </w:p>
+  </w:footnote>
+  <w:footnote w:id="22">
     <w:p>
       <w:pPr>
         <w:pStyle w:val="Fodnotetekst"/>
@@ -15778,6 +16258,7 @@
     <w:rsid w:val="004C7375"/>
     <w:rsid w:val="0054157F"/>
     <w:rsid w:val="00546D56"/>
+    <w:rsid w:val="005C19EE"/>
     <w:rsid w:val="005C30C0"/>
     <w:rsid w:val="00663D06"/>
     <w:rsid w:val="006E3AA7"/>
@@ -16580,7 +17061,7 @@
 </file>
 
 <file path=customXml/itemProps2.xml><?xml version="1.0" encoding="utf-8"?>
-<ds:datastoreItem xmlns:ds="http://schemas.openxmlformats.org/officeDocument/2006/customXml" ds:itemID="{7F214998-ADEC-474F-9B2D-2765653DE7D8}">
+<ds:datastoreItem xmlns:ds="http://schemas.openxmlformats.org/officeDocument/2006/customXml" ds:itemID="{AD1959C7-A360-4B77-B001-9B33A7D3861E}">
   <ds:schemaRefs>
     <ds:schemaRef ds:uri="http://schemas.openxmlformats.org/officeDocument/2006/bibliography"/>
   </ds:schemaRefs>

</xml_diff>

<commit_message>
review af aktivitetsdragram afsnit
</commit_message>
<xml_diff>
--- a/modeller, dokumenter/proj. mgt/Rapport.docx
+++ b/modeller, dokumenter/proj. mgt/Rapport.docx
@@ -381,7 +381,6 @@
               <w:rFonts w:asciiTheme="minorHAnsi" w:hAnsiTheme="minorHAnsi"/>
               <w:noProof/>
               <w:sz w:val="22"/>
-              <w:lang w:eastAsia="da-DK"/>
             </w:rPr>
           </w:pPr>
           <w:r>
@@ -393,7 +392,7 @@
           <w:r>
             <w:fldChar w:fldCharType="separate"/>
           </w:r>
-          <w:hyperlink w:anchor="_Toc514154962" w:history="1">
+          <w:hyperlink w:anchor="_Toc514152976" w:history="1">
             <w:r>
               <w:rPr>
                 <w:rStyle w:val="Hyperlink"/>
@@ -420,7 +419,7 @@
                 <w:noProof/>
                 <w:webHidden/>
               </w:rPr>
-              <w:instrText xml:space="preserve"> PAGEREF _Toc514154962 \h </w:instrText>
+              <w:instrText xml:space="preserve"> PAGEREF _Toc514152976 \h </w:instrText>
             </w:r>
             <w:r>
               <w:rPr>
@@ -461,10 +460,9 @@
               <w:rFonts w:asciiTheme="minorHAnsi" w:hAnsiTheme="minorHAnsi"/>
               <w:noProof/>
               <w:sz w:val="22"/>
-              <w:lang w:eastAsia="da-DK"/>
             </w:rPr>
           </w:pPr>
-          <w:hyperlink w:anchor="_Toc514154963" w:history="1">
+          <w:hyperlink w:anchor="_Toc514152977" w:history="1">
             <w:r>
               <w:rPr>
                 <w:rStyle w:val="Hyperlink"/>
@@ -491,7 +489,7 @@
                 <w:noProof/>
                 <w:webHidden/>
               </w:rPr>
-              <w:instrText xml:space="preserve"> PAGEREF _Toc514154963 \h </w:instrText>
+              <w:instrText xml:space="preserve"> PAGEREF _Toc514152977 \h </w:instrText>
             </w:r>
             <w:r>
               <w:rPr>
@@ -532,10 +530,9 @@
               <w:rFonts w:asciiTheme="minorHAnsi" w:hAnsiTheme="minorHAnsi"/>
               <w:noProof/>
               <w:sz w:val="22"/>
-              <w:lang w:eastAsia="da-DK"/>
             </w:rPr>
           </w:pPr>
-          <w:hyperlink w:anchor="_Toc514154964" w:history="1">
+          <w:hyperlink w:anchor="_Toc514152978" w:history="1">
             <w:r>
               <w:rPr>
                 <w:rStyle w:val="Hyperlink"/>
@@ -562,7 +559,7 @@
                 <w:noProof/>
                 <w:webHidden/>
               </w:rPr>
-              <w:instrText xml:space="preserve"> PAGEREF _Toc514154964 \h </w:instrText>
+              <w:instrText xml:space="preserve"> PAGEREF _Toc514152978 \h </w:instrText>
             </w:r>
             <w:r>
               <w:rPr>
@@ -603,10 +600,9 @@
               <w:rFonts w:asciiTheme="minorHAnsi" w:hAnsiTheme="minorHAnsi"/>
               <w:noProof/>
               <w:sz w:val="22"/>
-              <w:lang w:eastAsia="da-DK"/>
             </w:rPr>
           </w:pPr>
-          <w:hyperlink w:anchor="_Toc514154965" w:history="1">
+          <w:hyperlink w:anchor="_Toc514152979" w:history="1">
             <w:r>
               <w:rPr>
                 <w:rStyle w:val="Hyperlink"/>
@@ -633,7 +629,7 @@
                 <w:noProof/>
                 <w:webHidden/>
               </w:rPr>
-              <w:instrText xml:space="preserve"> PAGEREF _Toc514154965 \h </w:instrText>
+              <w:instrText xml:space="preserve"> PAGEREF _Toc514152979 \h </w:instrText>
             </w:r>
             <w:r>
               <w:rPr>
@@ -674,10 +670,9 @@
               <w:rFonts w:asciiTheme="minorHAnsi" w:hAnsiTheme="minorHAnsi"/>
               <w:noProof/>
               <w:sz w:val="22"/>
-              <w:lang w:eastAsia="da-DK"/>
             </w:rPr>
           </w:pPr>
-          <w:hyperlink w:anchor="_Toc514154966" w:history="1">
+          <w:hyperlink w:anchor="_Toc514152980" w:history="1">
             <w:r>
               <w:rPr>
                 <w:rStyle w:val="Hyperlink"/>
@@ -704,7 +699,7 @@
                 <w:noProof/>
                 <w:webHidden/>
               </w:rPr>
-              <w:instrText xml:space="preserve"> PAGEREF _Toc514154966 \h </w:instrText>
+              <w:instrText xml:space="preserve"> PAGEREF _Toc514152980 \h </w:instrText>
             </w:r>
             <w:r>
               <w:rPr>
@@ -745,10 +740,9 @@
               <w:rFonts w:asciiTheme="minorHAnsi" w:hAnsiTheme="minorHAnsi"/>
               <w:noProof/>
               <w:sz w:val="22"/>
-              <w:lang w:eastAsia="da-DK"/>
             </w:rPr>
           </w:pPr>
-          <w:hyperlink w:anchor="_Toc514154967" w:history="1">
+          <w:hyperlink w:anchor="_Toc514152981" w:history="1">
             <w:r>
               <w:rPr>
                 <w:rStyle w:val="Hyperlink"/>
@@ -775,7 +769,7 @@
                 <w:noProof/>
                 <w:webHidden/>
               </w:rPr>
-              <w:instrText xml:space="preserve"> PAGEREF _Toc514154967 \h </w:instrText>
+              <w:instrText xml:space="preserve"> PAGEREF _Toc514152981 \h </w:instrText>
             </w:r>
             <w:r>
               <w:rPr>
@@ -816,10 +810,9 @@
               <w:rFonts w:asciiTheme="minorHAnsi" w:hAnsiTheme="minorHAnsi"/>
               <w:noProof/>
               <w:sz w:val="22"/>
-              <w:lang w:eastAsia="da-DK"/>
             </w:rPr>
           </w:pPr>
-          <w:hyperlink w:anchor="_Toc514154968" w:history="1">
+          <w:hyperlink w:anchor="_Toc514152982" w:history="1">
             <w:r>
               <w:rPr>
                 <w:rStyle w:val="Hyperlink"/>
@@ -846,7 +839,7 @@
                 <w:noProof/>
                 <w:webHidden/>
               </w:rPr>
-              <w:instrText xml:space="preserve"> PAGEREF _Toc514154968 \h </w:instrText>
+              <w:instrText xml:space="preserve"> PAGEREF _Toc514152982 \h </w:instrText>
             </w:r>
             <w:r>
               <w:rPr>
@@ -887,10 +880,9 @@
               <w:rFonts w:asciiTheme="minorHAnsi" w:hAnsiTheme="minorHAnsi"/>
               <w:noProof/>
               <w:sz w:val="22"/>
-              <w:lang w:eastAsia="da-DK"/>
             </w:rPr>
           </w:pPr>
-          <w:hyperlink w:anchor="_Toc514154969" w:history="1">
+          <w:hyperlink w:anchor="_Toc514152983" w:history="1">
             <w:r>
               <w:rPr>
                 <w:rStyle w:val="Hyperlink"/>
@@ -917,7 +909,7 @@
                 <w:noProof/>
                 <w:webHidden/>
               </w:rPr>
-              <w:instrText xml:space="preserve"> PAGEREF _Toc514154969 \h </w:instrText>
+              <w:instrText xml:space="preserve"> PAGEREF _Toc514152983 \h </w:instrText>
             </w:r>
             <w:r>
               <w:rPr>
@@ -958,10 +950,9 @@
               <w:rFonts w:asciiTheme="minorHAnsi" w:hAnsiTheme="minorHAnsi"/>
               <w:noProof/>
               <w:sz w:val="22"/>
-              <w:lang w:eastAsia="da-DK"/>
             </w:rPr>
           </w:pPr>
-          <w:hyperlink w:anchor="_Toc514154970" w:history="1">
+          <w:hyperlink w:anchor="_Toc514152984" w:history="1">
             <w:r>
               <w:rPr>
                 <w:rStyle w:val="Hyperlink"/>
@@ -988,7 +979,7 @@
                 <w:noProof/>
                 <w:webHidden/>
               </w:rPr>
-              <w:instrText xml:space="preserve"> PAGEREF _Toc514154970 \h </w:instrText>
+              <w:instrText xml:space="preserve"> PAGEREF _Toc514152984 \h </w:instrText>
             </w:r>
             <w:r>
               <w:rPr>
@@ -1029,10 +1020,9 @@
               <w:rFonts w:asciiTheme="minorHAnsi" w:hAnsiTheme="minorHAnsi"/>
               <w:noProof/>
               <w:sz w:val="22"/>
-              <w:lang w:eastAsia="da-DK"/>
             </w:rPr>
           </w:pPr>
-          <w:hyperlink w:anchor="_Toc514154971" w:history="1">
+          <w:hyperlink w:anchor="_Toc514152985" w:history="1">
             <w:r>
               <w:rPr>
                 <w:rStyle w:val="Hyperlink"/>
@@ -1059,7 +1049,7 @@
                 <w:noProof/>
                 <w:webHidden/>
               </w:rPr>
-              <w:instrText xml:space="preserve"> PAGEREF _Toc514154971 \h </w:instrText>
+              <w:instrText xml:space="preserve"> PAGEREF _Toc514152985 \h </w:instrText>
             </w:r>
             <w:r>
               <w:rPr>
@@ -1100,10 +1090,9 @@
               <w:rFonts w:asciiTheme="minorHAnsi" w:hAnsiTheme="minorHAnsi"/>
               <w:noProof/>
               <w:sz w:val="22"/>
-              <w:lang w:eastAsia="da-DK"/>
             </w:rPr>
           </w:pPr>
-          <w:hyperlink w:anchor="_Toc514154972" w:history="1">
+          <w:hyperlink w:anchor="_Toc514152986" w:history="1">
             <w:r>
               <w:rPr>
                 <w:rStyle w:val="Hyperlink"/>
@@ -1130,7 +1119,7 @@
                 <w:noProof/>
                 <w:webHidden/>
               </w:rPr>
-              <w:instrText xml:space="preserve"> PAGEREF _Toc514154972 \h </w:instrText>
+              <w:instrText xml:space="preserve"> PAGEREF _Toc514152986 \h </w:instrText>
             </w:r>
             <w:r>
               <w:rPr>
@@ -1171,10 +1160,9 @@
               <w:rFonts w:asciiTheme="minorHAnsi" w:hAnsiTheme="minorHAnsi"/>
               <w:noProof/>
               <w:sz w:val="22"/>
-              <w:lang w:eastAsia="da-DK"/>
             </w:rPr>
           </w:pPr>
-          <w:hyperlink w:anchor="_Toc514154973" w:history="1">
+          <w:hyperlink w:anchor="_Toc514152987" w:history="1">
             <w:r>
               <w:rPr>
                 <w:rStyle w:val="Hyperlink"/>
@@ -1201,7 +1189,7 @@
                 <w:noProof/>
                 <w:webHidden/>
               </w:rPr>
-              <w:instrText xml:space="preserve"> PAGEREF _Toc514154973 \h </w:instrText>
+              <w:instrText xml:space="preserve"> PAGEREF _Toc514152987 \h </w:instrText>
             </w:r>
             <w:r>
               <w:rPr>
@@ -1242,10 +1230,9 @@
               <w:rFonts w:asciiTheme="minorHAnsi" w:hAnsiTheme="minorHAnsi"/>
               <w:noProof/>
               <w:sz w:val="22"/>
-              <w:lang w:eastAsia="da-DK"/>
             </w:rPr>
           </w:pPr>
-          <w:hyperlink w:anchor="_Toc514154974" w:history="1">
+          <w:hyperlink w:anchor="_Toc514152988" w:history="1">
             <w:r>
               <w:rPr>
                 <w:rStyle w:val="Hyperlink"/>
@@ -1273,7 +1260,7 @@
                 <w:noProof/>
                 <w:webHidden/>
               </w:rPr>
-              <w:instrText xml:space="preserve"> PAGEREF _Toc514154974 \h </w:instrText>
+              <w:instrText xml:space="preserve"> PAGEREF _Toc514152988 \h </w:instrText>
             </w:r>
             <w:r>
               <w:rPr>
@@ -1314,10 +1301,9 @@
               <w:rFonts w:asciiTheme="minorHAnsi" w:hAnsiTheme="minorHAnsi"/>
               <w:noProof/>
               <w:sz w:val="22"/>
-              <w:lang w:eastAsia="da-DK"/>
             </w:rPr>
           </w:pPr>
-          <w:hyperlink w:anchor="_Toc514154975" w:history="1">
+          <w:hyperlink w:anchor="_Toc514152989" w:history="1">
             <w:r>
               <w:rPr>
                 <w:rStyle w:val="Hyperlink"/>
@@ -1345,7 +1331,7 @@
                 <w:noProof/>
                 <w:webHidden/>
               </w:rPr>
-              <w:instrText xml:space="preserve"> PAGEREF _Toc514154975 \h </w:instrText>
+              <w:instrText xml:space="preserve"> PAGEREF _Toc514152989 \h </w:instrText>
             </w:r>
             <w:r>
               <w:rPr>
@@ -1386,10 +1372,9 @@
               <w:rFonts w:asciiTheme="minorHAnsi" w:hAnsiTheme="minorHAnsi"/>
               <w:noProof/>
               <w:sz w:val="22"/>
-              <w:lang w:eastAsia="da-DK"/>
             </w:rPr>
           </w:pPr>
-          <w:hyperlink w:anchor="_Toc514154976" w:history="1">
+          <w:hyperlink w:anchor="_Toc514152990" w:history="1">
             <w:r>
               <w:rPr>
                 <w:rStyle w:val="Hyperlink"/>
@@ -1416,7 +1401,7 @@
                 <w:noProof/>
                 <w:webHidden/>
               </w:rPr>
-              <w:instrText xml:space="preserve"> PAGEREF _Toc514154976 \h </w:instrText>
+              <w:instrText xml:space="preserve"> PAGEREF _Toc514152990 \h </w:instrText>
             </w:r>
             <w:r>
               <w:rPr>
@@ -1457,10 +1442,9 @@
               <w:rFonts w:asciiTheme="minorHAnsi" w:hAnsiTheme="minorHAnsi"/>
               <w:noProof/>
               <w:sz w:val="22"/>
-              <w:lang w:eastAsia="da-DK"/>
             </w:rPr>
           </w:pPr>
-          <w:hyperlink w:anchor="_Toc514154977" w:history="1">
+          <w:hyperlink w:anchor="_Toc514152991" w:history="1">
             <w:r>
               <w:rPr>
                 <w:rStyle w:val="Hyperlink"/>
@@ -1487,7 +1471,7 @@
                 <w:noProof/>
                 <w:webHidden/>
               </w:rPr>
-              <w:instrText xml:space="preserve"> PAGEREF _Toc514154977 \h </w:instrText>
+              <w:instrText xml:space="preserve"> PAGEREF _Toc514152991 \h </w:instrText>
             </w:r>
             <w:r>
               <w:rPr>
@@ -1528,10 +1512,9 @@
               <w:rFonts w:asciiTheme="minorHAnsi" w:hAnsiTheme="minorHAnsi"/>
               <w:noProof/>
               <w:sz w:val="22"/>
-              <w:lang w:eastAsia="da-DK"/>
             </w:rPr>
           </w:pPr>
-          <w:hyperlink w:anchor="_Toc514154978" w:history="1">
+          <w:hyperlink w:anchor="_Toc514152992" w:history="1">
             <w:r>
               <w:rPr>
                 <w:rStyle w:val="Hyperlink"/>
@@ -1558,7 +1541,7 @@
                 <w:noProof/>
                 <w:webHidden/>
               </w:rPr>
-              <w:instrText xml:space="preserve"> PAGEREF _Toc514154978 \h </w:instrText>
+              <w:instrText xml:space="preserve"> PAGEREF _Toc514152992 \h </w:instrText>
             </w:r>
             <w:r>
               <w:rPr>
@@ -1599,10 +1582,9 @@
               <w:rFonts w:asciiTheme="minorHAnsi" w:hAnsiTheme="minorHAnsi"/>
               <w:noProof/>
               <w:sz w:val="22"/>
-              <w:lang w:eastAsia="da-DK"/>
             </w:rPr>
           </w:pPr>
-          <w:hyperlink w:anchor="_Toc514154979" w:history="1">
+          <w:hyperlink w:anchor="_Toc514152993" w:history="1">
             <w:r>
               <w:rPr>
                 <w:rStyle w:val="Hyperlink"/>
@@ -1629,7 +1611,7 @@
                 <w:noProof/>
                 <w:webHidden/>
               </w:rPr>
-              <w:instrText xml:space="preserve"> PAGEREF _Toc514154979 \h </w:instrText>
+              <w:instrText xml:space="preserve"> PAGEREF _Toc514152993 \h </w:instrText>
             </w:r>
             <w:r>
               <w:rPr>
@@ -1670,10 +1652,9 @@
               <w:rFonts w:asciiTheme="minorHAnsi" w:hAnsiTheme="minorHAnsi"/>
               <w:noProof/>
               <w:sz w:val="22"/>
-              <w:lang w:eastAsia="da-DK"/>
             </w:rPr>
           </w:pPr>
-          <w:hyperlink w:anchor="_Toc514154980" w:history="1">
+          <w:hyperlink w:anchor="_Toc514152994" w:history="1">
             <w:r>
               <w:rPr>
                 <w:rStyle w:val="Hyperlink"/>
@@ -1700,7 +1681,7 @@
                 <w:noProof/>
                 <w:webHidden/>
               </w:rPr>
-              <w:instrText xml:space="preserve"> PAGEREF _Toc514154980 \h </w:instrText>
+              <w:instrText xml:space="preserve"> PAGEREF _Toc514152994 \h </w:instrText>
             </w:r>
             <w:r>
               <w:rPr>
@@ -1741,10 +1722,9 @@
               <w:rFonts w:asciiTheme="minorHAnsi" w:hAnsiTheme="minorHAnsi"/>
               <w:noProof/>
               <w:sz w:val="22"/>
-              <w:lang w:eastAsia="da-DK"/>
             </w:rPr>
           </w:pPr>
-          <w:hyperlink w:anchor="_Toc514154981" w:history="1">
+          <w:hyperlink w:anchor="_Toc514152995" w:history="1">
             <w:r>
               <w:rPr>
                 <w:rStyle w:val="Hyperlink"/>
@@ -1771,7 +1751,7 @@
                 <w:noProof/>
                 <w:webHidden/>
               </w:rPr>
-              <w:instrText xml:space="preserve"> PAGEREF _Toc514154981 \h </w:instrText>
+              <w:instrText xml:space="preserve"> PAGEREF _Toc514152995 \h </w:instrText>
             </w:r>
             <w:r>
               <w:rPr>
@@ -1812,10 +1792,9 @@
               <w:rFonts w:asciiTheme="minorHAnsi" w:hAnsiTheme="minorHAnsi"/>
               <w:noProof/>
               <w:sz w:val="22"/>
-              <w:lang w:eastAsia="da-DK"/>
             </w:rPr>
           </w:pPr>
-          <w:hyperlink w:anchor="_Toc514154982" w:history="1">
+          <w:hyperlink w:anchor="_Toc514152996" w:history="1">
             <w:r>
               <w:rPr>
                 <w:rStyle w:val="Hyperlink"/>
@@ -1842,7 +1821,7 @@
                 <w:noProof/>
                 <w:webHidden/>
               </w:rPr>
-              <w:instrText xml:space="preserve"> PAGEREF _Toc514154982 \h </w:instrText>
+              <w:instrText xml:space="preserve"> PAGEREF _Toc514152996 \h </w:instrText>
             </w:r>
             <w:r>
               <w:rPr>
@@ -1883,10 +1862,9 @@
               <w:rFonts w:asciiTheme="minorHAnsi" w:hAnsiTheme="minorHAnsi"/>
               <w:noProof/>
               <w:sz w:val="22"/>
-              <w:lang w:eastAsia="da-DK"/>
             </w:rPr>
           </w:pPr>
-          <w:hyperlink w:anchor="_Toc514154983" w:history="1">
+          <w:hyperlink w:anchor="_Toc514152997" w:history="1">
             <w:r>
               <w:rPr>
                 <w:rStyle w:val="Hyperlink"/>
@@ -1914,7 +1892,7 @@
                 <w:noProof/>
                 <w:webHidden/>
               </w:rPr>
-              <w:instrText xml:space="preserve"> PAGEREF _Toc514154983 \h </w:instrText>
+              <w:instrText xml:space="preserve"> PAGEREF _Toc514152997 \h </w:instrText>
             </w:r>
             <w:r>
               <w:rPr>
@@ -1955,10 +1933,9 @@
               <w:rFonts w:asciiTheme="minorHAnsi" w:hAnsiTheme="minorHAnsi"/>
               <w:noProof/>
               <w:sz w:val="22"/>
-              <w:lang w:eastAsia="da-DK"/>
             </w:rPr>
           </w:pPr>
-          <w:hyperlink w:anchor="_Toc514154984" w:history="1">
+          <w:hyperlink w:anchor="_Toc514152998" w:history="1">
             <w:r>
               <w:rPr>
                 <w:rStyle w:val="Hyperlink"/>
@@ -1985,7 +1962,7 @@
                 <w:noProof/>
                 <w:webHidden/>
               </w:rPr>
-              <w:instrText xml:space="preserve"> PAGEREF _Toc514154984 \h </w:instrText>
+              <w:instrText xml:space="preserve"> PAGEREF _Toc514152998 \h </w:instrText>
             </w:r>
             <w:r>
               <w:rPr>
@@ -2026,10 +2003,9 @@
               <w:rFonts w:asciiTheme="minorHAnsi" w:hAnsiTheme="minorHAnsi"/>
               <w:noProof/>
               <w:sz w:val="22"/>
-              <w:lang w:eastAsia="da-DK"/>
             </w:rPr>
           </w:pPr>
-          <w:hyperlink w:anchor="_Toc514154985" w:history="1">
+          <w:hyperlink w:anchor="_Toc514152999" w:history="1">
             <w:r>
               <w:rPr>
                 <w:rStyle w:val="Hyperlink"/>
@@ -2056,7 +2032,7 @@
                 <w:noProof/>
                 <w:webHidden/>
               </w:rPr>
-              <w:instrText xml:space="preserve"> PAGEREF _Toc514154985 \h </w:instrText>
+              <w:instrText xml:space="preserve"> PAGEREF _Toc514152999 \h </w:instrText>
             </w:r>
             <w:r>
               <w:rPr>
@@ -2097,10 +2073,9 @@
               <w:rFonts w:asciiTheme="minorHAnsi" w:hAnsiTheme="minorHAnsi"/>
               <w:noProof/>
               <w:sz w:val="22"/>
-              <w:lang w:eastAsia="da-DK"/>
             </w:rPr>
           </w:pPr>
-          <w:hyperlink w:anchor="_Toc514154986" w:history="1">
+          <w:hyperlink w:anchor="_Toc514153000" w:history="1">
             <w:r>
               <w:rPr>
                 <w:rStyle w:val="Hyperlink"/>
@@ -2127,7 +2102,7 @@
                 <w:noProof/>
                 <w:webHidden/>
               </w:rPr>
-              <w:instrText xml:space="preserve"> PAGEREF _Toc514154986 \h </w:instrText>
+              <w:instrText xml:space="preserve"> PAGEREF _Toc514153000 \h </w:instrText>
             </w:r>
             <w:r>
               <w:rPr>
@@ -2168,17 +2143,15 @@
               <w:rFonts w:asciiTheme="minorHAnsi" w:hAnsiTheme="minorHAnsi"/>
               <w:noProof/>
               <w:sz w:val="22"/>
-              <w:lang w:eastAsia="da-DK"/>
             </w:rPr>
           </w:pPr>
-          <w:hyperlink w:anchor="_Toc514154987" w:history="1">
+          <w:hyperlink w:anchor="_Toc514153001" w:history="1">
             <w:r>
               <w:rPr>
                 <w:rStyle w:val="Hyperlink"/>
                 <w:noProof/>
-                <w:lang w:val="en-US"/>
-              </w:rPr>
-              <w:t>Singleton pattern(Sofia Review Shahnaz)</w:t>
+              </w:rPr>
+              <w:t>Singleton pattern</w:t>
             </w:r>
             <w:r>
               <w:rPr>
@@ -2199,7 +2172,7 @@
                 <w:noProof/>
                 <w:webHidden/>
               </w:rPr>
-              <w:instrText xml:space="preserve"> PAGEREF _Toc514154987 \h </w:instrText>
+              <w:instrText xml:space="preserve"> PAGEREF _Toc514153001 \h </w:instrText>
             </w:r>
             <w:r>
               <w:rPr>
@@ -2240,10 +2213,9 @@
               <w:rFonts w:asciiTheme="minorHAnsi" w:hAnsiTheme="minorHAnsi"/>
               <w:noProof/>
               <w:sz w:val="22"/>
-              <w:lang w:eastAsia="da-DK"/>
             </w:rPr>
           </w:pPr>
-          <w:hyperlink w:anchor="_Toc514154988" w:history="1">
+          <w:hyperlink w:anchor="_Toc514153002" w:history="1">
             <w:r>
               <w:rPr>
                 <w:rStyle w:val="Hyperlink"/>
@@ -2270,7 +2242,7 @@
                 <w:noProof/>
                 <w:webHidden/>
               </w:rPr>
-              <w:instrText xml:space="preserve"> PAGEREF _Toc514154988 \h </w:instrText>
+              <w:instrText xml:space="preserve"> PAGEREF _Toc514153002 \h </w:instrText>
             </w:r>
             <w:r>
               <w:rPr>
@@ -2311,10 +2283,9 @@
               <w:rFonts w:asciiTheme="minorHAnsi" w:hAnsiTheme="minorHAnsi"/>
               <w:noProof/>
               <w:sz w:val="22"/>
-              <w:lang w:eastAsia="da-DK"/>
             </w:rPr>
           </w:pPr>
-          <w:hyperlink w:anchor="_Toc514154989" w:history="1">
+          <w:hyperlink w:anchor="_Toc514153003" w:history="1">
             <w:r>
               <w:rPr>
                 <w:rStyle w:val="Hyperlink"/>
@@ -2341,7 +2312,7 @@
                 <w:noProof/>
                 <w:webHidden/>
               </w:rPr>
-              <w:instrText xml:space="preserve"> PAGEREF _Toc514154989 \h </w:instrText>
+              <w:instrText xml:space="preserve"> PAGEREF _Toc514153003 \h </w:instrText>
             </w:r>
             <w:r>
               <w:rPr>
@@ -2382,10 +2353,9 @@
               <w:rFonts w:asciiTheme="minorHAnsi" w:hAnsiTheme="minorHAnsi"/>
               <w:noProof/>
               <w:sz w:val="22"/>
-              <w:lang w:eastAsia="da-DK"/>
             </w:rPr>
           </w:pPr>
-          <w:hyperlink w:anchor="_Toc514154990" w:history="1">
+          <w:hyperlink w:anchor="_Toc514153004" w:history="1">
             <w:r>
               <w:rPr>
                 <w:rStyle w:val="Hyperlink"/>
@@ -2412,7 +2382,7 @@
                 <w:noProof/>
                 <w:webHidden/>
               </w:rPr>
-              <w:instrText xml:space="preserve"> PAGEREF _Toc514154990 \h </w:instrText>
+              <w:instrText xml:space="preserve"> PAGEREF _Toc514153004 \h </w:instrText>
             </w:r>
             <w:r>
               <w:rPr>
@@ -2453,10 +2423,9 @@
               <w:rFonts w:asciiTheme="minorHAnsi" w:hAnsiTheme="minorHAnsi"/>
               <w:noProof/>
               <w:sz w:val="22"/>
-              <w:lang w:eastAsia="da-DK"/>
             </w:rPr>
           </w:pPr>
-          <w:hyperlink w:anchor="_Toc514154991" w:history="1">
+          <w:hyperlink w:anchor="_Toc514153005" w:history="1">
             <w:r>
               <w:rPr>
                 <w:rStyle w:val="Hyperlink"/>
@@ -2483,7 +2452,7 @@
                 <w:noProof/>
                 <w:webHidden/>
               </w:rPr>
-              <w:instrText xml:space="preserve"> PAGEREF _Toc514154991 \h </w:instrText>
+              <w:instrText xml:space="preserve"> PAGEREF _Toc514153005 \h </w:instrText>
             </w:r>
             <w:r>
               <w:rPr>
@@ -2524,10 +2493,9 @@
               <w:rFonts w:asciiTheme="minorHAnsi" w:hAnsiTheme="minorHAnsi"/>
               <w:noProof/>
               <w:sz w:val="22"/>
-              <w:lang w:eastAsia="da-DK"/>
             </w:rPr>
           </w:pPr>
-          <w:hyperlink w:anchor="_Toc514154992" w:history="1">
+          <w:hyperlink w:anchor="_Toc514153006" w:history="1">
             <w:r>
               <w:rPr>
                 <w:rStyle w:val="Hyperlink"/>
@@ -2554,7 +2522,7 @@
                 <w:noProof/>
                 <w:webHidden/>
               </w:rPr>
-              <w:instrText xml:space="preserve"> PAGEREF _Toc514154992 \h </w:instrText>
+              <w:instrText xml:space="preserve"> PAGEREF _Toc514153006 \h </w:instrText>
             </w:r>
             <w:r>
               <w:rPr>
@@ -2595,10 +2563,9 @@
               <w:rFonts w:asciiTheme="minorHAnsi" w:hAnsiTheme="minorHAnsi"/>
               <w:noProof/>
               <w:sz w:val="22"/>
-              <w:lang w:eastAsia="da-DK"/>
             </w:rPr>
           </w:pPr>
-          <w:hyperlink w:anchor="_Toc514154993" w:history="1">
+          <w:hyperlink w:anchor="_Toc514153007" w:history="1">
             <w:r>
               <w:rPr>
                 <w:rStyle w:val="Hyperlink"/>
@@ -2625,7 +2592,7 @@
                 <w:noProof/>
                 <w:webHidden/>
               </w:rPr>
-              <w:instrText xml:space="preserve"> PAGEREF _Toc514154993 \h </w:instrText>
+              <w:instrText xml:space="preserve"> PAGEREF _Toc514153007 \h </w:instrText>
             </w:r>
             <w:r>
               <w:rPr>
@@ -2666,10 +2633,9 @@
               <w:rFonts w:asciiTheme="minorHAnsi" w:hAnsiTheme="minorHAnsi"/>
               <w:noProof/>
               <w:sz w:val="22"/>
-              <w:lang w:eastAsia="da-DK"/>
             </w:rPr>
           </w:pPr>
-          <w:hyperlink w:anchor="_Toc514154994" w:history="1">
+          <w:hyperlink w:anchor="_Toc514153008" w:history="1">
             <w:r>
               <w:rPr>
                 <w:rStyle w:val="Hyperlink"/>
@@ -2696,7 +2662,7 @@
                 <w:noProof/>
                 <w:webHidden/>
               </w:rPr>
-              <w:instrText xml:space="preserve"> PAGEREF _Toc514154994 \h </w:instrText>
+              <w:instrText xml:space="preserve"> PAGEREF _Toc514153008 \h </w:instrText>
             </w:r>
             <w:r>
               <w:rPr>
@@ -2737,10 +2703,9 @@
               <w:rFonts w:asciiTheme="minorHAnsi" w:hAnsiTheme="minorHAnsi"/>
               <w:noProof/>
               <w:sz w:val="22"/>
-              <w:lang w:eastAsia="da-DK"/>
             </w:rPr>
           </w:pPr>
-          <w:hyperlink w:anchor="_Toc514154995" w:history="1">
+          <w:hyperlink w:anchor="_Toc514153009" w:history="1">
             <w:r>
               <w:rPr>
                 <w:rStyle w:val="Hyperlink"/>
@@ -2767,7 +2732,7 @@
                 <w:noProof/>
                 <w:webHidden/>
               </w:rPr>
-              <w:instrText xml:space="preserve"> PAGEREF _Toc514154995 \h </w:instrText>
+              <w:instrText xml:space="preserve"> PAGEREF _Toc514153009 \h </w:instrText>
             </w:r>
             <w:r>
               <w:rPr>
@@ -2808,10 +2773,9 @@
               <w:rFonts w:asciiTheme="minorHAnsi" w:hAnsiTheme="minorHAnsi"/>
               <w:noProof/>
               <w:sz w:val="22"/>
-              <w:lang w:eastAsia="da-DK"/>
             </w:rPr>
           </w:pPr>
-          <w:hyperlink w:anchor="_Toc514154996" w:history="1">
+          <w:hyperlink w:anchor="_Toc514153010" w:history="1">
             <w:r>
               <w:rPr>
                 <w:rStyle w:val="Hyperlink"/>
@@ -2838,7 +2802,7 @@
                 <w:noProof/>
                 <w:webHidden/>
               </w:rPr>
-              <w:instrText xml:space="preserve"> PAGEREF _Toc514154996 \h </w:instrText>
+              <w:instrText xml:space="preserve"> PAGEREF _Toc514153010 \h </w:instrText>
             </w:r>
             <w:r>
               <w:rPr>
@@ -2879,10 +2843,9 @@
               <w:rFonts w:asciiTheme="minorHAnsi" w:hAnsiTheme="minorHAnsi"/>
               <w:noProof/>
               <w:sz w:val="22"/>
-              <w:lang w:eastAsia="da-DK"/>
             </w:rPr>
           </w:pPr>
-          <w:hyperlink w:anchor="_Toc514154997" w:history="1">
+          <w:hyperlink w:anchor="_Toc514153011" w:history="1">
             <w:r>
               <w:rPr>
                 <w:rStyle w:val="Hyperlink"/>
@@ -2909,7 +2872,7 @@
                 <w:noProof/>
                 <w:webHidden/>
               </w:rPr>
-              <w:instrText xml:space="preserve"> PAGEREF _Toc514154997 \h </w:instrText>
+              <w:instrText xml:space="preserve"> PAGEREF _Toc514153011 \h </w:instrText>
             </w:r>
             <w:r>
               <w:rPr>
@@ -2950,10 +2913,9 @@
               <w:rFonts w:asciiTheme="minorHAnsi" w:hAnsiTheme="minorHAnsi"/>
               <w:noProof/>
               <w:sz w:val="22"/>
-              <w:lang w:eastAsia="da-DK"/>
             </w:rPr>
           </w:pPr>
-          <w:hyperlink w:anchor="_Toc514154998" w:history="1">
+          <w:hyperlink w:anchor="_Toc514153012" w:history="1">
             <w:r>
               <w:rPr>
                 <w:rStyle w:val="Hyperlink"/>
@@ -2980,7 +2942,7 @@
                 <w:noProof/>
                 <w:webHidden/>
               </w:rPr>
-              <w:instrText xml:space="preserve"> PAGEREF _Toc514154998 \h </w:instrText>
+              <w:instrText xml:space="preserve"> PAGEREF _Toc514153012 \h </w:instrText>
             </w:r>
             <w:r>
               <w:rPr>
@@ -3021,10 +2983,9 @@
               <w:rFonts w:asciiTheme="minorHAnsi" w:hAnsiTheme="minorHAnsi"/>
               <w:noProof/>
               <w:sz w:val="22"/>
-              <w:lang w:eastAsia="da-DK"/>
             </w:rPr>
           </w:pPr>
-          <w:hyperlink w:anchor="_Toc514154999" w:history="1">
+          <w:hyperlink w:anchor="_Toc514153013" w:history="1">
             <w:r>
               <w:rPr>
                 <w:rStyle w:val="Hyperlink"/>
@@ -3051,7 +3012,7 @@
                 <w:noProof/>
                 <w:webHidden/>
               </w:rPr>
-              <w:instrText xml:space="preserve"> PAGEREF _Toc514154999 \h </w:instrText>
+              <w:instrText xml:space="preserve"> PAGEREF _Toc514153013 \h </w:instrText>
             </w:r>
             <w:r>
               <w:rPr>
@@ -3092,10 +3053,9 @@
               <w:rFonts w:asciiTheme="minorHAnsi" w:hAnsiTheme="minorHAnsi"/>
               <w:noProof/>
               <w:sz w:val="22"/>
-              <w:lang w:eastAsia="da-DK"/>
             </w:rPr>
           </w:pPr>
-          <w:hyperlink w:anchor="_Toc514155000" w:history="1">
+          <w:hyperlink w:anchor="_Toc514153014" w:history="1">
             <w:r>
               <w:rPr>
                 <w:rStyle w:val="Hyperlink"/>
@@ -3122,7 +3082,7 @@
                 <w:noProof/>
                 <w:webHidden/>
               </w:rPr>
-              <w:instrText xml:space="preserve"> PAGEREF _Toc514155000 \h </w:instrText>
+              <w:instrText xml:space="preserve"> PAGEREF _Toc514153014 \h </w:instrText>
             </w:r>
             <w:r>
               <w:rPr>
@@ -3163,10 +3123,9 @@
               <w:rFonts w:asciiTheme="minorHAnsi" w:hAnsiTheme="minorHAnsi"/>
               <w:noProof/>
               <w:sz w:val="22"/>
-              <w:lang w:eastAsia="da-DK"/>
             </w:rPr>
           </w:pPr>
-          <w:hyperlink w:anchor="_Toc514155001" w:history="1">
+          <w:hyperlink w:anchor="_Toc514153015" w:history="1">
             <w:r>
               <w:rPr>
                 <w:rStyle w:val="Hyperlink"/>
@@ -3193,7 +3152,7 @@
                 <w:noProof/>
                 <w:webHidden/>
               </w:rPr>
-              <w:instrText xml:space="preserve"> PAGEREF _Toc514155001 \h </w:instrText>
+              <w:instrText xml:space="preserve"> PAGEREF _Toc514153015 \h </w:instrText>
             </w:r>
             <w:r>
               <w:rPr>
@@ -3234,10 +3193,9 @@
               <w:rFonts w:asciiTheme="minorHAnsi" w:hAnsiTheme="minorHAnsi"/>
               <w:noProof/>
               <w:sz w:val="22"/>
-              <w:lang w:eastAsia="da-DK"/>
             </w:rPr>
           </w:pPr>
-          <w:hyperlink w:anchor="_Toc514155002" w:history="1">
+          <w:hyperlink w:anchor="_Toc514153016" w:history="1">
             <w:r>
               <w:rPr>
                 <w:rStyle w:val="Hyperlink"/>
@@ -3264,7 +3222,7 @@
                 <w:noProof/>
                 <w:webHidden/>
               </w:rPr>
-              <w:instrText xml:space="preserve"> PAGEREF _Toc514155002 \h </w:instrText>
+              <w:instrText xml:space="preserve"> PAGEREF _Toc514153016 \h </w:instrText>
             </w:r>
             <w:r>
               <w:rPr>
@@ -3305,10 +3263,9 @@
               <w:rFonts w:asciiTheme="minorHAnsi" w:hAnsiTheme="minorHAnsi"/>
               <w:noProof/>
               <w:sz w:val="22"/>
-              <w:lang w:eastAsia="da-DK"/>
             </w:rPr>
           </w:pPr>
-          <w:hyperlink w:anchor="_Toc514155003" w:history="1">
+          <w:hyperlink w:anchor="_Toc514153017" w:history="1">
             <w:r>
               <w:rPr>
                 <w:rStyle w:val="Hyperlink"/>
@@ -3335,7 +3292,7 @@
                 <w:noProof/>
                 <w:webHidden/>
               </w:rPr>
-              <w:instrText xml:space="preserve"> PAGEREF _Toc514155003 \h </w:instrText>
+              <w:instrText xml:space="preserve"> PAGEREF _Toc514153017 \h </w:instrText>
             </w:r>
             <w:r>
               <w:rPr>
@@ -3376,10 +3333,9 @@
               <w:rFonts w:asciiTheme="minorHAnsi" w:hAnsiTheme="minorHAnsi"/>
               <w:noProof/>
               <w:sz w:val="22"/>
-              <w:lang w:eastAsia="da-DK"/>
             </w:rPr>
           </w:pPr>
-          <w:hyperlink w:anchor="_Toc514155004" w:history="1">
+          <w:hyperlink w:anchor="_Toc514153018" w:history="1">
             <w:r>
               <w:rPr>
                 <w:rStyle w:val="Hyperlink"/>
@@ -3406,7 +3362,7 @@
                 <w:noProof/>
                 <w:webHidden/>
               </w:rPr>
-              <w:instrText xml:space="preserve"> PAGEREF _Toc514155004 \h </w:instrText>
+              <w:instrText xml:space="preserve"> PAGEREF _Toc514153018 \h </w:instrText>
             </w:r>
             <w:r>
               <w:rPr>
@@ -3447,10 +3403,9 @@
               <w:rFonts w:asciiTheme="minorHAnsi" w:hAnsiTheme="minorHAnsi"/>
               <w:noProof/>
               <w:sz w:val="22"/>
-              <w:lang w:eastAsia="da-DK"/>
             </w:rPr>
           </w:pPr>
-          <w:hyperlink w:anchor="_Toc514155005" w:history="1">
+          <w:hyperlink w:anchor="_Toc514153019" w:history="1">
             <w:r>
               <w:rPr>
                 <w:rStyle w:val="Hyperlink"/>
@@ -3477,7 +3432,7 @@
                 <w:noProof/>
                 <w:webHidden/>
               </w:rPr>
-              <w:instrText xml:space="preserve"> PAGEREF _Toc514155005 \h </w:instrText>
+              <w:instrText xml:space="preserve"> PAGEREF _Toc514153019 \h </w:instrText>
             </w:r>
             <w:r>
               <w:rPr>
@@ -3552,7 +3507,7 @@
         <w:pStyle w:val="Overskrift1"/>
         <w:jc w:val="both"/>
       </w:pPr>
-      <w:bookmarkStart w:id="1" w:name="_Toc514154962"/>
+      <w:bookmarkStart w:id="1" w:name="_Toc514152976"/>
       <w:r>
         <w:lastRenderedPageBreak/>
         <w:t>Indledning</w:t>
@@ -3569,7 +3524,7 @@
         <w:pStyle w:val="Overskrift2"/>
         <w:jc w:val="both"/>
       </w:pPr>
-      <w:bookmarkStart w:id="2" w:name="_Toc514154963"/>
+      <w:bookmarkStart w:id="2" w:name="_Toc514152977"/>
       <w:r>
         <w:t>Problemstilling</w:t>
       </w:r>
@@ -3593,7 +3548,7 @@
         <w:pStyle w:val="Overskrift1"/>
         <w:jc w:val="both"/>
       </w:pPr>
-      <w:bookmarkStart w:id="3" w:name="_Toc514154964"/>
+      <w:bookmarkStart w:id="3" w:name="_Toc514152978"/>
       <w:r>
         <w:t>MUST (</w:t>
       </w:r>
@@ -3648,7 +3603,7 @@
       <w:pPr>
         <w:pStyle w:val="Overskrift1"/>
       </w:pPr>
-      <w:bookmarkStart w:id="4" w:name="_Toc514154965"/>
+      <w:bookmarkStart w:id="4" w:name="_Toc514152979"/>
       <w:r>
         <w:t>Project management</w:t>
       </w:r>
@@ -3658,7 +3613,7 @@
       <w:pPr>
         <w:pStyle w:val="Overskrift2"/>
       </w:pPr>
-      <w:bookmarkStart w:id="5" w:name="_Toc514154966"/>
+      <w:bookmarkStart w:id="5" w:name="_Toc514152980"/>
       <w:r>
         <w:t>Udviklingsmiljø</w:t>
       </w:r>
@@ -3676,7 +3631,7 @@
       <w:pPr>
         <w:pStyle w:val="Overskrift2"/>
       </w:pPr>
-      <w:bookmarkStart w:id="6" w:name="_Toc514154967"/>
+      <w:bookmarkStart w:id="6" w:name="_Toc514152981"/>
       <w:r>
         <w:t>Iterations- og faseplan (Sofie)</w:t>
       </w:r>
@@ -3725,7 +3680,7 @@
       <w:r>
         <w:br w:type="page"/>
       </w:r>
-      <w:bookmarkStart w:id="7" w:name="_Toc514154968"/>
+      <w:bookmarkStart w:id="7" w:name="_Toc514152982"/>
       <w:r>
         <w:lastRenderedPageBreak/>
         <w:t xml:space="preserve">Fase 1: </w:t>
@@ -3744,7 +3699,7 @@
       <w:pPr>
         <w:pStyle w:val="Overskrift2"/>
       </w:pPr>
-      <w:bookmarkStart w:id="8" w:name="_Toc514154969"/>
+      <w:bookmarkStart w:id="8" w:name="_Toc514152983"/>
       <w:r>
         <w:t>Iterat</w:t>
       </w:r>
@@ -3764,7 +3719,7 @@
         <w:pStyle w:val="Overskrift3"/>
         <w:jc w:val="both"/>
       </w:pPr>
-      <w:bookmarkStart w:id="9" w:name="_Toc514154970"/>
+      <w:bookmarkStart w:id="9" w:name="_Toc514152984"/>
       <w:r>
         <w:t xml:space="preserve">Visionsdokument </w:t>
       </w:r>
@@ -4279,7 +4234,7 @@
       <w:pPr>
         <w:pStyle w:val="Overskrift3"/>
       </w:pPr>
-      <w:bookmarkStart w:id="12" w:name="_Toc514154971"/>
+      <w:bookmarkStart w:id="12" w:name="_Toc514152985"/>
       <w:r>
         <w:t xml:space="preserve">Supplerende </w:t>
       </w:r>
@@ -4472,7 +4427,7 @@
       <w:pPr>
         <w:pStyle w:val="Overskrift3"/>
       </w:pPr>
-      <w:bookmarkStart w:id="14" w:name="_Toc514154972"/>
+      <w:bookmarkStart w:id="14" w:name="_Toc514152986"/>
       <w:r>
         <w:t>Risiko Analyse</w:t>
       </w:r>
@@ -4619,7 +4574,7 @@
       <w:pPr>
         <w:pStyle w:val="Overskrift3"/>
       </w:pPr>
-      <w:bookmarkStart w:id="15" w:name="_Toc514154973"/>
+      <w:bookmarkStart w:id="15" w:name="_Toc514152987"/>
       <w:r>
         <w:t xml:space="preserve">Domænemodel </w:t>
       </w:r>
@@ -5158,7 +5113,7 @@
           <w:lang w:val="en-US"/>
         </w:rPr>
       </w:pPr>
-      <w:bookmarkStart w:id="16" w:name="_Toc514154974"/>
+      <w:bookmarkStart w:id="16" w:name="_Toc514152988"/>
       <w:r>
         <w:rPr>
           <w:lang w:val="en-US"/>
@@ -5730,15 +5685,7 @@
       </w:r>
       <w:proofErr w:type="spellEnd"/>
       <w:r>
-        <w:t xml:space="preserve"> (</w:t>
-      </w:r>
-      <w:proofErr w:type="spellStart"/>
-      <w:r>
-        <w:t>EBP</w:t>
-      </w:r>
-      <w:proofErr w:type="spellEnd"/>
-      <w:r>
-        <w:t xml:space="preserve">), hvilket </w:t>
+        <w:t xml:space="preserve"> (EBP), hvilket </w:t>
       </w:r>
       <w:r>
         <w:t xml:space="preserve">repræsenterer en virksomheds aktiviteter på det mest elementære niveau. </w:t>
@@ -6031,7 +5978,7 @@
         </w:rPr>
       </w:pPr>
       <w:bookmarkStart w:id="17" w:name="_Toc513105030"/>
-      <w:bookmarkStart w:id="18" w:name="_Toc514154975"/>
+      <w:bookmarkStart w:id="18" w:name="_Toc514152989"/>
       <w:r>
         <w:rPr>
           <w:lang w:val="en-US"/>
@@ -6327,7 +6274,7 @@
         <w:pStyle w:val="Overskrift3"/>
         <w:jc w:val="both"/>
       </w:pPr>
-      <w:bookmarkStart w:id="19" w:name="_Toc514154976"/>
+      <w:bookmarkStart w:id="19" w:name="_Toc514152990"/>
       <w:r>
         <w:t>Klassediagram</w:t>
       </w:r>
@@ -6791,7 +6738,7 @@
         <w:pStyle w:val="Overskrift3"/>
         <w:jc w:val="both"/>
       </w:pPr>
-      <w:bookmarkStart w:id="20" w:name="_Toc514154977"/>
+      <w:bookmarkStart w:id="20" w:name="_Toc514152991"/>
       <w:proofErr w:type="spellStart"/>
       <w:r>
         <w:t>Mocke_ups</w:t>
@@ -6970,7 +6917,7 @@
       <w:pPr>
         <w:pStyle w:val="Overskrift2"/>
       </w:pPr>
-      <w:bookmarkStart w:id="21" w:name="_Toc514154978"/>
+      <w:bookmarkStart w:id="21" w:name="_Toc514152992"/>
       <w:r>
         <w:lastRenderedPageBreak/>
         <w:t xml:space="preserve">Fase 2: </w:t>
@@ -6986,7 +6933,7 @@
       <w:pPr>
         <w:pStyle w:val="Overskrift2"/>
       </w:pPr>
-      <w:bookmarkStart w:id="22" w:name="_Toc514154979"/>
+      <w:bookmarkStart w:id="22" w:name="_Toc514152993"/>
       <w:r>
         <w:t xml:space="preserve">Iteration </w:t>
       </w:r>
@@ -7002,7 +6949,7 @@
       <w:pPr>
         <w:pStyle w:val="Overskrift3"/>
       </w:pPr>
-      <w:bookmarkStart w:id="23" w:name="_Toc514154980"/>
+      <w:bookmarkStart w:id="23" w:name="_Toc514152994"/>
       <w:r>
         <w:t>Systemsekvensdiagrammer</w:t>
       </w:r>
@@ -7109,7 +7056,7 @@
         <w:pStyle w:val="Overskrift3"/>
       </w:pPr>
       <w:bookmarkStart w:id="24" w:name="_Toc513191687"/>
-      <w:bookmarkStart w:id="25" w:name="_Toc514154981"/>
+      <w:bookmarkStart w:id="25" w:name="_Toc514152995"/>
       <w:r>
         <w:t>Operationskontrakter</w:t>
       </w:r>
@@ -7242,7 +7189,7 @@
       <w:pPr>
         <w:pStyle w:val="Overskrift3"/>
       </w:pPr>
-      <w:bookmarkStart w:id="26" w:name="_Toc514154982"/>
+      <w:bookmarkStart w:id="26" w:name="_Toc514152996"/>
       <w:r>
         <w:t>Dataordbog</w:t>
       </w:r>
@@ -7291,7 +7238,7 @@
           <w:lang w:val="en-US"/>
         </w:rPr>
       </w:pPr>
-      <w:bookmarkStart w:id="27" w:name="_Toc514154983"/>
+      <w:bookmarkStart w:id="27" w:name="_Toc514152997"/>
       <w:r>
         <w:rPr>
           <w:lang w:val="en-US"/>
@@ -7548,7 +7495,7 @@
       <w:pPr>
         <w:pStyle w:val="Overskrift3"/>
       </w:pPr>
-      <w:bookmarkStart w:id="28" w:name="_Toc514154984"/>
+      <w:bookmarkStart w:id="28" w:name="_Toc514152998"/>
       <w:r>
         <w:lastRenderedPageBreak/>
         <w:t>Normalisering(Shahnaz</w:t>
@@ -8181,400 +8128,572 @@
       <w:pPr>
         <w:pStyle w:val="Overskrift3"/>
       </w:pPr>
-      <w:bookmarkStart w:id="29" w:name="_Toc514154985"/>
-      <w:r>
+      <w:bookmarkStart w:id="29" w:name="_Toc514152999"/>
+      <w:r>
+        <w:rPr>
+          <w:noProof/>
+        </w:rPr>
         <w:lastRenderedPageBreak/>
-        <w:t>facade-</w:t>
-      </w:r>
-      <w:r>
-        <w:t>controller</w:t>
-      </w:r>
-      <w:r>
-        <w:t xml:space="preserve"> (</w:t>
-      </w:r>
-      <w:r>
-        <w:t>Facade patten)</w:t>
-      </w:r>
-      <w:bookmarkEnd w:id="29"/>
-    </w:p>
-    <w:p>
-      <w:pPr>
-        <w:pStyle w:val="Overskrift3"/>
-      </w:pPr>
-    </w:p>
-    <w:p>
-      <w:pPr>
-        <w:pStyle w:val="Overskrift3"/>
-      </w:pPr>
-    </w:p>
-    <w:p>
-      <w:pPr>
-        <w:pStyle w:val="Overskrift3"/>
-      </w:pPr>
-      <w:bookmarkStart w:id="30" w:name="_Toc514154986"/>
-      <w:r>
-        <w:t>Aktivitetsdiagrammer</w:t>
-      </w:r>
-      <w:r>
-        <w:t>(Shahnaz)</w:t>
-      </w:r>
-      <w:bookmarkEnd w:id="30"/>
-    </w:p>
-    <w:p>
-      <w:pPr>
-        <w:jc w:val="both"/>
-      </w:pPr>
-      <w:r>
-        <w:rPr>
-          <w:noProof/>
-        </w:rPr>
-        <w:pict w14:anchorId="2F206787">
-          <v:shape id="_x0000_s1050" type="#_x0000_t202" style="position:absolute;left:0;text-align:left;margin-left:254.6pt;margin-top:204.75pt;width:243.95pt;height:21pt;z-index:251664384;mso-position-horizontal-relative:text;mso-position-vertical-relative:text" wrapcoords="-60 0 -60 20855 21600 20855 21600 0 -60 0" stroked="f">
-            <v:textbox style="mso-next-textbox:#_x0000_s1050;mso-fit-shape-to-text:t" inset="0,0,0,0">
+        <w:pict w14:anchorId="17754A5C">
+          <v:shape id="_x0000_s1054" type="#_x0000_t202" style="position:absolute;margin-left:219.1pt;margin-top:.3pt;width:262.2pt;height:533.35pt;z-index:251668480;visibility:visible;mso-wrap-distance-left:9pt;mso-wrap-distance-top:3.6pt;mso-wrap-distance-right:9pt;mso-wrap-distance-bottom:3.6pt;mso-position-horizontal-relative:text;mso-position-vertical-relative:text;mso-width-relative:margin;mso-height-relative:margin;v-text-anchor:top" stroked="f">
+            <v:textbox>
               <w:txbxContent>
+                <w:p>
+                  <w:r>
+                    <w:rPr>
+                      <w:noProof/>
+                    </w:rPr>
+                    <w:drawing>
+                      <wp:inline distT="0" distB="0" distL="0" distR="0" wp14:anchorId="574D493E" wp14:editId="312409ED">
+                        <wp:extent cx="3115733" cy="2438400"/>
+                        <wp:effectExtent l="0" t="0" r="0" b="0"/>
+                        <wp:docPr id="4114" name="Billede 4114" descr="Et billede, der indeholder skærmbillede&#10;&#10;Beskrivelse, der er oprettet med meget høj sikkerhed"/>
+                        <wp:cNvGraphicFramePr/>
+                        <a:graphic xmlns:a="http://schemas.openxmlformats.org/drawingml/2006/main">
+                          <a:graphicData uri="http://schemas.openxmlformats.org/drawingml/2006/picture">
+                            <pic:pic xmlns:pic="http://schemas.openxmlformats.org/drawingml/2006/picture">
+                              <pic:nvPicPr>
+                                <pic:cNvPr id="4114" name="Billede 4114" descr="Et billede, der indeholder skærmbillede&#10;&#10;Beskrivelse, der er oprettet med meget høj sikkerhed"/>
+                                <pic:cNvPicPr/>
+                              </pic:nvPicPr>
+                              <pic:blipFill rotWithShape="1">
+                                <a:blip r:embed="rId22">
+                                  <a:extLst>
+                                    <a:ext uri="{28A0092B-C50C-407E-A947-70E740481C1C}">
+                                      <a14:useLocalDpi xmlns:a14="http://schemas.microsoft.com/office/drawing/2010/main" val="0"/>
+                                    </a:ext>
+                                  </a:extLst>
+                                </a:blip>
+                                <a:srcRect r="59604" b="44163"/>
+                                <a:stretch/>
+                              </pic:blipFill>
+                              <pic:spPr bwMode="auto">
+                                <a:xfrm>
+                                  <a:off x="0" y="0"/>
+                                  <a:ext cx="3200819" cy="2504989"/>
+                                </a:xfrm>
+                                <a:prstGeom prst="rect">
+                                  <a:avLst/>
+                                </a:prstGeom>
+                                <a:ln>
+                                  <a:noFill/>
+                                </a:ln>
+                                <a:extLst>
+                                  <a:ext uri="{53640926-AAD7-44D8-BBD7-CCE9431645EC}">
+                                    <a14:shadowObscured xmlns:a14="http://schemas.microsoft.com/office/drawing/2010/main"/>
+                                  </a:ext>
+                                </a:extLst>
+                              </pic:spPr>
+                            </pic:pic>
+                          </a:graphicData>
+                        </a:graphic>
+                      </wp:inline>
+                    </w:drawing>
+                  </w:r>
+                </w:p>
                 <w:p>
                   <w:pPr>
                     <w:pStyle w:val="Billedtekst"/>
                     <w:rPr>
-                      <w:noProof/>
-                      <w:sz w:val="24"/>
+                      <w:rStyle w:val="Svagfremhvning"/>
+                      <w:i/>
                     </w:rPr>
                   </w:pPr>
                   <w:r>
+                    <w:rPr>
+                      <w:rStyle w:val="Svagfremhvning"/>
+                      <w:i/>
+                    </w:rPr>
                     <w:t xml:space="preserve">Figur 7 – </w:t>
                   </w:r>
+                  <w:proofErr w:type="spellStart"/>
                   <w:r>
-                    <w:t xml:space="preserve">nogle </w:t>
+                    <w:rPr>
+                      <w:rStyle w:val="Svagfremhvning"/>
+                      <w:i/>
+                    </w:rPr>
+                    <w:t>Aktivitetsdragramnotation</w:t>
                   </w:r>
+                  <w:proofErr w:type="spellEnd"/>
+                </w:p>
+                <w:p/>
+                <w:p>
                   <w:r>
-                    <w:t>Aktivitetsdiagram redskaber</w:t>
+                    <w:rPr>
+                      <w:noProof/>
+                    </w:rPr>
+                    <w:drawing>
+                      <wp:inline distT="0" distB="0" distL="0" distR="0" wp14:anchorId="4916D87F" wp14:editId="75387976">
+                        <wp:extent cx="3137535" cy="3081655"/>
+                        <wp:effectExtent l="0" t="0" r="0" b="0"/>
+                        <wp:docPr id="4" name="Billede 4"/>
+                        <wp:cNvGraphicFramePr/>
+                        <a:graphic xmlns:a="http://schemas.openxmlformats.org/drawingml/2006/main">
+                          <a:graphicData uri="http://schemas.openxmlformats.org/drawingml/2006/picture">
+                            <pic:pic xmlns:pic="http://schemas.openxmlformats.org/drawingml/2006/picture">
+                              <pic:nvPicPr>
+                                <pic:cNvPr id="4" name="Billede 4"/>
+                                <pic:cNvPicPr/>
+                              </pic:nvPicPr>
+                              <pic:blipFill rotWithShape="1">
+                                <a:blip r:embed="rId23">
+                                  <a:extLst>
+                                    <a:ext uri="{28A0092B-C50C-407E-A947-70E740481C1C}">
+                                      <a14:useLocalDpi xmlns:a14="http://schemas.microsoft.com/office/drawing/2010/main" val="0"/>
+                                    </a:ext>
+                                  </a:extLst>
+                                </a:blip>
+                                <a:srcRect r="67905" b="33339"/>
+                                <a:stretch/>
+                              </pic:blipFill>
+                              <pic:spPr bwMode="auto">
+                                <a:xfrm>
+                                  <a:off x="0" y="0"/>
+                                  <a:ext cx="3137535" cy="3081655"/>
+                                </a:xfrm>
+                                <a:prstGeom prst="rect">
+                                  <a:avLst/>
+                                </a:prstGeom>
+                                <a:ln>
+                                  <a:noFill/>
+                                </a:ln>
+                                <a:extLst>
+                                  <a:ext uri="{53640926-AAD7-44D8-BBD7-CCE9431645EC}">
+                                    <a14:shadowObscured xmlns:a14="http://schemas.microsoft.com/office/drawing/2010/main"/>
+                                  </a:ext>
+                                </a:extLst>
+                              </pic:spPr>
+                            </pic:pic>
+                          </a:graphicData>
+                        </a:graphic>
+                      </wp:inline>
+                    </w:drawing>
                   </w:r>
                 </w:p>
-              </w:txbxContent>
-            </v:textbox>
-            <w10:wrap type="tight"/>
-          </v:shape>
-        </w:pict>
-      </w:r>
-      <w:r>
-        <w:rPr>
-          <w:noProof/>
-        </w:rPr>
-        <w:drawing>
-          <wp:anchor distT="0" distB="0" distL="114300" distR="114300" simplePos="0" relativeHeight="251666432" behindDoc="1" locked="0" layoutInCell="1" allowOverlap="1" wp14:anchorId="4ADEE326" wp14:editId="31448883">
-            <wp:simplePos x="0" y="0"/>
-            <wp:positionH relativeFrom="column">
-              <wp:posOffset>2903220</wp:posOffset>
-            </wp:positionH>
-            <wp:positionV relativeFrom="paragraph">
-              <wp:posOffset>3049270</wp:posOffset>
-            </wp:positionV>
-            <wp:extent cx="3318510" cy="3259455"/>
-            <wp:effectExtent l="0" t="0" r="0" b="0"/>
-            <wp:wrapTight wrapText="bothSides">
-              <wp:wrapPolygon edited="0">
-                <wp:start x="0" y="0"/>
-                <wp:lineTo x="0" y="21487"/>
-                <wp:lineTo x="21489" y="21487"/>
-                <wp:lineTo x="21489" y="0"/>
-                <wp:lineTo x="0" y="0"/>
-              </wp:wrapPolygon>
-            </wp:wrapTight>
-            <wp:docPr id="4" name="Billede 4"/>
-            <wp:cNvGraphicFramePr>
-              <a:graphicFrameLocks xmlns:a="http://schemas.openxmlformats.org/drawingml/2006/main" noChangeAspect="1"/>
-            </wp:cNvGraphicFramePr>
-            <a:graphic xmlns:a="http://schemas.openxmlformats.org/drawingml/2006/main">
-              <a:graphicData uri="http://schemas.openxmlformats.org/drawingml/2006/picture">
-                <pic:pic xmlns:pic="http://schemas.openxmlformats.org/drawingml/2006/picture">
-                  <pic:nvPicPr>
-                    <pic:cNvPr id="4" name="New Bitmap Image.bmp"/>
-                    <pic:cNvPicPr/>
-                  </pic:nvPicPr>
-                  <pic:blipFill rotWithShape="1">
-                    <a:blip r:embed="rId22">
-                      <a:extLst>
-                        <a:ext uri="{28A0092B-C50C-407E-A947-70E740481C1C}">
-                          <a14:useLocalDpi xmlns:a14="http://schemas.microsoft.com/office/drawing/2010/main" val="0"/>
-                        </a:ext>
-                      </a:extLst>
-                    </a:blip>
-                    <a:srcRect r="67905" b="33339"/>
-                    <a:stretch/>
-                  </pic:blipFill>
-                  <pic:spPr bwMode="auto">
-                    <a:xfrm>
-                      <a:off x="0" y="0"/>
-                      <a:ext cx="3318510" cy="3259455"/>
-                    </a:xfrm>
-                    <a:prstGeom prst="rect">
-                      <a:avLst/>
-                    </a:prstGeom>
-                    <a:ln>
-                      <a:noFill/>
-                    </a:ln>
-                    <a:extLst>
-                      <a:ext uri="{53640926-AAD7-44D8-BBD7-CCE9431645EC}">
-                        <a14:shadowObscured xmlns:a14="http://schemas.microsoft.com/office/drawing/2010/main"/>
-                      </a:ext>
-                    </a:extLst>
-                  </pic:spPr>
-                </pic:pic>
-              </a:graphicData>
-            </a:graphic>
-            <wp14:sizeRelH relativeFrom="margin">
-              <wp14:pctWidth>0</wp14:pctWidth>
-            </wp14:sizeRelH>
-            <wp14:sizeRelV relativeFrom="margin">
-              <wp14:pctHeight>0</wp14:pctHeight>
-            </wp14:sizeRelV>
-          </wp:anchor>
-        </w:drawing>
-      </w:r>
-      <w:r>
-        <w:rPr>
-          <w:noProof/>
-        </w:rPr>
-        <w:drawing>
-          <wp:anchor distT="0" distB="0" distL="114300" distR="114300" simplePos="0" relativeHeight="251655168" behindDoc="1" locked="0" layoutInCell="1" allowOverlap="1" wp14:anchorId="61EE5C3F" wp14:editId="4301E530">
-            <wp:simplePos x="0" y="0"/>
-            <wp:positionH relativeFrom="column">
-              <wp:posOffset>3001222</wp:posOffset>
-            </wp:positionH>
-            <wp:positionV relativeFrom="paragraph">
-              <wp:posOffset>9525</wp:posOffset>
-            </wp:positionV>
-            <wp:extent cx="3437255" cy="2616200"/>
-            <wp:effectExtent l="0" t="0" r="0" b="0"/>
-            <wp:wrapTight wrapText="bothSides">
-              <wp:wrapPolygon edited="0">
-                <wp:start x="0" y="0"/>
-                <wp:lineTo x="0" y="21390"/>
-                <wp:lineTo x="21428" y="21390"/>
-                <wp:lineTo x="21428" y="0"/>
-                <wp:lineTo x="0" y="0"/>
-              </wp:wrapPolygon>
-            </wp:wrapTight>
-            <wp:docPr id="4114" name="Billede 4114" descr="Et billede, der indeholder skærmbillede&#10;&#10;Beskrivelse, der er oprettet med meget høj sikkerhed"/>
-            <wp:cNvGraphicFramePr>
-              <a:graphicFrameLocks xmlns:a="http://schemas.openxmlformats.org/drawingml/2006/main" noChangeAspect="1"/>
-            </wp:cNvGraphicFramePr>
-            <a:graphic xmlns:a="http://schemas.openxmlformats.org/drawingml/2006/main">
-              <a:graphicData uri="http://schemas.openxmlformats.org/drawingml/2006/picture">
-                <pic:pic xmlns:pic="http://schemas.openxmlformats.org/drawingml/2006/picture">
-                  <pic:nvPicPr>
-                    <pic:cNvPr id="4114" name="New Bitmap Image.bmp"/>
-                    <pic:cNvPicPr/>
-                  </pic:nvPicPr>
-                  <pic:blipFill rotWithShape="1">
-                    <a:blip r:embed="rId23">
-                      <a:extLst>
-                        <a:ext uri="{28A0092B-C50C-407E-A947-70E740481C1C}">
-                          <a14:useLocalDpi xmlns:a14="http://schemas.microsoft.com/office/drawing/2010/main" val="0"/>
-                        </a:ext>
-                      </a:extLst>
-                    </a:blip>
-                    <a:srcRect r="59604" b="44163"/>
-                    <a:stretch/>
-                  </pic:blipFill>
-                  <pic:spPr bwMode="auto">
-                    <a:xfrm>
-                      <a:off x="0" y="0"/>
-                      <a:ext cx="3437255" cy="2616200"/>
-                    </a:xfrm>
-                    <a:prstGeom prst="rect">
-                      <a:avLst/>
-                    </a:prstGeom>
-                    <a:ln>
-                      <a:noFill/>
-                    </a:ln>
-                    <a:extLst>
-                      <a:ext uri="{53640926-AAD7-44D8-BBD7-CCE9431645EC}">
-                        <a14:shadowObscured xmlns:a14="http://schemas.microsoft.com/office/drawing/2010/main"/>
-                      </a:ext>
-                    </a:extLst>
-                  </pic:spPr>
-                </pic:pic>
-              </a:graphicData>
-            </a:graphic>
-          </wp:anchor>
-        </w:drawing>
-      </w:r>
-      <w:r>
-        <w:t>Når men vil visualisere en proces kan men bruge aktivitets diagrammer. Man kan bruge dem til at visualiserer alle deler i vores arbejder proces.</w:t>
-      </w:r>
-      <w:r>
-        <w:t xml:space="preserve"> For eksempel vi kan bruge den til en </w:t>
-      </w:r>
-      <w:proofErr w:type="spellStart"/>
-      <w:r>
-        <w:t>use</w:t>
-      </w:r>
-      <w:proofErr w:type="spellEnd"/>
-      <w:r>
-        <w:t xml:space="preserve"> case til at lægge fokus på første omgang når vi begynder og arbejder med </w:t>
-      </w:r>
-      <w:r>
-        <w:t>projekten,</w:t>
-      </w:r>
-      <w:r>
-        <w:t xml:space="preserve"> eller laver noget forretning processer som vi kan finde ud at hvordan </w:t>
-      </w:r>
-      <w:r>
-        <w:t>et nuværende system fungere</w:t>
-      </w:r>
-      <w:r>
-        <w:t xml:space="preserve"> og hvordan kan vi </w:t>
-      </w:r>
-      <w:r>
-        <w:t>udviklere</w:t>
-      </w:r>
-      <w:r>
-        <w:t xml:space="preserve"> </w:t>
-      </w:r>
-      <w:r>
-        <w:t>den,</w:t>
-      </w:r>
-      <w:r>
-        <w:t xml:space="preserve"> med em meget </w:t>
-      </w:r>
-      <w:r>
-        <w:t>komplekse</w:t>
-      </w:r>
-      <w:r>
-        <w:t xml:space="preserve"> </w:t>
-      </w:r>
-      <w:r>
-        <w:t>proces</w:t>
-      </w:r>
-      <w:r>
-        <w:t xml:space="preserve"> </w:t>
-      </w:r>
-      <w:r>
-        <w:t>som men kan endelig rigtig</w:t>
-      </w:r>
-      <w:r>
-        <w:t xml:space="preserve"> god finder ud af det hvordan </w:t>
-      </w:r>
-      <w:r>
-        <w:t>udstyre</w:t>
-      </w:r>
-      <w:r>
-        <w:t>s</w:t>
-      </w:r>
-      <w:r>
-        <w:t>.</w:t>
-      </w:r>
-    </w:p>
-    <w:p>
-      <w:pPr>
-        <w:jc w:val="both"/>
-      </w:pPr>
-      <w:r>
-        <w:t>Men bruger Action</w:t>
-      </w:r>
-      <w:r>
-        <w:t xml:space="preserve"> </w:t>
-      </w:r>
-      <w:r>
-        <w:t>(figur</w:t>
-      </w:r>
-      <w:r>
-        <w:t>7</w:t>
-      </w:r>
-      <w:r>
-        <w:t>) til at angiver en handling, o</w:t>
-      </w:r>
-      <w:r>
-        <w:t>g Transition (figur</w:t>
-      </w:r>
-      <w:r>
-        <w:t>7</w:t>
-      </w:r>
-      <w:r>
-        <w:t>) til at viser flowet mellem handlinger og/eller objekter, start og End(figur</w:t>
-      </w:r>
-      <w:r>
-        <w:t>7</w:t>
-      </w:r>
-      <w:r>
-        <w:t>) angiver aktivitetens begyndelse og slutning, Object Node(figur</w:t>
-      </w:r>
-      <w:r>
-        <w:t>7</w:t>
-      </w:r>
-      <w:r>
-        <w:t>) angiver</w:t>
-      </w:r>
-      <w:r>
-        <w:t xml:space="preserve"> objekter eller data og benyttes til at vise data </w:t>
-      </w:r>
-      <w:r>
-        <w:t>flowdiagram</w:t>
-      </w:r>
-      <w:r>
-        <w:t xml:space="preserve"> og Partition (figur</w:t>
-      </w:r>
-      <w:r>
-        <w:t>7</w:t>
-      </w:r>
-      <w:r>
-        <w:t>) deler</w:t>
-      </w:r>
-      <w:r>
-        <w:t xml:space="preserve"> diagrammet mellem forskellige aktører.</w:t>
-      </w:r>
-    </w:p>
-    <w:p>
-      <w:pPr>
-        <w:jc w:val="both"/>
-      </w:pPr>
-      <w:r>
-        <w:rPr>
-          <w:noProof/>
-        </w:rPr>
-        <w:pict w14:anchorId="2615AEDA">
-          <v:shape id="_x0000_s1052" type="#_x0000_t202" style="position:absolute;left:0;text-align:left;margin-left:259.9pt;margin-top:28.6pt;width:211.3pt;height:21pt;z-index:251665408;mso-position-horizontal-relative:text;mso-position-vertical-relative:text" wrapcoords="-77 0 -77 20855 21600 20855 21600 0 -77 0" stroked="f">
-            <v:textbox style="mso-fit-shape-to-text:t" inset="0,0,0,0">
-              <w:txbxContent>
                 <w:p>
                   <w:pPr>
                     <w:pStyle w:val="Billedtekst"/>
                     <w:rPr>
-                      <w:noProof/>
-                      <w:sz w:val="24"/>
+                      <w:rStyle w:val="Svagfremhvning"/>
+                      <w:i/>
                     </w:rPr>
                   </w:pPr>
                   <w:r>
-                    <w:t>Figur 8- Aktivitetsdiagram redskab som viser p</w:t>
+                    <w:rPr>
+                      <w:rStyle w:val="Svagfremhvning"/>
+                      <w:i/>
+                    </w:rPr>
+                    <w:t>Figur 8 - Aktivitetsdiagram</w:t>
                   </w:r>
                   <w:r>
-                    <w:t>arallelit</w:t>
+                    <w:rPr>
+                      <w:rStyle w:val="Svagfremhvning"/>
+                      <w:i/>
+                    </w:rPr>
+                    <w:t>notation</w:t>
                   </w:r>
                   <w:r>
-                    <w:t>et</w:t>
+                    <w:rPr>
+                      <w:rStyle w:val="Svagfremhvning"/>
+                      <w:i/>
+                    </w:rPr>
+                    <w:t xml:space="preserve"> som viser parallelitet</w:t>
                   </w:r>
                 </w:p>
+                <w:p/>
               </w:txbxContent>
             </v:textbox>
-            <w10:wrap type="tight"/>
+            <w10:wrap type="square"/>
           </v:shape>
         </w:pict>
       </w:r>
       <w:r>
-        <w:t xml:space="preserve">Men kan vise to eller flere aktiviteter som arbejder sammen med </w:t>
-      </w:r>
-      <w:r>
-        <w:t>Fork (</w:t>
-      </w:r>
-      <w:r>
-        <w:t xml:space="preserve">figur </w:t>
-      </w:r>
-      <w:r>
-        <w:t>8</w:t>
-      </w:r>
-      <w:r>
-        <w:t xml:space="preserve">) som opdeling af aktiviteter som afvikles </w:t>
+        <w:t>facade-</w:t>
+      </w:r>
+      <w:r>
+        <w:t>controller</w:t>
+      </w:r>
+      <w:r>
+        <w:t xml:space="preserve"> (</w:t>
+      </w:r>
+      <w:r>
+        <w:t>Facade patten)</w:t>
+      </w:r>
+      <w:bookmarkEnd w:id="29"/>
+    </w:p>
+    <w:p>
+      <w:pPr>
+        <w:pStyle w:val="Overskrift3"/>
+      </w:pPr>
+    </w:p>
+    <w:p>
+      <w:pPr>
+        <w:pStyle w:val="Overskrift3"/>
+      </w:pPr>
+    </w:p>
+    <w:p>
+      <w:pPr>
+        <w:pStyle w:val="Overskrift3"/>
+      </w:pPr>
+      <w:bookmarkStart w:id="30" w:name="_Toc514153000"/>
+      <w:r>
+        <w:t>Aktivitetsdiagram</w:t>
+      </w:r>
+      <w:r>
+        <w:t xml:space="preserve"> (</w:t>
+      </w:r>
+      <w:r>
+        <w:t>Shahnaz</w:t>
+      </w:r>
+      <w:r>
+        <w:t xml:space="preserve"> </w:t>
+      </w:r>
+      <w:proofErr w:type="spellStart"/>
+      <w:r>
+        <w:t>review</w:t>
+      </w:r>
+      <w:proofErr w:type="spellEnd"/>
+      <w:r>
+        <w:t xml:space="preserve"> Sofie</w:t>
+      </w:r>
+      <w:r>
+        <w:t>)</w:t>
+      </w:r>
+      <w:bookmarkEnd w:id="30"/>
+    </w:p>
+    <w:p>
+      <w:pPr>
+        <w:jc w:val="both"/>
+        <w:rPr>
+          <w:color w:val="FF0000"/>
+        </w:rPr>
+      </w:pPr>
+      <w:r>
+        <w:t>Når m</w:t>
+      </w:r>
+      <w:r>
+        <w:t>a</w:t>
+      </w:r>
+      <w:r>
+        <w:t xml:space="preserve">n vil visualisere en </w:t>
+      </w:r>
+      <w:r>
+        <w:t>proces,</w:t>
+      </w:r>
+      <w:r>
+        <w:t xml:space="preserve"> kan m</w:t>
+      </w:r>
+      <w:r>
+        <w:t>a</w:t>
+      </w:r>
+      <w:r>
+        <w:t>n bruge aktivitetsdiagrammer. Man kan bruge dem til at visualisere alle dele i vores arbejd</w:t>
+      </w:r>
+      <w:r>
+        <w:t>s</w:t>
+      </w:r>
+      <w:r>
+        <w:t>proces.</w:t>
+      </w:r>
+      <w:r>
+        <w:t xml:space="preserve"> </w:t>
+      </w:r>
+      <w:r>
+        <w:rPr>
+          <w:color w:val="FF0000"/>
+        </w:rPr>
+        <w:t xml:space="preserve">For eksempel vi kan bruge den til en </w:t>
+      </w:r>
+      <w:proofErr w:type="spellStart"/>
+      <w:r>
+        <w:rPr>
+          <w:color w:val="FF0000"/>
+        </w:rPr>
+        <w:t>use</w:t>
+      </w:r>
+      <w:proofErr w:type="spellEnd"/>
+      <w:r>
+        <w:rPr>
+          <w:color w:val="FF0000"/>
+        </w:rPr>
+        <w:t xml:space="preserve"> case til at lægge fokus på første omgang når vi begynder og arbejder med </w:t>
+      </w:r>
+      <w:r>
+        <w:rPr>
+          <w:color w:val="FF0000"/>
+        </w:rPr>
+        <w:t>projekte</w:t>
+      </w:r>
+      <w:r>
+        <w:rPr>
+          <w:color w:val="FF0000"/>
+        </w:rPr>
+        <w:t>t</w:t>
+      </w:r>
+      <w:r>
+        <w:rPr>
+          <w:color w:val="FF0000"/>
+        </w:rPr>
+        <w:t>,</w:t>
+      </w:r>
+      <w:r>
+        <w:rPr>
+          <w:color w:val="FF0000"/>
+        </w:rPr>
+        <w:t xml:space="preserve"> eller laver noget forretning processer som vi kan finde ud at hvordan </w:t>
+      </w:r>
+      <w:r>
+        <w:rPr>
+          <w:color w:val="FF0000"/>
+        </w:rPr>
+        <w:t>et nuværende system fungere</w:t>
+      </w:r>
+      <w:r>
+        <w:rPr>
+          <w:color w:val="FF0000"/>
+        </w:rPr>
+        <w:t xml:space="preserve"> og hvordan kan vi </w:t>
+      </w:r>
+      <w:r>
+        <w:rPr>
+          <w:color w:val="FF0000"/>
+        </w:rPr>
+        <w:t>udviklere</w:t>
+      </w:r>
+      <w:r>
+        <w:rPr>
+          <w:color w:val="FF0000"/>
+        </w:rPr>
+        <w:t xml:space="preserve"> </w:t>
+      </w:r>
+      <w:r>
+        <w:rPr>
+          <w:color w:val="FF0000"/>
+        </w:rPr>
+        <w:t>den,</w:t>
+      </w:r>
+      <w:r>
+        <w:rPr>
+          <w:color w:val="FF0000"/>
+        </w:rPr>
+        <w:t xml:space="preserve"> med em meget </w:t>
+      </w:r>
+      <w:r>
+        <w:rPr>
+          <w:color w:val="FF0000"/>
+        </w:rPr>
+        <w:t>komplekse</w:t>
+      </w:r>
+      <w:r>
+        <w:rPr>
+          <w:color w:val="FF0000"/>
+        </w:rPr>
+        <w:t xml:space="preserve"> </w:t>
+      </w:r>
+      <w:r>
+        <w:rPr>
+          <w:color w:val="FF0000"/>
+        </w:rPr>
+        <w:t>proces</w:t>
+      </w:r>
+      <w:r>
+        <w:rPr>
+          <w:color w:val="FF0000"/>
+        </w:rPr>
+        <w:t xml:space="preserve"> </w:t>
+      </w:r>
+      <w:r>
+        <w:rPr>
+          <w:color w:val="FF0000"/>
+        </w:rPr>
+        <w:t>som men kan endelig rigtig</w:t>
+      </w:r>
+      <w:r>
+        <w:rPr>
+          <w:color w:val="FF0000"/>
+        </w:rPr>
+        <w:t xml:space="preserve"> god finder ud af det hvordan </w:t>
+      </w:r>
+      <w:r>
+        <w:rPr>
+          <w:color w:val="FF0000"/>
+        </w:rPr>
+        <w:t>udstyre</w:t>
+      </w:r>
+      <w:r>
+        <w:rPr>
+          <w:color w:val="FF0000"/>
+        </w:rPr>
+        <w:t>s</w:t>
+      </w:r>
+      <w:r>
+        <w:rPr>
+          <w:color w:val="FF0000"/>
+        </w:rPr>
+        <w:t>.</w:t>
+      </w:r>
+    </w:p>
+    <w:p>
+      <w:pPr>
+        <w:jc w:val="both"/>
+      </w:pPr>
+    </w:p>
+    <w:p>
+      <w:pPr>
+        <w:jc w:val="both"/>
+      </w:pPr>
+      <w:r>
+        <w:t>For eksempel kan vi</w:t>
+      </w:r>
+      <w:r>
+        <w:t>, mens vi stadig befinder os i begyndelsen af projektet</w:t>
+      </w:r>
+      <w:r>
+        <w:t>,</w:t>
+      </w:r>
+      <w:r>
+        <w:t xml:space="preserve"> udarbejde aktivitetsdiagram ud fra en </w:t>
+      </w:r>
+      <w:proofErr w:type="spellStart"/>
+      <w:r>
+        <w:t>use</w:t>
+      </w:r>
+      <w:proofErr w:type="spellEnd"/>
+      <w:r>
+        <w:t xml:space="preserve"> case, for at lægge fokus </w:t>
+      </w:r>
+      <w:r>
+        <w:t>på hvordan det nuværende system fungerer og hvordan vi kan udvikle det.</w:t>
+      </w:r>
+      <w:r>
+        <w:t xml:space="preserve"> Processen er meget kompleks, gør det det nemmere for os at danne overblik over arbejdsgangen.</w:t>
+      </w:r>
+      <w:r>
+        <w:t xml:space="preserve"> </w:t>
+      </w:r>
+    </w:p>
+    <w:p>
+      <w:pPr>
+        <w:jc w:val="both"/>
+      </w:pPr>
+    </w:p>
+    <w:p>
+      <w:pPr>
+        <w:jc w:val="both"/>
+      </w:pPr>
+    </w:p>
+    <w:p>
+      <w:pPr>
+        <w:jc w:val="both"/>
+      </w:pPr>
+    </w:p>
+    <w:p>
+      <w:pPr>
+        <w:jc w:val="both"/>
+      </w:pPr>
+    </w:p>
+    <w:p>
+      <w:pPr>
+        <w:jc w:val="both"/>
+      </w:pPr>
+      <w:r>
+        <w:lastRenderedPageBreak/>
+        <w:t>M</w:t>
+      </w:r>
+      <w:r>
+        <w:t>a</w:t>
+      </w:r>
+      <w:r>
+        <w:t>n bruger Action</w:t>
+      </w:r>
+      <w:r>
+        <w:rPr>
+          <w:rStyle w:val="Fodnotehenvisning"/>
+        </w:rPr>
+        <w:footnoteReference w:id="15"/>
+      </w:r>
+      <w:r>
+        <w:t xml:space="preserve"> </w:t>
+      </w:r>
+      <w:r>
+        <w:t>til at angive en handling, o</w:t>
+      </w:r>
+      <w:r>
+        <w:t>g Transition til at vise flowet mellem handlinger</w:t>
+      </w:r>
+      <w:r>
+        <w:t xml:space="preserve"> </w:t>
+      </w:r>
+      <w:r>
+        <w:t>og/eller objekter</w:t>
+      </w:r>
+      <w:r>
+        <w:t>.</w:t>
+      </w:r>
+      <w:r>
+        <w:t xml:space="preserve"> </w:t>
+      </w:r>
+      <w:r>
+        <w:t>S</w:t>
+      </w:r>
+      <w:r>
+        <w:t xml:space="preserve">tart og </w:t>
+      </w:r>
+      <w:r>
+        <w:t xml:space="preserve">End </w:t>
+      </w:r>
+      <w:r>
+        <w:t>angiver aktivitetens begyndelse og slutning, Object Node</w:t>
+      </w:r>
+      <w:r>
+        <w:t xml:space="preserve"> </w:t>
+      </w:r>
+      <w:r>
+        <w:t>angiver</w:t>
+      </w:r>
+      <w:r>
+        <w:t xml:space="preserve"> objekter eller data og benyttes til at vise data </w:t>
+      </w:r>
+      <w:r>
+        <w:t>flowdiagram</w:t>
+      </w:r>
+      <w:r>
+        <w:t xml:space="preserve"> og Partition </w:t>
+      </w:r>
+      <w:r>
+        <w:t>deler</w:t>
+      </w:r>
+      <w:r>
+        <w:t xml:space="preserve"> diagrammet mellem forskellige aktører.</w:t>
+      </w:r>
+    </w:p>
+    <w:p>
+      <w:pPr>
+        <w:jc w:val="both"/>
+      </w:pPr>
+      <w:r>
+        <w:t>Men kan vise to eller flere aktiviteter som arbejder sam</w:t>
+      </w:r>
+      <w:r>
+        <w:t>tidig</w:t>
+      </w:r>
+      <w:r>
+        <w:t xml:space="preserve"> med </w:t>
+      </w:r>
+      <w:r>
+        <w:t>Fork</w:t>
+      </w:r>
+      <w:r>
+        <w:rPr>
+          <w:rStyle w:val="Fodnotehenvisning"/>
+        </w:rPr>
+        <w:footnoteReference w:id="16"/>
+      </w:r>
+      <w:r>
+        <w:t xml:space="preserve"> </w:t>
+      </w:r>
+      <w:r>
+        <w:t xml:space="preserve">som opdeling af aktiviteter som afvikles </w:t>
       </w:r>
       <w:r>
         <w:t xml:space="preserve">samtidigt og </w:t>
@@ -8585,191 +8704,347 @@
       </w:r>
       <w:proofErr w:type="spellEnd"/>
       <w:r>
-        <w:t xml:space="preserve"> (figur 8) dem alle når de færdig med arbejde. Ud over det kan men bruge </w:t>
-      </w:r>
-      <w:r>
-        <w:t>Decision (</w:t>
-      </w:r>
-      <w:r>
-        <w:t>figur 8)</w:t>
+        <w:t xml:space="preserve"> dem alle når de færdig med arbejde. Ud over det kan m</w:t>
+      </w:r>
+      <w:r>
+        <w:t>a</w:t>
+      </w:r>
+      <w:r>
+        <w:t xml:space="preserve">n bruge </w:t>
+      </w:r>
+      <w:r>
+        <w:t xml:space="preserve">Decision </w:t>
+      </w:r>
+      <w:r>
+        <w:t>når m</w:t>
+      </w:r>
+      <w:r>
+        <w:t>a</w:t>
+      </w:r>
+      <w:r>
+        <w:t xml:space="preserve">n </w:t>
+      </w:r>
+      <w:r>
+        <w:t>står i en situation hvor processen kan gå to veje. F</w:t>
+      </w:r>
+      <w:r>
+        <w:t>or</w:t>
+      </w:r>
+      <w:r>
+        <w:t xml:space="preserve"> eksempel </w:t>
+      </w:r>
+      <w:r>
+        <w:t xml:space="preserve">viser vi </w:t>
+      </w:r>
+      <w:r>
+        <w:t>i vores Aktivitets diagram</w:t>
+      </w:r>
+      <w:r>
+        <w:t>,</w:t>
+      </w:r>
+      <w:r>
+        <w:t xml:space="preserve"> at hvis</w:t>
+      </w:r>
+      <w:r>
+        <w:t xml:space="preserve"> der </w:t>
+      </w:r>
+      <w:r>
+        <w:t>ikke</w:t>
+      </w:r>
+      <w:r>
+        <w:t xml:space="preserve"> kommer sv</w:t>
+      </w:r>
+      <w:r>
+        <w:t>a</w:t>
+      </w:r>
+      <w:r>
+        <w:t>r fra RKI</w:t>
       </w:r>
       <w:r>
         <w:t xml:space="preserve"> </w:t>
       </w:r>
       <w:r>
-        <w:t xml:space="preserve">når men skærer nogle tinge versioner og vil viser dem, </w:t>
-      </w:r>
-      <w:r>
-        <w:t>for</w:t>
-      </w:r>
-      <w:r>
-        <w:t xml:space="preserve"> eksempel i vores Aktivitets diagram vi viser</w:t>
+        <w:t>eller banken</w:t>
+      </w:r>
+      <w:r>
+        <w:t xml:space="preserve">, </w:t>
+      </w:r>
+      <w:r>
+        <w:t>skal</w:t>
+      </w:r>
+      <w:r>
+        <w:t xml:space="preserve"> bilsælger</w:t>
+      </w:r>
+      <w:r>
+        <w:t xml:space="preserve"> enten</w:t>
+      </w:r>
+      <w:r>
+        <w:t xml:space="preserve"> begynde forfra</w:t>
+      </w:r>
+      <w:r>
+        <w:t xml:space="preserve"> eller </w:t>
+      </w:r>
+      <w:proofErr w:type="spellStart"/>
+      <w:r>
+        <w:t>terminere</w:t>
+      </w:r>
+      <w:proofErr w:type="spellEnd"/>
+      <w:r>
+        <w:t xml:space="preserve"> processen</w:t>
+      </w:r>
+      <w:r>
+        <w:rPr>
+          <w:rStyle w:val="Fodnotehenvisning"/>
+        </w:rPr>
+        <w:footnoteReference w:id="17"/>
+      </w:r>
+      <w:r>
+        <w:t xml:space="preserve">. </w:t>
+      </w:r>
+    </w:p>
+    <w:p>
+      <w:pPr>
+        <w:jc w:val="both"/>
+      </w:pPr>
+      <w:r>
+        <w:t>Aktivite</w:t>
+      </w:r>
+      <w:r>
+        <w:t>tsdiagrammer er rigtig god</w:t>
+      </w:r>
+      <w:r>
+        <w:t>e</w:t>
+      </w:r>
+      <w:r>
+        <w:t xml:space="preserve"> til at vise </w:t>
+      </w:r>
+      <w:r>
+        <w:t>p</w:t>
+      </w:r>
+      <w:r>
+        <w:t>arallelle</w:t>
+      </w:r>
+      <w:r>
+        <w:t xml:space="preserve"> </w:t>
+      </w:r>
+      <w:r>
+        <w:t>aktiviteter i</w:t>
+      </w:r>
+      <w:r>
+        <w:t xml:space="preserve"> forhold til Sekvensdiagram, derfor vi har brug</w:t>
+      </w:r>
+      <w:r>
+        <w:t>t</w:t>
+      </w:r>
+      <w:r>
+        <w:t xml:space="preserve"> den til at </w:t>
+      </w:r>
+      <w:r>
+        <w:t>vise vores aktiv</w:t>
+      </w:r>
+      <w:r>
+        <w:t>iteter</w:t>
+      </w:r>
+      <w:r>
+        <w:t xml:space="preserve"> i UC</w:t>
+      </w:r>
+      <w:r>
+        <w:t>3</w:t>
+      </w:r>
+      <w:r>
+        <w:rPr>
+          <w:rStyle w:val="Fodnotehenvisning"/>
+        </w:rPr>
+        <w:footnoteReference w:id="18"/>
       </w:r>
       <w:r>
         <w:t>,</w:t>
       </w:r>
       <w:r>
-        <w:t xml:space="preserve"> at hvis kommer ikke svær fra RKI </w:t>
-      </w:r>
-      <w:r>
-        <w:t xml:space="preserve">en </w:t>
-      </w:r>
-      <w:r>
-        <w:t>eller banken bilsælger skal begynder for fra.</w:t>
-      </w:r>
+        <w:t xml:space="preserve"> der</w:t>
+      </w:r>
+      <w:r>
+        <w:t xml:space="preserve"> har tråde</w:t>
+      </w:r>
+      <w:r>
+        <w:t xml:space="preserve"> med som en del af </w:t>
+      </w:r>
+      <w:r>
+        <w:t>casens udførelse</w:t>
+      </w:r>
+      <w:r>
+        <w:t>.</w:t>
+      </w:r>
+      <w:r>
+        <w:t xml:space="preserve"> I forhold til </w:t>
+      </w:r>
+      <w:r>
+        <w:t>vores UC</w:t>
+      </w:r>
+      <w:r>
+        <w:t xml:space="preserve">3, </w:t>
+      </w:r>
+      <w:r>
+        <w:t>AD (</w:t>
+      </w:r>
+      <w:r>
+        <w:t>Aktivitetsdiagram)</w:t>
+      </w:r>
+      <w:r>
+        <w:rPr>
+          <w:vertAlign w:val="superscript"/>
+        </w:rPr>
+        <w:t>17</w:t>
+      </w:r>
+      <w:r>
+        <w:t xml:space="preserve"> </w:t>
+      </w:r>
+      <w:r>
+        <w:t>begynder med</w:t>
+      </w:r>
+      <w:r>
+        <w:t xml:space="preserve"> at</w:t>
+      </w:r>
+      <w:r>
+        <w:t xml:space="preserve"> </w:t>
+      </w:r>
+      <w:r>
+        <w:t>bilsælger</w:t>
+      </w:r>
+      <w:r>
+        <w:t>en</w:t>
+      </w:r>
+      <w:r>
+        <w:t xml:space="preserve"> anmoder </w:t>
+      </w:r>
+      <w:r>
+        <w:t>om et</w:t>
+      </w:r>
+      <w:r>
+        <w:t xml:space="preserve"> lånetilbud</w:t>
+      </w:r>
+      <w:r>
+        <w:t>,</w:t>
+      </w:r>
+      <w:r>
+        <w:t xml:space="preserve"> og AD viser at på samme tid som UC2</w:t>
+      </w:r>
+      <w:r>
+        <w:rPr>
+          <w:rStyle w:val="Fodnotehenvisning"/>
+        </w:rPr>
+        <w:footnoteReference w:id="19"/>
+      </w:r>
+      <w:r>
+        <w:t xml:space="preserve"> kommer med dagens</w:t>
+      </w:r>
+      <w:r>
+        <w:t xml:space="preserve"> rentesats</w:t>
+      </w:r>
+      <w:r>
+        <w:t xml:space="preserve"> og UC1</w:t>
+      </w:r>
+      <w:r>
+        <w:rPr>
+          <w:rStyle w:val="Fodnotehenvisning"/>
+        </w:rPr>
+        <w:footnoteReference w:id="20"/>
+      </w:r>
+      <w:r>
+        <w:t xml:space="preserve"> s</w:t>
+      </w:r>
+      <w:r>
+        <w:t>æ</w:t>
+      </w:r>
+      <w:r>
+        <w:t>tter kreditværdighed til en kunde</w:t>
+      </w:r>
+      <w:r>
+        <w:t>,</w:t>
+      </w:r>
+      <w:r>
+        <w:t xml:space="preserve"> </w:t>
+      </w:r>
+      <w:r>
+        <w:t xml:space="preserve">angiver </w:t>
+      </w:r>
+      <w:r>
+        <w:t>bilsælger</w:t>
+      </w:r>
+      <w:r>
+        <w:t>en</w:t>
+      </w:r>
+      <w:r>
+        <w:t xml:space="preserve"> </w:t>
+      </w:r>
+      <w:r>
+        <w:t>lånets</w:t>
+      </w:r>
+      <w:r>
+        <w:t xml:space="preserve"> oplysninger til systemet</w:t>
+      </w:r>
+      <w:r>
+        <w:t>.</w:t>
+      </w:r>
+      <w:r>
+        <w:t xml:space="preserve"> </w:t>
+      </w:r>
+      <w:r>
+        <w:t>N</w:t>
+      </w:r>
+      <w:bookmarkStart w:id="31" w:name="_GoBack"/>
+      <w:bookmarkEnd w:id="31"/>
+      <w:r>
+        <w:t>år systemet får alle informationer som skal bruges</w:t>
+      </w:r>
+      <w:r>
+        <w:t xml:space="preserve">, </w:t>
+      </w:r>
+      <w:r>
+        <w:t>kan</w:t>
+      </w:r>
+      <w:r>
+        <w:t xml:space="preserve"> </w:t>
+      </w:r>
+      <w:r>
+        <w:t>bilsælger</w:t>
+      </w:r>
+      <w:r>
+        <w:t>en</w:t>
+      </w:r>
+      <w:r>
+        <w:t xml:space="preserve"> bekræfte dem</w:t>
+      </w:r>
+      <w:r>
+        <w:t xml:space="preserve">, hvorefter systemet til sidst vil gemme </w:t>
+      </w:r>
+      <w:r>
+        <w:t>dem i databasen.</w:t>
+      </w:r>
+    </w:p>
+    <w:p/>
+    <w:p>
+      <w:pPr>
+        <w:pStyle w:val="Overskrift3"/>
+      </w:pPr>
+      <w:bookmarkStart w:id="32" w:name="_Toc514153001"/>
+      <w:r>
+        <w:t>Singleton pattern</w:t>
+      </w:r>
+      <w:bookmarkEnd w:id="32"/>
     </w:p>
     <w:p>
       <w:pPr>
         <w:jc w:val="both"/>
       </w:pPr>
       <w:r>
-        <w:lastRenderedPageBreak/>
-        <w:t>Aktivite</w:t>
-      </w:r>
-      <w:r>
-        <w:t xml:space="preserve">tsdiagrammer er rigtig godt til at vise </w:t>
-      </w:r>
-      <w:r>
-        <w:t>p</w:t>
-      </w:r>
-      <w:r>
-        <w:t>arallelle</w:t>
-      </w:r>
-      <w:r>
-        <w:t xml:space="preserve"> </w:t>
-      </w:r>
-      <w:r>
-        <w:t>aktiviteter i</w:t>
-      </w:r>
-      <w:r>
-        <w:t xml:space="preserve"> for hold til Sekvens diagram, derfor vi har bruge den til at </w:t>
-      </w:r>
-      <w:r>
-        <w:t>vise vores aktiverer i UC</w:t>
-      </w:r>
-      <w:r>
-        <w:t>3</w:t>
-      </w:r>
-      <w:r>
-        <w:t xml:space="preserve"> (udregn lånetilbud)</w:t>
-      </w:r>
-      <w:r>
-        <w:t>,</w:t>
-      </w:r>
-      <w:r>
-        <w:t xml:space="preserve"> som har tråde med at hjælpe den </w:t>
-      </w:r>
-      <w:proofErr w:type="spellStart"/>
-      <w:r>
-        <w:t>use</w:t>
-      </w:r>
-      <w:proofErr w:type="spellEnd"/>
-      <w:r>
-        <w:t xml:space="preserve"> case udføre</w:t>
-      </w:r>
-      <w:r>
-        <w:t>s</w:t>
-      </w:r>
-      <w:r>
-        <w:t>.</w:t>
-      </w:r>
-      <w:r>
-        <w:t xml:space="preserve">  I for hold til </w:t>
-      </w:r>
-      <w:r>
-        <w:t>vores UC</w:t>
-      </w:r>
-      <w:r>
-        <w:t xml:space="preserve">3, </w:t>
-      </w:r>
-      <w:r>
-        <w:t>AD (</w:t>
-      </w:r>
-      <w:r>
-        <w:t>Aktivitets diagram) begynder med</w:t>
-      </w:r>
-      <w:r>
-        <w:t xml:space="preserve">      </w:t>
-      </w:r>
-      <w:r>
-        <w:t xml:space="preserve"> bilsælger anmoder en lånetilbud</w:t>
-      </w:r>
-      <w:r>
-        <w:t>,</w:t>
-      </w:r>
-      <w:r>
-        <w:t xml:space="preserve"> og AD viser at på samme tid som UC2 kommer med dagens </w:t>
-      </w:r>
-      <w:r>
-        <w:t xml:space="preserve">    </w:t>
-      </w:r>
-      <w:r>
-        <w:t>renteset og UC1 setter kreditværdighed til en kunde</w:t>
-      </w:r>
-      <w:r>
-        <w:t>,</w:t>
-      </w:r>
-      <w:r>
-        <w:t xml:space="preserve"> bilsælger angiver kundes oplysninger til systemet og når systemet får alle informationer som skal bruges </w:t>
-      </w:r>
-      <w:r>
-        <w:t>bilsælger,</w:t>
-      </w:r>
-      <w:r>
-        <w:t xml:space="preserve"> kan godt bekræfte dem og gemmer dem i databasen.</w:t>
-      </w:r>
-    </w:p>
-    <w:p/>
-    <w:p>
-      <w:pPr>
-        <w:pStyle w:val="Overskrift3"/>
-        <w:rPr>
-          <w:lang w:val="en-US"/>
-        </w:rPr>
-      </w:pPr>
-      <w:bookmarkStart w:id="31" w:name="_Toc514154987"/>
-      <w:r>
-        <w:rPr>
-          <w:lang w:val="en-US"/>
-        </w:rPr>
-        <w:t xml:space="preserve">Singleton </w:t>
-      </w:r>
-      <w:r>
-        <w:rPr>
-          <w:lang w:val="en-US"/>
-        </w:rPr>
-        <w:t>pattern (</w:t>
-      </w:r>
-      <w:bookmarkStart w:id="32" w:name="_GoBack"/>
-      <w:bookmarkEnd w:id="32"/>
-      <w:r>
-        <w:rPr>
-          <w:lang w:val="en-US"/>
-        </w:rPr>
-        <w:t>Sofia Review Shahnaz)</w:t>
-      </w:r>
-      <w:bookmarkEnd w:id="31"/>
-    </w:p>
-    <w:p>
-      <w:pPr>
-        <w:jc w:val="both"/>
-      </w:pPr>
-      <w:r>
-        <w:t xml:space="preserve">I vores </w:t>
-      </w:r>
-      <w:proofErr w:type="spellStart"/>
-      <w:r>
-        <w:t>implementation</w:t>
-      </w:r>
-      <w:proofErr w:type="spellEnd"/>
-      <w:r>
-        <w:t xml:space="preserve"> har vi valgt at benytte det design pattern der hedder ’Singleton’. Dette pattern bruges når man kun ønsker at tillade, at der bliver lavet én instans af en bestemt klasse. Til gengæld skal denne instans også være tilgængelig udefra. Vi bruger singleton pattern i forbindelse med vores klasser ”RKI” og ”Bank”</w:t>
+        <w:t>I vores implementation har vi valgt at benytte det design pattern der hedder ’Singleton’. Dette pattern bruges når man kun ønsker at tillade, at der bliver lavet én instans af en bestemt klasse. Til gengæld skal denne instans også være tilgængelig udefra. Vi bruger singleton pattern i forbindelse med vores klasser ”RKI” og ”Bank”</w:t>
       </w:r>
       <w:r>
         <w:rPr>
           <w:rStyle w:val="Fodnotehenvisning"/>
         </w:rPr>
-        <w:footnoteReference w:id="15"/>
+        <w:footnoteReference w:id="21"/>
       </w:r>
       <w:r>
         <w:t xml:space="preserve">. Vi har valgt at bruge dette pattern, fordi det må formodes, at forretningen kun har forbindelse til én bank, og ét RKI register. Det er derfor logisk at gøre de klasser, der repræsenterer disse domæneobjekter, til singletons. </w:t>
@@ -8781,15 +9056,11 @@
         <w:jc w:val="both"/>
       </w:pPr>
       <w:r>
-        <w:t xml:space="preserve">Der indgår flere elementer i implementationen af en singletonklasse. For at være sikker på, at der ikke kan laves flere instanser af klassen, vil vi først sørge for at give constructoren ’private’ som access modifier. På den måde er det kun klassen selv, der får lov til at invoke constructoren. Som sagt ønsker vi dog samtidig, at den ene instans, der findes af klassen, også er tilgængelig. Her indfører vi derfor en instance-metode, der skal returnere denne instans, som naturligvis vil være public. Metoden her vil altså først tjekke, om der er lavet en instans af klassen i forvejen. Hvis der ikke er, så invoker den constructoren og returnerer en ny instans. Hvis instansen allerede findes, vil den selvsagt blot returnere den. </w:t>
-      </w:r>
-      <w:proofErr w:type="spellStart"/>
-      <w:r>
-        <w:t>Instance</w:t>
-      </w:r>
-      <w:proofErr w:type="spellEnd"/>
-      <w:r>
-        <w:t xml:space="preserve">-metoden gøres </w:t>
+        <w:t xml:space="preserve">Der indgår flere elementer i implementationen af en singletonklasse. For at være sikker på, at der ikke kan laves flere instanser af klassen, vil vi først sørge for at give constructoren ’private’ </w:t>
+      </w:r>
+      <w:r>
+        <w:lastRenderedPageBreak/>
+        <w:t xml:space="preserve">som access modifier. På den måde er det kun klassen selv, der får lov til at invoke constructoren. Som sagt ønsker vi dog samtidig, at den ene instans, der findes af klassen, også er tilgængelig. Her indfører vi derfor en instance-metode, der skal returnere denne instans, som naturligvis vil være public. Metoden her vil altså først tjekke, om der er lavet en instans af klassen i forvejen. Hvis der ikke er, så invoker den constructoren og returnerer en ny instans. Hvis instansen allerede findes, vil den selvsagt blot returnere den. Instance-metoden gøres </w:t>
       </w:r>
       <w:proofErr w:type="spellStart"/>
       <w:r>
@@ -8820,7 +9091,7 @@
         <w:rPr>
           <w:rStyle w:val="Fodnotehenvisning"/>
         </w:rPr>
-        <w:footnoteReference w:id="16"/>
+        <w:footnoteReference w:id="22"/>
       </w:r>
       <w:r>
         <w:t xml:space="preserve">. For eksempel kan en singleton være svær at håndtere i forbindelse med test-scenarier. Det skyldes, at instansen af klassen ikke reelt kan slettes, eftersom klassen selv altid vil holde fast i instansen, og dermed ikke giver plads til, at </w:t>
@@ -8835,11 +9106,7 @@
       </w:r>
       <w:proofErr w:type="spellStart"/>
       <w:r>
-        <w:t>col</w:t>
-      </w:r>
-      <w:r>
-        <w:lastRenderedPageBreak/>
-        <w:t>lectoren</w:t>
+        <w:t>collectoren</w:t>
       </w:r>
       <w:proofErr w:type="spellEnd"/>
       <w:r>
@@ -8851,7 +9118,7 @@
       <w:pPr>
         <w:pStyle w:val="Overskrift3"/>
       </w:pPr>
-      <w:bookmarkStart w:id="33" w:name="_Toc514154988"/>
+      <w:bookmarkStart w:id="33" w:name="_Toc514153002"/>
       <w:r>
         <w:t>Tråde</w:t>
       </w:r>
@@ -8865,7 +9132,7 @@
       <w:pPr>
         <w:pStyle w:val="Overskrift3"/>
       </w:pPr>
-      <w:bookmarkStart w:id="34" w:name="_Toc514154989"/>
+      <w:bookmarkStart w:id="34" w:name="_Toc514153003"/>
       <w:r>
         <w:t>Unit-test</w:t>
       </w:r>
@@ -8891,7 +9158,7 @@
         <w:pStyle w:val="Overskrift1"/>
         <w:jc w:val="both"/>
       </w:pPr>
-      <w:bookmarkStart w:id="35" w:name="_Toc514154990"/>
+      <w:bookmarkStart w:id="35" w:name="_Toc514153004"/>
       <w:r>
         <w:lastRenderedPageBreak/>
         <w:t>Konklusion</w:t>
@@ -8925,7 +9192,7 @@
         <w:pStyle w:val="Overskrift1"/>
         <w:jc w:val="both"/>
       </w:pPr>
-      <w:bookmarkStart w:id="36" w:name="_Toc514154991"/>
+      <w:bookmarkStart w:id="36" w:name="_Toc514153005"/>
       <w:r>
         <w:lastRenderedPageBreak/>
         <w:t>Litteraturliste</w:t>
@@ -8959,7 +9226,7 @@
         <w:pStyle w:val="Overskrift1"/>
         <w:jc w:val="both"/>
       </w:pPr>
-      <w:bookmarkStart w:id="37" w:name="_Toc514154992"/>
+      <w:bookmarkStart w:id="37" w:name="_Toc514153006"/>
       <w:r>
         <w:lastRenderedPageBreak/>
         <w:t>Bilag</w:t>
@@ -8973,7 +9240,7 @@
       <w:pPr>
         <w:pStyle w:val="Overskrift2"/>
       </w:pPr>
-      <w:bookmarkStart w:id="38" w:name="_Toc514154993"/>
+      <w:bookmarkStart w:id="38" w:name="_Toc514153007"/>
       <w:r>
         <w:t xml:space="preserve">Bilag 1 </w:t>
       </w:r>
@@ -8995,7 +9262,7 @@
       <w:pPr>
         <w:pStyle w:val="Overskrift2"/>
       </w:pPr>
-      <w:bookmarkStart w:id="39" w:name="_Toc514154994"/>
+      <w:bookmarkStart w:id="39" w:name="_Toc514153008"/>
       <w:r>
         <w:lastRenderedPageBreak/>
         <w:t xml:space="preserve">Bilag </w:t>
@@ -9015,7 +9282,7 @@
       <w:pPr>
         <w:pStyle w:val="Overskrift3"/>
       </w:pPr>
-      <w:bookmarkStart w:id="40" w:name="_Toc514154995"/>
+      <w:bookmarkStart w:id="40" w:name="_Toc514153009"/>
       <w:r>
         <w:t>Visionen</w:t>
       </w:r>
@@ -9044,7 +9311,7 @@
       <w:pPr>
         <w:pStyle w:val="Overskrift3"/>
       </w:pPr>
-      <w:bookmarkStart w:id="41" w:name="_Toc514154996"/>
+      <w:bookmarkStart w:id="41" w:name="_Toc514153010"/>
       <w:r>
         <w:t>Interessentanalyse</w:t>
       </w:r>
@@ -9257,7 +9524,7 @@
       <w:pPr>
         <w:pStyle w:val="Overskrift3"/>
       </w:pPr>
-      <w:bookmarkStart w:id="42" w:name="_Toc514154997"/>
+      <w:bookmarkStart w:id="42" w:name="_Toc514153011"/>
       <w:r>
         <w:t>Feature</w:t>
       </w:r>
@@ -9343,7 +9610,7 @@
       <w:pPr>
         <w:pStyle w:val="Overskrift2"/>
       </w:pPr>
-      <w:bookmarkStart w:id="43" w:name="_Toc514154998"/>
+      <w:bookmarkStart w:id="43" w:name="_Toc514153012"/>
       <w:r>
         <w:t xml:space="preserve">Bilag 3 </w:t>
       </w:r>
@@ -9418,7 +9685,7 @@
         <w:pStyle w:val="Overskrift2"/>
       </w:pPr>
       <w:bookmarkStart w:id="44" w:name="_Toc513462462"/>
-      <w:bookmarkStart w:id="45" w:name="_Toc514154999"/>
+      <w:bookmarkStart w:id="45" w:name="_Toc514153013"/>
       <w:r>
         <w:lastRenderedPageBreak/>
         <w:t xml:space="preserve">Bilag 4 – </w:t>
@@ -10076,7 +10343,7 @@
         <w:pStyle w:val="Overskrift2"/>
       </w:pPr>
       <w:bookmarkStart w:id="46" w:name="_Toc513462463"/>
-      <w:bookmarkStart w:id="47" w:name="_Toc514155000"/>
+      <w:bookmarkStart w:id="47" w:name="_Toc514153014"/>
       <w:r>
         <w:lastRenderedPageBreak/>
         <w:t xml:space="preserve">Bilag 5 – </w:t>
@@ -10663,7 +10930,7 @@
         <w:pStyle w:val="Overskrift2"/>
       </w:pPr>
       <w:bookmarkStart w:id="48" w:name="_Toc513462464"/>
-      <w:bookmarkStart w:id="49" w:name="_Toc514155001"/>
+      <w:bookmarkStart w:id="49" w:name="_Toc514153015"/>
       <w:r>
         <w:lastRenderedPageBreak/>
         <w:t xml:space="preserve">Bilag 6 – </w:t>
@@ -11408,7 +11675,7 @@
           <w:rFonts w:asciiTheme="minorHAnsi" w:hAnsiTheme="minorHAnsi"/>
           <w:szCs w:val="24"/>
         </w:rPr>
-        <w:t xml:space="preserve">Systemet samarbejder med </w:t>
+        <w:t xml:space="preserve">Systemet samarbejder med RKI og bankens </w:t>
       </w:r>
       <w:proofErr w:type="spellStart"/>
       <w:r>
@@ -11416,25 +11683,9 @@
           <w:rFonts w:asciiTheme="minorHAnsi" w:hAnsiTheme="minorHAnsi"/>
           <w:szCs w:val="24"/>
         </w:rPr>
-        <w:t>RKI</w:t>
+        <w:t>API’er</w:t>
       </w:r>
       <w:proofErr w:type="spellEnd"/>
-      <w:r>
-        <w:rPr>
-          <w:rFonts w:asciiTheme="minorHAnsi" w:hAnsiTheme="minorHAnsi"/>
-          <w:szCs w:val="24"/>
-        </w:rPr>
-        <w:t xml:space="preserve"> og bankens </w:t>
-      </w:r>
-      <w:proofErr w:type="spellStart"/>
-      <w:r>
-        <w:rPr>
-          <w:rFonts w:asciiTheme="minorHAnsi" w:hAnsiTheme="minorHAnsi"/>
-          <w:szCs w:val="24"/>
-        </w:rPr>
-        <w:t>API’er</w:t>
-      </w:r>
-      <w:proofErr w:type="spellEnd"/>
     </w:p>
     <w:p>
       <w:pPr>
@@ -11521,7 +11772,7 @@
       <w:pPr>
         <w:pStyle w:val="Overskrift2"/>
       </w:pPr>
-      <w:bookmarkStart w:id="50" w:name="_Toc514155002"/>
+      <w:bookmarkStart w:id="50" w:name="_Toc514153016"/>
       <w:r>
         <w:t xml:space="preserve">Bilag </w:t>
       </w:r>
@@ -11602,7 +11853,7 @@
         <w:pStyle w:val="Overskrift2"/>
       </w:pPr>
       <w:bookmarkStart w:id="51" w:name="_Toc513462466"/>
-      <w:bookmarkStart w:id="52" w:name="_Toc514155003"/>
+      <w:bookmarkStart w:id="52" w:name="_Toc514153017"/>
       <w:r>
         <w:rPr>
           <w:noProof/>
@@ -12336,7 +12587,7 @@
       <w:pPr>
         <w:pStyle w:val="Overskrift2"/>
       </w:pPr>
-      <w:bookmarkStart w:id="53" w:name="_Toc514155004"/>
+      <w:bookmarkStart w:id="53" w:name="_Toc514153018"/>
       <w:r>
         <w:t xml:space="preserve">Bilag </w:t>
       </w:r>
@@ -12412,7 +12663,7 @@
       <w:pPr>
         <w:pStyle w:val="Overskrift2"/>
       </w:pPr>
-      <w:bookmarkStart w:id="54" w:name="_Toc514155005"/>
+      <w:bookmarkStart w:id="54" w:name="_Toc514153019"/>
       <w:r>
         <w:t>Bilag 10 risiko analyse</w:t>
       </w:r>
@@ -12963,16 +13214,148 @@
         <w:footnoteRef/>
       </w:r>
       <w:r>
-        <w:t xml:space="preserve"> Se klassediagrammet, </w:t>
-      </w:r>
-      <w:proofErr w:type="gramStart"/>
-      <w:r>
-        <w:t>bilag ?????????????</w:t>
-      </w:r>
-      <w:proofErr w:type="gramEnd"/>
+        <w:t xml:space="preserve"> Se </w:t>
+      </w:r>
+      <w:r>
+        <w:t xml:space="preserve">al notation i </w:t>
+      </w:r>
+      <w:r>
+        <w:rPr>
+          <w:i/>
+        </w:rPr>
+        <w:t>figur 7</w:t>
+      </w:r>
     </w:p>
   </w:footnote>
   <w:footnote w:id="16">
+    <w:p>
+      <w:pPr>
+        <w:pStyle w:val="Fodnotetekst"/>
+        <w:rPr>
+          <w:i/>
+        </w:rPr>
+      </w:pPr>
+      <w:r>
+        <w:rPr>
+          <w:rStyle w:val="Fodnotehenvisning"/>
+        </w:rPr>
+        <w:footnoteRef/>
+      </w:r>
+      <w:r>
+        <w:t xml:space="preserve"> Se al notation vedrørende parallelitet i </w:t>
+      </w:r>
+      <w:r>
+        <w:rPr>
+          <w:i/>
+        </w:rPr>
+        <w:t>figur 8</w:t>
+      </w:r>
+    </w:p>
+  </w:footnote>
+  <w:footnote w:id="17">
+    <w:p>
+      <w:pPr>
+        <w:pStyle w:val="Fodnotetekst"/>
+      </w:pPr>
+      <w:r>
+        <w:rPr>
+          <w:rStyle w:val="Fodnotehenvisning"/>
+        </w:rPr>
+        <w:footnoteRef/>
+      </w:r>
+      <w:r>
+        <w:t xml:space="preserve"> Se aktivitetsdiagram</w:t>
+      </w:r>
+      <w:r>
+        <w:t xml:space="preserve">met, </w:t>
+      </w:r>
+      <w:proofErr w:type="gramStart"/>
+      <w:r>
+        <w:t>bilag ???????????????</w:t>
+      </w:r>
+      <w:proofErr w:type="gramEnd"/>
+    </w:p>
+  </w:footnote>
+  <w:footnote w:id="18">
+    <w:p>
+      <w:pPr>
+        <w:pStyle w:val="Fodnotetekst"/>
+      </w:pPr>
+      <w:r>
+        <w:rPr>
+          <w:rStyle w:val="Fodnotehenvisning"/>
+        </w:rPr>
+        <w:footnoteRef/>
+      </w:r>
+      <w:r>
+        <w:t xml:space="preserve"> Se bilag??????????</w:t>
+      </w:r>
+    </w:p>
+  </w:footnote>
+  <w:footnote w:id="19">
+    <w:p>
+      <w:pPr>
+        <w:pStyle w:val="Fodnotetekst"/>
+      </w:pPr>
+      <w:r>
+        <w:rPr>
+          <w:rStyle w:val="Fodnotehenvisning"/>
+        </w:rPr>
+        <w:footnoteRef/>
+      </w:r>
+      <w:r>
+        <w:t xml:space="preserve"> Se </w:t>
+      </w:r>
+      <w:proofErr w:type="gramStart"/>
+      <w:r>
+        <w:t>bilag ???????????</w:t>
+      </w:r>
+      <w:proofErr w:type="gramEnd"/>
+    </w:p>
+  </w:footnote>
+  <w:footnote w:id="20">
+    <w:p>
+      <w:pPr>
+        <w:pStyle w:val="Fodnotetekst"/>
+      </w:pPr>
+      <w:r>
+        <w:rPr>
+          <w:rStyle w:val="Fodnotehenvisning"/>
+        </w:rPr>
+        <w:footnoteRef/>
+      </w:r>
+      <w:r>
+        <w:t xml:space="preserve"> Se </w:t>
+      </w:r>
+      <w:proofErr w:type="gramStart"/>
+      <w:r>
+        <w:t>bilag ???????????</w:t>
+      </w:r>
+      <w:proofErr w:type="gramEnd"/>
+    </w:p>
+  </w:footnote>
+  <w:footnote w:id="21">
+    <w:p>
+      <w:pPr>
+        <w:pStyle w:val="Fodnotetekst"/>
+      </w:pPr>
+      <w:r>
+        <w:rPr>
+          <w:rStyle w:val="Fodnotehenvisning"/>
+        </w:rPr>
+        <w:footnoteRef/>
+      </w:r>
+      <w:r>
+        <w:t xml:space="preserve"> Se klassediagrammet, </w:t>
+      </w:r>
+      <w:proofErr w:type="gramStart"/>
+      <w:r>
+        <w:t>bilag ?????????????</w:t>
+      </w:r>
+      <w:proofErr w:type="gramEnd"/>
+    </w:p>
+  </w:footnote>
+  <w:footnote w:id="22">
     <w:p>
       <w:pPr>
         <w:pStyle w:val="Fodnotetekst"/>
@@ -15875,6 +16258,7 @@
     <w:rsid w:val="004C7375"/>
     <w:rsid w:val="0054157F"/>
     <w:rsid w:val="00546D56"/>
+    <w:rsid w:val="005C19EE"/>
     <w:rsid w:val="005C30C0"/>
     <w:rsid w:val="00663D06"/>
     <w:rsid w:val="006E3AA7"/>
@@ -15890,7 +16274,6 @@
     <w:rsid w:val="009B735A"/>
     <w:rsid w:val="00A2189A"/>
     <w:rsid w:val="00AD38F1"/>
-    <w:rsid w:val="00BB3EE0"/>
     <w:rsid w:val="00C129AE"/>
     <w:rsid w:val="00C634E7"/>
     <w:rsid w:val="00C84B85"/>
@@ -15916,8 +16299,8 @@
   </m:mathPr>
   <w:themeFontLang w:val="da-DK" w:eastAsia="ko-KR"/>
   <w:clrSchemeMapping w:bg1="light1" w:t1="dark1" w:bg2="light2" w:t2="dark2" w:accent1="accent1" w:accent2="accent2" w:accent3="accent3" w:accent4="accent4" w:accent5="accent5" w:accent6="accent6" w:hyperlink="hyperlink" w:followedHyperlink="followedHyperlink"/>
-  <w:decimalSymbol w:val="."/>
-  <w:listSeparator w:val=","/>
+  <w:decimalSymbol w:val=","/>
+  <w:listSeparator w:val=";"/>
 </w:settings>
 </file>
 
@@ -16678,7 +17061,7 @@
 </file>
 
 <file path=customXml/itemProps2.xml><?xml version="1.0" encoding="utf-8"?>
-<ds:datastoreItem xmlns:ds="http://schemas.openxmlformats.org/officeDocument/2006/customXml" ds:itemID="{CC89E3C2-CC54-42C0-A0B9-C1BE4BFB56AF}">
+<ds:datastoreItem xmlns:ds="http://schemas.openxmlformats.org/officeDocument/2006/customXml" ds:itemID="{AD1959C7-A360-4B77-B001-9B33A7D3861E}">
   <ds:schemaRefs>
     <ds:schemaRef ds:uri="http://schemas.openxmlformats.org/officeDocument/2006/bibliography"/>
   </ds:schemaRefs>

</xml_diff>

<commit_message>
kigger efter review sofia
</commit_message>
<xml_diff>
--- a/modeller, dokumenter/proj. mgt/Rapport.docx
+++ b/modeller, dokumenter/proj. mgt/Rapport.docx
@@ -5685,7 +5685,15 @@
       </w:r>
       <w:proofErr w:type="spellEnd"/>
       <w:r>
-        <w:t xml:space="preserve"> (EBP), hvilket </w:t>
+        <w:t xml:space="preserve"> (</w:t>
+      </w:r>
+      <w:proofErr w:type="spellStart"/>
+      <w:r>
+        <w:t>EBP</w:t>
+      </w:r>
+      <w:proofErr w:type="spellEnd"/>
+      <w:r>
+        <w:t xml:space="preserve">), hvilket </w:t>
       </w:r>
       <w:r>
         <w:t xml:space="preserve">repræsenterer en virksomheds aktiviteter på det mest elementære niveau. </w:t>
@@ -7530,7 +7538,7 @@
           <w:noProof/>
         </w:rPr>
         <w:pict w14:anchorId="557BB1D0">
-          <v:shape id="_x0000_s1031" type="#_x0000_t202" style="position:absolute;left:0;text-align:left;margin-left:1218pt;margin-top:286.35pt;width:137.4pt;height:385.2pt;z-index:251661312;visibility:visible;mso-wrap-distance-top:3.6pt;mso-wrap-distance-bottom:3.6pt;mso-position-horizontal:right;mso-position-horizontal-relative:margin;mso-position-vertical-relative:margin;mso-width-relative:margin;mso-height-relative:margin" o:gfxdata="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" stroked="f">
+          <v:shape id="_x0000_s1031" type="#_x0000_t202" style="position:absolute;left:0;text-align:left;margin-left:1304.2pt;margin-top:286.35pt;width:137.4pt;height:385.2pt;z-index:251661312;visibility:visible;mso-wrap-distance-top:3.6pt;mso-wrap-distance-bottom:3.6pt;mso-position-horizontal:right;mso-position-horizontal-relative:margin;mso-position-vertical-relative:margin;mso-width-relative:margin;mso-height-relative:margin" o:gfxdata="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" stroked="f">
             <v:textbox>
               <w:txbxContent>
                 <w:p>
@@ -8139,6 +8147,7 @@
             <v:textbox>
               <w:txbxContent>
                 <w:p>
+                  <w:bookmarkStart w:id="30" w:name="_GoBack"/>
                   <w:r>
                     <w:rPr>
                       <w:noProof/>
@@ -8190,6 +8199,7 @@
                       </wp:inline>
                     </w:drawing>
                   </w:r>
+                  <w:bookmarkEnd w:id="30"/>
                 </w:p>
                 <w:p>
                   <w:pPr>
@@ -8321,6 +8331,7 @@
       </w:r>
       <w:bookmarkEnd w:id="29"/>
     </w:p>
+    <w:p/>
     <w:p>
       <w:pPr>
         <w:pStyle w:val="Overskrift3"/>
@@ -8335,7 +8346,7 @@
       <w:pPr>
         <w:pStyle w:val="Overskrift3"/>
       </w:pPr>
-      <w:bookmarkStart w:id="30" w:name="_Toc514153000"/>
+      <w:bookmarkStart w:id="31" w:name="_Toc514153000"/>
       <w:r>
         <w:t>Aktivitetsdiagram</w:t>
       </w:r>
@@ -8359,14 +8370,11 @@
       <w:r>
         <w:t>)</w:t>
       </w:r>
-      <w:bookmarkEnd w:id="30"/>
+      <w:bookmarkEnd w:id="31"/>
     </w:p>
     <w:p>
       <w:pPr>
         <w:jc w:val="both"/>
-        <w:rPr>
-          <w:color w:val="FF0000"/>
-        </w:rPr>
       </w:pPr>
       <w:r>
         <w:t>Når m</w:t>
@@ -8398,619 +8406,446 @@
       <w:r>
         <w:t xml:space="preserve"> </w:t>
       </w:r>
-      <w:r>
-        <w:rPr>
-          <w:color w:val="FF0000"/>
-        </w:rPr>
-        <w:t xml:space="preserve">For eksempel vi kan bruge den til en </w:t>
+    </w:p>
+    <w:p>
+      <w:pPr>
+        <w:jc w:val="both"/>
+      </w:pPr>
+      <w:r>
+        <w:t>For eksempel kan vi</w:t>
+      </w:r>
+      <w:r>
+        <w:t>, mens vi stadig befinder os i begyndelsen af projektet,</w:t>
+      </w:r>
+      <w:r>
+        <w:t xml:space="preserve"> udarbejde aktivitetsdiagram ud fra en </w:t>
       </w:r>
       <w:proofErr w:type="spellStart"/>
       <w:r>
-        <w:rPr>
-          <w:color w:val="FF0000"/>
-        </w:rPr>
         <w:t>use</w:t>
       </w:r>
       <w:proofErr w:type="spellEnd"/>
       <w:r>
-        <w:rPr>
-          <w:color w:val="FF0000"/>
-        </w:rPr>
-        <w:t xml:space="preserve"> case til at lægge fokus på første omgang når vi begynder og arbejder med </w:t>
-      </w:r>
-      <w:r>
-        <w:rPr>
-          <w:color w:val="FF0000"/>
-        </w:rPr>
-        <w:t>projekte</w:t>
-      </w:r>
-      <w:r>
-        <w:rPr>
-          <w:color w:val="FF0000"/>
-        </w:rPr>
+        <w:t xml:space="preserve"> case, for at lægge fokus </w:t>
+      </w:r>
+      <w:r>
+        <w:t>på hvordan det nuværende system fungerer og hvordan vi kan udvikle det.</w:t>
+      </w:r>
+      <w:r>
+        <w:t xml:space="preserve"> Processen er meget kompleks, gør det det nemmere for os at danne overblik over arbejdsgangen.</w:t>
+      </w:r>
+      <w:r>
+        <w:t xml:space="preserve"> </w:t>
+      </w:r>
+    </w:p>
+    <w:p>
+      <w:pPr>
+        <w:jc w:val="both"/>
+      </w:pPr>
+      <w:r>
+        <w:t>M</w:t>
+      </w:r>
+      <w:r>
+        <w:t>a</w:t>
+      </w:r>
+      <w:r>
+        <w:t>n bruger Action</w:t>
+      </w:r>
+      <w:r>
+        <w:rPr>
+          <w:rStyle w:val="Fodnotehenvisning"/>
+        </w:rPr>
+        <w:footnoteReference w:id="15"/>
+      </w:r>
+      <w:r>
+        <w:t xml:space="preserve"> </w:t>
+      </w:r>
+      <w:r>
+        <w:t>til at angive en handling, o</w:t>
+      </w:r>
+      <w:r>
+        <w:t>g Transition til at vise flowet mellem handlinger</w:t>
+      </w:r>
+      <w:r>
+        <w:t xml:space="preserve"> </w:t>
+      </w:r>
+      <w:r>
+        <w:t>og/eller objekter</w:t>
+      </w:r>
+      <w:r>
+        <w:t>.</w:t>
+      </w:r>
+      <w:r>
+        <w:t xml:space="preserve"> </w:t>
+      </w:r>
+      <w:r>
+        <w:t>S</w:t>
+      </w:r>
+      <w:r>
+        <w:t xml:space="preserve">tart og </w:t>
+      </w:r>
+      <w:r>
+        <w:t xml:space="preserve">End </w:t>
+      </w:r>
+      <w:r>
+        <w:t>angiver aktivitetens begyndelse og slutning, Object Node</w:t>
+      </w:r>
+      <w:r>
+        <w:t xml:space="preserve"> </w:t>
+      </w:r>
+      <w:r>
+        <w:t>angiver</w:t>
+      </w:r>
+      <w:r>
+        <w:t xml:space="preserve"> objekter eller data og benyttes til at vise data </w:t>
+      </w:r>
+      <w:r>
+        <w:t>flowdiagram</w:t>
+      </w:r>
+      <w:r>
+        <w:t xml:space="preserve"> og Partition </w:t>
+      </w:r>
+      <w:r>
+        <w:t>deler</w:t>
+      </w:r>
+      <w:r>
+        <w:t xml:space="preserve"> diagrammet mellem forskellige aktører.</w:t>
+      </w:r>
+    </w:p>
+    <w:p>
+      <w:pPr>
+        <w:jc w:val="both"/>
+      </w:pPr>
+      <w:r>
+        <w:t>Men kan vise to eller flere aktiviteter som arbejder sam</w:t>
+      </w:r>
+      <w:r>
+        <w:t>tidig</w:t>
+      </w:r>
+      <w:r>
+        <w:t xml:space="preserve"> med </w:t>
+      </w:r>
+      <w:r>
+        <w:t>Fork</w:t>
+      </w:r>
+      <w:r>
+        <w:rPr>
+          <w:rStyle w:val="Fodnotehenvisning"/>
+        </w:rPr>
+        <w:footnoteReference w:id="16"/>
+      </w:r>
+      <w:r>
+        <w:t xml:space="preserve"> </w:t>
+      </w:r>
+      <w:r>
+        <w:t xml:space="preserve">som opdeling af aktiviteter som afvikles </w:t>
+      </w:r>
+      <w:r>
+        <w:t xml:space="preserve">samtidigt og </w:t>
+      </w:r>
+      <w:proofErr w:type="spellStart"/>
+      <w:r>
+        <w:t>Join</w:t>
+      </w:r>
+      <w:proofErr w:type="spellEnd"/>
+      <w:r>
+        <w:t xml:space="preserve"> dem alle når de færdig med arbejde. Ud over det kan m</w:t>
+      </w:r>
+      <w:r>
+        <w:t>a</w:t>
+      </w:r>
+      <w:r>
+        <w:t xml:space="preserve">n bruge </w:t>
+      </w:r>
+      <w:r>
+        <w:t xml:space="preserve">Decision </w:t>
+      </w:r>
+      <w:r>
+        <w:t>når m</w:t>
+      </w:r>
+      <w:r>
+        <w:t>a</w:t>
+      </w:r>
+      <w:r>
+        <w:t xml:space="preserve">n </w:t>
+      </w:r>
+      <w:r>
+        <w:t>står i en situation hvor processen kan gå to veje. F</w:t>
+      </w:r>
+      <w:r>
+        <w:t>or</w:t>
+      </w:r>
+      <w:r>
+        <w:t xml:space="preserve"> eksempel </w:t>
+      </w:r>
+      <w:r>
+        <w:t xml:space="preserve">viser vi </w:t>
+      </w:r>
+      <w:r>
+        <w:t xml:space="preserve">i vores </w:t>
+      </w:r>
+      <w:r>
+        <w:lastRenderedPageBreak/>
+        <w:t>Aktivitets diagram</w:t>
+      </w:r>
+      <w:r>
+        <w:t>,</w:t>
+      </w:r>
+      <w:r>
+        <w:t xml:space="preserve"> at hvis</w:t>
+      </w:r>
+      <w:r>
+        <w:t xml:space="preserve"> der ikke</w:t>
+      </w:r>
+      <w:r>
+        <w:t xml:space="preserve"> kommer sv</w:t>
+      </w:r>
+      <w:r>
+        <w:t>a</w:t>
+      </w:r>
+      <w:r>
+        <w:t>r fra RKI</w:t>
+      </w:r>
+      <w:r>
+        <w:t xml:space="preserve"> </w:t>
+      </w:r>
+      <w:r>
+        <w:t>eller banken</w:t>
+      </w:r>
+      <w:r>
+        <w:t>, skal</w:t>
+      </w:r>
+      <w:r>
+        <w:t xml:space="preserve"> bilsælger</w:t>
+      </w:r>
+      <w:r>
+        <w:t xml:space="preserve"> enten</w:t>
+      </w:r>
+      <w:r>
+        <w:t xml:space="preserve"> begynde forfra</w:t>
+      </w:r>
+      <w:r>
+        <w:t xml:space="preserve"> eller </w:t>
+      </w:r>
+      <w:proofErr w:type="spellStart"/>
+      <w:r>
+        <w:t>terminere</w:t>
+      </w:r>
+      <w:proofErr w:type="spellEnd"/>
+      <w:r>
+        <w:t xml:space="preserve"> processen</w:t>
+      </w:r>
+      <w:r>
+        <w:rPr>
+          <w:rStyle w:val="Fodnotehenvisning"/>
+        </w:rPr>
+        <w:footnoteReference w:id="17"/>
+      </w:r>
+      <w:r>
+        <w:t xml:space="preserve">. </w:t>
+      </w:r>
+    </w:p>
+    <w:p>
+      <w:pPr>
+        <w:jc w:val="both"/>
+      </w:pPr>
+      <w:r>
+        <w:t>Aktivite</w:t>
+      </w:r>
+      <w:r>
+        <w:t>tsdiagrammer er rigtig god</w:t>
+      </w:r>
+      <w:r>
+        <w:t>e</w:t>
+      </w:r>
+      <w:r>
+        <w:t xml:space="preserve"> til at vise </w:t>
+      </w:r>
+      <w:r>
+        <w:t>p</w:t>
+      </w:r>
+      <w:r>
+        <w:t>arallelle</w:t>
+      </w:r>
+      <w:r>
+        <w:t xml:space="preserve"> </w:t>
+      </w:r>
+      <w:r>
+        <w:t>aktiviteter i</w:t>
+      </w:r>
+      <w:r>
+        <w:t xml:space="preserve"> forhold til Sekvensdiagram, derfor vi har brug</w:t>
+      </w:r>
+      <w:r>
         <w:t>t</w:t>
       </w:r>
       <w:r>
-        <w:rPr>
-          <w:color w:val="FF0000"/>
-        </w:rPr>
+        <w:t xml:space="preserve"> den til at </w:t>
+      </w:r>
+      <w:r>
+        <w:t>vise vores aktiv</w:t>
+      </w:r>
+      <w:r>
+        <w:t>iteter</w:t>
+      </w:r>
+      <w:r>
+        <w:t xml:space="preserve"> i UC</w:t>
+      </w:r>
+      <w:r>
+        <w:t>3</w:t>
+      </w:r>
+      <w:r>
+        <w:rPr>
+          <w:rStyle w:val="Fodnotehenvisning"/>
+        </w:rPr>
+        <w:footnoteReference w:id="18"/>
+      </w:r>
+      <w:r>
         <w:t>,</w:t>
       </w:r>
       <w:r>
-        <w:rPr>
-          <w:color w:val="FF0000"/>
-        </w:rPr>
-        <w:t xml:space="preserve"> eller laver noget forretning processer som vi kan finde ud at hvordan </w:t>
-      </w:r>
-      <w:r>
-        <w:rPr>
-          <w:color w:val="FF0000"/>
-        </w:rPr>
-        <w:t>et nuværende system fungere</w:t>
-      </w:r>
-      <w:r>
-        <w:rPr>
-          <w:color w:val="FF0000"/>
-        </w:rPr>
-        <w:t xml:space="preserve"> og hvordan kan vi </w:t>
-      </w:r>
-      <w:r>
-        <w:rPr>
-          <w:color w:val="FF0000"/>
-        </w:rPr>
-        <w:t>udviklere</w:t>
-      </w:r>
-      <w:r>
-        <w:rPr>
-          <w:color w:val="FF0000"/>
-        </w:rPr>
+        <w:t xml:space="preserve"> der</w:t>
+      </w:r>
+      <w:r>
+        <w:t xml:space="preserve"> har tråde</w:t>
+      </w:r>
+      <w:r>
+        <w:t xml:space="preserve"> med som en del af </w:t>
+      </w:r>
+      <w:r>
+        <w:t>casens udførelse</w:t>
+      </w:r>
+      <w:r>
+        <w:t>.</w:t>
+      </w:r>
+      <w:r>
+        <w:t xml:space="preserve"> I forhold til </w:t>
+      </w:r>
+      <w:r>
+        <w:t>vores UC</w:t>
+      </w:r>
+      <w:r>
+        <w:t xml:space="preserve">3, </w:t>
+      </w:r>
+      <w:r>
+        <w:t>AD (</w:t>
+      </w:r>
+      <w:r>
+        <w:t>Aktivitetsdiagram)</w:t>
+      </w:r>
+      <w:r>
+        <w:rPr>
+          <w:vertAlign w:val="superscript"/>
+        </w:rPr>
+        <w:t>17</w:t>
+      </w:r>
+      <w:r>
         <w:t xml:space="preserve"> </w:t>
       </w:r>
       <w:r>
-        <w:rPr>
-          <w:color w:val="FF0000"/>
-        </w:rPr>
-        <w:t>den,</w:t>
-      </w:r>
-      <w:r>
-        <w:rPr>
-          <w:color w:val="FF0000"/>
-        </w:rPr>
-        <w:t xml:space="preserve"> med em meget </w:t>
-      </w:r>
-      <w:r>
-        <w:rPr>
-          <w:color w:val="FF0000"/>
-        </w:rPr>
-        <w:t>komplekse</w:t>
-      </w:r>
-      <w:r>
-        <w:rPr>
-          <w:color w:val="FF0000"/>
-        </w:rPr>
+        <w:t>begynder med</w:t>
+      </w:r>
+      <w:r>
+        <w:t xml:space="preserve"> at</w:t>
+      </w:r>
+      <w:r>
         <w:t xml:space="preserve"> </w:t>
       </w:r>
       <w:r>
-        <w:rPr>
-          <w:color w:val="FF0000"/>
-        </w:rPr>
-        <w:t>proces</w:t>
-      </w:r>
-      <w:r>
-        <w:rPr>
-          <w:color w:val="FF0000"/>
-        </w:rPr>
+        <w:t>bilsælger</w:t>
+      </w:r>
+      <w:r>
+        <w:t>en</w:t>
+      </w:r>
+      <w:r>
+        <w:t xml:space="preserve"> anmoder </w:t>
+      </w:r>
+      <w:r>
+        <w:t>om et</w:t>
+      </w:r>
+      <w:r>
+        <w:t xml:space="preserve"> lånetilbud</w:t>
+      </w:r>
+      <w:r>
+        <w:t>,</w:t>
+      </w:r>
+      <w:r>
+        <w:t xml:space="preserve"> og AD viser at på samme tid som UC2</w:t>
+      </w:r>
+      <w:r>
+        <w:rPr>
+          <w:rStyle w:val="Fodnotehenvisning"/>
+        </w:rPr>
+        <w:footnoteReference w:id="19"/>
+      </w:r>
+      <w:r>
+        <w:t xml:space="preserve"> kommer med dagens</w:t>
+      </w:r>
+      <w:r>
+        <w:t xml:space="preserve"> rentesats</w:t>
+      </w:r>
+      <w:r>
+        <w:t xml:space="preserve"> og UC1</w:t>
+      </w:r>
+      <w:r>
+        <w:rPr>
+          <w:rStyle w:val="Fodnotehenvisning"/>
+        </w:rPr>
+        <w:footnoteReference w:id="20"/>
+      </w:r>
+      <w:r>
+        <w:t xml:space="preserve"> s</w:t>
+      </w:r>
+      <w:r>
+        <w:t>æ</w:t>
+      </w:r>
+      <w:r>
+        <w:t>tter kreditværdighed til en kunde</w:t>
+      </w:r>
+      <w:r>
+        <w:t>,</w:t>
+      </w:r>
+      <w:r>
         <w:t xml:space="preserve"> </w:t>
       </w:r>
       <w:r>
-        <w:rPr>
-          <w:color w:val="FF0000"/>
-        </w:rPr>
-        <w:t>som men kan endelig rigtig</w:t>
-      </w:r>
-      <w:r>
-        <w:rPr>
-          <w:color w:val="FF0000"/>
-        </w:rPr>
-        <w:t xml:space="preserve"> god finder ud af det hvordan </w:t>
-      </w:r>
-      <w:r>
-        <w:rPr>
-          <w:color w:val="FF0000"/>
-        </w:rPr>
-        <w:t>udstyre</w:t>
-      </w:r>
-      <w:r>
-        <w:rPr>
-          <w:color w:val="FF0000"/>
-        </w:rPr>
-        <w:t>s</w:t>
-      </w:r>
-      <w:r>
-        <w:rPr>
-          <w:color w:val="FF0000"/>
-        </w:rPr>
+        <w:t xml:space="preserve">angiver </w:t>
+      </w:r>
+      <w:r>
+        <w:t>bilsælger</w:t>
+      </w:r>
+      <w:r>
+        <w:t>en</w:t>
+      </w:r>
+      <w:r>
+        <w:t xml:space="preserve"> </w:t>
+      </w:r>
+      <w:r>
+        <w:t>lånets</w:t>
+      </w:r>
+      <w:r>
+        <w:t xml:space="preserve"> oplysninger til systemet</w:t>
+      </w:r>
+      <w:r>
         <w:t>.</w:t>
       </w:r>
-    </w:p>
-    <w:p>
-      <w:pPr>
-        <w:jc w:val="both"/>
-      </w:pPr>
-    </w:p>
-    <w:p>
-      <w:pPr>
-        <w:jc w:val="both"/>
-      </w:pPr>
-      <w:r>
-        <w:t>For eksempel kan vi</w:t>
-      </w:r>
-      <w:r>
-        <w:t>, mens vi stadig befinder os i begyndelsen af projektet</w:t>
-      </w:r>
-      <w:r>
-        <w:t>,</w:t>
-      </w:r>
-      <w:r>
-        <w:t xml:space="preserve"> udarbejde aktivitetsdiagram ud fra en </w:t>
-      </w:r>
-      <w:proofErr w:type="spellStart"/>
-      <w:r>
-        <w:t>use</w:t>
-      </w:r>
-      <w:proofErr w:type="spellEnd"/>
-      <w:r>
-        <w:t xml:space="preserve"> case, for at lægge fokus </w:t>
-      </w:r>
-      <w:r>
-        <w:t>på hvordan det nuværende system fungerer og hvordan vi kan udvikle det.</w:t>
-      </w:r>
-      <w:r>
-        <w:t xml:space="preserve"> Processen er meget kompleks, gør det det nemmere for os at danne overblik over arbejdsgangen.</w:t>
-      </w:r>
       <w:r>
         <w:t xml:space="preserve"> </w:t>
       </w:r>
-    </w:p>
-    <w:p>
-      <w:pPr>
-        <w:jc w:val="both"/>
-      </w:pPr>
-    </w:p>
-    <w:p>
-      <w:pPr>
-        <w:jc w:val="both"/>
-      </w:pPr>
-    </w:p>
-    <w:p>
-      <w:pPr>
-        <w:jc w:val="both"/>
-      </w:pPr>
-    </w:p>
-    <w:p>
-      <w:pPr>
-        <w:jc w:val="both"/>
-      </w:pPr>
-    </w:p>
-    <w:p>
-      <w:pPr>
-        <w:jc w:val="both"/>
-      </w:pPr>
-      <w:r>
-        <w:lastRenderedPageBreak/>
-        <w:t>M</w:t>
-      </w:r>
-      <w:r>
-        <w:t>a</w:t>
-      </w:r>
-      <w:r>
-        <w:t>n bruger Action</w:t>
-      </w:r>
-      <w:r>
-        <w:rPr>
-          <w:rStyle w:val="Fodnotehenvisning"/>
-        </w:rPr>
-        <w:footnoteReference w:id="15"/>
-      </w:r>
-      <w:r>
-        <w:t xml:space="preserve"> </w:t>
-      </w:r>
-      <w:r>
-        <w:t>til at angive en handling, o</w:t>
-      </w:r>
-      <w:r>
-        <w:t>g Transition til at vise flowet mellem handlinger</w:t>
-      </w:r>
-      <w:r>
-        <w:t xml:space="preserve"> </w:t>
-      </w:r>
-      <w:r>
-        <w:t>og/eller objekter</w:t>
-      </w:r>
-      <w:r>
-        <w:t>.</w:t>
-      </w:r>
-      <w:r>
-        <w:t xml:space="preserve"> </w:t>
-      </w:r>
-      <w:r>
-        <w:t>S</w:t>
-      </w:r>
-      <w:r>
-        <w:t xml:space="preserve">tart og </w:t>
-      </w:r>
-      <w:r>
-        <w:t xml:space="preserve">End </w:t>
-      </w:r>
-      <w:r>
-        <w:t>angiver aktivitetens begyndelse og slutning, Object Node</w:t>
-      </w:r>
-      <w:r>
-        <w:t xml:space="preserve"> </w:t>
-      </w:r>
-      <w:r>
-        <w:t>angiver</w:t>
-      </w:r>
-      <w:r>
-        <w:t xml:space="preserve"> objekter eller data og benyttes til at vise data </w:t>
-      </w:r>
-      <w:r>
-        <w:t>flowdiagram</w:t>
-      </w:r>
-      <w:r>
-        <w:t xml:space="preserve"> og Partition </w:t>
-      </w:r>
-      <w:r>
-        <w:t>deler</w:t>
-      </w:r>
-      <w:r>
-        <w:t xml:space="preserve"> diagrammet mellem forskellige aktører.</w:t>
-      </w:r>
-    </w:p>
-    <w:p>
-      <w:pPr>
-        <w:jc w:val="both"/>
-      </w:pPr>
-      <w:r>
-        <w:t>Men kan vise to eller flere aktiviteter som arbejder sam</w:t>
-      </w:r>
-      <w:r>
-        <w:t>tidig</w:t>
-      </w:r>
-      <w:r>
-        <w:t xml:space="preserve"> med </w:t>
-      </w:r>
-      <w:r>
-        <w:t>Fork</w:t>
-      </w:r>
-      <w:r>
-        <w:rPr>
-          <w:rStyle w:val="Fodnotehenvisning"/>
-        </w:rPr>
-        <w:footnoteReference w:id="16"/>
-      </w:r>
-      <w:r>
-        <w:t xml:space="preserve"> </w:t>
-      </w:r>
-      <w:r>
-        <w:t xml:space="preserve">som opdeling af aktiviteter som afvikles </w:t>
-      </w:r>
-      <w:r>
-        <w:t xml:space="preserve">samtidigt og </w:t>
-      </w:r>
-      <w:proofErr w:type="spellStart"/>
-      <w:r>
-        <w:t>Join</w:t>
-      </w:r>
-      <w:proofErr w:type="spellEnd"/>
-      <w:r>
-        <w:t xml:space="preserve"> dem alle når de færdig med arbejde. Ud over det kan m</w:t>
-      </w:r>
-      <w:r>
-        <w:t>a</w:t>
-      </w:r>
-      <w:r>
-        <w:t xml:space="preserve">n bruge </w:t>
-      </w:r>
-      <w:r>
-        <w:t xml:space="preserve">Decision </w:t>
-      </w:r>
-      <w:r>
-        <w:t>når m</w:t>
-      </w:r>
-      <w:r>
-        <w:t>a</w:t>
-      </w:r>
-      <w:r>
-        <w:t xml:space="preserve">n </w:t>
-      </w:r>
-      <w:r>
-        <w:t>står i en situation hvor processen kan gå to veje. F</w:t>
-      </w:r>
-      <w:r>
-        <w:t>or</w:t>
-      </w:r>
-      <w:r>
-        <w:t xml:space="preserve"> eksempel </w:t>
-      </w:r>
-      <w:r>
-        <w:t xml:space="preserve">viser vi </w:t>
-      </w:r>
-      <w:r>
-        <w:t>i vores Aktivitets diagram</w:t>
-      </w:r>
-      <w:r>
-        <w:t>,</w:t>
-      </w:r>
-      <w:r>
-        <w:t xml:space="preserve"> at hvis</w:t>
-      </w:r>
-      <w:r>
-        <w:t xml:space="preserve"> der </w:t>
-      </w:r>
-      <w:r>
-        <w:t>ikke</w:t>
-      </w:r>
-      <w:r>
-        <w:t xml:space="preserve"> kommer sv</w:t>
-      </w:r>
-      <w:r>
-        <w:t>a</w:t>
-      </w:r>
-      <w:r>
-        <w:t>r fra RKI</w:t>
-      </w:r>
-      <w:r>
-        <w:t xml:space="preserve"> </w:t>
-      </w:r>
-      <w:r>
-        <w:t>eller banken</w:t>
+      <w:r>
+        <w:t>N</w:t>
+      </w:r>
+      <w:r>
+        <w:t>år systemet får alle informationer som skal bruges</w:t>
       </w:r>
       <w:r>
         <w:t xml:space="preserve">, </w:t>
       </w:r>
       <w:r>
-        <w:t>skal</w:t>
-      </w:r>
-      <w:r>
-        <w:t xml:space="preserve"> bilsælger</w:t>
-      </w:r>
-      <w:r>
-        <w:t xml:space="preserve"> enten</w:t>
-      </w:r>
-      <w:r>
-        <w:t xml:space="preserve"> begynde forfra</w:t>
-      </w:r>
-      <w:r>
-        <w:t xml:space="preserve"> eller </w:t>
-      </w:r>
-      <w:proofErr w:type="spellStart"/>
-      <w:r>
-        <w:t>terminere</w:t>
-      </w:r>
-      <w:proofErr w:type="spellEnd"/>
-      <w:r>
-        <w:t xml:space="preserve"> processen</w:t>
-      </w:r>
-      <w:r>
-        <w:rPr>
-          <w:rStyle w:val="Fodnotehenvisning"/>
-        </w:rPr>
-        <w:footnoteReference w:id="17"/>
-      </w:r>
-      <w:r>
-        <w:t xml:space="preserve">. </w:t>
-      </w:r>
-    </w:p>
-    <w:p>
-      <w:pPr>
-        <w:jc w:val="both"/>
-      </w:pPr>
-      <w:r>
-        <w:t>Aktivite</w:t>
-      </w:r>
-      <w:r>
-        <w:t>tsdiagrammer er rigtig god</w:t>
-      </w:r>
-      <w:r>
-        <w:t>e</w:t>
-      </w:r>
-      <w:r>
-        <w:t xml:space="preserve"> til at vise </w:t>
-      </w:r>
-      <w:r>
-        <w:t>p</w:t>
-      </w:r>
-      <w:r>
-        <w:t>arallelle</w:t>
-      </w:r>
-      <w:r>
-        <w:t xml:space="preserve"> </w:t>
-      </w:r>
-      <w:r>
-        <w:t>aktiviteter i</w:t>
-      </w:r>
-      <w:r>
-        <w:t xml:space="preserve"> forhold til Sekvensdiagram, derfor vi har brug</w:t>
-      </w:r>
-      <w:r>
-        <w:t>t</w:t>
-      </w:r>
-      <w:r>
-        <w:t xml:space="preserve"> den til at </w:t>
-      </w:r>
-      <w:r>
-        <w:t>vise vores aktiv</w:t>
-      </w:r>
-      <w:r>
-        <w:t>iteter</w:t>
-      </w:r>
-      <w:r>
-        <w:t xml:space="preserve"> i UC</w:t>
-      </w:r>
-      <w:r>
-        <w:t>3</w:t>
-      </w:r>
-      <w:r>
-        <w:rPr>
-          <w:rStyle w:val="Fodnotehenvisning"/>
-        </w:rPr>
-        <w:footnoteReference w:id="18"/>
-      </w:r>
-      <w:r>
-        <w:t>,</w:t>
-      </w:r>
-      <w:r>
-        <w:t xml:space="preserve"> der</w:t>
-      </w:r>
-      <w:r>
-        <w:t xml:space="preserve"> har tråde</w:t>
-      </w:r>
-      <w:r>
-        <w:t xml:space="preserve"> med som en del af </w:t>
-      </w:r>
-      <w:r>
-        <w:t>casens udførelse</w:t>
-      </w:r>
-      <w:r>
-        <w:t>.</w:t>
-      </w:r>
-      <w:r>
-        <w:t xml:space="preserve"> I forhold til </w:t>
-      </w:r>
-      <w:r>
-        <w:t>vores UC</w:t>
-      </w:r>
-      <w:r>
-        <w:t xml:space="preserve">3, </w:t>
-      </w:r>
-      <w:r>
-        <w:t>AD (</w:t>
-      </w:r>
-      <w:r>
-        <w:t>Aktivitetsdiagram)</w:t>
-      </w:r>
-      <w:r>
-        <w:rPr>
-          <w:vertAlign w:val="superscript"/>
-        </w:rPr>
-        <w:t>17</w:t>
-      </w:r>
-      <w:r>
-        <w:t xml:space="preserve"> </w:t>
-      </w:r>
-      <w:r>
-        <w:t>begynder med</w:t>
-      </w:r>
-      <w:r>
-        <w:t xml:space="preserve"> at</w:t>
-      </w:r>
-      <w:r>
-        <w:t xml:space="preserve"> </w:t>
-      </w:r>
-      <w:r>
-        <w:t>bilsælger</w:t>
-      </w:r>
-      <w:r>
-        <w:t>en</w:t>
-      </w:r>
-      <w:r>
-        <w:t xml:space="preserve"> anmoder </w:t>
-      </w:r>
-      <w:r>
-        <w:t>om et</w:t>
-      </w:r>
-      <w:r>
-        <w:t xml:space="preserve"> lånetilbud</w:t>
-      </w:r>
-      <w:r>
-        <w:t>,</w:t>
-      </w:r>
-      <w:r>
-        <w:t xml:space="preserve"> og AD viser at på samme tid som UC2</w:t>
-      </w:r>
-      <w:r>
-        <w:rPr>
-          <w:rStyle w:val="Fodnotehenvisning"/>
-        </w:rPr>
-        <w:footnoteReference w:id="19"/>
-      </w:r>
-      <w:r>
-        <w:t xml:space="preserve"> kommer med dagens</w:t>
-      </w:r>
-      <w:r>
-        <w:t xml:space="preserve"> rentesats</w:t>
-      </w:r>
-      <w:r>
-        <w:t xml:space="preserve"> og UC1</w:t>
-      </w:r>
-      <w:r>
-        <w:rPr>
-          <w:rStyle w:val="Fodnotehenvisning"/>
-        </w:rPr>
-        <w:footnoteReference w:id="20"/>
-      </w:r>
-      <w:r>
-        <w:t xml:space="preserve"> s</w:t>
-      </w:r>
-      <w:r>
-        <w:t>æ</w:t>
-      </w:r>
-      <w:r>
-        <w:t>tter kreditværdighed til en kunde</w:t>
-      </w:r>
-      <w:r>
-        <w:t>,</w:t>
-      </w:r>
-      <w:r>
-        <w:t xml:space="preserve"> </w:t>
-      </w:r>
-      <w:r>
-        <w:t xml:space="preserve">angiver </w:t>
-      </w:r>
-      <w:r>
-        <w:t>bilsælger</w:t>
-      </w:r>
-      <w:r>
-        <w:t>en</w:t>
-      </w:r>
-      <w:r>
-        <w:t xml:space="preserve"> </w:t>
-      </w:r>
-      <w:r>
-        <w:t>lånets</w:t>
-      </w:r>
-      <w:r>
-        <w:t xml:space="preserve"> oplysninger til systemet</w:t>
-      </w:r>
-      <w:r>
-        <w:t>.</w:t>
-      </w:r>
-      <w:r>
-        <w:t xml:space="preserve"> </w:t>
-      </w:r>
-      <w:r>
-        <w:t>N</w:t>
-      </w:r>
-      <w:bookmarkStart w:id="31" w:name="_GoBack"/>
-      <w:bookmarkEnd w:id="31"/>
-      <w:r>
-        <w:t>år systemet får alle informationer som skal bruges</w:t>
-      </w:r>
-      <w:r>
-        <w:t xml:space="preserve">, </w:t>
-      </w:r>
-      <w:r>
         <w:t>kan</w:t>
       </w:r>
       <w:r>
-        <w:t xml:space="preserve"> </w:t>
-      </w:r>
-      <w:r>
-        <w:t>bilsælger</w:t>
-      </w:r>
-      <w:r>
-        <w:t>en</w:t>
+        <w:t xml:space="preserve"> bilsælgeren</w:t>
       </w:r>
       <w:r>
         <w:t xml:space="preserve"> bekræfte dem</w:t>
@@ -9056,11 +8891,15 @@
         <w:jc w:val="both"/>
       </w:pPr>
       <w:r>
-        <w:t xml:space="preserve">Der indgår flere elementer i implementationen af en singletonklasse. For at være sikker på, at der ikke kan laves flere instanser af klassen, vil vi først sørge for at give constructoren ’private’ </w:t>
-      </w:r>
-      <w:r>
-        <w:lastRenderedPageBreak/>
-        <w:t xml:space="preserve">som access modifier. På den måde er det kun klassen selv, der får lov til at invoke constructoren. Som sagt ønsker vi dog samtidig, at den ene instans, der findes af klassen, også er tilgængelig. Her indfører vi derfor en instance-metode, der skal returnere denne instans, som naturligvis vil være public. Metoden her vil altså først tjekke, om der er lavet en instans af klassen i forvejen. Hvis der ikke er, så invoker den constructoren og returnerer en ny instans. Hvis instansen allerede findes, vil den selvsagt blot returnere den. Instance-metoden gøres </w:t>
+        <w:t xml:space="preserve">Der indgår flere elementer i implementationen af en singletonklasse. For at være sikker på, at der ikke kan laves flere instanser af klassen, vil vi først sørge for at give constructoren ’private’ som access modifier. På den måde er det kun klassen selv, der får lov til at invoke constructoren. Som sagt ønsker vi dog samtidig, at den ene instans, der findes af klassen, også er tilgængelig. Her indfører vi derfor en instance-metode, der skal returnere denne instans, som naturligvis vil være public. Metoden her vil altså først tjekke, om der er lavet en instans af klassen i forvejen. Hvis der ikke er, så invoker den constructoren og returnerer en ny instans. Hvis instansen allerede findes, vil den selvsagt blot returnere den. </w:t>
+      </w:r>
+      <w:proofErr w:type="spellStart"/>
+      <w:r>
+        <w:t>Instance</w:t>
+      </w:r>
+      <w:proofErr w:type="spellEnd"/>
+      <w:r>
+        <w:t xml:space="preserve">-metoden gøres </w:t>
       </w:r>
       <w:proofErr w:type="spellStart"/>
       <w:r>
@@ -9077,6 +8916,7 @@
         <w:jc w:val="both"/>
       </w:pPr>
       <w:r>
+        <w:lastRenderedPageBreak/>
         <w:t xml:space="preserve">Hvor godt og anbefalelsesværdigt det er, at benytte singletonmønsteret er meget omdiskuteret, og det er også blevet kaldt for et </w:t>
       </w:r>
       <w:proofErr w:type="spellStart"/>
@@ -11675,7 +11515,23 @@
           <w:rFonts w:asciiTheme="minorHAnsi" w:hAnsiTheme="minorHAnsi"/>
           <w:szCs w:val="24"/>
         </w:rPr>
-        <w:t xml:space="preserve">Systemet samarbejder med RKI og bankens </w:t>
+        <w:t xml:space="preserve">Systemet samarbejder med </w:t>
+      </w:r>
+      <w:proofErr w:type="spellStart"/>
+      <w:r>
+        <w:rPr>
+          <w:rFonts w:asciiTheme="minorHAnsi" w:hAnsiTheme="minorHAnsi"/>
+          <w:szCs w:val="24"/>
+        </w:rPr>
+        <w:t>RKI</w:t>
+      </w:r>
+      <w:proofErr w:type="spellEnd"/>
+      <w:r>
+        <w:rPr>
+          <w:rFonts w:asciiTheme="minorHAnsi" w:hAnsiTheme="minorHAnsi"/>
+          <w:szCs w:val="24"/>
+        </w:rPr>
+        <w:t xml:space="preserve"> og bankens </w:t>
       </w:r>
       <w:proofErr w:type="spellStart"/>
       <w:r>
@@ -16247,6 +16103,7 @@
   <w:rsids>
     <w:rsidRoot w:val="0054157F"/>
     <w:rsid w:val="00011681"/>
+    <w:rsid w:val="00137600"/>
     <w:rsid w:val="001B1F67"/>
     <w:rsid w:val="001B7AA6"/>
     <w:rsid w:val="001D01BD"/>
@@ -16299,8 +16156,8 @@
   </m:mathPr>
   <w:themeFontLang w:val="da-DK" w:eastAsia="ko-KR"/>
   <w:clrSchemeMapping w:bg1="light1" w:t1="dark1" w:bg2="light2" w:t2="dark2" w:accent1="accent1" w:accent2="accent2" w:accent3="accent3" w:accent4="accent4" w:accent5="accent5" w:accent6="accent6" w:hyperlink="hyperlink" w:followedHyperlink="followedHyperlink"/>
-  <w:decimalSymbol w:val=","/>
-  <w:listSeparator w:val=";"/>
+  <w:decimalSymbol w:val="."/>
+  <w:listSeparator w:val=","/>
 </w:settings>
 </file>
 
@@ -17061,7 +16918,7 @@
 </file>
 
 <file path=customXml/itemProps2.xml><?xml version="1.0" encoding="utf-8"?>
-<ds:datastoreItem xmlns:ds="http://schemas.openxmlformats.org/officeDocument/2006/customXml" ds:itemID="{AD1959C7-A360-4B77-B001-9B33A7D3861E}">
+<ds:datastoreItem xmlns:ds="http://schemas.openxmlformats.org/officeDocument/2006/customXml" ds:itemID="{06EB5568-219A-4C0B-87B7-40E42AE62E2B}">
   <ds:schemaRefs>
     <ds:schemaRef ds:uri="http://schemas.openxmlformats.org/officeDocument/2006/bibliography"/>
   </ds:schemaRefs>

</xml_diff>

<commit_message>
skriv lidt i report
</commit_message>
<xml_diff>
--- a/modeller, dokumenter/proj. mgt/Rapport.docx
+++ b/modeller, dokumenter/proj. mgt/Rapport.docx
@@ -12,7 +12,6 @@
           <w:docPartUnique/>
         </w:docPartObj>
       </w:sdtPr>
-      <w:sdtEndPr/>
       <w:sdtContent>
         <w:p>
           <w:pPr>
@@ -48,7 +47,6 @@
                 <w:dataBinding w:prefixMappings="xmlns:ns0='http://schemas.openxmlformats.org/officeDocument/2006/extended-properties'" w:xpath="/ns0:Properties[1]/ns0:Company[1]" w:storeItemID="{6668398D-A668-4E3E-A5EB-62B293D839F1}"/>
                 <w:text/>
               </w:sdtPr>
-              <w:sdtEndPr/>
               <w:sdtContent>
                 <w:tc>
                   <w:tcPr>
@@ -101,7 +99,6 @@
                   <w:dataBinding w:prefixMappings="xmlns:ns0='http://schemas.openxmlformats.org/package/2006/metadata/core-properties' xmlns:ns1='http://purl.org/dc/elements/1.1/'" w:xpath="/ns0:coreProperties[1]/ns1:title[1]" w:storeItemID="{6C3C8BC8-F283-45AE-878A-BAB7291924A1}"/>
                   <w:text/>
                 </w:sdtPr>
-                <w:sdtEndPr/>
                 <w:sdtContent>
                   <w:p>
                     <w:pPr>
@@ -163,7 +160,6 @@
                 <w:dataBinding w:prefixMappings="xmlns:ns0='http://schemas.openxmlformats.org/package/2006/metadata/core-properties' xmlns:ns1='http://purl.org/dc/elements/1.1/'" w:xpath="/ns0:coreProperties[1]/ns1:subject[1]" w:storeItemID="{6C3C8BC8-F283-45AE-878A-BAB7291924A1}"/>
                 <w:text/>
               </w:sdtPr>
-              <w:sdtEndPr/>
               <w:sdtContent>
                 <w:tc>
                   <w:tcPr>
@@ -227,7 +223,6 @@
                   <w:dataBinding w:prefixMappings="xmlns:ns0='http://schemas.openxmlformats.org/package/2006/metadata/core-properties' xmlns:ns1='http://purl.org/dc/elements/1.1/'" w:xpath="/ns0:coreProperties[1]/ns1:creator[1]" w:storeItemID="{6C3C8BC8-F283-45AE-878A-BAB7291924A1}"/>
                   <w:text/>
                 </w:sdtPr>
-                <w:sdtEndPr/>
                 <w:sdtContent>
                   <w:p>
                     <w:pPr>
@@ -286,7 +281,6 @@
                     <w:calendar w:val="gregorian"/>
                   </w:date>
                 </w:sdtPr>
-                <w:sdtEndPr/>
                 <w:sdtContent>
                   <w:p>
                     <w:pPr>
@@ -4422,6 +4416,32 @@
       <w:r>
         <w:t xml:space="preserve">Der skal medtage kun relevante risikoer fordi det øvrige udstyring af analysen. Risiko skal være afgørelige til at kan man finde en læsning til den. Risiko skal også have en sandsynlighed til at kan regne med hvor meget vigtigt til at finde løsning til den eller bare forhindre den før at begynder arbejde på systemet. </w:t>
       </w:r>
+      <w:r>
+        <w:t xml:space="preserve">Risiko analyse skal altid være i første </w:t>
+      </w:r>
+      <w:r>
+        <w:rPr>
+          <w:rFonts w:cs="Calibri"/>
+          <w:szCs w:val="24"/>
+        </w:rPr>
+        <w:t xml:space="preserve">skridt </w:t>
+      </w:r>
+      <w:r>
+        <w:rPr>
+          <w:rFonts w:cs="Calibri"/>
+          <w:szCs w:val="24"/>
+        </w:rPr>
+        <w:t>,</w:t>
+      </w:r>
+      <w:r>
+        <w:t xml:space="preserve"> fordi vi skal regne ud er det betaler sig at lave den her udvikling i gammel system eller ej, fordi nogle gang risiko er rigtig tung og </w:t>
+      </w:r>
+      <w:r>
+        <w:lastRenderedPageBreak/>
+        <w:t>giver  en stor økonomisk tabe, hvis men vil ændre noget i det gamle system, og det skal finde læsning til risiko i første om gang, fordi senere i projekten giver os mere omkostninger.</w:t>
+      </w:r>
+      <w:bookmarkStart w:id="15" w:name="_GoBack"/>
+      <w:bookmarkEnd w:id="15"/>
     </w:p>
     <w:p>
       <w:pPr>
@@ -4432,7 +4452,6 @@
         <w:rPr>
           <w:noProof/>
         </w:rPr>
-        <w:lastRenderedPageBreak/>
         <w:pict w14:anchorId="66270B05">
           <v:shape id="Tekstfelt 2" o:spid="_x0000_s1026" type="#_x0000_t202" style="position:absolute;left:0;text-align:left;margin-left:337.55pt;margin-top:145.25pt;width:145.05pt;height:200.85pt;z-index:-251660288;visibility:visible;mso-wrap-distance-top:3.6pt;mso-wrap-distance-bottom:3.6pt;mso-position-horizontal-relative:margin;mso-position-vertical-relative:page;mso-width-relative:margin;mso-height-relative:margin" stroked="f" strokeweight=".25pt">
             <v:textbox style="mso-next-textbox:#Tekstfelt 2">
@@ -4553,7 +4572,7 @@
       <w:pPr>
         <w:pStyle w:val="Overskrift3"/>
       </w:pPr>
-      <w:bookmarkStart w:id="15" w:name="_Toc514152987"/>
+      <w:bookmarkStart w:id="16" w:name="_Toc514152987"/>
       <w:r>
         <w:t xml:space="preserve">Domænemodel </w:t>
       </w:r>
@@ -4568,7 +4587,7 @@
       <w:r>
         <w:t xml:space="preserve"> Martin)</w:t>
       </w:r>
-      <w:bookmarkEnd w:id="15"/>
+      <w:bookmarkEnd w:id="16"/>
     </w:p>
     <w:p>
       <w:pPr>
@@ -5123,7 +5142,7 @@
           <w:lang w:val="en-US"/>
         </w:rPr>
       </w:pPr>
-      <w:bookmarkStart w:id="16" w:name="_Toc514152988"/>
+      <w:bookmarkStart w:id="17" w:name="_Toc514152988"/>
       <w:r>
         <w:rPr>
           <w:lang w:val="en-US"/>
@@ -5142,7 +5161,7 @@
         </w:rPr>
         <w:t>eview Martin)</w:t>
       </w:r>
-      <w:bookmarkEnd w:id="16"/>
+      <w:bookmarkEnd w:id="17"/>
     </w:p>
     <w:p>
       <w:pPr>
@@ -5687,7 +5706,15 @@
       </w:r>
       <w:proofErr w:type="spellEnd"/>
       <w:r>
-        <w:t xml:space="preserve"> (EBP), hvilket </w:t>
+        <w:t xml:space="preserve"> (</w:t>
+      </w:r>
+      <w:proofErr w:type="spellStart"/>
+      <w:r>
+        <w:t>EBP</w:t>
+      </w:r>
+      <w:proofErr w:type="spellEnd"/>
+      <w:r>
+        <w:t xml:space="preserve">), hvilket </w:t>
       </w:r>
       <w:r>
         <w:t xml:space="preserve">repræsenterer en virksomheds aktiviteter på det mest elementære niveau. </w:t>
@@ -5985,15 +6012,15 @@
           <w:lang w:val="en-US"/>
         </w:rPr>
       </w:pPr>
-      <w:bookmarkStart w:id="17" w:name="_Toc513105030"/>
-      <w:bookmarkStart w:id="18" w:name="_Toc514152989"/>
+      <w:bookmarkStart w:id="18" w:name="_Toc513105030"/>
+      <w:bookmarkStart w:id="19" w:name="_Toc514152989"/>
       <w:r>
         <w:rPr>
           <w:lang w:val="en-US"/>
         </w:rPr>
         <w:t>Use cases</w:t>
       </w:r>
-      <w:bookmarkEnd w:id="17"/>
+      <w:bookmarkEnd w:id="18"/>
       <w:r>
         <w:rPr>
           <w:lang w:val="en-US"/>
@@ -6006,7 +6033,7 @@
         </w:rPr>
         <w:t>ofie)</w:t>
       </w:r>
-      <w:bookmarkEnd w:id="18"/>
+      <w:bookmarkEnd w:id="19"/>
     </w:p>
     <w:p>
       <w:pPr>
@@ -6267,7 +6294,7 @@
       <w:pPr>
         <w:pStyle w:val="Overskrift3"/>
       </w:pPr>
-      <w:bookmarkStart w:id="19" w:name="_Toc514152990"/>
+      <w:bookmarkStart w:id="20" w:name="_Toc514152990"/>
       <w:r>
         <w:t>Klassediagram</w:t>
       </w:r>
@@ -6291,7 +6318,7 @@
       <w:r>
         <w:t>)</w:t>
       </w:r>
-      <w:bookmarkEnd w:id="19"/>
+      <w:bookmarkEnd w:id="20"/>
     </w:p>
     <w:p>
       <w:pPr>
@@ -6775,7 +6802,7 @@
           <w:lang w:val="en-US"/>
         </w:rPr>
       </w:pPr>
-      <w:bookmarkStart w:id="20" w:name="_Toc514152991"/>
+      <w:bookmarkStart w:id="21" w:name="_Toc514152991"/>
       <w:r>
         <w:rPr>
           <w:lang w:val="en-US"/>
@@ -6814,7 +6841,7 @@
         </w:rPr>
         <w:t>)</w:t>
       </w:r>
-      <w:bookmarkEnd w:id="20"/>
+      <w:bookmarkEnd w:id="21"/>
     </w:p>
     <w:p>
       <w:pPr>
@@ -6992,199 +7019,192 @@
           <w:rFonts w:cs="Calibri"/>
           <w:color w:val="222222"/>
         </w:rPr>
-        <w:t>har</w:t>
+        <w:t xml:space="preserve">har </w:t>
       </w:r>
       <w:r>
         <w:rPr>
           <w:rFonts w:cs="Calibri"/>
           <w:color w:val="222222"/>
         </w:rPr>
-        <w:t xml:space="preserve"> </w:t>
+        <w:t xml:space="preserve">vi lavet </w:t>
       </w:r>
       <w:r>
         <w:rPr>
           <w:rFonts w:cs="Calibri"/>
           <w:color w:val="222222"/>
         </w:rPr>
-        <w:t xml:space="preserve">vi lavet </w:t>
+        <w:t>en interview</w:t>
       </w:r>
       <w:r>
         <w:rPr>
           <w:rFonts w:cs="Calibri"/>
           <w:color w:val="222222"/>
         </w:rPr>
-        <w:t>en interview</w:t>
+        <w:t xml:space="preserve"> med vores vejleder</w:t>
       </w:r>
       <w:r>
         <w:rPr>
           <w:rFonts w:cs="Calibri"/>
           <w:color w:val="222222"/>
         </w:rPr>
-        <w:t xml:space="preserve"> med vores vejleder</w:t>
+        <w:t>, som har</w:t>
       </w:r>
       <w:r>
         <w:rPr>
           <w:rFonts w:cs="Calibri"/>
           <w:color w:val="222222"/>
         </w:rPr>
-        <w:t>, som har</w:t>
+        <w:t xml:space="preserve"> hjulpet os til at </w:t>
       </w:r>
       <w:r>
         <w:rPr>
           <w:rFonts w:cs="Calibri"/>
           <w:color w:val="222222"/>
         </w:rPr>
-        <w:t xml:space="preserve"> hjulpet os til at </w:t>
+        <w:t>se</w:t>
       </w:r>
       <w:r>
         <w:rPr>
           <w:rFonts w:cs="Calibri"/>
           <w:color w:val="222222"/>
         </w:rPr>
-        <w:t>se</w:t>
+        <w:t xml:space="preserve"> </w:t>
       </w:r>
       <w:r>
         <w:rPr>
           <w:rFonts w:cs="Calibri"/>
           <w:color w:val="222222"/>
         </w:rPr>
-        <w:t xml:space="preserve"> </w:t>
+        <w:t>hvordan vores system i fremtid</w:t>
       </w:r>
       <w:r>
         <w:rPr>
           <w:rFonts w:cs="Calibri"/>
           <w:color w:val="222222"/>
         </w:rPr>
-        <w:t>hvordan vores system i fremtid</w:t>
+        <w:t>en</w:t>
       </w:r>
       <w:r>
         <w:rPr>
           <w:rFonts w:cs="Calibri"/>
           <w:color w:val="222222"/>
         </w:rPr>
-        <w:t>en</w:t>
+        <w:t xml:space="preserve"> skal være. Vi har </w:t>
       </w:r>
       <w:r>
         <w:rPr>
           <w:rFonts w:cs="Calibri"/>
           <w:color w:val="222222"/>
         </w:rPr>
-        <w:t xml:space="preserve"> skal være. Vi har </w:t>
+        <w:t>udarbejdet</w:t>
       </w:r>
       <w:r>
         <w:rPr>
           <w:rFonts w:cs="Calibri"/>
           <w:color w:val="222222"/>
         </w:rPr>
-        <w:t>udarbejdet</w:t>
-      </w:r>
+        <w:t xml:space="preserve"> </w:t>
+      </w:r>
+      <w:proofErr w:type="spellStart"/>
       <w:r>
         <w:rPr>
           <w:rFonts w:cs="Calibri"/>
           <w:color w:val="222222"/>
         </w:rPr>
-        <w:t xml:space="preserve"> </w:t>
-      </w:r>
-      <w:proofErr w:type="spellStart"/>
+        <w:t>mock</w:t>
+      </w:r>
+      <w:proofErr w:type="spellEnd"/>
       <w:r>
         <w:rPr>
           <w:rFonts w:cs="Calibri"/>
           <w:color w:val="222222"/>
         </w:rPr>
-        <w:t>mock</w:t>
-      </w:r>
-      <w:proofErr w:type="spellEnd"/>
+        <w:t xml:space="preserve">-ups om </w:t>
+      </w:r>
       <w:r>
         <w:rPr>
           <w:rFonts w:cs="Calibri"/>
           <w:color w:val="222222"/>
         </w:rPr>
-        <w:t xml:space="preserve">-ups om </w:t>
+        <w:t>”</w:t>
       </w:r>
       <w:r>
         <w:rPr>
           <w:rFonts w:cs="Calibri"/>
           <w:color w:val="222222"/>
         </w:rPr>
-        <w:t>”</w:t>
+        <w:t>opret lånetilbud</w:t>
       </w:r>
       <w:r>
         <w:rPr>
           <w:rFonts w:cs="Calibri"/>
           <w:color w:val="222222"/>
         </w:rPr>
-        <w:t>opret lånetilbud</w:t>
+        <w:t>”</w:t>
       </w:r>
       <w:r>
         <w:rPr>
           <w:rFonts w:cs="Calibri"/>
           <w:color w:val="222222"/>
         </w:rPr>
-        <w:t>”</w:t>
+        <w:t xml:space="preserve"> som den er</w:t>
       </w:r>
       <w:r>
         <w:rPr>
           <w:rFonts w:cs="Calibri"/>
           <w:color w:val="222222"/>
         </w:rPr>
-        <w:t xml:space="preserve"> som den er</w:t>
+        <w:t xml:space="preserve"> anmoder om</w:t>
       </w:r>
       <w:r>
         <w:rPr>
           <w:rFonts w:cs="Calibri"/>
           <w:color w:val="222222"/>
         </w:rPr>
-        <w:t xml:space="preserve"> anmoder om</w:t>
+        <w:t xml:space="preserve"> at giver oplysninger til en kunde og udregner lånetilbud og bekræfter oplysninger.</w:t>
       </w:r>
       <w:r>
         <w:rPr>
           <w:rFonts w:cs="Calibri"/>
           <w:color w:val="222222"/>
         </w:rPr>
-        <w:t xml:space="preserve"> at giver oplysninger til en kunde og udregner lånetilbud og bekræfter oplysninger.</w:t>
-      </w:r>
+        <w:t xml:space="preserve"> Vores </w:t>
+      </w:r>
+      <w:proofErr w:type="spellStart"/>
       <w:r>
         <w:rPr>
           <w:rFonts w:cs="Calibri"/>
           <w:color w:val="222222"/>
         </w:rPr>
-        <w:t xml:space="preserve"> Vores </w:t>
-      </w:r>
-      <w:proofErr w:type="spellStart"/>
+        <w:t>Mock</w:t>
+      </w:r>
+      <w:proofErr w:type="spellEnd"/>
       <w:r>
         <w:rPr>
           <w:rFonts w:cs="Calibri"/>
           <w:color w:val="222222"/>
         </w:rPr>
-        <w:t>Mock</w:t>
-      </w:r>
-      <w:proofErr w:type="spellEnd"/>
+        <w:t xml:space="preserve">-ups kan ses i </w:t>
+      </w:r>
       <w:r>
         <w:rPr>
           <w:rFonts w:cs="Calibri"/>
           <w:color w:val="222222"/>
         </w:rPr>
-        <w:t xml:space="preserve">-ups kan ses i </w:t>
+        <w:t>B</w:t>
       </w:r>
       <w:r>
         <w:rPr>
           <w:rFonts w:cs="Calibri"/>
           <w:color w:val="222222"/>
         </w:rPr>
-        <w:t>B</w:t>
+        <w:t>ilag 8.</w:t>
       </w:r>
       <w:r>
         <w:rPr>
           <w:rFonts w:cs="Calibri"/>
           <w:color w:val="222222"/>
         </w:rPr>
-        <w:t>ilag 8.</w:t>
-      </w:r>
-      <w:r>
-        <w:rPr>
-          <w:rFonts w:cs="Calibri"/>
-          <w:color w:val="222222"/>
-        </w:rPr>
         <w:t xml:space="preserve"> </w:t>
       </w:r>
     </w:p>
@@ -7198,7 +7218,7 @@
       <w:pPr>
         <w:pStyle w:val="Overskrift2"/>
       </w:pPr>
-      <w:bookmarkStart w:id="21" w:name="_Toc514152992"/>
+      <w:bookmarkStart w:id="22" w:name="_Toc514152992"/>
       <w:r>
         <w:lastRenderedPageBreak/>
         <w:t xml:space="preserve">Fase 2: </w:t>
@@ -7207,14 +7227,14 @@
       <w:r>
         <w:t>Elaboration</w:t>
       </w:r>
-      <w:bookmarkEnd w:id="21"/>
+      <w:bookmarkEnd w:id="22"/>
       <w:proofErr w:type="spellEnd"/>
     </w:p>
     <w:p>
       <w:pPr>
         <w:pStyle w:val="Overskrift2"/>
       </w:pPr>
-      <w:bookmarkStart w:id="22" w:name="_Toc514152993"/>
+      <w:bookmarkStart w:id="23" w:name="_Toc514152993"/>
       <w:r>
         <w:t xml:space="preserve">Iteration </w:t>
       </w:r>
@@ -7224,13 +7244,13 @@
       <w:r>
         <w:t>1</w:t>
       </w:r>
-      <w:bookmarkEnd w:id="22"/>
+      <w:bookmarkEnd w:id="23"/>
     </w:p>
     <w:p>
       <w:pPr>
         <w:pStyle w:val="Overskrift3"/>
       </w:pPr>
-      <w:bookmarkStart w:id="23" w:name="_Toc514152994"/>
+      <w:bookmarkStart w:id="24" w:name="_Toc514152994"/>
       <w:r>
         <w:t>Systemsekvensdiagrammer</w:t>
       </w:r>
@@ -7245,7 +7265,7 @@
       <w:r>
         <w:t xml:space="preserve"> Sofie)</w:t>
       </w:r>
-      <w:bookmarkEnd w:id="23"/>
+      <w:bookmarkEnd w:id="24"/>
     </w:p>
     <w:p>
       <w:pPr>
@@ -7336,12 +7356,12 @@
       <w:pPr>
         <w:pStyle w:val="Overskrift3"/>
       </w:pPr>
-      <w:bookmarkStart w:id="24" w:name="_Toc513191687"/>
-      <w:bookmarkStart w:id="25" w:name="_Toc514152995"/>
+      <w:bookmarkStart w:id="25" w:name="_Toc513191687"/>
+      <w:bookmarkStart w:id="26" w:name="_Toc514152995"/>
       <w:r>
         <w:t>Operationskontrakter</w:t>
       </w:r>
-      <w:bookmarkEnd w:id="24"/>
+      <w:bookmarkEnd w:id="25"/>
       <w:r>
         <w:t xml:space="preserve"> (Martin</w:t>
       </w:r>
@@ -7351,7 +7371,7 @@
       <w:r>
         <w:t>)</w:t>
       </w:r>
-      <w:bookmarkEnd w:id="25"/>
+      <w:bookmarkEnd w:id="26"/>
     </w:p>
     <w:p>
       <w:pPr>
@@ -7454,14 +7474,14 @@
       <w:pPr>
         <w:pStyle w:val="Overskrift3"/>
       </w:pPr>
-      <w:bookmarkStart w:id="26" w:name="_Toc514152996"/>
+      <w:bookmarkStart w:id="27" w:name="_Toc514152996"/>
       <w:r>
         <w:t>Dataordbog</w:t>
       </w:r>
       <w:r>
         <w:t>(Shahnaz)</w:t>
       </w:r>
-      <w:bookmarkEnd w:id="26"/>
+      <w:bookmarkEnd w:id="27"/>
     </w:p>
     <w:p>
       <w:r>
@@ -7503,7 +7523,7 @@
           <w:lang w:val="en-US"/>
         </w:rPr>
       </w:pPr>
-      <w:bookmarkStart w:id="27" w:name="_Toc514152997"/>
+      <w:bookmarkStart w:id="28" w:name="_Toc514152997"/>
       <w:r>
         <w:rPr>
           <w:lang w:val="en-US"/>
@@ -7522,7 +7542,7 @@
         </w:rPr>
         <w:t>Shahnaz review Sofie)</w:t>
       </w:r>
-      <w:bookmarkEnd w:id="27"/>
+      <w:bookmarkEnd w:id="28"/>
       <w:r>
         <w:rPr>
           <w:lang w:val="en-US"/>
@@ -7535,12 +7555,7 @@
         <w:jc w:val="both"/>
       </w:pPr>
       <w:r>
-        <w:t>Data modellering er en proces, der bruges til at definere og analyse</w:t>
-      </w:r>
-      <w:bookmarkStart w:id="28" w:name="_GoBack"/>
-      <w:bookmarkEnd w:id="28"/>
-      <w:r>
-        <w:t>re datakrav, der er nødvendige for at understøtte forretningsprocesserne inden for rammerne af tilsvarende informationssystemer i organisationer</w:t>
+        <w:t>Data modellering er en proces, der bruges til at definere og analysere datakrav, der er nødvendige for at understøtte forretningsprocesserne inden for rammerne af tilsvarende informationssystemer i organisationer</w:t>
       </w:r>
       <w:r>
         <w:t xml:space="preserve"> som men kan finde </w:t>
@@ -7800,7 +7815,7 @@
           <w:noProof/>
         </w:rPr>
         <w:pict w14:anchorId="66270B0A">
-          <v:shape id="_x0000_s1031" type="#_x0000_t202" style="position:absolute;left:0;text-align:left;margin-left:1487.8pt;margin-top:286.35pt;width:137.4pt;height:385.2pt;z-index:251661312;visibility:visible;mso-wrap-distance-top:3.6pt;mso-wrap-distance-bottom:3.6pt;mso-position-horizontal:right;mso-position-horizontal-relative:margin;mso-position-vertical-relative:margin;mso-width-relative:margin;mso-height-relative:margin" o:gfxdata="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" stroked="f">
+          <v:shape id="_x0000_s1031" type="#_x0000_t202" style="position:absolute;left:0;text-align:left;margin-left:1574pt;margin-top:286.35pt;width:137.4pt;height:385.2pt;z-index:251661312;visibility:visible;mso-wrap-distance-top:3.6pt;mso-wrap-distance-bottom:3.6pt;mso-position-horizontal:right;mso-position-horizontal-relative:margin;mso-position-vertical-relative:margin;mso-width-relative:margin;mso-height-relative:margin" o:gfxdata="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" stroked="f">
             <v:textbox>
               <w:txbxContent>
                 <w:p>
@@ -9148,7 +9163,15 @@
         <w:jc w:val="both"/>
       </w:pPr>
       <w:r>
-        <w:t xml:space="preserve">Der indgår flere elementer i implementationen af en singletonklasse. For at være sikker på, at der ikke kan laves flere instanser af klassen, vil vi først sørge for at give constructoren ’private’ som access modifier. På den måde er det kun klassen selv, der får lov til at invoke constructoren. Som sagt ønsker vi dog samtidig, at den ene instans, der findes af klassen, også er tilgængelig. Her indfører vi derfor en instance-metode, der skal returnere denne instans, som naturligvis vil være public. Metoden her vil altså først tjekke, om der er lavet en instans af klassen i forvejen. Hvis der ikke er, så invoker den constructoren og returnerer en ny instans. Hvis instansen allerede findes, vil den selvsagt blot returnere den. Instance-metoden gøres </w:t>
+        <w:t xml:space="preserve">Der indgår flere elementer i implementationen af en singletonklasse. For at være sikker på, at der ikke kan laves flere instanser af klassen, vil vi først sørge for at give constructoren ’private’ som access modifier. På den måde er det kun klassen selv, der får lov til at invoke constructoren. Som sagt ønsker vi dog samtidig, at den ene instans, der findes af klassen, også er tilgængelig. Her indfører vi derfor en instance-metode, der skal returnere denne instans, som naturligvis vil være public. Metoden her vil altså først tjekke, om der er lavet en instans af klassen i forvejen. Hvis der ikke er, så invoker den constructoren og returnerer en ny instans. Hvis instansen allerede findes, vil den selvsagt blot returnere den. </w:t>
+      </w:r>
+      <w:proofErr w:type="spellStart"/>
+      <w:r>
+        <w:t>Instance</w:t>
+      </w:r>
+      <w:proofErr w:type="spellEnd"/>
+      <w:r>
+        <w:t xml:space="preserve">-metoden gøres </w:t>
       </w:r>
       <w:proofErr w:type="spellStart"/>
       <w:r>
@@ -11996,7 +12019,23 @@
           <w:rFonts w:asciiTheme="minorHAnsi" w:hAnsiTheme="minorHAnsi"/>
           <w:szCs w:val="24"/>
         </w:rPr>
-        <w:t xml:space="preserve">Systemet samarbejder med RKI og bankens </w:t>
+        <w:t xml:space="preserve">Systemet samarbejder med </w:t>
+      </w:r>
+      <w:proofErr w:type="spellStart"/>
+      <w:r>
+        <w:rPr>
+          <w:rFonts w:asciiTheme="minorHAnsi" w:hAnsiTheme="minorHAnsi"/>
+          <w:szCs w:val="24"/>
+        </w:rPr>
+        <w:t>RKI</w:t>
+      </w:r>
+      <w:proofErr w:type="spellEnd"/>
+      <w:r>
+        <w:rPr>
+          <w:rFonts w:asciiTheme="minorHAnsi" w:hAnsiTheme="minorHAnsi"/>
+          <w:szCs w:val="24"/>
+        </w:rPr>
+        <w:t xml:space="preserve"> og bankens </w:t>
       </w:r>
       <w:proofErr w:type="spellStart"/>
       <w:r>
@@ -13193,7 +13232,6 @@
         <w:docPartUnique/>
       </w:docPartObj>
     </w:sdtPr>
-    <w:sdtEndPr/>
     <w:sdtContent>
       <w:p>
         <w:pPr>
@@ -13257,7 +13295,6 @@
         <w:docPartUnique/>
       </w:docPartObj>
     </w:sdtPr>
-    <w:sdtEndPr/>
     <w:sdtContent>
       <w:p>
         <w:pPr>
@@ -13496,9 +13533,6 @@
     <w:p>
       <w:pPr>
         <w:pStyle w:val="Fodnotetekst"/>
-        <w:rPr>
-          <w:lang w:val="en-US"/>
-        </w:rPr>
       </w:pPr>
       <w:r>
         <w:rPr>
@@ -13507,37 +13541,15 @@
         <w:footnoteRef/>
       </w:r>
       <w:r>
-        <w:rPr>
-          <w:lang w:val="en-US"/>
-        </w:rPr>
-        <w:t xml:space="preserve"> </w:t>
-      </w:r>
-      <w:r>
-        <w:rPr>
-          <w:lang w:val="en-US"/>
-        </w:rPr>
-        <w:t xml:space="preserve">Se </w:t>
-      </w:r>
-      <w:proofErr w:type="spellStart"/>
+        <w:t xml:space="preserve"> Se </w:t>
+      </w:r>
       <w:r>
         <w:rPr>
           <w:i/>
-          <w:lang w:val="en-US"/>
-        </w:rPr>
-        <w:t>figur</w:t>
-      </w:r>
-      <w:proofErr w:type="spellEnd"/>
-      <w:r>
-        <w:rPr>
-          <w:i/>
-          <w:lang w:val="en-US"/>
-        </w:rPr>
-        <w:t xml:space="preserve"> 5</w:t>
-      </w:r>
-      <w:r>
-        <w:rPr>
-          <w:lang w:val="en-US"/>
-        </w:rPr>
+        </w:rPr>
+        <w:t>figur 5</w:t>
+      </w:r>
+      <w:r>
         <w:t>.</w:t>
       </w:r>
     </w:p>
@@ -13554,24 +13566,7 @@
         <w:footnoteRef/>
       </w:r>
       <w:r>
-        <w:rPr>
-          <w:lang w:val="en-US"/>
-        </w:rPr>
-        <w:t xml:space="preserve"> </w:t>
-      </w:r>
-      <w:proofErr w:type="spellStart"/>
-      <w:r>
-        <w:rPr>
-          <w:lang w:val="en-US"/>
-        </w:rPr>
-        <w:t>Larman</w:t>
-      </w:r>
-      <w:proofErr w:type="spellEnd"/>
-      <w:r>
-        <w:rPr>
-          <w:lang w:val="en-US"/>
-        </w:rPr>
-        <w:t xml:space="preserve">, Applying UML and Patterns 3rd edition. </w:t>
+        <w:t xml:space="preserve"> Larman, Applying UML and Patterns 3rd edition. </w:t>
       </w:r>
       <w:r>
         <w:t>Kapitel 11</w:t>
@@ -13638,10 +13633,7 @@
         <w:footnoteRef/>
       </w:r>
       <w:r>
-        <w:t xml:space="preserve"> Se </w:t>
-      </w:r>
-      <w:r>
-        <w:t xml:space="preserve">al notation i </w:t>
+        <w:t xml:space="preserve"> Se al notation i </w:t>
       </w:r>
       <w:r>
         <w:rPr>
@@ -13688,10 +13680,7 @@
         <w:footnoteRef/>
       </w:r>
       <w:r>
-        <w:t xml:space="preserve"> Se aktivitetsdiagram</w:t>
-      </w:r>
-      <w:r>
-        <w:t xml:space="preserve">met, </w:t>
+        <w:t xml:space="preserve"> Se aktivitetsdiagrammet, </w:t>
       </w:r>
       <w:proofErr w:type="gramStart"/>
       <w:r>
@@ -15806,7 +15795,7 @@
     <w:lsdException w:name="Table Web 2" w:semiHidden="1" w:unhideWhenUsed="1"/>
     <w:lsdException w:name="Table Web 3" w:semiHidden="1" w:unhideWhenUsed="1"/>
     <w:lsdException w:name="Balloon Text" w:semiHidden="1" w:unhideWhenUsed="1"/>
-    <w:lsdException w:name="Table Grid" w:semiHidden="1" w:uiPriority="39" w:unhideWhenUsed="1"/>
+    <w:lsdException w:name="Table Grid" w:uiPriority="39"/>
     <w:lsdException w:name="Table Theme" w:semiHidden="1" w:unhideWhenUsed="1"/>
     <w:lsdException w:name="Placeholder Text" w:semiHidden="1"/>
     <w:lsdException w:name="No Spacing" w:uiPriority="1" w:qFormat="1"/>
@@ -16910,7 +16899,7 @@
 </file>
 
 <file path=customXml/itemProps2.xml><?xml version="1.0" encoding="utf-8"?>
-<ds:datastoreItem xmlns:ds="http://schemas.openxmlformats.org/officeDocument/2006/customXml" ds:itemID="{0C6E72B1-966D-4EE3-B5C4-FC418E28824F}">
+<ds:datastoreItem xmlns:ds="http://schemas.openxmlformats.org/officeDocument/2006/customXml" ds:itemID="{939623FF-CCCA-4090-B598-4F43D485DC6C}">
   <ds:schemaRefs>
     <ds:schemaRef ds:uri="http://schemas.openxmlformats.org/officeDocument/2006/bibliography"/>
   </ds:schemaRefs>

</xml_diff>

<commit_message>
rapport + sd's opdateret
</commit_message>
<xml_diff>
--- a/modeller, dokumenter/proj. mgt/Rapport.docx
+++ b/modeller, dokumenter/proj. mgt/Rapport.docx
@@ -389,7 +389,7 @@
           <w:r>
             <w:fldChar w:fldCharType="separate"/>
           </w:r>
-          <w:hyperlink w:anchor="_Toc514152976" w:history="1">
+          <w:hyperlink w:anchor="_Toc514402738" w:history="1">
             <w:r>
               <w:rPr>
                 <w:rStyle w:val="Hyperlink"/>
@@ -416,7 +416,7 @@
                 <w:noProof/>
                 <w:webHidden/>
               </w:rPr>
-              <w:instrText xml:space="preserve"> PAGEREF _Toc514152976 \h </w:instrText>
+              <w:instrText xml:space="preserve"> PAGEREF _Toc514402738 \h </w:instrText>
             </w:r>
             <w:r>
               <w:rPr>
@@ -459,7 +459,7 @@
               <w:sz w:val="22"/>
             </w:rPr>
           </w:pPr>
-          <w:hyperlink w:anchor="_Toc514152977" w:history="1">
+          <w:hyperlink w:anchor="_Toc514402739" w:history="1">
             <w:r>
               <w:rPr>
                 <w:rStyle w:val="Hyperlink"/>
@@ -486,7 +486,7 @@
                 <w:noProof/>
                 <w:webHidden/>
               </w:rPr>
-              <w:instrText xml:space="preserve"> PAGEREF _Toc514152977 \h </w:instrText>
+              <w:instrText xml:space="preserve"> PAGEREF _Toc514402739 \h </w:instrText>
             </w:r>
             <w:r>
               <w:rPr>
@@ -529,7 +529,7 @@
               <w:sz w:val="22"/>
             </w:rPr>
           </w:pPr>
-          <w:hyperlink w:anchor="_Toc514152978" w:history="1">
+          <w:hyperlink w:anchor="_Toc514402740" w:history="1">
             <w:r>
               <w:rPr>
                 <w:rStyle w:val="Hyperlink"/>
@@ -556,7 +556,7 @@
                 <w:noProof/>
                 <w:webHidden/>
               </w:rPr>
-              <w:instrText xml:space="preserve"> PAGEREF _Toc514152978 \h </w:instrText>
+              <w:instrText xml:space="preserve"> PAGEREF _Toc514402740 \h </w:instrText>
             </w:r>
             <w:r>
               <w:rPr>
@@ -599,7 +599,7 @@
               <w:sz w:val="22"/>
             </w:rPr>
           </w:pPr>
-          <w:hyperlink w:anchor="_Toc514152979" w:history="1">
+          <w:hyperlink w:anchor="_Toc514402741" w:history="1">
             <w:r>
               <w:rPr>
                 <w:rStyle w:val="Hyperlink"/>
@@ -626,7 +626,7 @@
                 <w:noProof/>
                 <w:webHidden/>
               </w:rPr>
-              <w:instrText xml:space="preserve"> PAGEREF _Toc514152979 \h </w:instrText>
+              <w:instrText xml:space="preserve"> PAGEREF _Toc514402741 \h </w:instrText>
             </w:r>
             <w:r>
               <w:rPr>
@@ -669,7 +669,7 @@
               <w:sz w:val="22"/>
             </w:rPr>
           </w:pPr>
-          <w:hyperlink w:anchor="_Toc514152980" w:history="1">
+          <w:hyperlink w:anchor="_Toc514402742" w:history="1">
             <w:r>
               <w:rPr>
                 <w:rStyle w:val="Hyperlink"/>
@@ -696,7 +696,7 @@
                 <w:noProof/>
                 <w:webHidden/>
               </w:rPr>
-              <w:instrText xml:space="preserve"> PAGEREF _Toc514152980 \h </w:instrText>
+              <w:instrText xml:space="preserve"> PAGEREF _Toc514402742 \h </w:instrText>
             </w:r>
             <w:r>
               <w:rPr>
@@ -739,7 +739,7 @@
               <w:sz w:val="22"/>
             </w:rPr>
           </w:pPr>
-          <w:hyperlink w:anchor="_Toc514152981" w:history="1">
+          <w:hyperlink w:anchor="_Toc514402743" w:history="1">
             <w:r>
               <w:rPr>
                 <w:rStyle w:val="Hyperlink"/>
@@ -766,7 +766,7 @@
                 <w:noProof/>
                 <w:webHidden/>
               </w:rPr>
-              <w:instrText xml:space="preserve"> PAGEREF _Toc514152981 \h </w:instrText>
+              <w:instrText xml:space="preserve"> PAGEREF _Toc514402743 \h </w:instrText>
             </w:r>
             <w:r>
               <w:rPr>
@@ -809,7 +809,7 @@
               <w:sz w:val="22"/>
             </w:rPr>
           </w:pPr>
-          <w:hyperlink w:anchor="_Toc514152982" w:history="1">
+          <w:hyperlink w:anchor="_Toc514402744" w:history="1">
             <w:r>
               <w:rPr>
                 <w:rStyle w:val="Hyperlink"/>
@@ -836,7 +836,7 @@
                 <w:noProof/>
                 <w:webHidden/>
               </w:rPr>
-              <w:instrText xml:space="preserve"> PAGEREF _Toc514152982 \h </w:instrText>
+              <w:instrText xml:space="preserve"> PAGEREF _Toc514402744 \h </w:instrText>
             </w:r>
             <w:r>
               <w:rPr>
@@ -879,7 +879,7 @@
               <w:sz w:val="22"/>
             </w:rPr>
           </w:pPr>
-          <w:hyperlink w:anchor="_Toc514152983" w:history="1">
+          <w:hyperlink w:anchor="_Toc514402745" w:history="1">
             <w:r>
               <w:rPr>
                 <w:rStyle w:val="Hyperlink"/>
@@ -906,7 +906,7 @@
                 <w:noProof/>
                 <w:webHidden/>
               </w:rPr>
-              <w:instrText xml:space="preserve"> PAGEREF _Toc514152983 \h </w:instrText>
+              <w:instrText xml:space="preserve"> PAGEREF _Toc514402745 \h </w:instrText>
             </w:r>
             <w:r>
               <w:rPr>
@@ -949,7 +949,7 @@
               <w:sz w:val="22"/>
             </w:rPr>
           </w:pPr>
-          <w:hyperlink w:anchor="_Toc514152984" w:history="1">
+          <w:hyperlink w:anchor="_Toc514402746" w:history="1">
             <w:r>
               <w:rPr>
                 <w:rStyle w:val="Hyperlink"/>
@@ -976,7 +976,7 @@
                 <w:noProof/>
                 <w:webHidden/>
               </w:rPr>
-              <w:instrText xml:space="preserve"> PAGEREF _Toc514152984 \h </w:instrText>
+              <w:instrText xml:space="preserve"> PAGEREF _Toc514402746 \h </w:instrText>
             </w:r>
             <w:r>
               <w:rPr>
@@ -1019,7 +1019,7 @@
               <w:sz w:val="22"/>
             </w:rPr>
           </w:pPr>
-          <w:hyperlink w:anchor="_Toc514152985" w:history="1">
+          <w:hyperlink w:anchor="_Toc514402747" w:history="1">
             <w:r>
               <w:rPr>
                 <w:rStyle w:val="Hyperlink"/>
@@ -1046,7 +1046,7 @@
                 <w:noProof/>
                 <w:webHidden/>
               </w:rPr>
-              <w:instrText xml:space="preserve"> PAGEREF _Toc514152985 \h </w:instrText>
+              <w:instrText xml:space="preserve"> PAGEREF _Toc514402747 \h </w:instrText>
             </w:r>
             <w:r>
               <w:rPr>
@@ -1089,7 +1089,7 @@
               <w:sz w:val="22"/>
             </w:rPr>
           </w:pPr>
-          <w:hyperlink w:anchor="_Toc514152986" w:history="1">
+          <w:hyperlink w:anchor="_Toc514402748" w:history="1">
             <w:r>
               <w:rPr>
                 <w:rStyle w:val="Hyperlink"/>
@@ -1116,7 +1116,7 @@
                 <w:noProof/>
                 <w:webHidden/>
               </w:rPr>
-              <w:instrText xml:space="preserve"> PAGEREF _Toc514152986 \h </w:instrText>
+              <w:instrText xml:space="preserve"> PAGEREF _Toc514402748 \h </w:instrText>
             </w:r>
             <w:r>
               <w:rPr>
@@ -1159,7 +1159,7 @@
               <w:sz w:val="22"/>
             </w:rPr>
           </w:pPr>
-          <w:hyperlink w:anchor="_Toc514152987" w:history="1">
+          <w:hyperlink w:anchor="_Toc514402749" w:history="1">
             <w:r>
               <w:rPr>
                 <w:rStyle w:val="Hyperlink"/>
@@ -1186,7 +1186,7 @@
                 <w:noProof/>
                 <w:webHidden/>
               </w:rPr>
-              <w:instrText xml:space="preserve"> PAGEREF _Toc514152987 \h </w:instrText>
+              <w:instrText xml:space="preserve"> PAGEREF _Toc514402749 \h </w:instrText>
             </w:r>
             <w:r>
               <w:rPr>
@@ -1229,7 +1229,7 @@
               <w:sz w:val="22"/>
             </w:rPr>
           </w:pPr>
-          <w:hyperlink w:anchor="_Toc514152988" w:history="1">
+          <w:hyperlink w:anchor="_Toc514402750" w:history="1">
             <w:r>
               <w:rPr>
                 <w:rStyle w:val="Hyperlink"/>
@@ -1257,7 +1257,7 @@
                 <w:noProof/>
                 <w:webHidden/>
               </w:rPr>
-              <w:instrText xml:space="preserve"> PAGEREF _Toc514152988 \h </w:instrText>
+              <w:instrText xml:space="preserve"> PAGEREF _Toc514402750 \h </w:instrText>
             </w:r>
             <w:r>
               <w:rPr>
@@ -1300,7 +1300,7 @@
               <w:sz w:val="22"/>
             </w:rPr>
           </w:pPr>
-          <w:hyperlink w:anchor="_Toc514152989" w:history="1">
+          <w:hyperlink w:anchor="_Toc514402751" w:history="1">
             <w:r>
               <w:rPr>
                 <w:rStyle w:val="Hyperlink"/>
@@ -1328,7 +1328,7 @@
                 <w:noProof/>
                 <w:webHidden/>
               </w:rPr>
-              <w:instrText xml:space="preserve"> PAGEREF _Toc514152989 \h </w:instrText>
+              <w:instrText xml:space="preserve"> PAGEREF _Toc514402751 \h </w:instrText>
             </w:r>
             <w:r>
               <w:rPr>
@@ -1371,7 +1371,7 @@
               <w:sz w:val="22"/>
             </w:rPr>
           </w:pPr>
-          <w:hyperlink w:anchor="_Toc514152990" w:history="1">
+          <w:hyperlink w:anchor="_Toc514402752" w:history="1">
             <w:r>
               <w:rPr>
                 <w:rStyle w:val="Hyperlink"/>
@@ -1398,7 +1398,7 @@
                 <w:noProof/>
                 <w:webHidden/>
               </w:rPr>
-              <w:instrText xml:space="preserve"> PAGEREF _Toc514152990 \h </w:instrText>
+              <w:instrText xml:space="preserve"> PAGEREF _Toc514402752 \h </w:instrText>
             </w:r>
             <w:r>
               <w:rPr>
@@ -1441,13 +1441,14 @@
               <w:sz w:val="22"/>
             </w:rPr>
           </w:pPr>
-          <w:hyperlink w:anchor="_Toc514152991" w:history="1">
+          <w:hyperlink w:anchor="_Toc514402753" w:history="1">
             <w:r>
               <w:rPr>
                 <w:rStyle w:val="Hyperlink"/>
                 <w:noProof/>
-              </w:rPr>
-              <w:t>Mocke_ups(Shahnaz)</w:t>
+                <w:lang w:val="en-US"/>
+              </w:rPr>
+              <w:t>Mock-ups(Shahnaz review Sofie)</w:t>
             </w:r>
             <w:r>
               <w:rPr>
@@ -1468,7 +1469,7 @@
                 <w:noProof/>
                 <w:webHidden/>
               </w:rPr>
-              <w:instrText xml:space="preserve"> PAGEREF _Toc514152991 \h </w:instrText>
+              <w:instrText xml:space="preserve"> PAGEREF _Toc514402753 \h </w:instrText>
             </w:r>
             <w:r>
               <w:rPr>
@@ -1511,7 +1512,7 @@
               <w:sz w:val="22"/>
             </w:rPr>
           </w:pPr>
-          <w:hyperlink w:anchor="_Toc514152992" w:history="1">
+          <w:hyperlink w:anchor="_Toc514402754" w:history="1">
             <w:r>
               <w:rPr>
                 <w:rStyle w:val="Hyperlink"/>
@@ -1538,7 +1539,7 @@
                 <w:noProof/>
                 <w:webHidden/>
               </w:rPr>
-              <w:instrText xml:space="preserve"> PAGEREF _Toc514152992 \h </w:instrText>
+              <w:instrText xml:space="preserve"> PAGEREF _Toc514402754 \h </w:instrText>
             </w:r>
             <w:r>
               <w:rPr>
@@ -1581,7 +1582,7 @@
               <w:sz w:val="22"/>
             </w:rPr>
           </w:pPr>
-          <w:hyperlink w:anchor="_Toc514152993" w:history="1">
+          <w:hyperlink w:anchor="_Toc514402755" w:history="1">
             <w:r>
               <w:rPr>
                 <w:rStyle w:val="Hyperlink"/>
@@ -1608,7 +1609,7 @@
                 <w:noProof/>
                 <w:webHidden/>
               </w:rPr>
-              <w:instrText xml:space="preserve"> PAGEREF _Toc514152993 \h </w:instrText>
+              <w:instrText xml:space="preserve"> PAGEREF _Toc514402755 \h </w:instrText>
             </w:r>
             <w:r>
               <w:rPr>
@@ -1651,7 +1652,7 @@
               <w:sz w:val="22"/>
             </w:rPr>
           </w:pPr>
-          <w:hyperlink w:anchor="_Toc514152994" w:history="1">
+          <w:hyperlink w:anchor="_Toc514402756" w:history="1">
             <w:r>
               <w:rPr>
                 <w:rStyle w:val="Hyperlink"/>
@@ -1678,7 +1679,7 @@
                 <w:noProof/>
                 <w:webHidden/>
               </w:rPr>
-              <w:instrText xml:space="preserve"> PAGEREF _Toc514152994 \h </w:instrText>
+              <w:instrText xml:space="preserve"> PAGEREF _Toc514402756 \h </w:instrText>
             </w:r>
             <w:r>
               <w:rPr>
@@ -1721,7 +1722,7 @@
               <w:sz w:val="22"/>
             </w:rPr>
           </w:pPr>
-          <w:hyperlink w:anchor="_Toc514152995" w:history="1">
+          <w:hyperlink w:anchor="_Toc514402757" w:history="1">
             <w:r>
               <w:rPr>
                 <w:rStyle w:val="Hyperlink"/>
@@ -1748,7 +1749,7 @@
                 <w:noProof/>
                 <w:webHidden/>
               </w:rPr>
-              <w:instrText xml:space="preserve"> PAGEREF _Toc514152995 \h </w:instrText>
+              <w:instrText xml:space="preserve"> PAGEREF _Toc514402757 \h </w:instrText>
             </w:r>
             <w:r>
               <w:rPr>
@@ -1791,7 +1792,7 @@
               <w:sz w:val="22"/>
             </w:rPr>
           </w:pPr>
-          <w:hyperlink w:anchor="_Toc514152996" w:history="1">
+          <w:hyperlink w:anchor="_Toc514402758" w:history="1">
             <w:r>
               <w:rPr>
                 <w:rStyle w:val="Hyperlink"/>
@@ -1818,7 +1819,7 @@
                 <w:noProof/>
                 <w:webHidden/>
               </w:rPr>
-              <w:instrText xml:space="preserve"> PAGEREF _Toc514152996 \h </w:instrText>
+              <w:instrText xml:space="preserve"> PAGEREF _Toc514402758 \h </w:instrText>
             </w:r>
             <w:r>
               <w:rPr>
@@ -1861,7 +1862,7 @@
               <w:sz w:val="22"/>
             </w:rPr>
           </w:pPr>
-          <w:hyperlink w:anchor="_Toc514152997" w:history="1">
+          <w:hyperlink w:anchor="_Toc514402759" w:history="1">
             <w:r>
               <w:rPr>
                 <w:rStyle w:val="Hyperlink"/>
@@ -1889,7 +1890,7 @@
                 <w:noProof/>
                 <w:webHidden/>
               </w:rPr>
-              <w:instrText xml:space="preserve"> PAGEREF _Toc514152997 \h </w:instrText>
+              <w:instrText xml:space="preserve"> PAGEREF _Toc514402759 \h </w:instrText>
             </w:r>
             <w:r>
               <w:rPr>
@@ -1932,7 +1933,7 @@
               <w:sz w:val="22"/>
             </w:rPr>
           </w:pPr>
-          <w:hyperlink w:anchor="_Toc514152998" w:history="1">
+          <w:hyperlink w:anchor="_Toc514402760" w:history="1">
             <w:r>
               <w:rPr>
                 <w:rStyle w:val="Hyperlink"/>
@@ -1959,7 +1960,7 @@
                 <w:noProof/>
                 <w:webHidden/>
               </w:rPr>
-              <w:instrText xml:space="preserve"> PAGEREF _Toc514152998 \h </w:instrText>
+              <w:instrText xml:space="preserve"> PAGEREF _Toc514402760 \h </w:instrText>
             </w:r>
             <w:r>
               <w:rPr>
@@ -2002,7 +2003,7 @@
               <w:sz w:val="22"/>
             </w:rPr>
           </w:pPr>
-          <w:hyperlink w:anchor="_Toc514152999" w:history="1">
+          <w:hyperlink w:anchor="_Toc514402761" w:history="1">
             <w:r>
               <w:rPr>
                 <w:rStyle w:val="Hyperlink"/>
@@ -2029,7 +2030,7 @@
                 <w:noProof/>
                 <w:webHidden/>
               </w:rPr>
-              <w:instrText xml:space="preserve"> PAGEREF _Toc514152999 \h </w:instrText>
+              <w:instrText xml:space="preserve"> PAGEREF _Toc514402761 \h </w:instrText>
             </w:r>
             <w:r>
               <w:rPr>
@@ -2072,13 +2073,13 @@
               <w:sz w:val="22"/>
             </w:rPr>
           </w:pPr>
-          <w:hyperlink w:anchor="_Toc514153000" w:history="1">
+          <w:hyperlink w:anchor="_Toc514402762" w:history="1">
             <w:r>
               <w:rPr>
                 <w:rStyle w:val="Hyperlink"/>
                 <w:noProof/>
               </w:rPr>
-              <w:t>Aktivitetsdiagrammer(Shahnaz)</w:t>
+              <w:t>Aktivitetsdiagram (Shahnaz review Sofie)</w:t>
             </w:r>
             <w:r>
               <w:rPr>
@@ -2099,7 +2100,7 @@
                 <w:noProof/>
                 <w:webHidden/>
               </w:rPr>
-              <w:instrText xml:space="preserve"> PAGEREF _Toc514153000 \h </w:instrText>
+              <w:instrText xml:space="preserve"> PAGEREF _Toc514402762 \h </w:instrText>
             </w:r>
             <w:r>
               <w:rPr>
@@ -2142,7 +2143,7 @@
               <w:sz w:val="22"/>
             </w:rPr>
           </w:pPr>
-          <w:hyperlink w:anchor="_Toc514153001" w:history="1">
+          <w:hyperlink w:anchor="_Toc514402763" w:history="1">
             <w:r>
               <w:rPr>
                 <w:rStyle w:val="Hyperlink"/>
@@ -2169,7 +2170,7 @@
                 <w:noProof/>
                 <w:webHidden/>
               </w:rPr>
-              <w:instrText xml:space="preserve"> PAGEREF _Toc514153001 \h </w:instrText>
+              <w:instrText xml:space="preserve"> PAGEREF _Toc514402763 \h </w:instrText>
             </w:r>
             <w:r>
               <w:rPr>
@@ -2212,11 +2213,12 @@
               <w:sz w:val="22"/>
             </w:rPr>
           </w:pPr>
-          <w:hyperlink w:anchor="_Toc514153002" w:history="1">
+          <w:hyperlink w:anchor="_Toc514402764" w:history="1">
             <w:r>
               <w:rPr>
                 <w:rStyle w:val="Hyperlink"/>
                 <w:noProof/>
+                <w:lang w:val="en-US"/>
               </w:rPr>
               <w:t>Tråde</w:t>
             </w:r>
@@ -2239,7 +2241,7 @@
                 <w:noProof/>
                 <w:webHidden/>
               </w:rPr>
-              <w:instrText xml:space="preserve"> PAGEREF _Toc514153002 \h </w:instrText>
+              <w:instrText xml:space="preserve"> PAGEREF _Toc514402764 \h </w:instrText>
             </w:r>
             <w:r>
               <w:rPr>
@@ -2282,13 +2284,14 @@
               <w:sz w:val="22"/>
             </w:rPr>
           </w:pPr>
-          <w:hyperlink w:anchor="_Toc514153003" w:history="1">
+          <w:hyperlink w:anchor="_Toc514402765" w:history="1">
             <w:r>
               <w:rPr>
                 <w:rStyle w:val="Hyperlink"/>
                 <w:noProof/>
-              </w:rPr>
-              <w:t>Unit-test</w:t>
+                <w:lang w:val="en-US"/>
+              </w:rPr>
+              <w:t>Unit-test (Martin review Sofie)</w:t>
             </w:r>
             <w:r>
               <w:rPr>
@@ -2309,7 +2312,7 @@
                 <w:noProof/>
                 <w:webHidden/>
               </w:rPr>
-              <w:instrText xml:space="preserve"> PAGEREF _Toc514153003 \h </w:instrText>
+              <w:instrText xml:space="preserve"> PAGEREF _Toc514402765 \h </w:instrText>
             </w:r>
             <w:r>
               <w:rPr>
@@ -2352,7 +2355,7 @@
               <w:sz w:val="22"/>
             </w:rPr>
           </w:pPr>
-          <w:hyperlink w:anchor="_Toc514153004" w:history="1">
+          <w:hyperlink w:anchor="_Toc514402766" w:history="1">
             <w:r>
               <w:rPr>
                 <w:rStyle w:val="Hyperlink"/>
@@ -2379,7 +2382,7 @@
                 <w:noProof/>
                 <w:webHidden/>
               </w:rPr>
-              <w:instrText xml:space="preserve"> PAGEREF _Toc514153004 \h </w:instrText>
+              <w:instrText xml:space="preserve"> PAGEREF _Toc514402766 \h </w:instrText>
             </w:r>
             <w:r>
               <w:rPr>
@@ -2399,7 +2402,7 @@
                 <w:noProof/>
                 <w:webHidden/>
               </w:rPr>
-              <w:t>20</w:t>
+              <w:t>21</w:t>
             </w:r>
             <w:r>
               <w:rPr>
@@ -2422,7 +2425,7 @@
               <w:sz w:val="22"/>
             </w:rPr>
           </w:pPr>
-          <w:hyperlink w:anchor="_Toc514153005" w:history="1">
+          <w:hyperlink w:anchor="_Toc514402767" w:history="1">
             <w:r>
               <w:rPr>
                 <w:rStyle w:val="Hyperlink"/>
@@ -2449,7 +2452,7 @@
                 <w:noProof/>
                 <w:webHidden/>
               </w:rPr>
-              <w:instrText xml:space="preserve"> PAGEREF _Toc514153005 \h </w:instrText>
+              <w:instrText xml:space="preserve"> PAGEREF _Toc514402767 \h </w:instrText>
             </w:r>
             <w:r>
               <w:rPr>
@@ -2469,7 +2472,7 @@
                 <w:noProof/>
                 <w:webHidden/>
               </w:rPr>
-              <w:t>21</w:t>
+              <w:t>22</w:t>
             </w:r>
             <w:r>
               <w:rPr>
@@ -2492,7 +2495,7 @@
               <w:sz w:val="22"/>
             </w:rPr>
           </w:pPr>
-          <w:hyperlink w:anchor="_Toc514153006" w:history="1">
+          <w:hyperlink w:anchor="_Toc514402768" w:history="1">
             <w:r>
               <w:rPr>
                 <w:rStyle w:val="Hyperlink"/>
@@ -2519,7 +2522,7 @@
                 <w:noProof/>
                 <w:webHidden/>
               </w:rPr>
-              <w:instrText xml:space="preserve"> PAGEREF _Toc514153006 \h </w:instrText>
+              <w:instrText xml:space="preserve"> PAGEREF _Toc514402768 \h </w:instrText>
             </w:r>
             <w:r>
               <w:rPr>
@@ -2539,7 +2542,7 @@
                 <w:noProof/>
                 <w:webHidden/>
               </w:rPr>
-              <w:t>22</w:t>
+              <w:t>23</w:t>
             </w:r>
             <w:r>
               <w:rPr>
@@ -2562,7 +2565,7 @@
               <w:sz w:val="22"/>
             </w:rPr>
           </w:pPr>
-          <w:hyperlink w:anchor="_Toc514153007" w:history="1">
+          <w:hyperlink w:anchor="_Toc514402769" w:history="1">
             <w:r>
               <w:rPr>
                 <w:rStyle w:val="Hyperlink"/>
@@ -2589,7 +2592,7 @@
                 <w:noProof/>
                 <w:webHidden/>
               </w:rPr>
-              <w:instrText xml:space="preserve"> PAGEREF _Toc514153007 \h </w:instrText>
+              <w:instrText xml:space="preserve"> PAGEREF _Toc514402769 \h </w:instrText>
             </w:r>
             <w:r>
               <w:rPr>
@@ -2609,7 +2612,7 @@
                 <w:noProof/>
                 <w:webHidden/>
               </w:rPr>
-              <w:t>22</w:t>
+              <w:t>23</w:t>
             </w:r>
             <w:r>
               <w:rPr>
@@ -2632,7 +2635,7 @@
               <w:sz w:val="22"/>
             </w:rPr>
           </w:pPr>
-          <w:hyperlink w:anchor="_Toc514153008" w:history="1">
+          <w:hyperlink w:anchor="_Toc514402770" w:history="1">
             <w:r>
               <w:rPr>
                 <w:rStyle w:val="Hyperlink"/>
@@ -2659,7 +2662,7 @@
                 <w:noProof/>
                 <w:webHidden/>
               </w:rPr>
-              <w:instrText xml:space="preserve"> PAGEREF _Toc514153008 \h </w:instrText>
+              <w:instrText xml:space="preserve"> PAGEREF _Toc514402770 \h </w:instrText>
             </w:r>
             <w:r>
               <w:rPr>
@@ -2679,7 +2682,7 @@
                 <w:noProof/>
                 <w:webHidden/>
               </w:rPr>
-              <w:t>23</w:t>
+              <w:t>24</w:t>
             </w:r>
             <w:r>
               <w:rPr>
@@ -2702,7 +2705,7 @@
               <w:sz w:val="22"/>
             </w:rPr>
           </w:pPr>
-          <w:hyperlink w:anchor="_Toc514153009" w:history="1">
+          <w:hyperlink w:anchor="_Toc514402771" w:history="1">
             <w:r>
               <w:rPr>
                 <w:rStyle w:val="Hyperlink"/>
@@ -2729,7 +2732,7 @@
                 <w:noProof/>
                 <w:webHidden/>
               </w:rPr>
-              <w:instrText xml:space="preserve"> PAGEREF _Toc514153009 \h </w:instrText>
+              <w:instrText xml:space="preserve"> PAGEREF _Toc514402771 \h </w:instrText>
             </w:r>
             <w:r>
               <w:rPr>
@@ -2749,7 +2752,7 @@
                 <w:noProof/>
                 <w:webHidden/>
               </w:rPr>
-              <w:t>23</w:t>
+              <w:t>24</w:t>
             </w:r>
             <w:r>
               <w:rPr>
@@ -2772,7 +2775,7 @@
               <w:sz w:val="22"/>
             </w:rPr>
           </w:pPr>
-          <w:hyperlink w:anchor="_Toc514153010" w:history="1">
+          <w:hyperlink w:anchor="_Toc514402772" w:history="1">
             <w:r>
               <w:rPr>
                 <w:rStyle w:val="Hyperlink"/>
@@ -2799,7 +2802,7 @@
                 <w:noProof/>
                 <w:webHidden/>
               </w:rPr>
-              <w:instrText xml:space="preserve"> PAGEREF _Toc514153010 \h </w:instrText>
+              <w:instrText xml:space="preserve"> PAGEREF _Toc514402772 \h </w:instrText>
             </w:r>
             <w:r>
               <w:rPr>
@@ -2819,7 +2822,7 @@
                 <w:noProof/>
                 <w:webHidden/>
               </w:rPr>
-              <w:t>23</w:t>
+              <w:t>24</w:t>
             </w:r>
             <w:r>
               <w:rPr>
@@ -2842,7 +2845,7 @@
               <w:sz w:val="22"/>
             </w:rPr>
           </w:pPr>
-          <w:hyperlink w:anchor="_Toc514153011" w:history="1">
+          <w:hyperlink w:anchor="_Toc514402773" w:history="1">
             <w:r>
               <w:rPr>
                 <w:rStyle w:val="Hyperlink"/>
@@ -2869,7 +2872,7 @@
                 <w:noProof/>
                 <w:webHidden/>
               </w:rPr>
-              <w:instrText xml:space="preserve"> PAGEREF _Toc514153011 \h </w:instrText>
+              <w:instrText xml:space="preserve"> PAGEREF _Toc514402773 \h </w:instrText>
             </w:r>
             <w:r>
               <w:rPr>
@@ -2889,7 +2892,7 @@
                 <w:noProof/>
                 <w:webHidden/>
               </w:rPr>
-              <w:t>23</w:t>
+              <w:t>24</w:t>
             </w:r>
             <w:r>
               <w:rPr>
@@ -2912,7 +2915,7 @@
               <w:sz w:val="22"/>
             </w:rPr>
           </w:pPr>
-          <w:hyperlink w:anchor="_Toc514153012" w:history="1">
+          <w:hyperlink w:anchor="_Toc514402774" w:history="1">
             <w:r>
               <w:rPr>
                 <w:rStyle w:val="Hyperlink"/>
@@ -2939,7 +2942,7 @@
                 <w:noProof/>
                 <w:webHidden/>
               </w:rPr>
-              <w:instrText xml:space="preserve"> PAGEREF _Toc514153012 \h </w:instrText>
+              <w:instrText xml:space="preserve"> PAGEREF _Toc514402774 \h </w:instrText>
             </w:r>
             <w:r>
               <w:rPr>
@@ -2959,7 +2962,7 @@
                 <w:noProof/>
                 <w:webHidden/>
               </w:rPr>
-              <w:t>24</w:t>
+              <w:t>25</w:t>
             </w:r>
             <w:r>
               <w:rPr>
@@ -2982,7 +2985,7 @@
               <w:sz w:val="22"/>
             </w:rPr>
           </w:pPr>
-          <w:hyperlink w:anchor="_Toc514153013" w:history="1">
+          <w:hyperlink w:anchor="_Toc514402775" w:history="1">
             <w:r>
               <w:rPr>
                 <w:rStyle w:val="Hyperlink"/>
@@ -3009,7 +3012,7 @@
                 <w:noProof/>
                 <w:webHidden/>
               </w:rPr>
-              <w:instrText xml:space="preserve"> PAGEREF _Toc514153013 \h </w:instrText>
+              <w:instrText xml:space="preserve"> PAGEREF _Toc514402775 \h </w:instrText>
             </w:r>
             <w:r>
               <w:rPr>
@@ -3029,7 +3032,7 @@
                 <w:noProof/>
                 <w:webHidden/>
               </w:rPr>
-              <w:t>25</w:t>
+              <w:t>26</w:t>
             </w:r>
             <w:r>
               <w:rPr>
@@ -3052,7 +3055,7 @@
               <w:sz w:val="22"/>
             </w:rPr>
           </w:pPr>
-          <w:hyperlink w:anchor="_Toc514153014" w:history="1">
+          <w:hyperlink w:anchor="_Toc514402776" w:history="1">
             <w:r>
               <w:rPr>
                 <w:rStyle w:val="Hyperlink"/>
@@ -3079,7 +3082,7 @@
                 <w:noProof/>
                 <w:webHidden/>
               </w:rPr>
-              <w:instrText xml:space="preserve"> PAGEREF _Toc514153014 \h </w:instrText>
+              <w:instrText xml:space="preserve"> PAGEREF _Toc514402776 \h </w:instrText>
             </w:r>
             <w:r>
               <w:rPr>
@@ -3099,7 +3102,7 @@
                 <w:noProof/>
                 <w:webHidden/>
               </w:rPr>
-              <w:t>26</w:t>
+              <w:t>27</w:t>
             </w:r>
             <w:r>
               <w:rPr>
@@ -3122,7 +3125,7 @@
               <w:sz w:val="22"/>
             </w:rPr>
           </w:pPr>
-          <w:hyperlink w:anchor="_Toc514153015" w:history="1">
+          <w:hyperlink w:anchor="_Toc514402777" w:history="1">
             <w:r>
               <w:rPr>
                 <w:rStyle w:val="Hyperlink"/>
@@ -3149,7 +3152,7 @@
                 <w:noProof/>
                 <w:webHidden/>
               </w:rPr>
-              <w:instrText xml:space="preserve"> PAGEREF _Toc514153015 \h </w:instrText>
+              <w:instrText xml:space="preserve"> PAGEREF _Toc514402777 \h </w:instrText>
             </w:r>
             <w:r>
               <w:rPr>
@@ -3169,7 +3172,7 @@
                 <w:noProof/>
                 <w:webHidden/>
               </w:rPr>
-              <w:t>27</w:t>
+              <w:t>28</w:t>
             </w:r>
             <w:r>
               <w:rPr>
@@ -3192,7 +3195,7 @@
               <w:sz w:val="22"/>
             </w:rPr>
           </w:pPr>
-          <w:hyperlink w:anchor="_Toc514153016" w:history="1">
+          <w:hyperlink w:anchor="_Toc514402778" w:history="1">
             <w:r>
               <w:rPr>
                 <w:rStyle w:val="Hyperlink"/>
@@ -3219,7 +3222,7 @@
                 <w:noProof/>
                 <w:webHidden/>
               </w:rPr>
-              <w:instrText xml:space="preserve"> PAGEREF _Toc514153016 \h </w:instrText>
+              <w:instrText xml:space="preserve"> PAGEREF _Toc514402778 \h </w:instrText>
             </w:r>
             <w:r>
               <w:rPr>
@@ -3239,7 +3242,7 @@
                 <w:noProof/>
                 <w:webHidden/>
               </w:rPr>
-              <w:t>28</w:t>
+              <w:t>29</w:t>
             </w:r>
             <w:r>
               <w:rPr>
@@ -3262,7 +3265,7 @@
               <w:sz w:val="22"/>
             </w:rPr>
           </w:pPr>
-          <w:hyperlink w:anchor="_Toc514153017" w:history="1">
+          <w:hyperlink w:anchor="_Toc514402779" w:history="1">
             <w:r>
               <w:rPr>
                 <w:rStyle w:val="Hyperlink"/>
@@ -3289,7 +3292,7 @@
                 <w:noProof/>
                 <w:webHidden/>
               </w:rPr>
-              <w:instrText xml:space="preserve"> PAGEREF _Toc514153017 \h </w:instrText>
+              <w:instrText xml:space="preserve"> PAGEREF _Toc514402779 \h </w:instrText>
             </w:r>
             <w:r>
               <w:rPr>
@@ -3309,7 +3312,7 @@
                 <w:noProof/>
                 <w:webHidden/>
               </w:rPr>
-              <w:t>29</w:t>
+              <w:t>30</w:t>
             </w:r>
             <w:r>
               <w:rPr>
@@ -3332,7 +3335,7 @@
               <w:sz w:val="22"/>
             </w:rPr>
           </w:pPr>
-          <w:hyperlink w:anchor="_Toc514153018" w:history="1">
+          <w:hyperlink w:anchor="_Toc514402780" w:history="1">
             <w:r>
               <w:rPr>
                 <w:rStyle w:val="Hyperlink"/>
@@ -3359,7 +3362,7 @@
                 <w:noProof/>
                 <w:webHidden/>
               </w:rPr>
-              <w:instrText xml:space="preserve"> PAGEREF _Toc514153018 \h </w:instrText>
+              <w:instrText xml:space="preserve"> PAGEREF _Toc514402780 \h </w:instrText>
             </w:r>
             <w:r>
               <w:rPr>
@@ -3379,7 +3382,7 @@
                 <w:noProof/>
                 <w:webHidden/>
               </w:rPr>
-              <w:t>31</w:t>
+              <w:t>32</w:t>
             </w:r>
             <w:r>
               <w:rPr>
@@ -3402,7 +3405,7 @@
               <w:sz w:val="22"/>
             </w:rPr>
           </w:pPr>
-          <w:hyperlink w:anchor="_Toc514153019" w:history="1">
+          <w:hyperlink w:anchor="_Toc514402781" w:history="1">
             <w:r>
               <w:rPr>
                 <w:rStyle w:val="Hyperlink"/>
@@ -3429,7 +3432,7 @@
                 <w:noProof/>
                 <w:webHidden/>
               </w:rPr>
-              <w:instrText xml:space="preserve"> PAGEREF _Toc514153019 \h </w:instrText>
+              <w:instrText xml:space="preserve"> PAGEREF _Toc514402781 \h </w:instrText>
             </w:r>
             <w:r>
               <w:rPr>
@@ -3449,7 +3452,77 @@
                 <w:noProof/>
                 <w:webHidden/>
               </w:rPr>
-              <w:t>32</w:t>
+              <w:t>33</w:t>
+            </w:r>
+            <w:r>
+              <w:rPr>
+                <w:noProof/>
+                <w:webHidden/>
+              </w:rPr>
+              <w:fldChar w:fldCharType="end"/>
+            </w:r>
+          </w:hyperlink>
+        </w:p>
+        <w:p>
+          <w:pPr>
+            <w:pStyle w:val="Indholdsfortegnelse2"/>
+            <w:tabs>
+              <w:tab w:val="right" w:leader="dot" w:pos="9628"/>
+            </w:tabs>
+            <w:rPr>
+              <w:rFonts w:asciiTheme="minorHAnsi" w:hAnsiTheme="minorHAnsi"/>
+              <w:noProof/>
+              <w:sz w:val="22"/>
+            </w:rPr>
+          </w:pPr>
+          <w:hyperlink w:anchor="_Toc514402782" w:history="1">
+            <w:r>
+              <w:rPr>
+                <w:rStyle w:val="Hyperlink"/>
+                <w:noProof/>
+              </w:rPr>
+              <w:t>Bilag 10 testsuite</w:t>
+            </w:r>
+            <w:r>
+              <w:rPr>
+                <w:noProof/>
+                <w:webHidden/>
+              </w:rPr>
+              <w:tab/>
+            </w:r>
+            <w:r>
+              <w:rPr>
+                <w:noProof/>
+                <w:webHidden/>
+              </w:rPr>
+              <w:fldChar w:fldCharType="begin"/>
+            </w:r>
+            <w:r>
+              <w:rPr>
+                <w:noProof/>
+                <w:webHidden/>
+              </w:rPr>
+              <w:instrText xml:space="preserve"> PAGEREF _Toc514402782 \h </w:instrText>
+            </w:r>
+            <w:r>
+              <w:rPr>
+                <w:noProof/>
+                <w:webHidden/>
+              </w:rPr>
+            </w:r>
+            <w:r>
+              <w:rPr>
+                <w:noProof/>
+                <w:webHidden/>
+              </w:rPr>
+              <w:fldChar w:fldCharType="separate"/>
+            </w:r>
+            <w:r>
+              <w:rPr>
+                <w:noProof/>
+                <w:webHidden/>
+              </w:rPr>
+              <w:t>33</w:t>
             </w:r>
             <w:r>
               <w:rPr>
@@ -3504,7 +3577,7 @@
         <w:pStyle w:val="Overskrift1"/>
         <w:jc w:val="both"/>
       </w:pPr>
-      <w:bookmarkStart w:id="1" w:name="_Toc514152976"/>
+      <w:bookmarkStart w:id="1" w:name="_Toc514402738"/>
       <w:r>
         <w:lastRenderedPageBreak/>
         <w:t>Indledning</w:t>
@@ -3521,7 +3594,7 @@
         <w:pStyle w:val="Overskrift2"/>
         <w:jc w:val="both"/>
       </w:pPr>
-      <w:bookmarkStart w:id="2" w:name="_Toc514152977"/>
+      <w:bookmarkStart w:id="2" w:name="_Toc514402739"/>
       <w:r>
         <w:t>Problemstilling</w:t>
       </w:r>
@@ -3545,7 +3618,7 @@
         <w:pStyle w:val="Overskrift1"/>
         <w:jc w:val="both"/>
       </w:pPr>
-      <w:bookmarkStart w:id="3" w:name="_Toc514152978"/>
+      <w:bookmarkStart w:id="3" w:name="_Toc514402740"/>
       <w:r>
         <w:t>MUST (</w:t>
       </w:r>
@@ -3600,7 +3673,7 @@
       <w:pPr>
         <w:pStyle w:val="Overskrift1"/>
       </w:pPr>
-      <w:bookmarkStart w:id="4" w:name="_Toc514152979"/>
+      <w:bookmarkStart w:id="4" w:name="_Toc514402741"/>
       <w:r>
         <w:t>Project management</w:t>
       </w:r>
@@ -3610,7 +3683,7 @@
       <w:pPr>
         <w:pStyle w:val="Overskrift2"/>
       </w:pPr>
-      <w:bookmarkStart w:id="5" w:name="_Toc514152980"/>
+      <w:bookmarkStart w:id="5" w:name="_Toc514402742"/>
       <w:r>
         <w:t>Udviklingsmiljø</w:t>
       </w:r>
@@ -3628,7 +3701,7 @@
       <w:pPr>
         <w:pStyle w:val="Overskrift2"/>
       </w:pPr>
-      <w:bookmarkStart w:id="6" w:name="_Toc514152981"/>
+      <w:bookmarkStart w:id="6" w:name="_Toc514402743"/>
       <w:r>
         <w:t>Iterations- og faseplan (Sofie)</w:t>
       </w:r>
@@ -3677,7 +3750,7 @@
       <w:r>
         <w:br w:type="page"/>
       </w:r>
-      <w:bookmarkStart w:id="7" w:name="_Toc514152982"/>
+      <w:bookmarkStart w:id="7" w:name="_Toc514402744"/>
       <w:r>
         <w:lastRenderedPageBreak/>
         <w:t xml:space="preserve">Fase 1: </w:t>
@@ -3696,7 +3769,7 @@
       <w:pPr>
         <w:pStyle w:val="Overskrift2"/>
       </w:pPr>
-      <w:bookmarkStart w:id="8" w:name="_Toc514152983"/>
+      <w:bookmarkStart w:id="8" w:name="_Toc514402745"/>
       <w:r>
         <w:t>Iterat</w:t>
       </w:r>
@@ -3716,7 +3789,7 @@
         <w:pStyle w:val="Overskrift3"/>
         <w:jc w:val="both"/>
       </w:pPr>
-      <w:bookmarkStart w:id="9" w:name="_Toc514152984"/>
+      <w:bookmarkStart w:id="9" w:name="_Toc514402746"/>
       <w:r>
         <w:t xml:space="preserve">Visionsdokument </w:t>
       </w:r>
@@ -4216,7 +4289,7 @@
       <w:pPr>
         <w:pStyle w:val="Overskrift3"/>
       </w:pPr>
-      <w:bookmarkStart w:id="12" w:name="_Toc514152985"/>
+      <w:bookmarkStart w:id="12" w:name="_Toc514402747"/>
       <w:r>
         <w:rPr>
           <w:noProof/>
@@ -4403,7 +4476,7 @@
       <w:pPr>
         <w:pStyle w:val="Overskrift3"/>
       </w:pPr>
-      <w:bookmarkStart w:id="14" w:name="_Toc514152986"/>
+      <w:bookmarkStart w:id="14" w:name="_Toc514402748"/>
       <w:r>
         <w:t>Risiko Analyse</w:t>
       </w:r>
@@ -4553,7 +4626,7 @@
       <w:pPr>
         <w:pStyle w:val="Overskrift3"/>
       </w:pPr>
-      <w:bookmarkStart w:id="15" w:name="_Toc514152987"/>
+      <w:bookmarkStart w:id="15" w:name="_Toc514402749"/>
       <w:r>
         <w:t xml:space="preserve">Domænemodel </w:t>
       </w:r>
@@ -5123,7 +5196,7 @@
           <w:lang w:val="en-US"/>
         </w:rPr>
       </w:pPr>
-      <w:bookmarkStart w:id="16" w:name="_Toc514152988"/>
+      <w:bookmarkStart w:id="16" w:name="_Toc514402750"/>
       <w:r>
         <w:rPr>
           <w:lang w:val="en-US"/>
@@ -5986,7 +6059,7 @@
         </w:rPr>
       </w:pPr>
       <w:bookmarkStart w:id="17" w:name="_Toc513105030"/>
-      <w:bookmarkStart w:id="18" w:name="_Toc514152989"/>
+      <w:bookmarkStart w:id="18" w:name="_Toc514402751"/>
       <w:r>
         <w:rPr>
           <w:lang w:val="en-US"/>
@@ -6267,7 +6340,7 @@
       <w:pPr>
         <w:pStyle w:val="Overskrift3"/>
       </w:pPr>
-      <w:bookmarkStart w:id="19" w:name="_Toc514152990"/>
+      <w:bookmarkStart w:id="19" w:name="_Toc514402752"/>
       <w:r>
         <w:t>Klassediagram</w:t>
       </w:r>
@@ -6775,7 +6848,7 @@
           <w:lang w:val="en-US"/>
         </w:rPr>
       </w:pPr>
-      <w:bookmarkStart w:id="20" w:name="_Toc514152991"/>
+      <w:bookmarkStart w:id="20" w:name="_Toc514402753"/>
       <w:r>
         <w:rPr>
           <w:lang w:val="en-US"/>
@@ -6992,199 +7065,192 @@
           <w:rFonts w:cs="Calibri"/>
           <w:color w:val="222222"/>
         </w:rPr>
-        <w:t>har</w:t>
+        <w:t xml:space="preserve">har </w:t>
       </w:r>
       <w:r>
         <w:rPr>
           <w:rFonts w:cs="Calibri"/>
           <w:color w:val="222222"/>
         </w:rPr>
-        <w:t xml:space="preserve"> </w:t>
+        <w:t xml:space="preserve">vi lavet </w:t>
       </w:r>
       <w:r>
         <w:rPr>
           <w:rFonts w:cs="Calibri"/>
           <w:color w:val="222222"/>
         </w:rPr>
-        <w:t xml:space="preserve">vi lavet </w:t>
+        <w:t>en interview</w:t>
       </w:r>
       <w:r>
         <w:rPr>
           <w:rFonts w:cs="Calibri"/>
           <w:color w:val="222222"/>
         </w:rPr>
-        <w:t>en interview</w:t>
+        <w:t xml:space="preserve"> med vores vejleder</w:t>
       </w:r>
       <w:r>
         <w:rPr>
           <w:rFonts w:cs="Calibri"/>
           <w:color w:val="222222"/>
         </w:rPr>
-        <w:t xml:space="preserve"> med vores vejleder</w:t>
+        <w:t>, som har</w:t>
       </w:r>
       <w:r>
         <w:rPr>
           <w:rFonts w:cs="Calibri"/>
           <w:color w:val="222222"/>
         </w:rPr>
-        <w:t>, som har</w:t>
+        <w:t xml:space="preserve"> hjulpet os til at </w:t>
       </w:r>
       <w:r>
         <w:rPr>
           <w:rFonts w:cs="Calibri"/>
           <w:color w:val="222222"/>
         </w:rPr>
-        <w:t xml:space="preserve"> hjulpet os til at </w:t>
+        <w:t>se</w:t>
       </w:r>
       <w:r>
         <w:rPr>
           <w:rFonts w:cs="Calibri"/>
           <w:color w:val="222222"/>
         </w:rPr>
-        <w:t>se</w:t>
+        <w:t xml:space="preserve"> </w:t>
       </w:r>
       <w:r>
         <w:rPr>
           <w:rFonts w:cs="Calibri"/>
           <w:color w:val="222222"/>
         </w:rPr>
-        <w:t xml:space="preserve"> </w:t>
+        <w:t>hvordan vores system i fremtid</w:t>
       </w:r>
       <w:r>
         <w:rPr>
           <w:rFonts w:cs="Calibri"/>
           <w:color w:val="222222"/>
         </w:rPr>
-        <w:t>hvordan vores system i fremtid</w:t>
+        <w:t>en</w:t>
       </w:r>
       <w:r>
         <w:rPr>
           <w:rFonts w:cs="Calibri"/>
           <w:color w:val="222222"/>
         </w:rPr>
-        <w:t>en</w:t>
+        <w:t xml:space="preserve"> skal være. Vi har </w:t>
       </w:r>
       <w:r>
         <w:rPr>
           <w:rFonts w:cs="Calibri"/>
           <w:color w:val="222222"/>
         </w:rPr>
-        <w:t xml:space="preserve"> skal være. Vi har </w:t>
+        <w:t>udarbejdet</w:t>
       </w:r>
       <w:r>
         <w:rPr>
           <w:rFonts w:cs="Calibri"/>
           <w:color w:val="222222"/>
         </w:rPr>
-        <w:t>udarbejdet</w:t>
-      </w:r>
+        <w:t xml:space="preserve"> </w:t>
+      </w:r>
+      <w:proofErr w:type="spellStart"/>
       <w:r>
         <w:rPr>
           <w:rFonts w:cs="Calibri"/>
           <w:color w:val="222222"/>
         </w:rPr>
-        <w:t xml:space="preserve"> </w:t>
-      </w:r>
-      <w:proofErr w:type="spellStart"/>
+        <w:t>mock</w:t>
+      </w:r>
+      <w:proofErr w:type="spellEnd"/>
       <w:r>
         <w:rPr>
           <w:rFonts w:cs="Calibri"/>
           <w:color w:val="222222"/>
         </w:rPr>
-        <w:t>mock</w:t>
-      </w:r>
-      <w:proofErr w:type="spellEnd"/>
+        <w:t xml:space="preserve">-ups om </w:t>
+      </w:r>
       <w:r>
         <w:rPr>
           <w:rFonts w:cs="Calibri"/>
           <w:color w:val="222222"/>
         </w:rPr>
-        <w:t xml:space="preserve">-ups om </w:t>
+        <w:t>”</w:t>
       </w:r>
       <w:r>
         <w:rPr>
           <w:rFonts w:cs="Calibri"/>
           <w:color w:val="222222"/>
         </w:rPr>
-        <w:t>”</w:t>
+        <w:t>opret lånetilbud</w:t>
       </w:r>
       <w:r>
         <w:rPr>
           <w:rFonts w:cs="Calibri"/>
           <w:color w:val="222222"/>
         </w:rPr>
-        <w:t>opret lånetilbud</w:t>
+        <w:t>”</w:t>
       </w:r>
       <w:r>
         <w:rPr>
           <w:rFonts w:cs="Calibri"/>
           <w:color w:val="222222"/>
         </w:rPr>
-        <w:t>”</w:t>
+        <w:t xml:space="preserve"> som den er</w:t>
       </w:r>
       <w:r>
         <w:rPr>
           <w:rFonts w:cs="Calibri"/>
           <w:color w:val="222222"/>
         </w:rPr>
-        <w:t xml:space="preserve"> som den er</w:t>
+        <w:t xml:space="preserve"> anmoder om</w:t>
       </w:r>
       <w:r>
         <w:rPr>
           <w:rFonts w:cs="Calibri"/>
           <w:color w:val="222222"/>
         </w:rPr>
-        <w:t xml:space="preserve"> anmoder om</w:t>
+        <w:t xml:space="preserve"> at giver oplysninger til en kunde og udregner lånetilbud og bekræfter oplysninger.</w:t>
       </w:r>
       <w:r>
         <w:rPr>
           <w:rFonts w:cs="Calibri"/>
           <w:color w:val="222222"/>
         </w:rPr>
-        <w:t xml:space="preserve"> at giver oplysninger til en kunde og udregner lånetilbud og bekræfter oplysninger.</w:t>
-      </w:r>
+        <w:t xml:space="preserve"> Vores </w:t>
+      </w:r>
+      <w:proofErr w:type="spellStart"/>
       <w:r>
         <w:rPr>
           <w:rFonts w:cs="Calibri"/>
           <w:color w:val="222222"/>
         </w:rPr>
-        <w:t xml:space="preserve"> Vores </w:t>
-      </w:r>
-      <w:proofErr w:type="spellStart"/>
+        <w:t>Mock</w:t>
+      </w:r>
+      <w:proofErr w:type="spellEnd"/>
       <w:r>
         <w:rPr>
           <w:rFonts w:cs="Calibri"/>
           <w:color w:val="222222"/>
         </w:rPr>
-        <w:t>Mock</w:t>
-      </w:r>
-      <w:proofErr w:type="spellEnd"/>
+        <w:t xml:space="preserve">-ups kan ses i </w:t>
+      </w:r>
       <w:r>
         <w:rPr>
           <w:rFonts w:cs="Calibri"/>
           <w:color w:val="222222"/>
         </w:rPr>
-        <w:t xml:space="preserve">-ups kan ses i </w:t>
+        <w:t>B</w:t>
       </w:r>
       <w:r>
         <w:rPr>
           <w:rFonts w:cs="Calibri"/>
           <w:color w:val="222222"/>
         </w:rPr>
-        <w:t>B</w:t>
+        <w:t>ilag 8.</w:t>
       </w:r>
       <w:r>
         <w:rPr>
           <w:rFonts w:cs="Calibri"/>
           <w:color w:val="222222"/>
         </w:rPr>
-        <w:t>ilag 8.</w:t>
-      </w:r>
-      <w:r>
-        <w:rPr>
-          <w:rFonts w:cs="Calibri"/>
-          <w:color w:val="222222"/>
-        </w:rPr>
         <w:t xml:space="preserve"> </w:t>
       </w:r>
     </w:p>
@@ -7198,7 +7264,7 @@
       <w:pPr>
         <w:pStyle w:val="Overskrift2"/>
       </w:pPr>
-      <w:bookmarkStart w:id="21" w:name="_Toc514152992"/>
+      <w:bookmarkStart w:id="21" w:name="_Toc514402754"/>
       <w:r>
         <w:lastRenderedPageBreak/>
         <w:t xml:space="preserve">Fase 2: </w:t>
@@ -7214,7 +7280,7 @@
       <w:pPr>
         <w:pStyle w:val="Overskrift2"/>
       </w:pPr>
-      <w:bookmarkStart w:id="22" w:name="_Toc514152993"/>
+      <w:bookmarkStart w:id="22" w:name="_Toc514402755"/>
       <w:r>
         <w:t xml:space="preserve">Iteration </w:t>
       </w:r>
@@ -7230,7 +7296,7 @@
       <w:pPr>
         <w:pStyle w:val="Overskrift3"/>
       </w:pPr>
-      <w:bookmarkStart w:id="23" w:name="_Toc514152994"/>
+      <w:bookmarkStart w:id="23" w:name="_Toc514402756"/>
       <w:r>
         <w:t>Systemsekvensdiagrammer</w:t>
       </w:r>
@@ -7337,7 +7403,7 @@
         <w:pStyle w:val="Overskrift3"/>
       </w:pPr>
       <w:bookmarkStart w:id="24" w:name="_Toc513191687"/>
-      <w:bookmarkStart w:id="25" w:name="_Toc514152995"/>
+      <w:bookmarkStart w:id="25" w:name="_Toc514402757"/>
       <w:r>
         <w:t>Operationskontrakter</w:t>
       </w:r>
@@ -7454,7 +7520,7 @@
       <w:pPr>
         <w:pStyle w:val="Overskrift3"/>
       </w:pPr>
-      <w:bookmarkStart w:id="26" w:name="_Toc514152996"/>
+      <w:bookmarkStart w:id="26" w:name="_Toc514402758"/>
       <w:r>
         <w:t>Dataordbog</w:t>
       </w:r>
@@ -7503,7 +7569,7 @@
           <w:lang w:val="en-US"/>
         </w:rPr>
       </w:pPr>
-      <w:bookmarkStart w:id="27" w:name="_Toc514152997"/>
+      <w:bookmarkStart w:id="27" w:name="_Toc514402759"/>
       <w:r>
         <w:rPr>
           <w:lang w:val="en-US"/>
@@ -7535,12 +7601,7 @@
         <w:jc w:val="both"/>
       </w:pPr>
       <w:r>
-        <w:t>Data modellering er en proces, der bruges til at definere og analyse</w:t>
-      </w:r>
-      <w:bookmarkStart w:id="28" w:name="_GoBack"/>
-      <w:bookmarkEnd w:id="28"/>
-      <w:r>
-        <w:t>re datakrav, der er nødvendige for at understøtte forretningsprocesserne inden for rammerne af tilsvarende informationssystemer i organisationer</w:t>
+        <w:t>Data modellering er en proces, der bruges til at definere og analysere datakrav, der er nødvendige for at understøtte forretningsprocesserne inden for rammerne af tilsvarende informationssystemer i organisationer</w:t>
       </w:r>
       <w:r>
         <w:t xml:space="preserve"> som men kan finde </w:t>
@@ -7765,7 +7826,7 @@
       <w:pPr>
         <w:pStyle w:val="Overskrift3"/>
       </w:pPr>
-      <w:bookmarkStart w:id="29" w:name="_Toc514152998"/>
+      <w:bookmarkStart w:id="28" w:name="_Toc514402760"/>
       <w:r>
         <w:lastRenderedPageBreak/>
         <w:t>Normalisering(Shahnaz</w:t>
@@ -7784,7 +7845,7 @@
       <w:r>
         <w:t>)</w:t>
       </w:r>
-      <w:bookmarkEnd w:id="29"/>
+      <w:bookmarkEnd w:id="28"/>
     </w:p>
     <w:p>
       <w:pPr>
@@ -7800,7 +7861,7 @@
           <w:noProof/>
         </w:rPr>
         <w:pict w14:anchorId="66270B0A">
-          <v:shape id="_x0000_s1031" type="#_x0000_t202" style="position:absolute;left:0;text-align:left;margin-left:1487.8pt;margin-top:286.35pt;width:137.4pt;height:385.2pt;z-index:251661312;visibility:visible;mso-wrap-distance-top:3.6pt;mso-wrap-distance-bottom:3.6pt;mso-position-horizontal:right;mso-position-horizontal-relative:margin;mso-position-vertical-relative:margin;mso-width-relative:margin;mso-height-relative:margin" o:gfxdata="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" stroked="f">
+          <v:shape id="_x0000_s1031" type="#_x0000_t202" style="position:absolute;left:0;text-align:left;margin-left:1574pt;margin-top:286.35pt;width:137.4pt;height:385.2pt;z-index:251661312;visibility:visible;mso-wrap-distance-top:3.6pt;mso-wrap-distance-bottom:3.6pt;mso-position-horizontal:right;mso-position-horizontal-relative:margin;mso-position-vertical-relative:margin;mso-width-relative:margin;mso-height-relative:margin" o:gfxdata="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" stroked="f">
             <v:textbox>
               <w:txbxContent>
                 <w:p>
@@ -8401,14 +8462,1555 @@
       <w:pPr>
         <w:pStyle w:val="Overskrift3"/>
       </w:pPr>
-      <w:bookmarkStart w:id="30" w:name="_Toc514152999"/>
+      <w:bookmarkStart w:id="29" w:name="_Toc514402761"/>
       <w:r>
         <w:rPr>
           <w:noProof/>
         </w:rPr>
         <w:lastRenderedPageBreak/>
         <w:pict w14:anchorId="66270B0C">
-          <v:shape id="_x0000_s1054" type="#_x0000_t202" style="position:absolute;margin-left:219.1pt;margin-top:.3pt;width:262.2pt;height:533.35pt;z-index:251668480;visibility:visible;mso-wrap-distance-top:3.6pt;mso-wrap-distance-bottom:3.6pt;mso-width-relative:margin;mso-height-relative:margin" stroked="f">
+          <v:shape id="_x0000_s1058" type="#_x0000_t202" style="position:absolute;margin-left:243.15pt;margin-top:-.35pt;width:238.85pt;height:571.3pt;z-index:251665408;visibility:visible;mso-wrap-distance-top:3.6pt;mso-wrap-distance-bottom:3.6pt;mso-width-relative:margin;mso-height-relative:margin" stroked="f">
+            <v:textbox>
+              <w:txbxContent>
+                <w:p>
+                  <w:pPr>
+                    <w:spacing w:line="240" w:lineRule="auto"/>
+                    <w:jc w:val="center"/>
+                    <w:rPr>
+                      <w:noProof/>
+                    </w:rPr>
+                  </w:pPr>
+                  <w:r>
+                    <w:drawing>
+                      <wp:inline distT="0" distB="0" distL="0" distR="0" wp14:anchorId="17560D1E" wp14:editId="5B41E60E">
+                        <wp:extent cx="1400175" cy="476250"/>
+                        <wp:effectExtent l="0" t="0" r="9525" b="0"/>
+                        <wp:docPr id="4104" name="Picture 3"/>
+                        <wp:cNvGraphicFramePr>
+                          <a:graphicFrameLocks xmlns:a="http://schemas.openxmlformats.org/drawingml/2006/main" noChangeAspect="1"/>
+                        </wp:cNvGraphicFramePr>
+                        <a:graphic xmlns:a="http://schemas.openxmlformats.org/drawingml/2006/main">
+                          <a:graphicData uri="http://schemas.openxmlformats.org/drawingml/2006/picture">
+                            <pic:pic xmlns:pic="http://schemas.openxmlformats.org/drawingml/2006/picture">
+                              <pic:nvPicPr>
+                                <pic:cNvPr id="3" name="Picture 3"/>
+                                <pic:cNvPicPr>
+                                  <a:picLocks noChangeAspect="1" noChangeArrowheads="1"/>
+                                </pic:cNvPicPr>
+                              </pic:nvPicPr>
+                              <pic:blipFill>
+                                <a:blip r:embed="rId22">
+                                  <a:extLst>
+                                    <a:ext uri="{28A0092B-C50C-407E-A947-70E740481C1C}">
+                                      <a14:useLocalDpi xmlns:a14="http://schemas.microsoft.com/office/drawing/2010/main" val="0"/>
+                                    </a:ext>
+                                  </a:extLst>
+                                </a:blip>
+                                <a:srcRect/>
+                                <a:stretch>
+                                  <a:fillRect/>
+                                </a:stretch>
+                              </pic:blipFill>
+                              <pic:spPr bwMode="auto">
+                                <a:xfrm>
+                                  <a:off x="0" y="0"/>
+                                  <a:ext cx="1400175" cy="476250"/>
+                                </a:xfrm>
+                                <a:prstGeom prst="rect">
+                                  <a:avLst/>
+                                </a:prstGeom>
+                                <a:noFill/>
+                                <a:ln>
+                                  <a:noFill/>
+                                </a:ln>
+                                <a:effectLst/>
+                                <a:extLst>
+                                  <a:ext uri="{909E8E84-426E-40DD-AFC4-6F175D3DCCD1}">
+                                    <a14:hiddenFill xmlns:a14="http://schemas.microsoft.com/office/drawing/2010/main">
+                                      <a:solidFill>
+                                        <a:schemeClr val="accent1"/>
+                                      </a:solidFill>
+                                    </a14:hiddenFill>
+                                  </a:ext>
+                                  <a:ext uri="{91240B29-F687-4F45-9708-019B960494DF}">
+                                    <a14:hiddenLine xmlns:a14="http://schemas.microsoft.com/office/drawing/2010/main" w="9525">
+                                      <a:solidFill>
+                                        <a:schemeClr val="tx1"/>
+                                      </a:solidFill>
+                                      <a:miter lim="800000"/>
+                                      <a:headEnd/>
+                                      <a:tailEnd/>
+                                    </a14:hiddenLine>
+                                  </a:ext>
+                                  <a:ext uri="{AF507438-7753-43E0-B8FC-AC1667EBCBE1}">
+                                    <a14:hiddenEffects xmlns:a14="http://schemas.microsoft.com/office/drawing/2010/main">
+                                      <a:effectLst>
+                                        <a:outerShdw dist="35921" dir="2700000" algn="ctr" rotWithShape="0">
+                                          <a:schemeClr val="bg2"/>
+                                        </a:outerShdw>
+                                      </a:effectLst>
+                                    </a14:hiddenEffects>
+                                  </a:ext>
+                                </a:extLst>
+                              </pic:spPr>
+                            </pic:pic>
+                          </a:graphicData>
+                        </a:graphic>
+                      </wp:inline>
+                    </w:drawing>
+                  </w:r>
+                </w:p>
+                <w:p>
+                  <w:pPr>
+                    <w:spacing w:line="240" w:lineRule="auto"/>
+                    <w:ind w:left="2272" w:firstLine="284"/>
+                  </w:pPr>
+                  <w:r>
+                    <w:drawing>
+                      <wp:inline distT="0" distB="0" distL="0" distR="0" wp14:anchorId="3CB8FD50" wp14:editId="1FDAC06E">
+                        <wp:extent cx="28575" cy="1400175"/>
+                        <wp:effectExtent l="0" t="0" r="9525" b="9525"/>
+                        <wp:docPr id="1031" name="Picture 7"/>
+                        <wp:cNvGraphicFramePr>
+                          <a:graphicFrameLocks xmlns:a="http://schemas.openxmlformats.org/drawingml/2006/main" noChangeAspect="1"/>
+                        </wp:cNvGraphicFramePr>
+                        <a:graphic xmlns:a="http://schemas.openxmlformats.org/drawingml/2006/main">
+                          <a:graphicData uri="http://schemas.openxmlformats.org/drawingml/2006/picture">
+                            <pic:pic xmlns:pic="http://schemas.openxmlformats.org/drawingml/2006/picture">
+                              <pic:nvPicPr>
+                                <pic:cNvPr id="1031" name="Picture 7"/>
+                                <pic:cNvPicPr>
+                                  <a:picLocks noChangeAspect="1" noChangeArrowheads="1"/>
+                                </pic:cNvPicPr>
+                              </pic:nvPicPr>
+                              <pic:blipFill>
+                                <a:blip r:embed="rId23">
+                                  <a:extLst>
+                                    <a:ext uri="{28A0092B-C50C-407E-A947-70E740481C1C}">
+                                      <a14:useLocalDpi xmlns:a14="http://schemas.microsoft.com/office/drawing/2010/main" val="0"/>
+                                    </a:ext>
+                                  </a:extLst>
+                                </a:blip>
+                                <a:srcRect/>
+                                <a:stretch>
+                                  <a:fillRect/>
+                                </a:stretch>
+                              </pic:blipFill>
+                              <pic:spPr bwMode="auto">
+                                <a:xfrm>
+                                  <a:off x="0" y="0"/>
+                                  <a:ext cx="28575" cy="1400175"/>
+                                </a:xfrm>
+                                <a:prstGeom prst="rect">
+                                  <a:avLst/>
+                                </a:prstGeom>
+                                <a:noFill/>
+                                <a:ln>
+                                  <a:noFill/>
+                                </a:ln>
+                                <a:effectLst/>
+                                <a:extLst>
+                                  <a:ext uri="{909E8E84-426E-40DD-AFC4-6F175D3DCCD1}">
+                                    <a14:hiddenFill xmlns:a14="http://schemas.microsoft.com/office/drawing/2010/main">
+                                      <a:solidFill>
+                                        <a:schemeClr val="accent1"/>
+                                      </a:solidFill>
+                                    </a14:hiddenFill>
+                                  </a:ext>
+                                  <a:ext uri="{91240B29-F687-4F45-9708-019B960494DF}">
+                                    <a14:hiddenLine xmlns:a14="http://schemas.microsoft.com/office/drawing/2010/main" w="9525">
+                                      <a:solidFill>
+                                        <a:schemeClr val="tx1"/>
+                                      </a:solidFill>
+                                      <a:miter lim="800000"/>
+                                      <a:headEnd/>
+                                      <a:tailEnd/>
+                                    </a14:hiddenLine>
+                                  </a:ext>
+                                  <a:ext uri="{AF507438-7753-43E0-B8FC-AC1667EBCBE1}">
+                                    <a14:hiddenEffects xmlns:a14="http://schemas.microsoft.com/office/drawing/2010/main">
+                                      <a:effectLst>
+                                        <a:outerShdw dist="35921" dir="2700000" algn="ctr" rotWithShape="0">
+                                          <a:schemeClr val="bg2"/>
+                                        </a:outerShdw>
+                                      </a:effectLst>
+                                    </a14:hiddenEffects>
+                                  </a:ext>
+                                </a:extLst>
+                              </pic:spPr>
+                            </pic:pic>
+                          </a:graphicData>
+                        </a:graphic>
+                      </wp:inline>
+                    </w:drawing>
+                  </w:r>
+                </w:p>
+                <w:p>
+                  <w:pPr>
+                    <w:spacing w:line="240" w:lineRule="auto"/>
+                    <w:jc w:val="center"/>
+                    <w:rPr>
+                      <w:b/>
+                    </w:rPr>
+                  </w:pPr>
+                  <w:r>
+                    <w:rPr>
+                      <w:b/>
+                    </w:rPr>
+                    <w:t xml:space="preserve">Et objekt med en </w:t>
+                  </w:r>
+                  <w:proofErr w:type="spellStart"/>
+                  <w:r>
+                    <w:rPr>
+                      <w:b/>
+                    </w:rPr>
+                    <w:t>lifeline</w:t>
+                  </w:r>
+                  <w:proofErr w:type="spellEnd"/>
+                </w:p>
+                <w:p>
+                  <w:pPr>
+                    <w:jc w:val="center"/>
+                    <w:rPr>
+                      <w:b/>
+                    </w:rPr>
+                  </w:pPr>
+                </w:p>
+                <w:p>
+                  <w:pPr>
+                    <w:spacing w:line="240" w:lineRule="auto"/>
+                    <w:jc w:val="center"/>
+                    <w:rPr>
+                      <w:b/>
+                    </w:rPr>
+                  </w:pPr>
+                  <w:r>
+                    <w:rPr>
+                      <w:b/>
+                    </w:rPr>
+                    <w:drawing>
+                      <wp:inline distT="0" distB="0" distL="0" distR="0" wp14:anchorId="6053BF3C" wp14:editId="07DC5145">
+                        <wp:extent cx="2305050" cy="305792"/>
+                        <wp:effectExtent l="0" t="0" r="0" b="0"/>
+                        <wp:docPr id="3074" name="Picture 2"/>
+                        <wp:cNvGraphicFramePr>
+                          <a:graphicFrameLocks xmlns:a="http://schemas.openxmlformats.org/drawingml/2006/main" noChangeAspect="1"/>
+                        </wp:cNvGraphicFramePr>
+                        <a:graphic xmlns:a="http://schemas.openxmlformats.org/drawingml/2006/main">
+                          <a:graphicData uri="http://schemas.openxmlformats.org/drawingml/2006/picture">
+                            <pic:pic xmlns:pic="http://schemas.openxmlformats.org/drawingml/2006/picture">
+                              <pic:nvPicPr>
+                                <pic:cNvPr id="3074" name="Picture 2"/>
+                                <pic:cNvPicPr>
+                                  <a:picLocks noChangeAspect="1" noChangeArrowheads="1"/>
+                                </pic:cNvPicPr>
+                              </pic:nvPicPr>
+                              <pic:blipFill rotWithShape="1">
+                                <a:blip r:embed="rId24">
+                                  <a:extLst>
+                                    <a:ext uri="{28A0092B-C50C-407E-A947-70E740481C1C}">
+                                      <a14:useLocalDpi xmlns:a14="http://schemas.microsoft.com/office/drawing/2010/main" val="0"/>
+                                    </a:ext>
+                                  </a:extLst>
+                                </a:blip>
+                                <a:srcRect b="68831"/>
+                                <a:stretch/>
+                              </pic:blipFill>
+                              <pic:spPr bwMode="auto">
+                                <a:xfrm>
+                                  <a:off x="0" y="0"/>
+                                  <a:ext cx="2305050" cy="305792"/>
+                                </a:xfrm>
+                                <a:prstGeom prst="rect">
+                                  <a:avLst/>
+                                </a:prstGeom>
+                                <a:noFill/>
+                                <a:ln>
+                                  <a:noFill/>
+                                </a:ln>
+                                <a:effectLst/>
+                                <a:extLst>
+                                  <a:ext uri="{909E8E84-426E-40DD-AFC4-6F175D3DCCD1}">
+                                    <a14:hiddenFill xmlns:a14="http://schemas.microsoft.com/office/drawing/2010/main">
+                                      <a:solidFill>
+                                        <a:schemeClr val="accent1"/>
+                                      </a:solidFill>
+                                    </a14:hiddenFill>
+                                  </a:ext>
+                                  <a:ext uri="{91240B29-F687-4F45-9708-019B960494DF}">
+                                    <a14:hiddenLine xmlns:a14="http://schemas.microsoft.com/office/drawing/2010/main" w="9525">
+                                      <a:solidFill>
+                                        <a:schemeClr val="tx1"/>
+                                      </a:solidFill>
+                                      <a:miter lim="800000"/>
+                                      <a:headEnd/>
+                                      <a:tailEnd/>
+                                    </a14:hiddenLine>
+                                  </a:ext>
+                                  <a:ext uri="{AF507438-7753-43E0-B8FC-AC1667EBCBE1}">
+                                    <a14:hiddenEffects xmlns:a14="http://schemas.microsoft.com/office/drawing/2010/main">
+                                      <a:effectLst>
+                                        <a:outerShdw dist="35921" dir="2700000" algn="ctr" rotWithShape="0">
+                                          <a:schemeClr val="bg2"/>
+                                        </a:outerShdw>
+                                      </a:effectLst>
+                                    </a14:hiddenEffects>
+                                  </a:ext>
+                                </a:extLst>
+                              </pic:spPr>
+                            </pic:pic>
+                          </a:graphicData>
+                        </a:graphic>
+                      </wp:inline>
+                    </w:drawing>
+                  </w:r>
+                </w:p>
+                <w:p>
+                  <w:pPr>
+                    <w:spacing w:line="240" w:lineRule="auto"/>
+                    <w:jc w:val="center"/>
+                    <w:rPr>
+                      <w:b/>
+                    </w:rPr>
+                  </w:pPr>
+                  <w:r>
+                    <w:rPr>
+                      <w:b/>
+                    </w:rPr>
+                    <w:t>Metodekald</w:t>
+                  </w:r>
+                </w:p>
+                <w:p>
+                  <w:pPr>
+                    <w:jc w:val="center"/>
+                    <w:rPr>
+                      <w:b/>
+                    </w:rPr>
+                  </w:pPr>
+                </w:p>
+                <w:p>
+                  <w:pPr>
+                    <w:spacing w:line="240" w:lineRule="auto"/>
+                    <w:jc w:val="center"/>
+                    <w:rPr>
+                      <w:b/>
+                    </w:rPr>
+                  </w:pPr>
+                  <w:r>
+                    <w:rPr>
+                      <w:b/>
+                    </w:rPr>
+                    <w:drawing>
+                      <wp:inline distT="0" distB="0" distL="0" distR="0" wp14:anchorId="67A8B092" wp14:editId="4D8AD057">
+                        <wp:extent cx="2305050" cy="316442"/>
+                        <wp:effectExtent l="0" t="0" r="0" b="7620"/>
+                        <wp:docPr id="3075" name="Picture 3"/>
+                        <wp:cNvGraphicFramePr>
+                          <a:graphicFrameLocks xmlns:a="http://schemas.openxmlformats.org/drawingml/2006/main" noChangeAspect="1"/>
+                        </wp:cNvGraphicFramePr>
+                        <a:graphic xmlns:a="http://schemas.openxmlformats.org/drawingml/2006/main">
+                          <a:graphicData uri="http://schemas.openxmlformats.org/drawingml/2006/picture">
+                            <pic:pic xmlns:pic="http://schemas.openxmlformats.org/drawingml/2006/picture">
+                              <pic:nvPicPr>
+                                <pic:cNvPr id="3075" name="Picture 3"/>
+                                <pic:cNvPicPr>
+                                  <a:picLocks noChangeAspect="1" noChangeArrowheads="1"/>
+                                </pic:cNvPicPr>
+                              </pic:nvPicPr>
+                              <pic:blipFill rotWithShape="1">
+                                <a:blip r:embed="rId25">
+                                  <a:extLst>
+                                    <a:ext uri="{28A0092B-C50C-407E-A947-70E740481C1C}">
+                                      <a14:useLocalDpi xmlns:a14="http://schemas.microsoft.com/office/drawing/2010/main" val="0"/>
+                                    </a:ext>
+                                  </a:extLst>
+                                </a:blip>
+                                <a:srcRect b="67429"/>
+                                <a:stretch/>
+                              </pic:blipFill>
+                              <pic:spPr bwMode="auto">
+                                <a:xfrm>
+                                  <a:off x="0" y="0"/>
+                                  <a:ext cx="2305050" cy="316442"/>
+                                </a:xfrm>
+                                <a:prstGeom prst="rect">
+                                  <a:avLst/>
+                                </a:prstGeom>
+                                <a:noFill/>
+                                <a:ln>
+                                  <a:noFill/>
+                                </a:ln>
+                                <a:effectLst/>
+                                <a:extLst>
+                                  <a:ext uri="{909E8E84-426E-40DD-AFC4-6F175D3DCCD1}">
+                                    <a14:hiddenFill xmlns:a14="http://schemas.microsoft.com/office/drawing/2010/main">
+                                      <a:solidFill>
+                                        <a:schemeClr val="accent1"/>
+                                      </a:solidFill>
+                                    </a14:hiddenFill>
+                                  </a:ext>
+                                  <a:ext uri="{91240B29-F687-4F45-9708-019B960494DF}">
+                                    <a14:hiddenLine xmlns:a14="http://schemas.microsoft.com/office/drawing/2010/main" w="9525">
+                                      <a:solidFill>
+                                        <a:schemeClr val="tx1"/>
+                                      </a:solidFill>
+                                      <a:miter lim="800000"/>
+                                      <a:headEnd/>
+                                      <a:tailEnd/>
+                                    </a14:hiddenLine>
+                                  </a:ext>
+                                  <a:ext uri="{AF507438-7753-43E0-B8FC-AC1667EBCBE1}">
+                                    <a14:hiddenEffects xmlns:a14="http://schemas.microsoft.com/office/drawing/2010/main">
+                                      <a:effectLst>
+                                        <a:outerShdw dist="35921" dir="2700000" algn="ctr" rotWithShape="0">
+                                          <a:schemeClr val="bg2"/>
+                                        </a:outerShdw>
+                                      </a:effectLst>
+                                    </a14:hiddenEffects>
+                                  </a:ext>
+                                </a:extLst>
+                              </pic:spPr>
+                            </pic:pic>
+                          </a:graphicData>
+                        </a:graphic>
+                      </wp:inline>
+                    </w:drawing>
+                  </w:r>
+                </w:p>
+                <w:p>
+                  <w:pPr>
+                    <w:spacing w:line="240" w:lineRule="auto"/>
+                    <w:jc w:val="center"/>
+                    <w:rPr>
+                      <w:b/>
+                    </w:rPr>
+                  </w:pPr>
+                  <w:r>
+                    <w:rPr>
+                      <w:b/>
+                    </w:rPr>
+                    <w:t>Returkald</w:t>
+                  </w:r>
+                </w:p>
+                <w:p>
+                  <w:pPr>
+                    <w:jc w:val="center"/>
+                    <w:rPr>
+                      <w:b/>
+                    </w:rPr>
+                  </w:pPr>
+                </w:p>
+                <w:p>
+                  <w:pPr>
+                    <w:spacing w:line="240" w:lineRule="auto"/>
+                    <w:jc w:val="center"/>
+                    <w:rPr>
+                      <w:b/>
+                    </w:rPr>
+                  </w:pPr>
+                  <w:r>
+                    <w:rPr>
+                      <w:b/>
+                    </w:rPr>
+                    <w:drawing>
+                      <wp:inline distT="0" distB="0" distL="0" distR="0" wp14:anchorId="6B567A3B" wp14:editId="6F9C0D4F">
+                        <wp:extent cx="2543175" cy="305296"/>
+                        <wp:effectExtent l="0" t="0" r="0" b="0"/>
+                        <wp:docPr id="4101" name="Picture 5"/>
+                        <wp:cNvGraphicFramePr>
+                          <a:graphicFrameLocks xmlns:a="http://schemas.openxmlformats.org/drawingml/2006/main" noChangeAspect="1"/>
+                        </wp:cNvGraphicFramePr>
+                        <a:graphic xmlns:a="http://schemas.openxmlformats.org/drawingml/2006/main">
+                          <a:graphicData uri="http://schemas.openxmlformats.org/drawingml/2006/picture">
+                            <pic:pic xmlns:pic="http://schemas.openxmlformats.org/drawingml/2006/picture">
+                              <pic:nvPicPr>
+                                <pic:cNvPr id="4101" name="Picture 5"/>
+                                <pic:cNvPicPr>
+                                  <a:picLocks noChangeAspect="1" noChangeArrowheads="1"/>
+                                </pic:cNvPicPr>
+                              </pic:nvPicPr>
+                              <pic:blipFill rotWithShape="1">
+                                <a:blip r:embed="rId26">
+                                  <a:extLst>
+                                    <a:ext uri="{28A0092B-C50C-407E-A947-70E740481C1C}">
+                                      <a14:useLocalDpi xmlns:a14="http://schemas.microsoft.com/office/drawing/2010/main" val="0"/>
+                                    </a:ext>
+                                  </a:extLst>
+                                </a:blip>
+                                <a:srcRect b="69181"/>
+                                <a:stretch/>
+                              </pic:blipFill>
+                              <pic:spPr bwMode="auto">
+                                <a:xfrm>
+                                  <a:off x="0" y="0"/>
+                                  <a:ext cx="2543175" cy="305296"/>
+                                </a:xfrm>
+                                <a:prstGeom prst="rect">
+                                  <a:avLst/>
+                                </a:prstGeom>
+                                <a:noFill/>
+                                <a:ln>
+                                  <a:noFill/>
+                                </a:ln>
+                                <a:effectLst/>
+                                <a:extLst>
+                                  <a:ext uri="{909E8E84-426E-40DD-AFC4-6F175D3DCCD1}">
+                                    <a14:hiddenFill xmlns:a14="http://schemas.microsoft.com/office/drawing/2010/main">
+                                      <a:solidFill>
+                                        <a:schemeClr val="accent1"/>
+                                      </a:solidFill>
+                                    </a14:hiddenFill>
+                                  </a:ext>
+                                  <a:ext uri="{91240B29-F687-4F45-9708-019B960494DF}">
+                                    <a14:hiddenLine xmlns:a14="http://schemas.microsoft.com/office/drawing/2010/main" w="9525">
+                                      <a:solidFill>
+                                        <a:schemeClr val="tx1"/>
+                                      </a:solidFill>
+                                      <a:miter lim="800000"/>
+                                      <a:headEnd/>
+                                      <a:tailEnd/>
+                                    </a14:hiddenLine>
+                                  </a:ext>
+                                  <a:ext uri="{AF507438-7753-43E0-B8FC-AC1667EBCBE1}">
+                                    <a14:hiddenEffects xmlns:a14="http://schemas.microsoft.com/office/drawing/2010/main">
+                                      <a:effectLst>
+                                        <a:outerShdw dist="35921" dir="2700000" algn="ctr" rotWithShape="0">
+                                          <a:schemeClr val="bg2"/>
+                                        </a:outerShdw>
+                                      </a:effectLst>
+                                    </a14:hiddenEffects>
+                                  </a:ext>
+                                </a:extLst>
+                              </pic:spPr>
+                            </pic:pic>
+                          </a:graphicData>
+                        </a:graphic>
+                      </wp:inline>
+                    </w:drawing>
+                  </w:r>
+                </w:p>
+                <w:p>
+                  <w:pPr>
+                    <w:spacing w:line="240" w:lineRule="auto"/>
+                    <w:jc w:val="center"/>
+                    <w:rPr>
+                      <w:b/>
+                    </w:rPr>
+                  </w:pPr>
+                  <w:r>
+                    <w:rPr>
+                      <w:b/>
+                    </w:rPr>
+                    <w:drawing>
+                      <wp:inline distT="0" distB="0" distL="0" distR="0" wp14:anchorId="740D4750" wp14:editId="3C75CD5C">
+                        <wp:extent cx="2543175" cy="304800"/>
+                        <wp:effectExtent l="0" t="0" r="9525" b="0"/>
+                        <wp:docPr id="4102" name="Picture 6"/>
+                        <wp:cNvGraphicFramePr>
+                          <a:graphicFrameLocks xmlns:a="http://schemas.openxmlformats.org/drawingml/2006/main" noChangeAspect="1"/>
+                        </wp:cNvGraphicFramePr>
+                        <a:graphic xmlns:a="http://schemas.openxmlformats.org/drawingml/2006/main">
+                          <a:graphicData uri="http://schemas.openxmlformats.org/drawingml/2006/picture">
+                            <pic:pic xmlns:pic="http://schemas.openxmlformats.org/drawingml/2006/picture">
+                              <pic:nvPicPr>
+                                <pic:cNvPr id="4102" name="Picture 6"/>
+                                <pic:cNvPicPr>
+                                  <a:picLocks noChangeAspect="1" noChangeArrowheads="1"/>
+                                </pic:cNvPicPr>
+                              </pic:nvPicPr>
+                              <pic:blipFill rotWithShape="1">
+                                <a:blip r:embed="rId26">
+                                  <a:extLst>
+                                    <a:ext uri="{28A0092B-C50C-407E-A947-70E740481C1C}">
+                                      <a14:useLocalDpi xmlns:a14="http://schemas.microsoft.com/office/drawing/2010/main" val="0"/>
+                                    </a:ext>
+                                  </a:extLst>
+                                </a:blip>
+                                <a:srcRect t="69231"/>
+                                <a:stretch/>
+                              </pic:blipFill>
+                              <pic:spPr bwMode="auto">
+                                <a:xfrm>
+                                  <a:off x="0" y="0"/>
+                                  <a:ext cx="2543175" cy="304800"/>
+                                </a:xfrm>
+                                <a:prstGeom prst="rect">
+                                  <a:avLst/>
+                                </a:prstGeom>
+                                <a:noFill/>
+                                <a:ln>
+                                  <a:noFill/>
+                                </a:ln>
+                                <a:effectLst/>
+                                <a:extLst>
+                                  <a:ext uri="{909E8E84-426E-40DD-AFC4-6F175D3DCCD1}">
+                                    <a14:hiddenFill xmlns:a14="http://schemas.microsoft.com/office/drawing/2010/main">
+                                      <a:solidFill>
+                                        <a:schemeClr val="accent1"/>
+                                      </a:solidFill>
+                                    </a14:hiddenFill>
+                                  </a:ext>
+                                  <a:ext uri="{91240B29-F687-4F45-9708-019B960494DF}">
+                                    <a14:hiddenLine xmlns:a14="http://schemas.microsoft.com/office/drawing/2010/main" w="9525">
+                                      <a:solidFill>
+                                        <a:schemeClr val="tx1"/>
+                                      </a:solidFill>
+                                      <a:miter lim="800000"/>
+                                      <a:headEnd/>
+                                      <a:tailEnd/>
+                                    </a14:hiddenLine>
+                                  </a:ext>
+                                  <a:ext uri="{AF507438-7753-43E0-B8FC-AC1667EBCBE1}">
+                                    <a14:hiddenEffects xmlns:a14="http://schemas.microsoft.com/office/drawing/2010/main">
+                                      <a:effectLst>
+                                        <a:outerShdw dist="35921" dir="2700000" algn="ctr" rotWithShape="0">
+                                          <a:schemeClr val="bg2"/>
+                                        </a:outerShdw>
+                                      </a:effectLst>
+                                    </a14:hiddenEffects>
+                                  </a:ext>
+                                </a:extLst>
+                              </pic:spPr>
+                            </pic:pic>
+                          </a:graphicData>
+                        </a:graphic>
+                      </wp:inline>
+                    </w:drawing>
+                  </w:r>
+                </w:p>
+                <w:p>
+                  <w:pPr>
+                    <w:spacing w:line="240" w:lineRule="auto"/>
+                    <w:jc w:val="center"/>
+                    <w:rPr>
+                      <w:b/>
+                    </w:rPr>
+                  </w:pPr>
+                  <w:proofErr w:type="spellStart"/>
+                  <w:r>
+                    <w:rPr>
+                      <w:b/>
+                    </w:rPr>
+                    <w:t>Found</w:t>
+                  </w:r>
+                  <w:proofErr w:type="spellEnd"/>
+                  <w:r>
+                    <w:rPr>
+                      <w:b/>
+                    </w:rPr>
+                    <w:t>/lost-kald</w:t>
+                  </w:r>
+                </w:p>
+                <w:p>
+                  <w:pPr>
+                    <w:jc w:val="center"/>
+                  </w:pPr>
+                </w:p>
+                <w:p>
+                  <w:pPr>
+                    <w:spacing w:line="240" w:lineRule="auto"/>
+                    <w:jc w:val="center"/>
+                  </w:pPr>
+                  <w:r>
+                    <w:drawing>
+                      <wp:inline distT="0" distB="0" distL="0" distR="0" wp14:anchorId="6E2B872D" wp14:editId="16EDCAFA">
+                        <wp:extent cx="114300" cy="1400175"/>
+                        <wp:effectExtent l="0" t="0" r="0" b="9525"/>
+                        <wp:docPr id="4105" name="Picture 4"/>
+                        <wp:cNvGraphicFramePr>
+                          <a:graphicFrameLocks xmlns:a="http://schemas.openxmlformats.org/drawingml/2006/main" noChangeAspect="1"/>
+                        </wp:cNvGraphicFramePr>
+                        <a:graphic xmlns:a="http://schemas.openxmlformats.org/drawingml/2006/main">
+                          <a:graphicData uri="http://schemas.openxmlformats.org/drawingml/2006/picture">
+                            <pic:pic xmlns:pic="http://schemas.openxmlformats.org/drawingml/2006/picture">
+                              <pic:nvPicPr>
+                                <pic:cNvPr id="4" name="Picture 4"/>
+                                <pic:cNvPicPr>
+                                  <a:picLocks noChangeAspect="1" noChangeArrowheads="1"/>
+                                </pic:cNvPicPr>
+                              </pic:nvPicPr>
+                              <pic:blipFill>
+                                <a:blip r:embed="rId27">
+                                  <a:extLst>
+                                    <a:ext uri="{28A0092B-C50C-407E-A947-70E740481C1C}">
+                                      <a14:useLocalDpi xmlns:a14="http://schemas.microsoft.com/office/drawing/2010/main" val="0"/>
+                                    </a:ext>
+                                  </a:extLst>
+                                </a:blip>
+                                <a:srcRect/>
+                                <a:stretch>
+                                  <a:fillRect/>
+                                </a:stretch>
+                              </pic:blipFill>
+                              <pic:spPr bwMode="auto">
+                                <a:xfrm>
+                                  <a:off x="0" y="0"/>
+                                  <a:ext cx="114300" cy="1400175"/>
+                                </a:xfrm>
+                                <a:prstGeom prst="rect">
+                                  <a:avLst/>
+                                </a:prstGeom>
+                                <a:noFill/>
+                                <a:ln>
+                                  <a:noFill/>
+                                </a:ln>
+                                <a:effectLst/>
+                                <a:extLst>
+                                  <a:ext uri="{909E8E84-426E-40DD-AFC4-6F175D3DCCD1}">
+                                    <a14:hiddenFill xmlns:a14="http://schemas.microsoft.com/office/drawing/2010/main">
+                                      <a:solidFill>
+                                        <a:schemeClr val="accent1"/>
+                                      </a:solidFill>
+                                    </a14:hiddenFill>
+                                  </a:ext>
+                                  <a:ext uri="{91240B29-F687-4F45-9708-019B960494DF}">
+                                    <a14:hiddenLine xmlns:a14="http://schemas.microsoft.com/office/drawing/2010/main" w="9525">
+                                      <a:solidFill>
+                                        <a:schemeClr val="tx1"/>
+                                      </a:solidFill>
+                                      <a:miter lim="800000"/>
+                                      <a:headEnd/>
+                                      <a:tailEnd/>
+                                    </a14:hiddenLine>
+                                  </a:ext>
+                                  <a:ext uri="{AF507438-7753-43E0-B8FC-AC1667EBCBE1}">
+                                    <a14:hiddenEffects xmlns:a14="http://schemas.microsoft.com/office/drawing/2010/main">
+                                      <a:effectLst>
+                                        <a:outerShdw dist="35921" dir="2700000" algn="ctr" rotWithShape="0">
+                                          <a:schemeClr val="bg2"/>
+                                        </a:outerShdw>
+                                      </a:effectLst>
+                                    </a14:hiddenEffects>
+                                  </a:ext>
+                                </a:extLst>
+                              </pic:spPr>
+                            </pic:pic>
+                          </a:graphicData>
+                        </a:graphic>
+                      </wp:inline>
+                    </w:drawing>
+                  </w:r>
+                </w:p>
+                <w:p>
+                  <w:pPr>
+                    <w:spacing w:line="240" w:lineRule="auto"/>
+                    <w:jc w:val="center"/>
+                    <w:rPr>
+                      <w:b/>
+                    </w:rPr>
+                  </w:pPr>
+                  <w:proofErr w:type="spellStart"/>
+                  <w:r>
+                    <w:rPr>
+                      <w:b/>
+                    </w:rPr>
+                    <w:t>Execution</w:t>
+                  </w:r>
+                  <w:proofErr w:type="spellEnd"/>
+                  <w:r>
+                    <w:rPr>
+                      <w:b/>
+                    </w:rPr>
+                    <w:t xml:space="preserve"> </w:t>
+                  </w:r>
+                  <w:proofErr w:type="spellStart"/>
+                  <w:r>
+                    <w:rPr>
+                      <w:b/>
+                    </w:rPr>
+                    <w:t>specification</w:t>
+                  </w:r>
+                  <w:proofErr w:type="spellEnd"/>
+                </w:p>
+                <w:p>
+                  <w:pPr>
+                    <w:jc w:val="center"/>
+                  </w:pPr>
+                </w:p>
+                <w:p>
+                  <w:pPr>
+                    <w:pStyle w:val="Billedtekst"/>
+                    <w:jc w:val="center"/>
+                    <w:rPr>
+                      <w:rStyle w:val="Svagfremhvning"/>
+                      <w:i/>
+                    </w:rPr>
+                  </w:pPr>
+                  <w:r>
+                    <w:rPr>
+                      <w:rStyle w:val="Svagfremhvning"/>
+                      <w:i/>
+                    </w:rPr>
+                    <w:t xml:space="preserve">Figur 8 - </w:t>
+                  </w:r>
+                  <w:r>
+                    <w:rPr>
+                      <w:rStyle w:val="Svagfremhvning"/>
+                      <w:i/>
+                    </w:rPr>
+                    <w:t>sekvensdiagramnotation</w:t>
+                  </w:r>
+                </w:p>
+                <w:p>
+                  <w:pPr>
+                    <w:jc w:val="center"/>
+                  </w:pPr>
+                </w:p>
+              </w:txbxContent>
+            </v:textbox>
+            <w10:wrap type="square"/>
+          </v:shape>
+        </w:pict>
+      </w:r>
+      <w:r>
+        <w:t>Sekvensdiagrammer</w:t>
+      </w:r>
+    </w:p>
+    <w:p>
+      <w:r>
+        <w:t>Et sekvensdiagram</w:t>
+      </w:r>
+      <w:r>
+        <w:t xml:space="preserve"> er et designdiagram, der </w:t>
+      </w:r>
+      <w:r>
+        <w:t xml:space="preserve">er meget kodenært. Det </w:t>
+      </w:r>
+      <w:r>
+        <w:t>kan benyttes til at visualisere dele af vores kode der er sekventielle, ved at vise kommunikationen mellem softwareobjekter.</w:t>
+      </w:r>
+      <w:r>
+        <w:t xml:space="preserve"> Det hjælper os med at determinere hvilke objekter, der bør have ansvar for hvilke konkrete opgaver</w:t>
+      </w:r>
+      <w:r>
+        <w:t xml:space="preserve"> i en sekvens. </w:t>
+      </w:r>
+      <w:r>
+        <w:t>Vi har i denne iteration valgt at udarbejde to sekvensdiagrammer</w:t>
+      </w:r>
+      <w:r>
+        <w:t>, ét for</w:t>
+      </w:r>
+      <w:r>
+        <w:t xml:space="preserve"> henholdsvis UC1 og UC2. </w:t>
+      </w:r>
+      <w:r>
+        <w:t xml:space="preserve"> </w:t>
+      </w:r>
+      <w:r>
+        <w:t>D</w:t>
+      </w:r>
+      <w:r>
+        <w:t>en notation</w:t>
+      </w:r>
+      <w:r>
+        <w:t>,</w:t>
+      </w:r>
+      <w:r>
+        <w:t xml:space="preserve"> vi har benyttet</w:t>
+      </w:r>
+      <w:r>
+        <w:t>,</w:t>
+      </w:r>
+      <w:r>
+        <w:t xml:space="preserve"> er et finde i figur 8.</w:t>
+      </w:r>
+      <w:r>
+        <w:t xml:space="preserve"> Som det fremgår af figuren, bruger vi en kasse med en </w:t>
+      </w:r>
+      <w:proofErr w:type="spellStart"/>
+      <w:r>
+        <w:t>lifeline</w:t>
+      </w:r>
+      <w:proofErr w:type="spellEnd"/>
+      <w:r>
+        <w:t xml:space="preserve"> til at </w:t>
+      </w:r>
+      <w:r>
+        <w:t xml:space="preserve">symbolisere et objekt med en type og en ’levetid’. </w:t>
+      </w:r>
+      <w:r>
+        <w:t xml:space="preserve">Vores </w:t>
+      </w:r>
+      <w:proofErr w:type="spellStart"/>
+      <w:r>
+        <w:t>lifeline</w:t>
+      </w:r>
+      <w:proofErr w:type="spellEnd"/>
+      <w:r>
+        <w:t xml:space="preserve"> er med til at fortælle noget om hvornår et objekt skabes og hvornår det ikke </w:t>
+      </w:r>
+      <w:r>
+        <w:t>længere bruges. I vores diagrammer</w:t>
+      </w:r>
+      <w:r>
+        <w:rPr>
+          <w:rStyle w:val="Fodnotehenvisning"/>
+        </w:rPr>
+        <w:footnoteReference w:id="16"/>
+      </w:r>
+      <w:r>
+        <w:t xml:space="preserve">, er alle objekter dog eksisterende gennem hele sekvensen, derfor er deres </w:t>
+      </w:r>
+      <w:proofErr w:type="spellStart"/>
+      <w:r>
+        <w:t>lifelines</w:t>
+      </w:r>
+      <w:proofErr w:type="spellEnd"/>
+      <w:r>
+        <w:t xml:space="preserve"> samme længde.</w:t>
+      </w:r>
+      <w:r>
+        <w:t xml:space="preserve"> </w:t>
+      </w:r>
+      <w:r>
+        <w:t>Diagrammet viser ved hjælp af pile hvornår metoder kaldes og returnerer</w:t>
+      </w:r>
+      <w:r>
+        <w:t xml:space="preserve">, samt eventuelle parameter- og returtyper. </w:t>
+      </w:r>
+      <w:r>
+        <w:t xml:space="preserve">Den vej pilen peger, indikerer hvilket objekt der indeholder metoden, og således får kontrollen. Kontrollen symboliseres ved </w:t>
+      </w:r>
+      <w:r>
+        <w:t xml:space="preserve">en </w:t>
+      </w:r>
+      <w:proofErr w:type="spellStart"/>
+      <w:r>
+        <w:t>execution</w:t>
+      </w:r>
+      <w:proofErr w:type="spellEnd"/>
+      <w:r>
+        <w:t xml:space="preserve"> </w:t>
+      </w:r>
+      <w:proofErr w:type="spellStart"/>
+      <w:r>
+        <w:t>specification</w:t>
+      </w:r>
+      <w:proofErr w:type="spellEnd"/>
+      <w:r>
+        <w:t>, der desuden indikerer for os, hvor mange metoder</w:t>
+      </w:r>
+      <w:r>
+        <w:t xml:space="preserve"> der på et givent tidspunkt findes på kald-stakken, altså hvor mange metoder der er i gang med at blive udført. </w:t>
+      </w:r>
+      <w:r>
+        <w:t xml:space="preserve">Desuden markerer vi lost- og </w:t>
+      </w:r>
+      <w:proofErr w:type="spellStart"/>
+      <w:r>
+        <w:t>found</w:t>
+      </w:r>
+      <w:proofErr w:type="spellEnd"/>
+      <w:r>
+        <w:t>-kald i vores diagram. Dette er med til at indikere</w:t>
+      </w:r>
+      <w:r>
+        <w:t xml:space="preserve">, at en beskeds oprindelse er ukendt. </w:t>
+      </w:r>
+      <w:r>
+        <w:t>I sekvensdiagrammer er det des</w:t>
+      </w:r>
+      <w:r>
+        <w:lastRenderedPageBreak/>
+        <w:t xml:space="preserve">uden muligt at illustrere </w:t>
+      </w:r>
+      <w:r>
+        <w:t xml:space="preserve">iteration og selektion ved hjælp af forskellige frames, men da vi ikke har haft behov for at benytte denne notation, vil vi heller ikke gennemgå det i dette afsnit. </w:t>
+      </w:r>
+    </w:p>
+    <w:p>
+      <w:r>
+        <w:tab/>
+        <w:t>I vores første sekvensdiagram</w:t>
+      </w:r>
+      <w:r>
+        <w:rPr>
+          <w:rStyle w:val="Fodnotehenvisning"/>
+        </w:rPr>
+        <w:footnoteReference w:id="17"/>
+      </w:r>
+      <w:r>
+        <w:t xml:space="preserve"> starter vi med et </w:t>
+      </w:r>
+      <w:proofErr w:type="spellStart"/>
+      <w:r>
+        <w:t>found</w:t>
+      </w:r>
+      <w:proofErr w:type="spellEnd"/>
+      <w:r>
+        <w:t>-kald, der fortæller os hvilken metode der starter sekvensen</w:t>
+      </w:r>
+      <w:r>
+        <w:t>, i dette tilfælde ”</w:t>
+      </w:r>
+      <w:proofErr w:type="spellStart"/>
+      <w:r>
+        <w:t>setCreditRating</w:t>
+      </w:r>
+      <w:proofErr w:type="spellEnd"/>
+      <w:r>
+        <w:t>”, der tager e</w:t>
+      </w:r>
+      <w:r>
+        <w:t xml:space="preserve">t objekt af typen Customer som parameter. Dette objekt, samt det controller-objekt vi kalder metoden på, har således hver deres </w:t>
+      </w:r>
+      <w:proofErr w:type="spellStart"/>
+      <w:r>
+        <w:t>lifeline</w:t>
+      </w:r>
+      <w:proofErr w:type="spellEnd"/>
+      <w:r>
+        <w:t xml:space="preserve"> i diagrammet. </w:t>
+      </w:r>
+      <w:r>
+        <w:t>Controller-objektet får altså kontrollen, og starter således med at anmode om instansen af RKI-klassen, der er en singletonklasse</w:t>
+      </w:r>
+      <w:r>
+        <w:rPr>
+          <w:rStyle w:val="Fodnotehenvisning"/>
+        </w:rPr>
+        <w:footnoteReference w:id="18"/>
+      </w:r>
+      <w:r>
+        <w:t xml:space="preserve">. Den giver herefter, vha. et nyt metodekald, </w:t>
+      </w:r>
+      <w:r>
+        <w:t>kontrollen videre til instansen, der får ansvaret for at slå kundens kreditvurdering op</w:t>
+      </w:r>
+      <w:r>
+        <w:t xml:space="preserve">. Det skal altså kommunikere både med Customer-objektet og instansen af </w:t>
+      </w:r>
+      <w:proofErr w:type="spellStart"/>
+      <w:r>
+        <w:t>CreditRator</w:t>
+      </w:r>
+      <w:proofErr w:type="spellEnd"/>
+      <w:r>
+        <w:t xml:space="preserve"> klassen, der også er en singleton. </w:t>
+      </w:r>
+      <w:r>
+        <w:t>Først kalde</w:t>
+      </w:r>
+      <w:r>
+        <w:t xml:space="preserve">s </w:t>
+      </w:r>
+      <w:proofErr w:type="spellStart"/>
+      <w:r>
+        <w:t>getCPR</w:t>
+      </w:r>
+      <w:proofErr w:type="spellEnd"/>
+      <w:r>
+        <w:t xml:space="preserve">-metoden, der er en indkapslingsmetode, der benyttes til at få adgang til Customer-objektets </w:t>
+      </w:r>
+      <w:r>
+        <w:t xml:space="preserve">instansvariabel cpr, der er en </w:t>
+      </w:r>
+      <w:proofErr w:type="spellStart"/>
+      <w:r>
+        <w:t>String</w:t>
+      </w:r>
+      <w:proofErr w:type="spellEnd"/>
+      <w:r>
+        <w:t>. R</w:t>
+      </w:r>
+      <w:r>
+        <w:t xml:space="preserve">KI-objektet kalder derefter rate-metoden med denne </w:t>
+      </w:r>
+      <w:proofErr w:type="spellStart"/>
+      <w:r>
+        <w:t>String</w:t>
+      </w:r>
+      <w:proofErr w:type="spellEnd"/>
+      <w:r>
+        <w:t xml:space="preserve"> som parameter, og giver den returnerede Rating videre til opbevaring i Customer-objektets datakerne. </w:t>
+      </w:r>
+      <w:r>
+        <w:t xml:space="preserve">Herefter returnerer alle de aktive metoder tilbage, og kaldstakken reduceres helt ned igen. </w:t>
+      </w:r>
+      <w:r>
+        <w:t>Dette sekvensdiagram illustrerer på denne måde for os,</w:t>
+      </w:r>
+      <w:r>
+        <w:t xml:space="preserve"> hvilke data vi har behov for, hvor vi kan få dem fra og hvornår de er nødvendige for os i løbet af sekvensen. </w:t>
+      </w:r>
+      <w:r>
+        <w:t xml:space="preserve">Hvis dette sekvensdiagram er udformet rigtigt, bør </w:t>
+      </w:r>
+      <w:r>
+        <w:t xml:space="preserve">det gøre det nemt for os at skrive den kode, der skal udføre operationerne illustreret i diagrammet. </w:t>
+      </w:r>
+      <w:r>
+        <w:t xml:space="preserve">Det ville også gøre det nemt at overlade </w:t>
+      </w:r>
+      <w:r>
+        <w:t xml:space="preserve">det til et helt andet team at programmere operationerne, da de har en udførlig visuel beskrivelse af sekvensen. </w:t>
+      </w:r>
+    </w:p>
+    <w:p/>
+    <w:p>
+      <w:bookmarkStart w:id="30" w:name="_GoBack"/>
+      <w:bookmarkEnd w:id="30"/>
+    </w:p>
+    <w:p/>
+    <w:p/>
+    <w:p/>
+    <w:p/>
+    <w:p/>
+    <w:p/>
+    <w:p/>
+    <w:p>
+      <w:pPr>
+        <w:pStyle w:val="Overskrift3"/>
+      </w:pPr>
+      <w:r>
+        <w:lastRenderedPageBreak/>
+        <w:t>facade-</w:t>
+      </w:r>
+      <w:r>
+        <w:t>controller</w:t>
+      </w:r>
+      <w:r>
+        <w:t xml:space="preserve"> (</w:t>
+      </w:r>
+      <w:r>
+        <w:t>Facade patten)</w:t>
+      </w:r>
+      <w:bookmarkEnd w:id="29"/>
+    </w:p>
+    <w:p/>
+    <w:p>
+      <w:pPr>
+        <w:pStyle w:val="Overskrift3"/>
+      </w:pPr>
+    </w:p>
+    <w:p>
+      <w:pPr>
+        <w:pStyle w:val="Overskrift3"/>
+      </w:pPr>
+    </w:p>
+    <w:p>
+      <w:pPr>
+        <w:jc w:val="both"/>
+      </w:pPr>
+    </w:p>
+    <w:p/>
+    <w:p>
+      <w:pPr>
+        <w:pStyle w:val="Overskrift3"/>
+      </w:pPr>
+      <w:bookmarkStart w:id="31" w:name="_Toc514402763"/>
+      <w:r>
+        <w:t>Singleton pattern</w:t>
+      </w:r>
+      <w:bookmarkEnd w:id="31"/>
+    </w:p>
+    <w:p>
+      <w:pPr>
+        <w:jc w:val="both"/>
+      </w:pPr>
+      <w:r>
+        <w:t>I vores implementation har vi valgt at benytte det design pattern der hedder ’Singleton’. Dette pattern bruges når man kun ønsker at tillade, at der bliver lavet én instans af en bestemt klasse. Til gengæld skal denne instans også være tilgængelig udefra. Vi bruger singleton pattern i forbindelse med vores klasser ”RKI” og ”Bank”</w:t>
+      </w:r>
+      <w:r>
+        <w:rPr>
+          <w:rStyle w:val="Fodnotehenvisning"/>
+        </w:rPr>
+        <w:footnoteReference w:id="19"/>
+      </w:r>
+      <w:r>
+        <w:t xml:space="preserve">. Vi har valgt at bruge dette pattern, fordi det må formodes, at forretningen kun har forbindelse til én bank, og ét RKI register. Det er derfor logisk at gøre de klasser, der repræsenterer disse domæneobjekter, til singletons. </w:t>
+      </w:r>
+    </w:p>
+    <w:p>
+      <w:pPr>
+        <w:ind w:firstLine="284"/>
+        <w:jc w:val="both"/>
+      </w:pPr>
+      <w:r>
+        <w:t xml:space="preserve">Der indgår flere elementer i implementationen af en singletonklasse. For at være sikker på, at der ikke kan laves flere instanser af klassen, vil vi først sørge for at give constructoren ’private’ som access modifier. På den måde er det kun klassen selv, der får lov til at invoke constructoren. Som sagt ønsker vi dog samtidig, at den ene instans, der findes af klassen, også er tilgængelig. Her indfører vi derfor en instance-metode, der skal returnere denne instans, som naturligvis vil være public. Metoden her vil altså først tjekke, om der er lavet en instans af klassen i forvejen. Hvis der ikke er, så invoker den constructoren og returnerer en ny instans. Hvis instansen allerede findes, vil den selvsagt blot returnere den. Instance-metoden gøres </w:t>
+      </w:r>
+      <w:proofErr w:type="spellStart"/>
+      <w:r>
+        <w:t>static</w:t>
+      </w:r>
+      <w:proofErr w:type="spellEnd"/>
+      <w:r>
+        <w:t>, således at vi kan kalde den på klassen, frem for en instans af klassen. Instansen vil altså blive skabt, første gang instance-metoden kaldes. Vi gemmer instansen som en privat instansvariabel til klassen.</w:t>
+      </w:r>
+    </w:p>
+    <w:p>
+      <w:pPr>
+        <w:ind w:firstLine="284"/>
+        <w:jc w:val="both"/>
+      </w:pPr>
+      <w:r>
+        <w:t xml:space="preserve">Hvor godt og anbefalelsesværdigt det er, at benytte singletonmønsteret er meget omdiskuteret, og det er også blevet kaldt for et </w:t>
+      </w:r>
+      <w:proofErr w:type="spellStart"/>
+      <w:r>
+        <w:t>anti</w:t>
+      </w:r>
+      <w:proofErr w:type="spellEnd"/>
+      <w:r>
+        <w:t>-pattern</w:t>
+      </w:r>
+      <w:r>
+        <w:rPr>
+          <w:rStyle w:val="Fodnotehenvisning"/>
+        </w:rPr>
+        <w:footnoteReference w:id="20"/>
+      </w:r>
+      <w:r>
+        <w:t xml:space="preserve">. For eksempel kan en singleton være svær at håndtere i forbindelse med test-scenarier. Det skyldes, at instansen af klassen ikke reelt kan slettes, eftersom klassen selv altid vil holde fast i instansen, og dermed ikke giver plads til, at </w:t>
+      </w:r>
+      <w:proofErr w:type="spellStart"/>
+      <w:r>
+        <w:t>garbage</w:t>
+      </w:r>
+      <w:proofErr w:type="spellEnd"/>
+      <w:r>
+        <w:t xml:space="preserve"> </w:t>
+      </w:r>
+      <w:proofErr w:type="spellStart"/>
+      <w:r>
+        <w:t>collectoren</w:t>
+      </w:r>
+      <w:proofErr w:type="spellEnd"/>
+      <w:r>
+        <w:t xml:space="preserve"> kan komme og gøre sit arbejde. Hvis en singleton indeholder meget information, vil det således skabe problemer, i det tilfælde at man har behov for at ”nulstille” tilstanden på den i for</w:t>
+      </w:r>
+      <w:r>
+        <w:lastRenderedPageBreak/>
+        <w:t xml:space="preserve">bindelse med hver test. Vi har i vores implementation ikke gemt meget information i vores singletonklasser. Klasserne har ikke andre instansvariable end den der er nødvendig for en singleton, og funktionaliteten er også begrænset til få metoder. Derfor har vi ikke behov for at nulstille deres tilstand i forbindelse med vores tests. Vi undgår på den måde mange af de problemer, singletonmønsteret giver, og derfor kan vi benytte det med god samvittighed. </w:t>
+      </w:r>
+    </w:p>
+    <w:p/>
+    <w:p>
+      <w:pPr>
+        <w:pStyle w:val="Overskrift3"/>
+        <w:rPr>
+          <w:lang w:val="en-US"/>
+        </w:rPr>
+      </w:pPr>
+      <w:bookmarkStart w:id="32" w:name="_Toc514402764"/>
+      <w:proofErr w:type="spellStart"/>
+      <w:r>
+        <w:rPr>
+          <w:lang w:val="en-US"/>
+        </w:rPr>
+        <w:t>Tråde</w:t>
+      </w:r>
+      <w:bookmarkEnd w:id="32"/>
+      <w:proofErr w:type="spellEnd"/>
+    </w:p>
+    <w:p>
+      <w:pPr>
+        <w:rPr>
+          <w:lang w:val="en-US"/>
+        </w:rPr>
+      </w:pPr>
+    </w:p>
+    <w:p>
+      <w:pPr>
+        <w:rPr>
+          <w:lang w:val="en-US"/>
+        </w:rPr>
+      </w:pPr>
+    </w:p>
+    <w:p>
+      <w:pPr>
+        <w:rPr>
+          <w:lang w:val="en-US"/>
+        </w:rPr>
+      </w:pPr>
+    </w:p>
+    <w:p>
+      <w:pPr>
+        <w:rPr>
+          <w:lang w:val="en-US"/>
+        </w:rPr>
+      </w:pPr>
+    </w:p>
+    <w:p>
+      <w:pPr>
+        <w:pStyle w:val="Overskrift3"/>
+        <w:rPr>
+          <w:lang w:val="en-US"/>
+        </w:rPr>
+      </w:pPr>
+    </w:p>
+    <w:p>
+      <w:pPr>
+        <w:pStyle w:val="Overskrift3"/>
+        <w:rPr>
+          <w:lang w:val="en-US"/>
+        </w:rPr>
+      </w:pPr>
+      <w:bookmarkStart w:id="33" w:name="_Toc514076707"/>
+      <w:bookmarkStart w:id="34" w:name="_Toc514402765"/>
+      <w:r>
+        <w:rPr>
+          <w:lang w:val="en-US"/>
+        </w:rPr>
+        <w:t>Unit-test</w:t>
+      </w:r>
+      <w:bookmarkEnd w:id="33"/>
+      <w:r>
+        <w:rPr>
+          <w:lang w:val="en-US"/>
+        </w:rPr>
+        <w:t xml:space="preserve"> (Martin</w:t>
+      </w:r>
+      <w:r>
+        <w:rPr>
+          <w:lang w:val="en-US"/>
+        </w:rPr>
+        <w:t xml:space="preserve"> review Sofie</w:t>
+      </w:r>
+      <w:r>
+        <w:rPr>
+          <w:lang w:val="en-US"/>
+        </w:rPr>
+        <w:t>)</w:t>
+      </w:r>
+      <w:bookmarkEnd w:id="34"/>
+    </w:p>
+    <w:p>
+      <w:pPr>
+        <w:jc w:val="both"/>
+      </w:pPr>
+      <w:r>
+        <w:t>Unit-tests forsøger at teste så små dele af vores kode som muligt</w:t>
+      </w:r>
+      <w:r>
+        <w:rPr>
+          <w:rStyle w:val="Fodnotehenvisning"/>
+        </w:rPr>
+        <w:footnoteReference w:id="21"/>
+      </w:r>
+      <w:r>
+        <w:t>. Målet er at fange eventuelle fejl og uhensigtsmæssig opførsel så tidligt</w:t>
+      </w:r>
+      <w:r>
+        <w:t xml:space="preserve"> i systemets implementation</w:t>
+      </w:r>
+      <w:r>
+        <w:t xml:space="preserve"> som muligt. Unit-tests er automatiserede</w:t>
+      </w:r>
+      <w:r>
+        <w:t>,</w:t>
+      </w:r>
+      <w:r>
+        <w:t xml:space="preserve"> og derfor kan de gentages på et hvilket som helst tidspunkt. Hvis vi blot testede manuelt</w:t>
+      </w:r>
+      <w:r>
+        <w:t>,</w:t>
+      </w:r>
+      <w:r>
+        <w:t xml:space="preserve"> ville vi have en tendens til ikke at teste så ofte som vi burde</w:t>
+      </w:r>
+      <w:r>
+        <w:t>;</w:t>
+      </w:r>
+      <w:r>
+        <w:t xml:space="preserve"> med de automatiserede unit-tests er alle vores tests</w:t>
+      </w:r>
+      <w:r>
+        <w:t xml:space="preserve"> dog</w:t>
+      </w:r>
+      <w:r>
+        <w:t xml:space="preserve"> kun et par klik væk, de bør derfor køres ofte. Vi har brugt JUnit4, da det er et udbredt værktøj med god dokumentation samt integrering i Eclipse. </w:t>
+      </w:r>
+    </w:p>
+    <w:p>
+      <w:pPr>
+        <w:ind w:firstLine="284"/>
+        <w:jc w:val="both"/>
+      </w:pPr>
+      <w:r>
+        <w:t>Vores første unit-tests består i at teste vores eksterne kald til bank og RKI. Et af problemerne</w:t>
+      </w:r>
+      <w:r>
+        <w:t>,</w:t>
+      </w:r>
+      <w:r>
+        <w:t xml:space="preserve"> vi løb ind i</w:t>
+      </w:r>
+      <w:r>
+        <w:t>,</w:t>
+      </w:r>
+      <w:r>
+        <w:t xml:space="preserve"> var</w:t>
+      </w:r>
+      <w:r>
+        <w:t>,</w:t>
+      </w:r>
+      <w:r>
+        <w:t xml:space="preserve"> at kaldet til banken returnerer en rente som varierer</w:t>
+      </w:r>
+      <w:r>
+        <w:t>.</w:t>
+      </w:r>
+      <w:r>
+        <w:t xml:space="preserve"> </w:t>
+      </w:r>
+      <w:r>
+        <w:t>D</w:t>
+      </w:r>
+      <w:r>
+        <w:t>ette gør det svært at unit teste</w:t>
+      </w:r>
+      <w:r>
+        <w:t>,</w:t>
+      </w:r>
+      <w:r>
+        <w:t xml:space="preserve"> da vi netop forsøger at sammenligne et forventet resultat med det reelle resultat. I dette tilfælde er der brugt en af de </w:t>
+      </w:r>
+      <w:proofErr w:type="gramStart"/>
+      <w:r>
+        <w:t>test metoder</w:t>
+      </w:r>
+      <w:proofErr w:type="gramEnd"/>
+      <w:r>
+        <w:t>,</w:t>
+      </w:r>
+      <w:r>
+        <w:t xml:space="preserve"> vi fik stillet til rådighed i stedet. Testen af kaldet til RKI er et godt eksempel på</w:t>
+      </w:r>
+      <w:r>
+        <w:t>,</w:t>
+      </w:r>
+      <w:r>
+        <w:t xml:space="preserve"> hvordan vi gerne vil have en unit-test til at se ud</w:t>
+      </w:r>
+      <w:r>
+        <w:t>:</w:t>
+      </w:r>
+      <w:r>
+        <w:t xml:space="preserve"> metoden leverer det samme resultat hver gang</w:t>
+      </w:r>
+      <w:r>
+        <w:t>,</w:t>
+      </w:r>
+      <w:r>
+        <w:t xml:space="preserve"> og det er den samme metode</w:t>
+      </w:r>
+      <w:r>
+        <w:t>,</w:t>
+      </w:r>
+      <w:r>
+        <w:t xml:space="preserve"> vi bruger i det reelle system. Vi har valgt at</w:t>
+      </w:r>
+      <w:r>
+        <w:t xml:space="preserve"> placere</w:t>
+      </w:r>
+      <w:r>
+        <w:t xml:space="preserve"> vores unit-tests i en pakke for sig sel</w:t>
+      </w:r>
+      <w:r>
+        <w:t>v -</w:t>
+      </w:r>
+      <w:r>
+        <w:t xml:space="preserve"> vi kunne også have lavet en ny mappe og lagt ved siden af vores source-mappe, i denne mappe ville vi så forsøge at kopiere vores eksisterende mappe system, men i stedet ligge test-klasserne her. Denne metode vil være mere effektiv hvis vi skulle overdrage vores program, da vi så kunne ekskludere vores test mappe fra </w:t>
+      </w:r>
+      <w:proofErr w:type="spellStart"/>
+      <w:r>
+        <w:t>buildpath</w:t>
+      </w:r>
+      <w:proofErr w:type="spellEnd"/>
+      <w:r>
+        <w:t xml:space="preserve">. Da vi </w:t>
+      </w:r>
+      <w:r>
+        <w:lastRenderedPageBreak/>
+        <w:t>blot skal overdrage vores kode</w:t>
+      </w:r>
+      <w:r>
+        <w:t>,</w:t>
+      </w:r>
+      <w:r>
+        <w:t xml:space="preserve"> følte vi</w:t>
+      </w:r>
+      <w:r>
+        <w:t>,</w:t>
+      </w:r>
+      <w:r>
+        <w:t xml:space="preserve"> at en test pakke var rigeligt. I testpakken ligger testklasserne</w:t>
+      </w:r>
+      <w:r>
+        <w:t>,</w:t>
+      </w:r>
+      <w:r>
+        <w:t xml:space="preserve"> som vi laver unit-tests for, disse klasser kan køres individuelt. Sammen med testklasserne ligger vores testsuite</w:t>
+      </w:r>
+      <w:r>
+        <w:rPr>
+          <w:rStyle w:val="Fodnotehenvisning"/>
+        </w:rPr>
+        <w:footnoteReference w:id="22"/>
+      </w:r>
+      <w:r>
+        <w:t>, som kan køre tests fra flere klasser</w:t>
+      </w:r>
+      <w:r>
+        <w:t>.</w:t>
+      </w:r>
+      <w:r>
+        <w:t xml:space="preserve"> </w:t>
+      </w:r>
+      <w:r>
+        <w:t>V</w:t>
+      </w:r>
+      <w:r>
+        <w:t>ores er sat til at køre alle tests hver gang. Dette er netop styrken ved unit-tests</w:t>
+      </w:r>
+      <w:r>
+        <w:t>:</w:t>
+      </w:r>
+      <w:r>
+        <w:t xml:space="preserve"> selv hvis vi laver noget</w:t>
+      </w:r>
+      <w:r>
+        <w:t>,</w:t>
+      </w:r>
+      <w:r>
+        <w:t xml:space="preserve"> vi ikke mener har indflydelse på en anden del af koden, vil en eksekvering af vores test-suite opdage</w:t>
+      </w:r>
+      <w:r>
+        <w:t xml:space="preserve"> det,</w:t>
+      </w:r>
+      <w:r>
+        <w:t xml:space="preserve"> hvis vi tager fejl.</w:t>
+      </w:r>
+    </w:p>
+    <w:p/>
+    <w:p/>
+    <w:p>
+      <w:pPr>
+        <w:pStyle w:val="Overskrift3"/>
+        <w:rPr>
+          <w:color w:val="8F0000" w:themeColor="accent1" w:themeShade="BF"/>
+          <w:sz w:val="32"/>
+          <w:szCs w:val="32"/>
+        </w:rPr>
+      </w:pPr>
+      <w:r>
+        <w:br w:type="page"/>
+      </w:r>
+    </w:p>
+    <w:p>
+      <w:pPr>
+        <w:pStyle w:val="Overskrift2"/>
+      </w:pPr>
+      <w:bookmarkStart w:id="35" w:name="_Toc514402766"/>
+      <w:r>
+        <w:rPr>
+          <w:noProof/>
+        </w:rPr>
+        <w:lastRenderedPageBreak/>
+        <w:pict w14:anchorId="66270B0C">
+          <v:shape id="_x0000_s1056" type="#_x0000_t202" style="position:absolute;margin-left:219.1pt;margin-top:-.35pt;width:262.2pt;height:533.35pt;z-index:251664384;visibility:visible;mso-wrap-distance-top:3.6pt;mso-wrap-distance-bottom:3.6pt;mso-width-relative:margin;mso-height-relative:margin" stroked="f">
             <v:textbox>
               <w:txbxContent>
                 <w:p>
@@ -8418,7 +10020,7 @@
                       <w:lang w:eastAsia="da-DK"/>
                     </w:rPr>
                     <w:drawing>
-                      <wp:inline distT="0" distB="0" distL="0" distR="0" wp14:anchorId="66270B74" wp14:editId="66270B75">
+                      <wp:inline distT="0" distB="0" distL="0" distR="0" wp14:anchorId="08F27DFC" wp14:editId="59D7DE13">
                         <wp:extent cx="3115733" cy="2438400"/>
                         <wp:effectExtent l="0" t="0" r="0" b="0"/>
                         <wp:docPr id="4114" name="Billede 4114" descr="Et billede, der indeholder skærmbillede&#10;&#10;Beskrivelse, der er oprettet med meget høj sikkerhed"/>
@@ -8431,7 +10033,7 @@
                                 <pic:cNvPicPr/>
                               </pic:nvPicPr>
                               <pic:blipFill rotWithShape="1">
-                                <a:blip r:embed="rId22">
+                                <a:blip r:embed="rId28">
                                   <a:extLst>
                                     <a:ext uri="{28A0092B-C50C-407E-A947-70E740481C1C}">
                                       <a14:useLocalDpi xmlns:a14="http://schemas.microsoft.com/office/drawing/2010/main" val="0"/>
@@ -8478,7 +10080,21 @@
                       <w:rStyle w:val="Svagfremhvning"/>
                       <w:i/>
                     </w:rPr>
-                    <w:t xml:space="preserve">Figur 7 – </w:t>
+                    <w:t xml:space="preserve">Figur </w:t>
+                  </w:r>
+                  <w:r>
+                    <w:rPr>
+                      <w:rStyle w:val="Svagfremhvning"/>
+                      <w:i/>
+                    </w:rPr>
+                    <w:t>7</w:t>
+                  </w:r>
+                  <w:r>
+                    <w:rPr>
+                      <w:rStyle w:val="Svagfremhvning"/>
+                      <w:i/>
+                    </w:rPr>
+                    <w:t xml:space="preserve"> – </w:t>
                   </w:r>
                   <w:proofErr w:type="spellStart"/>
                   <w:r>
@@ -8498,7 +10114,7 @@
                       <w:lang w:eastAsia="da-DK"/>
                     </w:rPr>
                     <w:drawing>
-                      <wp:inline distT="0" distB="0" distL="0" distR="0" wp14:anchorId="66270B76" wp14:editId="66270B77">
+                      <wp:inline distT="0" distB="0" distL="0" distR="0" wp14:anchorId="496F5B37" wp14:editId="500B1E6D">
                         <wp:extent cx="3137535" cy="3081655"/>
                         <wp:effectExtent l="0" t="0" r="0" b="0"/>
                         <wp:docPr id="4" name="Billede 4"/>
@@ -8511,7 +10127,7 @@
                                 <pic:cNvPicPr/>
                               </pic:nvPicPr>
                               <pic:blipFill rotWithShape="1">
-                                <a:blip r:embed="rId23">
+                                <a:blip r:embed="rId29">
                                   <a:extLst>
                                     <a:ext uri="{28A0092B-C50C-407E-A947-70E740481C1C}">
                                       <a14:useLocalDpi xmlns:a14="http://schemas.microsoft.com/office/drawing/2010/main" val="0"/>
@@ -8583,46 +10199,19 @@
         </w:pict>
       </w:r>
       <w:r>
-        <w:t>facade-</w:t>
-      </w:r>
-      <w:r>
-        <w:t>controller</w:t>
-      </w:r>
-      <w:r>
-        <w:t xml:space="preserve"> (</w:t>
-      </w:r>
-      <w:r>
-        <w:t>Facade patten)</w:t>
-      </w:r>
-      <w:bookmarkEnd w:id="30"/>
-    </w:p>
-    <w:p/>
+        <w:t>Iteration E2</w:t>
+      </w:r>
+    </w:p>
     <w:p>
       <w:pPr>
         <w:pStyle w:val="Overskrift3"/>
       </w:pPr>
-    </w:p>
-    <w:p>
-      <w:pPr>
-        <w:pStyle w:val="Overskrift3"/>
-      </w:pPr>
-    </w:p>
-    <w:p>
-      <w:pPr>
-        <w:pStyle w:val="Overskrift3"/>
-      </w:pPr>
-      <w:bookmarkStart w:id="31" w:name="_Toc514153000"/>
+      <w:bookmarkStart w:id="36" w:name="_Toc514402762"/>
       <w:r>
         <w:t>Aktivitetsdiagram</w:t>
       </w:r>
       <w:r>
-        <w:t xml:space="preserve"> (</w:t>
-      </w:r>
-      <w:r>
-        <w:t>Shahnaz</w:t>
-      </w:r>
-      <w:r>
-        <w:t xml:space="preserve"> </w:t>
+        <w:t xml:space="preserve"> (Shahnaz </w:t>
       </w:r>
       <w:proofErr w:type="spellStart"/>
       <w:r>
@@ -8630,46 +10219,16 @@
       </w:r>
       <w:proofErr w:type="spellEnd"/>
       <w:r>
-        <w:t xml:space="preserve"> Sofie</w:t>
-      </w:r>
-      <w:r>
-        <w:t>)</w:t>
-      </w:r>
-      <w:bookmarkEnd w:id="31"/>
+        <w:t xml:space="preserve"> Sofie)</w:t>
+      </w:r>
+      <w:bookmarkEnd w:id="36"/>
     </w:p>
     <w:p>
       <w:pPr>
         <w:jc w:val="both"/>
       </w:pPr>
       <w:r>
-        <w:t>Når m</w:t>
-      </w:r>
-      <w:r>
-        <w:t>a</w:t>
-      </w:r>
-      <w:r>
-        <w:t xml:space="preserve">n vil visualisere en </w:t>
-      </w:r>
-      <w:r>
-        <w:t>proces,</w:t>
-      </w:r>
-      <w:r>
-        <w:t xml:space="preserve"> kan m</w:t>
-      </w:r>
-      <w:r>
-        <w:t>a</w:t>
-      </w:r>
-      <w:r>
-        <w:t>n bruge aktivitetsdiagrammer. Man kan bruge dem til at visualisere alle dele i vores arbejd</w:t>
-      </w:r>
-      <w:r>
-        <w:t>s</w:t>
-      </w:r>
-      <w:r>
-        <w:t>proces.</w:t>
-      </w:r>
-      <w:r>
-        <w:t xml:space="preserve"> </w:t>
+        <w:t xml:space="preserve">Når man vil visualisere en proces, kan man bruge aktivitetsdiagrammer. Man kan bruge dem til at visualisere alle dele i vores arbejdsproces. </w:t>
       </w:r>
     </w:p>
     <w:p>
@@ -8677,22 +10236,15 @@
         <w:jc w:val="both"/>
       </w:pPr>
       <w:r>
-        <w:t>For eksempel kan vi</w:t>
-      </w:r>
-      <w:r>
-        <w:t>, mens vi stadig befinder os i begyndelsen af projektet,</w:t>
-      </w:r>
-      <w:r>
-        <w:t xml:space="preserve"> udarbejde aktivitetsdiagram ud fra en use case, for at lægge fokus </w:t>
-      </w:r>
-      <w:r>
-        <w:t>på hvordan det nuværende system fungerer og hvordan vi kan udvikle det.</w:t>
-      </w:r>
-      <w:r>
-        <w:t xml:space="preserve"> Processen er meget kompleks, gør det det nemmere for os at danne overblik over arbejdsgangen.</w:t>
-      </w:r>
-      <w:r>
-        <w:t xml:space="preserve"> </w:t>
+        <w:t xml:space="preserve">For eksempel kan vi, mens vi stadig befinder os i begyndelsen af projektet, udarbejde aktivitetsdiagram ud fra en </w:t>
+      </w:r>
+      <w:proofErr w:type="spellStart"/>
+      <w:r>
+        <w:t>use</w:t>
+      </w:r>
+      <w:proofErr w:type="spellEnd"/>
+      <w:r>
+        <w:t xml:space="preserve"> case, for at lægge fokus på hvordan det nuværende system fungerer og hvordan vi kan udvikle det. Processen er meget kompleks, gør det det nemmere for os at danne overblik over arbejdsgangen. </w:t>
       </w:r>
     </w:p>
     <w:p>
@@ -8700,73 +10252,16 @@
         <w:jc w:val="both"/>
       </w:pPr>
       <w:r>
-        <w:t>M</w:t>
-      </w:r>
-      <w:r>
-        <w:t>a</w:t>
-      </w:r>
-      <w:r>
-        <w:t>n bruger Action</w:t>
+        <w:t>Man bruger Action</w:t>
       </w:r>
       <w:r>
         <w:rPr>
           <w:rStyle w:val="Fodnotehenvisning"/>
         </w:rPr>
-        <w:footnoteReference w:id="16"/>
-      </w:r>
-      <w:r>
-        <w:t xml:space="preserve"> </w:t>
-      </w:r>
-      <w:r>
-        <w:t>til at angive en handling, o</w:t>
-      </w:r>
-      <w:r>
-        <w:t>g Transition til at vise flowet mellem handlinger</w:t>
-      </w:r>
-      <w:r>
-        <w:t xml:space="preserve"> </w:t>
-      </w:r>
-      <w:r>
-        <w:t>og/eller objekter</w:t>
-      </w:r>
-      <w:r>
-        <w:t>.</w:t>
-      </w:r>
-      <w:r>
-        <w:t xml:space="preserve"> </w:t>
-      </w:r>
-      <w:r>
-        <w:t>S</w:t>
-      </w:r>
-      <w:r>
-        <w:t xml:space="preserve">tart og </w:t>
-      </w:r>
-      <w:r>
-        <w:t xml:space="preserve">End </w:t>
-      </w:r>
-      <w:r>
-        <w:t>angiver aktivitetens begyndelse og slutning, Object Node</w:t>
-      </w:r>
-      <w:r>
-        <w:t xml:space="preserve"> </w:t>
-      </w:r>
-      <w:r>
-        <w:t>angiver</w:t>
-      </w:r>
-      <w:r>
-        <w:t xml:space="preserve"> objekter eller data og benyttes til at vise data </w:t>
-      </w:r>
-      <w:r>
-        <w:t>flowdiagram</w:t>
-      </w:r>
-      <w:r>
-        <w:t xml:space="preserve"> og Partition </w:t>
-      </w:r>
-      <w:r>
-        <w:t>deler</w:t>
-      </w:r>
-      <w:r>
-        <w:t xml:space="preserve"> diagrammet mellem forskellige aktører.</w:t>
+        <w:footnoteReference w:id="23"/>
+      </w:r>
+      <w:r>
+        <w:t xml:space="preserve"> til at angive en handling, og Transition til at vise flowet mellem handlinger og/eller objekter. Start og End angiver aktivitetens begyndelse og slutning, Object Node angiver objekter eller data og benyttes til at vise data flowdiagram og Partition deler diagrammet mellem forskellige aktører.</w:t>
       </w:r>
     </w:p>
     <w:p>
@@ -8774,31 +10269,16 @@
         <w:jc w:val="both"/>
       </w:pPr>
       <w:r>
-        <w:t>Men kan vise to eller flere aktiviteter som arbejder sam</w:t>
-      </w:r>
-      <w:r>
-        <w:t>tidig</w:t>
-      </w:r>
-      <w:r>
-        <w:t xml:space="preserve"> med </w:t>
-      </w:r>
-      <w:r>
-        <w:t>Fork</w:t>
+        <w:t>Men kan vise to eller flere aktiviteter som arbejder samtidig med Fork</w:t>
       </w:r>
       <w:r>
         <w:rPr>
           <w:rStyle w:val="Fodnotehenvisning"/>
         </w:rPr>
-        <w:footnoteReference w:id="17"/>
-      </w:r>
-      <w:r>
-        <w:t xml:space="preserve"> </w:t>
-      </w:r>
-      <w:r>
-        <w:t xml:space="preserve">som opdeling af aktiviteter som afvikles </w:t>
-      </w:r>
-      <w:r>
-        <w:t xml:space="preserve">samtidigt og </w:t>
+        <w:footnoteReference w:id="24"/>
+      </w:r>
+      <w:r>
+        <w:t xml:space="preserve"> som opdeling af aktiviteter som afvikles samtidigt og </w:t>
       </w:r>
       <w:proofErr w:type="spellStart"/>
       <w:r>
@@ -8806,83 +10286,11 @@
       </w:r>
       <w:proofErr w:type="spellEnd"/>
       <w:r>
-        <w:t xml:space="preserve"> dem alle når de færdig med arbejde. Ud over det kan m</w:t>
-      </w:r>
-      <w:r>
-        <w:t>a</w:t>
-      </w:r>
-      <w:r>
-        <w:t xml:space="preserve">n bruge </w:t>
-      </w:r>
-      <w:r>
-        <w:t xml:space="preserve">Decision </w:t>
-      </w:r>
-      <w:r>
-        <w:t>når m</w:t>
-      </w:r>
-      <w:r>
-        <w:t>a</w:t>
-      </w:r>
-      <w:r>
-        <w:t xml:space="preserve">n </w:t>
-      </w:r>
-      <w:r>
-        <w:t>står i en situation hvor processen kan gå to veje. F</w:t>
-      </w:r>
-      <w:r>
-        <w:t>or</w:t>
-      </w:r>
-      <w:r>
-        <w:t xml:space="preserve"> eksempel </w:t>
-      </w:r>
-      <w:r>
-        <w:t xml:space="preserve">viser vi </w:t>
-      </w:r>
-      <w:r>
-        <w:t xml:space="preserve">i vores </w:t>
+        <w:t xml:space="preserve"> dem alle når de færdig med arbejde. Ud over det kan man bruge Decision når man står i en situation hvor processen kan gå to veje. For eksempel </w:t>
       </w:r>
       <w:r>
         <w:lastRenderedPageBreak/>
-        <w:t>Aktivitets diagram</w:t>
-      </w:r>
-      <w:r>
-        <w:t>,</w:t>
-      </w:r>
-      <w:r>
-        <w:t xml:space="preserve"> at hvis</w:t>
-      </w:r>
-      <w:r>
-        <w:t xml:space="preserve"> der ikke</w:t>
-      </w:r>
-      <w:r>
-        <w:t xml:space="preserve"> kommer sv</w:t>
-      </w:r>
-      <w:r>
-        <w:t>a</w:t>
-      </w:r>
-      <w:r>
-        <w:t>r fra RKI</w:t>
-      </w:r>
-      <w:r>
-        <w:t xml:space="preserve"> </w:t>
-      </w:r>
-      <w:r>
-        <w:t>eller banken</w:t>
-      </w:r>
-      <w:r>
-        <w:t>, skal</w:t>
-      </w:r>
-      <w:r>
-        <w:t xml:space="preserve"> bilsælger</w:t>
-      </w:r>
-      <w:r>
-        <w:t xml:space="preserve"> enten</w:t>
-      </w:r>
-      <w:r>
-        <w:t xml:space="preserve"> begynde forfra</w:t>
-      </w:r>
-      <w:r>
-        <w:t xml:space="preserve"> eller </w:t>
+        <w:t xml:space="preserve">viser vi i vores Aktivitets diagram, at hvis der ikke kommer svar fra RKI eller banken, skal bilsælger enten begynde forfra eller </w:t>
       </w:r>
       <w:proofErr w:type="spellStart"/>
       <w:r>
@@ -8896,7 +10304,7 @@
         <w:rPr>
           <w:rStyle w:val="Fodnotehenvisning"/>
         </w:rPr>
-        <w:footnoteReference w:id="18"/>
+        <w:footnoteReference w:id="25"/>
       </w:r>
       <w:r>
         <w:t xml:space="preserve">. </w:t>
@@ -8904,613 +10312,58 @@
     </w:p>
     <w:p>
       <w:pPr>
-        <w:jc w:val="both"/>
-      </w:pPr>
-      <w:r>
-        <w:t>Aktivite</w:t>
-      </w:r>
-      <w:r>
-        <w:t>tsdiagrammer er rigtig god</w:t>
-      </w:r>
-      <w:r>
-        <w:t>e</w:t>
-      </w:r>
-      <w:r>
-        <w:t xml:space="preserve"> til at vise </w:t>
-      </w:r>
-      <w:r>
-        <w:t>p</w:t>
-      </w:r>
-      <w:r>
-        <w:t>arallelle</w:t>
-      </w:r>
-      <w:r>
-        <w:t xml:space="preserve"> </w:t>
-      </w:r>
-      <w:r>
-        <w:t>aktiviteter i</w:t>
-      </w:r>
-      <w:r>
-        <w:t xml:space="preserve"> forhold til Sekvensdiagram, derfor vi har brug</w:t>
-      </w:r>
-      <w:r>
-        <w:t>t</w:t>
-      </w:r>
-      <w:r>
-        <w:t xml:space="preserve"> den til at </w:t>
-      </w:r>
-      <w:r>
-        <w:t>vise vores aktiv</w:t>
-      </w:r>
-      <w:r>
-        <w:t>iteter</w:t>
-      </w:r>
-      <w:r>
-        <w:t xml:space="preserve"> i UC</w:t>
-      </w:r>
-      <w:r>
-        <w:t>3</w:t>
-      </w:r>
-      <w:r>
-        <w:rPr>
-          <w:rStyle w:val="Fodnotehenvisning"/>
-        </w:rPr>
-        <w:footnoteReference w:id="19"/>
-      </w:r>
-      <w:r>
-        <w:t>,</w:t>
-      </w:r>
-      <w:r>
-        <w:t xml:space="preserve"> der</w:t>
-      </w:r>
-      <w:r>
-        <w:t xml:space="preserve"> har tråde</w:t>
-      </w:r>
-      <w:r>
-        <w:t xml:space="preserve"> med som en del af </w:t>
-      </w:r>
-      <w:r>
-        <w:t>casens udførelse</w:t>
-      </w:r>
-      <w:r>
-        <w:t>.</w:t>
-      </w:r>
-      <w:r>
-        <w:t xml:space="preserve"> I forhold til </w:t>
-      </w:r>
-      <w:r>
-        <w:t>vores UC</w:t>
-      </w:r>
-      <w:r>
-        <w:t xml:space="preserve">3, </w:t>
-      </w:r>
-      <w:r>
-        <w:t>AD (</w:t>
-      </w:r>
-      <w:r>
-        <w:t>Aktivitetsdiagram)</w:t>
-      </w:r>
-      <w:r>
-        <w:rPr>
-          <w:vertAlign w:val="superscript"/>
-        </w:rPr>
-        <w:t>17</w:t>
-      </w:r>
-      <w:r>
-        <w:t xml:space="preserve"> </w:t>
-      </w:r>
-      <w:r>
-        <w:t>begynder med</w:t>
-      </w:r>
-      <w:r>
-        <w:t xml:space="preserve"> at</w:t>
-      </w:r>
-      <w:r>
-        <w:t xml:space="preserve"> </w:t>
-      </w:r>
-      <w:r>
-        <w:t>bilsælger</w:t>
-      </w:r>
-      <w:r>
-        <w:t>en</w:t>
-      </w:r>
-      <w:r>
-        <w:t xml:space="preserve"> anmoder </w:t>
-      </w:r>
-      <w:r>
-        <w:t>om et</w:t>
-      </w:r>
-      <w:r>
-        <w:t xml:space="preserve"> lånetilbud</w:t>
-      </w:r>
-      <w:r>
-        <w:t>,</w:t>
-      </w:r>
-      <w:r>
-        <w:t xml:space="preserve"> og AD viser at på samme tid som UC2</w:t>
-      </w:r>
-      <w:r>
-        <w:rPr>
-          <w:rStyle w:val="Fodnotehenvisning"/>
-        </w:rPr>
-        <w:footnoteReference w:id="20"/>
-      </w:r>
-      <w:r>
-        <w:t xml:space="preserve"> kommer med dagens</w:t>
-      </w:r>
-      <w:r>
-        <w:t xml:space="preserve"> rentesats</w:t>
-      </w:r>
-      <w:r>
-        <w:t xml:space="preserve"> og UC1</w:t>
-      </w:r>
-      <w:r>
-        <w:rPr>
-          <w:rStyle w:val="Fodnotehenvisning"/>
-        </w:rPr>
-        <w:footnoteReference w:id="21"/>
-      </w:r>
-      <w:r>
-        <w:t xml:space="preserve"> s</w:t>
-      </w:r>
-      <w:r>
-        <w:t>æ</w:t>
-      </w:r>
-      <w:r>
-        <w:t>tter kreditværdighed til en kunde</w:t>
-      </w:r>
-      <w:r>
-        <w:t>,</w:t>
-      </w:r>
-      <w:r>
-        <w:t xml:space="preserve"> </w:t>
-      </w:r>
-      <w:r>
-        <w:t xml:space="preserve">angiver </w:t>
-      </w:r>
-      <w:r>
-        <w:t>bilsælger</w:t>
-      </w:r>
-      <w:r>
-        <w:t>en</w:t>
-      </w:r>
-      <w:r>
-        <w:t xml:space="preserve"> </w:t>
-      </w:r>
-      <w:r>
-        <w:t>lånets</w:t>
-      </w:r>
-      <w:r>
-        <w:t xml:space="preserve"> oplysninger til systemet</w:t>
-      </w:r>
-      <w:r>
-        <w:t>.</w:t>
-      </w:r>
-      <w:r>
-        <w:t xml:space="preserve"> </w:t>
-      </w:r>
-      <w:r>
-        <w:t>N</w:t>
-      </w:r>
-      <w:r>
-        <w:t>år systemet får alle informationer som skal bruges</w:t>
-      </w:r>
-      <w:r>
-        <w:t xml:space="preserve">, </w:t>
-      </w:r>
-      <w:r>
-        <w:t>kan</w:t>
-      </w:r>
-      <w:r>
-        <w:t xml:space="preserve"> bilsælgeren</w:t>
-      </w:r>
-      <w:r>
-        <w:t xml:space="preserve"> bekræfte dem</w:t>
-      </w:r>
-      <w:r>
-        <w:t xml:space="preserve">, hvorefter systemet til sidst vil gemme </w:t>
-      </w:r>
-      <w:r>
-        <w:t>dem i databasen.</w:t>
-      </w:r>
-    </w:p>
-    <w:p/>
-    <w:p>
-      <w:pPr>
-        <w:pStyle w:val="Overskrift3"/>
-      </w:pPr>
-      <w:bookmarkStart w:id="32" w:name="_Toc514153001"/>
-      <w:r>
-        <w:t>Singleton pattern</w:t>
-      </w:r>
-      <w:bookmarkEnd w:id="32"/>
-    </w:p>
-    <w:p>
-      <w:pPr>
-        <w:jc w:val="both"/>
-      </w:pPr>
-      <w:r>
-        <w:t>I vores implementation har vi valgt at benytte det design pattern der hedder ’Singleton’. Dette pattern bruges når man kun ønsker at tillade, at der bliver lavet én instans af en bestemt klasse. Til gengæld skal denne instans også være tilgængelig udefra. Vi bruger singleton pattern i forbindelse med vores klasser ”RKI” og ”Bank”</w:t>
-      </w:r>
-      <w:r>
-        <w:rPr>
-          <w:rStyle w:val="Fodnotehenvisning"/>
-        </w:rPr>
-        <w:footnoteReference w:id="22"/>
-      </w:r>
-      <w:r>
-        <w:t xml:space="preserve">. Vi har valgt at bruge dette pattern, fordi det må formodes, at forretningen kun har forbindelse til én bank, og ét RKI register. Det er derfor logisk at gøre de klasser, der repræsenterer disse domæneobjekter, til singletons. </w:t>
-      </w:r>
-    </w:p>
-    <w:p>
-      <w:pPr>
-        <w:ind w:firstLine="284"/>
-        <w:jc w:val="both"/>
-      </w:pPr>
-      <w:r>
-        <w:t xml:space="preserve">Der indgår flere elementer i implementationen af en singletonklasse. For at være sikker på, at der ikke kan laves flere instanser af klassen, vil vi først sørge for at give constructoren ’private’ som access modifier. På den måde er det kun klassen selv, der får lov til at invoke constructoren. Som sagt ønsker vi dog samtidig, at den ene instans, der findes af klassen, også er tilgængelig. Her indfører vi derfor en instance-metode, der skal returnere denne instans, som naturligvis vil være public. Metoden her vil altså først tjekke, om der er lavet en instans af klassen i forvejen. Hvis der ikke er, så invoker den constructoren og returnerer en ny instans. Hvis instansen allerede findes, vil den selvsagt blot returnere den. Instance-metoden gøres </w:t>
-      </w:r>
-      <w:proofErr w:type="spellStart"/>
-      <w:r>
-        <w:t>static</w:t>
-      </w:r>
-      <w:proofErr w:type="spellEnd"/>
-      <w:r>
-        <w:t>, således at vi kan kalde den på klassen, frem for en instans af klassen. Instansen vil altså blive skabt, første gang instance-metoden kaldes. Vi gemmer instansen som en privat instansvariabel til klassen.</w:t>
-      </w:r>
-    </w:p>
-    <w:p>
-      <w:pPr>
-        <w:ind w:firstLine="284"/>
-        <w:jc w:val="both"/>
-      </w:pPr>
-      <w:r>
-        <w:lastRenderedPageBreak/>
-        <w:t xml:space="preserve">Hvor godt og anbefalelsesværdigt det er, at benytte singletonmønsteret er meget omdiskuteret, og det er også blevet kaldt for et </w:t>
-      </w:r>
-      <w:proofErr w:type="spellStart"/>
-      <w:r>
-        <w:t>anti</w:t>
-      </w:r>
-      <w:proofErr w:type="spellEnd"/>
-      <w:r>
-        <w:t>-pattern</w:t>
-      </w:r>
-      <w:r>
-        <w:rPr>
-          <w:rStyle w:val="Fodnotehenvisning"/>
-        </w:rPr>
-        <w:footnoteReference w:id="23"/>
-      </w:r>
-      <w:r>
-        <w:t xml:space="preserve">. For eksempel kan en singleton være svær at håndtere i forbindelse med test-scenarier. Det skyldes, at instansen af klassen ikke reelt kan slettes, eftersom klassen selv altid vil holde fast i instansen, og dermed ikke giver plads til, at </w:t>
-      </w:r>
-      <w:proofErr w:type="spellStart"/>
-      <w:r>
-        <w:t>garbage</w:t>
-      </w:r>
-      <w:proofErr w:type="spellEnd"/>
-      <w:r>
-        <w:t xml:space="preserve"> </w:t>
-      </w:r>
-      <w:proofErr w:type="spellStart"/>
-      <w:r>
-        <w:t>collectoren</w:t>
-      </w:r>
-      <w:proofErr w:type="spellEnd"/>
-      <w:r>
-        <w:t xml:space="preserve"> kan komme og gøre sit arbejde. Hvis en singleton indeholder meget information, vil det således skabe problemer, i det tilfælde at man har behov for at ”nulstille” tilstanden på den i forbindelse med hver test. Vi har i vores implementation ikke gemt meget information i vores singletonklasser. Klasserne har ikke andre instansvariable end den der er nødvendig for en singleton, og funktionaliteten er også begrænset til få metoder. Derfor har vi ikke behov for at nulstille deres tilstand i forbindelse med vores tests. Vi undgår på den måde mange af de problemer, singletonmønsteret giver, og derfor kan vi benytte det med god samvittighed. </w:t>
-      </w:r>
-    </w:p>
-    <w:p/>
-    <w:p>
-      <w:pPr>
-        <w:pStyle w:val="Overskrift3"/>
-        <w:rPr>
-          <w:lang w:val="en-US"/>
-        </w:rPr>
-      </w:pPr>
-      <w:bookmarkStart w:id="33" w:name="_Toc514153002"/>
-      <w:proofErr w:type="spellStart"/>
-      <w:r>
-        <w:rPr>
-          <w:lang w:val="en-US"/>
-        </w:rPr>
-        <w:t>Tråde</w:t>
-      </w:r>
-      <w:bookmarkEnd w:id="33"/>
-      <w:proofErr w:type="spellEnd"/>
-    </w:p>
-    <w:p>
-      <w:pPr>
-        <w:rPr>
-          <w:lang w:val="en-US"/>
-        </w:rPr>
-      </w:pPr>
-    </w:p>
-    <w:p>
-      <w:pPr>
-        <w:rPr>
-          <w:lang w:val="en-US"/>
-        </w:rPr>
-      </w:pPr>
-    </w:p>
-    <w:p>
-      <w:pPr>
-        <w:rPr>
-          <w:lang w:val="en-US"/>
-        </w:rPr>
-      </w:pPr>
-    </w:p>
-    <w:p>
-      <w:pPr>
-        <w:rPr>
-          <w:lang w:val="en-US"/>
-        </w:rPr>
-      </w:pPr>
-    </w:p>
-    <w:p>
-      <w:pPr>
-        <w:pStyle w:val="Overskrift3"/>
-        <w:rPr>
-          <w:lang w:val="en-US"/>
-        </w:rPr>
-      </w:pPr>
-    </w:p>
-    <w:p>
-      <w:pPr>
-        <w:pStyle w:val="Overskrift3"/>
-        <w:rPr>
-          <w:lang w:val="en-US"/>
-        </w:rPr>
-      </w:pPr>
-      <w:bookmarkStart w:id="34" w:name="_Toc514076707"/>
-      <w:r>
-        <w:rPr>
-          <w:lang w:val="en-US"/>
-        </w:rPr>
-        <w:t>Unit-test</w:t>
-      </w:r>
-      <w:bookmarkEnd w:id="34"/>
-      <w:r>
-        <w:rPr>
-          <w:lang w:val="en-US"/>
-        </w:rPr>
-        <w:t xml:space="preserve"> (Martin</w:t>
-      </w:r>
-      <w:r>
-        <w:rPr>
-          <w:lang w:val="en-US"/>
-        </w:rPr>
-        <w:t xml:space="preserve"> review Sofie</w:t>
-      </w:r>
-      <w:r>
-        <w:rPr>
-          <w:lang w:val="en-US"/>
-        </w:rPr>
-        <w:t>)</w:t>
-      </w:r>
-    </w:p>
-    <w:p>
-      <w:pPr>
-        <w:jc w:val="both"/>
-      </w:pPr>
-      <w:r>
-        <w:t>Unit-tests forsøger at teste så små dele af vores kode som muligt</w:t>
-      </w:r>
-      <w:r>
-        <w:rPr>
-          <w:rStyle w:val="Fodnotehenvisning"/>
-        </w:rPr>
-        <w:footnoteReference w:id="24"/>
-      </w:r>
-      <w:r>
-        <w:t>. Målet er at fange eventuelle fejl og uhensigtsmæssig opførsel så tidligt</w:t>
-      </w:r>
-      <w:r>
-        <w:t xml:space="preserve"> i systemets implementation</w:t>
-      </w:r>
-      <w:r>
-        <w:t xml:space="preserve"> som muligt. Unit-tests er automatiserede</w:t>
-      </w:r>
-      <w:r>
-        <w:t>,</w:t>
-      </w:r>
-      <w:r>
-        <w:t xml:space="preserve"> og derfor kan de gentages på et hvilket som helst tidspunkt. Hvis vi blot testede manuelt</w:t>
-      </w:r>
-      <w:r>
-        <w:t>,</w:t>
-      </w:r>
-      <w:r>
-        <w:t xml:space="preserve"> ville vi have en tendens til ikke at teste så ofte som vi burde</w:t>
-      </w:r>
-      <w:r>
-        <w:t>;</w:t>
-      </w:r>
-      <w:r>
-        <w:t xml:space="preserve"> med de automatiserede unit-tests er alle vores tests</w:t>
-      </w:r>
-      <w:r>
-        <w:t xml:space="preserve"> dog</w:t>
-      </w:r>
-      <w:r>
-        <w:t xml:space="preserve"> kun et par klik væk, de bør derfor køres ofte. Vi har brugt JUnit4, da det er et udbredt værktøj med god dokumentation samt integrering i Eclipse. </w:t>
-      </w:r>
-    </w:p>
-    <w:p>
-      <w:pPr>
-        <w:ind w:firstLine="284"/>
-        <w:jc w:val="both"/>
-      </w:pPr>
-      <w:r>
-        <w:t>Vores første unit-tests består i at teste vores eksterne kald til bank og RKI. Et af problemerne</w:t>
-      </w:r>
-      <w:r>
-        <w:t>,</w:t>
-      </w:r>
-      <w:r>
-        <w:t xml:space="preserve"> vi løb ind i</w:t>
-      </w:r>
-      <w:r>
-        <w:t>,</w:t>
-      </w:r>
-      <w:r>
-        <w:t xml:space="preserve"> var</w:t>
-      </w:r>
-      <w:r>
-        <w:t>,</w:t>
-      </w:r>
-      <w:r>
-        <w:t xml:space="preserve"> at kaldet til banken returnerer en rente som varierer</w:t>
-      </w:r>
-      <w:r>
-        <w:t>.</w:t>
-      </w:r>
-      <w:r>
-        <w:t xml:space="preserve"> </w:t>
-      </w:r>
-      <w:r>
-        <w:t>D</w:t>
-      </w:r>
-      <w:r>
-        <w:t>ette gør det svært at unit teste</w:t>
-      </w:r>
-      <w:r>
-        <w:t>,</w:t>
-      </w:r>
-      <w:r>
-        <w:t xml:space="preserve"> da vi netop forsøger at sammenligne et forventet resultat med det reelle resultat. I dette tilfælde er der brugt en af de </w:t>
-      </w:r>
-      <w:proofErr w:type="gramStart"/>
-      <w:r>
-        <w:t>test metoder</w:t>
-      </w:r>
-      <w:proofErr w:type="gramEnd"/>
-      <w:r>
-        <w:t>,</w:t>
-      </w:r>
-      <w:r>
-        <w:t xml:space="preserve"> vi fik stillet til rådighed i stedet. Testen af kaldet til RKI </w:t>
-      </w:r>
-      <w:r>
-        <w:lastRenderedPageBreak/>
-        <w:t>er et godt eksempel på</w:t>
-      </w:r>
-      <w:r>
-        <w:t>,</w:t>
-      </w:r>
-      <w:r>
-        <w:t xml:space="preserve"> hvordan vi gerne vil have en unit-test til at se ud</w:t>
-      </w:r>
-      <w:r>
-        <w:t>:</w:t>
-      </w:r>
-      <w:r>
-        <w:t xml:space="preserve"> metoden leverer det samme resultat hver gang</w:t>
-      </w:r>
-      <w:r>
-        <w:t>,</w:t>
-      </w:r>
-      <w:r>
-        <w:t xml:space="preserve"> og det er den samme metode</w:t>
-      </w:r>
-      <w:r>
-        <w:t>,</w:t>
-      </w:r>
-      <w:r>
-        <w:t xml:space="preserve"> vi bruger i det reelle system. Vi har valgt at</w:t>
-      </w:r>
-      <w:r>
-        <w:t xml:space="preserve"> placere</w:t>
-      </w:r>
-      <w:r>
-        <w:t xml:space="preserve"> vores unit-tests i en pakke for sig sel</w:t>
-      </w:r>
-      <w:r>
-        <w:t>v -</w:t>
-      </w:r>
-      <w:r>
-        <w:t xml:space="preserve"> vi kunne også have lavet en ny mappe og lagt ved siden af vores source-mappe, i denne mappe ville vi så forsøge at kopiere vores eksisterende mappe system, men i stedet ligge test-klasserne her. Denne metode vil være mere effektiv hvis vi skulle overdrage vores program, da vi så kunne ekskludere vores test mappe fra </w:t>
-      </w:r>
-      <w:proofErr w:type="spellStart"/>
-      <w:r>
-        <w:t>buildpath</w:t>
-      </w:r>
-      <w:proofErr w:type="spellEnd"/>
-      <w:r>
-        <w:t>. Da vi blot skal overdrage vores kode</w:t>
-      </w:r>
-      <w:r>
-        <w:t>,</w:t>
-      </w:r>
-      <w:r>
-        <w:t xml:space="preserve"> følte vi</w:t>
-      </w:r>
-      <w:r>
-        <w:t>,</w:t>
-      </w:r>
-      <w:r>
-        <w:t xml:space="preserve"> at en test pakke var rigeligt. I testpakken ligger testklasserne</w:t>
-      </w:r>
-      <w:r>
-        <w:t>,</w:t>
-      </w:r>
-      <w:r>
-        <w:t xml:space="preserve"> som vi laver unit-tests for, disse klasser kan køres individuelt. Sammen med testklasserne ligger vores testsuite</w:t>
-      </w:r>
-      <w:r>
-        <w:rPr>
-          <w:rStyle w:val="Fodnotehenvisning"/>
-        </w:rPr>
-        <w:footnoteReference w:id="25"/>
-      </w:r>
-      <w:r>
-        <w:t>, som kan køre tests fra flere klasser</w:t>
-      </w:r>
-      <w:r>
-        <w:t>.</w:t>
-      </w:r>
-      <w:r>
-        <w:t xml:space="preserve"> </w:t>
-      </w:r>
-      <w:r>
-        <w:t>V</w:t>
-      </w:r>
-      <w:r>
-        <w:t>ores er sat til at køre alle tests hver gang. Dette er netop styrken ved unit-tests</w:t>
-      </w:r>
-      <w:r>
-        <w:t>:</w:t>
-      </w:r>
-      <w:r>
-        <w:t xml:space="preserve"> selv hvis vi laver noget</w:t>
-      </w:r>
-      <w:r>
-        <w:t>,</w:t>
-      </w:r>
-      <w:r>
-        <w:t xml:space="preserve"> vi ikke mener har indflydelse på en anden del af koden, vil en eksekvering af vores test-suite opdage</w:t>
-      </w:r>
-      <w:r>
-        <w:t xml:space="preserve"> det,</w:t>
-      </w:r>
-      <w:r>
-        <w:t xml:space="preserve"> hvis vi tager fejl.</w:t>
-      </w:r>
-    </w:p>
-    <w:p/>
-    <w:p/>
-    <w:p>
-      <w:pPr>
-        <w:pStyle w:val="Overskrift3"/>
-        <w:rPr>
-          <w:color w:val="8F0000" w:themeColor="accent1" w:themeShade="BF"/>
+        <w:rPr>
+          <w:rFonts w:asciiTheme="majorHAnsi" w:hAnsiTheme="majorHAnsi"/>
           <w:sz w:val="32"/>
           <w:szCs w:val="32"/>
         </w:rPr>
       </w:pPr>
       <w:r>
+        <w:t>Aktivitetsdiagrammer er rigtig gode til at vise p</w:t>
+      </w:r>
+      <w:r>
+        <w:t>arallelle</w:t>
+      </w:r>
+      <w:r>
+        <w:t xml:space="preserve"> aktiviteter i forhold til Sekvensdiagram, derfor vi har brugt den til at vise vores aktiviteter i UC3</w:t>
+      </w:r>
+      <w:r>
+        <w:rPr>
+          <w:rStyle w:val="Fodnotehenvisning"/>
+        </w:rPr>
+        <w:footnoteReference w:id="26"/>
+      </w:r>
+      <w:r>
+        <w:t>, der har tråde med som en del af casens udførelse. I forhold til vores UC3, AD (Aktivitetsdiagram)</w:t>
+      </w:r>
+      <w:r>
+        <w:rPr>
+          <w:vertAlign w:val="superscript"/>
+        </w:rPr>
+        <w:t>17</w:t>
+      </w:r>
+      <w:r>
+        <w:t xml:space="preserve"> begynder med at bilsælgeren anmoder om et lånetilbud, og AD viser at på samme tid som UC2</w:t>
+      </w:r>
+      <w:r>
+        <w:rPr>
+          <w:rStyle w:val="Fodnotehenvisning"/>
+        </w:rPr>
+        <w:footnoteReference w:id="27"/>
+      </w:r>
+      <w:r>
+        <w:t xml:space="preserve"> kommer med dagens rentesats og UC1</w:t>
+      </w:r>
+      <w:r>
+        <w:rPr>
+          <w:rStyle w:val="Fodnotehenvisning"/>
+        </w:rPr>
+        <w:footnoteReference w:id="28"/>
+      </w:r>
+      <w:r>
+        <w:t xml:space="preserve"> sætter kreditværdighed til en kunde, angiver bilsælgeren lånets oplysninger til systemet. Når systemet får alle informationer som skal bruges, kan bilsælgeren bekræfte dem, hvorefter systemet til sidst vil gemme dem i databasen.</w:t>
+      </w:r>
+      <w:r>
         <w:br w:type="page"/>
       </w:r>
     </w:p>
@@ -9519,7 +10372,6 @@
         <w:pStyle w:val="Overskrift1"/>
         <w:jc w:val="both"/>
       </w:pPr>
-      <w:bookmarkStart w:id="35" w:name="_Toc514153004"/>
       <w:r>
         <w:lastRenderedPageBreak/>
         <w:t>Konklusion</w:t>
@@ -9553,12 +10405,12 @@
         <w:pStyle w:val="Overskrift1"/>
         <w:jc w:val="both"/>
       </w:pPr>
-      <w:bookmarkStart w:id="36" w:name="_Toc514153005"/>
+      <w:bookmarkStart w:id="37" w:name="_Toc514402767"/>
       <w:r>
         <w:lastRenderedPageBreak/>
         <w:t>Litteraturliste</w:t>
       </w:r>
-      <w:bookmarkEnd w:id="36"/>
+      <w:bookmarkEnd w:id="37"/>
       <w:r>
         <w:t xml:space="preserve"> </w:t>
       </w:r>
@@ -9587,12 +10439,12 @@
         <w:pStyle w:val="Overskrift1"/>
         <w:jc w:val="both"/>
       </w:pPr>
-      <w:bookmarkStart w:id="37" w:name="_Toc514153006"/>
+      <w:bookmarkStart w:id="38" w:name="_Toc514402768"/>
       <w:r>
         <w:lastRenderedPageBreak/>
         <w:t>Bilag</w:t>
       </w:r>
-      <w:bookmarkEnd w:id="37"/>
+      <w:bookmarkEnd w:id="38"/>
       <w:r>
         <w:t xml:space="preserve"> </w:t>
       </w:r>
@@ -9601,7 +10453,7 @@
       <w:pPr>
         <w:pStyle w:val="Overskrift2"/>
       </w:pPr>
-      <w:bookmarkStart w:id="38" w:name="_Toc514153007"/>
+      <w:bookmarkStart w:id="39" w:name="_Toc514402769"/>
       <w:r>
         <w:t xml:space="preserve">Bilag 1 </w:t>
       </w:r>
@@ -9614,7 +10466,7 @@
       <w:r>
         <w:t>Iterations- og faseplan</w:t>
       </w:r>
-      <w:bookmarkEnd w:id="38"/>
+      <w:bookmarkEnd w:id="39"/>
       <w:r>
         <w:br w:type="page"/>
       </w:r>
@@ -9623,7 +10475,7 @@
       <w:pPr>
         <w:pStyle w:val="Overskrift2"/>
       </w:pPr>
-      <w:bookmarkStart w:id="39" w:name="_Toc514153008"/>
+      <w:bookmarkStart w:id="40" w:name="_Toc514402770"/>
       <w:r>
         <w:lastRenderedPageBreak/>
         <w:t xml:space="preserve">Bilag </w:t>
@@ -9634,7 +10486,7 @@
       <w:r>
         <w:t xml:space="preserve"> – Visionsdokumentet</w:t>
       </w:r>
-      <w:bookmarkEnd w:id="39"/>
+      <w:bookmarkEnd w:id="40"/>
       <w:r>
         <w:t xml:space="preserve"> </w:t>
       </w:r>
@@ -9643,11 +10495,11 @@
       <w:pPr>
         <w:pStyle w:val="Overskrift3"/>
       </w:pPr>
-      <w:bookmarkStart w:id="40" w:name="_Toc514153009"/>
+      <w:bookmarkStart w:id="41" w:name="_Toc514402771"/>
       <w:r>
         <w:t>Visionen</w:t>
       </w:r>
-      <w:bookmarkEnd w:id="40"/>
+      <w:bookmarkEnd w:id="41"/>
     </w:p>
     <w:p>
       <w:pPr>
@@ -9672,11 +10524,11 @@
       <w:pPr>
         <w:pStyle w:val="Overskrift3"/>
       </w:pPr>
-      <w:bookmarkStart w:id="41" w:name="_Toc514153010"/>
+      <w:bookmarkStart w:id="42" w:name="_Toc514402772"/>
       <w:r>
         <w:t>Interessentanalyse</w:t>
       </w:r>
-      <w:bookmarkEnd w:id="41"/>
+      <w:bookmarkEnd w:id="42"/>
       <w:r>
         <w:t xml:space="preserve"> </w:t>
       </w:r>
@@ -9885,7 +10737,7 @@
       <w:pPr>
         <w:pStyle w:val="Overskrift3"/>
       </w:pPr>
-      <w:bookmarkStart w:id="42" w:name="_Toc514153011"/>
+      <w:bookmarkStart w:id="43" w:name="_Toc514402773"/>
       <w:r>
         <w:t>Feature</w:t>
       </w:r>
@@ -9895,7 +10747,7 @@
       <w:r>
         <w:t>liste</w:t>
       </w:r>
-      <w:bookmarkEnd w:id="42"/>
+      <w:bookmarkEnd w:id="43"/>
     </w:p>
     <w:p>
       <w:pPr>
@@ -9971,7 +10823,7 @@
       <w:pPr>
         <w:pStyle w:val="Overskrift2"/>
       </w:pPr>
-      <w:bookmarkStart w:id="43" w:name="_Toc514153012"/>
+      <w:bookmarkStart w:id="44" w:name="_Toc514402774"/>
       <w:r>
         <w:t xml:space="preserve">Bilag 3 </w:t>
       </w:r>
@@ -9984,7 +10836,7 @@
       <w:r>
         <w:t>Use case diagram, første udkast</w:t>
       </w:r>
-      <w:bookmarkEnd w:id="43"/>
+      <w:bookmarkEnd w:id="44"/>
     </w:p>
     <w:p/>
     <w:p>
@@ -10009,7 +10861,7 @@
                     <pic:cNvPicPr/>
                   </pic:nvPicPr>
                   <pic:blipFill>
-                    <a:blip r:embed="rId24" cstate="print">
+                    <a:blip r:embed="rId30" cstate="print">
                       <a:extLst>
                         <a:ext uri="{28A0092B-C50C-407E-A947-70E740481C1C}">
                           <a14:useLocalDpi xmlns:a14="http://schemas.microsoft.com/office/drawing/2010/main" val="0"/>
@@ -10045,14 +10897,14 @@
       <w:pPr>
         <w:pStyle w:val="Overskrift2"/>
       </w:pPr>
-      <w:bookmarkStart w:id="44" w:name="_Toc513462462"/>
-      <w:bookmarkStart w:id="45" w:name="_Toc514153013"/>
+      <w:bookmarkStart w:id="45" w:name="_Toc513462462"/>
+      <w:bookmarkStart w:id="46" w:name="_Toc514402775"/>
       <w:r>
         <w:lastRenderedPageBreak/>
         <w:t>Bilag 4 – Use case 1</w:t>
       </w:r>
-      <w:bookmarkEnd w:id="44"/>
       <w:bookmarkEnd w:id="45"/>
+      <w:bookmarkEnd w:id="46"/>
     </w:p>
     <w:p>
       <w:pPr>
@@ -10695,14 +11547,14 @@
       <w:pPr>
         <w:pStyle w:val="Overskrift2"/>
       </w:pPr>
-      <w:bookmarkStart w:id="46" w:name="_Toc513462463"/>
-      <w:bookmarkStart w:id="47" w:name="_Toc514153014"/>
+      <w:bookmarkStart w:id="47" w:name="_Toc513462463"/>
+      <w:bookmarkStart w:id="48" w:name="_Toc514402776"/>
       <w:r>
         <w:lastRenderedPageBreak/>
         <w:t>Bilag 5 – Use case 2</w:t>
       </w:r>
-      <w:bookmarkEnd w:id="46"/>
       <w:bookmarkEnd w:id="47"/>
+      <w:bookmarkEnd w:id="48"/>
     </w:p>
     <w:p>
       <w:pPr>
@@ -11274,14 +12126,14 @@
       <w:pPr>
         <w:pStyle w:val="Overskrift2"/>
       </w:pPr>
-      <w:bookmarkStart w:id="48" w:name="_Toc513462464"/>
-      <w:bookmarkStart w:id="49" w:name="_Toc514153015"/>
+      <w:bookmarkStart w:id="49" w:name="_Toc513462464"/>
+      <w:bookmarkStart w:id="50" w:name="_Toc514402777"/>
       <w:r>
         <w:lastRenderedPageBreak/>
         <w:t>Bilag 6 – Use case 3</w:t>
       </w:r>
-      <w:bookmarkEnd w:id="48"/>
       <w:bookmarkEnd w:id="49"/>
+      <w:bookmarkEnd w:id="50"/>
     </w:p>
     <w:p>
       <w:pPr>
@@ -12093,7 +12945,7 @@
       <w:pPr>
         <w:pStyle w:val="Overskrift2"/>
       </w:pPr>
-      <w:bookmarkStart w:id="50" w:name="_Toc514153016"/>
+      <w:bookmarkStart w:id="51" w:name="_Toc514402778"/>
       <w:r>
         <w:t xml:space="preserve">Bilag </w:t>
       </w:r>
@@ -12112,7 +12964,7 @@
       <w:r>
         <w:t>Domænemodel</w:t>
       </w:r>
-      <w:bookmarkEnd w:id="50"/>
+      <w:bookmarkEnd w:id="51"/>
     </w:p>
     <w:p/>
     <w:p>
@@ -12137,7 +12989,7 @@
                     <pic:cNvPicPr/>
                   </pic:nvPicPr>
                   <pic:blipFill>
-                    <a:blip r:embed="rId25" cstate="print">
+                    <a:blip r:embed="rId31" cstate="print">
                       <a:extLst>
                         <a:ext uri="{28A0092B-C50C-407E-A947-70E740481C1C}">
                           <a14:useLocalDpi xmlns:a14="http://schemas.microsoft.com/office/drawing/2010/main" val="0"/>
@@ -12173,8 +13025,8 @@
       <w:pPr>
         <w:pStyle w:val="Overskrift2"/>
       </w:pPr>
-      <w:bookmarkStart w:id="51" w:name="_Toc513462466"/>
-      <w:bookmarkStart w:id="52" w:name="_Toc514153017"/>
+      <w:bookmarkStart w:id="52" w:name="_Toc513462466"/>
+      <w:bookmarkStart w:id="53" w:name="_Toc514402779"/>
       <w:r>
         <w:rPr>
           <w:noProof/>
@@ -12213,7 +13065,7 @@
                     <pic:cNvPicPr/>
                   </pic:nvPicPr>
                   <pic:blipFill rotWithShape="1">
-                    <a:blip r:embed="rId26" cstate="print">
+                    <a:blip r:embed="rId32" cstate="print">
                       <a:extLst>
                         <a:ext uri="{28A0092B-C50C-407E-A947-70E740481C1C}">
                           <a14:useLocalDpi xmlns:a14="http://schemas.microsoft.com/office/drawing/2010/main" val="0"/>
@@ -12257,8 +13109,8 @@
       <w:r>
         <w:t>-ups</w:t>
       </w:r>
-      <w:bookmarkEnd w:id="51"/>
       <w:bookmarkEnd w:id="52"/>
+      <w:bookmarkEnd w:id="53"/>
     </w:p>
     <w:p>
       <w:r>
@@ -12395,7 +13247,7 @@
                     <pic:cNvPicPr/>
                   </pic:nvPicPr>
                   <pic:blipFill rotWithShape="1">
-                    <a:blip r:embed="rId27" cstate="print">
+                    <a:blip r:embed="rId33" cstate="print">
                       <a:extLst>
                         <a:ext uri="{28A0092B-C50C-407E-A947-70E740481C1C}">
                           <a14:useLocalDpi xmlns:a14="http://schemas.microsoft.com/office/drawing/2010/main" val="0"/>
@@ -12636,7 +13488,7 @@
                     <pic:cNvPicPr/>
                   </pic:nvPicPr>
                   <pic:blipFill rotWithShape="1">
-                    <a:blip r:embed="rId28" cstate="print">
+                    <a:blip r:embed="rId34" cstate="print">
                       <a:extLst>
                         <a:ext uri="{28A0092B-C50C-407E-A947-70E740481C1C}">
                           <a14:useLocalDpi xmlns:a14="http://schemas.microsoft.com/office/drawing/2010/main" val="0"/>
@@ -12815,7 +13667,7 @@
                     <pic:cNvPicPr/>
                   </pic:nvPicPr>
                   <pic:blipFill rotWithShape="1">
-                    <a:blip r:embed="rId29" cstate="print">
+                    <a:blip r:embed="rId35" cstate="print">
                       <a:extLst>
                         <a:ext uri="{28A0092B-C50C-407E-A947-70E740481C1C}">
                           <a14:useLocalDpi xmlns:a14="http://schemas.microsoft.com/office/drawing/2010/main" val="0"/>
@@ -12894,7 +13746,7 @@
       <w:pPr>
         <w:pStyle w:val="Overskrift2"/>
       </w:pPr>
-      <w:bookmarkStart w:id="53" w:name="_Toc514153018"/>
+      <w:bookmarkStart w:id="54" w:name="_Toc514402780"/>
       <w:r>
         <w:t xml:space="preserve">Bilag </w:t>
       </w:r>
@@ -12904,7 +13756,7 @@
       <w:r>
         <w:t xml:space="preserve"> – Datamodel</w:t>
       </w:r>
-      <w:bookmarkEnd w:id="53"/>
+      <w:bookmarkEnd w:id="54"/>
       <w:r>
         <w:t xml:space="preserve"> </w:t>
       </w:r>
@@ -12970,11 +13822,11 @@
       <w:pPr>
         <w:pStyle w:val="Overskrift2"/>
       </w:pPr>
-      <w:bookmarkStart w:id="54" w:name="_Toc514153019"/>
+      <w:bookmarkStart w:id="55" w:name="_Toc514402781"/>
       <w:r>
         <w:t>Bilag 10 risiko analyse</w:t>
       </w:r>
-      <w:bookmarkEnd w:id="54"/>
+      <w:bookmarkEnd w:id="55"/>
     </w:p>
     <w:p>
       <w:pPr>
@@ -13098,9 +13950,11 @@
       <w:pPr>
         <w:pStyle w:val="Overskrift2"/>
       </w:pPr>
+      <w:bookmarkStart w:id="56" w:name="_Toc514402782"/>
       <w:r>
         <w:t>Bilag 10 testsuite</w:t>
       </w:r>
+      <w:bookmarkEnd w:id="56"/>
     </w:p>
     <w:p>
       <w:r>
@@ -13124,7 +13978,7 @@
                     <pic:cNvPicPr/>
                   </pic:nvPicPr>
                   <pic:blipFill>
-                    <a:blip r:embed="rId30" cstate="print"/>
+                    <a:blip r:embed="rId36" cstate="print"/>
                     <a:stretch>
                       <a:fillRect/>
                     </a:stretch>
@@ -13146,7 +14000,7 @@
       </w:r>
     </w:p>
     <w:sectPr>
-      <w:footerReference w:type="first" r:id="rId31"/>
+      <w:footerReference w:type="first" r:id="rId37"/>
       <w:pgSz w:w="11906" w:h="16838"/>
       <w:pgMar w:top="1701" w:right="1134" w:bottom="1701" w:left="1134" w:header="708" w:footer="708" w:gutter="0"/>
       <w:pgNumType w:start="1"/>
@@ -13496,9 +14350,6 @@
     <w:p>
       <w:pPr>
         <w:pStyle w:val="Fodnotetekst"/>
-        <w:rPr>
-          <w:lang w:val="en-US"/>
-        </w:rPr>
       </w:pPr>
       <w:r>
         <w:rPr>
@@ -13507,37 +14358,15 @@
         <w:footnoteRef/>
       </w:r>
       <w:r>
-        <w:rPr>
-          <w:lang w:val="en-US"/>
-        </w:rPr>
-        <w:t xml:space="preserve"> </w:t>
-      </w:r>
-      <w:r>
-        <w:rPr>
-          <w:lang w:val="en-US"/>
-        </w:rPr>
-        <w:t xml:space="preserve">Se </w:t>
-      </w:r>
-      <w:proofErr w:type="spellStart"/>
+        <w:t xml:space="preserve"> Se </w:t>
+      </w:r>
       <w:r>
         <w:rPr>
           <w:i/>
-          <w:lang w:val="en-US"/>
-        </w:rPr>
-        <w:t>figur</w:t>
-      </w:r>
-      <w:proofErr w:type="spellEnd"/>
-      <w:r>
-        <w:rPr>
-          <w:i/>
-          <w:lang w:val="en-US"/>
-        </w:rPr>
-        <w:t xml:space="preserve"> 5</w:t>
-      </w:r>
-      <w:r>
-        <w:rPr>
-          <w:lang w:val="en-US"/>
-        </w:rPr>
+        </w:rPr>
+        <w:t>figur 5</w:t>
+      </w:r>
+      <w:r>
         <w:t>.</w:t>
       </w:r>
     </w:p>
@@ -13554,24 +14383,23 @@
         <w:footnoteRef/>
       </w:r>
       <w:r>
-        <w:rPr>
-          <w:lang w:val="en-US"/>
-        </w:rPr>
         <w:t xml:space="preserve"> </w:t>
       </w:r>
       <w:proofErr w:type="spellStart"/>
       <w:r>
-        <w:rPr>
-          <w:lang w:val="en-US"/>
-        </w:rPr>
         <w:t>Larman</w:t>
       </w:r>
       <w:proofErr w:type="spellEnd"/>
       <w:r>
-        <w:rPr>
-          <w:lang w:val="en-US"/>
-        </w:rPr>
-        <w:t xml:space="preserve">, Applying UML and Patterns 3rd edition. </w:t>
+        <w:t xml:space="preserve">, </w:t>
+      </w:r>
+      <w:proofErr w:type="spellStart"/>
+      <w:r>
+        <w:t>Applying</w:t>
+      </w:r>
+      <w:proofErr w:type="spellEnd"/>
+      <w:r>
+        <w:t xml:space="preserve"> UML and Patterns 3rd edition. </w:t>
       </w:r>
       <w:r>
         <w:t>Kapitel 11</w:t>
@@ -13638,26 +14466,19 @@
         <w:footnoteRef/>
       </w:r>
       <w:r>
-        <w:t xml:space="preserve"> Se </w:t>
-      </w:r>
-      <w:r>
-        <w:t xml:space="preserve">al notation i </w:t>
-      </w:r>
-      <w:r>
-        <w:rPr>
-          <w:i/>
-        </w:rPr>
-        <w:t>figur 7</w:t>
-      </w:r>
+        <w:t xml:space="preserve"> Se Bilag ?????? og </w:t>
+      </w:r>
+      <w:proofErr w:type="gramStart"/>
+      <w:r>
+        <w:t>Bilag ????????</w:t>
+      </w:r>
+      <w:proofErr w:type="gramEnd"/>
     </w:p>
   </w:footnote>
   <w:footnote w:id="17">
     <w:p>
       <w:pPr>
         <w:pStyle w:val="Fodnotetekst"/>
-        <w:rPr>
-          <w:i/>
-        </w:rPr>
       </w:pPr>
       <w:r>
         <w:rPr>
@@ -13666,14 +14487,13 @@
         <w:footnoteRef/>
       </w:r>
       <w:r>
-        <w:t xml:space="preserve"> Se al notation vedrørende parallelitet i </w:t>
-      </w:r>
-      <w:r>
-        <w:rPr>
-          <w:i/>
-        </w:rPr>
-        <w:t>figur 8</w:t>
-      </w:r>
+        <w:t xml:space="preserve"> Se </w:t>
+      </w:r>
+      <w:proofErr w:type="gramStart"/>
+      <w:r>
+        <w:t>Bilag ???????</w:t>
+      </w:r>
+      <w:proofErr w:type="gramEnd"/>
     </w:p>
   </w:footnote>
   <w:footnote w:id="18">
@@ -13688,14 +14508,14 @@
         <w:footnoteRef/>
       </w:r>
       <w:r>
-        <w:t xml:space="preserve"> Se aktivitetsdiagram</w:t>
-      </w:r>
-      <w:r>
-        <w:t xml:space="preserve">met, </w:t>
+        <w:t xml:space="preserve"> Læs om singleton-mønsteret under afsnittet ”Singleton pattern”</w:t>
+      </w:r>
+      <w:r>
+        <w:t xml:space="preserve"> </w:t>
       </w:r>
       <w:proofErr w:type="gramStart"/>
       <w:r>
-        <w:t>bilag ???????????????</w:t>
+        <w:t>side ??????????</w:t>
       </w:r>
       <w:proofErr w:type="gramEnd"/>
     </w:p>
@@ -13712,8 +14532,13 @@
         <w:footnoteRef/>
       </w:r>
       <w:r>
-        <w:t xml:space="preserve"> Se bilag??????????</w:t>
-      </w:r>
+        <w:t xml:space="preserve"> Se klassediagrammet, </w:t>
+      </w:r>
+      <w:proofErr w:type="gramStart"/>
+      <w:r>
+        <w:t>bilag ?????????????</w:t>
+      </w:r>
+      <w:proofErr w:type="gramEnd"/>
     </w:p>
   </w:footnote>
   <w:footnote w:id="20">
@@ -13728,19 +14553,17 @@
         <w:footnoteRef/>
       </w:r>
       <w:r>
-        <w:t xml:space="preserve"> Se </w:t>
-      </w:r>
-      <w:proofErr w:type="gramStart"/>
-      <w:r>
-        <w:t>bilag ???????????</w:t>
-      </w:r>
-      <w:proofErr w:type="gramEnd"/>
+        <w:t xml:space="preserve"> Med andre ord: en dårlig løsning på et designproblem.</w:t>
+      </w:r>
     </w:p>
   </w:footnote>
   <w:footnote w:id="21">
     <w:p>
       <w:pPr>
         <w:pStyle w:val="Fodnotetekst"/>
+        <w:rPr>
+          <w:lang w:val="en-US"/>
+        </w:rPr>
       </w:pPr>
       <w:r>
         <w:rPr>
@@ -13749,13 +14572,73 @@
         <w:footnoteRef/>
       </w:r>
       <w:r>
-        <w:t xml:space="preserve"> Se </w:t>
-      </w:r>
-      <w:proofErr w:type="gramStart"/>
-      <w:r>
-        <w:t>bilag ???????????</w:t>
-      </w:r>
-      <w:proofErr w:type="gramEnd"/>
+        <w:rPr>
+          <w:lang w:val="en-US"/>
+        </w:rPr>
+        <w:t xml:space="preserve"> </w:t>
+      </w:r>
+      <w:r>
+        <w:rPr>
+          <w:lang w:val="en-US"/>
+        </w:rPr>
+        <w:t xml:space="preserve">The Rational Unified Process: An </w:t>
+      </w:r>
+      <w:proofErr w:type="spellStart"/>
+      <w:r>
+        <w:rPr>
+          <w:lang w:val="en-US"/>
+        </w:rPr>
+        <w:t>Introduktion</w:t>
+      </w:r>
+      <w:proofErr w:type="spellEnd"/>
+      <w:r>
+        <w:rPr>
+          <w:lang w:val="en-US"/>
+        </w:rPr>
+        <w:t xml:space="preserve">, Third Edition </w:t>
+      </w:r>
+      <w:proofErr w:type="spellStart"/>
+      <w:r>
+        <w:rPr>
+          <w:lang w:val="en-US"/>
+        </w:rPr>
+        <w:t>af</w:t>
+      </w:r>
+      <w:proofErr w:type="spellEnd"/>
+      <w:r>
+        <w:rPr>
+          <w:lang w:val="en-US"/>
+        </w:rPr>
+        <w:t xml:space="preserve"> Phillipe </w:t>
+      </w:r>
+      <w:proofErr w:type="spellStart"/>
+      <w:r>
+        <w:rPr>
+          <w:lang w:val="en-US"/>
+        </w:rPr>
+        <w:t>Kruchten</w:t>
+      </w:r>
+      <w:proofErr w:type="spellEnd"/>
+      <w:r>
+        <w:rPr>
+          <w:lang w:val="en-US"/>
+        </w:rPr>
+        <w:t xml:space="preserve">, Addison Wesley 2003 – </w:t>
+      </w:r>
+      <w:proofErr w:type="spellStart"/>
+      <w:r>
+        <w:rPr>
+          <w:lang w:val="en-US"/>
+        </w:rPr>
+        <w:t>Kapitel</w:t>
+      </w:r>
+      <w:proofErr w:type="spellEnd"/>
+      <w:r>
+        <w:rPr>
+          <w:lang w:val="en-US"/>
+        </w:rPr>
+        <w:t xml:space="preserve"> 12</w:t>
+      </w:r>
     </w:p>
   </w:footnote>
   <w:footnote w:id="22">
@@ -13770,13 +14653,8 @@
         <w:footnoteRef/>
       </w:r>
       <w:r>
-        <w:t xml:space="preserve"> Se klassediagrammet, </w:t>
-      </w:r>
-      <w:proofErr w:type="gramStart"/>
-      <w:r>
-        <w:t>bilag ?????????????</w:t>
-      </w:r>
-      <w:proofErr w:type="gramEnd"/>
+        <w:t xml:space="preserve"> Se bilag 10</w:t>
+      </w:r>
     </w:p>
   </w:footnote>
   <w:footnote w:id="23">
@@ -13791,7 +14669,13 @@
         <w:footnoteRef/>
       </w:r>
       <w:r>
-        <w:t xml:space="preserve"> Med andre ord: en dårlig løsning på et designproblem.</w:t>
+        <w:t xml:space="preserve"> Se al notation i </w:t>
+      </w:r>
+      <w:r>
+        <w:rPr>
+          <w:i/>
+        </w:rPr>
+        <w:t>figur 7</w:t>
       </w:r>
     </w:p>
   </w:footnote>
@@ -13800,7 +14684,7 @@
       <w:pPr>
         <w:pStyle w:val="Fodnotetekst"/>
         <w:rPr>
-          <w:lang w:val="en-US"/>
+          <w:i/>
         </w:rPr>
       </w:pPr>
       <w:r>
@@ -13810,72 +14694,13 @@
         <w:footnoteRef/>
       </w:r>
       <w:r>
-        <w:rPr>
-          <w:lang w:val="en-US"/>
-        </w:rPr>
-        <w:t xml:space="preserve"> </w:t>
-      </w:r>
-      <w:r>
-        <w:rPr>
-          <w:lang w:val="en-US"/>
-        </w:rPr>
-        <w:t xml:space="preserve">The Rational Unified Process: An </w:t>
-      </w:r>
-      <w:proofErr w:type="spellStart"/>
-      <w:r>
-        <w:rPr>
-          <w:lang w:val="en-US"/>
-        </w:rPr>
-        <w:t>Introduktion</w:t>
-      </w:r>
-      <w:proofErr w:type="spellEnd"/>
-      <w:r>
-        <w:rPr>
-          <w:lang w:val="en-US"/>
-        </w:rPr>
-        <w:t xml:space="preserve">, Third Edition </w:t>
-      </w:r>
-      <w:proofErr w:type="spellStart"/>
-      <w:r>
-        <w:rPr>
-          <w:lang w:val="en-US"/>
-        </w:rPr>
-        <w:t>af</w:t>
-      </w:r>
-      <w:proofErr w:type="spellEnd"/>
-      <w:r>
-        <w:rPr>
-          <w:lang w:val="en-US"/>
-        </w:rPr>
-        <w:t xml:space="preserve"> Phillipe </w:t>
-      </w:r>
-      <w:proofErr w:type="spellStart"/>
-      <w:r>
-        <w:rPr>
-          <w:lang w:val="en-US"/>
-        </w:rPr>
-        <w:t>Kruchten</w:t>
-      </w:r>
-      <w:proofErr w:type="spellEnd"/>
-      <w:r>
-        <w:rPr>
-          <w:lang w:val="en-US"/>
-        </w:rPr>
-        <w:t xml:space="preserve">, Addison Wesley 2003 – </w:t>
-      </w:r>
-      <w:proofErr w:type="spellStart"/>
-      <w:r>
-        <w:rPr>
-          <w:lang w:val="en-US"/>
-        </w:rPr>
-        <w:t>Kapitel</w:t>
-      </w:r>
-      <w:proofErr w:type="spellEnd"/>
-      <w:r>
-        <w:rPr>
-          <w:lang w:val="en-US"/>
-        </w:rPr>
-        <w:t xml:space="preserve"> 12</w:t>
+        <w:t xml:space="preserve"> Se al notation vedrørende parallelitet i </w:t>
+      </w:r>
+      <w:r>
+        <w:rPr>
+          <w:i/>
+        </w:rPr>
+        <w:t>figur 8</w:t>
       </w:r>
     </w:p>
   </w:footnote>
@@ -13891,8 +14716,71 @@
         <w:footnoteRef/>
       </w:r>
       <w:r>
-        <w:t xml:space="preserve"> Se bilag 10</w:t>
-      </w:r>
+        <w:t xml:space="preserve"> Se aktivitetsdiagrammet, </w:t>
+      </w:r>
+      <w:proofErr w:type="gramStart"/>
+      <w:r>
+        <w:t>bilag ???????????????</w:t>
+      </w:r>
+      <w:proofErr w:type="gramEnd"/>
+    </w:p>
+  </w:footnote>
+  <w:footnote w:id="26">
+    <w:p>
+      <w:pPr>
+        <w:pStyle w:val="Fodnotetekst"/>
+      </w:pPr>
+      <w:r>
+        <w:rPr>
+          <w:rStyle w:val="Fodnotehenvisning"/>
+        </w:rPr>
+        <w:footnoteRef/>
+      </w:r>
+      <w:r>
+        <w:t xml:space="preserve"> Se bilag??????????</w:t>
+      </w:r>
+    </w:p>
+  </w:footnote>
+  <w:footnote w:id="27">
+    <w:p>
+      <w:pPr>
+        <w:pStyle w:val="Fodnotetekst"/>
+      </w:pPr>
+      <w:r>
+        <w:rPr>
+          <w:rStyle w:val="Fodnotehenvisning"/>
+        </w:rPr>
+        <w:footnoteRef/>
+      </w:r>
+      <w:r>
+        <w:t xml:space="preserve"> Se </w:t>
+      </w:r>
+      <w:proofErr w:type="gramStart"/>
+      <w:r>
+        <w:t>bilag ???????????</w:t>
+      </w:r>
+      <w:proofErr w:type="gramEnd"/>
+    </w:p>
+  </w:footnote>
+  <w:footnote w:id="28">
+    <w:p>
+      <w:pPr>
+        <w:pStyle w:val="Fodnotetekst"/>
+      </w:pPr>
+      <w:r>
+        <w:rPr>
+          <w:rStyle w:val="Fodnotehenvisning"/>
+        </w:rPr>
+        <w:footnoteRef/>
+      </w:r>
+      <w:r>
+        <w:t xml:space="preserve"> Se </w:t>
+      </w:r>
+      <w:proofErr w:type="gramStart"/>
+      <w:r>
+        <w:t>bilag ???????????</w:t>
+      </w:r>
+      <w:proofErr w:type="gramEnd"/>
     </w:p>
   </w:footnote>
 </w:footnotes>
@@ -15806,7 +16694,7 @@
     <w:lsdException w:name="Table Web 2" w:semiHidden="1" w:unhideWhenUsed="1"/>
     <w:lsdException w:name="Table Web 3" w:semiHidden="1" w:unhideWhenUsed="1"/>
     <w:lsdException w:name="Balloon Text" w:semiHidden="1" w:unhideWhenUsed="1"/>
-    <w:lsdException w:name="Table Grid" w:semiHidden="1" w:uiPriority="39" w:unhideWhenUsed="1"/>
+    <w:lsdException w:name="Table Grid" w:uiPriority="39"/>
     <w:lsdException w:name="Table Theme" w:semiHidden="1" w:unhideWhenUsed="1"/>
     <w:lsdException w:name="Placeholder Text" w:semiHidden="1"/>
     <w:lsdException w:name="No Spacing" w:uiPriority="1" w:qFormat="1"/>
@@ -16127,7 +17015,6 @@
   <w:style w:type="character" w:default="1" w:styleId="Standardskrifttypeiafsnit">
     <w:name w:val="Default Paragraph Font"/>
     <w:uiPriority w:val="1"/>
-    <w:semiHidden/>
     <w:unhideWhenUsed/>
   </w:style>
   <w:style w:type="table" w:default="1" w:styleId="Tabel-Normal">
@@ -16910,7 +17797,7 @@
 </file>
 
 <file path=customXml/itemProps2.xml><?xml version="1.0" encoding="utf-8"?>
-<ds:datastoreItem xmlns:ds="http://schemas.openxmlformats.org/officeDocument/2006/customXml" ds:itemID="{0C6E72B1-966D-4EE3-B5C4-FC418E28824F}">
+<ds:datastoreItem xmlns:ds="http://schemas.openxmlformats.org/officeDocument/2006/customXml" ds:itemID="{47DA27C7-385E-4995-8D54-CB25FD9B7DC7}">
   <ds:schemaRefs>
     <ds:schemaRef ds:uri="http://schemas.openxmlformats.org/officeDocument/2006/bibliography"/>
   </ds:schemaRefs>

</xml_diff>

<commit_message>
afsnit om observer pattern tilføjet
</commit_message>
<xml_diff>
--- a/modeller, dokumenter/proj. mgt/Rapport.docx
+++ b/modeller, dokumenter/proj. mgt/Rapport.docx
@@ -4708,7 +4708,7 @@
           <w:rStyle w:val="Fodnotehenvisning"/>
           <w:szCs w:val="24"/>
         </w:rPr>
-        <w:footnoteReference w:id="1"/>
+        <w:footnoteReference w:id="2"/>
       </w:r>
       <w:r>
         <w:rPr>
@@ -4950,7 +4950,14 @@
         <w:rPr>
           <w:szCs w:val="24"/>
         </w:rPr>
-        <w:t xml:space="preserve">giver finansieringstilbud i samarbejde med. </w:t>
+        <w:t xml:space="preserve">giver finansieringstilbud </w:t>
+      </w:r>
+      <w:r>
+        <w:rPr>
+          <w:szCs w:val="24"/>
+        </w:rPr>
+        <w:lastRenderedPageBreak/>
+        <w:t xml:space="preserve">i samarbejde med. </w:t>
       </w:r>
       <w:r>
         <w:rPr>
@@ -4995,7 +5002,6 @@
         <w:rPr>
           <w:szCs w:val="24"/>
         </w:rPr>
-        <w:lastRenderedPageBreak/>
         <w:t xml:space="preserve">Feature-listen er et element </w:t>
       </w:r>
       <w:r>
@@ -5188,7 +5194,7 @@
             <v:stroke joinstyle="miter"/>
             <v:path gradientshapeok="t" o:connecttype="rect"/>
           </v:shapetype>
-          <v:shape id="_x0000_s1036" type="#_x0000_t202" style="position:absolute;margin-left:.95pt;margin-top:265.15pt;width:272.75pt;height:201.15pt;z-index:-251653632;visibility:visible;mso-wrap-distance-top:3.6pt;mso-wrap-distance-bottom:3.6pt;mso-position-vertical-relative:page;mso-width-relative:margin;mso-height-relative:margin" stroked="f">
+          <v:shape id="_x0000_s1036" type="#_x0000_t202" style="position:absolute;margin-left:.95pt;margin-top:265.15pt;width:272.75pt;height:201.15pt;z-index:-251658225;visibility:visible;mso-wrap-distance-top:3.6pt;mso-wrap-distance-bottom:3.6pt;mso-position-vertical-relative:page;mso-width-relative:margin;mso-height-relative:margin" stroked="f">
             <v:textbox style="mso-next-textbox:#_x0000_s1036">
               <w:txbxContent>
                 <w:p>
@@ -5266,21 +5272,7 @@
                     <w:rPr>
                       <w:rStyle w:val="Svagfremhvning"/>
                     </w:rPr>
-                    <w:t xml:space="preserve">1 – </w:t>
-                  </w:r>
-                  <w:proofErr w:type="spellStart"/>
-                  <w:r>
-                    <w:rPr>
-                      <w:rStyle w:val="Svagfremhvning"/>
-                    </w:rPr>
-                    <w:t>FURPS</w:t>
-                  </w:r>
-                  <w:proofErr w:type="spellEnd"/>
-                  <w:r>
-                    <w:rPr>
-                      <w:rStyle w:val="Svagfremhvning"/>
-                    </w:rPr>
-                    <w:t>+</w:t>
+                    <w:t>1 – FURPS+</w:t>
                   </w:r>
                 </w:p>
               </w:txbxContent>
@@ -5317,7 +5309,7 @@
         <w:rPr>
           <w:rStyle w:val="Fodnotehenvisning"/>
         </w:rPr>
-        <w:footnoteReference w:id="2"/>
+        <w:footnoteReference w:id="3"/>
       </w:r>
       <w:r>
         <w:t>. Det er vigtigt at</w:t>
@@ -5338,21 +5330,13 @@
         <w:t>at gøre</w:t>
       </w:r>
       <w:r>
-        <w:t xml:space="preserve"> systemet mere omfattende end nødvendigt. Vi bruger </w:t>
-      </w:r>
-      <w:proofErr w:type="spellStart"/>
-      <w:r>
-        <w:t>FURPS</w:t>
-      </w:r>
-      <w:proofErr w:type="spellEnd"/>
-      <w:r>
-        <w:t>+</w:t>
+        <w:t xml:space="preserve"> systemet mere omfattende end nødvendigt. Vi bruger FURPS+</w:t>
       </w:r>
       <w:r>
         <w:rPr>
           <w:rStyle w:val="Fodnotehenvisning"/>
         </w:rPr>
-        <w:footnoteReference w:id="3"/>
+        <w:footnoteReference w:id="4"/>
       </w:r>
       <w:r>
         <w:t xml:space="preserve"> til at</w:t>
@@ -5410,7 +5394,7 @@
         </w:rPr>
         <w:lastRenderedPageBreak/>
         <w:pict w14:anchorId="4EE1C12E">
-          <v:shape id="Tekstfelt 2" o:spid="_x0000_s1026" type="#_x0000_t202" style="position:absolute;left:0;text-align:left;margin-left:337.55pt;margin-top:145.25pt;width:145.05pt;height:200.85pt;z-index:-251660800;visibility:visible;mso-wrap-distance-top:3.6pt;mso-wrap-distance-bottom:3.6pt;mso-position-horizontal-relative:margin;mso-position-vertical-relative:page;mso-width-relative:margin;mso-height-relative:margin" stroked="f" strokeweight=".25pt">
+          <v:shape id="Tekstfelt 2" o:spid="_x0000_s1026" type="#_x0000_t202" style="position:absolute;left:0;text-align:left;margin-left:337.55pt;margin-top:145.25pt;width:145.05pt;height:200.85pt;z-index:-251658232;visibility:visible;mso-wrap-distance-top:3.6pt;mso-wrap-distance-bottom:3.6pt;mso-position-horizontal-relative:margin;mso-position-vertical-relative:page;mso-width-relative:margin;mso-height-relative:margin" stroked="f" strokeweight=".25pt">
             <v:textbox style="mso-next-textbox:#Tekstfelt 2">
               <w:txbxContent>
                 <w:p>
@@ -5559,7 +5543,7 @@
           <w:szCs w:val="24"/>
         </w:rPr>
         <w:pict w14:anchorId="4EE1C12F">
-          <v:shape id="Text Box 4" o:spid="_x0000_s1027" type="#_x0000_t202" style="position:absolute;left:0;text-align:left;margin-left:-.2pt;margin-top:257.8pt;width:481.8pt;height:232.75pt;z-index:-251659776;visibility:visible;mso-wrap-distance-top:3.6pt;mso-wrap-distance-bottom:3.6pt;mso-position-horizontal-relative:margin;mso-width-relative:margin;mso-height-relative:margin" wrapcoords="-34 0 -34 21534 21600 21534 21600 0 -34 0" stroked="f">
+          <v:shape id="Text Box 4" o:spid="_x0000_s1027" type="#_x0000_t202" style="position:absolute;left:0;text-align:left;margin-left:-.2pt;margin-top:257.8pt;width:481.8pt;height:232.75pt;z-index:-251658231;visibility:visible;mso-wrap-distance-top:3.6pt;mso-wrap-distance-bottom:3.6pt;mso-position-horizontal-relative:margin;mso-width-relative:margin;mso-height-relative:margin" wrapcoords="-34 0 -34 21534 21600 21534 21600 0 -34 0" stroked="f">
             <v:textbox style="mso-next-textbox:#Text Box 4">
               <w:txbxContent>
                 <w:p>
@@ -5651,7 +5635,7 @@
           <w:rStyle w:val="Fodnotehenvisning"/>
           <w:szCs w:val="24"/>
         </w:rPr>
-        <w:footnoteReference w:id="4"/>
+        <w:footnoteReference w:id="5"/>
       </w:r>
       <w:r>
         <w:rPr>
@@ -5699,21 +5683,7 @@
         <w:rPr>
           <w:szCs w:val="24"/>
         </w:rPr>
-        <w:t xml:space="preserve">så den ligner </w:t>
-      </w:r>
-      <w:proofErr w:type="spellStart"/>
-      <w:r>
-        <w:rPr>
-          <w:szCs w:val="24"/>
-        </w:rPr>
-        <w:t>UML</w:t>
-      </w:r>
-      <w:proofErr w:type="spellEnd"/>
-      <w:r>
-        <w:rPr>
-          <w:szCs w:val="24"/>
-        </w:rPr>
-        <w:t xml:space="preserve">-klassediagrammer, dog med </w:t>
+        <w:t xml:space="preserve">så den ligner UML-klassediagrammer, dog med </w:t>
       </w:r>
       <w:r>
         <w:rPr>
@@ -5726,7 +5696,7 @@
           <w:rStyle w:val="Fodnotehenvisning"/>
           <w:szCs w:val="24"/>
         </w:rPr>
-        <w:footnoteReference w:id="5"/>
+        <w:footnoteReference w:id="6"/>
       </w:r>
       <w:r>
         <w:rPr>
@@ -5806,7 +5776,6 @@
         </w:rPr>
         <w:t xml:space="preserve"> om </w:t>
       </w:r>
-      <w:proofErr w:type="spellStart"/>
       <w:r>
         <w:rPr>
           <w:szCs w:val="24"/>
@@ -5825,7 +5794,6 @@
         </w:rPr>
         <w:t>et</w:t>
       </w:r>
-      <w:proofErr w:type="spellEnd"/>
       <w:r>
         <w:rPr>
           <w:szCs w:val="24"/>
@@ -6094,21 +6062,7 @@
         <w:rPr>
           <w:szCs w:val="24"/>
         </w:rPr>
-        <w:t xml:space="preserve">Dette er en af de centrale ting, som vores kunde, den regionale Ferrari-forhandler, har bedt om at få optimeret ved </w:t>
-      </w:r>
-      <w:proofErr w:type="spellStart"/>
-      <w:r>
-        <w:rPr>
-          <w:szCs w:val="24"/>
-        </w:rPr>
-        <w:t>implementationen</w:t>
-      </w:r>
-      <w:proofErr w:type="spellEnd"/>
-      <w:r>
-        <w:rPr>
-          <w:szCs w:val="24"/>
-        </w:rPr>
-        <w:t xml:space="preserve"> af dette system, hvorfor det er vigtigt for os at understrege det i vores domænemodel. </w:t>
+        <w:t xml:space="preserve">Dette er en af de centrale ting, som vores kunde, den regionale Ferrari-forhandler, har bedt om at få optimeret ved implementationen af dette system, hvorfor det er vigtigt for os at understrege det i vores domænemodel. </w:t>
       </w:r>
     </w:p>
     <w:p>
@@ -6246,7 +6200,7 @@
           <w:noProof/>
         </w:rPr>
         <w:pict w14:anchorId="4EE1C130">
-          <v:shape id="Text Box 6" o:spid="_x0000_s1028" type="#_x0000_t202" style="position:absolute;left:0;text-align:left;margin-left:300.8pt;margin-top:226.8pt;width:181pt;height:400.85pt;z-index:-251658752;visibility:visible;mso-wrap-distance-top:3.6pt;mso-wrap-distance-bottom:3.6pt;mso-position-horizontal-relative:margin;mso-position-vertical-relative:page;mso-width-relative:margin;mso-height-relative:margin" o:gfxdata="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" stroked="f" strokeweight=".25pt">
+          <v:shape id="Text Box 6" o:spid="_x0000_s1028" type="#_x0000_t202" style="position:absolute;left:0;text-align:left;margin-left:300.8pt;margin-top:226.8pt;width:181pt;height:400.85pt;z-index:-251658230;visibility:visible;mso-wrap-distance-top:3.6pt;mso-wrap-distance-bottom:3.6pt;mso-position-horizontal-relative:margin;mso-position-vertical-relative:page;mso-width-relative:margin;mso-height-relative:margin" o:gfxdata="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" stroked="f" strokeweight=".25pt">
             <v:textbox>
               <w:txbxContent>
                 <w:p>
@@ -6683,15 +6637,7 @@
       </w:r>
       <w:proofErr w:type="spellEnd"/>
       <w:r>
-        <w:t xml:space="preserve"> (</w:t>
-      </w:r>
-      <w:proofErr w:type="spellStart"/>
-      <w:r>
-        <w:t>EBP</w:t>
-      </w:r>
-      <w:proofErr w:type="spellEnd"/>
-      <w:r>
-        <w:t xml:space="preserve">), hvilket </w:t>
+        <w:t xml:space="preserve"> (EBP), hvilket </w:t>
       </w:r>
       <w:r>
         <w:t xml:space="preserve">repræsenterer en virksomheds aktiviteter på det mest elementære niveau. </w:t>
@@ -6700,15 +6646,7 @@
         <w:t xml:space="preserve">En use case </w:t>
       </w:r>
       <w:r>
-        <w:t xml:space="preserve">udgør således som udgangspunkt en </w:t>
-      </w:r>
-      <w:proofErr w:type="spellStart"/>
-      <w:r>
-        <w:t>EBP</w:t>
-      </w:r>
-      <w:proofErr w:type="spellEnd"/>
-      <w:r>
-        <w:t xml:space="preserve">, idet det </w:t>
+        <w:t xml:space="preserve">udgør således som udgangspunkt en EBP, idet det </w:t>
       </w:r>
       <w:r>
         <w:t xml:space="preserve">kan defineres som én opgave, der udføres af én bestemt person i forbindelse med én form for forretningshændelse. Denne opgave vil føre til </w:t>
@@ -6717,15 +6655,7 @@
         <w:t xml:space="preserve">en værdi og nogen data som er målbare for virksomheden. </w:t>
       </w:r>
       <w:r>
-        <w:t xml:space="preserve">En sådan </w:t>
-      </w:r>
-      <w:proofErr w:type="spellStart"/>
-      <w:r>
-        <w:t>EBP</w:t>
-      </w:r>
-      <w:proofErr w:type="spellEnd"/>
-      <w:r>
-        <w:t xml:space="preserve"> består så af flere trin, der tilsammen vil skabe denne værdi. </w:t>
+        <w:t xml:space="preserve">En sådan EBP består så af flere trin, der tilsammen vil skabe denne værdi. </w:t>
       </w:r>
       <w:r>
         <w:t xml:space="preserve">Det kan derfor være svært at identificere use cases, da der kan opstå tvivl om hvilket niveau </w:t>
@@ -6752,7 +6682,7 @@
         <w:rPr>
           <w:rStyle w:val="Fodnotehenvisning"/>
         </w:rPr>
-        <w:footnoteReference w:id="6"/>
+        <w:footnoteReference w:id="7"/>
       </w:r>
       <w:r>
         <w:t>.</w:t>
@@ -6924,13 +6854,21 @@
       </w:r>
       <w:proofErr w:type="spellEnd"/>
       <w:r>
-        <w:t xml:space="preserve"> use cases, idet de startes af en aktør og realiserer aktørens ønskede mål med casen</w:t>
+        <w:t xml:space="preserve"> </w:t>
+      </w:r>
+      <w:proofErr w:type="spellStart"/>
+      <w:r>
+        <w:t>use</w:t>
+      </w:r>
+      <w:proofErr w:type="spellEnd"/>
+      <w:r>
+        <w:t xml:space="preserve"> cases, idet de startes af en aktør og realiserer aktørens ønskede mål med casen</w:t>
       </w:r>
       <w:r>
         <w:rPr>
           <w:rStyle w:val="Fodnotehenvisning"/>
         </w:rPr>
-        <w:footnoteReference w:id="7"/>
+        <w:footnoteReference w:id="8"/>
       </w:r>
       <w:r>
         <w:t xml:space="preserve">. </w:t>
@@ -6997,7 +6935,7 @@
         <w:rPr>
           <w:rStyle w:val="Fodnotehenvisning"/>
         </w:rPr>
-        <w:footnoteReference w:id="8"/>
+        <w:footnoteReference w:id="9"/>
       </w:r>
       <w:r>
         <w:t>, indeholder alle de tre trusler vi har identificeret som værende de store; vi har derfor valgt at tackle de 3 trusler som værende hver deres use case. Den første use case, kaldet ”FFS-UC1 - Tjek kreditværdighed”</w:t>
@@ -7006,7 +6944,7 @@
         <w:rPr>
           <w:rStyle w:val="Fodnotehenvisning"/>
         </w:rPr>
-        <w:footnoteReference w:id="9"/>
+        <w:footnoteReference w:id="10"/>
       </w:r>
       <w:r>
         <w:t>, blev så til en underfunktion af UC3. Det samme gør sig gældende for ”FFS-UC2 - Indhent aktuel rentesats”</w:t>
@@ -7015,14 +6953,14 @@
         <w:rPr>
           <w:rStyle w:val="Fodnotehenvisning"/>
         </w:rPr>
-        <w:footnoteReference w:id="10"/>
-      </w:r>
-      <w:r>
-        <w:t>. Vi har valgt at beskrive disse use cases formelt; vi kunne også have brugt et uformelt use case format, men vi mener, at efter</w:t>
+        <w:footnoteReference w:id="11"/>
+      </w:r>
+      <w:r>
+        <w:t xml:space="preserve">. Vi har valgt at beskrive disse </w:t>
       </w:r>
       <w:r>
         <w:lastRenderedPageBreak/>
-        <w:t xml:space="preserve">som dette er kernen af systemet, vil det hjælpe fremadreddet, at de er beskrevet på det formelle niveau. Det formelle format er netop godt, fordi de funktionelle krav bliver beskrevet på en formel og utvetydig måde. Målet er at få beskrevet hovedscenariet og alle variationer af dette. </w:t>
+        <w:t xml:space="preserve">use cases formelt; vi kunne også have brugt et uformelt use case format, men vi mener, at eftersom dette er kernen af systemet, vil det hjælpe fremadreddet, at de er beskrevet på det formelle niveau. Det formelle format er netop godt, fordi de funktionelle krav bliver beskrevet på en formel og utvetydig måde. Målet er at få beskrevet hovedscenariet og alle variationer af dette. </w:t>
       </w:r>
     </w:p>
     <w:p>
@@ -7130,7 +7068,11 @@
         <w:t>Hovedscenariet</w:t>
       </w:r>
       <w:r>
-        <w:t xml:space="preserve"> beskriver det oftest forekommende scenarie. Det beskrives uden variation og skal som hovedregel opfylde alle interessenternes interesser. På grund af størrelsen af vores UC1 og UC2 er der ikke mange trin i disse, men hovedscenarier kan ofte blive på mange trin i use cases der er mere omfangsrige. </w:t>
+        <w:t xml:space="preserve"> beskriver det oftest forekommende scenarie. Det beskrives uden variation og skal som hovedregel opfylde alle interessenternes interesser. På grund af størrelsen af vores UC1 </w:t>
+      </w:r>
+      <w:r>
+        <w:lastRenderedPageBreak/>
+        <w:t xml:space="preserve">og UC2 er der ikke mange trin i disse, men hovedscenarier kan ofte blive på mange trin i use cases der er mere omfangsrige. </w:t>
       </w:r>
     </w:p>
     <w:p>
@@ -7142,7 +7084,6 @@
         <w:rPr>
           <w:b/>
         </w:rPr>
-        <w:lastRenderedPageBreak/>
         <w:t>Varianter</w:t>
       </w:r>
       <w:r>
@@ -7264,7 +7205,7 @@
           <w:noProof/>
         </w:rPr>
         <w:pict w14:anchorId="4EE1C131">
-          <v:shape id="_x0000_s1029" type="#_x0000_t202" style="position:absolute;left:0;text-align:left;margin-left:262.5pt;margin-top:658.2pt;width:62.4pt;height:24.6pt;z-index:251659776;visibility:visible;mso-wrap-distance-top:3.6pt;mso-wrap-distance-bottom:3.6pt;mso-position-vertical-relative:page;mso-width-relative:margin;mso-height-relative:margin" o:gfxdata="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" filled="f" stroked="f">
+          <v:shape id="_x0000_s1029" type="#_x0000_t202" style="position:absolute;left:0;text-align:left;margin-left:262.5pt;margin-top:658.2pt;width:62.4pt;height:24.6pt;z-index:251658252;visibility:visible;mso-wrap-distance-top:3.6pt;mso-wrap-distance-bottom:3.6pt;mso-position-vertical-relative:page;mso-width-relative:margin;mso-height-relative:margin" o:gfxdata="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" filled="f" stroked="f">
             <v:textbox style="mso-next-textbox:#_x0000_s1029">
               <w:txbxContent>
                 <w:p>
@@ -7323,7 +7264,11 @@
         <w:t>,</w:t>
       </w:r>
       <w:r>
-        <w:t xml:space="preserve"> og vi sætter klasser i klassediagram på plads til at vi kan selv se hver opgave til </w:t>
+        <w:t xml:space="preserve"> og vi sætter klasser i klassediagram på plads til at vi kan selv se hver </w:t>
+      </w:r>
+      <w:r>
+        <w:lastRenderedPageBreak/>
+        <w:t xml:space="preserve">opgave til </w:t>
       </w:r>
       <w:r>
         <w:t xml:space="preserve">den </w:t>
@@ -7341,11 +7286,7 @@
         <w:t>a</w:t>
       </w:r>
       <w:r>
-        <w:t>n interfaces og trelagsarkitek</w:t>
-      </w:r>
-      <w:r>
-        <w:lastRenderedPageBreak/>
-        <w:t>tur til at gøre vores system mere b</w:t>
+        <w:t>n interfaces og trelagsarkitektur til at gøre vores system mere b</w:t>
       </w:r>
       <w:r>
         <w:t>rugervenlig til andre udvikler</w:t>
@@ -7372,7 +7313,7 @@
         <w:rPr>
           <w:rStyle w:val="Fodnotehenvisning"/>
         </w:rPr>
-        <w:footnoteReference w:id="11"/>
+        <w:footnoteReference w:id="12"/>
       </w:r>
       <w:r>
         <w:t xml:space="preserve"> </w:t>
@@ -7585,7 +7526,7 @@
           <w:noProof/>
         </w:rPr>
         <w:pict w14:anchorId="4EE1C132">
-          <v:shape id="_x0000_s1030" type="#_x0000_t202" style="position:absolute;left:0;text-align:left;margin-left:-.05pt;margin-top:466.1pt;width:480.35pt;height:268.85pt;z-index:251658752;visibility:visible;mso-wrap-distance-top:3.6pt;mso-wrap-distance-bottom:3.6pt;mso-position-horizontal-relative:margin;mso-position-vertical-relative:page;mso-width-relative:margin;mso-height-relative:margin" o:gfxdata="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" stroked="f">
+          <v:shape id="_x0000_s1030" type="#_x0000_t202" style="position:absolute;left:0;text-align:left;margin-left:-.05pt;margin-top:466.1pt;width:480.35pt;height:268.85pt;z-index:251658251;visibility:visible;mso-wrap-distance-top:3.6pt;mso-wrap-distance-bottom:3.6pt;mso-position-horizontal-relative:margin;mso-position-vertical-relative:page;mso-width-relative:margin;mso-height-relative:margin" o:gfxdata="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" stroked="f">
             <v:textbox style="mso-next-textbox:#_x0000_s1030">
               <w:txbxContent>
                 <w:p>
@@ -7718,7 +7659,11 @@
         <w:t xml:space="preserve">fuld, da den ikke indeholder alle de klasser vi kommer til at have i det færdige system. </w:t>
       </w:r>
       <w:r>
-        <w:t>Dog hjælper den os til at få overblik over vores system og reflektere over den valgte arkitektur.</w:t>
+        <w:t xml:space="preserve">Dog </w:t>
+      </w:r>
+      <w:r>
+        <w:lastRenderedPageBreak/>
+        <w:t>hjælper den os til at få overblik over vores system og reflektere over den valgte arkitektur.</w:t>
       </w:r>
     </w:p>
     <w:p>
@@ -8267,13 +8212,8 @@
       <w:r>
         <w:t xml:space="preserve">kreditværdighed til en kunde og den 3. </w:t>
       </w:r>
-      <w:proofErr w:type="spellStart"/>
-      <w:r>
-        <w:t>SSD</w:t>
-      </w:r>
-      <w:proofErr w:type="spellEnd"/>
-      <w:r>
-        <w:t xml:space="preserve"> handler</w:t>
+      <w:r>
+        <w:t>SSD handler</w:t>
       </w:r>
       <w:r>
         <w:t xml:space="preserve"> om at hvordan bilsælger som er </w:t>
@@ -8337,7 +8277,7 @@
         <w:rPr>
           <w:rStyle w:val="Fodnotehenvisning"/>
         </w:rPr>
-        <w:footnoteReference w:id="12"/>
+        <w:footnoteReference w:id="13"/>
       </w:r>
       <w:r>
         <w:t xml:space="preserve"> bruges i UP når vi føler vi har brug</w:t>
@@ -8352,30 +8292,58 @@
         <w:rPr>
           <w:rStyle w:val="Fodnotehenvisning"/>
         </w:rPr>
-        <w:footnoteReference w:id="13"/>
-      </w:r>
-      <w:r>
-        <w:t xml:space="preserve"> skal skabe overblik over hvad der sker og ikke hvordan det sker. En </w:t>
+        <w:footnoteReference w:id="14"/>
+      </w:r>
+      <w:r>
+        <w:t xml:space="preserve"> skal skabe overblik over hvad der sker og ikke hvordan det sker. En OC beskrives formelt og har et specifikt format som benyttes. Vi starter med </w:t>
+      </w:r>
+      <w:r>
+        <w:t>et unikt id</w:t>
+      </w:r>
+      <w:r>
+        <w:t xml:space="preserve"> og et navn, det unikke id bruges i tilfælde af </w:t>
+      </w:r>
+      <w:r>
+        <w:t>navneændringer</w:t>
+      </w:r>
+      <w:r>
+        <w:t xml:space="preserve"> senere. Navnet består af systemoperationens betegnelse minus eventuelle parametre. Vores </w:t>
       </w:r>
       <w:proofErr w:type="spellStart"/>
       <w:r>
-        <w:t>OC</w:t>
+        <w:t>OC’er</w:t>
       </w:r>
       <w:proofErr w:type="spellEnd"/>
       <w:r>
-        <w:t xml:space="preserve"> beskrives formelt og har et specifikt format som benyttes. Vi starter med </w:t>
-      </w:r>
-      <w:r>
-        <w:t>et unikt id</w:t>
-      </w:r>
-      <w:r>
-        <w:t xml:space="preserve"> og et navn, det unikke id bruges i tilfælde af </w:t>
-      </w:r>
-      <w:r>
-        <w:t>navneændringer</w:t>
-      </w:r>
-      <w:r>
-        <w:t xml:space="preserve"> senere. Navnet består af systemoperationens betegnelse minus eventuelle parametre. Vores </w:t>
+        <w:t xml:space="preserve"> er </w:t>
+      </w:r>
+      <w:r>
+        <w:t>navngivet,</w:t>
+      </w:r>
+      <w:r>
+        <w:t xml:space="preserve"> FFS-OC1</w:t>
+      </w:r>
+      <w:r>
+        <w:rPr>
+          <w:rStyle w:val="Fodnotehenvisning"/>
+        </w:rPr>
+        <w:footnoteReference w:id="15"/>
+      </w:r>
+      <w:r>
+        <w:t xml:space="preserve"> og FFS-OC2</w:t>
+      </w:r>
+      <w:r>
+        <w:rPr>
+          <w:rStyle w:val="Fodnotehenvisning"/>
+        </w:rPr>
+        <w:footnoteReference w:id="16"/>
+      </w:r>
+      <w:r>
+        <w:t xml:space="preserve">, så vi kører videre med </w:t>
+      </w:r>
+      <w:r>
+        <w:lastRenderedPageBreak/>
+        <w:t xml:space="preserve">formatet fra vores formelle use cases. Systemoperationen der er tale om skal angives med eventuelle parametre, som vist i OC1. Krydsreferencer viser alle de use cases hvor systemoperationen anvendes, vores </w:t>
       </w:r>
       <w:proofErr w:type="spellStart"/>
       <w:r>
@@ -8383,233 +8351,197 @@
       </w:r>
       <w:proofErr w:type="spellEnd"/>
       <w:r>
-        <w:t xml:space="preserve"> er </w:t>
-      </w:r>
-      <w:r>
-        <w:t>navngivet,</w:t>
-      </w:r>
-      <w:r>
-        <w:t xml:space="preserve"> FFS-OC1</w:t>
-      </w:r>
-      <w:r>
-        <w:rPr>
-          <w:rStyle w:val="Fodnotehenvisning"/>
-        </w:rPr>
-        <w:footnoteReference w:id="14"/>
-      </w:r>
-      <w:r>
-        <w:t xml:space="preserve"> og FFS-OC2</w:t>
-      </w:r>
-      <w:r>
-        <w:rPr>
-          <w:rStyle w:val="Fodnotehenvisning"/>
-        </w:rPr>
-        <w:footnoteReference w:id="15"/>
-      </w:r>
-      <w:r>
-        <w:t>, så vi kører videre med formatet fra vores formelle use cases. Systemoperationen der er tale om skal angives med even</w:t>
-      </w:r>
-      <w:r>
-        <w:lastRenderedPageBreak/>
-        <w:t xml:space="preserve">tuelle parametre, som vist i OC1. Krydsreferencer viser alle de use cases hvor systemoperationen anvendes, vores </w:t>
+        <w:t xml:space="preserve"> udspringer fra FFS-UC1 og FFS-UC2, disse er derfor listet på hver deres OC, udover det bruger FFS-UC3 begge disse systemoperationer og er derfor også listet. Forudsætninger angiver alle de forudsætninger der skal være imødekommet før operationen kan kaldes, de skrives i nutid, én linje pr. forudsætning for at bevare overblik. Det er ikke altid der er nogen forudsætninger, som i vores OC2. Slutbetingelser angiver alle de betingelser som skal være opfyldt inden operationen bliver afsluttet. Det er værd at notere at disse betingelser kan med god mening benyttes til testformål. Slutbetingelser skrives i førdatid, der anvendes </w:t>
       </w:r>
       <w:proofErr w:type="spellStart"/>
       <w:r>
-        <w:t>OC’er</w:t>
+        <w:t>dot</w:t>
       </w:r>
       <w:proofErr w:type="spellEnd"/>
       <w:r>
-        <w:t xml:space="preserve"> udspringer fra FFS-UC1 og FFS-UC2, disse er derfor listet på hver deres </w:t>
+        <w:t>-notation til reference af attributter.</w:t>
+      </w:r>
+    </w:p>
+    <w:p/>
+    <w:p>
+      <w:pPr>
+        <w:pStyle w:val="Overskrift3"/>
+      </w:pPr>
+      <w:bookmarkStart w:id="28" w:name="_Toc514746130"/>
+      <w:r>
+        <w:t>Dataordbog</w:t>
+      </w:r>
+      <w:r>
+        <w:t>(Shahnaz)</w:t>
+      </w:r>
+      <w:bookmarkEnd w:id="28"/>
+    </w:p>
+    <w:p>
+      <w:r>
+        <w:t xml:space="preserve">Data ordbog beskriver alle væsentlige termer og forkortelser i problemdomænet. Den er også giver eksempler på dem. På den måde </w:t>
+      </w:r>
+      <w:r>
+        <w:t>systemudvikler</w:t>
+      </w:r>
+      <w:r>
+        <w:t xml:space="preserve"> kan forstå </w:t>
+      </w:r>
+      <w:r>
+        <w:t>forretning</w:t>
+      </w:r>
+      <w:r>
+        <w:t xml:space="preserve"> sprog og forstå bedre </w:t>
+      </w:r>
+      <w:r>
+        <w:t>hvad</w:t>
+      </w:r>
+      <w:r>
+        <w:t xml:space="preserve"> </w:t>
+      </w:r>
+      <w:r>
+        <w:t>henleder</w:t>
+      </w:r>
+      <w:r>
+        <w:t xml:space="preserve"> systemet om</w:t>
+      </w:r>
+      <w:r>
+        <w:t>. Den beskriver en general beskrivelse om en koncept og beskriver også en konkrete eksempler på den.</w:t>
+      </w:r>
+    </w:p>
+    <w:p/>
+    <w:p>
+      <w:pPr>
+        <w:pStyle w:val="Overskrift3"/>
+        <w:rPr>
+          <w:lang w:val="en-US"/>
+        </w:rPr>
+      </w:pPr>
+      <w:bookmarkStart w:id="29" w:name="_Toc514746131"/>
+      <w:r>
+        <w:rPr>
+          <w:lang w:val="en-US"/>
+        </w:rPr>
+        <w:t xml:space="preserve">Data </w:t>
+      </w:r>
+      <w:r>
+        <w:rPr>
+          <w:lang w:val="en-US"/>
+        </w:rPr>
+        <w:t>Model (</w:t>
+      </w:r>
+      <w:r>
+        <w:rPr>
+          <w:lang w:val="en-US"/>
+        </w:rPr>
+        <w:t>Shahnaz review Sofie)</w:t>
+      </w:r>
+      <w:bookmarkEnd w:id="29"/>
+      <w:r>
+        <w:rPr>
+          <w:lang w:val="en-US"/>
+        </w:rPr>
+        <w:tab/>
+      </w:r>
+    </w:p>
+    <w:p>
+      <w:pPr>
+        <w:jc w:val="both"/>
+      </w:pPr>
+      <w:r>
+        <w:t>Data modellering er en proces, der bruges til at definere og analysere datakrav, der er nødvendige for at understøtte forretningsprocesserne inden for rammerne af tilsvarende informationssystemer i organisationer</w:t>
+      </w:r>
+      <w:r>
+        <w:t xml:space="preserve"> som men kan finde </w:t>
+      </w:r>
+      <w:r>
+        <w:t>dem.</w:t>
+      </w:r>
+    </w:p>
+    <w:p>
+      <w:pPr>
+        <w:jc w:val="both"/>
+      </w:pPr>
+      <w:r>
+        <w:t>N</w:t>
+      </w:r>
+      <w:r>
+        <w:t xml:space="preserve">år man analyserer præcise hvilken koncepter </w:t>
+      </w:r>
+      <w:r>
+        <w:t>man</w:t>
+      </w:r>
+      <w:r>
+        <w:t xml:space="preserve"> har i </w:t>
+      </w:r>
+      <w:r>
+        <w:t xml:space="preserve">sit system, laver en domænemodel og bagefter laver en </w:t>
+      </w:r>
+      <w:r>
+        <w:t>datamodel</w:t>
+      </w:r>
+      <w:r>
+        <w:t xml:space="preserve"> er de koncepter som kan alle objekter i systemet arbejde med.</w:t>
+      </w:r>
+    </w:p>
+    <w:p>
+      <w:pPr>
+        <w:jc w:val="both"/>
+      </w:pPr>
+      <w:r>
+        <w:t>Man</w:t>
+      </w:r>
+      <w:r>
+        <w:t xml:space="preserve"> har bruger dokument </w:t>
+      </w:r>
+      <w:r>
+        <w:t>analyse</w:t>
+      </w:r>
+      <w:r>
+        <w:t xml:space="preserve"> til at kommer med noget </w:t>
+      </w:r>
+      <w:r>
+        <w:t>koncepter</w:t>
+      </w:r>
+      <w:r>
+        <w:t xml:space="preserve"> til at forstå hvad er enlige </w:t>
+      </w:r>
+      <w:r>
+        <w:t>vores</w:t>
+      </w:r>
+      <w:r>
+        <w:t xml:space="preserve"> </w:t>
+      </w:r>
+      <w:r>
+        <w:t>verden</w:t>
+      </w:r>
+      <w:r>
+        <w:t xml:space="preserve"> i systemet skal være</w:t>
+      </w:r>
+      <w:r>
+        <w:t>,</w:t>
+      </w:r>
+      <w:r>
+        <w:t xml:space="preserve"> men nogle er de </w:t>
+      </w:r>
+      <w:r>
+        <w:t>koncepter</w:t>
+      </w:r>
+      <w:r>
+        <w:t xml:space="preserve"> skal men bruges til at </w:t>
+      </w:r>
+      <w:r>
+        <w:t>forbinder</w:t>
+      </w:r>
+      <w:r>
+        <w:t xml:space="preserve"> de </w:t>
       </w:r>
       <w:proofErr w:type="spellStart"/>
       <w:r>
-        <w:t>OC</w:t>
+        <w:t>use</w:t>
       </w:r>
       <w:proofErr w:type="spellEnd"/>
       <w:r>
-        <w:t xml:space="preserve">, udover det bruger FFS-UC3 begge disse systemoperationer og er derfor også listet. Forudsætninger angiver alle de forudsætninger der skal være imødekommet før operationen kan kaldes, de skrives i nutid, én linje pr. forudsætning for at bevare overblik. Det er ikke altid der er nogen forudsætninger, som i vores OC2. Slutbetingelser angiver alle de betingelser som skal være opfyldt inden operationen bliver afsluttet. Det er værd at notere at disse betingelser kan med god mening benyttes til testformål. Slutbetingelser skrives i førdatid, der anvendes </w:t>
-      </w:r>
-      <w:proofErr w:type="spellStart"/>
-      <w:r>
-        <w:t>dot</w:t>
-      </w:r>
-      <w:proofErr w:type="spellEnd"/>
-      <w:r>
-        <w:t>-notation til reference af attributter.</w:t>
-      </w:r>
-    </w:p>
-    <w:p/>
-    <w:p>
-      <w:pPr>
-        <w:pStyle w:val="Overskrift3"/>
-      </w:pPr>
-      <w:bookmarkStart w:id="28" w:name="_Toc514746130"/>
-      <w:r>
-        <w:t>Dataordbog</w:t>
-      </w:r>
-      <w:r>
-        <w:t>(Shahnaz)</w:t>
-      </w:r>
-      <w:bookmarkEnd w:id="28"/>
-    </w:p>
-    <w:p>
-      <w:r>
-        <w:t xml:space="preserve">Data ordbog beskriver alle væsentlige termer og forkortelser i problemdomænet. Den er også giver eksempler på dem. På den måde </w:t>
-      </w:r>
-      <w:r>
-        <w:t>systemudvikler</w:t>
-      </w:r>
-      <w:r>
-        <w:t xml:space="preserve"> kan forstå </w:t>
-      </w:r>
-      <w:r>
-        <w:t>forretning</w:t>
-      </w:r>
-      <w:r>
-        <w:t xml:space="preserve"> sprog og forstå bedre </w:t>
-      </w:r>
-      <w:r>
-        <w:t>hvad</w:t>
-      </w:r>
-      <w:r>
         <w:t xml:space="preserve"> </w:t>
-      </w:r>
-      <w:r>
-        <w:t>henleder</w:t>
-      </w:r>
-      <w:r>
-        <w:t xml:space="preserve"> systemet om</w:t>
-      </w:r>
-      <w:r>
-        <w:t>. Den beskriver en general beskrivelse om en koncept og beskriver også en konkrete eksempler på den.</w:t>
-      </w:r>
-    </w:p>
-    <w:p/>
-    <w:p>
-      <w:pPr>
-        <w:pStyle w:val="Overskrift3"/>
-        <w:rPr>
-          <w:lang w:val="en-US"/>
-        </w:rPr>
-      </w:pPr>
-      <w:bookmarkStart w:id="29" w:name="_Toc514746131"/>
-      <w:r>
-        <w:rPr>
-          <w:lang w:val="en-US"/>
-        </w:rPr>
-        <w:t xml:space="preserve">Data </w:t>
-      </w:r>
-      <w:r>
-        <w:rPr>
-          <w:lang w:val="en-US"/>
-        </w:rPr>
-        <w:t>Model (</w:t>
-      </w:r>
-      <w:r>
-        <w:rPr>
-          <w:lang w:val="en-US"/>
-        </w:rPr>
-        <w:t>Shahnaz review Sofie)</w:t>
-      </w:r>
-      <w:bookmarkEnd w:id="29"/>
-      <w:r>
-        <w:rPr>
-          <w:lang w:val="en-US"/>
-        </w:rPr>
-        <w:tab/>
-      </w:r>
-    </w:p>
-    <w:p>
-      <w:pPr>
-        <w:jc w:val="both"/>
-      </w:pPr>
-      <w:r>
-        <w:t>Data modellering er en proces, der bruges til at definere og analysere datakrav, der er nødvendige for at understøtte forretningsprocesserne inden for rammerne af tilsvarende informationssystemer i organisationer</w:t>
-      </w:r>
-      <w:r>
-        <w:t xml:space="preserve"> som men kan finde </w:t>
-      </w:r>
-      <w:r>
-        <w:t>dem.</w:t>
-      </w:r>
-    </w:p>
-    <w:p>
-      <w:pPr>
-        <w:jc w:val="both"/>
-      </w:pPr>
-      <w:r>
-        <w:t>N</w:t>
-      </w:r>
-      <w:r>
-        <w:t xml:space="preserve">år man analyserer præcise hvilken koncepter </w:t>
-      </w:r>
-      <w:r>
-        <w:t>man</w:t>
-      </w:r>
-      <w:r>
-        <w:t xml:space="preserve"> har i </w:t>
-      </w:r>
-      <w:r>
-        <w:t xml:space="preserve">sit system, laver en domænemodel og bagefter laver en </w:t>
-      </w:r>
-      <w:r>
-        <w:t>datamodel</w:t>
-      </w:r>
-      <w:r>
-        <w:t xml:space="preserve"> er de koncepter som kan alle objekter i systemet arbejde med.</w:t>
-      </w:r>
-    </w:p>
-    <w:p>
-      <w:pPr>
-        <w:jc w:val="both"/>
-      </w:pPr>
-      <w:r>
-        <w:t>Man</w:t>
-      </w:r>
-      <w:r>
-        <w:t xml:space="preserve"> har bruger dokument </w:t>
-      </w:r>
-      <w:r>
-        <w:t>analyse</w:t>
-      </w:r>
-      <w:r>
-        <w:t xml:space="preserve"> til at kommer med noget </w:t>
-      </w:r>
-      <w:r>
-        <w:t>koncepter</w:t>
-      </w:r>
-      <w:r>
-        <w:t xml:space="preserve"> til at forstå hvad er enlige </w:t>
-      </w:r>
-      <w:r>
-        <w:t>vores</w:t>
-      </w:r>
-      <w:r>
-        <w:t xml:space="preserve"> </w:t>
-      </w:r>
-      <w:r>
-        <w:t>verden</w:t>
-      </w:r>
-      <w:r>
-        <w:t xml:space="preserve"> i systemet skal være</w:t>
-      </w:r>
-      <w:r>
-        <w:t>,</w:t>
-      </w:r>
-      <w:r>
-        <w:t xml:space="preserve"> men nogle er de </w:t>
-      </w:r>
-      <w:r>
-        <w:t>koncepter</w:t>
-      </w:r>
-      <w:r>
-        <w:t xml:space="preserve"> skal men bruges til at </w:t>
-      </w:r>
-      <w:r>
-        <w:t>forbinder</w:t>
-      </w:r>
-      <w:r>
-        <w:t xml:space="preserve"> de use </w:t>
       </w:r>
       <w:proofErr w:type="spellStart"/>
       <w:r>
@@ -8781,7 +8713,7 @@
           <w:noProof/>
         </w:rPr>
         <w:pict w14:anchorId="4EE1C133">
-          <v:shape id="_x0000_s1031" type="#_x0000_t202" style="position:absolute;left:0;text-align:left;margin-left:2533.4pt;margin-top:286.35pt;width:137.4pt;height:385.2pt;z-index:251660800;visibility:visible;mso-wrap-distance-top:3.6pt;mso-wrap-distance-bottom:3.6pt;mso-position-horizontal:right;mso-position-horizontal-relative:margin;mso-position-vertical-relative:margin;mso-width-relative:margin;mso-height-relative:margin" o:gfxdata="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" stroked="f">
+          <v:shape id="_x0000_s1031" type="#_x0000_t202" style="position:absolute;left:0;text-align:left;margin-left:2619.6pt;margin-top:286.35pt;width:137.4pt;height:385.2pt;z-index:251658253;visibility:visible;mso-wrap-distance-top:3.6pt;mso-wrap-distance-bottom:3.6pt;mso-position-horizontal:right;mso-position-horizontal-relative:margin;mso-position-vertical-relative:margin;mso-width-relative:margin;mso-height-relative:margin" o:gfxdata="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" stroked="f">
             <v:textbox>
               <w:txbxContent>
                 <w:p>
@@ -9243,7 +9175,7 @@
           <w:noProof/>
         </w:rPr>
         <w:pict w14:anchorId="4EE1C134">
-          <v:shape id="_x0000_s1032" type="#_x0000_t202" style="position:absolute;left:0;text-align:left;margin-left:196.6pt;margin-top:0;width:285pt;height:325.2pt;z-index:251661824;visibility:visible;mso-wrap-distance-top:3.6pt;mso-wrap-distance-bottom:3.6pt;mso-position-horizontal-relative:margin;mso-position-vertical-relative:text;mso-width-relative:margin;mso-height-relative:margin" stroked="f">
+          <v:shape id="_x0000_s1032" type="#_x0000_t202" style="position:absolute;left:0;text-align:left;margin-left:196.6pt;margin-top:0;width:285pt;height:325.2pt;z-index:251658254;visibility:visible;mso-wrap-distance-top:3.6pt;mso-wrap-distance-bottom:3.6pt;mso-position-horizontal-relative:margin;mso-position-vertical-relative:text;mso-width-relative:margin;mso-height-relative:margin" stroked="f">
             <v:textbox>
               <w:txbxContent>
                 <w:p>
@@ -9381,7 +9313,7 @@
           <w:noProof/>
         </w:rPr>
         <w:pict w14:anchorId="4EE1C135">
-          <v:shape id="_x0000_s1058" type="#_x0000_t202" style="position:absolute;margin-left:243.15pt;margin-top:-.35pt;width:238.85pt;height:571.3pt;z-index:251664896;visibility:visible;mso-wrap-distance-top:3.6pt;mso-wrap-distance-bottom:3.6pt;mso-width-relative:margin;mso-height-relative:margin" stroked="f">
+          <v:shape id="_x0000_s1058" type="#_x0000_t202" style="position:absolute;margin-left:243.15pt;margin-top:-.35pt;width:238.85pt;height:571.3pt;z-index:251658256;visibility:visible;mso-wrap-distance-top:3.6pt;mso-wrap-distance-bottom:3.6pt;mso-width-relative:margin;mso-height-relative:margin" stroked="f">
             <v:textbox>
               <w:txbxContent>
                 <w:p>
@@ -10286,7 +10218,7 @@
         <w:rPr>
           <w:rStyle w:val="Fodnotehenvisning"/>
         </w:rPr>
-        <w:footnoteReference w:id="16"/>
+        <w:footnoteReference w:id="17"/>
       </w:r>
       <w:r>
         <w:t xml:space="preserve">, er alle objekter dog eksisterende gennem hele sekvensen, derfor er deres </w:t>
@@ -10331,7 +10263,11 @@
         <w:t>, der desuden indikerer for os, hvor mange metoder</w:t>
       </w:r>
       <w:r>
-        <w:t xml:space="preserve"> der på et givent tidspunkt findes på kald-stakken, altså hvor mange metoder der er i gang med at blive udført. </w:t>
+        <w:t xml:space="preserve"> der på et givent tidspunkt findes på kald-stakken, altså hvor mange </w:t>
+      </w:r>
+      <w:r>
+        <w:lastRenderedPageBreak/>
+        <w:t xml:space="preserve">metoder der er i gang med at blive udført. </w:t>
       </w:r>
       <w:r>
         <w:t xml:space="preserve">Desuden markerer vi lost- og </w:t>
@@ -10342,11 +10278,7 @@
       </w:r>
       <w:proofErr w:type="spellEnd"/>
       <w:r>
-        <w:t xml:space="preserve">-kald i vores diagram. </w:t>
-      </w:r>
-      <w:r>
-        <w:lastRenderedPageBreak/>
-        <w:t>Dette er med til at indikere</w:t>
+        <w:t>-kald i vores diagram. Dette er med til at indikere</w:t>
       </w:r>
       <w:r>
         <w:t xml:space="preserve">, at en beskeds oprindelse er ukendt. </w:t>
@@ -10367,7 +10299,7 @@
         <w:rPr>
           <w:rStyle w:val="Fodnotehenvisning"/>
         </w:rPr>
-        <w:footnoteReference w:id="17"/>
+        <w:footnoteReference w:id="18"/>
       </w:r>
       <w:r>
         <w:t xml:space="preserve"> starter vi med et </w:t>
@@ -10409,7 +10341,7 @@
         <w:rPr>
           <w:rStyle w:val="Fodnotehenvisning"/>
         </w:rPr>
-        <w:footnoteReference w:id="18"/>
+        <w:footnoteReference w:id="19"/>
       </w:r>
       <w:r>
         <w:t xml:space="preserve">. Den giver herefter, vha. et nyt metodekald, </w:t>
@@ -10501,7 +10433,6 @@
       </w:pPr>
       <w:bookmarkStart w:id="32" w:name="_Toc514746134"/>
       <w:r>
-        <w:lastRenderedPageBreak/>
         <w:t>facade-</w:t>
       </w:r>
       <w:r>
@@ -10553,21 +10484,13 @@
         <w:jc w:val="both"/>
       </w:pPr>
       <w:r>
-        <w:t xml:space="preserve">I vores </w:t>
-      </w:r>
-      <w:proofErr w:type="spellStart"/>
-      <w:r>
-        <w:t>implementation</w:t>
-      </w:r>
-      <w:proofErr w:type="spellEnd"/>
-      <w:r>
-        <w:t xml:space="preserve"> har vi valgt at benytte det design pattern der hedder ’Singleton’. Dette pattern bruges når man kun ønsker at tillade, at der bliver lavet én instans af en bestemt klasse. Til gengæld skal denne instans også være tilgængelig udefra. Vi bruger singleton pattern i forbindelse med vores klasser ”RKI” og ”Bank”</w:t>
+        <w:t>I vores implementation har vi valgt at benytte det design pattern der hedder ’Singleton’. Dette pattern bruges når man kun ønsker at tillade, at der bliver lavet én instans af en bestemt klasse. Til gengæld skal denne instans også være tilgængelig udefra. Vi bruger singleton pattern i forbindelse med vores klasser ”RKI” og ”Bank”</w:t>
       </w:r>
       <w:r>
         <w:rPr>
           <w:rStyle w:val="Fodnotehenvisning"/>
         </w:rPr>
-        <w:footnoteReference w:id="19"/>
+        <w:footnoteReference w:id="20"/>
       </w:r>
       <w:r>
         <w:t xml:space="preserve">. Vi har valgt at bruge dette pattern, fordi det må formodes, at forretningen kun har forbindelse til én bank, og ét RKI register. Det er derfor logisk at gøre de klasser, der repræsenterer disse domæneobjekter, til singletons. </w:t>
@@ -10579,103 +10502,15 @@
         <w:jc w:val="both"/>
       </w:pPr>
       <w:r>
-        <w:t xml:space="preserve">Der indgår flere elementer i </w:t>
+        <w:t xml:space="preserve">Der indgår flere elementer i implementationen af en singletonklasse. For at være sikker på, at der ikke kan laves flere instanser af klassen, vil vi først sørge for at give constructoren ’private’ som access modifier. På den måde er det kun klassen selv, der får lov til at invoke constructoren. Som sagt ønsker vi dog samtidig, at den ene instans, der findes af klassen, også er tilgængelig. Her indfører vi derfor en instance-metode, der skal returnere denne instans, som naturligvis vil være public. Metoden her vil altså først tjekke, om der er lavet en instans af klassen i forvejen. Hvis der ikke er, så invoker den constructoren og returnerer en ny instans. Hvis instansen allerede findes, vil den selvsagt blot returnere den. Instance-metoden gøres </w:t>
       </w:r>
       <w:proofErr w:type="spellStart"/>
       <w:r>
-        <w:t>implementationen</w:t>
+        <w:t>static</w:t>
       </w:r>
       <w:proofErr w:type="spellEnd"/>
       <w:r>
-        <w:t xml:space="preserve"> af en singletonklasse. For at være sikker på, at der ikke kan laves flere instanser af klassen, vil vi først sørge for at give </w:t>
-      </w:r>
-      <w:proofErr w:type="spellStart"/>
-      <w:r>
-        <w:t>constructoren</w:t>
-      </w:r>
-      <w:proofErr w:type="spellEnd"/>
-      <w:r>
-        <w:t xml:space="preserve"> ’private’ som </w:t>
-      </w:r>
-      <w:proofErr w:type="spellStart"/>
-      <w:r>
-        <w:t>access</w:t>
-      </w:r>
-      <w:proofErr w:type="spellEnd"/>
-      <w:r>
-        <w:t xml:space="preserve"> </w:t>
-      </w:r>
-      <w:proofErr w:type="spellStart"/>
-      <w:r>
-        <w:t>modifier</w:t>
-      </w:r>
-      <w:proofErr w:type="spellEnd"/>
-      <w:r>
-        <w:t xml:space="preserve">. På den måde er det kun klassen selv, der får lov til at </w:t>
-      </w:r>
-      <w:proofErr w:type="spellStart"/>
-      <w:r>
-        <w:t>invoke</w:t>
-      </w:r>
-      <w:proofErr w:type="spellEnd"/>
-      <w:r>
-        <w:t xml:space="preserve"> </w:t>
-      </w:r>
-      <w:proofErr w:type="spellStart"/>
-      <w:r>
-        <w:t>constructoren</w:t>
-      </w:r>
-      <w:proofErr w:type="spellEnd"/>
-      <w:r>
-        <w:t xml:space="preserve">. Som sagt ønsker vi dog samtidig, at den ene instans, der findes af klassen, også er tilgængelig. Her indfører vi derfor en </w:t>
-      </w:r>
-      <w:proofErr w:type="spellStart"/>
-      <w:r>
-        <w:t>instance</w:t>
-      </w:r>
-      <w:proofErr w:type="spellEnd"/>
-      <w:r>
-        <w:t xml:space="preserve">-metode, der skal returnere denne instans, som naturligvis vil være public. Metoden her vil altså først tjekke, om der er lavet en instans af klassen i forvejen. Hvis der ikke er, så </w:t>
-      </w:r>
-      <w:proofErr w:type="spellStart"/>
-      <w:r>
-        <w:t>invoker</w:t>
-      </w:r>
-      <w:proofErr w:type="spellEnd"/>
-      <w:r>
-        <w:t xml:space="preserve"> den </w:t>
-      </w:r>
-      <w:proofErr w:type="spellStart"/>
-      <w:r>
-        <w:t>constructoren</w:t>
-      </w:r>
-      <w:proofErr w:type="spellEnd"/>
-      <w:r>
-        <w:t xml:space="preserve"> og returnerer en ny instans. Hvis instansen allerede findes, vil den selvsagt blot returnere den. </w:t>
-      </w:r>
-      <w:proofErr w:type="spellStart"/>
-      <w:r>
-        <w:t>Instance</w:t>
-      </w:r>
-      <w:proofErr w:type="spellEnd"/>
-      <w:r>
-        <w:t xml:space="preserve">-metoden gøres </w:t>
-      </w:r>
-      <w:proofErr w:type="spellStart"/>
-      <w:r>
-        <w:t>static</w:t>
-      </w:r>
-      <w:proofErr w:type="spellEnd"/>
-      <w:r>
-        <w:t xml:space="preserve">, således at vi kan kalde den på klassen, frem for en instans af klassen. Instansen vil altså blive skabt, første gang </w:t>
-      </w:r>
-      <w:proofErr w:type="spellStart"/>
-      <w:r>
-        <w:t>instance</w:t>
-      </w:r>
-      <w:proofErr w:type="spellEnd"/>
-      <w:r>
-        <w:t>-metoden kaldes. Vi gemmer instansen som en privat instansvariabel til klassen.</w:t>
+        <w:t>, således at vi kan kalde den på klassen, frem for en instans af klassen. Instansen vil altså blive skabt, første gang instance-metoden kaldes. Vi gemmer instansen som en privat instansvariabel til klassen.</w:t>
       </w:r>
     </w:p>
     <w:p>
@@ -10698,10 +10533,14 @@
         <w:rPr>
           <w:rStyle w:val="Fodnotehenvisning"/>
         </w:rPr>
-        <w:footnoteReference w:id="20"/>
-      </w:r>
-      <w:r>
-        <w:t xml:space="preserve">. For eksempel kan en singleton være svær at håndtere i forbindelse med test-scenarier. Det skyldes, at instansen af klassen ikke reelt kan slettes, eftersom klassen selv altid vil holde fast i instansen, og dermed ikke giver plads til, at </w:t>
+        <w:footnoteReference w:id="21"/>
+      </w:r>
+      <w:r>
+        <w:t xml:space="preserve">. For eksempel kan en singleton være svær at håndtere i forbindelse med test-scenarier. Det skyldes, at instansen af klassen ikke reelt kan slettes, </w:t>
+      </w:r>
+      <w:r>
+        <w:lastRenderedPageBreak/>
+        <w:t xml:space="preserve">eftersom klassen selv altid vil holde fast i instansen, og dermed ikke giver plads til, at </w:t>
       </w:r>
       <w:proofErr w:type="spellStart"/>
       <w:r>
@@ -10717,258 +10556,731 @@
       </w:r>
       <w:proofErr w:type="spellEnd"/>
       <w:r>
-        <w:t xml:space="preserve"> kan komme og gøre sit arbejde. Hvis en singleton indeholder meget information, vil det således skabe problemer, i det tilfælde at man har behov for at ”nulstille” tilstanden på den i for</w:t>
-      </w:r>
+        <w:t xml:space="preserve"> kan komme og gøre sit arbejde. Hvis en singleton indeholder meget information, vil det således skabe problemer, i det tilfælde at man har behov for at ”nulstille” tilstanden på den i forbindelse med hver test. Vi har i vores implementation ikke gemt meget information i vores singletonklasser. Klasserne har ikke andre instansvariable end den der er nødvendig for en singleton, og funktionaliteten er også begrænset til få metoder. Derfor har vi ikke behov for at nulstille deres tilstand i forbindelse med vores tests. Vi undgår på den måde mange af de problemer, singletonmønsteret giver, og derfor kan vi benytte det med god samvittighed. </w:t>
+      </w:r>
+    </w:p>
+    <w:p/>
+    <w:p>
+      <w:pPr>
+        <w:pStyle w:val="Overskrift3"/>
+      </w:pPr>
+      <w:bookmarkStart w:id="34" w:name="_Toc514746136"/>
+      <w:r>
+        <w:t>Tråde</w:t>
+      </w:r>
+      <w:r>
+        <w:t>(Shahnaz)</w:t>
+      </w:r>
+      <w:bookmarkEnd w:id="34"/>
+    </w:p>
+    <w:p>
+      <w:r>
+        <w:t>Enkelte- trådede programmer</w:t>
+      </w:r>
+      <w:r>
+        <w:t>, der er en s</w:t>
+      </w:r>
+      <w:r>
+        <w:t>ekv</w:t>
+      </w:r>
+      <w:r>
+        <w:t>e</w:t>
+      </w:r>
+      <w:r>
+        <w:t>n</w:t>
+      </w:r>
+      <w:r>
+        <w:t>tie</w:t>
+      </w:r>
+      <w:r>
+        <w:t xml:space="preserve">lle proces som begynder fra </w:t>
+      </w:r>
+      <w:r>
+        <w:t>et sted</w:t>
+      </w:r>
+      <w:r>
+        <w:t xml:space="preserve"> i e</w:t>
+      </w:r>
+      <w:r>
+        <w:t>t</w:t>
+      </w:r>
+      <w:r>
+        <w:t xml:space="preserve"> program og efter at kører alle nødvendige kode færdig på en tids punkt og giver svær til sidste, </w:t>
+      </w:r>
+      <w:r>
+        <w:t xml:space="preserve">men nogle gange i </w:t>
+      </w:r>
+      <w:r>
+        <w:t>et program</w:t>
+      </w:r>
+      <w:r>
+        <w:t xml:space="preserve"> forventes</w:t>
+      </w:r>
+      <w:r>
+        <w:t xml:space="preserve"> at to eller mange stykker kode kør på samme tid og giver mange </w:t>
+      </w:r>
+      <w:r>
+        <w:t>forskellige</w:t>
+      </w:r>
+      <w:r>
+        <w:t xml:space="preserve"> resultater, derfor en programmør nøde til bruger en </w:t>
+      </w:r>
+      <w:r>
+        <w:t xml:space="preserve">måde som kan gøre det. </w:t>
+      </w:r>
+    </w:p>
+    <w:p>
+      <w:r>
+        <w:t xml:space="preserve">Tråde giver </w:t>
+      </w:r>
+      <w:r>
+        <w:t>os den mulighed som kan kører mange stykker programmer sammen og giver forskellige resultater.</w:t>
+      </w:r>
+      <w:r>
+        <w:t xml:space="preserve"> En </w:t>
+      </w:r>
+      <w:r>
+        <w:t xml:space="preserve">enkelt-trådet programs tilstand består af objektsystemets tilstand, alle lokale variables tilstande, og det sted programmet er kommet til i sin udførelse., men en tråde tilstand består af alle lokale variable tilstand i tråden og </w:t>
+      </w:r>
+      <w:r>
+        <w:t>det sted</w:t>
+      </w:r>
+      <w:r>
+        <w:t xml:space="preserve"> som tråden kommet til, i sin </w:t>
+      </w:r>
+      <w:r>
+        <w:t>udførelse,</w:t>
+      </w:r>
+      <w:r>
+        <w:t xml:space="preserve"> så hvis vi vil gerne vad et flere trådet programs tilstand skal</w:t>
+      </w:r>
+      <w:r>
+        <w:t xml:space="preserve"> vad alle trådenes tilstand og alle objektsystemets tilstande. </w:t>
+      </w:r>
+    </w:p>
+    <w:p>
+      <w:r>
+        <w:t xml:space="preserve">Men har to måde at lave tråde i Java, den første at arver (extends) abstrakt klasse Thread som har en Run metode og skriver alle de </w:t>
+      </w:r>
+      <w:r>
+        <w:t>koder</w:t>
+      </w:r>
+      <w:r>
+        <w:t xml:space="preserve"> som de vil sin tråde gør i den, og </w:t>
+      </w:r>
+      <w:r>
+        <w:t xml:space="preserve">bagefter </w:t>
+      </w:r>
+      <w:r>
+        <w:t>opkalder</w:t>
+      </w:r>
+      <w:r>
+        <w:t xml:space="preserve"> på metoden Start på en instans fra vores objekt i Main metode,</w:t>
+      </w:r>
+      <w:r>
+        <w:t xml:space="preserve"> og den anden måde men kan arver fra interface Runnable som har en abstract Run metode og i main metode laver en Thread objekt som tager en Runnable klasse parameter og giver den </w:t>
+      </w:r>
+      <w:r>
+        <w:t>et objekt</w:t>
+      </w:r>
+      <w:r>
+        <w:t xml:space="preserve"> fra vores klasse.</w:t>
+      </w:r>
+    </w:p>
+    <w:p>
+      <w:r>
+        <w:t xml:space="preserve"> </w:t>
+      </w:r>
+      <w:r>
+        <w:t xml:space="preserve"> på den måde men kan kun extends Thread i </w:t>
+      </w:r>
+      <w:r>
+        <w:t>sit program</w:t>
+      </w:r>
+      <w:r>
+        <w:t xml:space="preserve"> og ikke flere klasser. I </w:t>
+      </w:r>
+      <w:r>
+        <w:t>vores</w:t>
+      </w:r>
+      <w:r>
+        <w:t xml:space="preserve"> program vi var nåd til </w:t>
+      </w:r>
+      <w:r>
+        <w:t>at bruge</w:t>
+      </w:r>
+      <w:r>
+        <w:t xml:space="preserve"> den anden mode, som de</w:t>
+      </w:r>
+      <w:r>
+        <w:t>t aver interface Runnable</w:t>
+      </w:r>
+      <w:r>
+        <w:t>, fordi vi var nødt til bruger observer patten (læs mere i afsnit</w:t>
+      </w:r>
+      <w:r>
+        <w:t xml:space="preserve"> observer patten</w:t>
+      </w:r>
+      <w:r>
+        <w:t>)</w:t>
+      </w:r>
+      <w:r>
+        <w:t xml:space="preserve"> </w:t>
+      </w:r>
+      <w:r>
+        <w:t xml:space="preserve">og </w:t>
+      </w:r>
+      <w:r>
+        <w:t>skulle</w:t>
+      </w:r>
+      <w:r>
+        <w:t xml:space="preserve"> extends klasse observerble i </w:t>
+      </w:r>
+      <w:r>
+        <w:t>vores</w:t>
+      </w:r>
+      <w:r>
+        <w:t xml:space="preserve"> program og kunne ikke extends to </w:t>
+      </w:r>
+      <w:r>
+        <w:t>klasse</w:t>
+      </w:r>
+      <w:r>
+        <w:t>, så vi har brugt til at implementere interface Runnable.</w:t>
+      </w:r>
+    </w:p>
+    <w:p>
       <w:r>
         <w:lastRenderedPageBreak/>
-        <w:t xml:space="preserve">bindelse med hver test. Vi har i vores </w:t>
+        <w:t xml:space="preserve">Vi </w:t>
+      </w:r>
+      <w:r>
+        <w:t xml:space="preserve">ville </w:t>
+      </w:r>
+      <w:r>
+        <w:t>i vores program</w:t>
+      </w:r>
+      <w:r>
+        <w:t xml:space="preserve"> samtidig til at vi følger oplysninger til vores beregne lånetilbud kommer svær fra IKR (kundes </w:t>
+      </w:r>
+      <w:r>
+        <w:t>kreditværdighed)</w:t>
+      </w:r>
+      <w:r>
+        <w:t xml:space="preserve"> og banken(renteset) (se Aktivitet diagram til use case 3 bilæg ??), så vi har brugt tråde til at implementere den stykker af programmet.</w:t>
+      </w:r>
+    </w:p>
+    <w:p>
+      <w:pPr>
+        <w:pStyle w:val="Overskrift3"/>
+        <w:rPr>
+          <w:lang w:val="en-US"/>
+        </w:rPr>
+      </w:pPr>
+      <w:bookmarkStart w:id="35" w:name="_Toc514746137"/>
+    </w:p>
+    <w:p>
+      <w:pPr>
+        <w:pStyle w:val="Overskrift3"/>
+        <w:rPr>
+          <w:lang w:val="en-US"/>
+        </w:rPr>
+      </w:pPr>
+      <w:r>
+        <w:rPr>
+          <w:lang w:val="en-US"/>
+        </w:rPr>
+        <w:t>Observer pattern</w:t>
+      </w:r>
+      <w:bookmarkEnd w:id="35"/>
+      <w:r>
+        <w:rPr>
+          <w:lang w:val="en-US"/>
+        </w:rPr>
+        <w:t>(Sofie)</w:t>
+      </w:r>
+    </w:p>
+    <w:p>
+      <w:r>
+        <w:t>I forbindelse med vores i</w:t>
+      </w:r>
+      <w:r>
+        <w:t xml:space="preserve">mplementation af tråde har vi benyttet os af observer pattern. Det er et krav til systemet, at vi skal kunne hente oplysninger fra banken og RKI-registret uden at brugergrænsefladen kommer til at hænge - den skal med andre ord kunne tage imod output fra logikken, samtidig med den tager imod input fra brugeren. Problemet er, at de oplysninger vi får fra trådene, skal præsenteres for brugeren umiddelbart efter de er hentet ind. Vi har derfor valgt at gøre brugergrænsefladen - vores GUI-klasse - til observer på trådene. På den måde er vi ikke afhængige af, hvornår trådene lever eller dør - brugeren får oplysningerne med det samme de er fundet, selv hvis tråden ikke er færdig med at køre endnu. </w:t>
+      </w:r>
+    </w:p>
+    <w:p>
+      <w:r>
+        <w:rPr>
+          <w:noProof/>
+        </w:rPr>
+        <w:pict w14:anchorId="5F19E20D">
+          <v:shape id="Text Box 34" o:spid="_x0000_s1065" type="#_x0000_t202" style="position:absolute;margin-left:307.9pt;margin-top:7.6pt;width:359.1pt;height:291.3pt;z-index:251660305;visibility:visible;mso-wrap-style:square;mso-width-percent:0;mso-height-percent:0;mso-wrap-distance-left:9pt;mso-wrap-distance-top:3.6pt;mso-wrap-distance-right:9pt;mso-wrap-distance-bottom:3.6pt;mso-position-horizontal:right;mso-position-horizontal-relative:margin;mso-position-vertical:absolute;mso-position-vertical-relative:text;mso-width-percent:0;mso-height-percent:0;mso-width-relative:margin;mso-height-relative:margin;v-text-anchor:top" o:gfxdata="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" stroked="f">
+            <v:textbox>
+              <w:txbxContent>
+                <w:p>
+                  <w:pPr>
+                    <w:jc w:val="center"/>
+                    <w:rPr>
+                      <w:b/>
+                    </w:rPr>
+                  </w:pPr>
+                </w:p>
+                <w:p>
+                  <w:pPr>
+                    <w:jc w:val="center"/>
+                  </w:pPr>
+                  <w:r>
+                    <w:rPr>
+                      <w:noProof/>
+                    </w:rPr>
+                    <w:drawing>
+                      <wp:inline distT="0" distB="0" distL="0" distR="0" wp14:anchorId="6F1C8060" wp14:editId="3375D0CC">
+                        <wp:extent cx="4358190" cy="2988733"/>
+                        <wp:effectExtent l="0" t="0" r="4445" b="2540"/>
+                        <wp:docPr id="39" name="Billede 39"/>
+                        <wp:cNvGraphicFramePr>
+                          <a:graphicFrameLocks xmlns:a="http://schemas.openxmlformats.org/drawingml/2006/main" noChangeAspect="1"/>
+                        </wp:cNvGraphicFramePr>
+                        <a:graphic xmlns:a="http://schemas.openxmlformats.org/drawingml/2006/main">
+                          <a:graphicData uri="http://schemas.openxmlformats.org/drawingml/2006/picture">
+                            <pic:pic xmlns:pic="http://schemas.openxmlformats.org/drawingml/2006/picture">
+                              <pic:nvPicPr>
+                                <pic:cNvPr id="39" name="observer-cd.jpg"/>
+                                <pic:cNvPicPr/>
+                              </pic:nvPicPr>
+                              <pic:blipFill>
+                                <a:blip r:embed="rId28">
+                                  <a:extLst>
+                                    <a:ext uri="{28A0092B-C50C-407E-A947-70E740481C1C}">
+                                      <a14:useLocalDpi xmlns:a14="http://schemas.microsoft.com/office/drawing/2010/main" val="0"/>
+                                    </a:ext>
+                                  </a:extLst>
+                                </a:blip>
+                                <a:stretch>
+                                  <a:fillRect/>
+                                </a:stretch>
+                              </pic:blipFill>
+                              <pic:spPr>
+                                <a:xfrm>
+                                  <a:off x="0" y="0"/>
+                                  <a:ext cx="4367041" cy="2994803"/>
+                                </a:xfrm>
+                                <a:prstGeom prst="rect">
+                                  <a:avLst/>
+                                </a:prstGeom>
+                              </pic:spPr>
+                            </pic:pic>
+                          </a:graphicData>
+                        </a:graphic>
+                      </wp:inline>
+                    </w:drawing>
+                  </w:r>
+                </w:p>
+                <w:p>
+                  <w:pPr>
+                    <w:jc w:val="center"/>
+                    <w:rPr>
+                      <w:rStyle w:val="Svagfremhvning"/>
+                      <w:lang w:val="en-US"/>
+                    </w:rPr>
+                  </w:pPr>
+                  <w:proofErr w:type="spellStart"/>
+                  <w:r>
+                    <w:rPr>
+                      <w:rStyle w:val="Svagfremhvning"/>
+                      <w:lang w:val="en-US"/>
+                    </w:rPr>
+                    <w:t>Figur</w:t>
+                  </w:r>
+                  <w:proofErr w:type="spellEnd"/>
+                  <w:r>
+                    <w:rPr>
+                      <w:rStyle w:val="Svagfremhvning"/>
+                      <w:lang w:val="en-US"/>
+                    </w:rPr>
+                    <w:t xml:space="preserve"> 9 - Observer pattern - diagram </w:t>
+                  </w:r>
+                  <w:r>
+                    <w:rPr>
+                      <w:rStyle w:val="Svagfremhvning"/>
+                      <w:lang w:val="en-US"/>
+                    </w:rPr>
+                    <w:t>over</w:t>
+                  </w:r>
+                  <w:r>
+                    <w:rPr>
+                      <w:rStyle w:val="Svagfremhvning"/>
+                      <w:lang w:val="en-US"/>
+                    </w:rPr>
+                    <w:t xml:space="preserve"> implementa</w:t>
+                  </w:r>
+                  <w:r>
+                    <w:rPr>
+                      <w:rStyle w:val="Svagfremhvning"/>
+                      <w:lang w:val="en-US"/>
+                    </w:rPr>
+                    <w:t>tion</w:t>
+                  </w:r>
+                </w:p>
+              </w:txbxContent>
+            </v:textbox>
+            <w10:wrap type="square" anchorx="margin"/>
+          </v:shape>
+        </w:pict>
+      </w:r>
+      <w:r>
+        <w:tab/>
+        <w:t xml:space="preserve">Observer-pattern fungerer således: der er en eller flere </w:t>
+      </w:r>
+      <w:proofErr w:type="gramStart"/>
+      <w:r>
+        <w:t>observere</w:t>
+      </w:r>
+      <w:proofErr w:type="gramEnd"/>
+      <w:r>
+        <w:t xml:space="preserve"> samt et </w:t>
       </w:r>
       <w:proofErr w:type="spellStart"/>
       <w:r>
-        <w:t>implementation</w:t>
+        <w:t>subject</w:t>
       </w:r>
       <w:proofErr w:type="spellEnd"/>
       <w:r>
-        <w:t xml:space="preserve"> ikke gemt meget information i vores singletonklasser. Klasserne har ikke andre instansvariable end den der er nødvendig for en singleton, og funktionaliteten er også begrænset til få metoder. Derfor har vi ikke behov for at nulstille deres tilstand i forbindelse med vores tests. Vi undgår på den måde mange af de problemer, singletonmønsteret giver, og derfor kan vi benytte det med god samvittighed. </w:t>
+        <w:t xml:space="preserve">. </w:t>
+      </w:r>
+      <w:proofErr w:type="spellStart"/>
+      <w:r>
+        <w:t>Observeren</w:t>
+      </w:r>
+      <w:proofErr w:type="spellEnd"/>
+      <w:r>
+        <w:t xml:space="preserve"> tilmelder sig som observer hos </w:t>
+      </w:r>
+      <w:proofErr w:type="spellStart"/>
+      <w:r>
+        <w:t>subject</w:t>
+      </w:r>
+      <w:proofErr w:type="spellEnd"/>
+      <w:r>
+        <w:t xml:space="preserve">, med det formål at få besked, hver gang der sker en tilstandsændring hos </w:t>
+      </w:r>
+      <w:proofErr w:type="spellStart"/>
+      <w:r>
+        <w:t>subject</w:t>
+      </w:r>
+      <w:proofErr w:type="spellEnd"/>
+      <w:r>
+        <w:t xml:space="preserve">. </w:t>
+      </w:r>
+      <w:proofErr w:type="spellStart"/>
+      <w:r>
+        <w:t>Subject</w:t>
+      </w:r>
+      <w:proofErr w:type="spellEnd"/>
+      <w:r>
+        <w:t xml:space="preserve"> vil så give besked hver gang der sker tilstandsændringer, og senere kan </w:t>
+      </w:r>
+      <w:proofErr w:type="spellStart"/>
+      <w:r>
+        <w:t>observeren</w:t>
+      </w:r>
+      <w:proofErr w:type="spellEnd"/>
+      <w:r>
+        <w:t xml:space="preserve"> framelde sig, hvis den ikke længere har behov for at blive oplyst om </w:t>
+      </w:r>
+      <w:proofErr w:type="spellStart"/>
+      <w:r>
+        <w:t>subjects</w:t>
+      </w:r>
+      <w:proofErr w:type="spellEnd"/>
+      <w:r>
+        <w:t xml:space="preserve"> tilstandsændringer. </w:t>
+      </w:r>
+      <w:proofErr w:type="spellStart"/>
+      <w:r>
+        <w:t>Observeren</w:t>
+      </w:r>
+      <w:proofErr w:type="spellEnd"/>
+      <w:r>
+        <w:t xml:space="preserve"> tager altså initiativ ved at melde sig til, men det er </w:t>
+      </w:r>
+      <w:proofErr w:type="spellStart"/>
+      <w:r>
+        <w:t>subject</w:t>
+      </w:r>
+      <w:proofErr w:type="spellEnd"/>
+      <w:r>
+        <w:t xml:space="preserve"> der tager initiativ til at underrette sine </w:t>
+      </w:r>
+      <w:proofErr w:type="spellStart"/>
+      <w:r>
+        <w:t>observers</w:t>
+      </w:r>
+      <w:proofErr w:type="spellEnd"/>
+      <w:r>
+        <w:t xml:space="preserve">. </w:t>
+      </w:r>
+    </w:p>
+    <w:p>
+      <w:r>
+        <w:lastRenderedPageBreak/>
+        <w:tab/>
+        <w:t xml:space="preserve">Et </w:t>
+      </w:r>
+      <w:proofErr w:type="spellStart"/>
+      <w:r>
+        <w:t>subject</w:t>
+      </w:r>
+      <w:proofErr w:type="spellEnd"/>
+      <w:r>
+        <w:t xml:space="preserve"> har således brug for en </w:t>
+      </w:r>
+      <w:proofErr w:type="spellStart"/>
+      <w:r>
+        <w:t>addObserver</w:t>
+      </w:r>
+      <w:proofErr w:type="spellEnd"/>
+      <w:r>
+        <w:t xml:space="preserve">-metode, vha. hvilken </w:t>
+      </w:r>
+      <w:proofErr w:type="spellStart"/>
+      <w:r>
+        <w:t>observeren</w:t>
+      </w:r>
+      <w:proofErr w:type="spellEnd"/>
+      <w:r>
+        <w:t xml:space="preserve"> kan tilmelde sig. Omvendt skal </w:t>
+      </w:r>
+      <w:proofErr w:type="spellStart"/>
+      <w:r>
+        <w:t>observeren</w:t>
+      </w:r>
+      <w:proofErr w:type="spellEnd"/>
+      <w:r>
+        <w:t xml:space="preserve"> have en update-metode, som </w:t>
+      </w:r>
+      <w:proofErr w:type="spellStart"/>
+      <w:r>
+        <w:t>subject</w:t>
+      </w:r>
+      <w:proofErr w:type="spellEnd"/>
+      <w:r>
+        <w:t xml:space="preserve"> kan kalde for at underrette om tilstandsændringer. I den forbindelse vil den sende en reference til sig selv med, så </w:t>
+      </w:r>
+      <w:proofErr w:type="spellStart"/>
+      <w:r>
+        <w:t>observeren</w:t>
+      </w:r>
+      <w:proofErr w:type="spellEnd"/>
+      <w:r>
+        <w:t xml:space="preserve"> kan skelne mellem hvilket </w:t>
+      </w:r>
+      <w:proofErr w:type="spellStart"/>
+      <w:r>
+        <w:t>subject</w:t>
+      </w:r>
+      <w:proofErr w:type="spellEnd"/>
+      <w:r>
+        <w:t xml:space="preserve"> der er blevet ændret, i tilfælde af, at </w:t>
+      </w:r>
+      <w:proofErr w:type="spellStart"/>
+      <w:r>
+        <w:t>observeren</w:t>
+      </w:r>
+      <w:proofErr w:type="spellEnd"/>
+      <w:r>
+        <w:t xml:space="preserve"> har tilmeldt sig flere steder. Her kan man anvende enten push eller </w:t>
+      </w:r>
+      <w:proofErr w:type="spellStart"/>
+      <w:r>
+        <w:t>pull</w:t>
+      </w:r>
+      <w:proofErr w:type="spellEnd"/>
+      <w:r>
+        <w:t xml:space="preserve">. Ved </w:t>
+      </w:r>
+      <w:proofErr w:type="spellStart"/>
+      <w:r>
+        <w:t>pull</w:t>
+      </w:r>
+      <w:proofErr w:type="spellEnd"/>
+      <w:r>
+        <w:t xml:space="preserve"> vil </w:t>
+      </w:r>
+      <w:proofErr w:type="spellStart"/>
+      <w:r>
+        <w:t>subject</w:t>
+      </w:r>
+      <w:proofErr w:type="spellEnd"/>
+      <w:r>
+        <w:t xml:space="preserve"> kun oplyse sine </w:t>
+      </w:r>
+      <w:proofErr w:type="spellStart"/>
+      <w:r>
+        <w:t>observers</w:t>
+      </w:r>
+      <w:proofErr w:type="spellEnd"/>
+      <w:r>
+        <w:t xml:space="preserve"> om, at der er sket en ændring, men det er </w:t>
+      </w:r>
+      <w:proofErr w:type="spellStart"/>
+      <w:r>
+        <w:t>observe</w:t>
+      </w:r>
+      <w:bookmarkStart w:id="36" w:name="_GoBack"/>
+      <w:bookmarkEnd w:id="36"/>
+      <w:r>
+        <w:t>rens</w:t>
+      </w:r>
+      <w:proofErr w:type="spellEnd"/>
+      <w:r>
+        <w:t xml:space="preserve"> opgave selv at indhente, eller trække (deraf navnet </w:t>
+      </w:r>
+      <w:proofErr w:type="spellStart"/>
+      <w:r>
+        <w:t>pull</w:t>
+      </w:r>
+      <w:proofErr w:type="spellEnd"/>
+      <w:r>
+        <w:t xml:space="preserve">) de konkrete ændringer. Push betyder derimod, at </w:t>
+      </w:r>
+      <w:proofErr w:type="spellStart"/>
+      <w:r>
+        <w:t>subject</w:t>
+      </w:r>
+      <w:proofErr w:type="spellEnd"/>
+      <w:r>
+        <w:t xml:space="preserve"> ikke blot skal oplyse at der er sket end ændring, men også fortælle, eller skubbe (deraf navnet push) </w:t>
+      </w:r>
+      <w:proofErr w:type="spellStart"/>
+      <w:r>
+        <w:t>observeren</w:t>
+      </w:r>
+      <w:proofErr w:type="spellEnd"/>
+      <w:r>
+        <w:t xml:space="preserve"> hvilken ændring der er sket. Som det sidste vil </w:t>
+      </w:r>
+      <w:proofErr w:type="spellStart"/>
+      <w:r>
+        <w:t>subject</w:t>
+      </w:r>
+      <w:proofErr w:type="spellEnd"/>
+      <w:r>
+        <w:t xml:space="preserve"> have en </w:t>
+      </w:r>
+      <w:proofErr w:type="spellStart"/>
+      <w:r>
+        <w:t>deleteObserver</w:t>
+      </w:r>
+      <w:proofErr w:type="spellEnd"/>
+      <w:r>
+        <w:t xml:space="preserve">-metode, hvor en observer kan framelde sig igen. </w:t>
+      </w:r>
+    </w:p>
+    <w:p>
+      <w:r>
+        <w:tab/>
+        <w:t>Observer mønsteret er understøttet i Java, og det er denne understøttelse vi har valgt at bruge i vores implementation</w:t>
+      </w:r>
+      <w:r>
+        <w:rPr>
+          <w:rStyle w:val="Fodnotehenvisning"/>
+        </w:rPr>
+        <w:footnoteReference w:id="22"/>
+      </w:r>
+      <w:r>
+        <w:t xml:space="preserve">. Vi lader altså vores tråde nedarve fra Javas </w:t>
+      </w:r>
+      <w:proofErr w:type="spellStart"/>
+      <w:r>
+        <w:t>Observable</w:t>
+      </w:r>
+      <w:proofErr w:type="spellEnd"/>
+      <w:r>
+        <w:t xml:space="preserve">-klasse, hvilket vil give os metoder som </w:t>
+      </w:r>
+      <w:proofErr w:type="spellStart"/>
+      <w:r>
+        <w:t>setChanged</w:t>
+      </w:r>
+      <w:proofErr w:type="spellEnd"/>
+      <w:r>
+        <w:t xml:space="preserve"> og </w:t>
+      </w:r>
+      <w:proofErr w:type="spellStart"/>
+      <w:r>
+        <w:t>notifyObservers</w:t>
+      </w:r>
+      <w:proofErr w:type="spellEnd"/>
+      <w:r>
+        <w:t xml:space="preserve">. Vi bruger den </w:t>
+      </w:r>
+      <w:proofErr w:type="spellStart"/>
+      <w:r>
+        <w:t>notify</w:t>
+      </w:r>
+      <w:proofErr w:type="spellEnd"/>
+      <w:r>
+        <w:t xml:space="preserve">-metode, der tager en parameter, da vi ønsker at anvende push. Vores klasse sender altså både en notifikation om ændringen, og den konkrete ændring der er sket, til </w:t>
+      </w:r>
+      <w:proofErr w:type="spellStart"/>
+      <w:r>
+        <w:t>observeren</w:t>
+      </w:r>
+      <w:proofErr w:type="spellEnd"/>
+      <w:r>
+        <w:t xml:space="preserve">. </w:t>
+      </w:r>
+    </w:p>
+    <w:p>
+      <w:pPr>
+        <w:ind w:firstLine="284"/>
+      </w:pPr>
+      <w:r>
+        <w:t xml:space="preserve">På den anden side implementerer vores GUI-klasse Observer interfacet. Dette interface har den update-metode, som </w:t>
+      </w:r>
+      <w:proofErr w:type="spellStart"/>
+      <w:r>
+        <w:t>Observables</w:t>
+      </w:r>
+      <w:proofErr w:type="spellEnd"/>
+      <w:r>
+        <w:t xml:space="preserve"> </w:t>
+      </w:r>
+      <w:proofErr w:type="spellStart"/>
+      <w:r>
+        <w:t>notify</w:t>
+      </w:r>
+      <w:proofErr w:type="spellEnd"/>
+      <w:r>
+        <w:t xml:space="preserve">-metoder kalder, når der sker en ændring. Vores implementation tjekker således først, hvilket </w:t>
+      </w:r>
+      <w:proofErr w:type="spellStart"/>
+      <w:r>
+        <w:t>subject</w:t>
+      </w:r>
+      <w:proofErr w:type="spellEnd"/>
+      <w:r>
+        <w:t xml:space="preserve"> der har ændret sig, hvorefter den tager imod ændringen og præsenterer den for brugeren igennem brugergrænsefladen. </w:t>
+      </w:r>
+    </w:p>
+    <w:p>
+      <w:pPr>
+        <w:ind w:firstLine="284"/>
+      </w:pPr>
+      <w:r>
+        <w:t xml:space="preserve">Fordi vi har valgt at bruge Javas understøttelse af Observer-mønsteret, bliver vores tråd-klasser ikke mere omfangsrige, da de nødvendige metoder er at finde i </w:t>
+      </w:r>
+      <w:proofErr w:type="spellStart"/>
+      <w:r>
+        <w:t>observable</w:t>
+      </w:r>
+      <w:proofErr w:type="spellEnd"/>
+      <w:r>
+        <w:t xml:space="preserve">-klassen, som vi nedarver fra. </w:t>
       </w:r>
     </w:p>
     <w:p/>
-    <w:p>
-      <w:pPr>
-        <w:pStyle w:val="Overskrift3"/>
-      </w:pPr>
-      <w:bookmarkStart w:id="34" w:name="_Toc514746136"/>
-      <w:r>
-        <w:t>Tråde</w:t>
-      </w:r>
-      <w:r>
-        <w:t>(Shahnaz)</w:t>
-      </w:r>
-      <w:bookmarkEnd w:id="34"/>
-    </w:p>
-    <w:p>
-      <w:r>
-        <w:t>Enkelte- trådede programmer</w:t>
-      </w:r>
-      <w:r>
-        <w:t>, der er en s</w:t>
-      </w:r>
-      <w:r>
-        <w:t>ekv</w:t>
-      </w:r>
-      <w:r>
-        <w:t>e</w:t>
-      </w:r>
-      <w:r>
-        <w:t>n</w:t>
-      </w:r>
-      <w:r>
-        <w:t>tie</w:t>
-      </w:r>
-      <w:r>
-        <w:t xml:space="preserve">lle proces som begynder fra </w:t>
-      </w:r>
-      <w:r>
-        <w:t>et sted</w:t>
-      </w:r>
-      <w:r>
-        <w:t xml:space="preserve"> i e</w:t>
-      </w:r>
-      <w:r>
-        <w:t>t</w:t>
-      </w:r>
-      <w:r>
-        <w:t xml:space="preserve"> program og efter at kører alle nødvendige kode færdig på en tids punkt og giver svær til sidste, </w:t>
-      </w:r>
-      <w:r>
-        <w:t xml:space="preserve">men nogle gange i </w:t>
-      </w:r>
-      <w:r>
-        <w:t>et program</w:t>
-      </w:r>
-      <w:r>
-        <w:t xml:space="preserve"> forventes</w:t>
-      </w:r>
-      <w:r>
-        <w:t xml:space="preserve"> at to eller mange stykker kode kør på samme tid og giver mange </w:t>
-      </w:r>
-      <w:r>
-        <w:t>forskellige</w:t>
-      </w:r>
-      <w:r>
-        <w:t xml:space="preserve"> resultater, derfor en programmør nøde til bruger en </w:t>
-      </w:r>
-      <w:r>
-        <w:t xml:space="preserve">måde som kan gøre det. </w:t>
-      </w:r>
-    </w:p>
-    <w:p>
-      <w:r>
-        <w:t xml:space="preserve">Tråde giver </w:t>
-      </w:r>
-      <w:r>
-        <w:t>os den mulighed som kan kører mange stykker programmer sammen og giver forskellige resultater.</w:t>
-      </w:r>
-      <w:r>
-        <w:t xml:space="preserve"> En </w:t>
-      </w:r>
-      <w:r>
-        <w:t xml:space="preserve">enkelt-trådet programs tilstand består af objektsystemets tilstand, alle lokale variables tilstande, og det sted programmet er kommet til i sin udførelse., men en tråde tilstand består af alle lokale variable tilstand i tråden og </w:t>
-      </w:r>
-      <w:r>
-        <w:t>det sted</w:t>
-      </w:r>
-      <w:r>
-        <w:t xml:space="preserve"> som tråden kommet til, i sin </w:t>
-      </w:r>
-      <w:r>
-        <w:t>udførelse,</w:t>
-      </w:r>
-      <w:r>
-        <w:t xml:space="preserve"> så hvis vi vil gerne vad et flere trådet programs tilstand skal</w:t>
-      </w:r>
-      <w:r>
-        <w:t xml:space="preserve"> vad alle trådenes tilstand og alle objektsystemets tilstande. </w:t>
-      </w:r>
-    </w:p>
-    <w:p>
-      <w:r>
-        <w:t xml:space="preserve">Men har to måde at lave tråde i Java, den første at arver (extends) abstrakt klasse Thread som har en Run metode og skriver alle de </w:t>
-      </w:r>
-      <w:r>
-        <w:t>koder</w:t>
-      </w:r>
-      <w:r>
-        <w:t xml:space="preserve"> som de vil sin tråde gør i den, og </w:t>
-      </w:r>
-      <w:r>
-        <w:t xml:space="preserve">bagefter </w:t>
-      </w:r>
-      <w:r>
-        <w:t>opkalder</w:t>
-      </w:r>
-      <w:r>
-        <w:t xml:space="preserve"> på metoden Start på en instans fra vores objekt i Main metode,</w:t>
-      </w:r>
-      <w:r>
-        <w:t xml:space="preserve"> og den anden måde men kan arver fra interface Runnable som har en abstract Run metode og i main metode laver en Thread objekt som tager en Runnable klasse parameter og giver den </w:t>
-      </w:r>
-      <w:r>
-        <w:t>et objekt</w:t>
-      </w:r>
-      <w:r>
-        <w:t xml:space="preserve"> fra vores klasse.</w:t>
-      </w:r>
-    </w:p>
-    <w:p>
-      <w:r>
-        <w:t xml:space="preserve"> </w:t>
-      </w:r>
-      <w:r>
-        <w:t xml:space="preserve"> på den måde men kan kun extends Thread i </w:t>
-      </w:r>
-      <w:r>
-        <w:t>sit program</w:t>
-      </w:r>
-      <w:r>
-        <w:t xml:space="preserve"> og ikke flere klasser. I </w:t>
-      </w:r>
-      <w:r>
-        <w:t>vores</w:t>
-      </w:r>
-      <w:r>
-        <w:t xml:space="preserve"> program vi var nåd til </w:t>
-      </w:r>
-      <w:r>
-        <w:t>at bruge</w:t>
-      </w:r>
-      <w:r>
-        <w:t xml:space="preserve"> den anden mode, som de</w:t>
-      </w:r>
-      <w:r>
-        <w:t>t aver interface Runnable</w:t>
-      </w:r>
-      <w:r>
-        <w:t>, fordi vi var nødt til bruger observer patten (læs mere i afsnit</w:t>
-      </w:r>
-      <w:r>
-        <w:t xml:space="preserve"> observer patten</w:t>
-      </w:r>
-      <w:r>
-        <w:t>)</w:t>
-      </w:r>
-      <w:r>
-        <w:t xml:space="preserve"> </w:t>
-      </w:r>
-      <w:r>
-        <w:t xml:space="preserve">og </w:t>
-      </w:r>
-      <w:r>
-        <w:t>skulle</w:t>
-      </w:r>
-      <w:r>
-        <w:t xml:space="preserve"> extends klasse observerble i </w:t>
-      </w:r>
-      <w:r>
-        <w:t>vores</w:t>
-      </w:r>
-      <w:r>
-        <w:t xml:space="preserve"> program og kunne ikke extends to </w:t>
-      </w:r>
-      <w:r>
-        <w:t>klasse</w:t>
-      </w:r>
-      <w:r>
-        <w:t>, så vi har brugt til at implementere interface Runnable.</w:t>
-      </w:r>
-    </w:p>
-    <w:p>
-      <w:r>
-        <w:t xml:space="preserve">Vi </w:t>
-      </w:r>
-      <w:r>
-        <w:t xml:space="preserve">ville </w:t>
-      </w:r>
-      <w:r>
-        <w:t>i vores program</w:t>
-      </w:r>
-      <w:r>
-        <w:t xml:space="preserve"> samtidig til at vi følger oplysninger til vores beregne lånetilbud kommer svær fra IKR (kundes </w:t>
-      </w:r>
-      <w:r>
-        <w:t>kreditværdighed)</w:t>
-      </w:r>
-      <w:bookmarkStart w:id="35" w:name="_GoBack"/>
-      <w:bookmarkEnd w:id="35"/>
-      <w:r>
-        <w:t xml:space="preserve"> og banken(renteset) (se Aktivitet diagram til use case 3 bilæg ??), så vi har brugt tråde til at implementere den stykker af programmet.</w:t>
-      </w:r>
-    </w:p>
-    <w:p>
-      <w:pPr>
-        <w:pStyle w:val="Overskrift3"/>
-        <w:rPr>
-          <w:lang w:val="en-US"/>
-        </w:rPr>
-      </w:pPr>
-      <w:bookmarkStart w:id="36" w:name="_Toc514746137"/>
-      <w:r>
-        <w:rPr>
-          <w:lang w:val="en-US"/>
-        </w:rPr>
-        <w:lastRenderedPageBreak/>
-        <w:t>Observer pattern</w:t>
-      </w:r>
-      <w:bookmarkEnd w:id="36"/>
-    </w:p>
-    <w:p>
-      <w:pPr>
-        <w:pStyle w:val="Overskrift3"/>
-        <w:rPr>
-          <w:lang w:val="en-US"/>
-        </w:rPr>
-      </w:pPr>
-    </w:p>
     <w:p>
       <w:pPr>
         <w:pStyle w:val="Overskrift3"/>
@@ -11016,19 +11328,14 @@
         <w:rPr>
           <w:rStyle w:val="Fodnotehenvisning"/>
         </w:rPr>
-        <w:footnoteReference w:id="21"/>
+        <w:footnoteReference w:id="23"/>
       </w:r>
       <w:r>
         <w:t>. Målet er at fange eventuelle fejl og uhensigtsmæssig opførsel så tidligt</w:t>
       </w:r>
       <w:r>
-        <w:t xml:space="preserve"> i systemets </w:t>
-      </w:r>
-      <w:proofErr w:type="spellStart"/>
-      <w:r>
-        <w:t>implementation</w:t>
-      </w:r>
-      <w:proofErr w:type="spellEnd"/>
+        <w:t xml:space="preserve"> i systemets implementation</w:t>
+      </w:r>
       <w:r>
         <w:t xml:space="preserve"> som muligt. Unit-tests er automatiserede</w:t>
       </w:r>
@@ -11036,7 +11343,11 @@
         <w:t>,</w:t>
       </w:r>
       <w:r>
-        <w:t xml:space="preserve"> og derfor kan de gentages på et hvilket som helst tidspunkt. Hvis vi blot testede manuelt</w:t>
+        <w:t xml:space="preserve"> og derfor kan de gentages på et hvilket som helst tidspunkt. Hvis vi blot testede </w:t>
+      </w:r>
+      <w:r>
+        <w:lastRenderedPageBreak/>
+        <w:t>manuelt</w:t>
       </w:r>
       <w:r>
         <w:t>,</w:t>
@@ -11176,7 +11487,7 @@
         <w:rPr>
           <w:rStyle w:val="Fodnotehenvisning"/>
         </w:rPr>
-        <w:footnoteReference w:id="22"/>
+        <w:footnoteReference w:id="24"/>
       </w:r>
       <w:r>
         <w:t>, som kan køre tests fra flere klasser</w:t>
@@ -11658,7 +11969,7 @@
           <w:noProof/>
         </w:rPr>
         <w:pict w14:anchorId="65C9BBF7">
-          <v:shape id="_x0000_s1061" type="#_x0000_t202" style="position:absolute;margin-left:277.35pt;margin-top:5.1pt;width:245.3pt;height:219.95pt;z-index:251649535;mso-position-horizontal-relative:text;mso-position-vertical-relative:text" wrapcoords="-66 0 -66 20855 21600 20855 21600 0 -66 0" stroked="f">
+          <v:shape id="_x0000_s1061" type="#_x0000_t202" style="position:absolute;margin-left:277.35pt;margin-top:5.1pt;width:245.3pt;height:219.95pt;z-index:251658241;mso-position-horizontal-relative:text;mso-position-vertical-relative:text" wrapcoords="-66 0 -66 20855 21600 20855 21600 0 -66 0" stroked="f">
             <v:textbox style="mso-next-textbox:#_x0000_s1061" inset="0,0,0,0">
               <w:txbxContent>
                 <w:p>
@@ -11717,7 +12028,7 @@
           <w:lang w:eastAsia="da-DK"/>
         </w:rPr>
         <w:drawing>
-          <wp:anchor distT="0" distB="0" distL="114300" distR="114300" simplePos="0" relativeHeight="251651072" behindDoc="0" locked="0" layoutInCell="1" allowOverlap="1" wp14:anchorId="4D997CC3" wp14:editId="2F85EE82">
+          <wp:anchor distT="0" distB="0" distL="114300" distR="114300" simplePos="0" relativeHeight="251658243" behindDoc="0" locked="0" layoutInCell="1" allowOverlap="1" wp14:anchorId="4D997CC3" wp14:editId="2F85EE82">
             <wp:simplePos x="0" y="0"/>
             <wp:positionH relativeFrom="column">
               <wp:posOffset>3519805</wp:posOffset>
@@ -11746,7 +12057,7 @@
                     <pic:cNvPicPr/>
                   </pic:nvPicPr>
                   <pic:blipFill rotWithShape="1">
-                    <a:blip r:embed="rId28">
+                    <a:blip r:embed="rId29">
                       <a:extLst>
                         <a:ext uri="{28A0092B-C50C-407E-A947-70E740481C1C}">
                           <a14:useLocalDpi xmlns:a14="http://schemas.microsoft.com/office/drawing/2010/main" val="0"/>
@@ -11800,7 +12111,7 @@
           <w:noProof/>
         </w:rPr>
         <w:pict w14:anchorId="1678380A">
-          <v:shape id="_x0000_s1063" type="#_x0000_t202" style="position:absolute;left:0;text-align:left;margin-left:266.8pt;margin-top:76.1pt;width:215.65pt;height:275pt;z-index:251648510;mso-position-horizontal-relative:text;mso-position-vertical-relative:text" wrapcoords="-75 0 -75 20855 21600 20855 21600 0 -75 0" stroked="f">
+          <v:shape id="_x0000_s1063" type="#_x0000_t202" style="position:absolute;left:0;text-align:left;margin-left:266.8pt;margin-top:76.1pt;width:215.65pt;height:275pt;z-index:251658240;mso-position-horizontal-relative:text;mso-position-vertical-relative:text" wrapcoords="-75 0 -75 20855 21600 20855 21600 0 -75 0" stroked="f">
             <v:textbox inset="0,0,0,0">
               <w:txbxContent>
                 <w:p>
@@ -11828,7 +12139,7 @@
         <w:rPr>
           <w:rStyle w:val="Fodnotehenvisning"/>
         </w:rPr>
-        <w:footnoteReference w:id="23"/>
+        <w:footnoteReference w:id="25"/>
       </w:r>
       <w:r>
         <w:t xml:space="preserve"> til at angive en handling, og Transition til at vise flowet mellem handlinger og/eller objekter. Start og End angiver aktivitetens begyndelse og slutning, Object Node angiver objekter eller data og benyttes til at vise data flowdiagram og Partition deler diagrammet mellem forskellige aktører.</w:t>
@@ -11844,7 +12155,7 @@
           <w:lang w:eastAsia="da-DK"/>
         </w:rPr>
         <w:drawing>
-          <wp:anchor distT="0" distB="0" distL="114300" distR="114300" simplePos="0" relativeHeight="251671552" behindDoc="0" locked="0" layoutInCell="1" allowOverlap="1" wp14:anchorId="0B7A50DD" wp14:editId="05451582">
+          <wp:anchor distT="0" distB="0" distL="114300" distR="114300" simplePos="0" relativeHeight="251658257" behindDoc="0" locked="0" layoutInCell="1" allowOverlap="1" wp14:anchorId="0B7A50DD" wp14:editId="05451582">
             <wp:simplePos x="0" y="0"/>
             <wp:positionH relativeFrom="column">
               <wp:posOffset>3388360</wp:posOffset>
@@ -11873,7 +12184,7 @@
                     <pic:cNvPicPr/>
                   </pic:nvPicPr>
                   <pic:blipFill rotWithShape="1">
-                    <a:blip r:embed="rId29">
+                    <a:blip r:embed="rId30">
                       <a:extLst>
                         <a:ext uri="{28A0092B-C50C-407E-A947-70E740481C1C}">
                           <a14:useLocalDpi xmlns:a14="http://schemas.microsoft.com/office/drawing/2010/main" val="0"/>
@@ -11919,7 +12230,7 @@
         <w:rPr>
           <w:rStyle w:val="Fodnotehenvisning"/>
         </w:rPr>
-        <w:footnoteReference w:id="24"/>
+        <w:footnoteReference w:id="26"/>
       </w:r>
       <w:r>
         <w:t xml:space="preserve"> som opdeling af aktiviteter som afvikles samtidigt og </w:t>
@@ -11930,7 +12241,11 @@
       </w:r>
       <w:proofErr w:type="spellEnd"/>
       <w:r>
-        <w:t xml:space="preserve"> dem alle når de færdig med arbejde. Ud over det kan man bruge Decision når man står i en situation hvor processen kan gå to veje. For eksempel viser vi i vores Aktivitets diagram, at hvis der ikke kommer svar fra RKI eller banken, skal bilsælger enten begynde forfra eller </w:t>
+        <w:t xml:space="preserve"> dem alle når de færdig med arbejde. Ud over det kan man bruge Decision når man står i en situation hvor processen kan gå to veje. For eksempel viser vi i vores Aktivitets diagram, at hvis der ikke kommer svar fra RKI eller banken, </w:t>
+      </w:r>
+      <w:r>
+        <w:lastRenderedPageBreak/>
+        <w:t xml:space="preserve">skal bilsælger enten begynde forfra eller </w:t>
       </w:r>
       <w:proofErr w:type="spellStart"/>
       <w:r>
@@ -11944,7 +12259,7 @@
         <w:rPr>
           <w:rStyle w:val="Fodnotehenvisning"/>
         </w:rPr>
-        <w:footnoteReference w:id="25"/>
+        <w:footnoteReference w:id="27"/>
       </w:r>
       <w:r>
         <w:t xml:space="preserve">. </w:t>
@@ -11952,7 +12267,6 @@
     </w:p>
     <w:p>
       <w:r>
-        <w:lastRenderedPageBreak/>
         <w:t>Aktivitetsdiagrammer er rigtig gode til at vise p</w:t>
       </w:r>
       <w:r>
@@ -11965,7 +12279,7 @@
         <w:rPr>
           <w:rStyle w:val="Fodnotehenvisning"/>
         </w:rPr>
-        <w:footnoteReference w:id="26"/>
+        <w:footnoteReference w:id="28"/>
       </w:r>
       <w:r>
         <w:t>, der har tråde med som en del af casens udførelse. I forhold til vores UC3, AD (Aktivitetsdiagram)</w:t>
@@ -11983,7 +12297,7 @@
         <w:rPr>
           <w:rStyle w:val="Fodnotehenvisning"/>
         </w:rPr>
-        <w:footnoteReference w:id="27"/>
+        <w:footnoteReference w:id="29"/>
       </w:r>
       <w:r>
         <w:t xml:space="preserve"> kommer med dagens rentesats og UC1</w:t>
@@ -11992,7 +12306,7 @@
         <w:rPr>
           <w:rStyle w:val="Fodnotehenvisning"/>
         </w:rPr>
-        <w:footnoteReference w:id="28"/>
+        <w:footnoteReference w:id="30"/>
       </w:r>
       <w:r>
         <w:t xml:space="preserve"> sætter kreditværdighed til en kunde, angiver bilsælgeren lånets oplysninger til systemet. Når systemet får alle informationer som skal bruges, kan bilsælgeren bekræfte dem, hvorefter systemet til sidst vil gemme dem i databasen.</w:t>
@@ -12035,7 +12349,7 @@
         <w:rPr>
           <w:rStyle w:val="Fodnotehenvisning"/>
         </w:rPr>
-        <w:footnoteReference w:id="29"/>
+        <w:footnoteReference w:id="31"/>
       </w:r>
       <w:r>
         <w:t xml:space="preserve">. Integrationstest tester komponenter af systemet, i vores tilfælde er de tests vi har lavet designet til at sikre at vores </w:t>
@@ -12074,7 +12388,7 @@
                     <pic:cNvPicPr/>
                   </pic:nvPicPr>
                   <pic:blipFill>
-                    <a:blip r:embed="rId30" cstate="print"/>
+                    <a:blip r:embed="rId31" cstate="print"/>
                     <a:stretch>
                       <a:fillRect/>
                     </a:stretch>
@@ -12103,7 +12417,11 @@
       </w:r>
       <w:proofErr w:type="gramEnd"/>
       <w:r>
-        <w:t xml:space="preserve"> indikere at det jeg tester er når rating er A, dette ses bedre når man kigger på hele test klassen og den næste så tester med en B rating og alle andre variable uændret. de næste seks linjer er opbygning, her har vi brugt variabel navne som er så sigende som muligt for at skave overblik og gøre det lettere for andre at forstå vores kode uden for meget forklaring. Netop af samme grund har vi lavet disse variable i stedet for bare at sætte dem direkte ind i metoden. sidste linje er vores </w:t>
+        <w:t xml:space="preserve"> indikere at det jeg tester er når rating er A, dette ses bedre når man kigger på hele test klassen og den næste så tester med en B rating og alle andre variable uændret. de næste seks linjer er opbygning, her har vi brugt variabel navne som er så sigende som muligt for at skave overblik og gøre det lettere for </w:t>
+      </w:r>
+      <w:r>
+        <w:lastRenderedPageBreak/>
+        <w:t xml:space="preserve">andre at forstå vores kode uden for meget forklaring. Netop af samme grund har vi lavet disse variable i stedet for bare at sætte dem direkte ind i metoden. sidste linje er vores </w:t>
       </w:r>
       <w:proofErr w:type="spellStart"/>
       <w:r>
@@ -12111,11 +12429,7 @@
       </w:r>
       <w:proofErr w:type="spellEnd"/>
       <w:r>
-        <w:t xml:space="preserve"> </w:t>
-      </w:r>
-      <w:r>
-        <w:lastRenderedPageBreak/>
-        <w:t xml:space="preserve">som sammenligner vores forventede </w:t>
+        <w:t xml:space="preserve"> som sammenligner vores forventede </w:t>
       </w:r>
       <w:proofErr w:type="gramStart"/>
       <w:r>
@@ -12181,7 +12495,7 @@
                     <pic:cNvPicPr/>
                   </pic:nvPicPr>
                   <pic:blipFill>
-                    <a:blip r:embed="rId31" cstate="print"/>
+                    <a:blip r:embed="rId32" cstate="print"/>
                     <a:stretch>
                       <a:fillRect/>
                     </a:stretch>
@@ -12262,7 +12576,7 @@
                     <pic:cNvPicPr/>
                   </pic:nvPicPr>
                   <pic:blipFill>
-                    <a:blip r:embed="rId32" cstate="print"/>
+                    <a:blip r:embed="rId33" cstate="print"/>
                     <a:stretch>
                       <a:fillRect/>
                     </a:stretch>
@@ -12305,7 +12619,11 @@
     </w:p>
     <w:p>
       <w:r>
-        <w:t xml:space="preserve">Som et led i vores udregning af kundens personlige rente bruger vi en kreditvurdering og da vi ikke vil oprette lån til folk der er kendt som værende dårlige betalere, har vi brug for en form for sikkerheds foranstaltning i vores system så bilsælgere ikke ved fejl kommer til at oprette lån til disse kunder. Vi har derfor valgt at lave vores egen </w:t>
+        <w:t>Som et led i vores udregning af kundens personlige rente bruger vi en kreditvurdering og da vi ikke vil oprette lån til folk der er kendt som værende dårlige betalere, har vi brug for en form for sik</w:t>
+      </w:r>
+      <w:r>
+        <w:lastRenderedPageBreak/>
+        <w:t xml:space="preserve">kerheds foranstaltning i vores system så bilsælgere ikke ved fejl kommer til at oprette lån til disse kunder. Vi har derfor valgt at lave vores egen </w:t>
       </w:r>
       <w:proofErr w:type="spellStart"/>
       <w:r>
@@ -12329,11 +12647,7 @@
       </w:r>
       <w:proofErr w:type="spellEnd"/>
       <w:r>
-        <w:t xml:space="preserve"> </w:t>
-      </w:r>
-      <w:r>
-        <w:lastRenderedPageBreak/>
-        <w:t xml:space="preserve">som </w:t>
+        <w:t xml:space="preserve"> som </w:t>
       </w:r>
       <w:proofErr w:type="gramStart"/>
       <w:r>
@@ -12875,7 +13189,7 @@
                     <pic:cNvPicPr/>
                   </pic:nvPicPr>
                   <pic:blipFill>
-                    <a:blip r:embed="rId33" cstate="print">
+                    <a:blip r:embed="rId34" cstate="print">
                       <a:extLst>
                         <a:ext uri="{28A0092B-C50C-407E-A947-70E740481C1C}">
                           <a14:useLocalDpi xmlns:a14="http://schemas.microsoft.com/office/drawing/2010/main" val="0"/>
@@ -15019,7 +15333,7 @@
                     <pic:cNvPicPr/>
                   </pic:nvPicPr>
                   <pic:blipFill>
-                    <a:blip r:embed="rId34" cstate="print">
+                    <a:blip r:embed="rId35" cstate="print">
                       <a:extLst>
                         <a:ext uri="{28A0092B-C50C-407E-A947-70E740481C1C}">
                           <a14:useLocalDpi xmlns:a14="http://schemas.microsoft.com/office/drawing/2010/main" val="0"/>
@@ -15064,7 +15378,7 @@
         </w:rPr>
         <w:lastRenderedPageBreak/>
         <w:drawing>
-          <wp:anchor distT="0" distB="0" distL="114300" distR="114300" simplePos="0" relativeHeight="251650560" behindDoc="0" locked="0" layoutInCell="1" allowOverlap="1" wp14:anchorId="4EE1C141" wp14:editId="4EE1C142">
+          <wp:anchor distT="0" distB="0" distL="114300" distR="114300" simplePos="0" relativeHeight="251658242" behindDoc="0" locked="0" layoutInCell="1" allowOverlap="1" wp14:anchorId="4EE1C141" wp14:editId="4EE1C142">
             <wp:simplePos x="0" y="0"/>
             <wp:positionH relativeFrom="column">
               <wp:posOffset>1067435</wp:posOffset>
@@ -15095,7 +15409,7 @@
                     <pic:cNvPicPr/>
                   </pic:nvPicPr>
                   <pic:blipFill rotWithShape="1">
-                    <a:blip r:embed="rId35" cstate="print">
+                    <a:blip r:embed="rId36" cstate="print">
                       <a:extLst>
                         <a:ext uri="{28A0092B-C50C-407E-A947-70E740481C1C}">
                           <a14:useLocalDpi xmlns:a14="http://schemas.microsoft.com/office/drawing/2010/main" val="0"/>
@@ -15252,7 +15566,7 @@
           <w:lang w:eastAsia="da-DK"/>
         </w:rPr>
         <w:drawing>
-          <wp:anchor distT="0" distB="0" distL="114300" distR="114300" simplePos="0" relativeHeight="251651584" behindDoc="0" locked="0" layoutInCell="1" allowOverlap="1" wp14:anchorId="4EE1C143" wp14:editId="4EE1C144">
+          <wp:anchor distT="0" distB="0" distL="114300" distR="114300" simplePos="0" relativeHeight="251658244" behindDoc="0" locked="0" layoutInCell="1" allowOverlap="1" wp14:anchorId="4EE1C143" wp14:editId="4EE1C144">
             <wp:simplePos x="0" y="0"/>
             <wp:positionH relativeFrom="column">
               <wp:posOffset>-4833620</wp:posOffset>
@@ -15283,7 +15597,7 @@
                     <pic:cNvPicPr/>
                   </pic:nvPicPr>
                   <pic:blipFill rotWithShape="1">
-                    <a:blip r:embed="rId36" cstate="print">
+                    <a:blip r:embed="rId37" cstate="print">
                       <a:extLst>
                         <a:ext uri="{28A0092B-C50C-407E-A947-70E740481C1C}">
                           <a14:useLocalDpi xmlns:a14="http://schemas.microsoft.com/office/drawing/2010/main" val="0"/>
@@ -15493,7 +15807,7 @@
           <w:lang w:eastAsia="da-DK"/>
         </w:rPr>
         <w:drawing>
-          <wp:anchor distT="0" distB="0" distL="114300" distR="114300" simplePos="0" relativeHeight="251652608" behindDoc="0" locked="0" layoutInCell="1" allowOverlap="1" wp14:anchorId="4EE1C145" wp14:editId="4EE1C146">
+          <wp:anchor distT="0" distB="0" distL="114300" distR="114300" simplePos="0" relativeHeight="251658245" behindDoc="0" locked="0" layoutInCell="1" allowOverlap="1" wp14:anchorId="4EE1C145" wp14:editId="4EE1C146">
             <wp:simplePos x="0" y="0"/>
             <wp:positionH relativeFrom="column">
               <wp:posOffset>832427</wp:posOffset>
@@ -15524,7 +15838,7 @@
                     <pic:cNvPicPr/>
                   </pic:nvPicPr>
                   <pic:blipFill rotWithShape="1">
-                    <a:blip r:embed="rId37" cstate="print">
+                    <a:blip r:embed="rId38" cstate="print">
                       <a:extLst>
                         <a:ext uri="{28A0092B-C50C-407E-A947-70E740481C1C}">
                           <a14:useLocalDpi xmlns:a14="http://schemas.microsoft.com/office/drawing/2010/main" val="0"/>
@@ -15672,7 +15986,7 @@
           <w:lang w:eastAsia="da-DK"/>
         </w:rPr>
         <w:drawing>
-          <wp:anchor distT="0" distB="0" distL="114300" distR="114300" simplePos="0" relativeHeight="251653632" behindDoc="0" locked="0" layoutInCell="1" allowOverlap="1" wp14:anchorId="4EE1C147" wp14:editId="4EE1C148">
+          <wp:anchor distT="0" distB="0" distL="114300" distR="114300" simplePos="0" relativeHeight="251658246" behindDoc="0" locked="0" layoutInCell="1" allowOverlap="1" wp14:anchorId="4EE1C147" wp14:editId="4EE1C148">
             <wp:simplePos x="0" y="0"/>
             <wp:positionH relativeFrom="column">
               <wp:posOffset>-127635</wp:posOffset>
@@ -15703,7 +16017,7 @@
                     <pic:cNvPicPr/>
                   </pic:nvPicPr>
                   <pic:blipFill rotWithShape="1">
-                    <a:blip r:embed="rId38" cstate="print">
+                    <a:blip r:embed="rId39" cstate="print">
                       <a:extLst>
                         <a:ext uri="{28A0092B-C50C-407E-A947-70E740481C1C}">
                           <a14:useLocalDpi xmlns:a14="http://schemas.microsoft.com/office/drawing/2010/main" val="0"/>
@@ -15808,7 +16122,7 @@
           <w:lang w:eastAsia="da-DK"/>
         </w:rPr>
         <w:drawing>
-          <wp:anchor distT="0" distB="0" distL="114300" distR="114300" simplePos="0" relativeHeight="251654656" behindDoc="1" locked="0" layoutInCell="1" allowOverlap="1" wp14:anchorId="4EE1C149" wp14:editId="4EE1C14A">
+          <wp:anchor distT="0" distB="0" distL="114300" distR="114300" simplePos="0" relativeHeight="251658247" behindDoc="1" locked="0" layoutInCell="1" allowOverlap="1" wp14:anchorId="4EE1C149" wp14:editId="4EE1C14A">
             <wp:simplePos x="0" y="0"/>
             <wp:positionH relativeFrom="column">
               <wp:posOffset>-174202</wp:posOffset>
@@ -15839,7 +16153,7 @@
                     <pic:cNvPicPr/>
                   </pic:nvPicPr>
                   <pic:blipFill>
-                    <a:blip r:embed="rId39" cstate="print">
+                    <a:blip r:embed="rId40" cstate="print">
                       <a:extLst>
                         <a:ext uri="{28A0092B-C50C-407E-A947-70E740481C1C}">
                           <a14:useLocalDpi xmlns:a14="http://schemas.microsoft.com/office/drawing/2010/main" val="0"/>
@@ -16086,7 +16400,7 @@
                     <pic:cNvPicPr/>
                   </pic:nvPicPr>
                   <pic:blipFill>
-                    <a:blip r:embed="rId40" cstate="print"/>
+                    <a:blip r:embed="rId41" cstate="print"/>
                     <a:stretch>
                       <a:fillRect/>
                     </a:stretch>
@@ -16127,7 +16441,7 @@
     <w:p/>
     <w:p/>
     <w:sectPr>
-      <w:footerReference w:type="first" r:id="rId41"/>
+      <w:footerReference w:type="first" r:id="rId42"/>
       <w:pgSz w:w="11906" w:h="16838"/>
       <w:pgMar w:top="1701" w:right="1134" w:bottom="1701" w:left="1134" w:header="708" w:footer="708" w:gutter="0"/>
       <w:pgNumType w:start="1"/>
@@ -16159,6 +16473,13 @@
       <w:r>
         <w:continuationSeparator/>
       </w:r>
+    </w:p>
+  </w:endnote>
+  <w:endnote w:type="continuationNotice" w:id="1">
+    <w:p>
+      <w:pPr>
+        <w:spacing w:line="240" w:lineRule="auto"/>
+      </w:pPr>
     </w:p>
   </w:endnote>
 </w:endnotes>
@@ -16301,20 +16622,11 @@
       </w:r>
     </w:p>
   </w:footnote>
-  <w:footnote w:id="1">
-    <w:p>
-      <w:pPr>
-        <w:pStyle w:val="Fodnotetekst"/>
-      </w:pPr>
-      <w:r>
-        <w:rPr>
-          <w:rStyle w:val="Fodnotehenvisning"/>
-        </w:rPr>
-        <w:footnoteRef/>
-      </w:r>
-      <w:r>
-        <w:t xml:space="preserve"> Se Bilag 2 - Visionsdokumentet</w:t>
-      </w:r>
+  <w:footnote w:type="continuationNotice" w:id="1">
+    <w:p>
+      <w:pPr>
+        <w:spacing w:line="240" w:lineRule="auto"/>
+      </w:pPr>
     </w:p>
   </w:footnote>
   <w:footnote w:id="2">
@@ -16329,10 +16641,7 @@
         <w:footnoteRef/>
       </w:r>
       <w:r>
-        <w:t xml:space="preserve"> </w:t>
-      </w:r>
-      <w:r>
-        <w:t>https://www.ibm.com/developerworks/rational/library/3975.html</w:t>
+        <w:t xml:space="preserve"> Se Bilag 2 - Visionsdokumentet</w:t>
       </w:r>
     </w:p>
   </w:footnote>
@@ -16348,16 +16657,10 @@
         <w:footnoteRef/>
       </w:r>
       <w:r>
-        <w:t xml:space="preserve"> Se </w:t>
-      </w:r>
-      <w:r>
-        <w:rPr>
-          <w:i/>
-        </w:rPr>
-        <w:t>figur 1</w:t>
-      </w:r>
-      <w:r>
-        <w:t>.</w:t>
+        <w:t xml:space="preserve"> </w:t>
+      </w:r>
+      <w:r>
+        <w:t>https://www.ibm.com/developerworks/rational/library/3975.html</w:t>
       </w:r>
     </w:p>
   </w:footnote>
@@ -16373,7 +16676,16 @@
         <w:footnoteRef/>
       </w:r>
       <w:r>
-        <w:t xml:space="preserve"> Se den endelig domænemodel i bilag 4</w:t>
+        <w:t xml:space="preserve"> Se </w:t>
+      </w:r>
+      <w:r>
+        <w:rPr>
+          <w:i/>
+        </w:rPr>
+        <w:t>figur 1</w:t>
+      </w:r>
+      <w:r>
+        <w:t>.</w:t>
       </w:r>
     </w:p>
   </w:footnote>
@@ -16389,7 +16701,7 @@
         <w:footnoteRef/>
       </w:r>
       <w:r>
-        <w:t xml:space="preserve"> Se illustration 1 - domænemodelnotation</w:t>
+        <w:t xml:space="preserve"> Se den endelig domænemodel i bilag 4</w:t>
       </w:r>
     </w:p>
   </w:footnote>
@@ -16405,7 +16717,7 @@
         <w:footnoteRef/>
       </w:r>
       <w:r>
-        <w:t xml:space="preserve"> Se afsnittet Use cases for flere detaljer.</w:t>
+        <w:t xml:space="preserve"> Se illustration 1 - domænemodelnotation</w:t>
       </w:r>
     </w:p>
   </w:footnote>
@@ -16421,7 +16733,7 @@
         <w:footnoteRef/>
       </w:r>
       <w:r>
-        <w:t xml:space="preserve"> I modsætning til Abstract use cases, der ses som en underfunktion til andre use cases og ikke kan stå alene. Dette vil dog blive revideret senere.</w:t>
+        <w:t xml:space="preserve"> Se afsnittet Use cases for flere detaljer.</w:t>
       </w:r>
     </w:p>
   </w:footnote>
@@ -16437,7 +16749,7 @@
         <w:footnoteRef/>
       </w:r>
       <w:r>
-        <w:t xml:space="preserve"> Se bilag 6.</w:t>
+        <w:t xml:space="preserve"> I modsætning til Abstract use cases, der ses som en underfunktion til andre use cases og ikke kan stå alene. Dette vil dog blive revideret senere.</w:t>
       </w:r>
     </w:p>
   </w:footnote>
@@ -16453,7 +16765,7 @@
         <w:footnoteRef/>
       </w:r>
       <w:r>
-        <w:t xml:space="preserve"> Se bilag 4.</w:t>
+        <w:t xml:space="preserve"> Se bilag 6.</w:t>
       </w:r>
     </w:p>
   </w:footnote>
@@ -16469,7 +16781,7 @@
         <w:footnoteRef/>
       </w:r>
       <w:r>
-        <w:t xml:space="preserve"> Se bilag 5.</w:t>
+        <w:t xml:space="preserve"> Se bilag 4.</w:t>
       </w:r>
     </w:p>
   </w:footnote>
@@ -16485,16 +16797,7 @@
         <w:footnoteRef/>
       </w:r>
       <w:r>
-        <w:t xml:space="preserve"> Se </w:t>
-      </w:r>
-      <w:r>
-        <w:rPr>
-          <w:i/>
-        </w:rPr>
-        <w:t>figur 5</w:t>
-      </w:r>
-      <w:r>
-        <w:t>.</w:t>
+        <w:t xml:space="preserve"> Se bilag 5.</w:t>
       </w:r>
     </w:p>
   </w:footnote>
@@ -16510,34 +16813,16 @@
         <w:footnoteRef/>
       </w:r>
       <w:r>
-        <w:t xml:space="preserve"> </w:t>
-      </w:r>
-      <w:proofErr w:type="spellStart"/>
-      <w:r>
-        <w:t>Larman</w:t>
-      </w:r>
-      <w:proofErr w:type="spellEnd"/>
-      <w:r>
-        <w:t xml:space="preserve">, </w:t>
-      </w:r>
-      <w:proofErr w:type="spellStart"/>
-      <w:r>
-        <w:t>Applying</w:t>
-      </w:r>
-      <w:proofErr w:type="spellEnd"/>
-      <w:r>
-        <w:t xml:space="preserve"> </w:t>
-      </w:r>
-      <w:proofErr w:type="spellStart"/>
-      <w:r>
-        <w:t>UML</w:t>
-      </w:r>
-      <w:proofErr w:type="spellEnd"/>
-      <w:r>
-        <w:t xml:space="preserve"> and Patterns 3rd edition. </w:t>
-      </w:r>
-      <w:r>
-        <w:t>Kapitel 11</w:t>
+        <w:t xml:space="preserve"> Se </w:t>
+      </w:r>
+      <w:r>
+        <w:rPr>
+          <w:i/>
+        </w:rPr>
+        <w:t>figur 5</w:t>
+      </w:r>
+      <w:r>
+        <w:t>.</w:t>
       </w:r>
     </w:p>
   </w:footnote>
@@ -16553,13 +16838,27 @@
         <w:footnoteRef/>
       </w:r>
       <w:r>
-        <w:t xml:space="preserve"> Fremover forkortes til </w:t>
+        <w:t xml:space="preserve"> </w:t>
       </w:r>
       <w:proofErr w:type="spellStart"/>
       <w:r>
-        <w:t>OC</w:t>
+        <w:t>Larman</w:t>
       </w:r>
       <w:proofErr w:type="spellEnd"/>
+      <w:r>
+        <w:t xml:space="preserve">, </w:t>
+      </w:r>
+      <w:proofErr w:type="spellStart"/>
+      <w:r>
+        <w:t>Applying</w:t>
+      </w:r>
+      <w:proofErr w:type="spellEnd"/>
+      <w:r>
+        <w:t xml:space="preserve"> UML and Patterns 3rd edition. </w:t>
+      </w:r>
+      <w:r>
+        <w:t>Kapitel 11</w:t>
+      </w:r>
     </w:p>
   </w:footnote>
   <w:footnote w:id="14">
@@ -16574,7 +16873,7 @@
         <w:footnoteRef/>
       </w:r>
       <w:r>
-        <w:t xml:space="preserve"> Fremover kaldt OC1</w:t>
+        <w:t xml:space="preserve"> Fremover forkortes til OC</w:t>
       </w:r>
     </w:p>
   </w:footnote>
@@ -16590,7 +16889,7 @@
         <w:footnoteRef/>
       </w:r>
       <w:r>
-        <w:t xml:space="preserve"> Fremover kaldt OC2</w:t>
+        <w:t xml:space="preserve"> Fremover kaldt OC1</w:t>
       </w:r>
     </w:p>
   </w:footnote>
@@ -16606,13 +16905,8 @@
         <w:footnoteRef/>
       </w:r>
       <w:r>
-        <w:t xml:space="preserve"> Se Bilag ?????? og </w:t>
-      </w:r>
-      <w:proofErr w:type="gramStart"/>
-      <w:r>
-        <w:t>Bilag ????????</w:t>
-      </w:r>
-      <w:proofErr w:type="gramEnd"/>
+        <w:t xml:space="preserve"> Fremover kaldt OC2</w:t>
+      </w:r>
     </w:p>
   </w:footnote>
   <w:footnote w:id="17">
@@ -16627,11 +16921,11 @@
         <w:footnoteRef/>
       </w:r>
       <w:r>
-        <w:t xml:space="preserve"> Se </w:t>
+        <w:t xml:space="preserve"> Se Bilag ?????? og </w:t>
       </w:r>
       <w:proofErr w:type="gramStart"/>
       <w:r>
-        <w:t>Bilag ???????</w:t>
+        <w:t>Bilag ????????</w:t>
       </w:r>
       <w:proofErr w:type="gramEnd"/>
     </w:p>
@@ -16648,11 +16942,11 @@
         <w:footnoteRef/>
       </w:r>
       <w:r>
-        <w:t xml:space="preserve"> Læs om singleton-mønsteret under afsnittet ”Singleton pattern” </w:t>
+        <w:t xml:space="preserve"> Se </w:t>
       </w:r>
       <w:proofErr w:type="gramStart"/>
       <w:r>
-        <w:t>side ??????????</w:t>
+        <w:t>Bilag ???????</w:t>
       </w:r>
       <w:proofErr w:type="gramEnd"/>
     </w:p>
@@ -16669,11 +16963,11 @@
         <w:footnoteRef/>
       </w:r>
       <w:r>
-        <w:t xml:space="preserve"> Se klassediagrammet, </w:t>
+        <w:t xml:space="preserve"> Læs om singleton-mønsteret under afsnittet ”Singleton pattern” </w:t>
       </w:r>
       <w:proofErr w:type="gramStart"/>
       <w:r>
-        <w:t>bilag ?????????????</w:t>
+        <w:t>side ??????????</w:t>
       </w:r>
       <w:proofErr w:type="gramEnd"/>
     </w:p>
@@ -16690,17 +16984,19 @@
         <w:footnoteRef/>
       </w:r>
       <w:r>
-        <w:t xml:space="preserve"> Med andre ord: en dårlig løsning på et designproblem.</w:t>
-      </w:r>
+        <w:t xml:space="preserve"> Se klassediagrammet, </w:t>
+      </w:r>
+      <w:proofErr w:type="gramStart"/>
+      <w:r>
+        <w:t>bilag ?????????????</w:t>
+      </w:r>
+      <w:proofErr w:type="gramEnd"/>
     </w:p>
   </w:footnote>
   <w:footnote w:id="21">
     <w:p>
       <w:pPr>
         <w:pStyle w:val="Fodnotetekst"/>
-        <w:rPr>
-          <w:lang w:val="en-US"/>
-        </w:rPr>
       </w:pPr>
       <w:r>
         <w:rPr>
@@ -16709,72 +17005,7 @@
         <w:footnoteRef/>
       </w:r>
       <w:r>
-        <w:rPr>
-          <w:lang w:val="en-US"/>
-        </w:rPr>
-        <w:t xml:space="preserve"> </w:t>
-      </w:r>
-      <w:r>
-        <w:rPr>
-          <w:lang w:val="en-US"/>
-        </w:rPr>
-        <w:t xml:space="preserve">The Rational Unified Process: An </w:t>
-      </w:r>
-      <w:proofErr w:type="spellStart"/>
-      <w:r>
-        <w:rPr>
-          <w:lang w:val="en-US"/>
-        </w:rPr>
-        <w:t>Introduktion</w:t>
-      </w:r>
-      <w:proofErr w:type="spellEnd"/>
-      <w:r>
-        <w:rPr>
-          <w:lang w:val="en-US"/>
-        </w:rPr>
-        <w:t xml:space="preserve">, Third Edition </w:t>
-      </w:r>
-      <w:proofErr w:type="spellStart"/>
-      <w:r>
-        <w:rPr>
-          <w:lang w:val="en-US"/>
-        </w:rPr>
-        <w:t>af</w:t>
-      </w:r>
-      <w:proofErr w:type="spellEnd"/>
-      <w:r>
-        <w:rPr>
-          <w:lang w:val="en-US"/>
-        </w:rPr>
-        <w:t xml:space="preserve"> Phillipe </w:t>
-      </w:r>
-      <w:proofErr w:type="spellStart"/>
-      <w:r>
-        <w:rPr>
-          <w:lang w:val="en-US"/>
-        </w:rPr>
-        <w:t>Kruchten</w:t>
-      </w:r>
-      <w:proofErr w:type="spellEnd"/>
-      <w:r>
-        <w:rPr>
-          <w:lang w:val="en-US"/>
-        </w:rPr>
-        <w:t xml:space="preserve">, Addison Wesley 2003 – </w:t>
-      </w:r>
-      <w:proofErr w:type="spellStart"/>
-      <w:r>
-        <w:rPr>
-          <w:lang w:val="en-US"/>
-        </w:rPr>
-        <w:t>Kapitel</w:t>
-      </w:r>
-      <w:proofErr w:type="spellEnd"/>
-      <w:r>
-        <w:rPr>
-          <w:lang w:val="en-US"/>
-        </w:rPr>
-        <w:t xml:space="preserve"> 12</w:t>
+        <w:t xml:space="preserve"> Med andre ord: en dårlig løsning på et designproblem.</w:t>
       </w:r>
     </w:p>
   </w:footnote>
@@ -16790,7 +17021,16 @@
         <w:footnoteRef/>
       </w:r>
       <w:r>
-        <w:t xml:space="preserve"> Se bilag 10</w:t>
+        <w:t xml:space="preserve"> Se </w:t>
+      </w:r>
+      <w:r>
+        <w:rPr>
+          <w:i/>
+        </w:rPr>
+        <w:t>figur 9 - Observer pattern - diagram over implementation</w:t>
+      </w:r>
+      <w:r>
+        <w:t>. Kun de af Javas metoder, som vi har benyttet, er repræsenteret i diagrammet.</w:t>
       </w:r>
     </w:p>
   </w:footnote>
@@ -16798,6 +17038,9 @@
     <w:p>
       <w:pPr>
         <w:pStyle w:val="Fodnotetekst"/>
+        <w:rPr>
+          <w:lang w:val="en-US"/>
+        </w:rPr>
       </w:pPr>
       <w:r>
         <w:rPr>
@@ -16806,13 +17049,72 @@
         <w:footnoteRef/>
       </w:r>
       <w:r>
-        <w:t xml:space="preserve"> Se al notation i </w:t>
-      </w:r>
-      <w:r>
-        <w:rPr>
-          <w:i/>
-        </w:rPr>
-        <w:t>figur 7</w:t>
+        <w:rPr>
+          <w:lang w:val="en-US"/>
+        </w:rPr>
+        <w:t xml:space="preserve"> </w:t>
+      </w:r>
+      <w:r>
+        <w:rPr>
+          <w:lang w:val="en-US"/>
+        </w:rPr>
+        <w:t xml:space="preserve">The Rational Unified Process: An </w:t>
+      </w:r>
+      <w:proofErr w:type="spellStart"/>
+      <w:r>
+        <w:rPr>
+          <w:lang w:val="en-US"/>
+        </w:rPr>
+        <w:t>Introduktion</w:t>
+      </w:r>
+      <w:proofErr w:type="spellEnd"/>
+      <w:r>
+        <w:rPr>
+          <w:lang w:val="en-US"/>
+        </w:rPr>
+        <w:t xml:space="preserve">, Third Edition </w:t>
+      </w:r>
+      <w:proofErr w:type="spellStart"/>
+      <w:r>
+        <w:rPr>
+          <w:lang w:val="en-US"/>
+        </w:rPr>
+        <w:t>af</w:t>
+      </w:r>
+      <w:proofErr w:type="spellEnd"/>
+      <w:r>
+        <w:rPr>
+          <w:lang w:val="en-US"/>
+        </w:rPr>
+        <w:t xml:space="preserve"> Phillipe </w:t>
+      </w:r>
+      <w:proofErr w:type="spellStart"/>
+      <w:r>
+        <w:rPr>
+          <w:lang w:val="en-US"/>
+        </w:rPr>
+        <w:t>Kruchten</w:t>
+      </w:r>
+      <w:proofErr w:type="spellEnd"/>
+      <w:r>
+        <w:rPr>
+          <w:lang w:val="en-US"/>
+        </w:rPr>
+        <w:t xml:space="preserve">, Addison Wesley 2003 – </w:t>
+      </w:r>
+      <w:proofErr w:type="spellStart"/>
+      <w:r>
+        <w:rPr>
+          <w:lang w:val="en-US"/>
+        </w:rPr>
+        <w:t>Kapitel</w:t>
+      </w:r>
+      <w:proofErr w:type="spellEnd"/>
+      <w:r>
+        <w:rPr>
+          <w:lang w:val="en-US"/>
+        </w:rPr>
+        <w:t xml:space="preserve"> 12</w:t>
       </w:r>
     </w:p>
   </w:footnote>
@@ -16820,9 +17122,6 @@
     <w:p>
       <w:pPr>
         <w:pStyle w:val="Fodnotetekst"/>
-        <w:rPr>
-          <w:i/>
-        </w:rPr>
       </w:pPr>
       <w:r>
         <w:rPr>
@@ -16831,13 +17130,7 @@
         <w:footnoteRef/>
       </w:r>
       <w:r>
-        <w:t xml:space="preserve"> Se al notation vedrørende parallelitet i </w:t>
-      </w:r>
-      <w:r>
-        <w:rPr>
-          <w:i/>
-        </w:rPr>
-        <w:t>figur 8</w:t>
+        <w:t xml:space="preserve"> Se bilag 10</w:t>
       </w:r>
     </w:p>
   </w:footnote>
@@ -16853,19 +17146,23 @@
         <w:footnoteRef/>
       </w:r>
       <w:r>
-        <w:t xml:space="preserve"> Se aktivitetsdiagrammet, </w:t>
-      </w:r>
-      <w:proofErr w:type="gramStart"/>
-      <w:r>
-        <w:t>bilag ???????????????</w:t>
-      </w:r>
-      <w:proofErr w:type="gramEnd"/>
+        <w:t xml:space="preserve"> Se al notation i </w:t>
+      </w:r>
+      <w:r>
+        <w:rPr>
+          <w:i/>
+        </w:rPr>
+        <w:t>figur 7</w:t>
+      </w:r>
     </w:p>
   </w:footnote>
   <w:footnote w:id="26">
     <w:p>
       <w:pPr>
         <w:pStyle w:val="Fodnotetekst"/>
+        <w:rPr>
+          <w:i/>
+        </w:rPr>
       </w:pPr>
       <w:r>
         <w:rPr>
@@ -16874,7 +17171,13 @@
         <w:footnoteRef/>
       </w:r>
       <w:r>
-        <w:t xml:space="preserve"> Se bilag??????????</w:t>
+        <w:t xml:space="preserve"> Se al notation vedrørende parallelitet i </w:t>
+      </w:r>
+      <w:r>
+        <w:rPr>
+          <w:i/>
+        </w:rPr>
+        <w:t>figur 8</w:t>
       </w:r>
     </w:p>
   </w:footnote>
@@ -16882,6 +17185,43 @@
     <w:p>
       <w:pPr>
         <w:pStyle w:val="Fodnotetekst"/>
+      </w:pPr>
+      <w:r>
+        <w:rPr>
+          <w:rStyle w:val="Fodnotehenvisning"/>
+        </w:rPr>
+        <w:footnoteRef/>
+      </w:r>
+      <w:r>
+        <w:t xml:space="preserve"> Se aktivitetsdiagrammet, </w:t>
+      </w:r>
+      <w:proofErr w:type="gramStart"/>
+      <w:r>
+        <w:t>bilag ???????????????</w:t>
+      </w:r>
+      <w:proofErr w:type="gramEnd"/>
+    </w:p>
+  </w:footnote>
+  <w:footnote w:id="28">
+    <w:p>
+      <w:pPr>
+        <w:pStyle w:val="Fodnotetekst"/>
+      </w:pPr>
+      <w:r>
+        <w:rPr>
+          <w:rStyle w:val="Fodnotehenvisning"/>
+        </w:rPr>
+        <w:footnoteRef/>
+      </w:r>
+      <w:r>
+        <w:t xml:space="preserve"> Se bilag??????????</w:t>
+      </w:r>
+    </w:p>
+  </w:footnote>
+  <w:footnote w:id="29">
+    <w:p>
+      <w:pPr>
+        <w:pStyle w:val="Fodnotetekst"/>
         <w:rPr>
           <w:lang w:val="en-US"/>
         </w:rPr>
@@ -16916,7 +17256,7 @@
       <w:proofErr w:type="gramEnd"/>
     </w:p>
   </w:footnote>
-  <w:footnote w:id="28">
+  <w:footnote w:id="30">
     <w:p>
       <w:pPr>
         <w:pStyle w:val="Fodnotetekst"/>
@@ -16954,7 +17294,7 @@
       <w:proofErr w:type="gramEnd"/>
     </w:p>
   </w:footnote>
-  <w:footnote w:id="29">
+  <w:footnote w:id="31">
     <w:p>
       <w:pPr>
         <w:pStyle w:val="Fodnotetekst"/>
@@ -20201,7 +20541,7 @@
 </file>
 
 <file path=customXml/itemProps2.xml><?xml version="1.0" encoding="utf-8"?>
-<ds:datastoreItem xmlns:ds="http://schemas.openxmlformats.org/officeDocument/2006/customXml" ds:itemID="{E49AD8D8-C9DD-4E3B-BDD1-1E76ED714721}">
+<ds:datastoreItem xmlns:ds="http://schemas.openxmlformats.org/officeDocument/2006/customXml" ds:itemID="{7539CF03-3C42-42B3-8A71-B60A67D0B478}">
   <ds:schemaRefs>
     <ds:schemaRef ds:uri="http://schemas.openxmlformats.org/officeDocument/2006/bibliography"/>
   </ds:schemaRefs>

</xml_diff>

<commit_message>
afsnit om sekvensdiagrammer til uc1-2 tilføjet til rapport
</commit_message>
<xml_diff>
--- a/modeller, dokumenter/proj. mgt/Rapport.docx
+++ b/modeller, dokumenter/proj. mgt/Rapport.docx
@@ -8713,7 +8713,7 @@
           <w:noProof/>
         </w:rPr>
         <w:pict w14:anchorId="4EE1C133">
-          <v:shape id="_x0000_s1031" type="#_x0000_t202" style="position:absolute;left:0;text-align:left;margin-left:2619.6pt;margin-top:286.35pt;width:137.4pt;height:385.2pt;z-index:251658253;visibility:visible;mso-wrap-distance-top:3.6pt;mso-wrap-distance-bottom:3.6pt;mso-position-horizontal:right;mso-position-horizontal-relative:margin;mso-position-vertical-relative:margin;mso-width-relative:margin;mso-height-relative:margin" o:gfxdata="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" stroked="f">
+          <v:shape id="_x0000_s1031" type="#_x0000_t202" style="position:absolute;left:0;text-align:left;margin-left:2705.8pt;margin-top:286.35pt;width:137.4pt;height:385.2pt;z-index:251658253;visibility:visible;mso-wrap-distance-top:3.6pt;mso-wrap-distance-bottom:3.6pt;mso-position-horizontal:right;mso-position-horizontal-relative:margin;mso-position-vertical-relative:margin;mso-width-relative:margin;mso-height-relative:margin" o:gfxdata="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" stroked="f">
             <v:textbox>
               <w:txbxContent>
                 <w:p>
@@ -9312,8 +9312,8 @@
         <w:rPr>
           <w:noProof/>
         </w:rPr>
-        <w:pict w14:anchorId="4EE1C135">
-          <v:shape id="_x0000_s1058" type="#_x0000_t202" style="position:absolute;margin-left:243.15pt;margin-top:-.35pt;width:238.85pt;height:571.3pt;z-index:251658256;visibility:visible;mso-wrap-distance-top:3.6pt;mso-wrap-distance-bottom:3.6pt;mso-width-relative:margin;mso-height-relative:margin" stroked="f">
+        <w:pict w14:anchorId="5086DB13">
+          <v:shape id="_x0000_s1067" type="#_x0000_t202" style="position:absolute;margin-left:243.15pt;margin-top:-.35pt;width:238.85pt;height:571.3pt;z-index:251662353;visibility:visible;mso-wrap-style:square;mso-width-percent:0;mso-height-percent:0;mso-wrap-distance-left:9pt;mso-wrap-distance-top:3.6pt;mso-wrap-distance-right:9pt;mso-wrap-distance-bottom:3.6pt;mso-position-horizontal:absolute;mso-position-horizontal-relative:text;mso-position-vertical:absolute;mso-position-vertical-relative:text;mso-width-percent:0;mso-height-percent:0;mso-width-relative:margin;mso-height-relative:margin;v-text-anchor:top" o:gfxdata="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" stroked="f">
             <v:textbox>
               <w:txbxContent>
                 <w:p>
@@ -9330,7 +9330,7 @@
                       <w:lang w:eastAsia="da-DK"/>
                     </w:rPr>
                     <w:drawing>
-                      <wp:inline distT="0" distB="0" distL="0" distR="0" wp14:anchorId="4EE1C1BC" wp14:editId="4EE1C1BD">
+                      <wp:inline distT="0" distB="0" distL="0" distR="0" wp14:anchorId="44287B2E" wp14:editId="600A69F4">
                         <wp:extent cx="1400175" cy="476250"/>
                         <wp:effectExtent l="0" t="0" r="9525" b="0"/>
                         <wp:docPr id="4104" name="Picture 3"/>
@@ -9411,7 +9411,7 @@
                 <w:p>
                   <w:pPr>
                     <w:spacing w:line="240" w:lineRule="auto"/>
-                    <w:ind w:left="2272" w:firstLine="284"/>
+                    <w:ind w:left="1988" w:firstLine="284"/>
                   </w:pPr>
                   <w:r>
                     <w:rPr>
@@ -9419,7 +9419,7 @@
                       <w:lang w:eastAsia="da-DK"/>
                     </w:rPr>
                     <w:drawing>
-                      <wp:inline distT="0" distB="0" distL="0" distR="0" wp14:anchorId="4EE1C1BE" wp14:editId="4EE1C1BF">
+                      <wp:inline distT="0" distB="0" distL="0" distR="0" wp14:anchorId="0A8F921B" wp14:editId="40E4CED4">
                         <wp:extent cx="28575" cy="1400175"/>
                         <wp:effectExtent l="0" t="0" r="9525" b="9525"/>
                         <wp:docPr id="1031" name="Picture 7"/>
@@ -9543,7 +9543,7 @@
                       <w:lang w:eastAsia="da-DK"/>
                     </w:rPr>
                     <w:drawing>
-                      <wp:inline distT="0" distB="0" distL="0" distR="0" wp14:anchorId="4EE1C1C0" wp14:editId="4EE1C1C1">
+                      <wp:inline distT="0" distB="0" distL="0" distR="0" wp14:anchorId="24DF7DA0" wp14:editId="2CE3181A">
                         <wp:extent cx="2305050" cy="305792"/>
                         <wp:effectExtent l="0" t="0" r="0" b="0"/>
                         <wp:docPr id="3074" name="Picture 2"/>
@@ -9657,7 +9657,7 @@
                       <w:lang w:eastAsia="da-DK"/>
                     </w:rPr>
                     <w:drawing>
-                      <wp:inline distT="0" distB="0" distL="0" distR="0" wp14:anchorId="4EE1C1C2" wp14:editId="4EE1C1C3">
+                      <wp:inline distT="0" distB="0" distL="0" distR="0" wp14:anchorId="1F206108" wp14:editId="3837439A">
                         <wp:extent cx="2305050" cy="316442"/>
                         <wp:effectExtent l="0" t="0" r="0" b="7620"/>
                         <wp:docPr id="3075" name="Picture 3"/>
@@ -9771,7 +9771,7 @@
                       <w:lang w:eastAsia="da-DK"/>
                     </w:rPr>
                     <w:drawing>
-                      <wp:inline distT="0" distB="0" distL="0" distR="0" wp14:anchorId="4EE1C1C4" wp14:editId="4EE1C1C5">
+                      <wp:inline distT="0" distB="0" distL="0" distR="0" wp14:anchorId="3B2940AA" wp14:editId="38A28BCE">
                         <wp:extent cx="2543175" cy="305296"/>
                         <wp:effectExtent l="0" t="0" r="0" b="0"/>
                         <wp:docPr id="4101" name="Picture 5"/>
@@ -9862,7 +9862,7 @@
                       <w:lang w:eastAsia="da-DK"/>
                     </w:rPr>
                     <w:drawing>
-                      <wp:inline distT="0" distB="0" distL="0" distR="0" wp14:anchorId="4EE1C1C6" wp14:editId="4EE1C1C7">
+                      <wp:inline distT="0" distB="0" distL="0" distR="0" wp14:anchorId="4EDA33B4" wp14:editId="23FE6060">
                         <wp:extent cx="2543175" cy="304800"/>
                         <wp:effectExtent l="0" t="0" r="9525" b="0"/>
                         <wp:docPr id="4102" name="Picture 6"/>
@@ -9977,7 +9977,7 @@
                       <w:lang w:eastAsia="da-DK"/>
                     </w:rPr>
                     <w:drawing>
-                      <wp:inline distT="0" distB="0" distL="0" distR="0" wp14:anchorId="4EE1C1C8" wp14:editId="4EE1C1C9">
+                      <wp:inline distT="0" distB="0" distL="0" distR="0" wp14:anchorId="70C41080" wp14:editId="2CB9DF3C">
                         <wp:extent cx="114300" cy="1400175"/>
                         <wp:effectExtent l="0" t="0" r="0" b="9525"/>
                         <wp:docPr id="4105" name="Picture 4"/>
@@ -10127,167 +10127,83 @@
         </w:pict>
       </w:r>
       <w:r>
-        <w:t>Sekvensdiagrammer</w:t>
-      </w:r>
-      <w:r>
-        <w:t>(Sofie</w:t>
-      </w:r>
-      <w:r>
-        <w:t>)</w:t>
+        <w:t>Sekvensdiagrammer(Sofie)</w:t>
       </w:r>
       <w:bookmarkEnd w:id="31"/>
     </w:p>
     <w:p>
       <w:r>
-        <w:t>Et sekvensdiagram</w:t>
-      </w:r>
-      <w:r>
-        <w:t xml:space="preserve"> er et designdiagram, der </w:t>
-      </w:r>
-      <w:r>
-        <w:t xml:space="preserve">er meget kodenært. Det </w:t>
-      </w:r>
-      <w:r>
-        <w:t>kan benyttes til at visualisere dele af vores kode der er sekventielle, ved at vise kommunikationen mellem softwareobjekter.</w:t>
-      </w:r>
-      <w:r>
-        <w:t xml:space="preserve"> Det hjælper os med at determinere hvilke objekter, der bør have ansvar for hvilke konkrete opgaver</w:t>
-      </w:r>
-      <w:r>
-        <w:t xml:space="preserve"> i en sekvens. </w:t>
-      </w:r>
-      <w:r>
-        <w:t>Vi har i denne iteration valgt at udarbejde to sekvensdiagrammer</w:t>
-      </w:r>
-      <w:r>
-        <w:t>, ét for</w:t>
-      </w:r>
-      <w:r>
-        <w:t xml:space="preserve"> henholdsvis UC1 og UC2. </w:t>
-      </w:r>
+        <w:t xml:space="preserve">Et sekvensdiagram er et designdiagram, der er meget kodenært. Det kan benyttes til at visualisere dele af vores kode, der er sekventielle, ved at vise kommunikationen mellem softwareobjekter. Det hjælper os med at determinere hvilke objekter, der bør have ansvar for hvilke konkrete opgaver i en sekvens. Vi har i denne iteration valgt at udarbejde to sekvensdiagrammer, ét for henholdsvis UC1 og UC2.  Den notation, vi har benyttet, er et finde i </w:t>
+      </w:r>
+      <w:r>
+        <w:rPr>
+          <w:i/>
+        </w:rPr>
+        <w:t>figur 8</w:t>
+      </w:r>
+      <w:r>
+        <w:t xml:space="preserve">. Som det fremgår af figuren, bruger vi en kasse med en </w:t>
+      </w:r>
+      <w:proofErr w:type="spellStart"/>
+      <w:r>
+        <w:t>lifeline</w:t>
+      </w:r>
+      <w:proofErr w:type="spellEnd"/>
+      <w:r>
+        <w:t xml:space="preserve"> til at symbolisere et objekt med en type og en ’levetid’. Vores </w:t>
+      </w:r>
+      <w:proofErr w:type="spellStart"/>
+      <w:r>
+        <w:t>lifeline</w:t>
+      </w:r>
+      <w:proofErr w:type="spellEnd"/>
+      <w:r>
+        <w:t xml:space="preserve"> er med til at fortælle noget om hvornår et objekt skabes og hvornår det ikke længere bruges. I vores diagrammer</w:t>
+      </w:r>
+      <w:r>
+        <w:rPr>
+          <w:rStyle w:val="Fodnotehenvisning"/>
+        </w:rPr>
+        <w:footnoteReference w:id="17"/>
+      </w:r>
+      <w:r>
+        <w:t xml:space="preserve">, er alle objekter dog eksisterende gennem hele sekvensen, derfor er deres </w:t>
+      </w:r>
+      <w:proofErr w:type="spellStart"/>
+      <w:r>
+        <w:t>lifelines</w:t>
+      </w:r>
+      <w:proofErr w:type="spellEnd"/>
+      <w:r>
+        <w:t xml:space="preserve"> samme længde. Diagrammet viser ved hjælp af pile hvornår metoder kaldes og returnerer, samt eventuelle parameter- og returtyper. Den vej pilen peger, indikerer hvilket objekt der indeholder metoden og således får kontrollen. Kontrollen symboliseres ved en </w:t>
+      </w:r>
+      <w:proofErr w:type="spellStart"/>
+      <w:r>
+        <w:t>execution</w:t>
+      </w:r>
+      <w:proofErr w:type="spellEnd"/>
       <w:r>
         <w:t xml:space="preserve"> </w:t>
       </w:r>
-      <w:r>
-        <w:t>D</w:t>
-      </w:r>
-      <w:r>
-        <w:t>en notation</w:t>
-      </w:r>
-      <w:r>
-        <w:t>,</w:t>
-      </w:r>
-      <w:r>
-        <w:t xml:space="preserve"> vi har benyttet</w:t>
-      </w:r>
-      <w:r>
-        <w:t>,</w:t>
-      </w:r>
-      <w:r>
-        <w:t xml:space="preserve"> er et finde i figur 8.</w:t>
-      </w:r>
-      <w:r>
-        <w:t xml:space="preserve"> Som det fremgår af figuren, bruger vi en kasse med en </w:t>
-      </w:r>
       <w:proofErr w:type="spellStart"/>
       <w:r>
-        <w:t>lifeline</w:t>
+        <w:t>specification</w:t>
       </w:r>
       <w:proofErr w:type="spellEnd"/>
       <w:r>
-        <w:t xml:space="preserve"> til at </w:t>
-      </w:r>
-      <w:r>
-        <w:t xml:space="preserve">symbolisere et objekt med en type og en ’levetid’. </w:t>
-      </w:r>
-      <w:r>
-        <w:t xml:space="preserve">Vores </w:t>
+        <w:t xml:space="preserve">, der desuden indikerer for os, hvor mange metoder der på et givent tidspunkt findes på kald-stakken, altså hvor mange </w:t>
+      </w:r>
+      <w:r>
+        <w:lastRenderedPageBreak/>
+        <w:t xml:space="preserve">metoder der er i gang med at blive udført. Desuden markerer vi lost- og </w:t>
       </w:r>
       <w:proofErr w:type="spellStart"/>
       <w:r>
-        <w:t>lifeline</w:t>
+        <w:t>found</w:t>
       </w:r>
       <w:proofErr w:type="spellEnd"/>
       <w:r>
-        <w:t xml:space="preserve"> er med til at fortælle noget om hvornår et objekt skabes og hvornår det ikke </w:t>
-      </w:r>
-      <w:r>
-        <w:t>længere bruges. I vores diagrammer</w:t>
-      </w:r>
-      <w:r>
-        <w:rPr>
-          <w:rStyle w:val="Fodnotehenvisning"/>
-        </w:rPr>
-        <w:footnoteReference w:id="17"/>
-      </w:r>
-      <w:r>
-        <w:t xml:space="preserve">, er alle objekter dog eksisterende gennem hele sekvensen, derfor er deres </w:t>
-      </w:r>
-      <w:proofErr w:type="spellStart"/>
-      <w:r>
-        <w:t>lifelines</w:t>
-      </w:r>
-      <w:proofErr w:type="spellEnd"/>
-      <w:r>
-        <w:t xml:space="preserve"> samme længde.</w:t>
-      </w:r>
-      <w:r>
-        <w:t xml:space="preserve"> </w:t>
-      </w:r>
-      <w:r>
-        <w:t>Diagrammet viser ved hjælp af pile hvornår metoder kaldes og returnerer</w:t>
-      </w:r>
-      <w:r>
-        <w:t xml:space="preserve">, samt eventuelle parameter- og returtyper. </w:t>
-      </w:r>
-      <w:r>
-        <w:t xml:space="preserve">Den vej pilen peger, indikerer hvilket objekt der indeholder metoden, og således får kontrollen. Kontrollen symboliseres ved </w:t>
-      </w:r>
-      <w:r>
-        <w:t xml:space="preserve">en </w:t>
-      </w:r>
-      <w:proofErr w:type="spellStart"/>
-      <w:r>
-        <w:t>execution</w:t>
-      </w:r>
-      <w:proofErr w:type="spellEnd"/>
-      <w:r>
-        <w:t xml:space="preserve"> </w:t>
-      </w:r>
-      <w:proofErr w:type="spellStart"/>
-      <w:r>
-        <w:t>specification</w:t>
-      </w:r>
-      <w:proofErr w:type="spellEnd"/>
-      <w:r>
-        <w:t>, der desuden indikerer for os, hvor mange metoder</w:t>
-      </w:r>
-      <w:r>
-        <w:t xml:space="preserve"> der på et givent tidspunkt findes på kald-stakken, altså hvor mange </w:t>
-      </w:r>
-      <w:r>
-        <w:lastRenderedPageBreak/>
-        <w:t xml:space="preserve">metoder der er i gang med at blive udført. </w:t>
-      </w:r>
-      <w:r>
-        <w:t xml:space="preserve">Desuden markerer vi lost- og </w:t>
-      </w:r>
-      <w:proofErr w:type="spellStart"/>
-      <w:r>
-        <w:t>found</w:t>
-      </w:r>
-      <w:proofErr w:type="spellEnd"/>
-      <w:r>
-        <w:t>-kald i vores diagram. Dette er med til at indikere</w:t>
-      </w:r>
-      <w:r>
-        <w:t xml:space="preserve">, at en beskeds oprindelse er ukendt. </w:t>
-      </w:r>
-      <w:r>
-        <w:t xml:space="preserve">I sekvensdiagrammer er det desuden muligt at illustrere </w:t>
-      </w:r>
-      <w:r>
-        <w:t xml:space="preserve">iteration og selektion ved hjælp af forskellige frames, men da vi ikke har haft behov for at benytte denne notation, vil vi heller ikke gennemgå det i dette afsnit. </w:t>
+        <w:t xml:space="preserve">-kald i vores diagram. Dette er med til at indikere, at en beskeds oprindelse er ukendt. I sekvensdiagrammer er det desuden muligt at illustrere iteration og selektion ved hjælp af forskellige frames, men da vi ikke har haft behov for at benytte denne notation, vil vi heller ikke gennemgå det i dette afsnit. </w:t>
       </w:r>
     </w:p>
     <w:p>
@@ -10310,10 +10226,7 @@
       </w:r>
       <w:proofErr w:type="spellEnd"/>
       <w:r>
-        <w:t>-kald, der fortæller os hvilken metode der starter sekvensen</w:t>
-      </w:r>
-      <w:r>
-        <w:t>, i dette tilfælde ”</w:t>
+        <w:t>-kald, der fortæller os hvilken metode der starter sekvensen, i dette tilfælde ”</w:t>
       </w:r>
       <w:proofErr w:type="spellStart"/>
       <w:r>
@@ -10321,10 +10234,7 @@
       </w:r>
       <w:proofErr w:type="spellEnd"/>
       <w:r>
-        <w:t>”, der tager e</w:t>
-      </w:r>
-      <w:r>
-        <w:t xml:space="preserve">t objekt af typen Customer som parameter. Dette objekt, samt det controller-objekt vi kalder metoden på, har således hver deres </w:t>
+        <w:t xml:space="preserve">”, der tager et objekt af typen Customer som parameter. Dette objekt, samt det controller-objekt vi kalder metoden på, har således hver deres </w:t>
       </w:r>
       <w:proofErr w:type="spellStart"/>
       <w:r>
@@ -10332,10 +10242,7 @@
       </w:r>
       <w:proofErr w:type="spellEnd"/>
       <w:r>
-        <w:t xml:space="preserve"> i diagrammet. </w:t>
-      </w:r>
-      <w:r>
-        <w:t>Controller-objektet får altså kontrollen, og starter således med at anmode om instansen af RKI-klassen, der er en singletonklasse</w:t>
+        <w:t xml:space="preserve"> i diagrammet. Controller-objektet får altså kontrollen, og starter således med at anmode om instansen af RKI-klassen, der er en singletonklasse</w:t>
       </w:r>
       <w:r>
         <w:rPr>
@@ -10344,13 +10251,7 @@
         <w:footnoteReference w:id="19"/>
       </w:r>
       <w:r>
-        <w:t xml:space="preserve">. Den giver herefter, vha. et nyt metodekald, </w:t>
-      </w:r>
-      <w:r>
-        <w:t>kontrollen videre til instansen, der får ansvaret for at slå kundens kreditvurdering op</w:t>
-      </w:r>
-      <w:r>
-        <w:t xml:space="preserve">. Det skal altså kommunikere både med Customer-objektet og instansen af </w:t>
+        <w:t xml:space="preserve">. Den giver herefter, vha. et nyt metodekald, kontrollen videre til instansen, der får ansvaret for at slå kundens kreditvurdering op. Det skal altså kommunikere både med Customer-objektet og instansen af </w:t>
       </w:r>
       <w:proofErr w:type="spellStart"/>
       <w:r>
@@ -10358,13 +10259,7 @@
       </w:r>
       <w:proofErr w:type="spellEnd"/>
       <w:r>
-        <w:t xml:space="preserve"> klassen, der også er en singleton. </w:t>
-      </w:r>
-      <w:r>
-        <w:t>Først kalde</w:t>
-      </w:r>
-      <w:r>
-        <w:t xml:space="preserve">s </w:t>
+        <w:t xml:space="preserve"> klassen, der også er en singleton. Først kaldes </w:t>
       </w:r>
       <w:proofErr w:type="spellStart"/>
       <w:r>
@@ -10372,10 +10267,7 @@
       </w:r>
       <w:proofErr w:type="spellEnd"/>
       <w:r>
-        <w:t xml:space="preserve">-metoden, der er en indkapslingsmetode, der benyttes til at få adgang til Customer-objektets </w:t>
-      </w:r>
-      <w:r>
-        <w:t xml:space="preserve">instansvariabel cpr, der er en </w:t>
+        <w:t xml:space="preserve">-metoden, der er en indkapslingsmetode, der benyttes til at få adgang til Customer-objektets instansvariabel cpr, der er en </w:t>
       </w:r>
       <w:proofErr w:type="spellStart"/>
       <w:r>
@@ -10383,10 +10275,7 @@
       </w:r>
       <w:proofErr w:type="spellEnd"/>
       <w:r>
-        <w:t>. R</w:t>
-      </w:r>
-      <w:r>
-        <w:t xml:space="preserve">KI-objektet kalder derefter rate-metoden med denne </w:t>
+        <w:t xml:space="preserve">. RKI-objektet kalder derefter rate-metoden med denne </w:t>
       </w:r>
       <w:proofErr w:type="spellStart"/>
       <w:r>
@@ -10394,29 +10283,66 @@
       </w:r>
       <w:proofErr w:type="spellEnd"/>
       <w:r>
-        <w:t xml:space="preserve"> som parameter, og giver den returnerede Rating videre til opbevaring i Customer-objektets datakerne. </w:t>
-      </w:r>
-      <w:r>
-        <w:t xml:space="preserve">Herefter returnerer alle de aktive metoder tilbage, og kaldstakken reduceres helt ned igen. </w:t>
-      </w:r>
-      <w:r>
-        <w:t>Dette sekvensdiagram illustrerer på denne måde for os,</w:t>
-      </w:r>
-      <w:r>
-        <w:t xml:space="preserve"> hvilke data vi har behov for, hvor vi kan få dem fra og hvornår de er nødvendige for os i løbet af sekvensen. </w:t>
-      </w:r>
-      <w:r>
-        <w:t xml:space="preserve">Hvis dette sekvensdiagram er udformet rigtigt, bør </w:t>
-      </w:r>
-      <w:r>
-        <w:t xml:space="preserve">det gøre det nemt for os at skrive den kode, der skal udføre operationerne illustreret i diagrammet. </w:t>
-      </w:r>
-      <w:r>
-        <w:t xml:space="preserve">Det ville også gøre det nemt at overlade </w:t>
-      </w:r>
-      <w:r>
-        <w:t xml:space="preserve">det til et helt andet team at programmere operationerne, da de har en udførlig visuel beskrivelse af sekvensen. </w:t>
-      </w:r>
+        <w:t xml:space="preserve"> som parameter, og giver den returnerede Rating videre til opbevaring i Customer-objektets datakerne. Herefter returnerer alle de aktive metoder tilbage, og kaldstakken reduceres helt ned igen. Dette sekvensdiagram illustrerer på denne måde for os, hvilke data vi har behov for, hvor vi kan få dem fra og hvornår de er nødvendige for os i løbet af sekvensen. Hvis dette sekvensdiagram er udformet rigtigt, bør det gøre det nemt for os at skrive den kode, der skal udføre operationerne illustreret i diagrammet. Det ville også gøre det nemt at overlade det til et helt andet team at programmere operationerne, da de har en udførlig visuel beskrivelse af sekvensen. </w:t>
+      </w:r>
+    </w:p>
+    <w:p>
+      <w:r>
+        <w:tab/>
+        <w:t xml:space="preserve">Vores sekvensdiagram til UC2 er mindre omfangsrigt, men ikke desto mindre vigtig for overblikkets skyld. Her får vi igen et </w:t>
+      </w:r>
+      <w:proofErr w:type="spellStart"/>
+      <w:r>
+        <w:t>found</w:t>
+      </w:r>
+      <w:proofErr w:type="spellEnd"/>
+      <w:r>
+        <w:t xml:space="preserve">-kald, der starter sekvensen, nemlig </w:t>
+      </w:r>
+      <w:proofErr w:type="spellStart"/>
+      <w:r>
+        <w:t>getCurrentRate</w:t>
+      </w:r>
+      <w:proofErr w:type="spellEnd"/>
+      <w:r>
+        <w:t xml:space="preserve">. Controller kalder herefter på Bank-klassens instans (igen, en singleton-klasse), og derefter </w:t>
+      </w:r>
+      <w:proofErr w:type="spellStart"/>
+      <w:r>
+        <w:t>getCurrentRate</w:t>
+      </w:r>
+      <w:proofErr w:type="spellEnd"/>
+      <w:r>
+        <w:t xml:space="preserve">. </w:t>
+      </w:r>
+      <w:proofErr w:type="spellStart"/>
+      <w:r>
+        <w:t>getCurrentRate</w:t>
+      </w:r>
+      <w:proofErr w:type="spellEnd"/>
+      <w:r>
+        <w:t xml:space="preserve">-metoden sætter Bank-klassen til at kalde </w:t>
+      </w:r>
+      <w:proofErr w:type="spellStart"/>
+      <w:r>
+        <w:t>InterestRate</w:t>
+      </w:r>
+      <w:proofErr w:type="spellEnd"/>
+      <w:r>
+        <w:t xml:space="preserve">-klassens instans, og derefter </w:t>
+      </w:r>
+      <w:proofErr w:type="spellStart"/>
+      <w:r>
+        <w:t>todaysRate</w:t>
+      </w:r>
+      <w:proofErr w:type="spellEnd"/>
+      <w:r>
+        <w:t xml:space="preserve">, der giver den double tilbage, der repræsenterer den rente vi har behov for at få oplyst. Denne double returneres helt tilbage til Controlleren, som sender den tilbage til lost. </w:t>
+      </w:r>
+    </w:p>
+    <w:p>
+      <w:bookmarkStart w:id="32" w:name="_GoBack"/>
+      <w:bookmarkEnd w:id="32"/>
     </w:p>
     <w:p/>
     <w:p/>
@@ -10426,48 +10352,47 @@
     <w:p/>
     <w:p/>
     <w:p/>
+    <w:p>
+      <w:pPr>
+        <w:pStyle w:val="Overskrift3"/>
+      </w:pPr>
+      <w:bookmarkStart w:id="33" w:name="_Toc514746134"/>
+      <w:r>
+        <w:t>facade-</w:t>
+      </w:r>
+      <w:r>
+        <w:t>controller</w:t>
+      </w:r>
+      <w:r>
+        <w:t xml:space="preserve"> (</w:t>
+      </w:r>
+      <w:r>
+        <w:t>Facade patten)</w:t>
+      </w:r>
+      <w:bookmarkEnd w:id="33"/>
+    </w:p>
     <w:p/>
     <w:p>
       <w:pPr>
         <w:pStyle w:val="Overskrift3"/>
       </w:pPr>
-      <w:bookmarkStart w:id="32" w:name="_Toc514746134"/>
-      <w:r>
-        <w:t>facade-</w:t>
-      </w:r>
-      <w:r>
-        <w:t>controller</w:t>
-      </w:r>
-      <w:r>
-        <w:t xml:space="preserve"> (</w:t>
-      </w:r>
-      <w:r>
-        <w:t>Facade patten)</w:t>
-      </w:r>
-      <w:bookmarkEnd w:id="32"/>
+    </w:p>
+    <w:p>
+      <w:pPr>
+        <w:pStyle w:val="Overskrift3"/>
+      </w:pPr>
+    </w:p>
+    <w:p>
+      <w:pPr>
+        <w:jc w:val="both"/>
+      </w:pPr>
     </w:p>
     <w:p/>
     <w:p>
       <w:pPr>
         <w:pStyle w:val="Overskrift3"/>
       </w:pPr>
-    </w:p>
-    <w:p>
-      <w:pPr>
-        <w:pStyle w:val="Overskrift3"/>
-      </w:pPr>
-    </w:p>
-    <w:p>
-      <w:pPr>
-        <w:jc w:val="both"/>
-      </w:pPr>
-    </w:p>
-    <w:p/>
-    <w:p>
-      <w:pPr>
-        <w:pStyle w:val="Overskrift3"/>
-      </w:pPr>
-      <w:bookmarkStart w:id="33" w:name="_Toc514746135"/>
+      <w:bookmarkStart w:id="34" w:name="_Toc514746135"/>
       <w:r>
         <w:t>Singleton pattern</w:t>
       </w:r>
@@ -10477,7 +10402,7 @@
       <w:r>
         <w:t>)</w:t>
       </w:r>
-      <w:bookmarkEnd w:id="33"/>
+      <w:bookmarkEnd w:id="34"/>
     </w:p>
     <w:p>
       <w:pPr>
@@ -10502,7 +10427,11 @@
         <w:jc w:val="both"/>
       </w:pPr>
       <w:r>
-        <w:t xml:space="preserve">Der indgår flere elementer i implementationen af en singletonklasse. For at være sikker på, at der ikke kan laves flere instanser af klassen, vil vi først sørge for at give constructoren ’private’ som access modifier. På den måde er det kun klassen selv, der får lov til at invoke constructoren. Som sagt ønsker vi dog samtidig, at den ene instans, der findes af klassen, også er tilgængelig. Her indfører vi derfor en instance-metode, der skal returnere denne instans, som naturligvis vil være public. Metoden her vil altså først tjekke, om der er lavet en instans af klassen i forvejen. Hvis der ikke er, så invoker den constructoren og returnerer en ny instans. Hvis instansen allerede findes, vil den selvsagt blot returnere den. Instance-metoden gøres </w:t>
+        <w:t xml:space="preserve">Der indgår flere elementer i implementationen af en singletonklasse. For at være sikker på, at der ikke kan laves flere instanser af klassen, vil vi først sørge for at give constructoren ’private’ som access modifier. På den måde er det kun klassen selv, der får lov til at invoke constructoren. Som sagt ønsker vi dog samtidig, at den ene instans, der findes af klassen, også er tilgængelig. Her indfører vi derfor en instance-metode, der skal returnere denne instans, som naturligvis vil være public. Metoden her vil altså først tjekke, om der er lavet en instans af klassen i forvejen. Hvis der ikke er, så invoker den constructoren og returnerer en ny instans. Hvis instansen allerede findes, </w:t>
+      </w:r>
+      <w:r>
+        <w:lastRenderedPageBreak/>
+        <w:t xml:space="preserve">vil den selvsagt blot returnere den. Instance-metoden gøres </w:t>
       </w:r>
       <w:proofErr w:type="spellStart"/>
       <w:r>
@@ -10536,267 +10465,254 @@
         <w:footnoteReference w:id="21"/>
       </w:r>
       <w:r>
-        <w:t xml:space="preserve">. For eksempel kan en singleton være svær at håndtere i forbindelse med test-scenarier. Det skyldes, at instansen af klassen ikke reelt kan slettes, </w:t>
+        <w:t xml:space="preserve">. For eksempel kan en singleton være svær at håndtere i forbindelse med test-scenarier. Det skyldes, at instansen af klassen ikke reelt kan slettes, eftersom klassen selv altid vil holde fast i instansen, og dermed ikke giver plads til, at </w:t>
+      </w:r>
+      <w:proofErr w:type="spellStart"/>
+      <w:r>
+        <w:t>garbage</w:t>
+      </w:r>
+      <w:proofErr w:type="spellEnd"/>
+      <w:r>
+        <w:t xml:space="preserve"> </w:t>
+      </w:r>
+      <w:proofErr w:type="spellStart"/>
+      <w:r>
+        <w:t>collectoren</w:t>
+      </w:r>
+      <w:proofErr w:type="spellEnd"/>
+      <w:r>
+        <w:t xml:space="preserve"> kan komme og gøre sit arbejde. Hvis en singleton indeholder meget information, vil det således skabe problemer, i det tilfælde at man har behov for at ”nulstille” tilstanden på den i forbindelse med hver test. Vi har i vores implementation ikke gemt meget information i vores singletonklasser. Klasserne har ikke andre instansvariable end den der er nødvendig for en singleton, og funktionaliteten er også begrænset til få metoder. Derfor har vi ikke behov for at nulstille deres tilstand i forbindelse med vores tests. Vi undgår på den måde mange af de problemer, singletonmønsteret giver, og derfor kan vi benytte det med god samvittighed. </w:t>
+      </w:r>
+    </w:p>
+    <w:p/>
+    <w:p>
+      <w:pPr>
+        <w:pStyle w:val="Overskrift3"/>
+      </w:pPr>
+      <w:bookmarkStart w:id="35" w:name="_Toc514746136"/>
+      <w:r>
+        <w:t>Tråde</w:t>
+      </w:r>
+      <w:r>
+        <w:t>(Shahnaz)</w:t>
+      </w:r>
+      <w:bookmarkEnd w:id="35"/>
+    </w:p>
+    <w:p>
+      <w:r>
+        <w:t>Enkelte- trådede programmer</w:t>
+      </w:r>
+      <w:r>
+        <w:t>, der er en s</w:t>
+      </w:r>
+      <w:r>
+        <w:t>ekv</w:t>
+      </w:r>
+      <w:r>
+        <w:t>e</w:t>
+      </w:r>
+      <w:r>
+        <w:t>n</w:t>
+      </w:r>
+      <w:r>
+        <w:t>tie</w:t>
+      </w:r>
+      <w:r>
+        <w:t xml:space="preserve">lle proces som begynder fra </w:t>
+      </w:r>
+      <w:r>
+        <w:t>et sted</w:t>
+      </w:r>
+      <w:r>
+        <w:t xml:space="preserve"> i e</w:t>
+      </w:r>
+      <w:r>
+        <w:t>t</w:t>
+      </w:r>
+      <w:r>
+        <w:t xml:space="preserve"> program og efter at kører alle nødvendige kode færdig på en tids punkt og giver svær til sidste, </w:t>
+      </w:r>
+      <w:r>
+        <w:t xml:space="preserve">men nogle gange i </w:t>
+      </w:r>
+      <w:r>
+        <w:t>et program</w:t>
+      </w:r>
+      <w:r>
+        <w:t xml:space="preserve"> forventes</w:t>
+      </w:r>
+      <w:r>
+        <w:t xml:space="preserve"> at to eller mange stykker kode kør på samme tid og giver mange </w:t>
+      </w:r>
+      <w:r>
+        <w:t>forskellige</w:t>
+      </w:r>
+      <w:r>
+        <w:t xml:space="preserve"> resultater, derfor en programmør nøde til bruger en </w:t>
+      </w:r>
+      <w:r>
+        <w:t xml:space="preserve">måde som kan gøre det. </w:t>
+      </w:r>
+    </w:p>
+    <w:p>
+      <w:r>
+        <w:t xml:space="preserve">Tråde giver </w:t>
+      </w:r>
+      <w:r>
+        <w:t>os den mulighed som kan kører mange stykker programmer sammen og giver forskellige resultater.</w:t>
+      </w:r>
+      <w:r>
+        <w:t xml:space="preserve"> En </w:t>
+      </w:r>
+      <w:r>
+        <w:t xml:space="preserve">enkelt-trådet programs tilstand består af objektsystemets tilstand, alle lokale variables tilstande, og det sted programmet er kommet til i sin udførelse., men en tråde tilstand består af alle lokale variable tilstand i tråden og </w:t>
+      </w:r>
+      <w:r>
+        <w:t>det sted</w:t>
+      </w:r>
+      <w:r>
+        <w:t xml:space="preserve"> som tråden kommet til, i sin </w:t>
+      </w:r>
+      <w:r>
+        <w:t>udførelse,</w:t>
+      </w:r>
+      <w:r>
+        <w:t xml:space="preserve"> så hvis vi vil gerne vad et flere trådet programs tilstand skal</w:t>
+      </w:r>
+      <w:r>
+        <w:t xml:space="preserve"> vad alle trådenes tilstand og alle objektsystemets tilstande. </w:t>
+      </w:r>
+    </w:p>
+    <w:p>
+      <w:r>
+        <w:t xml:space="preserve">Men har to måde at lave tråde i Java, den første at arver (extends) abstrakt klasse Thread som har en Run metode og skriver alle de </w:t>
+      </w:r>
+      <w:r>
+        <w:t>koder</w:t>
+      </w:r>
+      <w:r>
+        <w:t xml:space="preserve"> som de vil sin tråde gør i den, og </w:t>
+      </w:r>
+      <w:r>
+        <w:t xml:space="preserve">bagefter </w:t>
+      </w:r>
+      <w:r>
+        <w:t>opkalder</w:t>
+      </w:r>
+      <w:r>
+        <w:t xml:space="preserve"> på me</w:t>
       </w:r>
       <w:r>
         <w:lastRenderedPageBreak/>
-        <w:t xml:space="preserve">eftersom klassen selv altid vil holde fast i instansen, og dermed ikke giver plads til, at </w:t>
-      </w:r>
-      <w:proofErr w:type="spellStart"/>
-      <w:r>
-        <w:t>garbage</w:t>
-      </w:r>
-      <w:proofErr w:type="spellEnd"/>
+        <w:t>toden Start på en instans fra vores objekt i Main metode,</w:t>
+      </w:r>
+      <w:r>
+        <w:t xml:space="preserve"> og den anden måde men kan arver fra interface Runnable som har en abstract Run metode og i main metode laver en Thread objekt som tager en Runnable klasse parameter og giver den </w:t>
+      </w:r>
+      <w:r>
+        <w:t>et objekt</w:t>
+      </w:r>
+      <w:r>
+        <w:t xml:space="preserve"> fra vores klasse.</w:t>
+      </w:r>
+    </w:p>
+    <w:p>
       <w:r>
         <w:t xml:space="preserve"> </w:t>
       </w:r>
-      <w:proofErr w:type="spellStart"/>
-      <w:r>
-        <w:t>collectoren</w:t>
-      </w:r>
-      <w:proofErr w:type="spellEnd"/>
-      <w:r>
-        <w:t xml:space="preserve"> kan komme og gøre sit arbejde. Hvis en singleton indeholder meget information, vil det således skabe problemer, i det tilfælde at man har behov for at ”nulstille” tilstanden på den i forbindelse med hver test. Vi har i vores implementation ikke gemt meget information i vores singletonklasser. Klasserne har ikke andre instansvariable end den der er nødvendig for en singleton, og funktionaliteten er også begrænset til få metoder. Derfor har vi ikke behov for at nulstille deres tilstand i forbindelse med vores tests. Vi undgår på den måde mange af de problemer, singletonmønsteret giver, og derfor kan vi benytte det med god samvittighed. </w:t>
-      </w:r>
-    </w:p>
-    <w:p/>
+      <w:r>
+        <w:t xml:space="preserve"> på den måde men kan kun extends Thread i </w:t>
+      </w:r>
+      <w:r>
+        <w:t>sit program</w:t>
+      </w:r>
+      <w:r>
+        <w:t xml:space="preserve"> og ikke flere klasser. I </w:t>
+      </w:r>
+      <w:r>
+        <w:t>vores</w:t>
+      </w:r>
+      <w:r>
+        <w:t xml:space="preserve"> program vi var nåd til </w:t>
+      </w:r>
+      <w:r>
+        <w:t>at bruge</w:t>
+      </w:r>
+      <w:r>
+        <w:t xml:space="preserve"> den anden mode, som de</w:t>
+      </w:r>
+      <w:r>
+        <w:t>t aver interface Runnable</w:t>
+      </w:r>
+      <w:r>
+        <w:t>, fordi vi var nødt til bruger observer patten (læs mere i afsnit</w:t>
+      </w:r>
+      <w:r>
+        <w:t xml:space="preserve"> observer patten</w:t>
+      </w:r>
+      <w:r>
+        <w:t>)</w:t>
+      </w:r>
+      <w:r>
+        <w:t xml:space="preserve"> </w:t>
+      </w:r>
+      <w:r>
+        <w:t xml:space="preserve">og </w:t>
+      </w:r>
+      <w:r>
+        <w:t>skulle</w:t>
+      </w:r>
+      <w:r>
+        <w:t xml:space="preserve"> extends klasse observerble i </w:t>
+      </w:r>
+      <w:r>
+        <w:t>vores</w:t>
+      </w:r>
+      <w:r>
+        <w:t xml:space="preserve"> program og kunne ikke extends to </w:t>
+      </w:r>
+      <w:r>
+        <w:t>klasse</w:t>
+      </w:r>
+      <w:r>
+        <w:t>, så vi har brugt til at implementere interface Runnable.</w:t>
+      </w:r>
+    </w:p>
+    <w:p>
+      <w:r>
+        <w:t xml:space="preserve">Vi </w:t>
+      </w:r>
+      <w:r>
+        <w:t xml:space="preserve">ville </w:t>
+      </w:r>
+      <w:r>
+        <w:t>i vores program</w:t>
+      </w:r>
+      <w:r>
+        <w:t xml:space="preserve"> samtidig til at vi følger oplysninger til vores beregne lånetilbud kommer svær fra IKR (kundes </w:t>
+      </w:r>
+      <w:r>
+        <w:t>kreditværdighed)</w:t>
+      </w:r>
+      <w:r>
+        <w:t xml:space="preserve"> og banken(renteset) (se Aktivitet diagram til use case 3 bilæg ??), så vi har brugt tråde til at implementere den stykker af programmet.</w:t>
+      </w:r>
+    </w:p>
     <w:p>
       <w:pPr>
         <w:pStyle w:val="Overskrift3"/>
       </w:pPr>
-      <w:bookmarkStart w:id="34" w:name="_Toc514746136"/>
-      <w:r>
-        <w:t>Tråde</w:t>
-      </w:r>
-      <w:r>
-        <w:t>(Shahnaz)</w:t>
-      </w:r>
-      <w:bookmarkEnd w:id="34"/>
-    </w:p>
-    <w:p>
-      <w:r>
-        <w:t>Enkelte- trådede programmer</w:t>
-      </w:r>
-      <w:r>
-        <w:t>, der er en s</w:t>
-      </w:r>
-      <w:r>
-        <w:t>ekv</w:t>
-      </w:r>
-      <w:r>
-        <w:t>e</w:t>
-      </w:r>
-      <w:r>
-        <w:t>n</w:t>
-      </w:r>
-      <w:r>
-        <w:t>tie</w:t>
-      </w:r>
-      <w:r>
-        <w:t xml:space="preserve">lle proces som begynder fra </w:t>
-      </w:r>
-      <w:r>
-        <w:t>et sted</w:t>
-      </w:r>
-      <w:r>
-        <w:t xml:space="preserve"> i e</w:t>
-      </w:r>
-      <w:r>
-        <w:t>t</w:t>
-      </w:r>
-      <w:r>
-        <w:t xml:space="preserve"> program og efter at kører alle nødvendige kode færdig på en tids punkt og giver svær til sidste, </w:t>
-      </w:r>
-      <w:r>
-        <w:t xml:space="preserve">men nogle gange i </w:t>
-      </w:r>
-      <w:r>
-        <w:t>et program</w:t>
-      </w:r>
-      <w:r>
-        <w:t xml:space="preserve"> forventes</w:t>
-      </w:r>
-      <w:r>
-        <w:t xml:space="preserve"> at to eller mange stykker kode kør på samme tid og giver mange </w:t>
-      </w:r>
-      <w:r>
-        <w:t>forskellige</w:t>
-      </w:r>
-      <w:r>
-        <w:t xml:space="preserve"> resultater, derfor en programmør nøde til bruger en </w:t>
-      </w:r>
-      <w:r>
-        <w:t xml:space="preserve">måde som kan gøre det. </w:t>
-      </w:r>
-    </w:p>
-    <w:p>
-      <w:r>
-        <w:t xml:space="preserve">Tråde giver </w:t>
-      </w:r>
-      <w:r>
-        <w:t>os den mulighed som kan kører mange stykker programmer sammen og giver forskellige resultater.</w:t>
-      </w:r>
-      <w:r>
-        <w:t xml:space="preserve"> En </w:t>
-      </w:r>
-      <w:r>
-        <w:t xml:space="preserve">enkelt-trådet programs tilstand består af objektsystemets tilstand, alle lokale variables tilstande, og det sted programmet er kommet til i sin udførelse., men en tråde tilstand består af alle lokale variable tilstand i tråden og </w:t>
-      </w:r>
-      <w:r>
-        <w:t>det sted</w:t>
-      </w:r>
-      <w:r>
-        <w:t xml:space="preserve"> som tråden kommet til, i sin </w:t>
-      </w:r>
-      <w:r>
-        <w:t>udførelse,</w:t>
-      </w:r>
-      <w:r>
-        <w:t xml:space="preserve"> så hvis vi vil gerne vad et flere trådet programs tilstand skal</w:t>
-      </w:r>
-      <w:r>
-        <w:t xml:space="preserve"> vad alle trådenes tilstand og alle objektsystemets tilstande. </w:t>
-      </w:r>
-    </w:p>
-    <w:p>
-      <w:r>
-        <w:t xml:space="preserve">Men har to måde at lave tråde i Java, den første at arver (extends) abstrakt klasse Thread som har en Run metode og skriver alle de </w:t>
-      </w:r>
-      <w:r>
-        <w:t>koder</w:t>
-      </w:r>
-      <w:r>
-        <w:t xml:space="preserve"> som de vil sin tråde gør i den, og </w:t>
-      </w:r>
-      <w:r>
-        <w:t xml:space="preserve">bagefter </w:t>
-      </w:r>
-      <w:r>
-        <w:t>opkalder</w:t>
-      </w:r>
-      <w:r>
-        <w:t xml:space="preserve"> på metoden Start på en instans fra vores objekt i Main metode,</w:t>
-      </w:r>
-      <w:r>
-        <w:t xml:space="preserve"> og den anden måde men kan arver fra interface Runnable som har en abstract Run metode og i main metode laver en Thread objekt som tager en Runnable klasse parameter og giver den </w:t>
-      </w:r>
-      <w:r>
-        <w:t>et objekt</w:t>
-      </w:r>
-      <w:r>
-        <w:t xml:space="preserve"> fra vores klasse.</w:t>
-      </w:r>
-    </w:p>
-    <w:p>
-      <w:r>
-        <w:t xml:space="preserve"> </w:t>
-      </w:r>
-      <w:r>
-        <w:t xml:space="preserve"> på den måde men kan kun extends Thread i </w:t>
-      </w:r>
-      <w:r>
-        <w:t>sit program</w:t>
-      </w:r>
-      <w:r>
-        <w:t xml:space="preserve"> og ikke flere klasser. I </w:t>
-      </w:r>
-      <w:r>
-        <w:t>vores</w:t>
-      </w:r>
-      <w:r>
-        <w:t xml:space="preserve"> program vi var nåd til </w:t>
-      </w:r>
-      <w:r>
-        <w:t>at bruge</w:t>
-      </w:r>
-      <w:r>
-        <w:t xml:space="preserve"> den anden mode, som de</w:t>
-      </w:r>
-      <w:r>
-        <w:t>t aver interface Runnable</w:t>
-      </w:r>
-      <w:r>
-        <w:t>, fordi vi var nødt til bruger observer patten (læs mere i afsnit</w:t>
-      </w:r>
-      <w:r>
-        <w:t xml:space="preserve"> observer patten</w:t>
-      </w:r>
-      <w:r>
-        <w:t>)</w:t>
-      </w:r>
-      <w:r>
-        <w:t xml:space="preserve"> </w:t>
-      </w:r>
-      <w:r>
-        <w:t xml:space="preserve">og </w:t>
-      </w:r>
-      <w:r>
-        <w:t>skulle</w:t>
-      </w:r>
-      <w:r>
-        <w:t xml:space="preserve"> extends klasse observerble i </w:t>
-      </w:r>
-      <w:r>
-        <w:t>vores</w:t>
-      </w:r>
-      <w:r>
-        <w:t xml:space="preserve"> program og kunne ikke extends to </w:t>
-      </w:r>
-      <w:r>
-        <w:t>klasse</w:t>
-      </w:r>
-      <w:r>
-        <w:t>, så vi har brugt til at implementere interface Runnable.</w:t>
-      </w:r>
-    </w:p>
-    <w:p>
-      <w:r>
-        <w:lastRenderedPageBreak/>
-        <w:t xml:space="preserve">Vi </w:t>
-      </w:r>
-      <w:r>
-        <w:t xml:space="preserve">ville </w:t>
-      </w:r>
-      <w:r>
-        <w:t>i vores program</w:t>
-      </w:r>
-      <w:r>
-        <w:t xml:space="preserve"> samtidig til at vi følger oplysninger til vores beregne lånetilbud kommer svær fra IKR (kundes </w:t>
-      </w:r>
-      <w:r>
-        <w:t>kreditværdighed)</w:t>
-      </w:r>
-      <w:r>
-        <w:t xml:space="preserve"> og banken(renteset) (se Aktivitet diagram til use case 3 bilæg ??), så vi har brugt tråde til at implementere den stykker af programmet.</w:t>
-      </w:r>
+      <w:bookmarkStart w:id="36" w:name="_Toc514746137"/>
     </w:p>
     <w:p>
       <w:pPr>
         <w:pStyle w:val="Overskrift3"/>
-        <w:rPr>
-          <w:lang w:val="en-US"/>
-        </w:rPr>
-      </w:pPr>
-      <w:bookmarkStart w:id="35" w:name="_Toc514746137"/>
-    </w:p>
-    <w:p>
-      <w:pPr>
-        <w:pStyle w:val="Overskrift3"/>
-        <w:rPr>
-          <w:lang w:val="en-US"/>
-        </w:rPr>
-      </w:pPr>
-      <w:r>
-        <w:rPr>
-          <w:lang w:val="en-US"/>
-        </w:rPr>
+      </w:pPr>
+      <w:r>
         <w:t>Observer pattern</w:t>
       </w:r>
-      <w:bookmarkEnd w:id="35"/>
-      <w:r>
-        <w:rPr>
-          <w:lang w:val="en-US"/>
-        </w:rPr>
+      <w:bookmarkEnd w:id="36"/>
+      <w:r>
         <w:t>(Sofie)</w:t>
       </w:r>
     </w:p>
@@ -10814,7 +10730,7 @@
           <w:noProof/>
         </w:rPr>
         <w:pict w14:anchorId="5F19E20D">
-          <v:shape id="Text Box 34" o:spid="_x0000_s1065" type="#_x0000_t202" style="position:absolute;margin-left:307.9pt;margin-top:7.6pt;width:359.1pt;height:291.3pt;z-index:251660305;visibility:visible;mso-wrap-style:square;mso-width-percent:0;mso-height-percent:0;mso-wrap-distance-left:9pt;mso-wrap-distance-top:3.6pt;mso-wrap-distance-right:9pt;mso-wrap-distance-bottom:3.6pt;mso-position-horizontal:right;mso-position-horizontal-relative:margin;mso-position-vertical:absolute;mso-position-vertical-relative:text;mso-width-percent:0;mso-height-percent:0;mso-width-relative:margin;mso-height-relative:margin;v-text-anchor:top" o:gfxdata="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" stroked="f">
+          <v:shape id="Text Box 34" o:spid="_x0000_s1065" type="#_x0000_t202" style="position:absolute;margin-left:615.8pt;margin-top:7.6pt;width:359.1pt;height:291.3pt;z-index:251660305;visibility:visible;mso-wrap-style:square;mso-width-percent:0;mso-height-percent:0;mso-wrap-distance-left:9pt;mso-wrap-distance-top:3.6pt;mso-wrap-distance-right:9pt;mso-wrap-distance-bottom:3.6pt;mso-position-horizontal:right;mso-position-horizontal-relative:margin;mso-position-vertical:absolute;mso-position-vertical-relative:text;mso-width-percent:0;mso-height-percent:0;mso-width-relative:margin;mso-height-relative:margin;v-text-anchor:top" o:gfxdata="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" stroked="f">
             <v:textbox>
               <w:txbxContent>
                 <w:p>
@@ -10966,6 +10882,7 @@
       </w:r>
       <w:proofErr w:type="spellStart"/>
       <w:r>
+        <w:lastRenderedPageBreak/>
         <w:t>subject</w:t>
       </w:r>
       <w:proofErr w:type="spellEnd"/>
@@ -11023,7 +10940,6 @@
     </w:p>
     <w:p>
       <w:r>
-        <w:lastRenderedPageBreak/>
         <w:tab/>
         <w:t xml:space="preserve">Et </w:t>
       </w:r>
@@ -11125,12 +11041,7 @@
       </w:r>
       <w:proofErr w:type="spellStart"/>
       <w:r>
-        <w:t>observe</w:t>
-      </w:r>
-      <w:bookmarkStart w:id="36" w:name="_GoBack"/>
-      <w:bookmarkEnd w:id="36"/>
-      <w:r>
-        <w:t>rens</w:t>
+        <w:t>observerens</w:t>
       </w:r>
       <w:proofErr w:type="spellEnd"/>
       <w:r>
@@ -11294,6 +11205,7 @@
         <w:rPr>
           <w:lang w:val="en-US"/>
         </w:rPr>
+        <w:lastRenderedPageBreak/>
         <w:t>Unit-test</w:t>
       </w:r>
       <w:bookmarkEnd w:id="37"/>
@@ -11343,11 +11255,7 @@
         <w:t>,</w:t>
       </w:r>
       <w:r>
-        <w:t xml:space="preserve"> og derfor kan de gentages på et hvilket som helst tidspunkt. Hvis vi blot testede </w:t>
-      </w:r>
-      <w:r>
-        <w:lastRenderedPageBreak/>
-        <w:t>manuelt</w:t>
+        <w:t xml:space="preserve"> og derfor kan de gentages på et hvilket som helst tidspunkt. Hvis vi blot testede manuelt</w:t>
       </w:r>
       <w:r>
         <w:t>,</w:t>
@@ -20541,7 +20449,7 @@
 </file>
 
 <file path=customXml/itemProps2.xml><?xml version="1.0" encoding="utf-8"?>
-<ds:datastoreItem xmlns:ds="http://schemas.openxmlformats.org/officeDocument/2006/customXml" ds:itemID="{7539CF03-3C42-42B3-8A71-B60A67D0B478}">
+<ds:datastoreItem xmlns:ds="http://schemas.openxmlformats.org/officeDocument/2006/customXml" ds:itemID="{73B65053-B91B-409E-ABB3-41BE90C2DED1}">
   <ds:schemaRefs>
     <ds:schemaRef ds:uri="http://schemas.openxmlformats.org/officeDocument/2006/bibliography"/>
   </ds:schemaRefs>

</xml_diff>

<commit_message>
update metode i datalayer og små finpudsninger
</commit_message>
<xml_diff>
--- a/modeller, dokumenter/proj. mgt/Rapport.docx
+++ b/modeller, dokumenter/proj. mgt/Rapport.docx
@@ -407,7 +407,7 @@
           <w:r>
             <w:fldChar w:fldCharType="separate"/>
           </w:r>
-          <w:hyperlink w:anchor="_Toc514933010" w:history="1">
+          <w:hyperlink w:anchor="_Toc515011863" w:history="1">
             <w:r>
               <w:rPr>
                 <w:rStyle w:val="Hyperlink"/>
@@ -434,7 +434,7 @@
                 <w:noProof/>
                 <w:webHidden/>
               </w:rPr>
-              <w:instrText xml:space="preserve"> PAGEREF _Toc514933010 \h </w:instrText>
+              <w:instrText xml:space="preserve"> PAGEREF _Toc515011863 \h </w:instrText>
             </w:r>
             <w:r>
               <w:rPr>
@@ -477,7 +477,7 @@
               <w:sz w:val="22"/>
             </w:rPr>
           </w:pPr>
-          <w:hyperlink w:anchor="_Toc514933011" w:history="1">
+          <w:hyperlink w:anchor="_Toc515011864" w:history="1">
             <w:r>
               <w:rPr>
                 <w:rStyle w:val="Hyperlink"/>
@@ -504,7 +504,7 @@
                 <w:noProof/>
                 <w:webHidden/>
               </w:rPr>
-              <w:instrText xml:space="preserve"> PAGEREF _Toc514933011 \h </w:instrText>
+              <w:instrText xml:space="preserve"> PAGEREF _Toc515011864 \h </w:instrText>
             </w:r>
             <w:r>
               <w:rPr>
@@ -547,7 +547,7 @@
               <w:sz w:val="22"/>
             </w:rPr>
           </w:pPr>
-          <w:hyperlink w:anchor="_Toc514933012" w:history="1">
+          <w:hyperlink w:anchor="_Toc515011865" w:history="1">
             <w:r>
               <w:rPr>
                 <w:rStyle w:val="Hyperlink"/>
@@ -574,7 +574,7 @@
                 <w:noProof/>
                 <w:webHidden/>
               </w:rPr>
-              <w:instrText xml:space="preserve"> PAGEREF _Toc514933012 \h </w:instrText>
+              <w:instrText xml:space="preserve"> PAGEREF _Toc515011865 \h </w:instrText>
             </w:r>
             <w:r>
               <w:rPr>
@@ -617,7 +617,7 @@
               <w:sz w:val="22"/>
             </w:rPr>
           </w:pPr>
-          <w:hyperlink w:anchor="_Toc514933013" w:history="1">
+          <w:hyperlink w:anchor="_Toc515011866" w:history="1">
             <w:r>
               <w:rPr>
                 <w:rStyle w:val="Hyperlink"/>
@@ -644,7 +644,7 @@
                 <w:noProof/>
                 <w:webHidden/>
               </w:rPr>
-              <w:instrText xml:space="preserve"> PAGEREF _Toc514933013 \h </w:instrText>
+              <w:instrText xml:space="preserve"> PAGEREF _Toc515011866 \h </w:instrText>
             </w:r>
             <w:r>
               <w:rPr>
@@ -687,7 +687,7 @@
               <w:sz w:val="22"/>
             </w:rPr>
           </w:pPr>
-          <w:hyperlink w:anchor="_Toc514933014" w:history="1">
+          <w:hyperlink w:anchor="_Toc515011867" w:history="1">
             <w:r>
               <w:rPr>
                 <w:rStyle w:val="Hyperlink"/>
@@ -714,7 +714,7 @@
                 <w:noProof/>
                 <w:webHidden/>
               </w:rPr>
-              <w:instrText xml:space="preserve"> PAGEREF _Toc514933014 \h </w:instrText>
+              <w:instrText xml:space="preserve"> PAGEREF _Toc515011867 \h </w:instrText>
             </w:r>
             <w:r>
               <w:rPr>
@@ -757,7 +757,7 @@
               <w:sz w:val="22"/>
             </w:rPr>
           </w:pPr>
-          <w:hyperlink w:anchor="_Toc514933015" w:history="1">
+          <w:hyperlink w:anchor="_Toc515011868" w:history="1">
             <w:r>
               <w:rPr>
                 <w:rStyle w:val="Hyperlink"/>
@@ -784,7 +784,7 @@
                 <w:noProof/>
                 <w:webHidden/>
               </w:rPr>
-              <w:instrText xml:space="preserve"> PAGEREF _Toc514933015 \h </w:instrText>
+              <w:instrText xml:space="preserve"> PAGEREF _Toc515011868 \h </w:instrText>
             </w:r>
             <w:r>
               <w:rPr>
@@ -827,7 +827,7 @@
               <w:sz w:val="22"/>
             </w:rPr>
           </w:pPr>
-          <w:hyperlink w:anchor="_Toc514933016" w:history="1">
+          <w:hyperlink w:anchor="_Toc515011869" w:history="1">
             <w:r>
               <w:rPr>
                 <w:rStyle w:val="Hyperlink"/>
@@ -854,7 +854,7 @@
                 <w:noProof/>
                 <w:webHidden/>
               </w:rPr>
-              <w:instrText xml:space="preserve"> PAGEREF _Toc514933016 \h </w:instrText>
+              <w:instrText xml:space="preserve"> PAGEREF _Toc515011869 \h </w:instrText>
             </w:r>
             <w:r>
               <w:rPr>
@@ -897,7 +897,7 @@
               <w:sz w:val="22"/>
             </w:rPr>
           </w:pPr>
-          <w:hyperlink w:anchor="_Toc514933017" w:history="1">
+          <w:hyperlink w:anchor="_Toc515011870" w:history="1">
             <w:r>
               <w:rPr>
                 <w:rStyle w:val="Hyperlink"/>
@@ -924,7 +924,7 @@
                 <w:noProof/>
                 <w:webHidden/>
               </w:rPr>
-              <w:instrText xml:space="preserve"> PAGEREF _Toc514933017 \h </w:instrText>
+              <w:instrText xml:space="preserve"> PAGEREF _Toc515011870 \h </w:instrText>
             </w:r>
             <w:r>
               <w:rPr>
@@ -967,7 +967,7 @@
               <w:sz w:val="22"/>
             </w:rPr>
           </w:pPr>
-          <w:hyperlink w:anchor="_Toc514933018" w:history="1">
+          <w:hyperlink w:anchor="_Toc515011871" w:history="1">
             <w:r>
               <w:rPr>
                 <w:rStyle w:val="Hyperlink"/>
@@ -994,7 +994,7 @@
                 <w:noProof/>
                 <w:webHidden/>
               </w:rPr>
-              <w:instrText xml:space="preserve"> PAGEREF _Toc514933018 \h </w:instrText>
+              <w:instrText xml:space="preserve"> PAGEREF _Toc515011871 \h </w:instrText>
             </w:r>
             <w:r>
               <w:rPr>
@@ -1037,7 +1037,7 @@
               <w:sz w:val="22"/>
             </w:rPr>
           </w:pPr>
-          <w:hyperlink w:anchor="_Toc514933019" w:history="1">
+          <w:hyperlink w:anchor="_Toc515011872" w:history="1">
             <w:r>
               <w:rPr>
                 <w:rStyle w:val="Hyperlink"/>
@@ -1064,7 +1064,7 @@
                 <w:noProof/>
                 <w:webHidden/>
               </w:rPr>
-              <w:instrText xml:space="preserve"> PAGEREF _Toc514933019 \h </w:instrText>
+              <w:instrText xml:space="preserve"> PAGEREF _Toc515011872 \h </w:instrText>
             </w:r>
             <w:r>
               <w:rPr>
@@ -1107,7 +1107,7 @@
               <w:sz w:val="22"/>
             </w:rPr>
           </w:pPr>
-          <w:hyperlink w:anchor="_Toc514933020" w:history="1">
+          <w:hyperlink w:anchor="_Toc515011873" w:history="1">
             <w:r>
               <w:rPr>
                 <w:rStyle w:val="Hyperlink"/>
@@ -1134,7 +1134,7 @@
                 <w:noProof/>
                 <w:webHidden/>
               </w:rPr>
-              <w:instrText xml:space="preserve"> PAGEREF _Toc514933020 \h </w:instrText>
+              <w:instrText xml:space="preserve"> PAGEREF _Toc515011873 \h </w:instrText>
             </w:r>
             <w:r>
               <w:rPr>
@@ -1177,7 +1177,7 @@
               <w:sz w:val="22"/>
             </w:rPr>
           </w:pPr>
-          <w:hyperlink w:anchor="_Toc514933021" w:history="1">
+          <w:hyperlink w:anchor="_Toc515011874" w:history="1">
             <w:r>
               <w:rPr>
                 <w:rStyle w:val="Hyperlink"/>
@@ -1204,7 +1204,7 @@
                 <w:noProof/>
                 <w:webHidden/>
               </w:rPr>
-              <w:instrText xml:space="preserve"> PAGEREF _Toc514933021 \h </w:instrText>
+              <w:instrText xml:space="preserve"> PAGEREF _Toc515011874 \h </w:instrText>
             </w:r>
             <w:r>
               <w:rPr>
@@ -1247,7 +1247,7 @@
               <w:sz w:val="22"/>
             </w:rPr>
           </w:pPr>
-          <w:hyperlink w:anchor="_Toc514933022" w:history="1">
+          <w:hyperlink w:anchor="_Toc515011875" w:history="1">
             <w:r>
               <w:rPr>
                 <w:rStyle w:val="Hyperlink"/>
@@ -1274,7 +1274,7 @@
                 <w:noProof/>
                 <w:webHidden/>
               </w:rPr>
-              <w:instrText xml:space="preserve"> PAGEREF _Toc514933022 \h </w:instrText>
+              <w:instrText xml:space="preserve"> PAGEREF _Toc515011875 \h </w:instrText>
             </w:r>
             <w:r>
               <w:rPr>
@@ -1317,7 +1317,7 @@
               <w:sz w:val="22"/>
             </w:rPr>
           </w:pPr>
-          <w:hyperlink w:anchor="_Toc514933023" w:history="1">
+          <w:hyperlink w:anchor="_Toc515011876" w:history="1">
             <w:r>
               <w:rPr>
                 <w:rStyle w:val="Hyperlink"/>
@@ -1345,7 +1345,7 @@
                 <w:noProof/>
                 <w:webHidden/>
               </w:rPr>
-              <w:instrText xml:space="preserve"> PAGEREF _Toc514933023 \h </w:instrText>
+              <w:instrText xml:space="preserve"> PAGEREF _Toc515011876 \h </w:instrText>
             </w:r>
             <w:r>
               <w:rPr>
@@ -1388,7 +1388,7 @@
               <w:sz w:val="22"/>
             </w:rPr>
           </w:pPr>
-          <w:hyperlink w:anchor="_Toc514933024" w:history="1">
+          <w:hyperlink w:anchor="_Toc515011877" w:history="1">
             <w:r>
               <w:rPr>
                 <w:rStyle w:val="Hyperlink"/>
@@ -1416,7 +1416,7 @@
                 <w:noProof/>
                 <w:webHidden/>
               </w:rPr>
-              <w:instrText xml:space="preserve"> PAGEREF _Toc514933024 \h </w:instrText>
+              <w:instrText xml:space="preserve"> PAGEREF _Toc515011877 \h </w:instrText>
             </w:r>
             <w:r>
               <w:rPr>
@@ -1459,7 +1459,7 @@
               <w:sz w:val="22"/>
             </w:rPr>
           </w:pPr>
-          <w:hyperlink w:anchor="_Toc514933025" w:history="1">
+          <w:hyperlink w:anchor="_Toc515011878" w:history="1">
             <w:r>
               <w:rPr>
                 <w:rStyle w:val="Hyperlink"/>
@@ -1486,7 +1486,7 @@
                 <w:noProof/>
                 <w:webHidden/>
               </w:rPr>
-              <w:instrText xml:space="preserve"> PAGEREF _Toc514933025 \h </w:instrText>
+              <w:instrText xml:space="preserve"> PAGEREF _Toc515011878 \h </w:instrText>
             </w:r>
             <w:r>
               <w:rPr>
@@ -1529,7 +1529,7 @@
               <w:sz w:val="22"/>
             </w:rPr>
           </w:pPr>
-          <w:hyperlink w:anchor="_Toc514933026" w:history="1">
+          <w:hyperlink w:anchor="_Toc515011879" w:history="1">
             <w:r>
               <w:rPr>
                 <w:rStyle w:val="Hyperlink"/>
@@ -1557,7 +1557,7 @@
                 <w:noProof/>
                 <w:webHidden/>
               </w:rPr>
-              <w:instrText xml:space="preserve"> PAGEREF _Toc514933026 \h </w:instrText>
+              <w:instrText xml:space="preserve"> PAGEREF _Toc515011879 \h </w:instrText>
             </w:r>
             <w:r>
               <w:rPr>
@@ -1600,7 +1600,7 @@
               <w:sz w:val="22"/>
             </w:rPr>
           </w:pPr>
-          <w:hyperlink w:anchor="_Toc514933027" w:history="1">
+          <w:hyperlink w:anchor="_Toc515011880" w:history="1">
             <w:r>
               <w:rPr>
                 <w:rStyle w:val="Hyperlink"/>
@@ -1627,7 +1627,7 @@
                 <w:noProof/>
                 <w:webHidden/>
               </w:rPr>
-              <w:instrText xml:space="preserve"> PAGEREF _Toc514933027 \h </w:instrText>
+              <w:instrText xml:space="preserve"> PAGEREF _Toc515011880 \h </w:instrText>
             </w:r>
             <w:r>
               <w:rPr>
@@ -1670,7 +1670,7 @@
               <w:sz w:val="22"/>
             </w:rPr>
           </w:pPr>
-          <w:hyperlink w:anchor="_Toc514933028" w:history="1">
+          <w:hyperlink w:anchor="_Toc515011881" w:history="1">
             <w:r>
               <w:rPr>
                 <w:rStyle w:val="Hyperlink"/>
@@ -1697,7 +1697,7 @@
                 <w:noProof/>
                 <w:webHidden/>
               </w:rPr>
-              <w:instrText xml:space="preserve"> PAGEREF _Toc514933028 \h </w:instrText>
+              <w:instrText xml:space="preserve"> PAGEREF _Toc515011881 \h </w:instrText>
             </w:r>
             <w:r>
               <w:rPr>
@@ -1740,7 +1740,7 @@
               <w:sz w:val="22"/>
             </w:rPr>
           </w:pPr>
-          <w:hyperlink w:anchor="_Toc514933029" w:history="1">
+          <w:hyperlink w:anchor="_Toc515011882" w:history="1">
             <w:r>
               <w:rPr>
                 <w:rStyle w:val="Hyperlink"/>
@@ -1767,7 +1767,7 @@
                 <w:noProof/>
                 <w:webHidden/>
               </w:rPr>
-              <w:instrText xml:space="preserve"> PAGEREF _Toc514933029 \h </w:instrText>
+              <w:instrText xml:space="preserve"> PAGEREF _Toc515011882 \h </w:instrText>
             </w:r>
             <w:r>
               <w:rPr>
@@ -1810,7 +1810,7 @@
               <w:sz w:val="22"/>
             </w:rPr>
           </w:pPr>
-          <w:hyperlink w:anchor="_Toc514933030" w:history="1">
+          <w:hyperlink w:anchor="_Toc515011883" w:history="1">
             <w:r>
               <w:rPr>
                 <w:rStyle w:val="Hyperlink"/>
@@ -1837,7 +1837,7 @@
                 <w:noProof/>
                 <w:webHidden/>
               </w:rPr>
-              <w:instrText xml:space="preserve"> PAGEREF _Toc514933030 \h </w:instrText>
+              <w:instrText xml:space="preserve"> PAGEREF _Toc515011883 \h </w:instrText>
             </w:r>
             <w:r>
               <w:rPr>
@@ -1880,7 +1880,7 @@
               <w:sz w:val="22"/>
             </w:rPr>
           </w:pPr>
-          <w:hyperlink w:anchor="_Toc514933031" w:history="1">
+          <w:hyperlink w:anchor="_Toc515011884" w:history="1">
             <w:r>
               <w:rPr>
                 <w:rStyle w:val="Hyperlink"/>
@@ -1907,7 +1907,7 @@
                 <w:noProof/>
                 <w:webHidden/>
               </w:rPr>
-              <w:instrText xml:space="preserve"> PAGEREF _Toc514933031 \h </w:instrText>
+              <w:instrText xml:space="preserve"> PAGEREF _Toc515011884 \h </w:instrText>
             </w:r>
             <w:r>
               <w:rPr>
@@ -1950,7 +1950,7 @@
               <w:sz w:val="22"/>
             </w:rPr>
           </w:pPr>
-          <w:hyperlink w:anchor="_Toc514933032" w:history="1">
+          <w:hyperlink w:anchor="_Toc515011885" w:history="1">
             <w:r>
               <w:rPr>
                 <w:rStyle w:val="Hyperlink"/>
@@ -1977,7 +1977,7 @@
                 <w:noProof/>
                 <w:webHidden/>
               </w:rPr>
-              <w:instrText xml:space="preserve"> PAGEREF _Toc514933032 \h </w:instrText>
+              <w:instrText xml:space="preserve"> PAGEREF _Toc515011885 \h </w:instrText>
             </w:r>
             <w:r>
               <w:rPr>
@@ -2020,7 +2020,7 @@
               <w:sz w:val="22"/>
             </w:rPr>
           </w:pPr>
-          <w:hyperlink w:anchor="_Toc514933033" w:history="1">
+          <w:hyperlink w:anchor="_Toc515011886" w:history="1">
             <w:r>
               <w:rPr>
                 <w:rStyle w:val="Hyperlink"/>
@@ -2048,7 +2048,7 @@
                 <w:noProof/>
                 <w:webHidden/>
               </w:rPr>
-              <w:instrText xml:space="preserve"> PAGEREF _Toc514933033 \h </w:instrText>
+              <w:instrText xml:space="preserve"> PAGEREF _Toc515011886 \h </w:instrText>
             </w:r>
             <w:r>
               <w:rPr>
@@ -2091,7 +2091,7 @@
               <w:sz w:val="22"/>
             </w:rPr>
           </w:pPr>
-          <w:hyperlink w:anchor="_Toc514933034" w:history="1">
+          <w:hyperlink w:anchor="_Toc515011887" w:history="1">
             <w:r>
               <w:rPr>
                 <w:rStyle w:val="Hyperlink"/>
@@ -2118,7 +2118,7 @@
                 <w:noProof/>
                 <w:webHidden/>
               </w:rPr>
-              <w:instrText xml:space="preserve"> PAGEREF _Toc514933034 \h </w:instrText>
+              <w:instrText xml:space="preserve"> PAGEREF _Toc515011887 \h </w:instrText>
             </w:r>
             <w:r>
               <w:rPr>
@@ -2161,7 +2161,7 @@
               <w:sz w:val="22"/>
             </w:rPr>
           </w:pPr>
-          <w:hyperlink w:anchor="_Toc514933035" w:history="1">
+          <w:hyperlink w:anchor="_Toc515011888" w:history="1">
             <w:r>
               <w:rPr>
                 <w:rStyle w:val="Hyperlink"/>
@@ -2188,7 +2188,7 @@
                 <w:noProof/>
                 <w:webHidden/>
               </w:rPr>
-              <w:instrText xml:space="preserve"> PAGEREF _Toc514933035 \h </w:instrText>
+              <w:instrText xml:space="preserve"> PAGEREF _Toc515011888 \h </w:instrText>
             </w:r>
             <w:r>
               <w:rPr>
@@ -2231,7 +2231,7 @@
               <w:sz w:val="22"/>
             </w:rPr>
           </w:pPr>
-          <w:hyperlink w:anchor="_Toc514933036" w:history="1">
+          <w:hyperlink w:anchor="_Toc515011889" w:history="1">
             <w:r>
               <w:rPr>
                 <w:rStyle w:val="Hyperlink"/>
@@ -2258,7 +2258,7 @@
                 <w:noProof/>
                 <w:webHidden/>
               </w:rPr>
-              <w:instrText xml:space="preserve"> PAGEREF _Toc514933036 \h </w:instrText>
+              <w:instrText xml:space="preserve"> PAGEREF _Toc515011889 \h </w:instrText>
             </w:r>
             <w:r>
               <w:rPr>
@@ -2301,7 +2301,7 @@
               <w:sz w:val="22"/>
             </w:rPr>
           </w:pPr>
-          <w:hyperlink w:anchor="_Toc514933037" w:history="1">
+          <w:hyperlink w:anchor="_Toc515011890" w:history="1">
             <w:r>
               <w:rPr>
                 <w:rStyle w:val="Hyperlink"/>
@@ -2328,7 +2328,7 @@
                 <w:noProof/>
                 <w:webHidden/>
               </w:rPr>
-              <w:instrText xml:space="preserve"> PAGEREF _Toc514933037 \h </w:instrText>
+              <w:instrText xml:space="preserve"> PAGEREF _Toc515011890 \h </w:instrText>
             </w:r>
             <w:r>
               <w:rPr>
@@ -2371,7 +2371,7 @@
               <w:sz w:val="22"/>
             </w:rPr>
           </w:pPr>
-          <w:hyperlink w:anchor="_Toc514933038" w:history="1">
+          <w:hyperlink w:anchor="_Toc515011891" w:history="1">
             <w:r>
               <w:rPr>
                 <w:rStyle w:val="Hyperlink"/>
@@ -2398,7 +2398,7 @@
                 <w:noProof/>
                 <w:webHidden/>
               </w:rPr>
-              <w:instrText xml:space="preserve"> PAGEREF _Toc514933038 \h </w:instrText>
+              <w:instrText xml:space="preserve"> PAGEREF _Toc515011891 \h </w:instrText>
             </w:r>
             <w:r>
               <w:rPr>
@@ -2441,12 +2441,11 @@
               <w:sz w:val="22"/>
             </w:rPr>
           </w:pPr>
-          <w:hyperlink w:anchor="_Toc514933039" w:history="1">
+          <w:hyperlink w:anchor="_Toc515011892" w:history="1">
             <w:r>
               <w:rPr>
                 <w:rStyle w:val="Hyperlink"/>
                 <w:noProof/>
-                <w:lang w:val="en-US"/>
               </w:rPr>
               <w:t>Observer pattern(Sofie)</w:t>
             </w:r>
@@ -2469,7 +2468,7 @@
                 <w:noProof/>
                 <w:webHidden/>
               </w:rPr>
-              <w:instrText xml:space="preserve"> PAGEREF _Toc514933039 \h </w:instrText>
+              <w:instrText xml:space="preserve"> PAGEREF _Toc515011892 \h </w:instrText>
             </w:r>
             <w:r>
               <w:rPr>
@@ -2512,7 +2511,7 @@
               <w:sz w:val="22"/>
             </w:rPr>
           </w:pPr>
-          <w:hyperlink w:anchor="_Toc514933040" w:history="1">
+          <w:hyperlink w:anchor="_Toc515011893" w:history="1">
             <w:r>
               <w:rPr>
                 <w:rStyle w:val="Hyperlink"/>
@@ -2540,7 +2539,7 @@
                 <w:noProof/>
                 <w:webHidden/>
               </w:rPr>
-              <w:instrText xml:space="preserve"> PAGEREF _Toc514933040 \h </w:instrText>
+              <w:instrText xml:space="preserve"> PAGEREF _Toc515011893 \h </w:instrText>
             </w:r>
             <w:r>
               <w:rPr>
@@ -2583,7 +2582,7 @@
               <w:sz w:val="22"/>
             </w:rPr>
           </w:pPr>
-          <w:hyperlink w:anchor="_Toc514933041" w:history="1">
+          <w:hyperlink w:anchor="_Toc515011894" w:history="1">
             <w:r>
               <w:rPr>
                 <w:rStyle w:val="Hyperlink"/>
@@ -2610,7 +2609,7 @@
                 <w:noProof/>
                 <w:webHidden/>
               </w:rPr>
-              <w:instrText xml:space="preserve"> PAGEREF _Toc514933041 \h </w:instrText>
+              <w:instrText xml:space="preserve"> PAGEREF _Toc515011894 \h </w:instrText>
             </w:r>
             <w:r>
               <w:rPr>
@@ -2653,7 +2652,7 @@
               <w:sz w:val="22"/>
             </w:rPr>
           </w:pPr>
-          <w:hyperlink w:anchor="_Toc514933042" w:history="1">
+          <w:hyperlink w:anchor="_Toc515011895" w:history="1">
             <w:r>
               <w:rPr>
                 <w:rStyle w:val="Hyperlink"/>
@@ -2680,7 +2679,7 @@
                 <w:noProof/>
                 <w:webHidden/>
               </w:rPr>
-              <w:instrText xml:space="preserve"> PAGEREF _Toc514933042 \h </w:instrText>
+              <w:instrText xml:space="preserve"> PAGEREF _Toc515011895 \h </w:instrText>
             </w:r>
             <w:r>
               <w:rPr>
@@ -2723,7 +2722,7 @@
               <w:sz w:val="22"/>
             </w:rPr>
           </w:pPr>
-          <w:hyperlink w:anchor="_Toc514933043" w:history="1">
+          <w:hyperlink w:anchor="_Toc515011896" w:history="1">
             <w:r>
               <w:rPr>
                 <w:rStyle w:val="Hyperlink"/>
@@ -2750,7 +2749,7 @@
                 <w:noProof/>
                 <w:webHidden/>
               </w:rPr>
-              <w:instrText xml:space="preserve"> PAGEREF _Toc514933043 \h </w:instrText>
+              <w:instrText xml:space="preserve"> PAGEREF _Toc515011896 \h </w:instrText>
             </w:r>
             <w:r>
               <w:rPr>
@@ -2793,7 +2792,7 @@
               <w:sz w:val="22"/>
             </w:rPr>
           </w:pPr>
-          <w:hyperlink w:anchor="_Toc514933044" w:history="1">
+          <w:hyperlink w:anchor="_Toc515011897" w:history="1">
             <w:r>
               <w:rPr>
                 <w:rStyle w:val="Hyperlink"/>
@@ -2820,7 +2819,7 @@
                 <w:noProof/>
                 <w:webHidden/>
               </w:rPr>
-              <w:instrText xml:space="preserve"> PAGEREF _Toc514933044 \h </w:instrText>
+              <w:instrText xml:space="preserve"> PAGEREF _Toc515011897 \h </w:instrText>
             </w:r>
             <w:r>
               <w:rPr>
@@ -2863,7 +2862,7 @@
               <w:sz w:val="22"/>
             </w:rPr>
           </w:pPr>
-          <w:hyperlink w:anchor="_Toc514933045" w:history="1">
+          <w:hyperlink w:anchor="_Toc515011898" w:history="1">
             <w:r>
               <w:rPr>
                 <w:rStyle w:val="Hyperlink"/>
@@ -2890,7 +2889,7 @@
                 <w:noProof/>
                 <w:webHidden/>
               </w:rPr>
-              <w:instrText xml:space="preserve"> PAGEREF _Toc514933045 \h </w:instrText>
+              <w:instrText xml:space="preserve"> PAGEREF _Toc515011898 \h </w:instrText>
             </w:r>
             <w:r>
               <w:rPr>
@@ -2933,27 +2932,13 @@
               <w:sz w:val="22"/>
             </w:rPr>
           </w:pPr>
-          <w:hyperlink w:anchor="_Toc514933046" w:history="1">
+          <w:hyperlink w:anchor="_Toc515011899" w:history="1">
             <w:r>
               <w:rPr>
                 <w:rStyle w:val="Hyperlink"/>
                 <w:noProof/>
               </w:rPr>
-              <w:t>Tests (Mar</w:t>
-            </w:r>
-            <w:r>
-              <w:rPr>
-                <w:rStyle w:val="Hyperlink"/>
-                <w:noProof/>
-              </w:rPr>
-              <w:t>t</w:t>
-            </w:r>
-            <w:r>
-              <w:rPr>
-                <w:rStyle w:val="Hyperlink"/>
-                <w:noProof/>
-              </w:rPr>
-              <w:t>in)</w:t>
+              <w:t>Tests (Martin review Sofie)</w:t>
             </w:r>
             <w:r>
               <w:rPr>
@@ -2974,7 +2959,7 @@
                 <w:noProof/>
                 <w:webHidden/>
               </w:rPr>
-              <w:instrText xml:space="preserve"> PAGEREF _Toc514933046 \h </w:instrText>
+              <w:instrText xml:space="preserve"> PAGEREF _Toc515011899 \h </w:instrText>
             </w:r>
             <w:r>
               <w:rPr>
@@ -3017,7 +3002,7 @@
               <w:sz w:val="22"/>
             </w:rPr>
           </w:pPr>
-          <w:hyperlink w:anchor="_Toc514933047" w:history="1">
+          <w:hyperlink w:anchor="_Toc515011900" w:history="1">
             <w:r>
               <w:rPr>
                 <w:rStyle w:val="Hyperlink"/>
@@ -3044,7 +3029,7 @@
                 <w:noProof/>
                 <w:webHidden/>
               </w:rPr>
-              <w:instrText xml:space="preserve"> PAGEREF _Toc514933047 \h </w:instrText>
+              <w:instrText xml:space="preserve"> PAGEREF _Toc515011900 \h </w:instrText>
             </w:r>
             <w:r>
               <w:rPr>
@@ -3064,7 +3049,7 @@
                 <w:noProof/>
                 <w:webHidden/>
               </w:rPr>
-              <w:t>27</w:t>
+              <w:t>28</w:t>
             </w:r>
             <w:r>
               <w:rPr>
@@ -3087,7 +3072,7 @@
               <w:sz w:val="22"/>
             </w:rPr>
           </w:pPr>
-          <w:hyperlink w:anchor="_Toc514933048" w:history="1">
+          <w:hyperlink w:anchor="_Toc515011901" w:history="1">
             <w:r>
               <w:rPr>
                 <w:rStyle w:val="Hyperlink"/>
@@ -3114,7 +3099,7 @@
                 <w:noProof/>
                 <w:webHidden/>
               </w:rPr>
-              <w:instrText xml:space="preserve"> PAGEREF _Toc514933048 \h </w:instrText>
+              <w:instrText xml:space="preserve"> PAGEREF _Toc515011901 \h </w:instrText>
             </w:r>
             <w:r>
               <w:rPr>
@@ -3157,7 +3142,7 @@
               <w:sz w:val="22"/>
             </w:rPr>
           </w:pPr>
-          <w:hyperlink w:anchor="_Toc514933049" w:history="1">
+          <w:hyperlink w:anchor="_Toc515011902" w:history="1">
             <w:r>
               <w:rPr>
                 <w:rStyle w:val="Hyperlink"/>
@@ -3184,7 +3169,7 @@
                 <w:noProof/>
                 <w:webHidden/>
               </w:rPr>
-              <w:instrText xml:space="preserve"> PAGEREF _Toc514933049 \h </w:instrText>
+              <w:instrText xml:space="preserve"> PAGEREF _Toc515011902 \h </w:instrText>
             </w:r>
             <w:r>
               <w:rPr>
@@ -3227,7 +3212,7 @@
               <w:sz w:val="22"/>
             </w:rPr>
           </w:pPr>
-          <w:hyperlink w:anchor="_Toc514933050" w:history="1">
+          <w:hyperlink w:anchor="_Toc515011903" w:history="1">
             <w:r>
               <w:rPr>
                 <w:rStyle w:val="Hyperlink"/>
@@ -3254,7 +3239,7 @@
                 <w:noProof/>
                 <w:webHidden/>
               </w:rPr>
-              <w:instrText xml:space="preserve"> PAGEREF _Toc514933050 \h </w:instrText>
+              <w:instrText xml:space="preserve"> PAGEREF _Toc515011903 \h </w:instrText>
             </w:r>
             <w:r>
               <w:rPr>
@@ -3297,7 +3282,7 @@
               <w:sz w:val="22"/>
             </w:rPr>
           </w:pPr>
-          <w:hyperlink w:anchor="_Toc514933051" w:history="1">
+          <w:hyperlink w:anchor="_Toc515011904" w:history="1">
             <w:r>
               <w:rPr>
                 <w:rStyle w:val="Hyperlink"/>
@@ -3324,7 +3309,7 @@
                 <w:noProof/>
                 <w:webHidden/>
               </w:rPr>
-              <w:instrText xml:space="preserve"> PAGEREF _Toc514933051 \h </w:instrText>
+              <w:instrText xml:space="preserve"> PAGEREF _Toc515011904 \h </w:instrText>
             </w:r>
             <w:r>
               <w:rPr>
@@ -3367,7 +3352,7 @@
               <w:sz w:val="22"/>
             </w:rPr>
           </w:pPr>
-          <w:hyperlink w:anchor="_Toc514933052" w:history="1">
+          <w:hyperlink w:anchor="_Toc515011905" w:history="1">
             <w:r>
               <w:rPr>
                 <w:rStyle w:val="Hyperlink"/>
@@ -3394,7 +3379,7 @@
                 <w:noProof/>
                 <w:webHidden/>
               </w:rPr>
-              <w:instrText xml:space="preserve"> PAGEREF _Toc514933052 \h </w:instrText>
+              <w:instrText xml:space="preserve"> PAGEREF _Toc515011905 \h </w:instrText>
             </w:r>
             <w:r>
               <w:rPr>
@@ -3437,7 +3422,7 @@
               <w:sz w:val="22"/>
             </w:rPr>
           </w:pPr>
-          <w:hyperlink w:anchor="_Toc514933053" w:history="1">
+          <w:hyperlink w:anchor="_Toc515011906" w:history="1">
             <w:r>
               <w:rPr>
                 <w:rStyle w:val="Hyperlink"/>
@@ -3464,7 +3449,7 @@
                 <w:noProof/>
                 <w:webHidden/>
               </w:rPr>
-              <w:instrText xml:space="preserve"> PAGEREF _Toc514933053 \h </w:instrText>
+              <w:instrText xml:space="preserve"> PAGEREF _Toc515011906 \h </w:instrText>
             </w:r>
             <w:r>
               <w:rPr>
@@ -3507,7 +3492,7 @@
               <w:sz w:val="22"/>
             </w:rPr>
           </w:pPr>
-          <w:hyperlink w:anchor="_Toc514933054" w:history="1">
+          <w:hyperlink w:anchor="_Toc515011907" w:history="1">
             <w:r>
               <w:rPr>
                 <w:rStyle w:val="Hyperlink"/>
@@ -3534,7 +3519,7 @@
                 <w:noProof/>
                 <w:webHidden/>
               </w:rPr>
-              <w:instrText xml:space="preserve"> PAGEREF _Toc514933054 \h </w:instrText>
+              <w:instrText xml:space="preserve"> PAGEREF _Toc515011907 \h </w:instrText>
             </w:r>
             <w:r>
               <w:rPr>
@@ -3577,7 +3562,7 @@
               <w:sz w:val="22"/>
             </w:rPr>
           </w:pPr>
-          <w:hyperlink w:anchor="_Toc514933055" w:history="1">
+          <w:hyperlink w:anchor="_Toc515011908" w:history="1">
             <w:r>
               <w:rPr>
                 <w:rStyle w:val="Hyperlink"/>
@@ -3604,7 +3589,7 @@
                 <w:noProof/>
                 <w:webHidden/>
               </w:rPr>
-              <w:instrText xml:space="preserve"> PAGEREF _Toc514933055 \h </w:instrText>
+              <w:instrText xml:space="preserve"> PAGEREF _Toc515011908 \h </w:instrText>
             </w:r>
             <w:r>
               <w:rPr>
@@ -3647,7 +3632,7 @@
               <w:sz w:val="22"/>
             </w:rPr>
           </w:pPr>
-          <w:hyperlink w:anchor="_Toc514933056" w:history="1">
+          <w:hyperlink w:anchor="_Toc515011909" w:history="1">
             <w:r>
               <w:rPr>
                 <w:rStyle w:val="Hyperlink"/>
@@ -3674,7 +3659,7 @@
                 <w:noProof/>
                 <w:webHidden/>
               </w:rPr>
-              <w:instrText xml:space="preserve"> PAGEREF _Toc514933056 \h </w:instrText>
+              <w:instrText xml:space="preserve"> PAGEREF _Toc515011909 \h </w:instrText>
             </w:r>
             <w:r>
               <w:rPr>
@@ -3717,7 +3702,7 @@
               <w:sz w:val="22"/>
             </w:rPr>
           </w:pPr>
-          <w:hyperlink w:anchor="_Toc514933057" w:history="1">
+          <w:hyperlink w:anchor="_Toc515011910" w:history="1">
             <w:r>
               <w:rPr>
                 <w:rStyle w:val="Hyperlink"/>
@@ -3744,7 +3729,7 @@
                 <w:noProof/>
                 <w:webHidden/>
               </w:rPr>
-              <w:instrText xml:space="preserve"> PAGEREF _Toc514933057 \h </w:instrText>
+              <w:instrText xml:space="preserve"> PAGEREF _Toc515011910 \h </w:instrText>
             </w:r>
             <w:r>
               <w:rPr>
@@ -3787,7 +3772,7 @@
               <w:sz w:val="22"/>
             </w:rPr>
           </w:pPr>
-          <w:hyperlink w:anchor="_Toc514933058" w:history="1">
+          <w:hyperlink w:anchor="_Toc515011911" w:history="1">
             <w:r>
               <w:rPr>
                 <w:rStyle w:val="Hyperlink"/>
@@ -3814,7 +3799,7 @@
                 <w:noProof/>
                 <w:webHidden/>
               </w:rPr>
-              <w:instrText xml:space="preserve"> PAGEREF _Toc514933058 \h </w:instrText>
+              <w:instrText xml:space="preserve"> PAGEREF _Toc515011911 \h </w:instrText>
             </w:r>
             <w:r>
               <w:rPr>
@@ -3857,7 +3842,7 @@
               <w:sz w:val="22"/>
             </w:rPr>
           </w:pPr>
-          <w:hyperlink w:anchor="_Toc514933059" w:history="1">
+          <w:hyperlink w:anchor="_Toc515011912" w:history="1">
             <w:r>
               <w:rPr>
                 <w:rStyle w:val="Hyperlink"/>
@@ -3884,7 +3869,7 @@
                 <w:noProof/>
                 <w:webHidden/>
               </w:rPr>
-              <w:instrText xml:space="preserve"> PAGEREF _Toc514933059 \h </w:instrText>
+              <w:instrText xml:space="preserve"> PAGEREF _Toc515011912 \h </w:instrText>
             </w:r>
             <w:r>
               <w:rPr>
@@ -3927,7 +3912,7 @@
               <w:sz w:val="22"/>
             </w:rPr>
           </w:pPr>
-          <w:hyperlink w:anchor="_Toc514933060" w:history="1">
+          <w:hyperlink w:anchor="_Toc515011913" w:history="1">
             <w:r>
               <w:rPr>
                 <w:rStyle w:val="Hyperlink"/>
@@ -3954,7 +3939,7 @@
                 <w:noProof/>
                 <w:webHidden/>
               </w:rPr>
-              <w:instrText xml:space="preserve"> PAGEREF _Toc514933060 \h </w:instrText>
+              <w:instrText xml:space="preserve"> PAGEREF _Toc515011913 \h </w:instrText>
             </w:r>
             <w:r>
               <w:rPr>
@@ -3997,7 +3982,7 @@
               <w:sz w:val="22"/>
             </w:rPr>
           </w:pPr>
-          <w:hyperlink w:anchor="_Toc514933061" w:history="1">
+          <w:hyperlink w:anchor="_Toc515011914" w:history="1">
             <w:r>
               <w:rPr>
                 <w:rStyle w:val="Hyperlink"/>
@@ -4024,7 +4009,7 @@
                 <w:noProof/>
                 <w:webHidden/>
               </w:rPr>
-              <w:instrText xml:space="preserve"> PAGEREF _Toc514933061 \h </w:instrText>
+              <w:instrText xml:space="preserve"> PAGEREF _Toc515011914 \h </w:instrText>
             </w:r>
             <w:r>
               <w:rPr>
@@ -4067,7 +4052,7 @@
               <w:sz w:val="22"/>
             </w:rPr>
           </w:pPr>
-          <w:hyperlink w:anchor="_Toc514933062" w:history="1">
+          <w:hyperlink w:anchor="_Toc515011915" w:history="1">
             <w:r>
               <w:rPr>
                 <w:rStyle w:val="Hyperlink"/>
@@ -4094,7 +4079,7 @@
                 <w:noProof/>
                 <w:webHidden/>
               </w:rPr>
-              <w:instrText xml:space="preserve"> PAGEREF _Toc514933062 \h </w:instrText>
+              <w:instrText xml:space="preserve"> PAGEREF _Toc515011915 \h </w:instrText>
             </w:r>
             <w:r>
               <w:rPr>
@@ -4137,7 +4122,7 @@
               <w:sz w:val="22"/>
             </w:rPr>
           </w:pPr>
-          <w:hyperlink w:anchor="_Toc514933063" w:history="1">
+          <w:hyperlink w:anchor="_Toc515011916" w:history="1">
             <w:r>
               <w:rPr>
                 <w:rStyle w:val="Hyperlink"/>
@@ -4164,7 +4149,7 @@
                 <w:noProof/>
                 <w:webHidden/>
               </w:rPr>
-              <w:instrText xml:space="preserve"> PAGEREF _Toc514933063 \h </w:instrText>
+              <w:instrText xml:space="preserve"> PAGEREF _Toc515011916 \h </w:instrText>
             </w:r>
             <w:r>
               <w:rPr>
@@ -4207,7 +4192,7 @@
               <w:sz w:val="22"/>
             </w:rPr>
           </w:pPr>
-          <w:hyperlink w:anchor="_Toc514933064" w:history="1">
+          <w:hyperlink w:anchor="_Toc515011917" w:history="1">
             <w:r>
               <w:rPr>
                 <w:rStyle w:val="Hyperlink"/>
@@ -4234,7 +4219,7 @@
                 <w:noProof/>
                 <w:webHidden/>
               </w:rPr>
-              <w:instrText xml:space="preserve"> PAGEREF _Toc514933064 \h </w:instrText>
+              <w:instrText xml:space="preserve"> PAGEREF _Toc515011917 \h </w:instrText>
             </w:r>
             <w:r>
               <w:rPr>
@@ -4277,7 +4262,7 @@
               <w:sz w:val="22"/>
             </w:rPr>
           </w:pPr>
-          <w:hyperlink w:anchor="_Toc514933065" w:history="1">
+          <w:hyperlink w:anchor="_Toc515011918" w:history="1">
             <w:r>
               <w:rPr>
                 <w:rStyle w:val="Hyperlink"/>
@@ -4304,7 +4289,7 @@
                 <w:noProof/>
                 <w:webHidden/>
               </w:rPr>
-              <w:instrText xml:space="preserve"> PAGEREF _Toc514933065 \h </w:instrText>
+              <w:instrText xml:space="preserve"> PAGEREF _Toc515011918 \h </w:instrText>
             </w:r>
             <w:r>
               <w:rPr>
@@ -4379,7 +4364,7 @@
         <w:pStyle w:val="Overskrift1"/>
         <w:jc w:val="both"/>
       </w:pPr>
-      <w:bookmarkStart w:id="1" w:name="_Toc514933010"/>
+      <w:bookmarkStart w:id="1" w:name="_Toc515011863"/>
       <w:r>
         <w:lastRenderedPageBreak/>
         <w:t>Indledning</w:t>
@@ -4396,7 +4381,7 @@
         <w:pStyle w:val="Overskrift2"/>
         <w:jc w:val="both"/>
       </w:pPr>
-      <w:bookmarkStart w:id="2" w:name="_Toc514933011"/>
+      <w:bookmarkStart w:id="2" w:name="_Toc515011864"/>
       <w:r>
         <w:t>Problemstilling</w:t>
       </w:r>
@@ -4419,7 +4404,7 @@
       <w:pPr>
         <w:pStyle w:val="Overskrift1"/>
       </w:pPr>
-      <w:bookmarkStart w:id="3" w:name="_Toc514933012"/>
+      <w:bookmarkStart w:id="3" w:name="_Toc515011865"/>
       <w:r>
         <w:t>It-forundersøgelse (Martin)</w:t>
       </w:r>
@@ -4692,7 +4677,7 @@
       <w:pPr>
         <w:pStyle w:val="Overskrift1"/>
       </w:pPr>
-      <w:bookmarkStart w:id="4" w:name="_Toc514933013"/>
+      <w:bookmarkStart w:id="4" w:name="_Toc515011866"/>
       <w:r>
         <w:t>Project management</w:t>
       </w:r>
@@ -4702,7 +4687,7 @@
       <w:pPr>
         <w:pStyle w:val="Overskrift2"/>
       </w:pPr>
-      <w:bookmarkStart w:id="5" w:name="_Toc514933014"/>
+      <w:bookmarkStart w:id="5" w:name="_Toc515011867"/>
       <w:r>
         <w:t>Udviklingsmiljø</w:t>
       </w:r>
@@ -4720,7 +4705,7 @@
       <w:pPr>
         <w:pStyle w:val="Overskrift2"/>
       </w:pPr>
-      <w:bookmarkStart w:id="6" w:name="_Toc514933015"/>
+      <w:bookmarkStart w:id="6" w:name="_Toc515011868"/>
       <w:r>
         <w:lastRenderedPageBreak/>
         <w:t>Iterations- og faseplan (Sofie)</w:t>
@@ -4768,7 +4753,7 @@
       <w:pPr>
         <w:pStyle w:val="Overskrift2"/>
       </w:pPr>
-      <w:bookmarkStart w:id="7" w:name="_Toc514933016"/>
+      <w:bookmarkStart w:id="7" w:name="_Toc515011869"/>
       <w:r>
         <w:t>Estimering</w:t>
       </w:r>
@@ -4787,7 +4772,7 @@
       <w:r>
         <w:br w:type="page"/>
       </w:r>
-      <w:bookmarkStart w:id="8" w:name="_Toc514933017"/>
+      <w:bookmarkStart w:id="8" w:name="_Toc515011870"/>
       <w:r>
         <w:lastRenderedPageBreak/>
         <w:t xml:space="preserve">Fase 1: </w:t>
@@ -4806,7 +4791,7 @@
       <w:pPr>
         <w:pStyle w:val="Overskrift2"/>
       </w:pPr>
-      <w:bookmarkStart w:id="9" w:name="_Toc514933018"/>
+      <w:bookmarkStart w:id="9" w:name="_Toc515011871"/>
       <w:r>
         <w:t>Iterat</w:t>
       </w:r>
@@ -4826,7 +4811,7 @@
         <w:pStyle w:val="Overskrift3"/>
         <w:jc w:val="both"/>
       </w:pPr>
-      <w:bookmarkStart w:id="10" w:name="_Toc514933019"/>
+      <w:bookmarkStart w:id="10" w:name="_Toc515011872"/>
       <w:r>
         <w:t xml:space="preserve">Visionsdokument </w:t>
       </w:r>
@@ -5346,7 +5331,7 @@
       <w:pPr>
         <w:pStyle w:val="Overskrift3"/>
       </w:pPr>
-      <w:bookmarkStart w:id="13" w:name="_Toc514933020"/>
+      <w:bookmarkStart w:id="13" w:name="_Toc515011873"/>
       <w:r>
         <w:rPr>
           <w:noProof/>
@@ -5541,7 +5526,7 @@
       <w:pPr>
         <w:pStyle w:val="Overskrift3"/>
       </w:pPr>
-      <w:bookmarkStart w:id="15" w:name="_Toc514933021"/>
+      <w:bookmarkStart w:id="15" w:name="_Toc515011874"/>
       <w:r>
         <w:t>Risiko Analyse</w:t>
       </w:r>
@@ -5691,7 +5676,7 @@
       <w:pPr>
         <w:pStyle w:val="Overskrift3"/>
       </w:pPr>
-      <w:bookmarkStart w:id="16" w:name="_Toc514933022"/>
+      <w:bookmarkStart w:id="16" w:name="_Toc515011875"/>
       <w:r>
         <w:t xml:space="preserve">Domænemodel </w:t>
       </w:r>
@@ -6275,7 +6260,7 @@
           <w:lang w:val="en-US"/>
         </w:rPr>
       </w:pPr>
-      <w:bookmarkStart w:id="17" w:name="_Toc514933023"/>
+      <w:bookmarkStart w:id="17" w:name="_Toc515011876"/>
       <w:r>
         <w:rPr>
           <w:lang w:val="en-US"/>
@@ -7303,7 +7288,7 @@
         </w:rPr>
       </w:pPr>
       <w:bookmarkStart w:id="18" w:name="_Toc513105030"/>
-      <w:bookmarkStart w:id="19" w:name="_Toc514933024"/>
+      <w:bookmarkStart w:id="19" w:name="_Toc515011877"/>
       <w:r>
         <w:rPr>
           <w:lang w:val="en-US"/>
@@ -7845,7 +7830,7 @@
       <w:pPr>
         <w:pStyle w:val="Overskrift3"/>
       </w:pPr>
-      <w:bookmarkStart w:id="20" w:name="_Toc514933025"/>
+      <w:bookmarkStart w:id="20" w:name="_Toc515011878"/>
       <w:r>
         <w:t>Klassediagram</w:t>
       </w:r>
@@ -8357,7 +8342,7 @@
           <w:lang w:val="en-US"/>
         </w:rPr>
       </w:pPr>
-      <w:bookmarkStart w:id="21" w:name="_Toc514933026"/>
+      <w:bookmarkStart w:id="21" w:name="_Toc515011879"/>
       <w:r>
         <w:rPr>
           <w:lang w:val="en-US"/>
@@ -8773,7 +8758,7 @@
       <w:pPr>
         <w:pStyle w:val="Overskrift2"/>
       </w:pPr>
-      <w:bookmarkStart w:id="22" w:name="_Toc514933027"/>
+      <w:bookmarkStart w:id="22" w:name="_Toc515011880"/>
       <w:r>
         <w:lastRenderedPageBreak/>
         <w:t xml:space="preserve">Fase 2: </w:t>
@@ -8789,7 +8774,7 @@
       <w:pPr>
         <w:pStyle w:val="Overskrift2"/>
       </w:pPr>
-      <w:bookmarkStart w:id="23" w:name="_Toc514933028"/>
+      <w:bookmarkStart w:id="23" w:name="_Toc515011881"/>
       <w:r>
         <w:t xml:space="preserve">Iteration </w:t>
       </w:r>
@@ -8806,7 +8791,7 @@
       <w:pPr>
         <w:pStyle w:val="Overskrift3"/>
       </w:pPr>
-      <w:bookmarkStart w:id="24" w:name="_Toc514933029"/>
+      <w:bookmarkStart w:id="24" w:name="_Toc515011882"/>
       <w:r>
         <w:t>Klassediagram</w:t>
       </w:r>
@@ -8818,7 +8803,7 @@
       <w:pPr>
         <w:pStyle w:val="Overskrift3"/>
       </w:pPr>
-      <w:bookmarkStart w:id="25" w:name="_Toc514933030"/>
+      <w:bookmarkStart w:id="25" w:name="_Toc515011883"/>
       <w:r>
         <w:t>Systemsekvensdiagrammer</w:t>
       </w:r>
@@ -8941,7 +8926,7 @@
         <w:pStyle w:val="Overskrift3"/>
       </w:pPr>
       <w:bookmarkStart w:id="26" w:name="_Toc513191687"/>
-      <w:bookmarkStart w:id="27" w:name="_Toc514933031"/>
+      <w:bookmarkStart w:id="27" w:name="_Toc515011884"/>
       <w:r>
         <w:t>Operationskontrakter</w:t>
       </w:r>
@@ -9074,7 +9059,7 @@
       <w:pPr>
         <w:pStyle w:val="Overskrift3"/>
       </w:pPr>
-      <w:bookmarkStart w:id="28" w:name="_Toc514933032"/>
+      <w:bookmarkStart w:id="28" w:name="_Toc515011885"/>
       <w:r>
         <w:t>Dataordbog</w:t>
       </w:r>
@@ -9123,7 +9108,7 @@
           <w:lang w:val="en-US"/>
         </w:rPr>
       </w:pPr>
-      <w:bookmarkStart w:id="29" w:name="_Toc514933033"/>
+      <w:bookmarkStart w:id="29" w:name="_Toc515011886"/>
       <w:r>
         <w:rPr>
           <w:lang w:val="en-US"/>
@@ -9407,7 +9392,7 @@
       <w:pPr>
         <w:pStyle w:val="Overskrift3"/>
       </w:pPr>
-      <w:bookmarkStart w:id="30" w:name="_Toc514933034"/>
+      <w:bookmarkStart w:id="30" w:name="_Toc515011887"/>
       <w:proofErr w:type="gramStart"/>
       <w:r>
         <w:t>Normalisering(</w:t>
@@ -9446,7 +9431,7 @@
           <w:noProof/>
         </w:rPr>
         <w:pict w14:anchorId="4EE1C133">
-          <v:shape id="_x0000_s1031" type="#_x0000_t202" style="position:absolute;left:0;text-align:left;margin-left:2705.8pt;margin-top:286.35pt;width:137.4pt;height:385.2pt;z-index:251658253;visibility:visible;mso-wrap-distance-top:3.6pt;mso-wrap-distance-bottom:3.6pt;mso-position-horizontal:right;mso-position-horizontal-relative:margin;mso-position-vertical-relative:margin;mso-width-relative:margin;mso-height-relative:margin" o:gfxdata="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" stroked="f">
+          <v:shape id="_x0000_s1031" type="#_x0000_t202" style="position:absolute;left:0;text-align:left;margin-left:2792pt;margin-top:286.35pt;width:137.4pt;height:385.2pt;z-index:251658253;visibility:visible;mso-wrap-distance-top:3.6pt;mso-wrap-distance-bottom:3.6pt;mso-position-horizontal:right;mso-position-horizontal-relative:margin;mso-position-vertical-relative:margin;mso-width-relative:margin;mso-height-relative:margin" o:gfxdata="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" stroked="f">
             <v:textbox>
               <w:txbxContent>
                 <w:p>
@@ -10062,7 +10047,7 @@
       <w:pPr>
         <w:pStyle w:val="Overskrift3"/>
       </w:pPr>
-      <w:bookmarkStart w:id="31" w:name="_Toc514933035"/>
+      <w:bookmarkStart w:id="31" w:name="_Toc515011888"/>
       <w:r>
         <w:rPr>
           <w:noProof/>
@@ -11186,7 +11171,7 @@
       <w:pPr>
         <w:pStyle w:val="Overskrift3"/>
       </w:pPr>
-      <w:bookmarkStart w:id="32" w:name="_Toc514933036"/>
+      <w:bookmarkStart w:id="32" w:name="_Toc515011889"/>
       <w:r>
         <w:t>facade-</w:t>
       </w:r>
@@ -11222,7 +11207,7 @@
       <w:pPr>
         <w:pStyle w:val="Overskrift3"/>
       </w:pPr>
-      <w:bookmarkStart w:id="33" w:name="_Toc514933037"/>
+      <w:bookmarkStart w:id="33" w:name="_Toc515011890"/>
       <w:r>
         <w:t>Singleton pattern</w:t>
       </w:r>
@@ -11319,7 +11304,7 @@
       <w:pPr>
         <w:pStyle w:val="Overskrift3"/>
       </w:pPr>
-      <w:bookmarkStart w:id="34" w:name="_Toc514933038"/>
+      <w:bookmarkStart w:id="34" w:name="_Toc515011891"/>
       <w:r>
         <w:t>Tråde</w:t>
       </w:r>
@@ -11590,7 +11575,7 @@
       <w:pPr>
         <w:pStyle w:val="Overskrift3"/>
       </w:pPr>
-      <w:bookmarkStart w:id="35" w:name="_Toc514933039"/>
+      <w:bookmarkStart w:id="35" w:name="_Toc515011892"/>
       <w:r>
         <w:t>Observer pattern</w:t>
       </w:r>
@@ -11613,7 +11598,7 @@
           <w:noProof/>
         </w:rPr>
         <w:pict w14:anchorId="5F19E20D">
-          <v:shape id="Text Box 34" o:spid="_x0000_s1065" type="#_x0000_t202" style="position:absolute;margin-left:615.8pt;margin-top:7.6pt;width:359.1pt;height:291.3pt;z-index:251660305;visibility:visible;mso-wrap-style:square;mso-width-percent:0;mso-height-percent:0;mso-wrap-distance-left:9pt;mso-wrap-distance-top:3.6pt;mso-wrap-distance-right:9pt;mso-wrap-distance-bottom:3.6pt;mso-position-horizontal:right;mso-position-horizontal-relative:margin;mso-position-vertical:absolute;mso-position-vertical-relative:text;mso-width-percent:0;mso-height-percent:0;mso-width-relative:margin;mso-height-relative:margin;v-text-anchor:top" o:gfxdata="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" stroked="f">
+          <v:shape id="Text Box 34" o:spid="_x0000_s1065" type="#_x0000_t202" style="position:absolute;margin-left:923.7pt;margin-top:7.6pt;width:359.1pt;height:291.3pt;z-index:251660305;visibility:visible;mso-wrap-style:square;mso-width-percent:0;mso-height-percent:0;mso-wrap-distance-left:9pt;mso-wrap-distance-top:3.6pt;mso-wrap-distance-right:9pt;mso-wrap-distance-bottom:3.6pt;mso-position-horizontal:right;mso-position-horizontal-relative:margin;mso-position-vertical:absolute;mso-position-vertical-relative:text;mso-width-percent:0;mso-height-percent:0;mso-width-relative:margin;mso-height-relative:margin;v-text-anchor:top" o:gfxdata="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" stroked="f">
             <v:textbox>
               <w:txbxContent>
                 <w:p>
@@ -12083,7 +12068,7 @@
         </w:rPr>
       </w:pPr>
       <w:bookmarkStart w:id="36" w:name="_Toc514076707"/>
-      <w:bookmarkStart w:id="37" w:name="_Toc514933040"/>
+      <w:bookmarkStart w:id="37" w:name="_Toc515011893"/>
       <w:r>
         <w:rPr>
           <w:lang w:val="en-US"/>
@@ -12336,7 +12321,7 @@
       <w:pPr>
         <w:pStyle w:val="Overskrift2"/>
       </w:pPr>
-      <w:bookmarkStart w:id="38" w:name="_Toc514933041"/>
+      <w:bookmarkStart w:id="38" w:name="_Toc515011894"/>
       <w:r>
         <w:lastRenderedPageBreak/>
         <w:t>Iteration E2</w:t>
@@ -12347,7 +12332,10 @@
       <w:pPr>
         <w:pStyle w:val="Overskrift3"/>
       </w:pPr>
-      <w:bookmarkStart w:id="39" w:name="_Toc514933042"/>
+      <w:bookmarkStart w:id="39" w:name="_Toc515011895"/>
+      <w:r>
+        <w:t>G</w:t>
+      </w:r>
       <w:r>
         <w:t>RASP</w:t>
       </w:r>
@@ -12358,7 +12346,25 @@
       <w:pPr>
         <w:pStyle w:val="Overskrift3"/>
       </w:pPr>
-      <w:bookmarkStart w:id="40" w:name="_Toc514933043"/>
+      <w:r>
+        <w:t xml:space="preserve">Datamodel </w:t>
+      </w:r>
+    </w:p>
+    <w:p>
+      <w:r>
+        <w:rPr>
+          <w:rStyle w:val="Fodnotehenvisning"/>
+        </w:rPr>
+        <w:footnoteReference w:id="25"/>
+      </w:r>
+    </w:p>
+    <w:p/>
+    <w:p/>
+    <w:p>
+      <w:pPr>
+        <w:pStyle w:val="Overskrift3"/>
+      </w:pPr>
+      <w:bookmarkStart w:id="40" w:name="_Toc515011896"/>
       <w:r>
         <w:t xml:space="preserve">Klassediagram </w:t>
       </w:r>
@@ -12438,7 +12444,13 @@
         <w:t xml:space="preserve">, </w:t>
       </w:r>
       <w:r>
-        <w:t>når men bruger RASP principper (læs i afsnit ??) kan men rigtig godt se en visualisering af den principper i klasse diagram.</w:t>
+        <w:t xml:space="preserve">når men bruger </w:t>
+      </w:r>
+      <w:r>
+        <w:t>G</w:t>
+      </w:r>
+      <w:r>
+        <w:t>RASP principper (læs i afsnit ??) kan men rigtig godt se en visualisering af den principper i klasse diagram.</w:t>
       </w:r>
     </w:p>
     <w:p>
@@ -12662,6 +12674,7 @@
     </w:p>
     <w:p>
       <w:r>
+        <w:lastRenderedPageBreak/>
         <w:t xml:space="preserve">Vi har i </w:t>
       </w:r>
       <w:r>
@@ -12774,11 +12787,7 @@
         <w:t>sælgeren</w:t>
       </w:r>
       <w:r>
-        <w:t xml:space="preserve"> klas</w:t>
-      </w:r>
-      <w:r>
-        <w:lastRenderedPageBreak/>
-        <w:t xml:space="preserve">se som attribut og har set </w:t>
+        <w:t xml:space="preserve"> klasse som attribut og har set </w:t>
       </w:r>
       <w:r>
         <w:t xml:space="preserve">-konstruktør </w:t>
@@ -12852,6 +12861,7 @@
         <w:pStyle w:val="Overskrift3"/>
       </w:pPr>
       <w:bookmarkStart w:id="41" w:name="_Toc514746141"/>
+      <w:bookmarkStart w:id="42" w:name="_Toc515011897"/>
       <w:r>
         <w:rPr>
           <w:noProof/>
@@ -12940,6 +12950,7 @@
         <w:t xml:space="preserve"> (Shahnaz Review Sofie)</w:t>
       </w:r>
       <w:bookmarkEnd w:id="41"/>
+      <w:bookmarkEnd w:id="42"/>
       <w:r>
         <w:rPr>
           <w:noProof/>
@@ -12969,12 +12980,7 @@
       </w:r>
       <w:proofErr w:type="spellEnd"/>
       <w:r>
-        <w:t xml:space="preserve"> case, for at lægge fokus på hvordan det nuværende system fungerer og hvordan vi kan udvikle det. Processen er meget kompleks, gør det det nemme</w:t>
-      </w:r>
-      <w:bookmarkStart w:id="42" w:name="_GoBack"/>
-      <w:bookmarkEnd w:id="42"/>
-      <w:r>
-        <w:t xml:space="preserve">re for os at danne overblik over arbejdsgangen. </w:t>
+        <w:t xml:space="preserve"> case, for at lægge fokus på hvordan det nuværende system fungerer og hvordan vi kan udvikle det. Processen er meget kompleks, gør det det nemmere for os at danne overblik over arbejdsgangen. </w:t>
       </w:r>
     </w:p>
     <w:p>
@@ -13064,10 +13070,14 @@
         <w:rPr>
           <w:rStyle w:val="Fodnotehenvisning"/>
         </w:rPr>
-        <w:footnoteReference w:id="25"/>
-      </w:r>
-      <w:r>
-        <w:t xml:space="preserve"> til at angive en handling, og Transition til at vise flowet mellem handlinger og/eller objekter. Start og End angiver aktivitetens begyndelse og slutning, Object Node angiver objekter eller data og benyttes til at vise data flowdiagram og Partition deler diagrammet mellem forskellige aktører.</w:t>
+        <w:footnoteReference w:id="26"/>
+      </w:r>
+      <w:r>
+        <w:t xml:space="preserve"> til at angive en handling, og Transition til at vise flowet mellem handlinger og/eller objekter. Start og End angiver aktivitetens begyndelse og slutning, Object Node angiver objekter eller data og benyttes til at vise data flowdia</w:t>
+      </w:r>
+      <w:r>
+        <w:lastRenderedPageBreak/>
+        <w:t>gram og Partition deler diagrammet mellem forskellige aktører.</w:t>
       </w:r>
     </w:p>
     <w:p>
@@ -13081,7 +13091,7 @@
         <w:rPr>
           <w:rStyle w:val="Fodnotehenvisning"/>
         </w:rPr>
-        <w:footnoteReference w:id="26"/>
+        <w:footnoteReference w:id="27"/>
       </w:r>
       <w:r>
         <w:t xml:space="preserve"> som opdeling af aktiviteter som afvikles samtidigt og </w:t>
@@ -13092,11 +13102,7 @@
       </w:r>
       <w:proofErr w:type="spellEnd"/>
       <w:r>
-        <w:t xml:space="preserve"> dem alle når de færdig med arbejde. Ud over det kan man bruge Decision når man står i en situation hvor processen kan gå to </w:t>
-      </w:r>
-      <w:r>
-        <w:lastRenderedPageBreak/>
-        <w:t xml:space="preserve">veje. For eksempel viser vi i vores Aktivitets diagram, at hvis der ikke kommer svar fra RKI eller banken, skal bilsælger enten begynde forfra eller </w:t>
+        <w:t xml:space="preserve"> dem alle når de færdig med arbejde. Ud over det kan man bruge Decision når man står i en situation hvor processen kan gå to veje. For eksempel viser vi i vores Aktivitets diagram, at hvis der ikke kommer svar fra RKI eller banken, skal bilsælger enten begynde forfra eller </w:t>
       </w:r>
       <w:proofErr w:type="spellStart"/>
       <w:r>
@@ -13110,7 +13116,7 @@
         <w:rPr>
           <w:rStyle w:val="Fodnotehenvisning"/>
         </w:rPr>
-        <w:footnoteReference w:id="27"/>
+        <w:footnoteReference w:id="28"/>
       </w:r>
       <w:r>
         <w:t xml:space="preserve">. </w:t>
@@ -13130,7 +13136,7 @@
         <w:rPr>
           <w:rStyle w:val="Fodnotehenvisning"/>
         </w:rPr>
-        <w:footnoteReference w:id="28"/>
+        <w:footnoteReference w:id="29"/>
       </w:r>
       <w:r>
         <w:t>, der har tråde med som en del af casens udførelse. I forhold til vores UC3, AD (Aktivitetsdiagram)</w:t>
@@ -13148,7 +13154,7 @@
         <w:rPr>
           <w:rStyle w:val="Fodnotehenvisning"/>
         </w:rPr>
-        <w:footnoteReference w:id="29"/>
+        <w:footnoteReference w:id="30"/>
       </w:r>
       <w:r>
         <w:t xml:space="preserve"> kommer med dagens rentesats og UC1</w:t>
@@ -13157,7 +13163,7 @@
         <w:rPr>
           <w:rStyle w:val="Fodnotehenvisning"/>
         </w:rPr>
-        <w:footnoteReference w:id="30"/>
+        <w:footnoteReference w:id="31"/>
       </w:r>
       <w:r>
         <w:t xml:space="preserve"> sætter kreditværdighed til en kunde, angiver bilsælgeren lånets oplysninger til systemet. Når systemet får alle informationer som skal bruges, kan bilsælgeren bekræfte dem, hvorefter systemet til sidst vil gemme dem i databasen.</w:t>
@@ -13167,34 +13173,50 @@
     <w:p>
       <w:pPr>
         <w:pStyle w:val="Overskrift3"/>
-      </w:pPr>
-      <w:bookmarkStart w:id="43" w:name="_Toc514933045"/>
-      <w:r>
+        <w:rPr>
+          <w:lang w:val="en-US"/>
+        </w:rPr>
+      </w:pPr>
+      <w:bookmarkStart w:id="43" w:name="_Toc515011898"/>
+      <w:proofErr w:type="spellStart"/>
+      <w:r>
+        <w:rPr>
+          <w:lang w:val="en-US"/>
+        </w:rPr>
         <w:t>Algoritme</w:t>
       </w:r>
       <w:bookmarkEnd w:id="43"/>
-      <w:r>
+      <w:proofErr w:type="spellEnd"/>
+      <w:r>
+        <w:rPr>
+          <w:lang w:val="en-US"/>
+        </w:rPr>
         <w:t xml:space="preserve"> </w:t>
       </w:r>
     </w:p>
-    <w:p/>
+    <w:p>
+      <w:pPr>
+        <w:rPr>
+          <w:lang w:val="en-US"/>
+        </w:rPr>
+      </w:pPr>
+    </w:p>
     <w:p>
       <w:pPr>
         <w:pStyle w:val="Overskrift3"/>
-      </w:pPr>
-      <w:bookmarkStart w:id="44" w:name="_Toc514933047"/>
-      <w:bookmarkStart w:id="45" w:name="_Toc514746142"/>
-      <w:r>
-        <w:t xml:space="preserve">Tests (Martin </w:t>
-      </w:r>
-      <w:proofErr w:type="spellStart"/>
-      <w:r>
-        <w:t>review</w:t>
-      </w:r>
-      <w:proofErr w:type="spellEnd"/>
-      <w:r>
-        <w:t xml:space="preserve"> Sofie)</w:t>
-      </w:r>
+        <w:rPr>
+          <w:lang w:val="en-US"/>
+        </w:rPr>
+      </w:pPr>
+      <w:bookmarkStart w:id="44" w:name="_Toc514746142"/>
+      <w:bookmarkStart w:id="45" w:name="_Toc515011899"/>
+      <w:r>
+        <w:rPr>
+          <w:lang w:val="en-US"/>
+        </w:rPr>
+        <w:t>Tests (Martin review Sofie)</w:t>
+      </w:r>
+      <w:bookmarkEnd w:id="44"/>
       <w:bookmarkEnd w:id="45"/>
     </w:p>
     <w:p>
@@ -13273,13 +13295,17 @@
         </w:pict>
       </w:r>
       <w:r>
-        <w:t>Vi har i iteration E2 udvidet vores test suite yderligere. Både med flere unit-tests, men vi har også bevæget os et niveau op og laver nu integrationstest</w:t>
+        <w:t xml:space="preserve">Vi har i iteration E2 udvidet vores test suite yderligere. Både med flere unit-tests, men vi har også </w:t>
+      </w:r>
+      <w:r>
+        <w:lastRenderedPageBreak/>
+        <w:t>bevæget os et niveau op og laver nu integrationstest</w:t>
       </w:r>
       <w:r>
         <w:rPr>
           <w:rStyle w:val="Fodnotehenvisning"/>
         </w:rPr>
-        <w:footnoteReference w:id="31"/>
+        <w:footnoteReference w:id="32"/>
       </w:r>
       <w:r>
         <w:t xml:space="preserve">. Integrationstest tester komponenter af systemet, og hvordan flere klasser kommunikerer med hinanden. I vores tilfælde er de tests, vi har lavet, designet til at sikre, at vores GUI-klasse får de korrekte informationer tilbage, når den beder om at få en rentesats beregnet. Vi startede med at lave unit-tests for vores renteberegnings metode. </w:t>
@@ -13291,7 +13317,6 @@
         <w:jc w:val="both"/>
       </w:pPr>
       <w:r>
-        <w:lastRenderedPageBreak/>
         <w:t xml:space="preserve">I </w:t>
       </w:r>
       <w:r>
@@ -13479,7 +13504,7 @@
         <w:rPr>
           <w:rStyle w:val="Fodnotehenvisning"/>
         </w:rPr>
-        <w:footnoteReference w:id="32"/>
+        <w:footnoteReference w:id="33"/>
       </w:r>
       <w:r>
         <w:rPr>
@@ -13494,10 +13519,14 @@
         <w:rPr>
           <w:rStyle w:val="Fodnotehenvisning"/>
         </w:rPr>
-        <w:footnoteReference w:id="33"/>
-      </w:r>
-      <w:r>
-        <w:t xml:space="preserve">. Denne linje gør, at denne test kun vil gå igennem, hvis denne </w:t>
+        <w:footnoteReference w:id="34"/>
+      </w:r>
+      <w:r>
+        <w:t xml:space="preserve">. Denne linje gør, at denne </w:t>
+      </w:r>
+      <w:r>
+        <w:lastRenderedPageBreak/>
+        <w:t xml:space="preserve">test kun vil gå igennem, hvis denne </w:t>
       </w:r>
       <w:proofErr w:type="spellStart"/>
       <w:r>
@@ -13522,14 +13551,13 @@
         <w:jc w:val="both"/>
       </w:pPr>
       <w:r>
-        <w:lastRenderedPageBreak/>
         <w:t>Da vi ikke laver metode kald direkte fra GUI til klassen som beregner renten, men går igennem vores facadecontroller, har vi lavet en test, som benytter sig af netop denne facadecontroller i stedet for beregnerklassen. Metoden, som bliver kaldt i facadekontrolleren, sender den således blot videre til beregner klassen; den er derfor praktisk talt magen til og tager samme parametre</w:t>
       </w:r>
       <w:r>
         <w:rPr>
           <w:rStyle w:val="Fodnotehenvisning"/>
         </w:rPr>
-        <w:footnoteReference w:id="34"/>
+        <w:footnoteReference w:id="35"/>
       </w:r>
       <w:r>
         <w:t xml:space="preserve">. </w:t>
@@ -13551,6 +13579,7 @@
       <w:pPr>
         <w:pStyle w:val="Overskrift3"/>
       </w:pPr>
+      <w:bookmarkStart w:id="46" w:name="_Toc515011900"/>
       <w:proofErr w:type="spellStart"/>
       <w:r>
         <w:t>Exception</w:t>
@@ -13559,7 +13588,7 @@
       <w:r>
         <w:t xml:space="preserve"> (Martin)</w:t>
       </w:r>
-      <w:bookmarkEnd w:id="44"/>
+      <w:bookmarkEnd w:id="46"/>
     </w:p>
     <w:p>
       <w:r>
@@ -13639,12 +13668,12 @@
         <w:pStyle w:val="Overskrift1"/>
         <w:jc w:val="both"/>
       </w:pPr>
-      <w:bookmarkStart w:id="46" w:name="_Toc514933048"/>
+      <w:bookmarkStart w:id="47" w:name="_Toc515011901"/>
       <w:r>
         <w:lastRenderedPageBreak/>
         <w:t>Konklusion</w:t>
       </w:r>
-      <w:bookmarkEnd w:id="46"/>
+      <w:bookmarkEnd w:id="47"/>
       <w:r>
         <w:t xml:space="preserve"> </w:t>
       </w:r>
@@ -13673,12 +13702,12 @@
         <w:pStyle w:val="Overskrift1"/>
         <w:jc w:val="both"/>
       </w:pPr>
-      <w:bookmarkStart w:id="47" w:name="_Toc514933049"/>
+      <w:bookmarkStart w:id="48" w:name="_Toc515011902"/>
       <w:r>
         <w:lastRenderedPageBreak/>
         <w:t>Litteraturliste</w:t>
       </w:r>
-      <w:bookmarkEnd w:id="47"/>
+      <w:bookmarkEnd w:id="48"/>
       <w:r>
         <w:t xml:space="preserve"> </w:t>
       </w:r>
@@ -13707,12 +13736,12 @@
         <w:pStyle w:val="Overskrift1"/>
         <w:jc w:val="both"/>
       </w:pPr>
-      <w:bookmarkStart w:id="48" w:name="_Toc514933050"/>
+      <w:bookmarkStart w:id="49" w:name="_Toc515011903"/>
       <w:r>
         <w:lastRenderedPageBreak/>
         <w:t>Bilag</w:t>
       </w:r>
-      <w:bookmarkEnd w:id="48"/>
+      <w:bookmarkEnd w:id="49"/>
       <w:r>
         <w:t xml:space="preserve"> </w:t>
       </w:r>
@@ -13721,7 +13750,7 @@
       <w:pPr>
         <w:pStyle w:val="Overskrift2"/>
       </w:pPr>
-      <w:bookmarkStart w:id="49" w:name="_Toc514933051"/>
+      <w:bookmarkStart w:id="50" w:name="_Toc515011904"/>
       <w:r>
         <w:t xml:space="preserve">Bilag 1 </w:t>
       </w:r>
@@ -13734,7 +13763,7 @@
       <w:r>
         <w:t>Iterations- og faseplan</w:t>
       </w:r>
-      <w:bookmarkEnd w:id="49"/>
+      <w:bookmarkEnd w:id="50"/>
       <w:r>
         <w:br w:type="page"/>
       </w:r>
@@ -13743,7 +13772,7 @@
       <w:pPr>
         <w:pStyle w:val="Overskrift2"/>
       </w:pPr>
-      <w:bookmarkStart w:id="50" w:name="_Toc514933052"/>
+      <w:bookmarkStart w:id="51" w:name="_Toc515011905"/>
       <w:r>
         <w:lastRenderedPageBreak/>
         <w:t xml:space="preserve">Bilag </w:t>
@@ -13754,7 +13783,7 @@
       <w:r>
         <w:t xml:space="preserve"> – Visionsdokumentet</w:t>
       </w:r>
-      <w:bookmarkEnd w:id="50"/>
+      <w:bookmarkEnd w:id="51"/>
       <w:r>
         <w:t xml:space="preserve"> </w:t>
       </w:r>
@@ -13763,11 +13792,11 @@
       <w:pPr>
         <w:pStyle w:val="Overskrift3"/>
       </w:pPr>
-      <w:bookmarkStart w:id="51" w:name="_Toc514933053"/>
+      <w:bookmarkStart w:id="52" w:name="_Toc515011906"/>
       <w:r>
         <w:t>Visionen</w:t>
       </w:r>
-      <w:bookmarkEnd w:id="51"/>
+      <w:bookmarkEnd w:id="52"/>
     </w:p>
     <w:p>
       <w:pPr>
@@ -13792,11 +13821,11 @@
       <w:pPr>
         <w:pStyle w:val="Overskrift3"/>
       </w:pPr>
-      <w:bookmarkStart w:id="52" w:name="_Toc514933054"/>
+      <w:bookmarkStart w:id="53" w:name="_Toc515011907"/>
       <w:r>
         <w:t>Interessentanalyse</w:t>
       </w:r>
-      <w:bookmarkEnd w:id="52"/>
+      <w:bookmarkEnd w:id="53"/>
       <w:r>
         <w:t xml:space="preserve"> </w:t>
       </w:r>
@@ -14005,7 +14034,7 @@
       <w:pPr>
         <w:pStyle w:val="Overskrift3"/>
       </w:pPr>
-      <w:bookmarkStart w:id="53" w:name="_Toc514933055"/>
+      <w:bookmarkStart w:id="54" w:name="_Toc515011908"/>
       <w:r>
         <w:t>Feature</w:t>
       </w:r>
@@ -14015,7 +14044,7 @@
       <w:r>
         <w:t>liste</w:t>
       </w:r>
-      <w:bookmarkEnd w:id="53"/>
+      <w:bookmarkEnd w:id="54"/>
     </w:p>
     <w:p>
       <w:pPr>
@@ -14091,7 +14120,7 @@
       <w:pPr>
         <w:pStyle w:val="Overskrift2"/>
       </w:pPr>
-      <w:bookmarkStart w:id="54" w:name="_Toc514933056"/>
+      <w:bookmarkStart w:id="55" w:name="_Toc515011909"/>
       <w:r>
         <w:t xml:space="preserve">Bilag 3 </w:t>
       </w:r>
@@ -14109,7 +14138,7 @@
       <w:r>
         <w:t xml:space="preserve"> case diagram, første udkast</w:t>
       </w:r>
-      <w:bookmarkEnd w:id="54"/>
+      <w:bookmarkEnd w:id="55"/>
     </w:p>
     <w:p/>
     <w:p>
@@ -14170,8 +14199,8 @@
       <w:pPr>
         <w:pStyle w:val="Overskrift2"/>
       </w:pPr>
-      <w:bookmarkStart w:id="55" w:name="_Toc513462462"/>
-      <w:bookmarkStart w:id="56" w:name="_Toc514933057"/>
+      <w:bookmarkStart w:id="56" w:name="_Toc513462462"/>
+      <w:bookmarkStart w:id="57" w:name="_Toc515011910"/>
       <w:r>
         <w:lastRenderedPageBreak/>
         <w:t xml:space="preserve">Bilag 4 – </w:t>
@@ -14184,8 +14213,8 @@
       <w:r>
         <w:t xml:space="preserve"> case 1</w:t>
       </w:r>
-      <w:bookmarkEnd w:id="55"/>
       <w:bookmarkEnd w:id="56"/>
+      <w:bookmarkEnd w:id="57"/>
     </w:p>
     <w:p>
       <w:pPr>
@@ -14828,8 +14857,8 @@
       <w:pPr>
         <w:pStyle w:val="Overskrift2"/>
       </w:pPr>
-      <w:bookmarkStart w:id="57" w:name="_Toc513462463"/>
-      <w:bookmarkStart w:id="58" w:name="_Toc514933058"/>
+      <w:bookmarkStart w:id="58" w:name="_Toc513462463"/>
+      <w:bookmarkStart w:id="59" w:name="_Toc515011911"/>
       <w:r>
         <w:lastRenderedPageBreak/>
         <w:t xml:space="preserve">Bilag 5 – </w:t>
@@ -14842,8 +14871,8 @@
       <w:r>
         <w:t xml:space="preserve"> case 2</w:t>
       </w:r>
-      <w:bookmarkEnd w:id="57"/>
       <w:bookmarkEnd w:id="58"/>
+      <w:bookmarkEnd w:id="59"/>
     </w:p>
     <w:p>
       <w:pPr>
@@ -15415,8 +15444,8 @@
       <w:pPr>
         <w:pStyle w:val="Overskrift2"/>
       </w:pPr>
-      <w:bookmarkStart w:id="59" w:name="_Toc513462464"/>
-      <w:bookmarkStart w:id="60" w:name="_Toc514933059"/>
+      <w:bookmarkStart w:id="60" w:name="_Toc513462464"/>
+      <w:bookmarkStart w:id="61" w:name="_Toc515011912"/>
       <w:r>
         <w:lastRenderedPageBreak/>
         <w:t xml:space="preserve">Bilag 6 – </w:t>
@@ -15429,8 +15458,8 @@
       <w:r>
         <w:t xml:space="preserve"> case 3</w:t>
       </w:r>
-      <w:bookmarkEnd w:id="59"/>
       <w:bookmarkEnd w:id="60"/>
+      <w:bookmarkEnd w:id="61"/>
     </w:p>
     <w:p>
       <w:pPr>
@@ -16258,7 +16287,7 @@
       <w:pPr>
         <w:pStyle w:val="Overskrift2"/>
       </w:pPr>
-      <w:bookmarkStart w:id="61" w:name="_Toc514933060"/>
+      <w:bookmarkStart w:id="62" w:name="_Toc515011913"/>
       <w:r>
         <w:t xml:space="preserve">Bilag </w:t>
       </w:r>
@@ -16277,7 +16306,7 @@
       <w:r>
         <w:t>Domænemodel</w:t>
       </w:r>
-      <w:bookmarkEnd w:id="61"/>
+      <w:bookmarkEnd w:id="62"/>
     </w:p>
     <w:p/>
     <w:p>
@@ -16338,8 +16367,8 @@
       <w:pPr>
         <w:pStyle w:val="Overskrift2"/>
       </w:pPr>
-      <w:bookmarkStart w:id="62" w:name="_Toc513462466"/>
-      <w:bookmarkStart w:id="63" w:name="_Toc514933061"/>
+      <w:bookmarkStart w:id="63" w:name="_Toc513462466"/>
+      <w:bookmarkStart w:id="64" w:name="_Toc515011914"/>
       <w:r>
         <w:rPr>
           <w:noProof/>
@@ -16347,7 +16376,7 @@
         </w:rPr>
         <w:lastRenderedPageBreak/>
         <w:drawing>
-          <wp:anchor distT="0" distB="0" distL="114300" distR="114300" simplePos="0" relativeHeight="251653632" behindDoc="0" locked="0" layoutInCell="1" allowOverlap="1" wp14:anchorId="4EE1C141" wp14:editId="4EE1C142">
+          <wp:anchor distT="0" distB="0" distL="114300" distR="114300" simplePos="0" relativeHeight="251654144" behindDoc="0" locked="0" layoutInCell="1" allowOverlap="1" wp14:anchorId="4EE1C141" wp14:editId="4EE1C142">
             <wp:simplePos x="0" y="0"/>
             <wp:positionH relativeFrom="column">
               <wp:posOffset>1067435</wp:posOffset>
@@ -16428,8 +16457,8 @@
       <w:r>
         <w:t>-ups</w:t>
       </w:r>
-      <w:bookmarkEnd w:id="62"/>
       <w:bookmarkEnd w:id="63"/>
+      <w:bookmarkEnd w:id="64"/>
     </w:p>
     <w:p>
       <w:r>
@@ -16535,7 +16564,7 @@
           <w:lang w:eastAsia="da-DK"/>
         </w:rPr>
         <w:drawing>
-          <wp:anchor distT="0" distB="0" distL="114300" distR="114300" simplePos="0" relativeHeight="251656704" behindDoc="0" locked="0" layoutInCell="1" allowOverlap="1" wp14:anchorId="4EE1C143" wp14:editId="4EE1C144">
+          <wp:anchor distT="0" distB="0" distL="114300" distR="114300" simplePos="0" relativeHeight="251655168" behindDoc="0" locked="0" layoutInCell="1" allowOverlap="1" wp14:anchorId="4EE1C143" wp14:editId="4EE1C144">
             <wp:simplePos x="0" y="0"/>
             <wp:positionH relativeFrom="column">
               <wp:posOffset>-4833620</wp:posOffset>
@@ -16776,7 +16805,7 @@
           <w:lang w:eastAsia="da-DK"/>
         </w:rPr>
         <w:drawing>
-          <wp:anchor distT="0" distB="0" distL="114300" distR="114300" simplePos="0" relativeHeight="251657728" behindDoc="0" locked="0" layoutInCell="1" allowOverlap="1" wp14:anchorId="4EE1C145" wp14:editId="4EE1C146">
+          <wp:anchor distT="0" distB="0" distL="114300" distR="114300" simplePos="0" relativeHeight="251656192" behindDoc="0" locked="0" layoutInCell="1" allowOverlap="1" wp14:anchorId="4EE1C145" wp14:editId="4EE1C146">
             <wp:simplePos x="0" y="0"/>
             <wp:positionH relativeFrom="column">
               <wp:posOffset>832427</wp:posOffset>
@@ -16955,7 +16984,7 @@
           <w:lang w:eastAsia="da-DK"/>
         </w:rPr>
         <w:drawing>
-          <wp:anchor distT="0" distB="0" distL="114300" distR="114300" simplePos="0" relativeHeight="251658752" behindDoc="0" locked="0" layoutInCell="1" allowOverlap="1" wp14:anchorId="4EE1C147" wp14:editId="4EE1C148">
+          <wp:anchor distT="0" distB="0" distL="114300" distR="114300" simplePos="0" relativeHeight="251657216" behindDoc="0" locked="0" layoutInCell="1" allowOverlap="1" wp14:anchorId="4EE1C147" wp14:editId="4EE1C148">
             <wp:simplePos x="0" y="0"/>
             <wp:positionH relativeFrom="column">
               <wp:posOffset>-127635</wp:posOffset>
@@ -17068,7 +17097,7 @@
       <w:pPr>
         <w:pStyle w:val="Overskrift2"/>
       </w:pPr>
-      <w:bookmarkStart w:id="64" w:name="_Toc514933062"/>
+      <w:bookmarkStart w:id="65" w:name="_Toc515011915"/>
       <w:r>
         <w:lastRenderedPageBreak/>
         <w:t xml:space="preserve">Bilag </w:t>
@@ -17079,7 +17108,7 @@
       <w:r>
         <w:t xml:space="preserve"> – Datamodel</w:t>
       </w:r>
-      <w:bookmarkEnd w:id="64"/>
+      <w:bookmarkEnd w:id="65"/>
       <w:r>
         <w:t xml:space="preserve"> </w:t>
       </w:r>
@@ -17088,29 +17117,12 @@
       <w:r>
         <w:rPr>
           <w:noProof/>
-          <w:lang w:eastAsia="da-DK"/>
         </w:rPr>
         <w:drawing>
-          <wp:anchor distT="0" distB="0" distL="114300" distR="114300" simplePos="0" relativeHeight="251659776" behindDoc="1" locked="0" layoutInCell="1" allowOverlap="1" wp14:anchorId="4EE1C149" wp14:editId="4EE1C14A">
-            <wp:simplePos x="0" y="0"/>
-            <wp:positionH relativeFrom="column">
-              <wp:posOffset>-174202</wp:posOffset>
-            </wp:positionH>
-            <wp:positionV relativeFrom="paragraph">
-              <wp:posOffset>280670</wp:posOffset>
-            </wp:positionV>
-            <wp:extent cx="6567805" cy="4867910"/>
+          <wp:inline distT="0" distB="0" distL="0" distR="0" wp14:anchorId="47AB6991" wp14:editId="118E5583">
+            <wp:extent cx="6120130" cy="3450590"/>
             <wp:effectExtent l="0" t="0" r="0" b="0"/>
-            <wp:wrapTight wrapText="bothSides">
-              <wp:wrapPolygon edited="0">
-                <wp:start x="0" y="0"/>
-                <wp:lineTo x="0" y="21555"/>
-                <wp:lineTo x="21552" y="21555"/>
-                <wp:lineTo x="21552" y="0"/>
-                <wp:lineTo x="0" y="0"/>
-              </wp:wrapPolygon>
-            </wp:wrapTight>
-            <wp:docPr id="7" name="Billede 7" descr="Et billede, der indeholder skærmbillede&#10;&#10;Beskrivelse, der er oprettet med meget høj sikkerhed"/>
+            <wp:docPr id="4112" name="Billede 4112"/>
             <wp:cNvGraphicFramePr>
               <a:graphicFrameLocks xmlns:a="http://schemas.openxmlformats.org/drawingml/2006/main" noChangeAspect="1"/>
             </wp:cNvGraphicFramePr>
@@ -17118,11 +17130,11 @@
               <a:graphicData uri="http://schemas.openxmlformats.org/drawingml/2006/picture">
                 <pic:pic xmlns:pic="http://schemas.openxmlformats.org/drawingml/2006/picture">
                   <pic:nvPicPr>
-                    <pic:cNvPr id="7" name="DataModel4i.jpg"/>
+                    <pic:cNvPr id="4112" name="DataModel5.jpg"/>
                     <pic:cNvPicPr/>
                   </pic:nvPicPr>
                   <pic:blipFill>
-                    <a:blip r:embed="rId40" cstate="print">
+                    <a:blip r:embed="rId40">
                       <a:extLst>
                         <a:ext uri="{28A0092B-C50C-407E-A947-70E740481C1C}">
                           <a14:useLocalDpi xmlns:a14="http://schemas.microsoft.com/office/drawing/2010/main" val="0"/>
@@ -17136,7 +17148,7 @@
                   <pic:spPr>
                     <a:xfrm>
                       <a:off x="0" y="0"/>
-                      <a:ext cx="6567805" cy="4867910"/>
+                      <a:ext cx="6120130" cy="3450590"/>
                     </a:xfrm>
                     <a:prstGeom prst="rect">
                       <a:avLst/>
@@ -17145,9 +17157,13 @@
                 </pic:pic>
               </a:graphicData>
             </a:graphic>
-          </wp:anchor>
+          </wp:inline>
         </w:drawing>
       </w:r>
+    </w:p>
+    <w:p>
+      <w:bookmarkStart w:id="66" w:name="_GoBack"/>
+      <w:bookmarkEnd w:id="66"/>
     </w:p>
     <w:p/>
     <w:p/>
@@ -17156,7 +17172,6 @@
     <w:p/>
     <w:p/>
     <w:p/>
-    <w:p/>
     <w:p>
       <w:pPr>
         <w:rPr>
@@ -17174,7 +17189,7 @@
       <w:pPr>
         <w:pStyle w:val="Overskrift2"/>
       </w:pPr>
-      <w:bookmarkStart w:id="65" w:name="_Toc514933063"/>
+      <w:bookmarkStart w:id="67" w:name="_Toc515011916"/>
       <w:r>
         <w:lastRenderedPageBreak/>
         <w:t>Bilag 10</w:t>
@@ -17191,7 +17206,7 @@
       <w:r>
         <w:t>isikoanalyse</w:t>
       </w:r>
-      <w:bookmarkEnd w:id="65"/>
+      <w:bookmarkEnd w:id="67"/>
     </w:p>
     <w:p>
       <w:pPr>
@@ -17328,7 +17343,7 @@
       <w:pPr>
         <w:pStyle w:val="Overskrift2"/>
       </w:pPr>
-      <w:bookmarkStart w:id="66" w:name="_Toc514933064"/>
+      <w:bookmarkStart w:id="68" w:name="_Toc515011917"/>
       <w:r>
         <w:lastRenderedPageBreak/>
         <w:t>Bilag 1</w:t>
@@ -17345,7 +17360,7 @@
       <w:r>
         <w:t>estsuite</w:t>
       </w:r>
-      <w:bookmarkEnd w:id="66"/>
+      <w:bookmarkEnd w:id="68"/>
     </w:p>
     <w:p>
       <w:r>
@@ -17400,12 +17415,12 @@
       <w:pPr>
         <w:pStyle w:val="Overskrift2"/>
       </w:pPr>
-      <w:bookmarkStart w:id="67" w:name="_Toc514933065"/>
+      <w:bookmarkStart w:id="69" w:name="_Toc515011918"/>
       <w:r>
         <w:lastRenderedPageBreak/>
         <w:t>Bilag 12 - Klassediagram</w:t>
       </w:r>
-      <w:bookmarkEnd w:id="67"/>
+      <w:bookmarkEnd w:id="69"/>
     </w:p>
     <w:p/>
     <w:p/>
@@ -18115,13 +18130,10 @@
         <w:footnoteRef/>
       </w:r>
       <w:r>
-        <w:t xml:space="preserve"> Se al notation i </w:t>
-      </w:r>
-      <w:r>
-        <w:rPr>
-          <w:i/>
-        </w:rPr>
-        <w:t>figur 7</w:t>
+        <w:t xml:space="preserve"> Se </w:t>
+      </w:r>
+      <w:r>
+        <w:t>endelig datamodel i Bilag??????????</w:t>
       </w:r>
     </w:p>
   </w:footnote>
@@ -18129,24 +18141,21 @@
     <w:p>
       <w:pPr>
         <w:pStyle w:val="Fodnotetekst"/>
+      </w:pPr>
+      <w:r>
+        <w:rPr>
+          <w:rStyle w:val="Fodnotehenvisning"/>
+        </w:rPr>
+        <w:footnoteRef/>
+      </w:r>
+      <w:r>
+        <w:t xml:space="preserve"> Se al notation i </w:t>
+      </w:r>
+      <w:r>
         <w:rPr>
           <w:i/>
         </w:rPr>
-      </w:pPr>
-      <w:r>
-        <w:rPr>
-          <w:rStyle w:val="Fodnotehenvisning"/>
-        </w:rPr>
-        <w:footnoteRef/>
-      </w:r>
-      <w:r>
-        <w:t xml:space="preserve"> Se al notation vedrørende parallelitet i </w:t>
-      </w:r>
-      <w:r>
-        <w:rPr>
-          <w:i/>
-        </w:rPr>
-        <w:t>figur 8</w:t>
+        <w:t>figur 7</w:t>
       </w:r>
     </w:p>
   </w:footnote>
@@ -18154,6 +18163,9 @@
     <w:p>
       <w:pPr>
         <w:pStyle w:val="Fodnotetekst"/>
+        <w:rPr>
+          <w:i/>
+        </w:rPr>
       </w:pPr>
       <w:r>
         <w:rPr>
@@ -18162,13 +18174,14 @@
         <w:footnoteRef/>
       </w:r>
       <w:r>
-        <w:t xml:space="preserve"> Se aktivitetsdiagrammet, </w:t>
-      </w:r>
-      <w:proofErr w:type="gramStart"/>
-      <w:r>
-        <w:t>bilag ???????????????</w:t>
-      </w:r>
-      <w:proofErr w:type="gramEnd"/>
+        <w:t xml:space="preserve"> Se al notation vedrørende parallelitet i </w:t>
+      </w:r>
+      <w:r>
+        <w:rPr>
+          <w:i/>
+        </w:rPr>
+        <w:t>figur 8</w:t>
+      </w:r>
     </w:p>
   </w:footnote>
   <w:footnote w:id="28">
@@ -18183,17 +18196,19 @@
         <w:footnoteRef/>
       </w:r>
       <w:r>
-        <w:t xml:space="preserve"> Se bilag??????????</w:t>
-      </w:r>
+        <w:t xml:space="preserve"> Se aktivitetsdiagrammet, </w:t>
+      </w:r>
+      <w:proofErr w:type="gramStart"/>
+      <w:r>
+        <w:t>bilag ???????????????</w:t>
+      </w:r>
+      <w:proofErr w:type="gramEnd"/>
     </w:p>
   </w:footnote>
   <w:footnote w:id="29">
     <w:p>
       <w:pPr>
         <w:pStyle w:val="Fodnotetekst"/>
-        <w:rPr>
-          <w:lang w:val="en-US"/>
-        </w:rPr>
       </w:pPr>
       <w:r>
         <w:rPr>
@@ -18202,27 +18217,8 @@
         <w:footnoteRef/>
       </w:r>
       <w:r>
-        <w:rPr>
-          <w:lang w:val="en-US"/>
-        </w:rPr>
-        <w:t xml:space="preserve"> Se </w:t>
-      </w:r>
-      <w:proofErr w:type="spellStart"/>
-      <w:proofErr w:type="gramStart"/>
-      <w:r>
-        <w:rPr>
-          <w:lang w:val="en-US"/>
-        </w:rPr>
-        <w:t>bilag</w:t>
-      </w:r>
-      <w:proofErr w:type="spellEnd"/>
-      <w:r>
-        <w:rPr>
-          <w:lang w:val="en-US"/>
-        </w:rPr>
-        <w:t xml:space="preserve"> ???????????</w:t>
-      </w:r>
-      <w:proofErr w:type="gramEnd"/>
+        <w:t xml:space="preserve"> Se bilag??????????</w:t>
+      </w:r>
     </w:p>
   </w:footnote>
   <w:footnote w:id="30">
@@ -18281,76 +18277,33 @@
         <w:rPr>
           <w:lang w:val="en-US"/>
         </w:rPr>
-        <w:t xml:space="preserve"> </w:t>
-      </w:r>
+        <w:t xml:space="preserve"> Se </w:t>
+      </w:r>
+      <w:proofErr w:type="spellStart"/>
+      <w:proofErr w:type="gramStart"/>
       <w:r>
         <w:rPr>
           <w:lang w:val="en-US"/>
         </w:rPr>
-        <w:t xml:space="preserve">The Rational Unified Process: An </w:t>
-      </w:r>
-      <w:proofErr w:type="spellStart"/>
+        <w:t>bilag</w:t>
+      </w:r>
+      <w:proofErr w:type="spellEnd"/>
       <w:r>
         <w:rPr>
           <w:lang w:val="en-US"/>
         </w:rPr>
-        <w:t>Introduktion</w:t>
-      </w:r>
-      <w:proofErr w:type="spellEnd"/>
-      <w:r>
-        <w:rPr>
-          <w:lang w:val="en-US"/>
-        </w:rPr>
-        <w:t xml:space="preserve">, Third Edition </w:t>
-      </w:r>
-      <w:proofErr w:type="spellStart"/>
-      <w:r>
-        <w:rPr>
-          <w:lang w:val="en-US"/>
-        </w:rPr>
-        <w:t>af</w:t>
-      </w:r>
-      <w:proofErr w:type="spellEnd"/>
-      <w:r>
-        <w:rPr>
-          <w:lang w:val="en-US"/>
-        </w:rPr>
-        <w:t xml:space="preserve"> Phillipe </w:t>
-      </w:r>
-      <w:proofErr w:type="spellStart"/>
-      <w:r>
-        <w:rPr>
-          <w:lang w:val="en-US"/>
-        </w:rPr>
-        <w:t>Kruchten</w:t>
-      </w:r>
-      <w:proofErr w:type="spellEnd"/>
-      <w:r>
-        <w:rPr>
-          <w:lang w:val="en-US"/>
-        </w:rPr>
-        <w:t xml:space="preserve">, Addison Wesley 2003 – </w:t>
-      </w:r>
-      <w:proofErr w:type="spellStart"/>
-      <w:r>
-        <w:rPr>
-          <w:lang w:val="en-US"/>
-        </w:rPr>
-        <w:t>Kapitel</w:t>
-      </w:r>
-      <w:proofErr w:type="spellEnd"/>
-      <w:r>
-        <w:rPr>
-          <w:lang w:val="en-US"/>
-        </w:rPr>
-        <w:t xml:space="preserve"> 12</w:t>
-      </w:r>
+        <w:t xml:space="preserve"> ???????????</w:t>
+      </w:r>
+      <w:proofErr w:type="gramEnd"/>
     </w:p>
   </w:footnote>
   <w:footnote w:id="32">
     <w:p>
       <w:pPr>
         <w:pStyle w:val="Fodnotetekst"/>
+        <w:rPr>
+          <w:lang w:val="en-US"/>
+        </w:rPr>
       </w:pPr>
       <w:r>
         <w:rPr>
@@ -18359,21 +18312,73 @@
         <w:footnoteRef/>
       </w:r>
       <w:r>
-        <w:t xml:space="preserve"> Se afsnit om </w:t>
-      </w:r>
-      <w:proofErr w:type="spellStart"/>
-      <w:r>
-        <w:t>Exceptions</w:t>
-      </w:r>
-      <w:proofErr w:type="spellEnd"/>
-      <w:r>
+        <w:rPr>
+          <w:lang w:val="en-US"/>
+        </w:rPr>
         <w:t xml:space="preserve"> </w:t>
       </w:r>
-      <w:proofErr w:type="gramStart"/>
-      <w:r>
-        <w:t>side ?????????????</w:t>
-      </w:r>
-      <w:proofErr w:type="gramEnd"/>
+      <w:r>
+        <w:rPr>
+          <w:lang w:val="en-US"/>
+        </w:rPr>
+        <w:t xml:space="preserve">The Rational Unified Process: An </w:t>
+      </w:r>
+      <w:proofErr w:type="spellStart"/>
+      <w:r>
+        <w:rPr>
+          <w:lang w:val="en-US"/>
+        </w:rPr>
+        <w:t>Introduktion</w:t>
+      </w:r>
+      <w:proofErr w:type="spellEnd"/>
+      <w:r>
+        <w:rPr>
+          <w:lang w:val="en-US"/>
+        </w:rPr>
+        <w:t xml:space="preserve">, Third Edition </w:t>
+      </w:r>
+      <w:proofErr w:type="spellStart"/>
+      <w:r>
+        <w:rPr>
+          <w:lang w:val="en-US"/>
+        </w:rPr>
+        <w:t>af</w:t>
+      </w:r>
+      <w:proofErr w:type="spellEnd"/>
+      <w:r>
+        <w:rPr>
+          <w:lang w:val="en-US"/>
+        </w:rPr>
+        <w:t xml:space="preserve"> Phillipe </w:t>
+      </w:r>
+      <w:proofErr w:type="spellStart"/>
+      <w:r>
+        <w:rPr>
+          <w:lang w:val="en-US"/>
+        </w:rPr>
+        <w:t>Kruchten</w:t>
+      </w:r>
+      <w:proofErr w:type="spellEnd"/>
+      <w:r>
+        <w:rPr>
+          <w:lang w:val="en-US"/>
+        </w:rPr>
+        <w:t xml:space="preserve">, Addison Wesley 2003 – </w:t>
+      </w:r>
+      <w:proofErr w:type="spellStart"/>
+      <w:r>
+        <w:rPr>
+          <w:lang w:val="en-US"/>
+        </w:rPr>
+        <w:t>Kapitel</w:t>
+      </w:r>
+      <w:proofErr w:type="spellEnd"/>
+      <w:r>
+        <w:rPr>
+          <w:lang w:val="en-US"/>
+        </w:rPr>
+        <w:t xml:space="preserve"> 12</w:t>
+      </w:r>
     </w:p>
   </w:footnote>
   <w:footnote w:id="33">
@@ -18388,19 +18393,48 @@
         <w:footnoteRef/>
       </w:r>
       <w:r>
-        <w:t xml:space="preserve"> Se </w:t>
+        <w:t xml:space="preserve"> Se afsnit om </w:t>
+      </w:r>
+      <w:proofErr w:type="spellStart"/>
+      <w:r>
+        <w:t>Exceptions</w:t>
+      </w:r>
+      <w:proofErr w:type="spellEnd"/>
+      <w:r>
+        <w:t xml:space="preserve"> </w:t>
       </w:r>
       <w:proofErr w:type="gramStart"/>
       <w:r>
-        <w:rPr>
-          <w:i/>
-        </w:rPr>
-        <w:t>figur ??</w:t>
+        <w:t>side ?????????????</w:t>
       </w:r>
       <w:proofErr w:type="gramEnd"/>
     </w:p>
   </w:footnote>
   <w:footnote w:id="34">
+    <w:p>
+      <w:pPr>
+        <w:pStyle w:val="Fodnotetekst"/>
+      </w:pPr>
+      <w:r>
+        <w:rPr>
+          <w:rStyle w:val="Fodnotehenvisning"/>
+        </w:rPr>
+        <w:footnoteRef/>
+      </w:r>
+      <w:r>
+        <w:t xml:space="preserve"> Se </w:t>
+      </w:r>
+      <w:proofErr w:type="gramStart"/>
+      <w:r>
+        <w:rPr>
+          <w:i/>
+        </w:rPr>
+        <w:t>figur ??</w:t>
+      </w:r>
+      <w:proofErr w:type="gramEnd"/>
+    </w:p>
+  </w:footnote>
+  <w:footnote w:id="35">
     <w:p>
       <w:pPr>
         <w:pStyle w:val="Fodnotetekst"/>
@@ -21590,7 +21624,7 @@
 </file>
 
 <file path=customXml/itemProps2.xml><?xml version="1.0" encoding="utf-8"?>
-<ds:datastoreItem xmlns:ds="http://schemas.openxmlformats.org/officeDocument/2006/customXml" ds:itemID="{E5D2315D-5707-4F81-B084-0A85637A6986}">
+<ds:datastoreItem xmlns:ds="http://schemas.openxmlformats.org/officeDocument/2006/customXml" ds:itemID="{E069DA15-2970-4A2B-8FB1-F2BAF868DEFE}">
   <ds:schemaRefs>
     <ds:schemaRef ds:uri="http://schemas.openxmlformats.org/officeDocument/2006/bibliography"/>
   </ds:schemaRefs>

</xml_diff>